<commit_message>
update hierarchy inspector, now it's able to select objets
</commit_message>
<xml_diff>
--- a/Journal de Developpement.docx
+++ b/Journal de Developpement.docx
@@ -807,6 +807,83 @@
         <w:rPr>
           <w:rFonts w:ascii="Segoe UI Emoji" w:hAnsi="Segoe UI Emoji" w:cs="Segoe UI Emoji"/>
         </w:rPr>
+        <w:t>✅</w:t>
+      </w:r>
+    </w:p>
+    <w:p>
+      <w:pPr>
+        <w:pStyle w:val="Paragraphedeliste"/>
+        <w:numPr>
+          <w:ilvl w:val="0"/>
+          <w:numId w:val="4"/>
+        </w:numPr>
+      </w:pPr>
+      <w:r>
+        <w:rPr>
+          <w:rFonts w:ascii="Segoe UI Emoji" w:hAnsi="Segoe UI Emoji" w:cs="Segoe UI Emoji"/>
+        </w:rPr>
+        <w:t xml:space="preserve">On peut sélectionner un objet 3D via l’inspecteur, faisant apparaître son gizmo sur l’affichage : </w:t>
+      </w:r>
+      <w:r>
+        <w:rPr>
+          <w:rFonts w:ascii="Segoe UI Emoji" w:hAnsi="Segoe UI Emoji" w:cs="Segoe UI Emoji"/>
+        </w:rPr>
+        <w:t>✅</w:t>
+      </w:r>
+    </w:p>
+    <w:p>
+      <w:pPr>
+        <w:pStyle w:val="Paragraphedeliste"/>
+      </w:pPr>
+    </w:p>
+    <w:p>
+      <w:pPr>
+        <w:pStyle w:val="Paragraphedeliste"/>
+        <w:numPr>
+          <w:ilvl w:val="0"/>
+          <w:numId w:val="4"/>
+        </w:numPr>
+      </w:pPr>
+      <w:r>
+        <w:rPr>
+          <w:rFonts w:ascii="Segoe UI Emoji" w:hAnsi="Segoe UI Emoji" w:cs="Segoe UI Emoji"/>
+        </w:rPr>
+        <w:t>La fenêtre de droite doit montrer les datas des objets sélectionnés</w:t>
+      </w:r>
+      <w:r>
+        <w:rPr>
+          <w:rFonts w:ascii="Segoe UI Emoji" w:hAnsi="Segoe UI Emoji" w:cs="Segoe UI Emoji"/>
+        </w:rPr>
+        <w:t xml:space="preserve"> (on se contentera du nom et des coordonnées</w:t>
+      </w:r>
+      <w:r>
+        <w:rPr>
+          <w:rFonts w:ascii="Segoe UI Emoji" w:hAnsi="Segoe UI Emoji" w:cs="Segoe UI Emoji"/>
+        </w:rPr>
+        <w:t xml:space="preserve"> dans l’espace 3D</w:t>
+      </w:r>
+      <w:r>
+        <w:rPr>
+          <w:rFonts w:ascii="Segoe UI Emoji" w:hAnsi="Segoe UI Emoji" w:cs="Segoe UI Emoji"/>
+        </w:rPr>
+        <w:t xml:space="preserve">) </w:t>
+      </w:r>
+      <w:r>
+        <w:rPr>
+          <w:rFonts w:ascii="Segoe UI Emoji" w:hAnsi="Segoe UI Emoji" w:cs="Segoe UI Emoji"/>
+        </w:rPr>
+        <w:t> :</w:t>
+      </w:r>
+      <w:r>
+        <w:rPr>
+          <w:rFonts w:ascii="Segoe UI Emoji" w:hAnsi="Segoe UI Emoji" w:cs="Segoe UI Emoji"/>
+        </w:rPr>
+        <w:t xml:space="preserve"> </w:t>
+      </w:r>
+      <w:r>
+        <w:rPr>
+          <w:rFonts w:ascii="Segoe UI Emoji" w:hAnsi="Segoe UI Emoji" w:cs="Segoe UI Emoji"/>
+        </w:rPr>
         <w:t>❌</w:t>
       </w:r>
     </w:p>
@@ -822,7 +899,13 @@
         <w:rPr>
           <w:rFonts w:ascii="Segoe UI Emoji" w:hAnsi="Segoe UI Emoji" w:cs="Segoe UI Emoji"/>
         </w:rPr>
-        <w:t xml:space="preserve">On peut sélectionner un objet 3D via l’inspecteur, faisant apparaître son gizmo sur l’affichage : </w:t>
+        <w:t>On veut modifier le nom des objets via l’inspecteur et leurs datas manuellement</w:t>
+      </w:r>
+      <w:r>
+        <w:rPr>
+          <w:rFonts w:ascii="Segoe UI Emoji" w:hAnsi="Segoe UI Emoji" w:cs="Segoe UI Emoji"/>
+        </w:rPr>
+        <w:t xml:space="preserve"> : </w:t>
       </w:r>
       <w:r>
         <w:rPr>
@@ -834,21 +917,64 @@
     <w:p>
       <w:pPr>
         <w:pStyle w:val="Paragraphedeliste"/>
-      </w:pPr>
-    </w:p>
-    <w:p>
-      <w:pPr>
-        <w:pStyle w:val="Paragraphedeliste"/>
-        <w:numPr>
-          <w:ilvl w:val="0"/>
-          <w:numId w:val="4"/>
-        </w:numPr>
-      </w:pPr>
-      <w:r>
-        <w:rPr>
-          <w:rFonts w:ascii="Segoe UI Emoji" w:hAnsi="Segoe UI Emoji" w:cs="Segoe UI Emoji"/>
-        </w:rPr>
-        <w:t>L’inspecteur doit pouvoir montrer les datas des objets sélectionnés :</w:t>
+        <w:numPr>
+          <w:ilvl w:val="0"/>
+          <w:numId w:val="4"/>
+        </w:numPr>
+      </w:pPr>
+      <w:r>
+        <w:rPr>
+          <w:rFonts w:ascii="Segoe UI Emoji" w:hAnsi="Segoe UI Emoji" w:cs="Segoe UI Emoji"/>
+        </w:rPr>
+        <w:t xml:space="preserve">L’inspecteur doit pouvoir gérer un système parent-enfant via drag and drop : </w:t>
+      </w:r>
+    </w:p>
+    <w:p>
+      <w:pPr>
+        <w:pStyle w:val="Paragraphedeliste"/>
+        <w:numPr>
+          <w:ilvl w:val="0"/>
+          <w:numId w:val="7"/>
+        </w:numPr>
+      </w:pPr>
+      <w:r>
+        <w:rPr>
+          <w:rFonts w:ascii="Segoe UI Emoji" w:hAnsi="Segoe UI Emoji" w:cs="Segoe UI Emoji"/>
+        </w:rPr>
+        <w:t>Ce qu’on veut c’est qu’en maintenant l’objet avec un clic gauche enfoncé, celui-ci doit devenir un enfant d’un objet précédant et adopter ses propriétés quand on le lâche</w:t>
+      </w:r>
+      <w:r>
+        <w:rPr>
+          <w:rFonts w:ascii="Segoe UI Emoji" w:hAnsi="Segoe UI Emoji" w:cs="Segoe UI Emoji"/>
+        </w:rPr>
+        <w:t xml:space="preserve"> : </w:t>
+      </w:r>
+      <w:r>
+        <w:rPr>
+          <w:rFonts w:ascii="Segoe UI Emoji" w:hAnsi="Segoe UI Emoji" w:cs="Segoe UI Emoji"/>
+        </w:rPr>
+        <w:t>❌</w:t>
+      </w:r>
+    </w:p>
+    <w:p>
+      <w:pPr>
+        <w:pStyle w:val="Paragraphedeliste"/>
+        <w:numPr>
+          <w:ilvl w:val="0"/>
+          <w:numId w:val="4"/>
+        </w:numPr>
+      </w:pPr>
+      <w:r>
+        <w:rPr>
+          <w:rFonts w:ascii="Segoe UI Emoji" w:hAnsi="Segoe UI Emoji" w:cs="Segoe UI Emoji"/>
+        </w:rPr>
+        <w:t xml:space="preserve">Menu </w:t>
+      </w:r>
+      <w:r>
+        <w:rPr>
+          <w:rFonts w:ascii="Segoe UI Emoji" w:hAnsi="Segoe UI Emoji" w:cs="Segoe UI Emoji"/>
+        </w:rPr>
+        <w:t>contextuel qu’on fait apparaître avec le clic gauche :</w:t>
       </w:r>
       <w:r>
         <w:rPr>
@@ -875,7 +1001,88 @@
         <w:rPr>
           <w:rFonts w:ascii="Segoe UI Emoji" w:hAnsi="Segoe UI Emoji" w:cs="Segoe UI Emoji"/>
         </w:rPr>
-        <w:t>On veut modifier le nom des objets via l’inspecteur et leurs datas manuellement</w:t>
+        <w:t xml:space="preserve">Créer des objets 3D simple via une fenêtre contextuelle : </w:t>
+      </w:r>
+      <w:r>
+        <w:rPr>
+          <w:rFonts w:ascii="Segoe UI Emoji" w:hAnsi="Segoe UI Emoji" w:cs="Segoe UI Emoji"/>
+        </w:rPr>
+        <w:t>❌</w:t>
+      </w:r>
+    </w:p>
+    <w:p>
+      <w:pPr>
+        <w:pStyle w:val="Paragraphedeliste"/>
+        <w:numPr>
+          <w:ilvl w:val="0"/>
+          <w:numId w:val="4"/>
+        </w:numPr>
+      </w:pPr>
+      <w:r>
+        <w:rPr>
+          <w:rFonts w:ascii="Segoe UI Emoji" w:hAnsi="Segoe UI Emoji" w:cs="Segoe UI Emoji"/>
+        </w:rPr>
+        <w:t>Détruire les objets 3D via une fenêtre contextuelle qui apparaît lorsqu’on clique sur souris gauche, sur un objet sélectionné</w:t>
+      </w:r>
+      <w:r>
+        <w:rPr>
+          <w:rFonts w:ascii="Segoe UI Emoji" w:hAnsi="Segoe UI Emoji" w:cs="Segoe UI Emoji"/>
+        </w:rPr>
+        <w:t> :</w:t>
+      </w:r>
+      <w:r>
+        <w:rPr>
+          <w:rFonts w:ascii="Segoe UI Emoji" w:hAnsi="Segoe UI Emoji" w:cs="Segoe UI Emoji"/>
+        </w:rPr>
+        <w:t xml:space="preserve"> </w:t>
+      </w:r>
+      <w:r>
+        <w:rPr>
+          <w:rFonts w:ascii="Segoe UI Emoji" w:hAnsi="Segoe UI Emoji" w:cs="Segoe UI Emoji"/>
+        </w:rPr>
+        <w:t>❌</w:t>
+      </w:r>
+    </w:p>
+    <w:p>
+      <w:pPr>
+        <w:pStyle w:val="Paragraphedeliste"/>
+        <w:numPr>
+          <w:ilvl w:val="0"/>
+          <w:numId w:val="4"/>
+        </w:numPr>
+      </w:pPr>
+      <w:r>
+        <w:rPr>
+          <w:rFonts w:ascii="Segoe UI Emoji" w:hAnsi="Segoe UI Emoji" w:cs="Segoe UI Emoji"/>
+        </w:rPr>
+        <w:t xml:space="preserve">Faire un premier système de parent enfant pour les objets 3D : </w:t>
+      </w:r>
+      <w:r>
+        <w:rPr>
+          <w:rFonts w:ascii="Segoe UI Emoji" w:hAnsi="Segoe UI Emoji" w:cs="Segoe UI Emoji"/>
+        </w:rPr>
+        <w:t>❌</w:t>
+      </w:r>
+    </w:p>
+    <w:p>
+      <w:pPr>
+        <w:pStyle w:val="Paragraphedeliste"/>
+        <w:numPr>
+          <w:ilvl w:val="0"/>
+          <w:numId w:val="4"/>
+        </w:numPr>
+      </w:pPr>
+      <w:r>
+        <w:rPr>
+          <w:rFonts w:ascii="Segoe UI Emoji" w:hAnsi="Segoe UI Emoji" w:cs="Segoe UI Emoji"/>
+        </w:rPr>
+        <w:t>Faire en sorte que l’enfant reproduise les propriétés du parent</w:t>
+      </w:r>
+      <w:r>
+        <w:rPr>
+          <w:rFonts w:ascii="Segoe UI Emoji" w:hAnsi="Segoe UI Emoji" w:cs="Segoe UI Emoji"/>
+        </w:rPr>
+        <w:t>(tester avec de simples transforms)</w:t>
       </w:r>
       <w:r>
         <w:rPr>
@@ -902,31 +1109,127 @@
         <w:rPr>
           <w:rFonts w:ascii="Segoe UI Emoji" w:hAnsi="Segoe UI Emoji" w:cs="Segoe UI Emoji"/>
         </w:rPr>
-        <w:t xml:space="preserve">L’inspecteur doit pouvoir gérer un système parent-enfant via drag and drop : </w:t>
-      </w:r>
-    </w:p>
-    <w:p>
-      <w:pPr>
-        <w:pStyle w:val="Paragraphedeliste"/>
-        <w:numPr>
-          <w:ilvl w:val="0"/>
-          <w:numId w:val="7"/>
-        </w:numPr>
-      </w:pPr>
-      <w:r>
-        <w:rPr>
-          <w:rFonts w:ascii="Segoe UI Emoji" w:hAnsi="Segoe UI Emoji" w:cs="Segoe UI Emoji"/>
-        </w:rPr>
-        <w:t>Ce qu’on veut c’est qu’en maintenant l’objet avec un clic gauche enfoncé, celui-ci doit devenir un enfant d’un objet précédant et adopter ses propriétés quand on le lâche</w:t>
-      </w:r>
-      <w:r>
-        <w:rPr>
-          <w:rFonts w:ascii="Segoe UI Emoji" w:hAnsi="Segoe UI Emoji" w:cs="Segoe UI Emoji"/>
+        <w:t xml:space="preserve">Fixer les éléments de l’UI : </w:t>
+      </w:r>
+      <w:r>
+        <w:rPr>
+          <w:rFonts w:ascii="Segoe UI Emoji" w:hAnsi="Segoe UI Emoji" w:cs="Segoe UI Emoji"/>
+        </w:rPr>
+        <w:t>❌</w:t>
+      </w:r>
+    </w:p>
+    <w:p>
+      <w:pPr>
+        <w:rPr>
+          <w:u w:val="single"/>
+        </w:rPr>
+      </w:pPr>
+      <w:r>
+        <w:rPr>
+          <w:u w:val="single"/>
+        </w:rPr>
+        <w:t xml:space="preserve">Etape de développement </w:t>
+      </w:r>
+      <w:r>
+        <w:rPr>
+          <w:u w:val="single"/>
+        </w:rPr>
+        <w:t>2</w:t>
+      </w:r>
+      <w:r>
+        <w:rPr>
+          <w:u w:val="single"/>
         </w:rPr>
         <w:t xml:space="preserve"> : </w:t>
       </w:r>
       <w:r>
         <w:rPr>
+          <w:u w:val="single"/>
+        </w:rPr>
+        <w:t>Modélisation</w:t>
+      </w:r>
+      <w:r>
+        <w:rPr>
+          <w:u w:val="single"/>
+        </w:rPr>
+        <w:t xml:space="preserve"> avancée</w:t>
+      </w:r>
+      <w:r>
+        <w:rPr>
+          <w:u w:val="single"/>
+        </w:rPr>
+        <w:t xml:space="preserve">, </w:t>
+      </w:r>
+      <w:r>
+        <w:rPr>
+          <w:u w:val="single"/>
+        </w:rPr>
+        <w:t>textur</w:t>
+      </w:r>
+      <w:r>
+        <w:rPr>
+          <w:u w:val="single"/>
+        </w:rPr>
+        <w:t>ing avancé</w:t>
+      </w:r>
+      <w:r>
+        <w:rPr>
+          <w:u w:val="single"/>
+        </w:rPr>
+        <w:t>, importation</w:t>
+      </w:r>
+      <w:r>
+        <w:rPr>
+          <w:u w:val="single"/>
+        </w:rPr>
+        <w:t>, lighting</w:t>
+      </w:r>
+      <w:r>
+        <w:rPr>
+          <w:u w:val="single"/>
+        </w:rPr>
+        <w:t xml:space="preserve"> et intégration de Bullet</w:t>
+      </w:r>
+      <w:r>
+        <w:rPr>
+          <w:u w:val="single"/>
+        </w:rPr>
+        <w:t>, animation 2D et 3D</w:t>
+      </w:r>
+    </w:p>
+    <w:p>
+      <w:pPr>
+        <w:pStyle w:val="Paragraphedeliste"/>
+        <w:numPr>
+          <w:ilvl w:val="0"/>
+          <w:numId w:val="4"/>
+        </w:numPr>
+      </w:pPr>
+      <w:r>
+        <w:t xml:space="preserve">On va faire trois modes d’affichage : </w:t>
+      </w:r>
+    </w:p>
+    <w:p>
+      <w:pPr>
+        <w:pStyle w:val="Paragraphedeliste"/>
+      </w:pPr>
+    </w:p>
+    <w:p>
+      <w:pPr>
+        <w:pStyle w:val="Paragraphedeliste"/>
+        <w:numPr>
+          <w:ilvl w:val="0"/>
+          <w:numId w:val="5"/>
+        </w:numPr>
+      </w:pPr>
+      <w:r>
+        <w:t>Shading, qui représentera l’objet 3D avec un Shader et des textures</w:t>
+      </w:r>
+      <w:r>
+        <w:t xml:space="preserve"> : </w:t>
+      </w:r>
+      <w:r>
+        <w:rPr>
           <w:rFonts w:ascii="Segoe UI Emoji" w:hAnsi="Segoe UI Emoji" w:cs="Segoe UI Emoji"/>
         </w:rPr>
         <w:t>❌</w:t>
@@ -937,26 +1240,14 @@
         <w:pStyle w:val="Paragraphedeliste"/>
         <w:numPr>
           <w:ilvl w:val="0"/>
-          <w:numId w:val="4"/>
-        </w:numPr>
-      </w:pPr>
-      <w:r>
-        <w:rPr>
-          <w:rFonts w:ascii="Segoe UI Emoji" w:hAnsi="Segoe UI Emoji" w:cs="Segoe UI Emoji"/>
-        </w:rPr>
-        <w:t xml:space="preserve">Menu </w:t>
-      </w:r>
-      <w:r>
-        <w:rPr>
-          <w:rFonts w:ascii="Segoe UI Emoji" w:hAnsi="Segoe UI Emoji" w:cs="Segoe UI Emoji"/>
-        </w:rPr>
-        <w:t>contextuel qu’on fait apparaître avec le clic gauche :</w:t>
-      </w:r>
-      <w:r>
-        <w:rPr>
-          <w:rFonts w:ascii="Segoe UI Emoji" w:hAnsi="Segoe UI Emoji" w:cs="Segoe UI Emoji"/>
-        </w:rPr>
-        <w:t xml:space="preserve"> </w:t>
+          <w:numId w:val="5"/>
+        </w:numPr>
+      </w:pPr>
+      <w:r>
+        <w:t>Vertices, qui représentera les sommets de l’objet 3D sous forme de points noirs</w:t>
+      </w:r>
+      <w:r>
+        <w:t xml:space="preserve"> : </w:t>
       </w:r>
       <w:r>
         <w:rPr>
@@ -970,14 +1261,14 @@
         <w:pStyle w:val="Paragraphedeliste"/>
         <w:numPr>
           <w:ilvl w:val="0"/>
-          <w:numId w:val="4"/>
-        </w:numPr>
-      </w:pPr>
-      <w:r>
-        <w:rPr>
-          <w:rFonts w:ascii="Segoe UI Emoji" w:hAnsi="Segoe UI Emoji" w:cs="Segoe UI Emoji"/>
-        </w:rPr>
-        <w:t xml:space="preserve">Créer des objets 3D simple via une fenêtre contextuelle : </w:t>
+          <w:numId w:val="5"/>
+        </w:numPr>
+      </w:pPr>
+      <w:r>
+        <w:t>Edges qui représentera l’objet sous forme d’arrêtes (on veut pouvoir modifier l’affichage de leur épaisseur librement)</w:t>
+      </w:r>
+      <w:r>
+        <w:t xml:space="preserve"> : </w:t>
       </w:r>
       <w:r>
         <w:rPr>
@@ -986,751 +1277,520 @@
         <w:t>❌</w:t>
       </w:r>
     </w:p>
-    <w:p>
-      <w:pPr>
-        <w:pStyle w:val="Paragraphedeliste"/>
-        <w:numPr>
-          <w:ilvl w:val="0"/>
-          <w:numId w:val="4"/>
-        </w:numPr>
-      </w:pPr>
-      <w:r>
-        <w:rPr>
-          <w:rFonts w:ascii="Segoe UI Emoji" w:hAnsi="Segoe UI Emoji" w:cs="Segoe UI Emoji"/>
-        </w:rPr>
-        <w:t>Détruire les objets 3D via une fenêtre contextuelle qui apparaît lorsqu’on clique sur souris gauche, sur un objet sélectionné</w:t>
-      </w:r>
-      <w:r>
-        <w:rPr>
-          <w:rFonts w:ascii="Segoe UI Emoji" w:hAnsi="Segoe UI Emoji" w:cs="Segoe UI Emoji"/>
-        </w:rPr>
+    <w:p/>
+    <w:p>
+      <w:pPr>
+        <w:pStyle w:val="Paragraphedeliste"/>
+        <w:numPr>
+          <w:ilvl w:val="0"/>
+          <w:numId w:val="4"/>
+        </w:numPr>
+      </w:pPr>
+      <w:r>
+        <w:t xml:space="preserve">On veut pouvoir sélectionner les sommets individuellement et modifier leur position avec le gizmo : </w:t>
+      </w:r>
+      <w:r>
+        <w:rPr>
+          <w:rFonts w:ascii="Segoe UI Emoji" w:hAnsi="Segoe UI Emoji" w:cs="Segoe UI Emoji"/>
+        </w:rPr>
+        <w:t>❌</w:t>
+      </w:r>
+    </w:p>
+    <w:p>
+      <w:pPr>
+        <w:pStyle w:val="Paragraphedeliste"/>
+        <w:numPr>
+          <w:ilvl w:val="0"/>
+          <w:numId w:val="4"/>
+        </w:numPr>
+      </w:pPr>
+      <w:r>
+        <w:rPr>
+          <w:rFonts w:ascii="Segoe UI Emoji" w:hAnsi="Segoe UI Emoji" w:cs="Segoe UI Emoji"/>
+        </w:rPr>
+        <w:t>On applique le principe au Edge (dont on voudrait aussi faire une rotation : ❌</w:t>
+      </w:r>
+    </w:p>
+    <w:p>
+      <w:pPr>
+        <w:pStyle w:val="Paragraphedeliste"/>
+        <w:numPr>
+          <w:ilvl w:val="0"/>
+          <w:numId w:val="4"/>
+        </w:numPr>
+      </w:pPr>
+      <w:r>
+        <w:rPr>
+          <w:rFonts w:ascii="Segoe UI Emoji" w:hAnsi="Segoe UI Emoji" w:cs="Segoe UI Emoji"/>
+        </w:rPr>
+        <w:t>On veut sélectionner les faces individuelles de l’objet 3D : ❌</w:t>
+      </w:r>
+    </w:p>
+    <w:p>
+      <w:pPr>
+        <w:pStyle w:val="Paragraphedeliste"/>
+        <w:numPr>
+          <w:ilvl w:val="0"/>
+          <w:numId w:val="4"/>
+        </w:numPr>
+      </w:pPr>
+      <w:r>
+        <w:rPr>
+          <w:rFonts w:ascii="Segoe UI Emoji" w:hAnsi="Segoe UI Emoji" w:cs="Segoe UI Emoji"/>
+        </w:rPr>
+        <w:t>Systèmes d’UV et de normales à un objet 3D qui pourra avoir des textures : ❌</w:t>
+      </w:r>
+    </w:p>
+    <w:p>
+      <w:pPr>
+        <w:pStyle w:val="Paragraphedeliste"/>
+        <w:numPr>
+          <w:ilvl w:val="0"/>
+          <w:numId w:val="4"/>
+        </w:numPr>
+      </w:pPr>
+      <w:r>
+        <w:rPr>
+          <w:rFonts w:ascii="Segoe UI Emoji" w:hAnsi="Segoe UI Emoji" w:cs="Segoe UI Emoji"/>
+        </w:rPr>
+        <w:lastRenderedPageBreak/>
+        <w:t xml:space="preserve">Début de système de lighting : </w:t>
+      </w:r>
+      <w:r>
+        <w:rPr>
+          <w:rFonts w:ascii="Segoe UI Emoji" w:hAnsi="Segoe UI Emoji" w:cs="Segoe UI Emoji"/>
+        </w:rPr>
+        <w:t>❌</w:t>
+      </w:r>
+    </w:p>
+    <w:p>
+      <w:pPr>
+        <w:pStyle w:val="Paragraphedeliste"/>
+        <w:numPr>
+          <w:ilvl w:val="0"/>
+          <w:numId w:val="4"/>
+        </w:numPr>
+      </w:pPr>
+      <w:r>
+        <w:t xml:space="preserve">Importer et lire des animations 3D : </w:t>
+      </w:r>
+      <w:r>
+        <w:rPr>
+          <w:rFonts w:ascii="Segoe UI Emoji" w:hAnsi="Segoe UI Emoji" w:cs="Segoe UI Emoji"/>
+        </w:rPr>
+        <w:t>❌</w:t>
+      </w:r>
+    </w:p>
+    <w:p>
+      <w:pPr>
+        <w:pStyle w:val="Paragraphedeliste"/>
+        <w:numPr>
+          <w:ilvl w:val="0"/>
+          <w:numId w:val="4"/>
+        </w:numPr>
+      </w:pPr>
+    </w:p>
+    <w:p>
+      <w:pPr>
+        <w:rPr>
+          <w:u w:val="single"/>
+        </w:rPr>
+      </w:pPr>
+      <w:r>
+        <w:rPr>
+          <w:u w:val="single"/>
+        </w:rPr>
+        <w:t>Etpae de développement 3 </w:t>
+      </w:r>
+      <w:r>
+        <w:rPr>
+          <w:u w:val="single"/>
+        </w:rPr>
+        <w:t xml:space="preserve"> Les bases d’un bon logiciel pixel art / de dessin 2D :</w:t>
+      </w:r>
+    </w:p>
+    <w:p>
+      <w:r>
+        <w:t>On va faire un système de dessin pixelart qui sera interne au moteur, et qui pourra être posé sur des planes 3D qui pourront servir de tuiles 3D</w:t>
+      </w:r>
+    </w:p>
+    <w:p>
+      <w:pPr>
+        <w:pStyle w:val="Paragraphedeliste"/>
+        <w:numPr>
+          <w:ilvl w:val="0"/>
+          <w:numId w:val="4"/>
+        </w:numPr>
+      </w:pPr>
+      <w:r>
+        <w:t>Faire une tab qui permettra de basculer sur un mode 2D</w:t>
+      </w:r>
+    </w:p>
+    <w:p>
+      <w:pPr>
+        <w:pStyle w:val="Paragraphedeliste"/>
+        <w:numPr>
+          <w:ilvl w:val="0"/>
+          <w:numId w:val="4"/>
+        </w:numPr>
+      </w:pPr>
+      <w:r>
+        <w:t>Créer les premiers mods de dessin (on s’inspirera d’Aseprite)</w:t>
+      </w:r>
+    </w:p>
+    <w:p>
+      <w:pPr>
+        <w:pStyle w:val="Paragraphedeliste"/>
+        <w:numPr>
+          <w:ilvl w:val="0"/>
+          <w:numId w:val="4"/>
+        </w:numPr>
+      </w:pPr>
+      <w:r>
+        <w:t>Appliquer les dessins à des tiles</w:t>
+      </w:r>
+    </w:p>
+    <w:p>
+      <w:pPr>
+        <w:pStyle w:val="Paragraphedeliste"/>
+        <w:numPr>
+          <w:ilvl w:val="0"/>
+          <w:numId w:val="4"/>
+        </w:numPr>
+      </w:pPr>
+      <w:r>
+        <w:t>Créer des tiles par snapping, ils pourront être à plat, à 90° ou à 45°</w:t>
+      </w:r>
+    </w:p>
+    <w:p>
+      <w:r>
+        <w:t>Etape de développement 4 :</w:t>
+      </w:r>
+    </w:p>
+    <w:p>
+      <w:pPr>
+        <w:pStyle w:val="Paragraphedeliste"/>
+        <w:numPr>
+          <w:ilvl w:val="0"/>
+          <w:numId w:val="4"/>
+        </w:numPr>
+      </w:pPr>
+      <w:r>
+        <w:t xml:space="preserve">On aura deux types de cube : </w:t>
+      </w:r>
+    </w:p>
+    <w:p>
+      <w:pPr>
+        <w:rPr>
+          <w:u w:val="single"/>
+        </w:rPr>
+      </w:pPr>
+      <w:r>
+        <w:rPr>
+          <w:u w:val="single"/>
+        </w:rPr>
+        <w:t xml:space="preserve">Etape de développement </w:t>
+      </w:r>
+      <w:r>
+        <w:rPr>
+          <w:u w:val="single"/>
+        </w:rPr>
+        <w:t>5</w:t>
+      </w:r>
+      <w:r>
+        <w:rPr>
+          <w:u w:val="single"/>
+        </w:rPr>
+        <w:t xml:space="preserve"> : Commencer à rendre le monde vivant </w:t>
+      </w:r>
+    </w:p>
+    <w:p>
+      <w:pPr>
+        <w:pStyle w:val="Paragraphedeliste"/>
+        <w:numPr>
+          <w:ilvl w:val="0"/>
+          <w:numId w:val="4"/>
+        </w:numPr>
+      </w:pPr>
+      <w:r>
+        <w:t>On va virer la grille, et faire un système de maillage avec des cubes 3D / voxel</w:t>
+      </w:r>
+    </w:p>
+    <w:p>
+      <w:pPr>
+        <w:pStyle w:val="Paragraphedeliste"/>
+        <w:numPr>
+          <w:ilvl w:val="0"/>
+          <w:numId w:val="4"/>
+        </w:numPr>
+      </w:pPr>
+      <w:r>
+        <w:t xml:space="preserve">Un voxel dans notre cas ne sera pas juste un voxel. Ce sera un contenant. Il pourra donc stocker une certaine quantité d’éléments qui exerceront une action sur d’autres éléments qui leur seront superposés. Ce sera un layer de base. </w:t>
+      </w:r>
+    </w:p>
+    <w:p>
+      <w:pPr>
+        <w:rPr>
+          <w:u w:val="single"/>
+        </w:rPr>
+      </w:pPr>
+      <w:r>
+        <w:rPr>
+          <w:u w:val="single"/>
+        </w:rPr>
+        <w:t>Optionnels :</w:t>
+      </w:r>
+    </w:p>
+    <w:p>
+      <w:pPr>
+        <w:pStyle w:val="Paragraphedeliste"/>
+        <w:numPr>
+          <w:ilvl w:val="0"/>
+          <w:numId w:val="4"/>
+        </w:numPr>
+      </w:pPr>
+      <w:r>
+        <w:t>Faire son propre système de gizmo</w:t>
+      </w:r>
+    </w:p>
+    <w:p>
+      <w:pPr>
+        <w:pStyle w:val="Paragraphedeliste"/>
+        <w:numPr>
+          <w:ilvl w:val="0"/>
+          <w:numId w:val="4"/>
+        </w:numPr>
+      </w:pPr>
+    </w:p>
+    <w:p>
+      <w:pPr>
+        <w:rPr>
+          <w:u w:val="single"/>
+        </w:rPr>
+      </w:pPr>
+    </w:p>
+    <w:p>
+      <w:pPr>
+        <w:rPr>
+          <w:u w:val="single"/>
+        </w:rPr>
+      </w:pPr>
+      <w:r>
+        <w:rPr>
+          <w:u w:val="single"/>
+        </w:rPr>
+        <w:t>Journal de Développement du projet</w:t>
+      </w:r>
+    </w:p>
+    <w:p>
+      <w:pPr>
+        <w:rPr>
+          <w:u w:val="single"/>
+        </w:rPr>
+      </w:pPr>
+      <w:r>
+        <w:rPr>
+          <w:u w:val="single"/>
+        </w:rPr>
+        <w:t xml:space="preserve">21 avril 2025 : </w:t>
+      </w:r>
+    </w:p>
+    <w:p/>
+    <w:p>
+      <w:r>
+        <w:t xml:space="preserve">Déjà nous avons la preuve que Qt peut tenir de l’OpenGL sans aucun problème. Donc l’idéal maintenant est de représenter un sprite 2D dans un espace 3D. </w:t>
+      </w:r>
+    </w:p>
+    <w:p>
+      <w:pPr>
+        <w:pStyle w:val="Paragraphedeliste"/>
+        <w:numPr>
+          <w:ilvl w:val="0"/>
+          <w:numId w:val="1"/>
+        </w:numPr>
+      </w:pPr>
+      <w:r>
+        <w:t>Le sprite serait un simple quadrilatère avec une texture</w:t>
+      </w:r>
+    </w:p>
+    <w:p>
+      <w:pPr>
+        <w:pStyle w:val="Paragraphedeliste"/>
+        <w:numPr>
+          <w:ilvl w:val="0"/>
+          <w:numId w:val="1"/>
+        </w:numPr>
+      </w:pPr>
+      <w:r>
+        <w:t xml:space="preserve">On va commencer par afficher un simple quadrillage pour représenter le sol, et les coordonnées 0 </w:t>
+      </w:r>
+      <w:r>
+        <w:t xml:space="preserve">/ le centre </w:t>
+      </w:r>
+      <w:r>
+        <w:t>de l’univers</w:t>
+      </w:r>
+    </w:p>
+    <w:p>
+      <w:pPr>
+        <w:pStyle w:val="Paragraphedeliste"/>
+        <w:numPr>
+          <w:ilvl w:val="0"/>
+          <w:numId w:val="1"/>
+        </w:numPr>
+      </w:pPr>
+      <w:r>
+        <w:t xml:space="preserve">On aura une caméra avec </w:t>
+      </w:r>
+      <w:r>
+        <w:t>plusieurs types</w:t>
+      </w:r>
+      <w:r>
+        <w:t xml:space="preserve"> de vue, dont une vue 2D non orthographique et sans perspective top down</w:t>
+      </w:r>
+    </w:p>
+    <w:p>
+      <w:pPr>
+        <w:pStyle w:val="Paragraphedeliste"/>
+        <w:numPr>
+          <w:ilvl w:val="0"/>
+          <w:numId w:val="1"/>
+        </w:numPr>
+      </w:pPr>
+      <w:r>
+        <w:t>Une unité de base représentera 1 mètre.</w:t>
+      </w:r>
+    </w:p>
+    <w:p>
+      <w:pPr>
+        <w:pStyle w:val="Paragraphedeliste"/>
+        <w:numPr>
+          <w:ilvl w:val="0"/>
+          <w:numId w:val="1"/>
+        </w:numPr>
+      </w:pPr>
+      <w:r>
+        <w:t>Il faut afficher la texture via SLD2 donc binder Qt Open</w:t>
+      </w:r>
+      <w:r>
+        <w:t>GL et SDL2</w:t>
+      </w:r>
+    </w:p>
+    <w:p/>
+    <w:p>
+      <w:pPr>
+        <w:rPr>
+          <w:u w:val="single"/>
+        </w:rPr>
+      </w:pPr>
+      <w:r>
+        <w:rPr>
+          <w:u w:val="single"/>
+        </w:rPr>
+        <w:t>22 Avril 2025 :</w:t>
+      </w:r>
+    </w:p>
+    <w:p>
+      <w:r>
+        <w:t>Maintenant on peut afficher des textures via SDL2 dans un contexte openGL. Donc on peut utiliser à la fois, QT, OpenGL et SDL2.</w:t>
+      </w:r>
+    </w:p>
+    <w:p>
+      <w:pPr>
+        <w:rPr>
+          <w:u w:val="single"/>
+        </w:rPr>
+      </w:pPr>
+      <w:r>
+        <w:rPr>
+          <w:u w:val="single"/>
+        </w:rPr>
+        <w:t>26 Avril 2025 :</w:t>
+      </w:r>
+    </w:p>
+    <w:p>
+      <w:r>
+        <w:t xml:space="preserve">On a choisi de virer Qt du projet de passer à imgui, car Qt ne dispose pas vraiment de sélecteur 3D ou de Gizmos, puis les performances peuvent laisser à désirer. Donc nous avons fait une refonte complète du projet et fait une vaste migration. On a d’abord réussi à implémenter ImGUI. Mais on avait du mal à recréer le contexte openGL, donc on a implémenté glad, et refait les fichiers cpp pour tenir le contexte openGL avec un VAO, et un VBO notamment. </w:t>
+      </w:r>
+    </w:p>
+    <w:p/>
+    <w:p>
+      <w:pPr>
+        <w:rPr>
+          <w:u w:val="single"/>
+        </w:rPr>
+      </w:pPr>
+      <w:r>
+        <w:rPr>
+          <w:u w:val="single"/>
+        </w:rPr>
+        <w:t>27 Avril 2025 :</w:t>
+      </w:r>
+    </w:p>
+    <w:p>
+      <w:r>
+        <w:t>On va tenter une expérience. Techniquement dans notre projet on a une fenêtre Imgui qui tient la scène 3D. Donc elle existe dans notre code.</w:t>
+      </w:r>
+    </w:p>
+    <w:p>
+      <w:r>
+        <w:t>Ce qu’on veut c’est lui ajouter clairement la scène 3D via une flèche.</w:t>
+      </w:r>
+    </w:p>
+    <w:p>
+      <w:r>
+        <w:t xml:space="preserve">Exemple de pseudo code </w:t>
+      </w:r>
+    </w:p>
+    <w:p>
+      <w:r>
+        <w:t>Fenêtre qui tient la scène 3D =&gt; Ajouter Scène 3D =&gt; Ajouter grillage =&gt; Ajouter composant 2D</w:t>
+      </w:r>
+    </w:p>
+    <w:p/>
+    <w:p>
+      <w:r>
+        <w:t>Note : On a pas pu faire de fonction fléchée, mais on a créé un fonction add, parameter de gauche et parameter de droite. La fonction add permet à un objet, le paramètre de gauche de se voir ajouter un autre objet, le paramètre de droite.</w:t>
+      </w:r>
+    </w:p>
+    <w:p/>
+    <w:p>
+      <w:pPr>
+        <w:rPr>
+          <w:u w:val="single"/>
+        </w:rPr>
+      </w:pPr>
+      <w:r>
+        <w:rPr>
+          <w:u w:val="single"/>
+        </w:rPr>
+        <w:t xml:space="preserve">28 Avril 2025 : </w:t>
+      </w:r>
+    </w:p>
+    <w:p>
+      <w:r>
+        <w:t xml:space="preserve">J’ai tenté de séparer le rendu d’objet 3D, de la Scène 3D et l’instanciation du Contexte OpenGL. Au final il en a résolu un bug que j’ai été incapable de résoudre. </w:t>
+      </w:r>
+    </w:p>
+    <w:p/>
+    <w:p>
+      <w:r>
+        <w:t>Problèmes rencontré</w:t>
+      </w:r>
+      <w:r>
+        <w:t>s</w:t>
+      </w:r>
+      <w:r>
         <w:t> :</w:t>
       </w:r>
-      <w:r>
-        <w:rPr>
-          <w:rFonts w:ascii="Segoe UI Emoji" w:hAnsi="Segoe UI Emoji" w:cs="Segoe UI Emoji"/>
-        </w:rPr>
-        <w:t xml:space="preserve"> </w:t>
-      </w:r>
-      <w:r>
-        <w:rPr>
-          <w:rFonts w:ascii="Segoe UI Emoji" w:hAnsi="Segoe UI Emoji" w:cs="Segoe UI Emoji"/>
-        </w:rPr>
-        <w:t>❌</w:t>
-      </w:r>
-    </w:p>
-    <w:p>
-      <w:pPr>
-        <w:pStyle w:val="Paragraphedeliste"/>
-        <w:numPr>
-          <w:ilvl w:val="0"/>
-          <w:numId w:val="4"/>
-        </w:numPr>
-      </w:pPr>
-      <w:r>
-        <w:rPr>
-          <w:rFonts w:ascii="Segoe UI Emoji" w:hAnsi="Segoe UI Emoji" w:cs="Segoe UI Emoji"/>
-        </w:rPr>
-        <w:t xml:space="preserve">Faire un premier système de parent enfant pour les objets 3D : </w:t>
-      </w:r>
-      <w:r>
-        <w:rPr>
-          <w:rFonts w:ascii="Segoe UI Emoji" w:hAnsi="Segoe UI Emoji" w:cs="Segoe UI Emoji"/>
-        </w:rPr>
-        <w:t>❌</w:t>
-      </w:r>
-    </w:p>
-    <w:p>
-      <w:pPr>
-        <w:pStyle w:val="Paragraphedeliste"/>
-        <w:numPr>
-          <w:ilvl w:val="0"/>
-          <w:numId w:val="4"/>
-        </w:numPr>
-      </w:pPr>
-      <w:r>
-        <w:rPr>
-          <w:rFonts w:ascii="Segoe UI Emoji" w:hAnsi="Segoe UI Emoji" w:cs="Segoe UI Emoji"/>
-        </w:rPr>
-        <w:t xml:space="preserve">Fixer les éléments de l’UI : </w:t>
-      </w:r>
-      <w:r>
-        <w:rPr>
-          <w:rFonts w:ascii="Segoe UI Emoji" w:hAnsi="Segoe UI Emoji" w:cs="Segoe UI Emoji"/>
-        </w:rPr>
-        <w:t>❌</w:t>
-      </w:r>
-    </w:p>
-    <w:p>
-      <w:pPr>
-        <w:rPr>
-          <w:u w:val="single"/>
-        </w:rPr>
-      </w:pPr>
-      <w:r>
-        <w:rPr>
-          <w:u w:val="single"/>
-        </w:rPr>
-        <w:t xml:space="preserve">Etape de développement </w:t>
-      </w:r>
-      <w:r>
-        <w:rPr>
-          <w:u w:val="single"/>
-        </w:rPr>
-        <w:t>2</w:t>
-      </w:r>
-      <w:r>
-        <w:rPr>
-          <w:u w:val="single"/>
-        </w:rPr>
-        <w:t xml:space="preserve"> : </w:t>
-      </w:r>
-      <w:r>
-        <w:rPr>
-          <w:u w:val="single"/>
-        </w:rPr>
-        <w:t>Modélisation</w:t>
-      </w:r>
-      <w:r>
-        <w:rPr>
-          <w:u w:val="single"/>
-        </w:rPr>
-        <w:t xml:space="preserve"> avancée</w:t>
-      </w:r>
-      <w:r>
-        <w:rPr>
-          <w:u w:val="single"/>
-        </w:rPr>
-        <w:t xml:space="preserve">, </w:t>
-      </w:r>
-      <w:r>
-        <w:rPr>
-          <w:u w:val="single"/>
-        </w:rPr>
-        <w:t>textur</w:t>
-      </w:r>
-      <w:r>
-        <w:rPr>
-          <w:u w:val="single"/>
-        </w:rPr>
-        <w:t>ing avancé</w:t>
-      </w:r>
-      <w:r>
-        <w:rPr>
-          <w:u w:val="single"/>
-        </w:rPr>
-        <w:t>, importation</w:t>
-      </w:r>
-      <w:r>
-        <w:rPr>
-          <w:u w:val="single"/>
-        </w:rPr>
-        <w:t>, lighting</w:t>
-      </w:r>
-      <w:r>
-        <w:rPr>
-          <w:u w:val="single"/>
-        </w:rPr>
-        <w:t xml:space="preserve"> et intégration de Bullet</w:t>
-      </w:r>
-      <w:r>
-        <w:rPr>
-          <w:u w:val="single"/>
-        </w:rPr>
-        <w:t>, animation 2D et 3D</w:t>
-      </w:r>
-    </w:p>
-    <w:p>
-      <w:pPr>
-        <w:pStyle w:val="Paragraphedeliste"/>
-        <w:numPr>
-          <w:ilvl w:val="0"/>
-          <w:numId w:val="4"/>
-        </w:numPr>
-      </w:pPr>
-      <w:r>
-        <w:t xml:space="preserve">On va faire trois modes d’affichage : </w:t>
-      </w:r>
-    </w:p>
-    <w:p>
-      <w:pPr>
-        <w:pStyle w:val="Paragraphedeliste"/>
-      </w:pPr>
-    </w:p>
-    <w:p>
-      <w:pPr>
-        <w:pStyle w:val="Paragraphedeliste"/>
-        <w:numPr>
-          <w:ilvl w:val="0"/>
-          <w:numId w:val="5"/>
-        </w:numPr>
-      </w:pPr>
-      <w:r>
-        <w:t>Shading, qui représentera l’objet 3D avec un Shader et des textures</w:t>
-      </w:r>
-      <w:r>
-        <w:t xml:space="preserve"> : </w:t>
-      </w:r>
-      <w:r>
-        <w:rPr>
-          <w:rFonts w:ascii="Segoe UI Emoji" w:hAnsi="Segoe UI Emoji" w:cs="Segoe UI Emoji"/>
-        </w:rPr>
-        <w:t>❌</w:t>
-      </w:r>
-    </w:p>
-    <w:p>
-      <w:pPr>
-        <w:pStyle w:val="Paragraphedeliste"/>
-        <w:numPr>
-          <w:ilvl w:val="0"/>
-          <w:numId w:val="5"/>
-        </w:numPr>
-      </w:pPr>
-      <w:r>
-        <w:t>Vertices, qui représentera les sommets de l’objet 3D sous forme de points noirs</w:t>
-      </w:r>
-      <w:r>
-        <w:t xml:space="preserve"> : </w:t>
-      </w:r>
-      <w:r>
-        <w:rPr>
-          <w:rFonts w:ascii="Segoe UI Emoji" w:hAnsi="Segoe UI Emoji" w:cs="Segoe UI Emoji"/>
-        </w:rPr>
-        <w:t>❌</w:t>
-      </w:r>
-    </w:p>
-    <w:p>
-      <w:pPr>
-        <w:pStyle w:val="Paragraphedeliste"/>
-        <w:numPr>
-          <w:ilvl w:val="0"/>
-          <w:numId w:val="5"/>
-        </w:numPr>
-      </w:pPr>
-      <w:r>
-        <w:t>Edges qui représentera l’objet sous forme d’arrêtes (on veut pouvoir modifier l’affichage de leur épaisseur librement)</w:t>
-      </w:r>
-      <w:r>
-        <w:t xml:space="preserve"> : </w:t>
-      </w:r>
-      <w:r>
-        <w:rPr>
-          <w:rFonts w:ascii="Segoe UI Emoji" w:hAnsi="Segoe UI Emoji" w:cs="Segoe UI Emoji"/>
-        </w:rPr>
-        <w:t>❌</w:t>
-      </w:r>
-    </w:p>
-    <w:p/>
-    <w:p>
-      <w:pPr>
-        <w:pStyle w:val="Paragraphedeliste"/>
-        <w:numPr>
-          <w:ilvl w:val="0"/>
-          <w:numId w:val="4"/>
-        </w:numPr>
-      </w:pPr>
-      <w:r>
-        <w:t xml:space="preserve">On veut pouvoir sélectionner les sommets individuellement et modifier leur position avec le gizmo : </w:t>
-      </w:r>
-      <w:r>
-        <w:rPr>
-          <w:rFonts w:ascii="Segoe UI Emoji" w:hAnsi="Segoe UI Emoji" w:cs="Segoe UI Emoji"/>
-        </w:rPr>
-        <w:t>❌</w:t>
-      </w:r>
-    </w:p>
-    <w:p>
-      <w:pPr>
-        <w:pStyle w:val="Paragraphedeliste"/>
-        <w:numPr>
-          <w:ilvl w:val="0"/>
-          <w:numId w:val="4"/>
-        </w:numPr>
-      </w:pPr>
-      <w:r>
-        <w:rPr>
-          <w:rFonts w:ascii="Segoe UI Emoji" w:hAnsi="Segoe UI Emoji" w:cs="Segoe UI Emoji"/>
-        </w:rPr>
-        <w:t>On applique le principe au Edge (dont on voudrait aussi faire une rotation : ❌</w:t>
-      </w:r>
-    </w:p>
-    <w:p>
-      <w:pPr>
-        <w:pStyle w:val="Paragraphedeliste"/>
-        <w:numPr>
-          <w:ilvl w:val="0"/>
-          <w:numId w:val="4"/>
-        </w:numPr>
-      </w:pPr>
-      <w:r>
-        <w:rPr>
-          <w:rFonts w:ascii="Segoe UI Emoji" w:hAnsi="Segoe UI Emoji" w:cs="Segoe UI Emoji"/>
-        </w:rPr>
-        <w:t>On veut sélectionner les faces individuelles de l’objet 3D : ❌</w:t>
-      </w:r>
-    </w:p>
-    <w:p>
-      <w:pPr>
-        <w:pStyle w:val="Paragraphedeliste"/>
-        <w:numPr>
-          <w:ilvl w:val="0"/>
-          <w:numId w:val="4"/>
-        </w:numPr>
-      </w:pPr>
-      <w:r>
-        <w:rPr>
-          <w:rFonts w:ascii="Segoe UI Emoji" w:hAnsi="Segoe UI Emoji" w:cs="Segoe UI Emoji"/>
-        </w:rPr>
-        <w:t>Systèmes d’UV et de normales à un objet 3D qui pourra avoir des textures : ❌</w:t>
-      </w:r>
-    </w:p>
-    <w:p>
-      <w:pPr>
-        <w:pStyle w:val="Paragraphedeliste"/>
-        <w:numPr>
-          <w:ilvl w:val="0"/>
-          <w:numId w:val="4"/>
-        </w:numPr>
-      </w:pPr>
-      <w:r>
-        <w:rPr>
-          <w:rFonts w:ascii="Segoe UI Emoji" w:hAnsi="Segoe UI Emoji" w:cs="Segoe UI Emoji"/>
-        </w:rPr>
-        <w:t xml:space="preserve">Début de système de lighting : </w:t>
-      </w:r>
-      <w:r>
-        <w:rPr>
-          <w:rFonts w:ascii="Segoe UI Emoji" w:hAnsi="Segoe UI Emoji" w:cs="Segoe UI Emoji"/>
-        </w:rPr>
-        <w:t>❌</w:t>
-      </w:r>
-    </w:p>
-    <w:p>
-      <w:pPr>
-        <w:pStyle w:val="Paragraphedeliste"/>
-        <w:numPr>
-          <w:ilvl w:val="0"/>
-          <w:numId w:val="4"/>
-        </w:numPr>
-      </w:pPr>
-      <w:r>
-        <w:t xml:space="preserve">Importer et lire des animations 3D : </w:t>
-      </w:r>
-      <w:r>
-        <w:rPr>
-          <w:rFonts w:ascii="Segoe UI Emoji" w:hAnsi="Segoe UI Emoji" w:cs="Segoe UI Emoji"/>
-        </w:rPr>
-        <w:t>❌</w:t>
-      </w:r>
-    </w:p>
-    <w:p>
-      <w:pPr>
-        <w:pStyle w:val="Paragraphedeliste"/>
-        <w:numPr>
-          <w:ilvl w:val="0"/>
-          <w:numId w:val="4"/>
-        </w:numPr>
-      </w:pPr>
-    </w:p>
-    <w:p>
-      <w:pPr>
-        <w:rPr>
-          <w:u w:val="single"/>
-        </w:rPr>
-      </w:pPr>
-      <w:r>
-        <w:rPr>
-          <w:u w:val="single"/>
-        </w:rPr>
+    </w:p>
+    <w:p>
+      <w:r>
+        <w:t xml:space="preserve">La caméra n’était jamais dans le bon sens, on aurait dit qu’elle était override. Donc j’ai galéré pendant trois heures pour la paramétrer correctement. Ensuite l’image 2D était rendue de </w:t>
+      </w:r>
+      <w:r>
         <w:lastRenderedPageBreak/>
-        <w:t>Etpae de développement 3 </w:t>
-      </w:r>
-      <w:r>
-        <w:rPr>
-          <w:u w:val="single"/>
-        </w:rPr>
-        <w:t xml:space="preserve"> Les bases d’un bon logiciel pixel art / de dessin 2D :</w:t>
-      </w:r>
-    </w:p>
-    <w:p>
-      <w:r>
-        <w:t>On va faire un système de dessin pixelart qui sera interne au moteur, et qui pourra être posé sur des planes 3D qui pourront servir de tuiles 3D</w:t>
-      </w:r>
-    </w:p>
-    <w:p>
-      <w:pPr>
-        <w:pStyle w:val="Paragraphedeliste"/>
-        <w:numPr>
-          <w:ilvl w:val="0"/>
-          <w:numId w:val="4"/>
-        </w:numPr>
-      </w:pPr>
-      <w:r>
-        <w:t>Faire une tab qui permettra de basculer sur un mode 2D</w:t>
-      </w:r>
-    </w:p>
-    <w:p>
-      <w:pPr>
-        <w:pStyle w:val="Paragraphedeliste"/>
-        <w:numPr>
-          <w:ilvl w:val="0"/>
-          <w:numId w:val="4"/>
-        </w:numPr>
-      </w:pPr>
-      <w:r>
-        <w:t>Créer les premiers mods de dessin (on s’inspirera d’Aseprite)</w:t>
-      </w:r>
-    </w:p>
-    <w:p>
-      <w:pPr>
-        <w:pStyle w:val="Paragraphedeliste"/>
-        <w:numPr>
-          <w:ilvl w:val="0"/>
-          <w:numId w:val="4"/>
-        </w:numPr>
-      </w:pPr>
-      <w:r>
-        <w:t>Appliquer les dessins à des tiles</w:t>
-      </w:r>
-    </w:p>
-    <w:p>
-      <w:pPr>
-        <w:pStyle w:val="Paragraphedeliste"/>
-        <w:numPr>
-          <w:ilvl w:val="0"/>
-          <w:numId w:val="4"/>
-        </w:numPr>
-      </w:pPr>
-      <w:r>
-        <w:t>Créer des tiles par snapping, ils pourront être à plat, à 90° ou à 45°</w:t>
-      </w:r>
-    </w:p>
-    <w:p>
-      <w:r>
-        <w:t>Etape de développement 4 :</w:t>
-      </w:r>
-    </w:p>
-    <w:p>
-      <w:pPr>
-        <w:pStyle w:val="Paragraphedeliste"/>
-        <w:numPr>
-          <w:ilvl w:val="0"/>
-          <w:numId w:val="4"/>
-        </w:numPr>
-      </w:pPr>
-      <w:r>
-        <w:t xml:space="preserve">On aura deux types de cube : </w:t>
-      </w:r>
-    </w:p>
-    <w:p>
-      <w:pPr>
-        <w:rPr>
-          <w:u w:val="single"/>
-        </w:rPr>
-      </w:pPr>
-      <w:r>
-        <w:rPr>
-          <w:u w:val="single"/>
-        </w:rPr>
-        <w:t xml:space="preserve">Etape de développement </w:t>
-      </w:r>
-      <w:r>
-        <w:rPr>
-          <w:u w:val="single"/>
-        </w:rPr>
-        <w:t>5</w:t>
-      </w:r>
-      <w:r>
-        <w:rPr>
-          <w:u w:val="single"/>
-        </w:rPr>
-        <w:t xml:space="preserve"> : Commencer à rendre le monde vivant </w:t>
-      </w:r>
-    </w:p>
-    <w:p>
-      <w:pPr>
-        <w:pStyle w:val="Paragraphedeliste"/>
-        <w:numPr>
-          <w:ilvl w:val="0"/>
-          <w:numId w:val="4"/>
-        </w:numPr>
-      </w:pPr>
-      <w:r>
-        <w:t>On va virer la grille, et faire un système de maillage avec des cubes 3D / voxel</w:t>
-      </w:r>
-    </w:p>
-    <w:p>
-      <w:pPr>
-        <w:pStyle w:val="Paragraphedeliste"/>
-        <w:numPr>
-          <w:ilvl w:val="0"/>
-          <w:numId w:val="4"/>
-        </w:numPr>
-      </w:pPr>
-      <w:r>
-        <w:t xml:space="preserve">Un voxel dans notre cas ne sera pas juste un voxel. Ce sera un contenant. Il pourra donc stocker une certaine quantité d’éléments qui exerceront une action sur d’autres éléments qui leur seront superposés. Ce sera un layer de base. </w:t>
-      </w:r>
-    </w:p>
-    <w:p>
-      <w:pPr>
-        <w:rPr>
-          <w:u w:val="single"/>
-        </w:rPr>
-      </w:pPr>
-      <w:r>
-        <w:rPr>
-          <w:u w:val="single"/>
-        </w:rPr>
-        <w:t>Optionnels :</w:t>
-      </w:r>
-    </w:p>
-    <w:p>
-      <w:pPr>
-        <w:pStyle w:val="Paragraphedeliste"/>
-        <w:numPr>
-          <w:ilvl w:val="0"/>
-          <w:numId w:val="4"/>
-        </w:numPr>
-      </w:pPr>
-      <w:r>
-        <w:t>Faire son propre système de gizmo</w:t>
-      </w:r>
-    </w:p>
-    <w:p>
-      <w:pPr>
-        <w:pStyle w:val="Paragraphedeliste"/>
-        <w:numPr>
-          <w:ilvl w:val="0"/>
-          <w:numId w:val="4"/>
-        </w:numPr>
-      </w:pPr>
-    </w:p>
-    <w:p>
-      <w:pPr>
-        <w:rPr>
-          <w:u w:val="single"/>
-        </w:rPr>
-      </w:pPr>
-    </w:p>
-    <w:p>
-      <w:pPr>
-        <w:rPr>
-          <w:u w:val="single"/>
-        </w:rPr>
-      </w:pPr>
-      <w:r>
-        <w:rPr>
-          <w:u w:val="single"/>
-        </w:rPr>
-        <w:t>Journal de Développement du projet</w:t>
-      </w:r>
-    </w:p>
-    <w:p>
-      <w:pPr>
-        <w:rPr>
-          <w:u w:val="single"/>
-        </w:rPr>
-      </w:pPr>
-      <w:r>
-        <w:rPr>
-          <w:u w:val="single"/>
-        </w:rPr>
-        <w:t xml:space="preserve">21 avril 2025 : </w:t>
-      </w:r>
-    </w:p>
-    <w:p/>
-    <w:p>
-      <w:r>
-        <w:t xml:space="preserve">Déjà nous avons la preuve que Qt peut tenir de l’OpenGL sans aucun problème. Donc l’idéal maintenant est de représenter un sprite 2D dans un espace 3D. </w:t>
-      </w:r>
-    </w:p>
-    <w:p>
-      <w:pPr>
-        <w:pStyle w:val="Paragraphedeliste"/>
-        <w:numPr>
-          <w:ilvl w:val="0"/>
-          <w:numId w:val="1"/>
-        </w:numPr>
-      </w:pPr>
-      <w:r>
-        <w:t>Le sprite serait un simple quadrilatère avec une texture</w:t>
-      </w:r>
-    </w:p>
-    <w:p>
-      <w:pPr>
-        <w:pStyle w:val="Paragraphedeliste"/>
-        <w:numPr>
-          <w:ilvl w:val="0"/>
-          <w:numId w:val="1"/>
-        </w:numPr>
-      </w:pPr>
-      <w:r>
-        <w:t xml:space="preserve">On va commencer par afficher un simple quadrillage pour représenter le sol, et les coordonnées 0 </w:t>
-      </w:r>
-      <w:r>
-        <w:t xml:space="preserve">/ le centre </w:t>
-      </w:r>
-      <w:r>
-        <w:t>de l’univers</w:t>
-      </w:r>
-    </w:p>
-    <w:p>
-      <w:pPr>
-        <w:pStyle w:val="Paragraphedeliste"/>
-        <w:numPr>
-          <w:ilvl w:val="0"/>
-          <w:numId w:val="1"/>
-        </w:numPr>
-      </w:pPr>
-      <w:r>
-        <w:t xml:space="preserve">On aura une caméra avec </w:t>
-      </w:r>
-      <w:r>
-        <w:t>plusieurs types</w:t>
-      </w:r>
-      <w:r>
-        <w:t xml:space="preserve"> de vue, dont une vue 2D non orthographique et sans perspective top down</w:t>
-      </w:r>
-    </w:p>
-    <w:p>
-      <w:pPr>
-        <w:pStyle w:val="Paragraphedeliste"/>
-        <w:numPr>
-          <w:ilvl w:val="0"/>
-          <w:numId w:val="1"/>
-        </w:numPr>
-      </w:pPr>
-      <w:r>
-        <w:t>Une unité de base représentera 1 mètre.</w:t>
-      </w:r>
-    </w:p>
-    <w:p>
-      <w:pPr>
-        <w:pStyle w:val="Paragraphedeliste"/>
-        <w:numPr>
-          <w:ilvl w:val="0"/>
-          <w:numId w:val="1"/>
-        </w:numPr>
-      </w:pPr>
-      <w:r>
-        <w:t>Il faut afficher la texture via SLD2 donc binder Qt Open</w:t>
-      </w:r>
-      <w:r>
-        <w:t>GL et SDL2</w:t>
-      </w:r>
-    </w:p>
-    <w:p/>
-    <w:p>
-      <w:pPr>
-        <w:rPr>
-          <w:u w:val="single"/>
-        </w:rPr>
-      </w:pPr>
-      <w:r>
-        <w:rPr>
-          <w:u w:val="single"/>
-        </w:rPr>
-        <w:t>22 Avril 2025 :</w:t>
-      </w:r>
-    </w:p>
-    <w:p>
-      <w:r>
-        <w:lastRenderedPageBreak/>
-        <w:t>Maintenant on peut afficher des textures via SDL2 dans un contexte openGL. Donc on peut utiliser à la fois, QT, OpenGL et SDL2.</w:t>
-      </w:r>
-    </w:p>
-    <w:p>
-      <w:pPr>
-        <w:rPr>
-          <w:u w:val="single"/>
-        </w:rPr>
-      </w:pPr>
-      <w:r>
-        <w:rPr>
-          <w:u w:val="single"/>
-        </w:rPr>
-        <w:t>26 Avril 2025 :</w:t>
-      </w:r>
-    </w:p>
-    <w:p>
-      <w:r>
-        <w:t xml:space="preserve">On a choisi de virer Qt du projet de passer à imgui, car Qt ne dispose pas vraiment de sélecteur 3D ou de Gizmos, puis les performances peuvent laisser à désirer. Donc nous avons fait une refonte complète du projet et fait une vaste migration. On a d’abord réussi à implémenter ImGUI. Mais on avait du mal à recréer le contexte openGL, donc on a implémenté glad, et refait les fichiers cpp pour tenir le contexte openGL avec un VAO, et un VBO notamment. </w:t>
-      </w:r>
-    </w:p>
-    <w:p/>
-    <w:p>
-      <w:pPr>
-        <w:rPr>
-          <w:u w:val="single"/>
-        </w:rPr>
-      </w:pPr>
-      <w:r>
-        <w:rPr>
-          <w:u w:val="single"/>
-        </w:rPr>
-        <w:t>27 Avril 2025 :</w:t>
-      </w:r>
-    </w:p>
-    <w:p>
-      <w:r>
-        <w:t>On va tenter une expérience. Techniquement dans notre projet on a une fenêtre Imgui qui tient la scène 3D. Donc elle existe dans notre code.</w:t>
-      </w:r>
-    </w:p>
-    <w:p>
-      <w:r>
-        <w:t>Ce qu’on veut c’est lui ajouter clairement la scène 3D via une flèche.</w:t>
-      </w:r>
-    </w:p>
-    <w:p>
-      <w:r>
-        <w:t xml:space="preserve">Exemple de pseudo code </w:t>
-      </w:r>
-    </w:p>
-    <w:p>
-      <w:r>
-        <w:t>Fenêtre qui tient la scène 3D =&gt; Ajouter Scène 3D =&gt; Ajouter grillage =&gt; Ajouter composant 2D</w:t>
-      </w:r>
-    </w:p>
-    <w:p/>
-    <w:p>
-      <w:r>
-        <w:t>Note : On a pas pu faire de fonction fléchée, mais on a créé un fonction add, parameter de gauche et parameter de droite. La fonction add permet à un objet, le paramètre de gauche de se voir ajouter un autre objet, le paramètre de droite.</w:t>
-      </w:r>
-    </w:p>
-    <w:p/>
-    <w:p>
-      <w:pPr>
-        <w:rPr>
-          <w:u w:val="single"/>
-        </w:rPr>
-      </w:pPr>
-      <w:r>
-        <w:rPr>
-          <w:u w:val="single"/>
-        </w:rPr>
-        <w:t xml:space="preserve">28 Avril 2025 : </w:t>
-      </w:r>
-    </w:p>
-    <w:p>
-      <w:r>
-        <w:t xml:space="preserve">J’ai tenté de séparer le rendu d’objet 3D, de la Scène 3D et l’instanciation du Contexte OpenGL. Au final il en a résolu un bug que j’ai été incapable de résoudre. </w:t>
-      </w:r>
-    </w:p>
-    <w:p/>
-    <w:p>
-      <w:r>
-        <w:t>Problèmes rencontré</w:t>
-      </w:r>
-      <w:r>
-        <w:t>s</w:t>
-      </w:r>
-      <w:r>
-        <w:t> :</w:t>
-      </w:r>
-    </w:p>
-    <w:p>
-      <w:r>
-        <w:t xml:space="preserve">La caméra n’était jamais dans le bon sens, on aurait dit qu’elle était override. Donc j’ai galéré pendant trois heures pour la paramétrer correctement. Ensuite l’image 2D était rendue de manière relative à la caméra, et pas en tant qu’objet 3D. Ce qui n’était pas bon, car si l’objet 2D était rendu correctement, </w:t>
+        <w:t xml:space="preserve">manière relative à la caméra, et pas en tant qu’objet 3D. Ce qui n’était pas bon, car si l’objet 2D était rendu correctement, </w:t>
       </w:r>
     </w:p>
     <w:p>
@@ -1746,7 +1806,6 @@
     </w:p>
     <w:p>
       <w:r>
-        <w:lastRenderedPageBreak/>
         <w:t xml:space="preserve">On se contente d’ajouter à une fenêtre ImGUI enfant un contexte OpenGL </w:t>
       </w:r>
       <w:r>
@@ -1923,6 +1982,7 @@
         </w:numPr>
       </w:pPr>
       <w:r>
+        <w:lastRenderedPageBreak/>
         <w:t>L’idéal serait de commencer à plancher sur un début de système de sauvegarde scène. On pourrait stocker le monde 3D, les objets, leurs positions, via un JSON</w:t>
       </w:r>
     </w:p>
@@ -1954,7 +2014,6 @@
     </w:p>
     <w:p>
       <w:r>
-        <w:lastRenderedPageBreak/>
         <w:t>On a un maintenant un sélecteur qui est capable de sélectionner un objet à sa bonne position dans un espace 3D</w:t>
       </w:r>
       <w:r>
@@ -2048,6 +2107,7 @@
     </w:p>
     <w:p>
       <w:r>
+        <w:lastRenderedPageBreak/>
         <w:t>Note : sur ImGui on parle de TabBar</w:t>
       </w:r>
     </w:p>
@@ -2067,7 +2127,6 @@
     </w:p>
     <w:p>
       <w:r>
-        <w:lastRenderedPageBreak/>
         <w:t xml:space="preserve">J’ai terminé le développement de la caméra 3D. </w:t>
       </w:r>
       <w:r>
@@ -2129,6 +2188,46 @@
     <w:p>
       <w:r>
         <w:t>J’ai un inspecteur hiérarchique qui permet de voir quels sont mes objets dans ma scène 3D</w:t>
+      </w:r>
+    </w:p>
+    <w:p>
+      <w:pPr>
+        <w:rPr>
+          <w:u w:val="single"/>
+        </w:rPr>
+      </w:pPr>
+      <w:r>
+        <w:rPr>
+          <w:u w:val="single"/>
+        </w:rPr>
+        <w:t>17 mai 2025 :</w:t>
+      </w:r>
+    </w:p>
+    <w:p>
+      <w:r>
+        <w:t xml:space="preserve">Après une bonne journée dans les transports en commun, j’ai pu trouver du temps pour bosser l’inspecteur hiérarchique. J’ai mis en place des fonctions pour créer un système de surbrillance, lorsque la souris arrive à un item de la liste. Lorsqu’on fait un clic gauche sur l’item, il passe du jaune au rouge. </w:t>
+      </w:r>
+    </w:p>
+    <w:p>
+      <w:r>
+        <w:t>L’objet sélectionné va sélectionner l’objet correspondant dans la scène 3D avec un gizmo, qui appliquera les transforms souhaités sur l’objet. On peut déselectionner l’objet depuis l’inspecteur ce qui fait disparaître le gizmo</w:t>
+      </w:r>
+      <w:r>
+        <w:t xml:space="preserve">. </w:t>
+      </w:r>
+    </w:p>
+    <w:p>
+      <w:r>
+        <w:t xml:space="preserve">Le reste de l’après-midi, j’ai tenté de comprendre comment à partir de la scène 3D, je pouvais indiquer dans l’inspecteur hiérarchique l’objet </w:t>
+      </w:r>
+      <w:r>
+        <w:t xml:space="preserve">actuellement </w:t>
+      </w:r>
+      <w:r>
+        <w:t xml:space="preserve">sélectionné. </w:t>
+      </w:r>
+      <w:r>
+        <w:t>J’ai réussi en faisant en sorte que la classe hiérarchy inspecteur soit membre de la classe ThreeDWindow et en faisant de ThreeDWindow une classe membre de l’inspecteur. La déselection fonctionne aussi.</w:t>
       </w:r>
     </w:p>
     <w:sectPr>

</xml_diff>

<commit_message>
implementation of DirectX12 and automate building task, making the project more portable
</commit_message>
<xml_diff>
--- a/Journal de Developpement.docx
+++ b/Journal de Developpement.docx
@@ -856,6 +856,27 @@
           <w:rFonts w:ascii="Segoe UI Emoji" w:hAnsi="Segoe UI Emoji" w:cs="Segoe UI Emoji"/>
         </w:rPr>
         <w:t xml:space="preserve"> fixer les fenêtres : </w:t>
+      </w:r>
+      <w:r>
+        <w:rPr>
+          <w:rFonts w:ascii="Segoe UI Emoji" w:hAnsi="Segoe UI Emoji" w:cs="Segoe UI Emoji"/>
+        </w:rPr>
+        <w:t>✅</w:t>
+      </w:r>
+    </w:p>
+    <w:p>
+      <w:pPr>
+        <w:pStyle w:val="Paragraphedeliste"/>
+        <w:numPr>
+          <w:ilvl w:val="0"/>
+          <w:numId w:val="4"/>
+        </w:numPr>
+      </w:pPr>
+      <w:r>
+        <w:rPr>
+          <w:rFonts w:ascii="Segoe UI Emoji" w:hAnsi="Segoe UI Emoji" w:cs="Segoe UI Emoji"/>
+        </w:rPr>
+        <w:t xml:space="preserve">Implémenter les bases de directX12 : </w:t>
       </w:r>
       <w:r>
         <w:rPr>
@@ -1168,552 +1189,589 @@
         <w:rPr>
           <w:u w:val="single"/>
         </w:rPr>
+        <w:t xml:space="preserve">Etape de développement </w:t>
+      </w:r>
+      <w:r>
+        <w:rPr>
+          <w:u w:val="single"/>
+        </w:rPr>
+        <w:t>2</w:t>
+      </w:r>
+      <w:r>
+        <w:rPr>
+          <w:u w:val="single"/>
+        </w:rPr>
+        <w:t xml:space="preserve"> : </w:t>
+      </w:r>
+      <w:r>
+        <w:rPr>
+          <w:u w:val="single"/>
+        </w:rPr>
+        <w:t>Modélisation</w:t>
+      </w:r>
+      <w:r>
+        <w:rPr>
+          <w:u w:val="single"/>
+        </w:rPr>
+        <w:t xml:space="preserve"> avancée</w:t>
+      </w:r>
+      <w:r>
+        <w:rPr>
+          <w:u w:val="single"/>
+        </w:rPr>
+        <w:t xml:space="preserve">, </w:t>
+      </w:r>
+      <w:r>
+        <w:rPr>
+          <w:u w:val="single"/>
+        </w:rPr>
+        <w:t>textur</w:t>
+      </w:r>
+      <w:r>
+        <w:rPr>
+          <w:u w:val="single"/>
+        </w:rPr>
+        <w:t>ing avancé</w:t>
+      </w:r>
+      <w:r>
+        <w:rPr>
+          <w:u w:val="single"/>
+        </w:rPr>
+        <w:t>, importation</w:t>
+      </w:r>
+      <w:r>
+        <w:rPr>
+          <w:u w:val="single"/>
+        </w:rPr>
+        <w:t>, lighting</w:t>
+      </w:r>
+      <w:r>
+        <w:rPr>
+          <w:u w:val="single"/>
+        </w:rPr>
+        <w:t xml:space="preserve"> et intégration de Bullet</w:t>
+      </w:r>
+      <w:r>
+        <w:rPr>
+          <w:u w:val="single"/>
+        </w:rPr>
+        <w:t>, animation 2D et 3D</w:t>
+      </w:r>
+    </w:p>
+    <w:p>
+      <w:pPr>
+        <w:pStyle w:val="Paragraphedeliste"/>
+        <w:numPr>
+          <w:ilvl w:val="0"/>
+          <w:numId w:val="4"/>
+        </w:numPr>
+      </w:pPr>
+      <w:r>
+        <w:t xml:space="preserve">On va faire trois modes d’affichage : </w:t>
+      </w:r>
+    </w:p>
+    <w:p>
+      <w:pPr>
+        <w:pStyle w:val="Paragraphedeliste"/>
+      </w:pPr>
+    </w:p>
+    <w:p>
+      <w:pPr>
+        <w:pStyle w:val="Paragraphedeliste"/>
+        <w:numPr>
+          <w:ilvl w:val="0"/>
+          <w:numId w:val="5"/>
+        </w:numPr>
+      </w:pPr>
+      <w:r>
+        <w:t>Shading, qui représentera l’objet 3D avec un Shader et des textures</w:t>
+      </w:r>
+      <w:r>
+        <w:t xml:space="preserve"> : </w:t>
+      </w:r>
+      <w:r>
+        <w:rPr>
+          <w:rFonts w:ascii="Segoe UI Emoji" w:hAnsi="Segoe UI Emoji" w:cs="Segoe UI Emoji"/>
+        </w:rPr>
+        <w:t>❌</w:t>
+      </w:r>
+    </w:p>
+    <w:p>
+      <w:pPr>
+        <w:pStyle w:val="Paragraphedeliste"/>
+        <w:numPr>
+          <w:ilvl w:val="0"/>
+          <w:numId w:val="5"/>
+        </w:numPr>
+      </w:pPr>
+      <w:r>
+        <w:t>Vertices, qui représentera les sommets de l’objet 3D sous forme de points noirs</w:t>
+      </w:r>
+      <w:r>
+        <w:t xml:space="preserve"> : </w:t>
+      </w:r>
+      <w:r>
+        <w:rPr>
+          <w:rFonts w:ascii="Segoe UI Emoji" w:hAnsi="Segoe UI Emoji" w:cs="Segoe UI Emoji"/>
+        </w:rPr>
+        <w:t>❌</w:t>
+      </w:r>
+    </w:p>
+    <w:p>
+      <w:pPr>
+        <w:pStyle w:val="Paragraphedeliste"/>
+        <w:numPr>
+          <w:ilvl w:val="0"/>
+          <w:numId w:val="5"/>
+        </w:numPr>
+      </w:pPr>
+      <w:r>
+        <w:t>Edges qui représentera l’objet sous forme d’arrêtes (on veut pouvoir modifier l’affichage de leur épaisseur librement)</w:t>
+      </w:r>
+      <w:r>
+        <w:t xml:space="preserve"> : </w:t>
+      </w:r>
+      <w:r>
+        <w:rPr>
+          <w:rFonts w:ascii="Segoe UI Emoji" w:hAnsi="Segoe UI Emoji" w:cs="Segoe UI Emoji"/>
+        </w:rPr>
+        <w:t>❌</w:t>
+      </w:r>
+    </w:p>
+    <w:p/>
+    <w:p>
+      <w:pPr>
+        <w:pStyle w:val="Paragraphedeliste"/>
+        <w:numPr>
+          <w:ilvl w:val="0"/>
+          <w:numId w:val="4"/>
+        </w:numPr>
+      </w:pPr>
+      <w:r>
+        <w:t xml:space="preserve">On veut pouvoir sélectionner les sommets individuellement et modifier leur position avec le gizmo : </w:t>
+      </w:r>
+      <w:r>
+        <w:rPr>
+          <w:rFonts w:ascii="Segoe UI Emoji" w:hAnsi="Segoe UI Emoji" w:cs="Segoe UI Emoji"/>
+        </w:rPr>
+        <w:t>❌</w:t>
+      </w:r>
+    </w:p>
+    <w:p>
+      <w:pPr>
+        <w:pStyle w:val="Paragraphedeliste"/>
+        <w:numPr>
+          <w:ilvl w:val="0"/>
+          <w:numId w:val="4"/>
+        </w:numPr>
+      </w:pPr>
+      <w:r>
+        <w:rPr>
+          <w:rFonts w:ascii="Segoe UI Emoji" w:hAnsi="Segoe UI Emoji" w:cs="Segoe UI Emoji"/>
+        </w:rPr>
+        <w:t>On applique le principe au Edge (dont on voudrait aussi faire une rotation : ❌</w:t>
+      </w:r>
+    </w:p>
+    <w:p>
+      <w:pPr>
+        <w:pStyle w:val="Paragraphedeliste"/>
+        <w:numPr>
+          <w:ilvl w:val="0"/>
+          <w:numId w:val="4"/>
+        </w:numPr>
+      </w:pPr>
+      <w:r>
+        <w:rPr>
+          <w:rFonts w:ascii="Segoe UI Emoji" w:hAnsi="Segoe UI Emoji" w:cs="Segoe UI Emoji"/>
+        </w:rPr>
+        <w:t>On veut sélectionner les faces individuelles de l’objet 3D : ❌</w:t>
+      </w:r>
+    </w:p>
+    <w:p>
+      <w:pPr>
+        <w:pStyle w:val="Paragraphedeliste"/>
+        <w:numPr>
+          <w:ilvl w:val="0"/>
+          <w:numId w:val="4"/>
+        </w:numPr>
+      </w:pPr>
+      <w:r>
+        <w:rPr>
+          <w:rFonts w:ascii="Segoe UI Emoji" w:hAnsi="Segoe UI Emoji" w:cs="Segoe UI Emoji"/>
+        </w:rPr>
+        <w:t>Systèmes d’UV et de normales à un objet 3D qui pourra avoir des textures : ❌</w:t>
+      </w:r>
+    </w:p>
+    <w:p>
+      <w:pPr>
+        <w:pStyle w:val="Paragraphedeliste"/>
+        <w:numPr>
+          <w:ilvl w:val="0"/>
+          <w:numId w:val="4"/>
+        </w:numPr>
+      </w:pPr>
+      <w:r>
+        <w:rPr>
+          <w:rFonts w:ascii="Segoe UI Emoji" w:hAnsi="Segoe UI Emoji" w:cs="Segoe UI Emoji"/>
+        </w:rPr>
+        <w:t xml:space="preserve">Début de système de lighting : </w:t>
+      </w:r>
+      <w:r>
+        <w:rPr>
+          <w:rFonts w:ascii="Segoe UI Emoji" w:hAnsi="Segoe UI Emoji" w:cs="Segoe UI Emoji"/>
+        </w:rPr>
+        <w:t>❌</w:t>
+      </w:r>
+    </w:p>
+    <w:p>
+      <w:pPr>
+        <w:pStyle w:val="Paragraphedeliste"/>
+        <w:numPr>
+          <w:ilvl w:val="0"/>
+          <w:numId w:val="4"/>
+        </w:numPr>
+      </w:pPr>
+      <w:r>
+        <w:t xml:space="preserve">Importer et lire des animations 3D : </w:t>
+      </w:r>
+      <w:r>
+        <w:rPr>
+          <w:rFonts w:ascii="Segoe UI Emoji" w:hAnsi="Segoe UI Emoji" w:cs="Segoe UI Emoji"/>
+        </w:rPr>
+        <w:t>❌</w:t>
+      </w:r>
+    </w:p>
+    <w:p>
+      <w:pPr>
+        <w:pStyle w:val="Paragraphedeliste"/>
+        <w:numPr>
+          <w:ilvl w:val="0"/>
+          <w:numId w:val="4"/>
+        </w:numPr>
+      </w:pPr>
+    </w:p>
+    <w:p>
+      <w:pPr>
+        <w:rPr>
+          <w:u w:val="single"/>
+        </w:rPr>
+      </w:pPr>
+      <w:r>
+        <w:rPr>
+          <w:u w:val="single"/>
+        </w:rPr>
+        <w:t>Etpae de développement 3 </w:t>
+      </w:r>
+      <w:r>
+        <w:rPr>
+          <w:u w:val="single"/>
+        </w:rPr>
+        <w:t xml:space="preserve"> Les bases d’un bon logiciel pixel art / de dessin 2D :</w:t>
+      </w:r>
+    </w:p>
+    <w:p>
+      <w:r>
+        <w:t>On va faire un système de dessin pixelart qui sera interne au moteur, et qui pourra être posé sur des planes 3D qui pourront servir de tuiles 3D</w:t>
+      </w:r>
+    </w:p>
+    <w:p>
+      <w:pPr>
+        <w:pStyle w:val="Paragraphedeliste"/>
+        <w:numPr>
+          <w:ilvl w:val="0"/>
+          <w:numId w:val="4"/>
+        </w:numPr>
+      </w:pPr>
+      <w:r>
+        <w:t>Faire une tab qui permettra de basculer sur un mode 2D</w:t>
+      </w:r>
+    </w:p>
+    <w:p>
+      <w:pPr>
+        <w:pStyle w:val="Paragraphedeliste"/>
+        <w:numPr>
+          <w:ilvl w:val="0"/>
+          <w:numId w:val="4"/>
+        </w:numPr>
+      </w:pPr>
+      <w:r>
+        <w:t>Créer les premiers mods de dessin (on s’inspirera d’Aseprite)</w:t>
+      </w:r>
+    </w:p>
+    <w:p>
+      <w:pPr>
+        <w:pStyle w:val="Paragraphedeliste"/>
+        <w:numPr>
+          <w:ilvl w:val="0"/>
+          <w:numId w:val="4"/>
+        </w:numPr>
+      </w:pPr>
+      <w:r>
+        <w:t>Appliquer les dessins à des tiles</w:t>
+      </w:r>
+    </w:p>
+    <w:p>
+      <w:pPr>
+        <w:pStyle w:val="Paragraphedeliste"/>
+        <w:numPr>
+          <w:ilvl w:val="0"/>
+          <w:numId w:val="4"/>
+        </w:numPr>
+      </w:pPr>
+      <w:r>
+        <w:t>Créer des tiles par snapping, ils pourront être à plat, à 90° ou à 45°</w:t>
+      </w:r>
+    </w:p>
+    <w:p>
+      <w:r>
+        <w:t>Etape de développement 4 :</w:t>
+      </w:r>
+    </w:p>
+    <w:p>
+      <w:pPr>
+        <w:pStyle w:val="Paragraphedeliste"/>
+        <w:numPr>
+          <w:ilvl w:val="0"/>
+          <w:numId w:val="4"/>
+        </w:numPr>
+      </w:pPr>
+      <w:r>
+        <w:t xml:space="preserve">On aura deux types de cube : </w:t>
+      </w:r>
+    </w:p>
+    <w:p>
+      <w:pPr>
+        <w:rPr>
+          <w:u w:val="single"/>
+        </w:rPr>
+      </w:pPr>
+      <w:r>
+        <w:rPr>
+          <w:u w:val="single"/>
+        </w:rPr>
+        <w:t xml:space="preserve">Etape de développement </w:t>
+      </w:r>
+      <w:r>
+        <w:rPr>
+          <w:u w:val="single"/>
+        </w:rPr>
+        <w:t>5</w:t>
+      </w:r>
+      <w:r>
+        <w:rPr>
+          <w:u w:val="single"/>
+        </w:rPr>
+        <w:t xml:space="preserve"> : Commencer à rendre le monde vivant </w:t>
+      </w:r>
+    </w:p>
+    <w:p>
+      <w:pPr>
+        <w:pStyle w:val="Paragraphedeliste"/>
+        <w:numPr>
+          <w:ilvl w:val="0"/>
+          <w:numId w:val="4"/>
+        </w:numPr>
+      </w:pPr>
+      <w:r>
+        <w:t>On va virer la grille, et faire un système de maillage avec des cubes 3D / voxel</w:t>
+      </w:r>
+    </w:p>
+    <w:p>
+      <w:pPr>
+        <w:pStyle w:val="Paragraphedeliste"/>
+        <w:numPr>
+          <w:ilvl w:val="0"/>
+          <w:numId w:val="4"/>
+        </w:numPr>
+      </w:pPr>
+      <w:r>
+        <w:t xml:space="preserve">Un voxel dans notre cas ne sera pas juste un voxel. Ce sera un contenant. Il pourra donc stocker une certaine quantité d’éléments qui exerceront une action sur d’autres éléments qui leur seront superposés. Ce sera un layer de base. </w:t>
+      </w:r>
+    </w:p>
+    <w:p>
+      <w:pPr>
+        <w:rPr>
+          <w:u w:val="single"/>
+        </w:rPr>
+      </w:pPr>
+      <w:r>
+        <w:rPr>
+          <w:u w:val="single"/>
+        </w:rPr>
+        <w:t>Optionnels :</w:t>
+      </w:r>
+    </w:p>
+    <w:p>
+      <w:pPr>
+        <w:pStyle w:val="Paragraphedeliste"/>
+        <w:numPr>
+          <w:ilvl w:val="0"/>
+          <w:numId w:val="4"/>
+        </w:numPr>
+      </w:pPr>
+      <w:r>
         <w:lastRenderedPageBreak/>
-        <w:t xml:space="preserve">Etape de développement </w:t>
-      </w:r>
-      <w:r>
-        <w:rPr>
-          <w:u w:val="single"/>
-        </w:rPr>
-        <w:t>2</w:t>
-      </w:r>
-      <w:r>
-        <w:rPr>
-          <w:u w:val="single"/>
-        </w:rPr>
-        <w:t xml:space="preserve"> : </w:t>
-      </w:r>
-      <w:r>
-        <w:rPr>
-          <w:u w:val="single"/>
-        </w:rPr>
-        <w:t>Modélisation</w:t>
-      </w:r>
-      <w:r>
-        <w:rPr>
-          <w:u w:val="single"/>
-        </w:rPr>
-        <w:t xml:space="preserve"> avancée</w:t>
-      </w:r>
-      <w:r>
-        <w:rPr>
-          <w:u w:val="single"/>
-        </w:rPr>
-        <w:t xml:space="preserve">, </w:t>
-      </w:r>
-      <w:r>
-        <w:rPr>
-          <w:u w:val="single"/>
-        </w:rPr>
-        <w:t>textur</w:t>
-      </w:r>
-      <w:r>
-        <w:rPr>
-          <w:u w:val="single"/>
-        </w:rPr>
-        <w:t>ing avancé</w:t>
-      </w:r>
-      <w:r>
-        <w:rPr>
-          <w:u w:val="single"/>
-        </w:rPr>
-        <w:t>, importation</w:t>
-      </w:r>
-      <w:r>
-        <w:rPr>
-          <w:u w:val="single"/>
-        </w:rPr>
-        <w:t>, lighting</w:t>
-      </w:r>
-      <w:r>
-        <w:rPr>
-          <w:u w:val="single"/>
-        </w:rPr>
-        <w:t xml:space="preserve"> et intégration de Bullet</w:t>
-      </w:r>
-      <w:r>
-        <w:rPr>
-          <w:u w:val="single"/>
-        </w:rPr>
-        <w:t>, animation 2D et 3D</w:t>
-      </w:r>
-    </w:p>
-    <w:p>
-      <w:pPr>
-        <w:pStyle w:val="Paragraphedeliste"/>
-        <w:numPr>
-          <w:ilvl w:val="0"/>
-          <w:numId w:val="4"/>
-        </w:numPr>
-      </w:pPr>
-      <w:r>
-        <w:t xml:space="preserve">On va faire trois modes d’affichage : </w:t>
-      </w:r>
-    </w:p>
-    <w:p>
-      <w:pPr>
-        <w:pStyle w:val="Paragraphedeliste"/>
-      </w:pPr>
-    </w:p>
-    <w:p>
-      <w:pPr>
-        <w:pStyle w:val="Paragraphedeliste"/>
-        <w:numPr>
-          <w:ilvl w:val="0"/>
-          <w:numId w:val="5"/>
-        </w:numPr>
-      </w:pPr>
-      <w:r>
-        <w:t>Shading, qui représentera l’objet 3D avec un Shader et des textures</w:t>
-      </w:r>
-      <w:r>
-        <w:t xml:space="preserve"> : </w:t>
-      </w:r>
-      <w:r>
-        <w:rPr>
-          <w:rFonts w:ascii="Segoe UI Emoji" w:hAnsi="Segoe UI Emoji" w:cs="Segoe UI Emoji"/>
-        </w:rPr>
-        <w:t>❌</w:t>
-      </w:r>
-    </w:p>
-    <w:p>
-      <w:pPr>
-        <w:pStyle w:val="Paragraphedeliste"/>
-        <w:numPr>
-          <w:ilvl w:val="0"/>
-          <w:numId w:val="5"/>
-        </w:numPr>
-      </w:pPr>
-      <w:r>
-        <w:t>Vertices, qui représentera les sommets de l’objet 3D sous forme de points noirs</w:t>
-      </w:r>
-      <w:r>
-        <w:t xml:space="preserve"> : </w:t>
-      </w:r>
-      <w:r>
-        <w:rPr>
-          <w:rFonts w:ascii="Segoe UI Emoji" w:hAnsi="Segoe UI Emoji" w:cs="Segoe UI Emoji"/>
-        </w:rPr>
-        <w:t>❌</w:t>
-      </w:r>
-    </w:p>
-    <w:p>
-      <w:pPr>
-        <w:pStyle w:val="Paragraphedeliste"/>
-        <w:numPr>
-          <w:ilvl w:val="0"/>
-          <w:numId w:val="5"/>
-        </w:numPr>
-      </w:pPr>
-      <w:r>
-        <w:t>Edges qui représentera l’objet sous forme d’arrêtes (on veut pouvoir modifier l’affichage de leur épaisseur librement)</w:t>
-      </w:r>
-      <w:r>
-        <w:t xml:space="preserve"> : </w:t>
-      </w:r>
-      <w:r>
-        <w:rPr>
-          <w:rFonts w:ascii="Segoe UI Emoji" w:hAnsi="Segoe UI Emoji" w:cs="Segoe UI Emoji"/>
-        </w:rPr>
-        <w:t>❌</w:t>
+        <w:t>Faire son propre système de gizmo</w:t>
+      </w:r>
+    </w:p>
+    <w:p>
+      <w:pPr>
+        <w:pStyle w:val="Paragraphedeliste"/>
+        <w:numPr>
+          <w:ilvl w:val="0"/>
+          <w:numId w:val="4"/>
+        </w:numPr>
+      </w:pPr>
+    </w:p>
+    <w:p>
+      <w:pPr>
+        <w:rPr>
+          <w:u w:val="single"/>
+        </w:rPr>
+      </w:pPr>
+    </w:p>
+    <w:p>
+      <w:pPr>
+        <w:rPr>
+          <w:u w:val="single"/>
+        </w:rPr>
+      </w:pPr>
+      <w:r>
+        <w:rPr>
+          <w:u w:val="single"/>
+        </w:rPr>
+        <w:t>Journal de Développement du projet</w:t>
+      </w:r>
+    </w:p>
+    <w:p>
+      <w:pPr>
+        <w:rPr>
+          <w:u w:val="single"/>
+        </w:rPr>
+      </w:pPr>
+      <w:r>
+        <w:rPr>
+          <w:u w:val="single"/>
+        </w:rPr>
+        <w:t xml:space="preserve">21 avril 2025 : </w:t>
       </w:r>
     </w:p>
     <w:p/>
     <w:p>
-      <w:pPr>
-        <w:pStyle w:val="Paragraphedeliste"/>
-        <w:numPr>
-          <w:ilvl w:val="0"/>
-          <w:numId w:val="4"/>
-        </w:numPr>
-      </w:pPr>
-      <w:r>
-        <w:t xml:space="preserve">On veut pouvoir sélectionner les sommets individuellement et modifier leur position avec le gizmo : </w:t>
-      </w:r>
-      <w:r>
-        <w:rPr>
-          <w:rFonts w:ascii="Segoe UI Emoji" w:hAnsi="Segoe UI Emoji" w:cs="Segoe UI Emoji"/>
-        </w:rPr>
-        <w:t>❌</w:t>
-      </w:r>
-    </w:p>
-    <w:p>
-      <w:pPr>
-        <w:pStyle w:val="Paragraphedeliste"/>
-        <w:numPr>
-          <w:ilvl w:val="0"/>
-          <w:numId w:val="4"/>
-        </w:numPr>
-      </w:pPr>
-      <w:r>
-        <w:rPr>
-          <w:rFonts w:ascii="Segoe UI Emoji" w:hAnsi="Segoe UI Emoji" w:cs="Segoe UI Emoji"/>
-        </w:rPr>
-        <w:t>On applique le principe au Edge (dont on voudrait aussi faire une rotation : ❌</w:t>
-      </w:r>
-    </w:p>
-    <w:p>
-      <w:pPr>
-        <w:pStyle w:val="Paragraphedeliste"/>
-        <w:numPr>
-          <w:ilvl w:val="0"/>
-          <w:numId w:val="4"/>
-        </w:numPr>
-      </w:pPr>
-      <w:r>
-        <w:rPr>
-          <w:rFonts w:ascii="Segoe UI Emoji" w:hAnsi="Segoe UI Emoji" w:cs="Segoe UI Emoji"/>
-        </w:rPr>
-        <w:t>On veut sélectionner les faces individuelles de l’objet 3D : ❌</w:t>
-      </w:r>
-    </w:p>
-    <w:p>
-      <w:pPr>
-        <w:pStyle w:val="Paragraphedeliste"/>
-        <w:numPr>
-          <w:ilvl w:val="0"/>
-          <w:numId w:val="4"/>
-        </w:numPr>
-      </w:pPr>
-      <w:r>
-        <w:rPr>
-          <w:rFonts w:ascii="Segoe UI Emoji" w:hAnsi="Segoe UI Emoji" w:cs="Segoe UI Emoji"/>
-        </w:rPr>
-        <w:t>Systèmes d’UV et de normales à un objet 3D qui pourra avoir des textures : ❌</w:t>
-      </w:r>
-    </w:p>
-    <w:p>
-      <w:pPr>
-        <w:pStyle w:val="Paragraphedeliste"/>
-        <w:numPr>
-          <w:ilvl w:val="0"/>
-          <w:numId w:val="4"/>
-        </w:numPr>
-      </w:pPr>
-      <w:r>
-        <w:rPr>
-          <w:rFonts w:ascii="Segoe UI Emoji" w:hAnsi="Segoe UI Emoji" w:cs="Segoe UI Emoji"/>
-        </w:rPr>
-        <w:t xml:space="preserve">Début de système de lighting : </w:t>
-      </w:r>
-      <w:r>
-        <w:rPr>
-          <w:rFonts w:ascii="Segoe UI Emoji" w:hAnsi="Segoe UI Emoji" w:cs="Segoe UI Emoji"/>
-        </w:rPr>
-        <w:t>❌</w:t>
-      </w:r>
-    </w:p>
-    <w:p>
-      <w:pPr>
-        <w:pStyle w:val="Paragraphedeliste"/>
-        <w:numPr>
-          <w:ilvl w:val="0"/>
-          <w:numId w:val="4"/>
-        </w:numPr>
-      </w:pPr>
-      <w:r>
-        <w:t xml:space="preserve">Importer et lire des animations 3D : </w:t>
-      </w:r>
-      <w:r>
-        <w:rPr>
-          <w:rFonts w:ascii="Segoe UI Emoji" w:hAnsi="Segoe UI Emoji" w:cs="Segoe UI Emoji"/>
-        </w:rPr>
-        <w:t>❌</w:t>
-      </w:r>
-    </w:p>
-    <w:p>
-      <w:pPr>
-        <w:pStyle w:val="Paragraphedeliste"/>
-        <w:numPr>
-          <w:ilvl w:val="0"/>
-          <w:numId w:val="4"/>
-        </w:numPr>
-      </w:pPr>
-    </w:p>
-    <w:p>
-      <w:pPr>
-        <w:rPr>
-          <w:u w:val="single"/>
-        </w:rPr>
-      </w:pPr>
-      <w:r>
-        <w:rPr>
-          <w:u w:val="single"/>
-        </w:rPr>
-        <w:t>Etpae de développement 3 </w:t>
-      </w:r>
-      <w:r>
-        <w:rPr>
-          <w:u w:val="single"/>
-        </w:rPr>
-        <w:t xml:space="preserve"> Les bases d’un bon logiciel pixel art / de dessin 2D :</w:t>
-      </w:r>
-    </w:p>
-    <w:p>
-      <w:r>
-        <w:t>On va faire un système de dessin pixelart qui sera interne au moteur, et qui pourra être posé sur des planes 3D qui pourront servir de tuiles 3D</w:t>
-      </w:r>
-    </w:p>
-    <w:p>
-      <w:pPr>
-        <w:pStyle w:val="Paragraphedeliste"/>
-        <w:numPr>
-          <w:ilvl w:val="0"/>
-          <w:numId w:val="4"/>
-        </w:numPr>
-      </w:pPr>
-      <w:r>
-        <w:t>Faire une tab qui permettra de basculer sur un mode 2D</w:t>
-      </w:r>
-    </w:p>
-    <w:p>
-      <w:pPr>
-        <w:pStyle w:val="Paragraphedeliste"/>
-        <w:numPr>
-          <w:ilvl w:val="0"/>
-          <w:numId w:val="4"/>
-        </w:numPr>
-      </w:pPr>
-      <w:r>
-        <w:t>Créer les premiers mods de dessin (on s’inspirera d’Aseprite)</w:t>
-      </w:r>
-    </w:p>
-    <w:p>
-      <w:pPr>
-        <w:pStyle w:val="Paragraphedeliste"/>
-        <w:numPr>
-          <w:ilvl w:val="0"/>
-          <w:numId w:val="4"/>
-        </w:numPr>
-      </w:pPr>
-      <w:r>
-        <w:t>Appliquer les dessins à des tiles</w:t>
-      </w:r>
-    </w:p>
-    <w:p>
-      <w:pPr>
-        <w:pStyle w:val="Paragraphedeliste"/>
-        <w:numPr>
-          <w:ilvl w:val="0"/>
-          <w:numId w:val="4"/>
-        </w:numPr>
-      </w:pPr>
-      <w:r>
-        <w:t>Créer des tiles par snapping, ils pourront être à plat, à 90° ou à 45°</w:t>
-      </w:r>
-    </w:p>
-    <w:p>
-      <w:r>
-        <w:t>Etape de développement 4 :</w:t>
-      </w:r>
-    </w:p>
-    <w:p>
-      <w:pPr>
-        <w:pStyle w:val="Paragraphedeliste"/>
-        <w:numPr>
-          <w:ilvl w:val="0"/>
-          <w:numId w:val="4"/>
-        </w:numPr>
-      </w:pPr>
-      <w:r>
-        <w:t xml:space="preserve">On aura deux types de cube : </w:t>
-      </w:r>
-    </w:p>
-    <w:p>
-      <w:pPr>
-        <w:rPr>
-          <w:u w:val="single"/>
-        </w:rPr>
-      </w:pPr>
-      <w:r>
-        <w:rPr>
-          <w:u w:val="single"/>
-        </w:rPr>
-        <w:t xml:space="preserve">Etape de développement </w:t>
-      </w:r>
-      <w:r>
-        <w:rPr>
-          <w:u w:val="single"/>
-        </w:rPr>
-        <w:t>5</w:t>
-      </w:r>
-      <w:r>
-        <w:rPr>
-          <w:u w:val="single"/>
-        </w:rPr>
-        <w:t xml:space="preserve"> : Commencer à rendre le monde vivant </w:t>
-      </w:r>
-    </w:p>
-    <w:p>
-      <w:pPr>
-        <w:pStyle w:val="Paragraphedeliste"/>
-        <w:numPr>
-          <w:ilvl w:val="0"/>
-          <w:numId w:val="4"/>
-        </w:numPr>
-      </w:pPr>
-      <w:r>
-        <w:t>On va virer la grille, et faire un système de maillage avec des cubes 3D / voxel</w:t>
-      </w:r>
-    </w:p>
-    <w:p>
-      <w:pPr>
-        <w:pStyle w:val="Paragraphedeliste"/>
-        <w:numPr>
-          <w:ilvl w:val="0"/>
-          <w:numId w:val="4"/>
-        </w:numPr>
-      </w:pPr>
-      <w:r>
-        <w:t xml:space="preserve">Un voxel dans notre cas ne sera pas juste un voxel. Ce sera un contenant. Il pourra donc stocker une certaine quantité d’éléments qui exerceront une action sur d’autres éléments qui leur seront superposés. Ce sera un layer de base. </w:t>
-      </w:r>
-    </w:p>
-    <w:p>
-      <w:pPr>
-        <w:rPr>
-          <w:u w:val="single"/>
-        </w:rPr>
-      </w:pPr>
-      <w:r>
-        <w:rPr>
-          <w:u w:val="single"/>
-        </w:rPr>
-        <w:t>Optionnels :</w:t>
-      </w:r>
-    </w:p>
-    <w:p>
-      <w:pPr>
-        <w:pStyle w:val="Paragraphedeliste"/>
-        <w:numPr>
-          <w:ilvl w:val="0"/>
-          <w:numId w:val="4"/>
-        </w:numPr>
-      </w:pPr>
-      <w:r>
-        <w:t>Faire son propre système de gizmo</w:t>
-      </w:r>
-    </w:p>
-    <w:p>
-      <w:pPr>
-        <w:pStyle w:val="Paragraphedeliste"/>
-        <w:numPr>
-          <w:ilvl w:val="0"/>
-          <w:numId w:val="4"/>
-        </w:numPr>
-      </w:pPr>
-    </w:p>
-    <w:p>
-      <w:pPr>
-        <w:rPr>
-          <w:u w:val="single"/>
-        </w:rPr>
-      </w:pPr>
-    </w:p>
-    <w:p>
-      <w:pPr>
-        <w:rPr>
-          <w:u w:val="single"/>
-        </w:rPr>
-      </w:pPr>
-      <w:r>
-        <w:rPr>
-          <w:u w:val="single"/>
-        </w:rPr>
-        <w:t>Journal de Développement du projet</w:t>
-      </w:r>
-    </w:p>
-    <w:p>
-      <w:pPr>
-        <w:rPr>
-          <w:u w:val="single"/>
-        </w:rPr>
-      </w:pPr>
-      <w:r>
-        <w:rPr>
-          <w:u w:val="single"/>
-        </w:rPr>
-        <w:t xml:space="preserve">21 avril 2025 : </w:t>
+      <w:r>
+        <w:t xml:space="preserve">Déjà nous avons la preuve que Qt peut tenir de l’OpenGL sans aucun problème. Donc l’idéal maintenant est de représenter un sprite 2D dans un espace 3D. </w:t>
+      </w:r>
+    </w:p>
+    <w:p>
+      <w:pPr>
+        <w:pStyle w:val="Paragraphedeliste"/>
+        <w:numPr>
+          <w:ilvl w:val="0"/>
+          <w:numId w:val="1"/>
+        </w:numPr>
+      </w:pPr>
+      <w:r>
+        <w:t>Le sprite serait un simple quadrilatère avec une texture</w:t>
+      </w:r>
+    </w:p>
+    <w:p>
+      <w:pPr>
+        <w:pStyle w:val="Paragraphedeliste"/>
+        <w:numPr>
+          <w:ilvl w:val="0"/>
+          <w:numId w:val="1"/>
+        </w:numPr>
+      </w:pPr>
+      <w:r>
+        <w:t xml:space="preserve">On va commencer par afficher un simple quadrillage pour représenter le sol, et les coordonnées 0 </w:t>
+      </w:r>
+      <w:r>
+        <w:t xml:space="preserve">/ le centre </w:t>
+      </w:r>
+      <w:r>
+        <w:t>de l’univers</w:t>
+      </w:r>
+    </w:p>
+    <w:p>
+      <w:pPr>
+        <w:pStyle w:val="Paragraphedeliste"/>
+        <w:numPr>
+          <w:ilvl w:val="0"/>
+          <w:numId w:val="1"/>
+        </w:numPr>
+      </w:pPr>
+      <w:r>
+        <w:t xml:space="preserve">On aura une caméra avec </w:t>
+      </w:r>
+      <w:r>
+        <w:t>plusieurs types</w:t>
+      </w:r>
+      <w:r>
+        <w:t xml:space="preserve"> de vue, dont une vue 2D non orthographique et sans perspective top down</w:t>
+      </w:r>
+    </w:p>
+    <w:p>
+      <w:pPr>
+        <w:pStyle w:val="Paragraphedeliste"/>
+        <w:numPr>
+          <w:ilvl w:val="0"/>
+          <w:numId w:val="1"/>
+        </w:numPr>
+      </w:pPr>
+      <w:r>
+        <w:t>Une unité de base représentera 1 mètre.</w:t>
+      </w:r>
+    </w:p>
+    <w:p>
+      <w:pPr>
+        <w:pStyle w:val="Paragraphedeliste"/>
+        <w:numPr>
+          <w:ilvl w:val="0"/>
+          <w:numId w:val="1"/>
+        </w:numPr>
+      </w:pPr>
+      <w:r>
+        <w:t>Il faut afficher la texture via SLD2 donc binder Qt Open</w:t>
+      </w:r>
+      <w:r>
+        <w:t>GL et SDL2</w:t>
       </w:r>
     </w:p>
     <w:p/>
     <w:p>
-      <w:r>
-        <w:t xml:space="preserve">Déjà nous avons la preuve que Qt peut tenir de l’OpenGL sans aucun problème. Donc l’idéal maintenant est de représenter un sprite 2D dans un espace 3D. </w:t>
-      </w:r>
-    </w:p>
-    <w:p>
-      <w:pPr>
-        <w:pStyle w:val="Paragraphedeliste"/>
-        <w:numPr>
-          <w:ilvl w:val="0"/>
-          <w:numId w:val="1"/>
-        </w:numPr>
-      </w:pPr>
-      <w:r>
-        <w:t>Le sprite serait un simple quadrilatère avec une texture</w:t>
-      </w:r>
-    </w:p>
-    <w:p>
-      <w:pPr>
-        <w:pStyle w:val="Paragraphedeliste"/>
-        <w:numPr>
-          <w:ilvl w:val="0"/>
-          <w:numId w:val="1"/>
-        </w:numPr>
-      </w:pPr>
-      <w:r>
-        <w:t xml:space="preserve">On va commencer par afficher un simple quadrillage pour représenter le sol, et les coordonnées 0 </w:t>
-      </w:r>
-      <w:r>
-        <w:t xml:space="preserve">/ le centre </w:t>
-      </w:r>
-      <w:r>
-        <w:t>de l’univers</w:t>
-      </w:r>
-    </w:p>
-    <w:p>
-      <w:pPr>
-        <w:pStyle w:val="Paragraphedeliste"/>
-        <w:numPr>
-          <w:ilvl w:val="0"/>
-          <w:numId w:val="1"/>
-        </w:numPr>
-      </w:pPr>
-      <w:r>
-        <w:t xml:space="preserve">On aura une caméra avec </w:t>
-      </w:r>
-      <w:r>
-        <w:t>plusieurs types</w:t>
-      </w:r>
-      <w:r>
-        <w:t xml:space="preserve"> de vue, dont une vue 2D non orthographique et sans perspective top down</w:t>
-      </w:r>
-    </w:p>
-    <w:p>
-      <w:pPr>
-        <w:pStyle w:val="Paragraphedeliste"/>
-        <w:numPr>
-          <w:ilvl w:val="0"/>
-          <w:numId w:val="1"/>
-        </w:numPr>
-      </w:pPr>
-      <w:r>
-        <w:t>Une unité de base représentera 1 mètre.</w:t>
-      </w:r>
-    </w:p>
-    <w:p>
-      <w:pPr>
-        <w:pStyle w:val="Paragraphedeliste"/>
-        <w:numPr>
-          <w:ilvl w:val="0"/>
-          <w:numId w:val="1"/>
-        </w:numPr>
-      </w:pPr>
-      <w:r>
-        <w:t>Il faut afficher la texture via SLD2 donc binder Qt Open</w:t>
-      </w:r>
-      <w:r>
-        <w:t>GL et SDL2</w:t>
+      <w:pPr>
+        <w:rPr>
+          <w:u w:val="single"/>
+        </w:rPr>
+      </w:pPr>
+      <w:r>
+        <w:rPr>
+          <w:u w:val="single"/>
+        </w:rPr>
+        <w:t>22 Avril 2025 :</w:t>
+      </w:r>
+    </w:p>
+    <w:p>
+      <w:r>
+        <w:t>Maintenant on peut afficher des textures via SDL2 dans un contexte openGL. Donc on peut utiliser à la fois, QT, OpenGL et SDL2.</w:t>
+      </w:r>
+    </w:p>
+    <w:p>
+      <w:pPr>
+        <w:rPr>
+          <w:u w:val="single"/>
+        </w:rPr>
+      </w:pPr>
+      <w:r>
+        <w:rPr>
+          <w:u w:val="single"/>
+        </w:rPr>
+        <w:t>26 Avril 2025 :</w:t>
+      </w:r>
+    </w:p>
+    <w:p>
+      <w:r>
+        <w:t xml:space="preserve">On a choisi de virer Qt du projet de passer à imgui, car Qt ne dispose pas vraiment de sélecteur 3D ou de Gizmos, puis les performances peuvent laisser à désirer. Donc nous avons fait une refonte complète du projet et fait une vaste migration. On a d’abord réussi à implémenter ImGUI. Mais on avait du mal à recréer le contexte openGL, donc on a implémenté glad, et refait les fichiers cpp pour tenir le contexte openGL avec un VAO, et un VBO notamment. </w:t>
       </w:r>
     </w:p>
     <w:p/>
@@ -1727,43 +1785,6 @@
         <w:rPr>
           <w:u w:val="single"/>
         </w:rPr>
-        <w:t>22 Avril 2025 :</w:t>
-      </w:r>
-    </w:p>
-    <w:p>
-      <w:r>
-        <w:t>Maintenant on peut afficher des textures via SDL2 dans un contexte openGL. Donc on peut utiliser à la fois, QT, OpenGL et SDL2.</w:t>
-      </w:r>
-    </w:p>
-    <w:p>
-      <w:pPr>
-        <w:rPr>
-          <w:u w:val="single"/>
-        </w:rPr>
-      </w:pPr>
-      <w:r>
-        <w:rPr>
-          <w:u w:val="single"/>
-        </w:rPr>
-        <w:t>26 Avril 2025 :</w:t>
-      </w:r>
-    </w:p>
-    <w:p>
-      <w:r>
-        <w:t xml:space="preserve">On a choisi de virer Qt du projet de passer à imgui, car Qt ne dispose pas vraiment de sélecteur 3D ou de Gizmos, puis les performances peuvent laisser à désirer. Donc nous avons fait une refonte complète du projet et fait une vaste migration. On a d’abord réussi à implémenter ImGUI. Mais on avait du mal à recréer le contexte openGL, donc on a implémenté glad, et refait les fichiers cpp pour tenir le contexte openGL avec un VAO, et un VBO notamment. </w:t>
-      </w:r>
-    </w:p>
-    <w:p/>
-    <w:p>
-      <w:pPr>
-        <w:rPr>
-          <w:u w:val="single"/>
-        </w:rPr>
-      </w:pPr>
-      <w:r>
-        <w:rPr>
-          <w:u w:val="single"/>
-        </w:rPr>
         <w:t>27 Avril 2025 :</w:t>
       </w:r>
     </w:p>
@@ -1784,6 +1805,7 @@
     </w:p>
     <w:p>
       <w:r>
+        <w:lastRenderedPageBreak/>
         <w:t>Fenêtre qui tient la scène 3D =&gt; Ajouter Scène 3D =&gt; Ajouter grillage =&gt; Ajouter composant 2D</w:t>
       </w:r>
     </w:p>
@@ -2345,6 +2367,12 @@
             </a:graphic>
           </wp:inline>
         </w:drawing>
+      </w:r>
+    </w:p>
+    <w:p>
+      <w:r>
+        <w:lastRenderedPageBreak/>
+        <w:t>J’ai commencé à implémenter les bases de DirectX 12 dans le programme et à le faire fonctionner avec OpenGL (DirectX 12 étant notamment très utilisé dans l’industrie). Le but final est de proposer un moteur proposant plusieurs API graphiques. OpenGL pour les projets simple, DirectX 12 pour les projets plus complexes. Comme ça les gens qui utilisent l’un ou l’autre pourront coder leur shaders sur Simili.</w:t>
       </w:r>
     </w:p>
     <w:sectPr>

</xml_diff>

<commit_message>
finish DirectX 12 testing and correct custom layout loading
</commit_message>
<xml_diff>
--- a/Journal de Developpement.docx
+++ b/Journal de Developpement.docx
@@ -876,7 +876,40 @@
         <w:rPr>
           <w:rFonts w:ascii="Segoe UI Emoji" w:hAnsi="Segoe UI Emoji" w:cs="Segoe UI Emoji"/>
         </w:rPr>
-        <w:t xml:space="preserve">Implémenter les bases de directX12 : </w:t>
+        <w:t>Implémenter les bases de directX12</w:t>
+      </w:r>
+      <w:r>
+        <w:rPr>
+          <w:rFonts w:ascii="Segoe UI Emoji" w:hAnsi="Segoe UI Emoji" w:cs="Segoe UI Emoji"/>
+        </w:rPr>
+        <w:t xml:space="preserve"> et un début de stack bas niveau</w:t>
+      </w:r>
+      <w:r>
+        <w:rPr>
+          <w:rFonts w:ascii="Segoe UI Emoji" w:hAnsi="Segoe UI Emoji" w:cs="Segoe UI Emoji"/>
+        </w:rPr>
+        <w:t xml:space="preserve"> : </w:t>
+      </w:r>
+      <w:r>
+        <w:rPr>
+          <w:rFonts w:ascii="Segoe UI Emoji" w:hAnsi="Segoe UI Emoji" w:cs="Segoe UI Emoji"/>
+        </w:rPr>
+        <w:t>✅</w:t>
+      </w:r>
+    </w:p>
+    <w:p>
+      <w:pPr>
+        <w:pStyle w:val="Paragraphedeliste"/>
+        <w:numPr>
+          <w:ilvl w:val="0"/>
+          <w:numId w:val="4"/>
+        </w:numPr>
+      </w:pPr>
+      <w:r>
+        <w:rPr>
+          <w:rFonts w:ascii="Segoe UI Emoji" w:hAnsi="Segoe UI Emoji" w:cs="Segoe UI Emoji"/>
+        </w:rPr>
+        <w:t xml:space="preserve">Lancer une fenêtre directX12 : </w:t>
       </w:r>
       <w:r>
         <w:rPr>
@@ -2373,6 +2406,81 @@
       <w:r>
         <w:lastRenderedPageBreak/>
         <w:t>J’ai commencé à implémenter les bases de DirectX 12 dans le programme et à le faire fonctionner avec OpenGL (DirectX 12 étant notamment très utilisé dans l’industrie). Le but final est de proposer un moteur proposant plusieurs API graphiques. OpenGL pour les projets simple, DirectX 12 pour les projets plus complexes. Comme ça les gens qui utilisent l’un ou l’autre pourront coder leur shaders sur Simili.</w:t>
+      </w:r>
+    </w:p>
+    <w:p>
+      <w:pPr>
+        <w:rPr>
+          <w:u w:val="single"/>
+        </w:rPr>
+      </w:pPr>
+      <w:r>
+        <w:rPr>
+          <w:u w:val="single"/>
+        </w:rPr>
+        <w:t>26 mai 2025 :</w:t>
+      </w:r>
+    </w:p>
+    <w:p>
+      <w:r>
+        <w:t>C’est un bon mois de développement qui s’achève mais on a une bonne base du projet. Le projet peut initier une fenêtre openGL dans une fenêtre ImGUI, et on peut lancer une fenêtre DirectX 12 dans une fenêtre indépendante. On est même capables de détecter le hardware utilisé par le PC.</w:t>
+      </w:r>
+    </w:p>
+    <w:p>
+      <w:r>
+        <w:t>En théorie, il y aura juste besoin de continuer le développement de la stack bas niveau de DirectX 12 quand on décidera de faire des projets qui tourneront sur DirectX 12 plutôt que sur OpenGL.</w:t>
+      </w:r>
+    </w:p>
+    <w:p>
+      <w:r>
+        <w:drawing>
+          <wp:inline distT="0" distB="0" distL="0" distR="0" wp14:anchorId="0F5E47F9" wp14:editId="09815A85">
+            <wp:extent cx="5760720" cy="2990850"/>
+            <wp:effectExtent l="0" t="0" r="0" b="0"/>
+            <wp:docPr id="1093152962" name="Image 1" descr="Screnshot de mon projet de moteur 3D. On peut voir 5 fenêtres :&#10;&#10;- Le hierarchy insepctor qui liste les objets présents dans la scène 3D&#10;- La fenêtre qui contient la scène 3D, soit un cube bleu sur un grillage&#10;- Une fênêtre en bas qui contient un simple &quot; Bienvenue dans la première fenêtre ! c'est une belle fenêtre ! &quot;&#10;- Une fenêtre bleue indépendante qui tient le contexte de rendu pour DirectX 12&#10;- Une fenêtre de debug"/>
+            <wp:cNvGraphicFramePr>
+              <a:graphicFrameLocks xmlns:a="http://schemas.openxmlformats.org/drawingml/2006/main" noChangeAspect="1"/>
+            </wp:cNvGraphicFramePr>
+            <a:graphic xmlns:a="http://schemas.openxmlformats.org/drawingml/2006/main">
+              <a:graphicData uri="http://schemas.openxmlformats.org/drawingml/2006/picture">
+                <pic:pic xmlns:pic="http://schemas.openxmlformats.org/drawingml/2006/picture">
+                  <pic:nvPicPr>
+                    <pic:cNvPr id="0" name="Picture 1" descr="Screnshot de mon projet de moteur 3D. On peut voir 5 fenêtres :&#10;&#10;- Le hierarchy insepctor qui liste les objets présents dans la scène 3D&#10;- La fenêtre qui contient la scène 3D, soit un cube bleu sur un grillage&#10;- Une fênêtre en bas qui contient un simple &quot; Bienvenue dans la première fenêtre ! c'est une belle fenêtre ! &quot;&#10;- Une fenêtre bleue indépendante qui tient le contexte de rendu pour DirectX 12&#10;- Une fenêtre de debug"/>
+                    <pic:cNvPicPr>
+                      <a:picLocks noChangeAspect="1" noChangeArrowheads="1"/>
+                    </pic:cNvPicPr>
+                  </pic:nvPicPr>
+                  <pic:blipFill>
+                    <a:blip r:embed="rId8" cstate="print">
+                      <a:extLst>
+                        <a:ext uri="{28A0092B-C50C-407E-A947-70E740481C1C}">
+                          <a14:useLocalDpi xmlns:a14="http://schemas.microsoft.com/office/drawing/2010/main" val="0"/>
+                        </a:ext>
+                      </a:extLst>
+                    </a:blip>
+                    <a:srcRect/>
+                    <a:stretch>
+                      <a:fillRect/>
+                    </a:stretch>
+                  </pic:blipFill>
+                  <pic:spPr bwMode="auto">
+                    <a:xfrm>
+                      <a:off x="0" y="0"/>
+                      <a:ext cx="5760720" cy="2990850"/>
+                    </a:xfrm>
+                    <a:prstGeom prst="rect">
+                      <a:avLst/>
+                    </a:prstGeom>
+                    <a:noFill/>
+                    <a:ln>
+                      <a:noFill/>
+                    </a:ln>
+                  </pic:spPr>
+                </pic:pic>
+              </a:graphicData>
+            </a:graphic>
+          </wp:inline>
+        </w:drawing>
       </w:r>
     </w:p>
     <w:sectPr>

</xml_diff>

<commit_message>
finish Object Inspector implementation, now it detect objects selected from the 3D world
</commit_message>
<xml_diff>
--- a/Journal de Developpement.docx
+++ b/Journal de Developpement.docx
@@ -936,7 +936,25 @@
         <w:rPr>
           <w:rFonts w:ascii="Segoe UI Emoji" w:hAnsi="Segoe UI Emoji" w:cs="Segoe UI Emoji"/>
         </w:rPr>
-        <w:t xml:space="preserve"> (on se contentera du nom et des coordonnées</w:t>
+        <w:t xml:space="preserve"> que ce soit depuis l’inspecteur ou l’espace 3D</w:t>
+      </w:r>
+      <w:r>
+        <w:rPr>
+          <w:rFonts w:ascii="Segoe UI Emoji" w:hAnsi="Segoe UI Emoji" w:cs="Segoe UI Emoji"/>
+        </w:rPr>
+        <w:t xml:space="preserve"> (on se contentera </w:t>
+      </w:r>
+      <w:r>
+        <w:rPr>
+          <w:rFonts w:ascii="Segoe UI Emoji" w:hAnsi="Segoe UI Emoji" w:cs="Segoe UI Emoji"/>
+        </w:rPr>
+        <w:t xml:space="preserve">pour le moment </w:t>
+      </w:r>
+      <w:r>
+        <w:rPr>
+          <w:rFonts w:ascii="Segoe UI Emoji" w:hAnsi="Segoe UI Emoji" w:cs="Segoe UI Emoji"/>
+        </w:rPr>
+        <w:t>du nom et des coordonnées</w:t>
       </w:r>
       <w:r>
         <w:rPr>
@@ -966,6 +984,33 @@
         <w:rPr>
           <w:rFonts w:ascii="Segoe UI Emoji" w:hAnsi="Segoe UI Emoji" w:cs="Segoe UI Emoji"/>
         </w:rPr>
+        <w:t>✅</w:t>
+      </w:r>
+    </w:p>
+    <w:p>
+      <w:pPr>
+        <w:pStyle w:val="Paragraphedeliste"/>
+        <w:numPr>
+          <w:ilvl w:val="0"/>
+          <w:numId w:val="4"/>
+        </w:numPr>
+      </w:pPr>
+      <w:r>
+        <w:rPr>
+          <w:rFonts w:ascii="Segoe UI Emoji" w:hAnsi="Segoe UI Emoji" w:cs="Segoe UI Emoji"/>
+        </w:rPr>
+        <w:t>On veut modifier le nom des objets via l’inspecteur et leurs datas manuellement</w:t>
+      </w:r>
+      <w:r>
+        <w:rPr>
+          <w:rFonts w:ascii="Segoe UI Emoji" w:hAnsi="Segoe UI Emoji" w:cs="Segoe UI Emoji"/>
+        </w:rPr>
+        <w:t xml:space="preserve"> : </w:t>
+      </w:r>
+      <w:r>
+        <w:rPr>
+          <w:rFonts w:ascii="Segoe UI Emoji" w:hAnsi="Segoe UI Emoji" w:cs="Segoe UI Emoji"/>
+        </w:rPr>
         <w:t>❌</w:t>
       </w:r>
     </w:p>
@@ -981,13 +1026,19 @@
         <w:rPr>
           <w:rFonts w:ascii="Segoe UI Emoji" w:hAnsi="Segoe UI Emoji" w:cs="Segoe UI Emoji"/>
         </w:rPr>
-        <w:t>On veut modifier le nom des objets via l’inspecteur et leurs datas manuellement</w:t>
-      </w:r>
-      <w:r>
-        <w:rPr>
-          <w:rFonts w:ascii="Segoe UI Emoji" w:hAnsi="Segoe UI Emoji" w:cs="Segoe UI Emoji"/>
-        </w:rPr>
-        <w:t xml:space="preserve"> : </w:t>
+        <w:t xml:space="preserve">Menu </w:t>
+      </w:r>
+      <w:r>
+        <w:rPr>
+          <w:rFonts w:ascii="Segoe UI Emoji" w:hAnsi="Segoe UI Emoji" w:cs="Segoe UI Emoji"/>
+        </w:rPr>
+        <w:t>contextuel qu’on fait apparaître avec le clic gauche :</w:t>
+      </w:r>
+      <w:r>
+        <w:rPr>
+          <w:rFonts w:ascii="Segoe UI Emoji" w:hAnsi="Segoe UI Emoji" w:cs="Segoe UI Emoji"/>
+        </w:rPr>
+        <w:t xml:space="preserve"> </w:t>
       </w:r>
       <w:r>
         <w:rPr>
@@ -1008,6 +1059,81 @@
         <w:rPr>
           <w:rFonts w:ascii="Segoe UI Emoji" w:hAnsi="Segoe UI Emoji" w:cs="Segoe UI Emoji"/>
         </w:rPr>
+        <w:t xml:space="preserve">Créer des objets 3D simple via une fenêtre contextuelle : </w:t>
+      </w:r>
+      <w:r>
+        <w:rPr>
+          <w:rFonts w:ascii="Segoe UI Emoji" w:hAnsi="Segoe UI Emoji" w:cs="Segoe UI Emoji"/>
+        </w:rPr>
+        <w:t>❌</w:t>
+      </w:r>
+      <w:r>
+        <w:rPr>
+          <w:rFonts w:ascii="Segoe UI Emoji" w:hAnsi="Segoe UI Emoji" w:cs="Segoe UI Emoji"/>
+        </w:rPr>
+        <w:t xml:space="preserve"> </w:t>
+      </w:r>
+    </w:p>
+    <w:p>
+      <w:pPr>
+        <w:pStyle w:val="Paragraphedeliste"/>
+        <w:numPr>
+          <w:ilvl w:val="0"/>
+          <w:numId w:val="4"/>
+        </w:numPr>
+      </w:pPr>
+      <w:r>
+        <w:rPr>
+          <w:rFonts w:ascii="Segoe UI Emoji" w:hAnsi="Segoe UI Emoji" w:cs="Segoe UI Emoji"/>
+        </w:rPr>
+        <w:t xml:space="preserve">Faire un premier système de parent enfant pour les objets 3D : </w:t>
+      </w:r>
+      <w:r>
+        <w:rPr>
+          <w:rFonts w:ascii="Segoe UI Emoji" w:hAnsi="Segoe UI Emoji" w:cs="Segoe UI Emoji"/>
+        </w:rPr>
+        <w:t>❌</w:t>
+      </w:r>
+    </w:p>
+    <w:p>
+      <w:pPr>
+        <w:pStyle w:val="Paragraphedeliste"/>
+        <w:numPr>
+          <w:ilvl w:val="0"/>
+          <w:numId w:val="4"/>
+        </w:numPr>
+      </w:pPr>
+      <w:r>
+        <w:rPr>
+          <w:rFonts w:ascii="Segoe UI Emoji" w:hAnsi="Segoe UI Emoji" w:cs="Segoe UI Emoji"/>
+        </w:rPr>
+        <w:t xml:space="preserve">Faire en sorte que l’enfant reproduise les propriétés du parent(tester avec de simples transforms) : </w:t>
+      </w:r>
+      <w:r>
+        <w:rPr>
+          <w:rFonts w:ascii="Segoe UI Emoji" w:hAnsi="Segoe UI Emoji" w:cs="Segoe UI Emoji"/>
+        </w:rPr>
+        <w:t>❌</w:t>
+      </w:r>
+    </w:p>
+    <w:p>
+      <w:pPr>
+        <w:pStyle w:val="Paragraphedeliste"/>
+        <w:numPr>
+          <w:ilvl w:val="0"/>
+          <w:numId w:val="4"/>
+        </w:numPr>
+      </w:pPr>
+      <w:r>
+        <w:rPr>
+          <w:rFonts w:ascii="Segoe UI Emoji" w:hAnsi="Segoe UI Emoji" w:cs="Segoe UI Emoji"/>
+        </w:rPr>
+        <w:t xml:space="preserve"> </w:t>
+      </w:r>
+      <w:r>
+        <w:rPr>
+          <w:rFonts w:ascii="Segoe UI Emoji" w:hAnsi="Segoe UI Emoji" w:cs="Segoe UI Emoji"/>
+        </w:rPr>
         <w:t xml:space="preserve">L’inspecteur doit pouvoir gérer un système parent-enfant via drag and drop : </w:t>
       </w:r>
     </w:p>
@@ -1023,13 +1149,7 @@
         <w:rPr>
           <w:rFonts w:ascii="Segoe UI Emoji" w:hAnsi="Segoe UI Emoji" w:cs="Segoe UI Emoji"/>
         </w:rPr>
-        <w:t>Ce qu’on veut c’est qu’en maintenant l’objet avec un clic gauche enfoncé, celui-ci doit devenir un enfant d’un objet précédant et adopter ses propriétés quand on le lâche</w:t>
-      </w:r>
-      <w:r>
-        <w:rPr>
-          <w:rFonts w:ascii="Segoe UI Emoji" w:hAnsi="Segoe UI Emoji" w:cs="Segoe UI Emoji"/>
-        </w:rPr>
-        <w:t xml:space="preserve"> : </w:t>
+        <w:t xml:space="preserve">Ce qu’on veut c’est qu’en maintenant l’objet avec un clic gauche enfoncé, celui-ci doit devenir un enfant d’un objet précédant et adopter ses propriétés quand on le lâche : </w:t>
       </w:r>
       <w:r>
         <w:rPr>
@@ -1050,13 +1170,13 @@
         <w:rPr>
           <w:rFonts w:ascii="Segoe UI Emoji" w:hAnsi="Segoe UI Emoji" w:cs="Segoe UI Emoji"/>
         </w:rPr>
-        <w:t xml:space="preserve">Menu </w:t>
-      </w:r>
-      <w:r>
-        <w:rPr>
-          <w:rFonts w:ascii="Segoe UI Emoji" w:hAnsi="Segoe UI Emoji" w:cs="Segoe UI Emoji"/>
-        </w:rPr>
-        <w:t>contextuel qu’on fait apparaître avec le clic gauche :</w:t>
+        <w:t>Détruire les objets 3D via une fenêtre contextuelle qui apparaît lorsqu’on clique sur souris gauche, sur un objet sélectionné</w:t>
+      </w:r>
+      <w:r>
+        <w:rPr>
+          <w:rFonts w:ascii="Segoe UI Emoji" w:hAnsi="Segoe UI Emoji" w:cs="Segoe UI Emoji"/>
+        </w:rPr>
+        <w:t> :</w:t>
       </w:r>
       <w:r>
         <w:rPr>
@@ -1083,7 +1203,7 @@
         <w:rPr>
           <w:rFonts w:ascii="Segoe UI Emoji" w:hAnsi="Segoe UI Emoji" w:cs="Segoe UI Emoji"/>
         </w:rPr>
-        <w:t xml:space="preserve">Créer des objets 3D simple via une fenêtre contextuelle : </w:t>
+        <w:t xml:space="preserve">Si on détruit un objet 3D parent, les enfants sont également détruits : </w:t>
       </w:r>
       <w:r>
         <w:rPr>
@@ -1104,104 +1224,15 @@
         <w:rPr>
           <w:rFonts w:ascii="Segoe UI Emoji" w:hAnsi="Segoe UI Emoji" w:cs="Segoe UI Emoji"/>
         </w:rPr>
-        <w:t>Détruire les objets 3D via une fenêtre contextuelle qui apparaît lorsqu’on clique sur souris gauche, sur un objet sélectionné</w:t>
-      </w:r>
-      <w:r>
-        <w:rPr>
-          <w:rFonts w:ascii="Segoe UI Emoji" w:hAnsi="Segoe UI Emoji" w:cs="Segoe UI Emoji"/>
-        </w:rPr>
-        <w:t> :</w:t>
-      </w:r>
-      <w:r>
-        <w:rPr>
-          <w:rFonts w:ascii="Segoe UI Emoji" w:hAnsi="Segoe UI Emoji" w:cs="Segoe UI Emoji"/>
-        </w:rPr>
-        <w:t xml:space="preserve"> </w:t>
-      </w:r>
-      <w:r>
-        <w:rPr>
-          <w:rFonts w:ascii="Segoe UI Emoji" w:hAnsi="Segoe UI Emoji" w:cs="Segoe UI Emoji"/>
-        </w:rPr>
-        <w:t>❌</w:t>
-      </w:r>
-    </w:p>
-    <w:p>
-      <w:pPr>
-        <w:pStyle w:val="Paragraphedeliste"/>
-        <w:numPr>
-          <w:ilvl w:val="0"/>
-          <w:numId w:val="4"/>
-        </w:numPr>
-      </w:pPr>
-      <w:r>
-        <w:rPr>
-          <w:rFonts w:ascii="Segoe UI Emoji" w:hAnsi="Segoe UI Emoji" w:cs="Segoe UI Emoji"/>
-        </w:rPr>
-        <w:t xml:space="preserve">Faire un premier système de parent enfant pour les objets 3D : </w:t>
-      </w:r>
-      <w:r>
-        <w:rPr>
-          <w:rFonts w:ascii="Segoe UI Emoji" w:hAnsi="Segoe UI Emoji" w:cs="Segoe UI Emoji"/>
-        </w:rPr>
-        <w:t>❌</w:t>
-      </w:r>
-    </w:p>
-    <w:p>
-      <w:pPr>
-        <w:pStyle w:val="Paragraphedeliste"/>
-        <w:numPr>
-          <w:ilvl w:val="0"/>
-          <w:numId w:val="4"/>
-        </w:numPr>
-      </w:pPr>
-      <w:r>
-        <w:rPr>
-          <w:rFonts w:ascii="Segoe UI Emoji" w:hAnsi="Segoe UI Emoji" w:cs="Segoe UI Emoji"/>
-        </w:rPr>
-        <w:t>Faire en sorte que l’enfant reproduise les propriétés du parent</w:t>
-      </w:r>
-      <w:r>
-        <w:rPr>
-          <w:rFonts w:ascii="Segoe UI Emoji" w:hAnsi="Segoe UI Emoji" w:cs="Segoe UI Emoji"/>
-        </w:rPr>
-        <w:t>(tester avec de simples transforms)</w:t>
-      </w:r>
-      <w:r>
-        <w:rPr>
-          <w:rFonts w:ascii="Segoe UI Emoji" w:hAnsi="Segoe UI Emoji" w:cs="Segoe UI Emoji"/>
-        </w:rPr>
-        <w:t xml:space="preserve"> : </w:t>
-      </w:r>
-      <w:r>
-        <w:rPr>
-          <w:rFonts w:ascii="Segoe UI Emoji" w:hAnsi="Segoe UI Emoji" w:cs="Segoe UI Emoji"/>
-        </w:rPr>
-        <w:t>❌</w:t>
-      </w:r>
-    </w:p>
-    <w:p>
-      <w:pPr>
-        <w:pStyle w:val="Paragraphedeliste"/>
-        <w:numPr>
-          <w:ilvl w:val="0"/>
-          <w:numId w:val="4"/>
-        </w:numPr>
-      </w:pPr>
-      <w:r>
-        <w:rPr>
-          <w:rFonts w:ascii="Segoe UI Emoji" w:hAnsi="Segoe UI Emoji" w:cs="Segoe UI Emoji"/>
-        </w:rPr>
         <w:t xml:space="preserve">Fixer les éléments de l’UI : </w:t>
       </w:r>
       <w:r>
         <w:rPr>
           <w:rFonts w:ascii="Segoe UI Emoji" w:hAnsi="Segoe UI Emoji" w:cs="Segoe UI Emoji"/>
         </w:rPr>
-        <w:t>❌</w:t>
-      </w:r>
-    </w:p>
-    <w:p/>
-    <w:p/>
+        <w:t>✅</w:t>
+      </w:r>
+    </w:p>
     <w:p/>
     <w:p/>
     <w:p/>
@@ -2434,7 +2465,7 @@
     <w:p>
       <w:r>
         <w:drawing>
-          <wp:inline distT="0" distB="0" distL="0" distR="0" wp14:anchorId="0F5E47F9" wp14:editId="09815A85">
+          <wp:inline distT="0" distB="0" distL="0" distR="0" wp14:anchorId="0F5E47F9" wp14:editId="433E3B51">
             <wp:extent cx="5760720" cy="2990850"/>
             <wp:effectExtent l="0" t="0" r="0" b="0"/>
             <wp:docPr id="1093152962" name="Image 1" descr="Screnshot de mon projet de moteur 3D. On peut voir 5 fenêtres :&#10;&#10;- Le hierarchy insepctor qui liste les objets présents dans la scène 3D&#10;- La fenêtre qui contient la scène 3D, soit un cube bleu sur un grillage&#10;- Une fênêtre en bas qui contient un simple &quot; Bienvenue dans la première fenêtre ! c'est une belle fenêtre ! &quot;&#10;- Une fenêtre bleue indépendante qui tient le contexte de rendu pour DirectX 12&#10;- Une fenêtre de debug"/>
@@ -2467,6 +2498,72 @@
                     <a:xfrm>
                       <a:off x="0" y="0"/>
                       <a:ext cx="5760720" cy="2990850"/>
+                    </a:xfrm>
+                    <a:prstGeom prst="rect">
+                      <a:avLst/>
+                    </a:prstGeom>
+                    <a:noFill/>
+                    <a:ln>
+                      <a:noFill/>
+                    </a:ln>
+                  </pic:spPr>
+                </pic:pic>
+              </a:graphicData>
+            </a:graphic>
+          </wp:inline>
+        </w:drawing>
+      </w:r>
+    </w:p>
+    <w:p/>
+    <w:p/>
+    <w:p/>
+    <w:p/>
+    <w:p/>
+    <w:p/>
+    <w:p/>
+    <w:p/>
+    <w:p>
+      <w:r>
+        <w:lastRenderedPageBreak/>
+        <w:t>Ceci fait, j’ai commencé à implémenté l’inspecteur d’objet.</w:t>
+      </w:r>
+    </w:p>
+    <w:p>
+      <w:r>
+        <w:drawing>
+          <wp:inline distT="0" distB="0" distL="0" distR="0" wp14:anchorId="121E72D2" wp14:editId="6FD46BF3">
+            <wp:extent cx="5760720" cy="2840355"/>
+            <wp:effectExtent l="0" t="0" r="0" b="0"/>
+            <wp:docPr id="251274229" name="Image 1"/>
+            <wp:cNvGraphicFramePr>
+              <a:graphicFrameLocks xmlns:a="http://schemas.openxmlformats.org/drawingml/2006/main" noChangeAspect="1"/>
+            </wp:cNvGraphicFramePr>
+            <a:graphic xmlns:a="http://schemas.openxmlformats.org/drawingml/2006/main">
+              <a:graphicData uri="http://schemas.openxmlformats.org/drawingml/2006/picture">
+                <pic:pic xmlns:pic="http://schemas.openxmlformats.org/drawingml/2006/picture">
+                  <pic:nvPicPr>
+                    <pic:cNvPr id="0" name="Picture 1"/>
+                    <pic:cNvPicPr>
+                      <a:picLocks noChangeAspect="1" noChangeArrowheads="1"/>
+                    </pic:cNvPicPr>
+                  </pic:nvPicPr>
+                  <pic:blipFill>
+                    <a:blip r:embed="rId9" cstate="print">
+                      <a:extLst>
+                        <a:ext uri="{28A0092B-C50C-407E-A947-70E740481C1C}">
+                          <a14:useLocalDpi xmlns:a14="http://schemas.microsoft.com/office/drawing/2010/main" val="0"/>
+                        </a:ext>
+                      </a:extLst>
+                    </a:blip>
+                    <a:srcRect/>
+                    <a:stretch>
+                      <a:fillRect/>
+                    </a:stretch>
+                  </pic:blipFill>
+                  <pic:spPr bwMode="auto">
+                    <a:xfrm>
+                      <a:off x="0" y="0"/>
+                      <a:ext cx="5760720" cy="2840355"/>
                     </a:xfrm>
                     <a:prstGeom prst="rect">
                       <a:avLst/>

</xml_diff>

<commit_message>
add UI docking layout saving / permanent system and save file system with tinydialogs integration
</commit_message>
<xml_diff>
--- a/Journal de Developpement.docx
+++ b/Journal de Developpement.docx
@@ -997,6 +997,33 @@
       </w:pPr>
       <w:r>
         <w:rPr>
+          <w:rFonts w:ascii="Segoe UI Emoji" w:hAnsi="Segoe UI Emoji"/>
+        </w:rPr>
+        <w:t xml:space="preserve">Création d’un système permettant </w:t>
+      </w:r>
+      <w:r>
+        <w:rPr>
+          <w:rFonts w:ascii="Segoe UI Emoji" w:hAnsi="Segoe UI Emoji"/>
+        </w:rPr>
+        <w:t xml:space="preserve">de sauvegarder et de charger un GUI et de la maintenir de façon permanente avec un auto-save : </w:t>
+      </w:r>
+      <w:r>
+        <w:rPr>
+          <w:rFonts w:ascii="Segoe UI Emoji" w:hAnsi="Segoe UI Emoji" w:cs="Segoe UI Emoji"/>
+        </w:rPr>
+        <w:t>✅</w:t>
+      </w:r>
+    </w:p>
+    <w:p>
+      <w:pPr>
+        <w:pStyle w:val="Paragraphedeliste"/>
+        <w:numPr>
+          <w:ilvl w:val="0"/>
+          <w:numId w:val="4"/>
+        </w:numPr>
+      </w:pPr>
+      <w:r>
+        <w:rPr>
           <w:rFonts w:ascii="Segoe UI Emoji" w:hAnsi="Segoe UI Emoji" w:cs="Segoe UI Emoji"/>
         </w:rPr>
         <w:t>On veut modifier le nom des objets via l’inspecteur et leurs datas manuellement</w:t>
@@ -1224,7 +1251,70 @@
         <w:rPr>
           <w:rFonts w:ascii="Segoe UI Emoji" w:hAnsi="Segoe UI Emoji" w:cs="Segoe UI Emoji"/>
         </w:rPr>
-        <w:t xml:space="preserve">Fixer les éléments de l’UI : </w:t>
+        <w:t xml:space="preserve">Sauvergarder la scène 3D dans un format spécifique : </w:t>
+      </w:r>
+      <w:r>
+        <w:rPr>
+          <w:rFonts w:ascii="Segoe UI Emoji" w:hAnsi="Segoe UI Emoji" w:cs="Segoe UI Emoji"/>
+        </w:rPr>
+        <w:t>❌</w:t>
+      </w:r>
+    </w:p>
+    <w:p>
+      <w:pPr>
+        <w:pStyle w:val="Paragraphedeliste"/>
+        <w:numPr>
+          <w:ilvl w:val="0"/>
+          <w:numId w:val="4"/>
+        </w:numPr>
+      </w:pPr>
+      <w:r>
+        <w:rPr>
+          <w:rFonts w:ascii="Segoe UI Emoji" w:hAnsi="Segoe UI Emoji" w:cs="Segoe UI Emoji"/>
+        </w:rPr>
+        <w:t xml:space="preserve">Charger la scène 3D : </w:t>
+      </w:r>
+      <w:r>
+        <w:rPr>
+          <w:rFonts w:ascii="Segoe UI Emoji" w:hAnsi="Segoe UI Emoji" w:cs="Segoe UI Emoji"/>
+        </w:rPr>
+        <w:t>❌</w:t>
+      </w:r>
+    </w:p>
+    <w:p>
+      <w:pPr>
+        <w:pStyle w:val="Paragraphedeliste"/>
+        <w:numPr>
+          <w:ilvl w:val="0"/>
+          <w:numId w:val="4"/>
+        </w:numPr>
+      </w:pPr>
+      <w:r>
+        <w:rPr>
+          <w:rFonts w:ascii="Segoe UI Emoji" w:hAnsi="Segoe UI Emoji" w:cs="Segoe UI Emoji"/>
+        </w:rPr>
+        <w:t>Sauvegarder l’UI et la charger manuellement </w:t>
+      </w:r>
+      <w:r>
+        <w:rPr>
+          <w:rFonts w:ascii="Segoe UI Emoji" w:hAnsi="Segoe UI Emoji" w:cs="Segoe UI Emoji"/>
+        </w:rPr>
+        <w:t>: ✅</w:t>
+      </w:r>
+    </w:p>
+    <w:p>
+      <w:pPr>
+        <w:pStyle w:val="Paragraphedeliste"/>
+        <w:numPr>
+          <w:ilvl w:val="0"/>
+          <w:numId w:val="4"/>
+        </w:numPr>
+      </w:pPr>
+      <w:r>
+        <w:rPr>
+          <w:rFonts w:ascii="Segoe UI Emoji" w:hAnsi="Segoe UI Emoji" w:cs="Segoe UI Emoji"/>
+        </w:rPr>
+        <w:t xml:space="preserve">Sauvegarder et charger l’UI de manière automatique : </w:t>
       </w:r>
       <w:r>
         <w:rPr>
@@ -1238,10 +1328,710 @@
     <w:p/>
     <w:p/>
     <w:p/>
+    <w:p>
+      <w:pPr>
+        <w:rPr>
+          <w:u w:val="single"/>
+        </w:rPr>
+      </w:pPr>
+      <w:r>
+        <w:rPr>
+          <w:u w:val="single"/>
+        </w:rPr>
+        <w:lastRenderedPageBreak/>
+        <w:t xml:space="preserve">Etpae de développement </w:t>
+      </w:r>
+      <w:r>
+        <w:rPr>
+          <w:u w:val="single"/>
+        </w:rPr>
+        <w:t xml:space="preserve">du moteur </w:t>
+      </w:r>
+      <w:r>
+        <w:rPr>
+          <w:u w:val="single"/>
+        </w:rPr>
+        <w:t>2 :</w:t>
+      </w:r>
+      <w:r>
+        <w:rPr>
+          <w:u w:val="single"/>
+        </w:rPr>
+        <w:t> </w:t>
+      </w:r>
+      <w:r>
+        <w:rPr>
+          <w:u w:val="single"/>
+        </w:rPr>
+        <w:t xml:space="preserve"> Les bases d’un bon logiciel pixel art / de dessin 2D :</w:t>
+      </w:r>
+    </w:p>
+    <w:p>
+      <w:r>
+        <w:t>On va faire un système de dessin pixelart qui sera interne au moteur, et qui pourra être posé sur des planes 3D qui pourront servir de tuiles 3D</w:t>
+      </w:r>
+    </w:p>
+    <w:p>
+      <w:pPr>
+        <w:pStyle w:val="Paragraphedeliste"/>
+        <w:numPr>
+          <w:ilvl w:val="0"/>
+          <w:numId w:val="4"/>
+        </w:numPr>
+      </w:pPr>
+      <w:r>
+        <w:t>Faire une tab qui permettra de basculer sur un mode 2D</w:t>
+      </w:r>
+    </w:p>
+    <w:p>
+      <w:pPr>
+        <w:pStyle w:val="Paragraphedeliste"/>
+        <w:numPr>
+          <w:ilvl w:val="0"/>
+          <w:numId w:val="4"/>
+        </w:numPr>
+      </w:pPr>
+      <w:r>
+        <w:t>Créer les premiers mods de dessin (on s’inspirera d’Aseprite)</w:t>
+      </w:r>
+    </w:p>
+    <w:p>
+      <w:pPr>
+        <w:pStyle w:val="Paragraphedeliste"/>
+        <w:numPr>
+          <w:ilvl w:val="0"/>
+          <w:numId w:val="4"/>
+        </w:numPr>
+      </w:pPr>
+      <w:r>
+        <w:t>Appliquer les dessins à des tiles</w:t>
+      </w:r>
+    </w:p>
+    <w:p>
+      <w:pPr>
+        <w:pStyle w:val="Paragraphedeliste"/>
+        <w:numPr>
+          <w:ilvl w:val="0"/>
+          <w:numId w:val="4"/>
+        </w:numPr>
+      </w:pPr>
+      <w:r>
+        <w:t>Créer des tiles par snapping, ils pourront être à plat, à 90° ou à 45°</w:t>
+      </w:r>
+    </w:p>
+    <w:p>
+      <w:pPr>
+        <w:rPr>
+          <w:u w:val="single"/>
+        </w:rPr>
+      </w:pPr>
+    </w:p>
+    <w:p>
+      <w:pPr>
+        <w:rPr>
+          <w:u w:val="single"/>
+        </w:rPr>
+      </w:pPr>
+      <w:r>
+        <w:rPr>
+          <w:u w:val="single"/>
+        </w:rPr>
+        <w:t xml:space="preserve">Etape de développement </w:t>
+      </w:r>
+      <w:r>
+        <w:rPr>
+          <w:u w:val="single"/>
+        </w:rPr>
+        <w:t xml:space="preserve">du moteur </w:t>
+      </w:r>
+      <w:r>
+        <w:rPr>
+          <w:u w:val="single"/>
+        </w:rPr>
+        <w:t xml:space="preserve">3 </w:t>
+      </w:r>
+      <w:r>
+        <w:rPr>
+          <w:u w:val="single"/>
+        </w:rPr>
+        <w:t xml:space="preserve">: </w:t>
+      </w:r>
+      <w:r>
+        <w:rPr>
+          <w:u w:val="single"/>
+        </w:rPr>
+        <w:t>Modélisation</w:t>
+      </w:r>
+      <w:r>
+        <w:rPr>
+          <w:u w:val="single"/>
+        </w:rPr>
+        <w:t xml:space="preserve"> avancée</w:t>
+      </w:r>
+      <w:r>
+        <w:rPr>
+          <w:u w:val="single"/>
+        </w:rPr>
+        <w:t xml:space="preserve">, </w:t>
+      </w:r>
+      <w:r>
+        <w:rPr>
+          <w:u w:val="single"/>
+        </w:rPr>
+        <w:t>textur</w:t>
+      </w:r>
+      <w:r>
+        <w:rPr>
+          <w:u w:val="single"/>
+        </w:rPr>
+        <w:t>ing avancé</w:t>
+      </w:r>
+      <w:r>
+        <w:rPr>
+          <w:u w:val="single"/>
+        </w:rPr>
+        <w:t>, importation</w:t>
+      </w:r>
+      <w:r>
+        <w:rPr>
+          <w:u w:val="single"/>
+        </w:rPr>
+        <w:t>, lighting</w:t>
+      </w:r>
+      <w:r>
+        <w:rPr>
+          <w:u w:val="single"/>
+        </w:rPr>
+        <w:t xml:space="preserve"> et intégration de Bullet</w:t>
+      </w:r>
+      <w:r>
+        <w:rPr>
+          <w:u w:val="single"/>
+        </w:rPr>
+        <w:t>, animation 2D et 3D</w:t>
+      </w:r>
+    </w:p>
+    <w:p>
+      <w:pPr>
+        <w:pStyle w:val="Paragraphedeliste"/>
+        <w:numPr>
+          <w:ilvl w:val="0"/>
+          <w:numId w:val="4"/>
+        </w:numPr>
+      </w:pPr>
+      <w:r>
+        <w:t xml:space="preserve">On va faire trois modes d’affichage : </w:t>
+      </w:r>
+    </w:p>
+    <w:p>
+      <w:pPr>
+        <w:pStyle w:val="Paragraphedeliste"/>
+      </w:pPr>
+    </w:p>
+    <w:p>
+      <w:pPr>
+        <w:pStyle w:val="Paragraphedeliste"/>
+        <w:numPr>
+          <w:ilvl w:val="0"/>
+          <w:numId w:val="5"/>
+        </w:numPr>
+      </w:pPr>
+      <w:r>
+        <w:t>Shading, qui représentera l’objet 3D avec un Shader et des textures</w:t>
+      </w:r>
+      <w:r>
+        <w:t xml:space="preserve"> : </w:t>
+      </w:r>
+      <w:r>
+        <w:rPr>
+          <w:rFonts w:ascii="Segoe UI Emoji" w:hAnsi="Segoe UI Emoji" w:cs="Segoe UI Emoji"/>
+        </w:rPr>
+        <w:t>❌</w:t>
+      </w:r>
+    </w:p>
+    <w:p>
+      <w:pPr>
+        <w:pStyle w:val="Paragraphedeliste"/>
+        <w:numPr>
+          <w:ilvl w:val="0"/>
+          <w:numId w:val="5"/>
+        </w:numPr>
+      </w:pPr>
+      <w:r>
+        <w:t>Vertices, qui représentera les sommets de l’objet 3D sous forme de points noirs</w:t>
+      </w:r>
+      <w:r>
+        <w:t xml:space="preserve"> : </w:t>
+      </w:r>
+      <w:r>
+        <w:rPr>
+          <w:rFonts w:ascii="Segoe UI Emoji" w:hAnsi="Segoe UI Emoji" w:cs="Segoe UI Emoji"/>
+        </w:rPr>
+        <w:t>❌</w:t>
+      </w:r>
+    </w:p>
+    <w:p>
+      <w:pPr>
+        <w:pStyle w:val="Paragraphedeliste"/>
+        <w:numPr>
+          <w:ilvl w:val="0"/>
+          <w:numId w:val="5"/>
+        </w:numPr>
+      </w:pPr>
+      <w:r>
+        <w:t>Edges qui représentera l’objet sous forme d’arrêtes (on veut pouvoir modifier l’affichage de leur épaisseur librement)</w:t>
+      </w:r>
+      <w:r>
+        <w:t xml:space="preserve"> : </w:t>
+      </w:r>
+      <w:r>
+        <w:rPr>
+          <w:rFonts w:ascii="Segoe UI Emoji" w:hAnsi="Segoe UI Emoji" w:cs="Segoe UI Emoji"/>
+        </w:rPr>
+        <w:t>❌</w:t>
+      </w:r>
+    </w:p>
+    <w:p>
+      <w:pPr>
+        <w:pStyle w:val="Paragraphedeliste"/>
+        <w:numPr>
+          <w:ilvl w:val="0"/>
+          <w:numId w:val="4"/>
+        </w:numPr>
+      </w:pPr>
+      <w:r>
+        <w:t xml:space="preserve">On veut pouvoir sélectionner les sommets individuellement et modifier leur position avec le gizmo : </w:t>
+      </w:r>
+      <w:r>
+        <w:rPr>
+          <w:rFonts w:ascii="Segoe UI Emoji" w:hAnsi="Segoe UI Emoji" w:cs="Segoe UI Emoji"/>
+        </w:rPr>
+        <w:t>❌</w:t>
+      </w:r>
+    </w:p>
+    <w:p>
+      <w:pPr>
+        <w:pStyle w:val="Paragraphedeliste"/>
+        <w:numPr>
+          <w:ilvl w:val="0"/>
+          <w:numId w:val="4"/>
+        </w:numPr>
+      </w:pPr>
+      <w:r>
+        <w:rPr>
+          <w:rFonts w:ascii="Segoe UI Emoji" w:hAnsi="Segoe UI Emoji" w:cs="Segoe UI Emoji"/>
+        </w:rPr>
+        <w:t>On applique le principe au Edge (dont on voudrait aussi faire une rotation : ❌</w:t>
+      </w:r>
+    </w:p>
+    <w:p>
+      <w:pPr>
+        <w:pStyle w:val="Paragraphedeliste"/>
+        <w:numPr>
+          <w:ilvl w:val="0"/>
+          <w:numId w:val="4"/>
+        </w:numPr>
+      </w:pPr>
+      <w:r>
+        <w:rPr>
+          <w:rFonts w:ascii="Segoe UI Emoji" w:hAnsi="Segoe UI Emoji" w:cs="Segoe UI Emoji"/>
+        </w:rPr>
+        <w:t>On veut sélectionner les faces individuelles de l’objet 3D : ❌</w:t>
+      </w:r>
+    </w:p>
+    <w:p>
+      <w:pPr>
+        <w:pStyle w:val="Paragraphedeliste"/>
+        <w:numPr>
+          <w:ilvl w:val="0"/>
+          <w:numId w:val="4"/>
+        </w:numPr>
+      </w:pPr>
+      <w:r>
+        <w:rPr>
+          <w:rFonts w:ascii="Segoe UI Emoji" w:hAnsi="Segoe UI Emoji" w:cs="Segoe UI Emoji"/>
+        </w:rPr>
+        <w:t>Systèmes d’UV et de normales à un objet 3D qui pourra avoir des textures : ❌</w:t>
+      </w:r>
+    </w:p>
+    <w:p>
+      <w:pPr>
+        <w:pStyle w:val="Paragraphedeliste"/>
+        <w:numPr>
+          <w:ilvl w:val="0"/>
+          <w:numId w:val="4"/>
+        </w:numPr>
+      </w:pPr>
+      <w:r>
+        <w:rPr>
+          <w:rFonts w:ascii="Segoe UI Emoji" w:hAnsi="Segoe UI Emoji" w:cs="Segoe UI Emoji"/>
+        </w:rPr>
+        <w:t xml:space="preserve">Début de système de lighting : </w:t>
+      </w:r>
+      <w:r>
+        <w:rPr>
+          <w:rFonts w:ascii="Segoe UI Emoji" w:hAnsi="Segoe UI Emoji" w:cs="Segoe UI Emoji"/>
+        </w:rPr>
+        <w:t>❌</w:t>
+      </w:r>
+    </w:p>
+    <w:p>
+      <w:pPr>
+        <w:pStyle w:val="Paragraphedeliste"/>
+        <w:numPr>
+          <w:ilvl w:val="0"/>
+          <w:numId w:val="4"/>
+        </w:numPr>
+      </w:pPr>
+      <w:r>
+        <w:t xml:space="preserve">Importer et lire des animations 3D : </w:t>
+      </w:r>
+      <w:r>
+        <w:rPr>
+          <w:rFonts w:ascii="Segoe UI Emoji" w:hAnsi="Segoe UI Emoji" w:cs="Segoe UI Emoji"/>
+        </w:rPr>
+        <w:t>❌</w:t>
+      </w:r>
+    </w:p>
+    <w:p>
+      <w:pPr>
+        <w:rPr>
+          <w:u w:val="single"/>
+        </w:rPr>
+      </w:pPr>
+    </w:p>
+    <w:p>
+      <w:pPr>
+        <w:rPr>
+          <w:u w:val="single"/>
+        </w:rPr>
+      </w:pPr>
+    </w:p>
+    <w:p>
+      <w:pPr>
+        <w:rPr>
+          <w:u w:val="single"/>
+        </w:rPr>
+      </w:pPr>
+    </w:p>
+    <w:p>
+      <w:pPr>
+        <w:rPr>
+          <w:u w:val="single"/>
+        </w:rPr>
+      </w:pPr>
+    </w:p>
+    <w:p>
+      <w:pPr>
+        <w:rPr>
+          <w:u w:val="single"/>
+        </w:rPr>
+      </w:pPr>
+    </w:p>
+    <w:p>
+      <w:pPr>
+        <w:rPr>
+          <w:u w:val="single"/>
+        </w:rPr>
+      </w:pPr>
+    </w:p>
+    <w:p>
+      <w:pPr>
+        <w:rPr>
+          <w:u w:val="single"/>
+        </w:rPr>
+      </w:pPr>
+    </w:p>
+    <w:p>
+      <w:pPr>
+        <w:rPr>
+          <w:u w:val="single"/>
+        </w:rPr>
+      </w:pPr>
+    </w:p>
+    <w:p>
+      <w:pPr>
+        <w:rPr>
+          <w:u w:val="single"/>
+        </w:rPr>
+      </w:pPr>
+    </w:p>
+    <w:p>
+      <w:pPr>
+        <w:rPr>
+          <w:u w:val="single"/>
+        </w:rPr>
+      </w:pPr>
+      <w:r>
+        <w:rPr>
+          <w:u w:val="single"/>
+        </w:rPr>
+        <w:lastRenderedPageBreak/>
+        <w:t>Etape de développement</w:t>
+      </w:r>
+      <w:r>
+        <w:rPr>
+          <w:u w:val="single"/>
+        </w:rPr>
+        <w:t xml:space="preserve"> du jeu 1 </w:t>
+      </w:r>
+      <w:r>
+        <w:rPr>
+          <w:u w:val="single"/>
+        </w:rPr>
+        <w:t xml:space="preserve"> : Commencer à rendre le monde vivant </w:t>
+      </w:r>
+    </w:p>
+    <w:p>
+      <w:pPr>
+        <w:pStyle w:val="Paragraphedeliste"/>
+        <w:numPr>
+          <w:ilvl w:val="0"/>
+          <w:numId w:val="4"/>
+        </w:numPr>
+      </w:pPr>
+      <w:r>
+        <w:t>On va virer la grille, et faire un système de maillage avec des cubes 3D / voxel</w:t>
+      </w:r>
+    </w:p>
+    <w:p>
+      <w:pPr>
+        <w:pStyle w:val="Paragraphedeliste"/>
+        <w:numPr>
+          <w:ilvl w:val="0"/>
+          <w:numId w:val="4"/>
+        </w:numPr>
+      </w:pPr>
+      <w:r>
+        <w:t xml:space="preserve">Un voxel dans notre cas ne sera pas juste un voxel. Ce sera un contenant. Il pourra donc stocker une certaine quantité d’éléments qui exerceront une action sur d’autres éléments qui leur seront superposés. Ce sera un layer de base. </w:t>
+      </w:r>
+    </w:p>
+    <w:p>
+      <w:pPr>
+        <w:rPr>
+          <w:u w:val="single"/>
+        </w:rPr>
+      </w:pPr>
+      <w:r>
+        <w:rPr>
+          <w:u w:val="single"/>
+        </w:rPr>
+        <w:t>Optionnels :</w:t>
+      </w:r>
+    </w:p>
+    <w:p>
+      <w:pPr>
+        <w:pStyle w:val="Paragraphedeliste"/>
+        <w:numPr>
+          <w:ilvl w:val="0"/>
+          <w:numId w:val="4"/>
+        </w:numPr>
+      </w:pPr>
+      <w:r>
+        <w:t>Faire son propre système de gizmo</w:t>
+      </w:r>
+    </w:p>
+    <w:p>
+      <w:pPr>
+        <w:pStyle w:val="Paragraphedeliste"/>
+        <w:numPr>
+          <w:ilvl w:val="0"/>
+          <w:numId w:val="4"/>
+        </w:numPr>
+      </w:pPr>
+    </w:p>
+    <w:p>
+      <w:pPr>
+        <w:rPr>
+          <w:u w:val="single"/>
+        </w:rPr>
+      </w:pPr>
+    </w:p>
+    <w:p>
+      <w:pPr>
+        <w:rPr>
+          <w:u w:val="single"/>
+        </w:rPr>
+      </w:pPr>
+      <w:r>
+        <w:rPr>
+          <w:u w:val="single"/>
+        </w:rPr>
+        <w:t>Journal de Développement du projet</w:t>
+      </w:r>
+    </w:p>
+    <w:p>
+      <w:pPr>
+        <w:rPr>
+          <w:u w:val="single"/>
+        </w:rPr>
+      </w:pPr>
+      <w:r>
+        <w:rPr>
+          <w:u w:val="single"/>
+        </w:rPr>
+        <w:t xml:space="preserve">21 avril 2025 : </w:t>
+      </w:r>
+    </w:p>
     <w:p/>
+    <w:p>
+      <w:r>
+        <w:t xml:space="preserve">Déjà nous avons la preuve que Qt peut tenir de l’OpenGL sans aucun problème. Donc l’idéal maintenant est de représenter un sprite 2D dans un espace 3D. </w:t>
+      </w:r>
+    </w:p>
+    <w:p>
+      <w:pPr>
+        <w:pStyle w:val="Paragraphedeliste"/>
+        <w:numPr>
+          <w:ilvl w:val="0"/>
+          <w:numId w:val="1"/>
+        </w:numPr>
+      </w:pPr>
+      <w:r>
+        <w:t>Le sprite serait un simple quadrilatère avec une texture</w:t>
+      </w:r>
+    </w:p>
+    <w:p>
+      <w:pPr>
+        <w:pStyle w:val="Paragraphedeliste"/>
+        <w:numPr>
+          <w:ilvl w:val="0"/>
+          <w:numId w:val="1"/>
+        </w:numPr>
+      </w:pPr>
+      <w:r>
+        <w:t xml:space="preserve">On va commencer par afficher un simple quadrillage pour représenter le sol, et les coordonnées 0 </w:t>
+      </w:r>
+      <w:r>
+        <w:t xml:space="preserve">/ le centre </w:t>
+      </w:r>
+      <w:r>
+        <w:t>de l’univers</w:t>
+      </w:r>
+    </w:p>
+    <w:p>
+      <w:pPr>
+        <w:pStyle w:val="Paragraphedeliste"/>
+        <w:numPr>
+          <w:ilvl w:val="0"/>
+          <w:numId w:val="1"/>
+        </w:numPr>
+      </w:pPr>
+      <w:r>
+        <w:t xml:space="preserve">On aura une caméra avec </w:t>
+      </w:r>
+      <w:r>
+        <w:t>plusieurs types</w:t>
+      </w:r>
+      <w:r>
+        <w:t xml:space="preserve"> de vue, dont une vue 2D non orthographique et sans perspective top down</w:t>
+      </w:r>
+    </w:p>
+    <w:p>
+      <w:pPr>
+        <w:pStyle w:val="Paragraphedeliste"/>
+        <w:numPr>
+          <w:ilvl w:val="0"/>
+          <w:numId w:val="1"/>
+        </w:numPr>
+      </w:pPr>
+      <w:r>
+        <w:t>Une unité de base représentera 1 mètre.</w:t>
+      </w:r>
+    </w:p>
+    <w:p>
+      <w:pPr>
+        <w:pStyle w:val="Paragraphedeliste"/>
+        <w:numPr>
+          <w:ilvl w:val="0"/>
+          <w:numId w:val="1"/>
+        </w:numPr>
+      </w:pPr>
+      <w:r>
+        <w:t>Il faut afficher la texture via SLD2 donc binder Qt Open</w:t>
+      </w:r>
+      <w:r>
+        <w:t>GL et SDL2</w:t>
+      </w:r>
+    </w:p>
     <w:p/>
+    <w:p>
+      <w:pPr>
+        <w:rPr>
+          <w:u w:val="single"/>
+        </w:rPr>
+      </w:pPr>
+      <w:r>
+        <w:rPr>
+          <w:u w:val="single"/>
+        </w:rPr>
+        <w:t>22 Avril 2025 :</w:t>
+      </w:r>
+    </w:p>
+    <w:p>
+      <w:r>
+        <w:t>Maintenant on peut afficher des textures via SDL2 dans un contexte openGL. Donc on peut utiliser à la fois, QT, OpenGL et SDL2.</w:t>
+      </w:r>
+    </w:p>
+    <w:p>
+      <w:pPr>
+        <w:rPr>
+          <w:u w:val="single"/>
+        </w:rPr>
+      </w:pPr>
+      <w:r>
+        <w:rPr>
+          <w:u w:val="single"/>
+        </w:rPr>
+        <w:t>26 Avril 2025 :</w:t>
+      </w:r>
+    </w:p>
+    <w:p>
+      <w:r>
+        <w:t xml:space="preserve">On a choisi de virer Qt du projet de passer à imgui, car Qt ne dispose pas vraiment de sélecteur 3D ou de Gizmos, puis les performances peuvent laisser à désirer. Donc nous avons fait une refonte complète du projet et fait une vaste migration. On a d’abord réussi à implémenter ImGUI. Mais on avait du mal à recréer le contexte openGL, donc on a implémenté glad, et refait les fichiers cpp pour tenir le contexte openGL avec un VAO, et un VBO notamment. </w:t>
+      </w:r>
+    </w:p>
     <w:p/>
+    <w:p>
+      <w:pPr>
+        <w:rPr>
+          <w:u w:val="single"/>
+        </w:rPr>
+      </w:pPr>
+      <w:r>
+        <w:rPr>
+          <w:u w:val="single"/>
+        </w:rPr>
+        <w:lastRenderedPageBreak/>
+        <w:t>27 Avril 2025 :</w:t>
+      </w:r>
+    </w:p>
+    <w:p>
+      <w:r>
+        <w:t>On va tenter une expérience. Techniquement dans notre projet on a une fenêtre Imgui qui tient la scène 3D. Donc elle existe dans notre code.</w:t>
+      </w:r>
+    </w:p>
+    <w:p>
+      <w:r>
+        <w:t>Ce qu’on veut c’est lui ajouter clairement la scène 3D via une flèche.</w:t>
+      </w:r>
+    </w:p>
+    <w:p>
+      <w:r>
+        <w:t xml:space="preserve">Exemple de pseudo code </w:t>
+      </w:r>
+    </w:p>
+    <w:p>
+      <w:r>
+        <w:t>Fenêtre qui tient la scène 3D =&gt; Ajouter Scène 3D =&gt; Ajouter grillage =&gt; Ajouter composant 2D</w:t>
+      </w:r>
+    </w:p>
     <w:p/>
+    <w:p>
+      <w:r>
+        <w:t>Note : On a pas pu faire de fonction fléchée, mais on a créé un fonction add, parameter de gauche et parameter de droite. La fonction add permet à un objet, le paramètre de gauche de se voir ajouter un autre objet, le paramètre de droite.</w:t>
+      </w:r>
+    </w:p>
     <w:p/>
     <w:p>
       <w:pPr>
@@ -1253,692 +2043,56 @@
         <w:rPr>
           <w:u w:val="single"/>
         </w:rPr>
-        <w:t xml:space="preserve">Etape de développement </w:t>
-      </w:r>
-      <w:r>
-        <w:rPr>
-          <w:u w:val="single"/>
-        </w:rPr>
-        <w:t>2</w:t>
-      </w:r>
-      <w:r>
-        <w:rPr>
-          <w:u w:val="single"/>
-        </w:rPr>
-        <w:t xml:space="preserve"> : </w:t>
-      </w:r>
-      <w:r>
-        <w:rPr>
-          <w:u w:val="single"/>
-        </w:rPr>
-        <w:t>Modélisation</w:t>
-      </w:r>
-      <w:r>
-        <w:rPr>
-          <w:u w:val="single"/>
-        </w:rPr>
-        <w:t xml:space="preserve"> avancée</w:t>
-      </w:r>
-      <w:r>
-        <w:rPr>
-          <w:u w:val="single"/>
-        </w:rPr>
-        <w:t xml:space="preserve">, </w:t>
-      </w:r>
-      <w:r>
-        <w:rPr>
-          <w:u w:val="single"/>
-        </w:rPr>
-        <w:t>textur</w:t>
-      </w:r>
-      <w:r>
-        <w:rPr>
-          <w:u w:val="single"/>
-        </w:rPr>
-        <w:t>ing avancé</w:t>
-      </w:r>
-      <w:r>
-        <w:rPr>
-          <w:u w:val="single"/>
-        </w:rPr>
-        <w:t>, importation</w:t>
-      </w:r>
-      <w:r>
-        <w:rPr>
-          <w:u w:val="single"/>
-        </w:rPr>
-        <w:t>, lighting</w:t>
-      </w:r>
-      <w:r>
-        <w:rPr>
-          <w:u w:val="single"/>
-        </w:rPr>
-        <w:t xml:space="preserve"> et intégration de Bullet</w:t>
-      </w:r>
-      <w:r>
-        <w:rPr>
-          <w:u w:val="single"/>
-        </w:rPr>
-        <w:t>, animation 2D et 3D</w:t>
-      </w:r>
-    </w:p>
-    <w:p>
-      <w:pPr>
-        <w:pStyle w:val="Paragraphedeliste"/>
-        <w:numPr>
-          <w:ilvl w:val="0"/>
-          <w:numId w:val="4"/>
-        </w:numPr>
-      </w:pPr>
-      <w:r>
-        <w:t xml:space="preserve">On va faire trois modes d’affichage : </w:t>
-      </w:r>
-    </w:p>
-    <w:p>
-      <w:pPr>
-        <w:pStyle w:val="Paragraphedeliste"/>
-      </w:pPr>
-    </w:p>
-    <w:p>
-      <w:pPr>
-        <w:pStyle w:val="Paragraphedeliste"/>
-        <w:numPr>
-          <w:ilvl w:val="0"/>
-          <w:numId w:val="5"/>
-        </w:numPr>
-      </w:pPr>
-      <w:r>
-        <w:t>Shading, qui représentera l’objet 3D avec un Shader et des textures</w:t>
-      </w:r>
-      <w:r>
-        <w:t xml:space="preserve"> : </w:t>
-      </w:r>
-      <w:r>
-        <w:rPr>
-          <w:rFonts w:ascii="Segoe UI Emoji" w:hAnsi="Segoe UI Emoji" w:cs="Segoe UI Emoji"/>
-        </w:rPr>
-        <w:t>❌</w:t>
-      </w:r>
-    </w:p>
-    <w:p>
-      <w:pPr>
-        <w:pStyle w:val="Paragraphedeliste"/>
-        <w:numPr>
-          <w:ilvl w:val="0"/>
-          <w:numId w:val="5"/>
-        </w:numPr>
-      </w:pPr>
-      <w:r>
-        <w:t>Vertices, qui représentera les sommets de l’objet 3D sous forme de points noirs</w:t>
-      </w:r>
-      <w:r>
-        <w:t xml:space="preserve"> : </w:t>
-      </w:r>
-      <w:r>
-        <w:rPr>
-          <w:rFonts w:ascii="Segoe UI Emoji" w:hAnsi="Segoe UI Emoji" w:cs="Segoe UI Emoji"/>
-        </w:rPr>
-        <w:t>❌</w:t>
-      </w:r>
-    </w:p>
-    <w:p>
-      <w:pPr>
-        <w:pStyle w:val="Paragraphedeliste"/>
-        <w:numPr>
-          <w:ilvl w:val="0"/>
-          <w:numId w:val="5"/>
-        </w:numPr>
-      </w:pPr>
-      <w:r>
-        <w:t>Edges qui représentera l’objet sous forme d’arrêtes (on veut pouvoir modifier l’affichage de leur épaisseur librement)</w:t>
-      </w:r>
-      <w:r>
-        <w:t xml:space="preserve"> : </w:t>
-      </w:r>
-      <w:r>
-        <w:rPr>
-          <w:rFonts w:ascii="Segoe UI Emoji" w:hAnsi="Segoe UI Emoji" w:cs="Segoe UI Emoji"/>
-        </w:rPr>
-        <w:t>❌</w:t>
+        <w:t xml:space="preserve">28 Avril 2025 : </w:t>
+      </w:r>
+    </w:p>
+    <w:p>
+      <w:r>
+        <w:t xml:space="preserve">J’ai tenté de séparer le rendu d’objet 3D, de la Scène 3D et l’instanciation du Contexte OpenGL. Au final il en a résolu un bug que j’ai été incapable de résoudre. </w:t>
       </w:r>
     </w:p>
     <w:p/>
     <w:p>
-      <w:pPr>
-        <w:pStyle w:val="Paragraphedeliste"/>
-        <w:numPr>
-          <w:ilvl w:val="0"/>
-          <w:numId w:val="4"/>
-        </w:numPr>
-      </w:pPr>
-      <w:r>
-        <w:t xml:space="preserve">On veut pouvoir sélectionner les sommets individuellement et modifier leur position avec le gizmo : </w:t>
-      </w:r>
-      <w:r>
-        <w:rPr>
-          <w:rFonts w:ascii="Segoe UI Emoji" w:hAnsi="Segoe UI Emoji" w:cs="Segoe UI Emoji"/>
-        </w:rPr>
-        <w:t>❌</w:t>
-      </w:r>
-    </w:p>
-    <w:p>
-      <w:pPr>
-        <w:pStyle w:val="Paragraphedeliste"/>
-        <w:numPr>
-          <w:ilvl w:val="0"/>
-          <w:numId w:val="4"/>
-        </w:numPr>
-      </w:pPr>
-      <w:r>
-        <w:rPr>
-          <w:rFonts w:ascii="Segoe UI Emoji" w:hAnsi="Segoe UI Emoji" w:cs="Segoe UI Emoji"/>
-        </w:rPr>
-        <w:t>On applique le principe au Edge (dont on voudrait aussi faire une rotation : ❌</w:t>
-      </w:r>
-    </w:p>
-    <w:p>
-      <w:pPr>
-        <w:pStyle w:val="Paragraphedeliste"/>
-        <w:numPr>
-          <w:ilvl w:val="0"/>
-          <w:numId w:val="4"/>
-        </w:numPr>
-      </w:pPr>
-      <w:r>
-        <w:rPr>
-          <w:rFonts w:ascii="Segoe UI Emoji" w:hAnsi="Segoe UI Emoji" w:cs="Segoe UI Emoji"/>
-        </w:rPr>
-        <w:t>On veut sélectionner les faces individuelles de l’objet 3D : ❌</w:t>
-      </w:r>
-    </w:p>
-    <w:p>
-      <w:pPr>
-        <w:pStyle w:val="Paragraphedeliste"/>
-        <w:numPr>
-          <w:ilvl w:val="0"/>
-          <w:numId w:val="4"/>
-        </w:numPr>
-      </w:pPr>
-      <w:r>
-        <w:rPr>
-          <w:rFonts w:ascii="Segoe UI Emoji" w:hAnsi="Segoe UI Emoji" w:cs="Segoe UI Emoji"/>
-        </w:rPr>
-        <w:t>Systèmes d’UV et de normales à un objet 3D qui pourra avoir des textures : ❌</w:t>
-      </w:r>
-    </w:p>
-    <w:p>
-      <w:pPr>
-        <w:pStyle w:val="Paragraphedeliste"/>
-        <w:numPr>
-          <w:ilvl w:val="0"/>
-          <w:numId w:val="4"/>
-        </w:numPr>
-      </w:pPr>
-      <w:r>
-        <w:rPr>
-          <w:rFonts w:ascii="Segoe UI Emoji" w:hAnsi="Segoe UI Emoji" w:cs="Segoe UI Emoji"/>
-        </w:rPr>
-        <w:t xml:space="preserve">Début de système de lighting : </w:t>
-      </w:r>
-      <w:r>
-        <w:rPr>
-          <w:rFonts w:ascii="Segoe UI Emoji" w:hAnsi="Segoe UI Emoji" w:cs="Segoe UI Emoji"/>
-        </w:rPr>
-        <w:t>❌</w:t>
-      </w:r>
-    </w:p>
-    <w:p>
-      <w:pPr>
-        <w:pStyle w:val="Paragraphedeliste"/>
-        <w:numPr>
-          <w:ilvl w:val="0"/>
-          <w:numId w:val="4"/>
-        </w:numPr>
-      </w:pPr>
-      <w:r>
-        <w:t xml:space="preserve">Importer et lire des animations 3D : </w:t>
-      </w:r>
-      <w:r>
-        <w:rPr>
-          <w:rFonts w:ascii="Segoe UI Emoji" w:hAnsi="Segoe UI Emoji" w:cs="Segoe UI Emoji"/>
-        </w:rPr>
-        <w:t>❌</w:t>
-      </w:r>
-    </w:p>
-    <w:p>
-      <w:pPr>
-        <w:pStyle w:val="Paragraphedeliste"/>
-        <w:numPr>
-          <w:ilvl w:val="0"/>
-          <w:numId w:val="4"/>
-        </w:numPr>
-      </w:pPr>
-    </w:p>
-    <w:p>
-      <w:pPr>
-        <w:rPr>
-          <w:u w:val="single"/>
-        </w:rPr>
-      </w:pPr>
-      <w:r>
-        <w:rPr>
-          <w:u w:val="single"/>
-        </w:rPr>
-        <w:t>Etpae de développement 3 </w:t>
-      </w:r>
-      <w:r>
-        <w:rPr>
-          <w:u w:val="single"/>
-        </w:rPr>
-        <w:t xml:space="preserve"> Les bases d’un bon logiciel pixel art / de dessin 2D :</w:t>
-      </w:r>
-    </w:p>
-    <w:p>
-      <w:r>
-        <w:t>On va faire un système de dessin pixelart qui sera interne au moteur, et qui pourra être posé sur des planes 3D qui pourront servir de tuiles 3D</w:t>
-      </w:r>
-    </w:p>
-    <w:p>
-      <w:pPr>
-        <w:pStyle w:val="Paragraphedeliste"/>
-        <w:numPr>
-          <w:ilvl w:val="0"/>
-          <w:numId w:val="4"/>
-        </w:numPr>
-      </w:pPr>
-      <w:r>
-        <w:t>Faire une tab qui permettra de basculer sur un mode 2D</w:t>
-      </w:r>
-    </w:p>
-    <w:p>
-      <w:pPr>
-        <w:pStyle w:val="Paragraphedeliste"/>
-        <w:numPr>
-          <w:ilvl w:val="0"/>
-          <w:numId w:val="4"/>
-        </w:numPr>
-      </w:pPr>
-      <w:r>
-        <w:t>Créer les premiers mods de dessin (on s’inspirera d’Aseprite)</w:t>
-      </w:r>
-    </w:p>
-    <w:p>
-      <w:pPr>
-        <w:pStyle w:val="Paragraphedeliste"/>
-        <w:numPr>
-          <w:ilvl w:val="0"/>
-          <w:numId w:val="4"/>
-        </w:numPr>
-      </w:pPr>
-      <w:r>
-        <w:t>Appliquer les dessins à des tiles</w:t>
-      </w:r>
-    </w:p>
-    <w:p>
-      <w:pPr>
-        <w:pStyle w:val="Paragraphedeliste"/>
-        <w:numPr>
-          <w:ilvl w:val="0"/>
-          <w:numId w:val="4"/>
-        </w:numPr>
-      </w:pPr>
-      <w:r>
-        <w:t>Créer des tiles par snapping, ils pourront être à plat, à 90° ou à 45°</w:t>
-      </w:r>
-    </w:p>
-    <w:p>
-      <w:r>
-        <w:t>Etape de développement 4 :</w:t>
-      </w:r>
-    </w:p>
-    <w:p>
-      <w:pPr>
-        <w:pStyle w:val="Paragraphedeliste"/>
-        <w:numPr>
-          <w:ilvl w:val="0"/>
-          <w:numId w:val="4"/>
-        </w:numPr>
-      </w:pPr>
-      <w:r>
-        <w:t xml:space="preserve">On aura deux types de cube : </w:t>
-      </w:r>
-    </w:p>
-    <w:p>
-      <w:pPr>
-        <w:rPr>
-          <w:u w:val="single"/>
-        </w:rPr>
-      </w:pPr>
-      <w:r>
-        <w:rPr>
-          <w:u w:val="single"/>
-        </w:rPr>
-        <w:t xml:space="preserve">Etape de développement </w:t>
-      </w:r>
-      <w:r>
-        <w:rPr>
-          <w:u w:val="single"/>
-        </w:rPr>
-        <w:t>5</w:t>
-      </w:r>
-      <w:r>
-        <w:rPr>
-          <w:u w:val="single"/>
-        </w:rPr>
-        <w:t xml:space="preserve"> : Commencer à rendre le monde vivant </w:t>
-      </w:r>
-    </w:p>
-    <w:p>
-      <w:pPr>
-        <w:pStyle w:val="Paragraphedeliste"/>
-        <w:numPr>
-          <w:ilvl w:val="0"/>
-          <w:numId w:val="4"/>
-        </w:numPr>
-      </w:pPr>
-      <w:r>
-        <w:t>On va virer la grille, et faire un système de maillage avec des cubes 3D / voxel</w:t>
-      </w:r>
-    </w:p>
-    <w:p>
-      <w:pPr>
-        <w:pStyle w:val="Paragraphedeliste"/>
-        <w:numPr>
-          <w:ilvl w:val="0"/>
-          <w:numId w:val="4"/>
-        </w:numPr>
-      </w:pPr>
-      <w:r>
-        <w:t xml:space="preserve">Un voxel dans notre cas ne sera pas juste un voxel. Ce sera un contenant. Il pourra donc stocker une certaine quantité d’éléments qui exerceront une action sur d’autres éléments qui leur seront superposés. Ce sera un layer de base. </w:t>
-      </w:r>
-    </w:p>
-    <w:p>
-      <w:pPr>
-        <w:rPr>
-          <w:u w:val="single"/>
-        </w:rPr>
-      </w:pPr>
-      <w:r>
-        <w:rPr>
-          <w:u w:val="single"/>
-        </w:rPr>
-        <w:t>Optionnels :</w:t>
-      </w:r>
-    </w:p>
-    <w:p>
-      <w:pPr>
-        <w:pStyle w:val="Paragraphedeliste"/>
-        <w:numPr>
-          <w:ilvl w:val="0"/>
-          <w:numId w:val="4"/>
-        </w:numPr>
-      </w:pPr>
+      <w:r>
+        <w:t>Problèmes rencontré</w:t>
+      </w:r>
+      <w:r>
+        <w:t>s</w:t>
+      </w:r>
+      <w:r>
+        <w:t> :</w:t>
+      </w:r>
+    </w:p>
+    <w:p>
+      <w:r>
+        <w:t xml:space="preserve">La caméra n’était jamais dans le bon sens, on aurait dit qu’elle était override. Donc j’ai galéré pendant trois heures pour la paramétrer correctement. Ensuite l’image 2D était rendue de manière relative à la caméra, et pas en tant qu’objet 3D. Ce qui n’était pas bon, car si l’objet 2D était rendu correctement, </w:t>
+      </w:r>
+    </w:p>
+    <w:p>
+      <w:r>
+        <w:t>Donc j’ai opté pour la décision</w:t>
+      </w:r>
+      <w:r>
+        <w:t xml:space="preserve"> suivante </w:t>
+      </w:r>
+      <w:r>
+        <w:t xml:space="preserve">: </w:t>
+      </w:r>
+    </w:p>
+    <w:p>
+      <w:r>
+        <w:t xml:space="preserve">On se contente d’ajouter à une fenêtre ImGUI enfant un contexte OpenGL </w:t>
+      </w:r>
+      <w:r>
+        <w:t xml:space="preserve">dont la taille est attachée à la taille de la fenêtre imGui, et on a jouté des fonctions get return pour retourner la hauteur et la largeur du contexte OpenGL. </w:t>
+      </w:r>
+      <w:r>
+        <w:t>Le contexte OpenGL seul sera ajouté à la fenêtre.</w:t>
+      </w:r>
+    </w:p>
+    <w:p>
       <w:r>
         <w:lastRenderedPageBreak/>
-        <w:t>Faire son propre système de gizmo</w:t>
-      </w:r>
-    </w:p>
-    <w:p>
-      <w:pPr>
-        <w:pStyle w:val="Paragraphedeliste"/>
-        <w:numPr>
-          <w:ilvl w:val="0"/>
-          <w:numId w:val="4"/>
-        </w:numPr>
-      </w:pPr>
-    </w:p>
-    <w:p>
-      <w:pPr>
-        <w:rPr>
-          <w:u w:val="single"/>
-        </w:rPr>
-      </w:pPr>
-    </w:p>
-    <w:p>
-      <w:pPr>
-        <w:rPr>
-          <w:u w:val="single"/>
-        </w:rPr>
-      </w:pPr>
-      <w:r>
-        <w:rPr>
-          <w:u w:val="single"/>
-        </w:rPr>
-        <w:t>Journal de Développement du projet</w:t>
-      </w:r>
-    </w:p>
-    <w:p>
-      <w:pPr>
-        <w:rPr>
-          <w:u w:val="single"/>
-        </w:rPr>
-      </w:pPr>
-      <w:r>
-        <w:rPr>
-          <w:u w:val="single"/>
-        </w:rPr>
-        <w:t xml:space="preserve">21 avril 2025 : </w:t>
-      </w:r>
-    </w:p>
-    <w:p/>
-    <w:p>
-      <w:r>
-        <w:t xml:space="preserve">Déjà nous avons la preuve que Qt peut tenir de l’OpenGL sans aucun problème. Donc l’idéal maintenant est de représenter un sprite 2D dans un espace 3D. </w:t>
-      </w:r>
-    </w:p>
-    <w:p>
-      <w:pPr>
-        <w:pStyle w:val="Paragraphedeliste"/>
-        <w:numPr>
-          <w:ilvl w:val="0"/>
-          <w:numId w:val="1"/>
-        </w:numPr>
-      </w:pPr>
-      <w:r>
-        <w:t>Le sprite serait un simple quadrilatère avec une texture</w:t>
-      </w:r>
-    </w:p>
-    <w:p>
-      <w:pPr>
-        <w:pStyle w:val="Paragraphedeliste"/>
-        <w:numPr>
-          <w:ilvl w:val="0"/>
-          <w:numId w:val="1"/>
-        </w:numPr>
-      </w:pPr>
-      <w:r>
-        <w:t xml:space="preserve">On va commencer par afficher un simple quadrillage pour représenter le sol, et les coordonnées 0 </w:t>
-      </w:r>
-      <w:r>
-        <w:t xml:space="preserve">/ le centre </w:t>
-      </w:r>
-      <w:r>
-        <w:t>de l’univers</w:t>
-      </w:r>
-    </w:p>
-    <w:p>
-      <w:pPr>
-        <w:pStyle w:val="Paragraphedeliste"/>
-        <w:numPr>
-          <w:ilvl w:val="0"/>
-          <w:numId w:val="1"/>
-        </w:numPr>
-      </w:pPr>
-      <w:r>
-        <w:t xml:space="preserve">On aura une caméra avec </w:t>
-      </w:r>
-      <w:r>
-        <w:t>plusieurs types</w:t>
-      </w:r>
-      <w:r>
-        <w:t xml:space="preserve"> de vue, dont une vue 2D non orthographique et sans perspective top down</w:t>
-      </w:r>
-    </w:p>
-    <w:p>
-      <w:pPr>
-        <w:pStyle w:val="Paragraphedeliste"/>
-        <w:numPr>
-          <w:ilvl w:val="0"/>
-          <w:numId w:val="1"/>
-        </w:numPr>
-      </w:pPr>
-      <w:r>
-        <w:t>Une unité de base représentera 1 mètre.</w:t>
-      </w:r>
-    </w:p>
-    <w:p>
-      <w:pPr>
-        <w:pStyle w:val="Paragraphedeliste"/>
-        <w:numPr>
-          <w:ilvl w:val="0"/>
-          <w:numId w:val="1"/>
-        </w:numPr>
-      </w:pPr>
-      <w:r>
-        <w:t>Il faut afficher la texture via SLD2 donc binder Qt Open</w:t>
-      </w:r>
-      <w:r>
-        <w:t>GL et SDL2</w:t>
-      </w:r>
-    </w:p>
-    <w:p/>
-    <w:p>
-      <w:pPr>
-        <w:rPr>
-          <w:u w:val="single"/>
-        </w:rPr>
-      </w:pPr>
-      <w:r>
-        <w:rPr>
-          <w:u w:val="single"/>
-        </w:rPr>
-        <w:t>22 Avril 2025 :</w:t>
-      </w:r>
-    </w:p>
-    <w:p>
-      <w:r>
-        <w:t>Maintenant on peut afficher des textures via SDL2 dans un contexte openGL. Donc on peut utiliser à la fois, QT, OpenGL et SDL2.</w:t>
-      </w:r>
-    </w:p>
-    <w:p>
-      <w:pPr>
-        <w:rPr>
-          <w:u w:val="single"/>
-        </w:rPr>
-      </w:pPr>
-      <w:r>
-        <w:rPr>
-          <w:u w:val="single"/>
-        </w:rPr>
-        <w:t>26 Avril 2025 :</w:t>
-      </w:r>
-    </w:p>
-    <w:p>
-      <w:r>
-        <w:t xml:space="preserve">On a choisi de virer Qt du projet de passer à imgui, car Qt ne dispose pas vraiment de sélecteur 3D ou de Gizmos, puis les performances peuvent laisser à désirer. Donc nous avons fait une refonte complète du projet et fait une vaste migration. On a d’abord réussi à implémenter ImGUI. Mais on avait du mal à recréer le contexte openGL, donc on a implémenté glad, et refait les fichiers cpp pour tenir le contexte openGL avec un VAO, et un VBO notamment. </w:t>
-      </w:r>
-    </w:p>
-    <w:p/>
-    <w:p>
-      <w:pPr>
-        <w:rPr>
-          <w:u w:val="single"/>
-        </w:rPr>
-      </w:pPr>
-      <w:r>
-        <w:rPr>
-          <w:u w:val="single"/>
-        </w:rPr>
-        <w:t>27 Avril 2025 :</w:t>
-      </w:r>
-    </w:p>
-    <w:p>
-      <w:r>
-        <w:t>On va tenter une expérience. Techniquement dans notre projet on a une fenêtre Imgui qui tient la scène 3D. Donc elle existe dans notre code.</w:t>
-      </w:r>
-    </w:p>
-    <w:p>
-      <w:r>
-        <w:t>Ce qu’on veut c’est lui ajouter clairement la scène 3D via une flèche.</w:t>
-      </w:r>
-    </w:p>
-    <w:p>
-      <w:r>
-        <w:t xml:space="preserve">Exemple de pseudo code </w:t>
-      </w:r>
-    </w:p>
-    <w:p>
-      <w:r>
-        <w:lastRenderedPageBreak/>
-        <w:t>Fenêtre qui tient la scène 3D =&gt; Ajouter Scène 3D =&gt; Ajouter grillage =&gt; Ajouter composant 2D</w:t>
-      </w:r>
-    </w:p>
-    <w:p/>
-    <w:p>
-      <w:r>
-        <w:t>Note : On a pas pu faire de fonction fléchée, mais on a créé un fonction add, parameter de gauche et parameter de droite. La fonction add permet à un objet, le paramètre de gauche de se voir ajouter un autre objet, le paramètre de droite.</w:t>
-      </w:r>
-    </w:p>
-    <w:p/>
-    <w:p>
-      <w:pPr>
-        <w:rPr>
-          <w:u w:val="single"/>
-        </w:rPr>
-      </w:pPr>
-      <w:r>
-        <w:rPr>
-          <w:u w:val="single"/>
-        </w:rPr>
-        <w:t xml:space="preserve">28 Avril 2025 : </w:t>
-      </w:r>
-    </w:p>
-    <w:p>
-      <w:r>
-        <w:t xml:space="preserve">J’ai tenté de séparer le rendu d’objet 3D, de la Scène 3D et l’instanciation du Contexte OpenGL. Au final il en a résolu un bug que j’ai été incapable de résoudre. </w:t>
-      </w:r>
-    </w:p>
-    <w:p/>
-    <w:p>
-      <w:r>
-        <w:t>Problèmes rencontré</w:t>
-      </w:r>
-      <w:r>
-        <w:t>s</w:t>
-      </w:r>
-      <w:r>
-        <w:t> :</w:t>
-      </w:r>
-    </w:p>
-    <w:p>
-      <w:r>
-        <w:t xml:space="preserve">La caméra n’était jamais dans le bon sens, on aurait dit qu’elle était override. Donc j’ai galéré pendant trois heures pour la paramétrer correctement. Ensuite l’image 2D était rendue de manière relative à la caméra, et pas en tant qu’objet 3D. Ce qui n’était pas bon, car si l’objet 2D était rendu correctement, </w:t>
-      </w:r>
-    </w:p>
-    <w:p>
-      <w:r>
-        <w:t>Donc j’ai opté pour la décision</w:t>
-      </w:r>
-      <w:r>
-        <w:t xml:space="preserve"> suivante </w:t>
-      </w:r>
-      <w:r>
-        <w:t xml:space="preserve">: </w:t>
-      </w:r>
-    </w:p>
-    <w:p>
-      <w:r>
-        <w:t xml:space="preserve">On se contente d’ajouter à une fenêtre ImGUI enfant un contexte OpenGL </w:t>
-      </w:r>
-      <w:r>
-        <w:t xml:space="preserve">dont la taille est attachée à la taille de la fenêtre imGui, et on a jouté des fonctions get return pour retourner la hauteur et la largeur du contexte OpenGL. </w:t>
-      </w:r>
-      <w:r>
-        <w:t>Le contexte OpenGL seul sera ajouté à la fenêtre.</w:t>
-      </w:r>
-    </w:p>
-    <w:p>
-      <w:r>
         <w:drawing>
           <wp:inline distT="0" distB="0" distL="0" distR="0" wp14:anchorId="127B1D69" wp14:editId="7DF40750">
             <wp:extent cx="5764530" cy="3240405"/>
@@ -2159,6 +2313,7 @@
         <w:rPr>
           <w:u w:val="single"/>
         </w:rPr>
+        <w:lastRenderedPageBreak/>
         <w:t xml:space="preserve">05 mai 2025 : </w:t>
       </w:r>
     </w:p>
@@ -2189,7 +2344,6 @@
     </w:p>
     <w:p>
       <w:r>
-        <w:lastRenderedPageBreak/>
         <w:drawing>
           <wp:inline distT="0" distB="0" distL="0" distR="0" wp14:anchorId="7ED4BD90" wp14:editId="730B9682">
             <wp:extent cx="5760720" cy="4610735"/>
@@ -2272,6 +2426,7 @@
     </w:p>
     <w:p>
       <w:r>
+        <w:lastRenderedPageBreak/>
         <w:t>J’ai amélioré la sélection de l’objet 3D. Maintenant ça tient vraiment compte de la position de la caméra et ça détecte beaucoup mieux la position de l’objet. On tient compte de la taille et de la largeur de la fenêtre ImGUI et plus vraiment de celle du contexte openGL. La déselection et sélection fonctionnent également mieux.</w:t>
       </w:r>
     </w:p>
@@ -2321,68 +2476,68 @@
         <w:rPr>
           <w:u w:val="single"/>
         </w:rPr>
+        <w:t>17 mai 2025 :</w:t>
+      </w:r>
+    </w:p>
+    <w:p>
+      <w:r>
+        <w:t xml:space="preserve">Après une bonne journée dans les transports en commun, j’ai pu trouver du temps pour bosser l’inspecteur hiérarchique. J’ai mis en place des fonctions pour créer un système de surbrillance, lorsque la souris arrive à un item de la liste. Lorsqu’on fait un clic gauche sur l’item, il passe du jaune au rouge. </w:t>
+      </w:r>
+    </w:p>
+    <w:p>
+      <w:r>
+        <w:t>L’objet sélectionné va sélectionner l’objet correspondant dans la scène 3D avec un gizmo, qui appliquera les transforms souhaités sur l’objet. On peut déselectionner l’objet depuis l’inspecteur ce qui fait disparaître le gizmo</w:t>
+      </w:r>
+      <w:r>
+        <w:t xml:space="preserve">. </w:t>
+      </w:r>
+    </w:p>
+    <w:p>
+      <w:r>
+        <w:t xml:space="preserve">Le reste de l’après-midi, j’ai tenté de comprendre comment à partir de la scène 3D, je pouvais indiquer dans l’inspecteur hiérarchique l’objet </w:t>
+      </w:r>
+      <w:r>
+        <w:t xml:space="preserve">actuellement </w:t>
+      </w:r>
+      <w:r>
+        <w:t xml:space="preserve">sélectionné. </w:t>
+      </w:r>
+      <w:r>
+        <w:t>J’ai réussi en faisant en sorte que la classe hiérarchy inspecteur soit membre de la classe ThreeDWindow et en faisant de ThreeDWindow une classe membre de l’inspecteur. La déselection fonctionne aussi.</w:t>
+      </w:r>
+    </w:p>
+    <w:p/>
+    <w:p>
+      <w:pPr>
+        <w:rPr>
+          <w:u w:val="single"/>
+        </w:rPr>
+      </w:pPr>
+      <w:r>
+        <w:rPr>
+          <w:u w:val="single"/>
+        </w:rPr>
+        <w:t>22 mai 2025 :</w:t>
+      </w:r>
+    </w:p>
+    <w:p>
+      <w:r>
+        <w:t xml:space="preserve">J’ai dû lâcher le projet deux trois jours par flemme, et aussi parce que ben, je dois trouver un travail IRL (mais je me fais aucun soucis de ce côté-là). Mais aujourd’hui j’ai pu reprendre le projet. J’ai activé le mode Docking d’ImGui. </w:t>
+      </w:r>
+    </w:p>
+    <w:p>
+      <w:r>
+        <w:t>Ce qui nous donne ce rendu :</w:t>
+      </w:r>
+    </w:p>
+    <w:p>
+      <w:r>
+        <w:t xml:space="preserve">J’ai commencé à faire un système qui permettra la lecture et la sauvegarde d’un fichier de config. </w:t>
+      </w:r>
+    </w:p>
+    <w:p>
+      <w:r>
         <w:lastRenderedPageBreak/>
-        <w:t>17 mai 2025 :</w:t>
-      </w:r>
-    </w:p>
-    <w:p>
-      <w:r>
-        <w:t xml:space="preserve">Après une bonne journée dans les transports en commun, j’ai pu trouver du temps pour bosser l’inspecteur hiérarchique. J’ai mis en place des fonctions pour créer un système de surbrillance, lorsque la souris arrive à un item de la liste. Lorsqu’on fait un clic gauche sur l’item, il passe du jaune au rouge. </w:t>
-      </w:r>
-    </w:p>
-    <w:p>
-      <w:r>
-        <w:t>L’objet sélectionné va sélectionner l’objet correspondant dans la scène 3D avec un gizmo, qui appliquera les transforms souhaités sur l’objet. On peut déselectionner l’objet depuis l’inspecteur ce qui fait disparaître le gizmo</w:t>
-      </w:r>
-      <w:r>
-        <w:t xml:space="preserve">. </w:t>
-      </w:r>
-    </w:p>
-    <w:p>
-      <w:r>
-        <w:t xml:space="preserve">Le reste de l’après-midi, j’ai tenté de comprendre comment à partir de la scène 3D, je pouvais indiquer dans l’inspecteur hiérarchique l’objet </w:t>
-      </w:r>
-      <w:r>
-        <w:t xml:space="preserve">actuellement </w:t>
-      </w:r>
-      <w:r>
-        <w:t xml:space="preserve">sélectionné. </w:t>
-      </w:r>
-      <w:r>
-        <w:t>J’ai réussi en faisant en sorte que la classe hiérarchy inspecteur soit membre de la classe ThreeDWindow et en faisant de ThreeDWindow une classe membre de l’inspecteur. La déselection fonctionne aussi.</w:t>
-      </w:r>
-    </w:p>
-    <w:p/>
-    <w:p>
-      <w:pPr>
-        <w:rPr>
-          <w:u w:val="single"/>
-        </w:rPr>
-      </w:pPr>
-      <w:r>
-        <w:rPr>
-          <w:u w:val="single"/>
-        </w:rPr>
-        <w:t>22 mai 2025 :</w:t>
-      </w:r>
-    </w:p>
-    <w:p>
-      <w:r>
-        <w:t xml:space="preserve">J’ai dû lâcher le projet deux trois jours par flemme, et aussi parce que ben, je dois trouver un travail IRL (mais je me fais aucun soucis de ce côté-là). Mais aujourd’hui j’ai pu reprendre le projet. J’ai activé le mode Docking d’ImGui. </w:t>
-      </w:r>
-    </w:p>
-    <w:p>
-      <w:r>
-        <w:t>Ce qui nous donne ce rendu :</w:t>
-      </w:r>
-    </w:p>
-    <w:p>
-      <w:r>
-        <w:t xml:space="preserve">J’ai commencé à faire un système qui permettra la lecture et la sauvegarde d’un fichier de config. </w:t>
-      </w:r>
-    </w:p>
-    <w:p>
-      <w:r>
         <w:drawing>
           <wp:inline distT="0" distB="0" distL="0" distR="0" wp14:anchorId="29034C27" wp14:editId="033379C4">
             <wp:extent cx="5760720" cy="2945130"/>
@@ -2435,37 +2590,37 @@
     </w:p>
     <w:p>
       <w:r>
+        <w:t>J’ai commencé à implémenter les bases de DirectX 12 dans le programme et à le faire fonctionner avec OpenGL (DirectX 12 étant notamment très utilisé dans l’industrie). Le but final est de proposer un moteur proposant plusieurs API graphiques. OpenGL pour les projets simple, DirectX 12 pour les projets plus complexes. Comme ça les gens qui utilisent l’un ou l’autre pourront coder leur shaders sur Simili.</w:t>
+      </w:r>
+    </w:p>
+    <w:p>
+      <w:pPr>
+        <w:rPr>
+          <w:u w:val="single"/>
+        </w:rPr>
+      </w:pPr>
+      <w:r>
+        <w:rPr>
+          <w:u w:val="single"/>
+        </w:rPr>
+        <w:t>26 mai 2025 :</w:t>
+      </w:r>
+    </w:p>
+    <w:p>
+      <w:r>
+        <w:t>C’est un bon mois de développement qui s’achève mais on a une bonne base du projet. Le projet peut initier une fenêtre openGL dans une fenêtre ImGUI, et on peut lancer une fenêtre DirectX 12 dans une fenêtre indépendante. On est même capables de détecter le hardware utilisé par le PC.</w:t>
+      </w:r>
+    </w:p>
+    <w:p>
+      <w:r>
+        <w:t>En théorie, il y aura juste besoin de continuer le développement de la stack bas niveau de DirectX 12 quand on décidera de faire des projets qui tourneront sur DirectX 12 plutôt que sur OpenGL.</w:t>
+      </w:r>
+    </w:p>
+    <w:p>
+      <w:r>
         <w:lastRenderedPageBreak/>
-        <w:t>J’ai commencé à implémenter les bases de DirectX 12 dans le programme et à le faire fonctionner avec OpenGL (DirectX 12 étant notamment très utilisé dans l’industrie). Le but final est de proposer un moteur proposant plusieurs API graphiques. OpenGL pour les projets simple, DirectX 12 pour les projets plus complexes. Comme ça les gens qui utilisent l’un ou l’autre pourront coder leur shaders sur Simili.</w:t>
-      </w:r>
-    </w:p>
-    <w:p>
-      <w:pPr>
-        <w:rPr>
-          <w:u w:val="single"/>
-        </w:rPr>
-      </w:pPr>
-      <w:r>
-        <w:rPr>
-          <w:u w:val="single"/>
-        </w:rPr>
-        <w:t>26 mai 2025 :</w:t>
-      </w:r>
-    </w:p>
-    <w:p>
-      <w:r>
-        <w:t>C’est un bon mois de développement qui s’achève mais on a une bonne base du projet. Le projet peut initier une fenêtre openGL dans une fenêtre ImGUI, et on peut lancer une fenêtre DirectX 12 dans une fenêtre indépendante. On est même capables de détecter le hardware utilisé par le PC.</w:t>
-      </w:r>
-    </w:p>
-    <w:p>
-      <w:r>
-        <w:t>En théorie, il y aura juste besoin de continuer le développement de la stack bas niveau de DirectX 12 quand on décidera de faire des projets qui tourneront sur DirectX 12 plutôt que sur OpenGL.</w:t>
-      </w:r>
-    </w:p>
-    <w:p>
-      <w:r>
         <w:drawing>
-          <wp:inline distT="0" distB="0" distL="0" distR="0" wp14:anchorId="0F5E47F9" wp14:editId="433E3B51">
+          <wp:inline distT="0" distB="0" distL="0" distR="0" wp14:anchorId="0F5E47F9" wp14:editId="5D2059A7">
             <wp:extent cx="5760720" cy="2990850"/>
             <wp:effectExtent l="0" t="0" r="0" b="0"/>
             <wp:docPr id="1093152962" name="Image 1" descr="Screnshot de mon projet de moteur 3D. On peut voir 5 fenêtres :&#10;&#10;- Le hierarchy insepctor qui liste les objets présents dans la scène 3D&#10;- La fenêtre qui contient la scène 3D, soit un cube bleu sur un grillage&#10;- Une fênêtre en bas qui contient un simple &quot; Bienvenue dans la première fenêtre ! c'est une belle fenêtre ! &quot;&#10;- Une fenêtre bleue indépendante qui tient le contexte de rendu pour DirectX 12&#10;- Une fenêtre de debug"/>
@@ -2524,14 +2679,13 @@
     <w:p/>
     <w:p>
       <w:r>
-        <w:lastRenderedPageBreak/>
         <w:t>Ceci fait, j’ai commencé à implémenté l’inspecteur d’objet.</w:t>
       </w:r>
     </w:p>
     <w:p>
       <w:r>
         <w:drawing>
-          <wp:inline distT="0" distB="0" distL="0" distR="0" wp14:anchorId="121E72D2" wp14:editId="6FD46BF3">
+          <wp:inline distT="0" distB="0" distL="0" distR="0" wp14:anchorId="121E72D2" wp14:editId="7530685B">
             <wp:extent cx="5760720" cy="2840355"/>
             <wp:effectExtent l="0" t="0" r="0" b="0"/>
             <wp:docPr id="251274229" name="Image 1"/>
@@ -2578,6 +2732,28 @@
             </a:graphic>
           </wp:inline>
         </w:drawing>
+      </w:r>
+    </w:p>
+    <w:p>
+      <w:pPr>
+        <w:rPr>
+          <w:u w:val="single"/>
+        </w:rPr>
+      </w:pPr>
+      <w:r>
+        <w:rPr>
+          <w:u w:val="single"/>
+        </w:rPr>
+        <w:lastRenderedPageBreak/>
+        <w:t xml:space="preserve">29 mai 2025 : </w:t>
+      </w:r>
+    </w:p>
+    <w:p>
+      <w:r>
+        <w:t>L’inspecteur d’objet est opérationnel, il montre les propriétés de l’objet lorsqu’on clique sur l’un des items de la liste de l’inspecteur hiérarchique ou sur l’objet 3D l’espace 3D.</w:t>
+      </w:r>
+      <w:r>
+        <w:t xml:space="preserve"> J’ai aussi créé un système de sauvegarde, chargement d’UI, et d’UI permanente grâce à un système d’autosave.</w:t>
       </w:r>
     </w:p>
     <w:sectPr>

</xml_diff>

<commit_message>
modify object datas through object inspector
</commit_message>
<xml_diff>
--- a/Journal de Developpement.docx
+++ b/Journal de Developpement.docx
@@ -1068,7 +1068,13 @@
         <w:rPr>
           <w:rFonts w:ascii="Segoe UI Emoji" w:hAnsi="Segoe UI Emoji" w:cs="Segoe UI Emoji"/>
         </w:rPr>
-        <w:t>❌</w:t>
+        <w:t>✅</w:t>
+      </w:r>
+      <w:r>
+        <w:rPr>
+          <w:rFonts w:ascii="Segoe UI Emoji" w:hAnsi="Segoe UI Emoji" w:cs="Segoe UI Emoji"/>
+        </w:rPr>
+        <w:t xml:space="preserve"> </w:t>
       </w:r>
     </w:p>
     <w:p>
@@ -1376,11 +1382,13 @@
     <w:p>
       <w:pPr>
         <w:rPr>
-          <w:u w:val="single"/>
-        </w:rPr>
-      </w:pPr>
-      <w:r>
-        <w:rPr>
+          <w:rFonts w:ascii="Segoe UI Emoji" w:hAnsi="Segoe UI Emoji"/>
+          <w:u w:val="single"/>
+        </w:rPr>
+      </w:pPr>
+      <w:r>
+        <w:rPr>
+          <w:rFonts w:ascii="Segoe UI Emoji" w:hAnsi="Segoe UI Emoji"/>
           <w:u w:val="single"/>
         </w:rPr>
         <w:lastRenderedPageBreak/>
@@ -1388,31 +1396,29 @@
       </w:r>
       <w:r>
         <w:rPr>
+          <w:rFonts w:ascii="Segoe UI Emoji" w:hAnsi="Segoe UI Emoji"/>
           <w:u w:val="single"/>
         </w:rPr>
         <w:t xml:space="preserve">du moteur </w:t>
       </w:r>
       <w:r>
         <w:rPr>
-          <w:u w:val="single"/>
-        </w:rPr>
-        <w:t>2 :</w:t>
-      </w:r>
-      <w:r>
-        <w:rPr>
-          <w:u w:val="single"/>
-        </w:rPr>
-        <w:t> </w:t>
-      </w:r>
-      <w:r>
-        <w:rPr>
-          <w:u w:val="single"/>
-        </w:rPr>
-        <w:t xml:space="preserve"> Les bases d’un bon logiciel pixel art / de dessin 2D :</w:t>
-      </w:r>
-    </w:p>
-    <w:p>
-      <w:r>
+          <w:rFonts w:ascii="Segoe UI Emoji" w:hAnsi="Segoe UI Emoji"/>
+          <w:u w:val="single"/>
+        </w:rPr>
+        <w:t>2 :  Les bases d’un bon logiciel pixel art / de dessin 2D :</w:t>
+      </w:r>
+    </w:p>
+    <w:p>
+      <w:pPr>
+        <w:rPr>
+          <w:rFonts w:ascii="Segoe UI Emoji" w:hAnsi="Segoe UI Emoji"/>
+        </w:rPr>
+      </w:pPr>
+      <w:r>
+        <w:rPr>
+          <w:rFonts w:ascii="Segoe UI Emoji" w:hAnsi="Segoe UI Emoji"/>
+        </w:rPr>
         <w:t>On va faire un système de dessin pixelart qui sera interne au moteur, et qui pourra être posé sur des planes 3D qui pourront servir de tuiles 3D</w:t>
       </w:r>
     </w:p>
@@ -1423,45 +1429,207 @@
           <w:ilvl w:val="0"/>
           <w:numId w:val="4"/>
         </w:numPr>
-      </w:pPr>
-      <w:r>
-        <w:t>Faire une tab qui permettra de basculer sur un mode 2D</w:t>
-      </w:r>
-    </w:p>
-    <w:p>
-      <w:pPr>
-        <w:pStyle w:val="Paragraphedeliste"/>
-        <w:numPr>
-          <w:ilvl w:val="0"/>
-          <w:numId w:val="4"/>
-        </w:numPr>
-      </w:pPr>
-      <w:r>
+        <w:rPr>
+          <w:rFonts w:ascii="Segoe UI Emoji" w:hAnsi="Segoe UI Emoji"/>
+        </w:rPr>
+      </w:pPr>
+      <w:r>
+        <w:rPr>
+          <w:rFonts w:ascii="Segoe UI Emoji" w:hAnsi="Segoe UI Emoji"/>
+        </w:rPr>
+        <w:t xml:space="preserve">Faire une deuxième </w:t>
+      </w:r>
+      <w:r>
+        <w:rPr>
+          <w:rFonts w:ascii="Segoe UI Emoji" w:hAnsi="Segoe UI Emoji"/>
+        </w:rPr>
+        <w:t>GUI qui pasculera vers le mode Pixel Art</w:t>
+      </w:r>
+      <w:r>
+        <w:rPr>
+          <w:rFonts w:ascii="Segoe UI Emoji" w:hAnsi="Segoe UI Emoji"/>
+        </w:rPr>
+        <w:t xml:space="preserve"> : </w:t>
+      </w:r>
+      <w:r>
+        <w:rPr>
+          <w:rFonts w:ascii="Segoe UI Emoji" w:hAnsi="Segoe UI Emoji" w:cs="Segoe UI Emoji"/>
+        </w:rPr>
+        <w:t>❌</w:t>
+      </w:r>
+    </w:p>
+    <w:p>
+      <w:pPr>
+        <w:pStyle w:val="Paragraphedeliste"/>
+        <w:numPr>
+          <w:ilvl w:val="0"/>
+          <w:numId w:val="4"/>
+        </w:numPr>
+        <w:rPr>
+          <w:rFonts w:ascii="Segoe UI Emoji" w:hAnsi="Segoe UI Emoji"/>
+        </w:rPr>
+      </w:pPr>
+      <w:r>
+        <w:rPr>
+          <w:rFonts w:ascii="Segoe UI Emoji" w:hAnsi="Segoe UI Emoji"/>
+        </w:rPr>
         <w:t>Créer les premiers mods de dessin (on s’inspirera d’Aseprite)</w:t>
       </w:r>
-    </w:p>
-    <w:p>
-      <w:pPr>
-        <w:pStyle w:val="Paragraphedeliste"/>
-        <w:numPr>
-          <w:ilvl w:val="0"/>
-          <w:numId w:val="4"/>
-        </w:numPr>
-      </w:pPr>
-      <w:r>
+      <w:r>
+        <w:rPr>
+          <w:rFonts w:ascii="Segoe UI Emoji" w:hAnsi="Segoe UI Emoji"/>
+        </w:rPr>
+        <w:t xml:space="preserve"> : </w:t>
+      </w:r>
+      <w:r>
+        <w:rPr>
+          <w:rFonts w:ascii="Segoe UI Emoji" w:hAnsi="Segoe UI Emoji" w:cs="Segoe UI Emoji"/>
+        </w:rPr>
+        <w:t>❌</w:t>
+      </w:r>
+    </w:p>
+    <w:p>
+      <w:pPr>
+        <w:pStyle w:val="Paragraphedeliste"/>
+        <w:numPr>
+          <w:ilvl w:val="0"/>
+          <w:numId w:val="4"/>
+        </w:numPr>
+        <w:rPr>
+          <w:rFonts w:ascii="Segoe UI Emoji" w:hAnsi="Segoe UI Emoji"/>
+        </w:rPr>
+      </w:pPr>
+      <w:r>
+        <w:rPr>
+          <w:rFonts w:ascii="Segoe UI Emoji" w:hAnsi="Segoe UI Emoji"/>
+        </w:rPr>
         <w:t>Appliquer les dessins à des tiles</w:t>
       </w:r>
-    </w:p>
-    <w:p>
-      <w:pPr>
-        <w:pStyle w:val="Paragraphedeliste"/>
-        <w:numPr>
-          <w:ilvl w:val="0"/>
-          <w:numId w:val="4"/>
-        </w:numPr>
-      </w:pPr>
-      <w:r>
-        <w:t>Créer des tiles par snapping, ils pourront être à plat, à 90° ou à 45°</w:t>
+      <w:r>
+        <w:rPr>
+          <w:rFonts w:ascii="Segoe UI Emoji" w:hAnsi="Segoe UI Emoji"/>
+        </w:rPr>
+        <w:t> :</w:t>
+      </w:r>
+      <w:r>
+        <w:rPr>
+          <w:rFonts w:ascii="Segoe UI Emoji" w:hAnsi="Segoe UI Emoji" w:cs="Segoe UI Emoji"/>
+        </w:rPr>
+        <w:t xml:space="preserve"> </w:t>
+      </w:r>
+      <w:r>
+        <w:rPr>
+          <w:rFonts w:ascii="Segoe UI Emoji" w:hAnsi="Segoe UI Emoji" w:cs="Segoe UI Emoji"/>
+        </w:rPr>
+        <w:t>❌</w:t>
+      </w:r>
+      <w:r>
+        <w:rPr>
+          <w:rFonts w:ascii="Segoe UI Emoji" w:hAnsi="Segoe UI Emoji"/>
+        </w:rPr>
+        <w:t xml:space="preserve"> </w:t>
+      </w:r>
+    </w:p>
+    <w:p>
+      <w:pPr>
+        <w:pStyle w:val="Paragraphedeliste"/>
+        <w:numPr>
+          <w:ilvl w:val="0"/>
+          <w:numId w:val="4"/>
+        </w:numPr>
+        <w:rPr>
+          <w:rFonts w:ascii="Segoe UI Emoji" w:hAnsi="Segoe UI Emoji"/>
+        </w:rPr>
+      </w:pPr>
+      <w:r>
+        <w:rPr>
+          <w:rFonts w:ascii="Segoe UI Emoji" w:hAnsi="Segoe UI Emoji"/>
+        </w:rPr>
+        <w:t xml:space="preserve">Créer des tiles par snapping, ils pourront être à plat, à 90° ou à 45° : </w:t>
+      </w:r>
+      <w:r>
+        <w:rPr>
+          <w:rFonts w:ascii="Segoe UI Emoji" w:hAnsi="Segoe UI Emoji" w:cs="Segoe UI Emoji"/>
+        </w:rPr>
+        <w:t>❌</w:t>
+      </w:r>
+    </w:p>
+    <w:p>
+      <w:pPr>
+        <w:pStyle w:val="Paragraphedeliste"/>
+        <w:numPr>
+          <w:ilvl w:val="0"/>
+          <w:numId w:val="4"/>
+        </w:numPr>
+        <w:rPr>
+          <w:rFonts w:ascii="Segoe UI Emoji" w:hAnsi="Segoe UI Emoji"/>
+        </w:rPr>
+      </w:pPr>
+      <w:r>
+        <w:rPr>
+          <w:rFonts w:ascii="Segoe UI Emoji" w:hAnsi="Segoe UI Emoji" w:cs="Segoe UI Emoji"/>
+        </w:rPr>
+        <w:t xml:space="preserve">Faire un système d’animation 2D : </w:t>
+      </w:r>
+      <w:r>
+        <w:rPr>
+          <w:rFonts w:ascii="Segoe UI Emoji" w:hAnsi="Segoe UI Emoji" w:cs="Segoe UI Emoji"/>
+        </w:rPr>
+        <w:t>❌</w:t>
+      </w:r>
+      <w:r>
+        <w:rPr>
+          <w:rFonts w:ascii="Segoe UI Emoji" w:hAnsi="Segoe UI Emoji" w:cs="Segoe UI Emoji"/>
+        </w:rPr>
+        <w:t xml:space="preserve"> </w:t>
+      </w:r>
+    </w:p>
+    <w:p>
+      <w:pPr>
+        <w:pStyle w:val="Paragraphedeliste"/>
+        <w:numPr>
+          <w:ilvl w:val="0"/>
+          <w:numId w:val="4"/>
+        </w:numPr>
+        <w:rPr>
+          <w:rFonts w:ascii="Segoe UI Emoji" w:hAnsi="Segoe UI Emoji"/>
+        </w:rPr>
+      </w:pPr>
+      <w:r>
+        <w:rPr>
+          <w:rFonts w:ascii="Segoe UI Emoji" w:hAnsi="Segoe UI Emoji" w:cs="Segoe UI Emoji"/>
+        </w:rPr>
+        <w:t xml:space="preserve">Faire un mode preview du sprite : </w:t>
+      </w:r>
+      <w:r>
+        <w:rPr>
+          <w:rFonts w:ascii="Segoe UI Emoji" w:hAnsi="Segoe UI Emoji" w:cs="Segoe UI Emoji"/>
+        </w:rPr>
+        <w:t>❌</w:t>
+      </w:r>
+    </w:p>
+    <w:p>
+      <w:pPr>
+        <w:pStyle w:val="Paragraphedeliste"/>
+        <w:numPr>
+          <w:ilvl w:val="0"/>
+          <w:numId w:val="4"/>
+        </w:numPr>
+        <w:rPr>
+          <w:rFonts w:ascii="Segoe UI Emoji" w:hAnsi="Segoe UI Emoji"/>
+        </w:rPr>
+      </w:pPr>
+      <w:r>
+        <w:rPr>
+          <w:rFonts w:ascii="Segoe UI Emoji" w:hAnsi="Segoe UI Emoji" w:cs="Segoe UI Emoji"/>
+        </w:rPr>
+        <w:t xml:space="preserve">Faire un système d’exportation et de sauvegarde : </w:t>
+      </w:r>
+      <w:r>
+        <w:rPr>
+          <w:rFonts w:ascii="Segoe UI Emoji" w:hAnsi="Segoe UI Emoji" w:cs="Segoe UI Emoji"/>
+        </w:rPr>
+        <w:t>❌</w:t>
       </w:r>
     </w:p>
     <w:p>
@@ -1811,243 +1979,245 @@
         <w:rPr>
           <w:u w:val="single"/>
         </w:rPr>
+        <w:t>Etape de développement</w:t>
+      </w:r>
+      <w:r>
+        <w:rPr>
+          <w:u w:val="single"/>
+        </w:rPr>
+        <w:t xml:space="preserve"> du jeu 1 </w:t>
+      </w:r>
+      <w:r>
+        <w:rPr>
+          <w:u w:val="single"/>
+        </w:rPr>
+        <w:t xml:space="preserve"> : Commencer à rendre le monde vivant </w:t>
+      </w:r>
+    </w:p>
+    <w:p>
+      <w:pPr>
+        <w:pStyle w:val="Paragraphedeliste"/>
+        <w:numPr>
+          <w:ilvl w:val="0"/>
+          <w:numId w:val="4"/>
+        </w:numPr>
+      </w:pPr>
+      <w:r>
+        <w:t>On va virer la grille, et faire un système de maillage avec des cubes 3D / voxel</w:t>
+      </w:r>
+    </w:p>
+    <w:p>
+      <w:pPr>
+        <w:pStyle w:val="Paragraphedeliste"/>
+        <w:numPr>
+          <w:ilvl w:val="0"/>
+          <w:numId w:val="4"/>
+        </w:numPr>
+      </w:pPr>
+      <w:r>
+        <w:t xml:space="preserve">Un voxel dans notre cas ne sera pas juste un voxel. Ce sera un contenant. Il pourra donc stocker une certaine quantité d’éléments qui exerceront une action sur d’autres éléments qui leur seront superposés. Ce sera un layer de base. </w:t>
+      </w:r>
+    </w:p>
+    <w:p>
+      <w:pPr>
+        <w:rPr>
+          <w:u w:val="single"/>
+        </w:rPr>
+      </w:pPr>
+      <w:r>
+        <w:rPr>
+          <w:u w:val="single"/>
+        </w:rPr>
+        <w:t>Optionnels :</w:t>
+      </w:r>
+    </w:p>
+    <w:p>
+      <w:pPr>
+        <w:pStyle w:val="Paragraphedeliste"/>
+        <w:numPr>
+          <w:ilvl w:val="0"/>
+          <w:numId w:val="4"/>
+        </w:numPr>
+      </w:pPr>
+      <w:r>
+        <w:t>Faire son propre système de gizmo</w:t>
+      </w:r>
+    </w:p>
+    <w:p>
+      <w:pPr>
+        <w:pStyle w:val="Paragraphedeliste"/>
+        <w:numPr>
+          <w:ilvl w:val="0"/>
+          <w:numId w:val="4"/>
+        </w:numPr>
+      </w:pPr>
+    </w:p>
+    <w:p>
+      <w:pPr>
+        <w:rPr>
+          <w:u w:val="single"/>
+        </w:rPr>
+      </w:pPr>
+    </w:p>
+    <w:p>
+      <w:pPr>
+        <w:rPr>
+          <w:u w:val="single"/>
+        </w:rPr>
+      </w:pPr>
+      <w:r>
+        <w:rPr>
+          <w:u w:val="single"/>
+        </w:rPr>
+        <w:t>Journal de Développement du projet</w:t>
+      </w:r>
+    </w:p>
+    <w:p>
+      <w:pPr>
+        <w:rPr>
+          <w:u w:val="single"/>
+        </w:rPr>
+      </w:pPr>
+      <w:r>
+        <w:rPr>
+          <w:u w:val="single"/>
+        </w:rPr>
+        <w:t xml:space="preserve">21 avril 2025 : </w:t>
+      </w:r>
+    </w:p>
+    <w:p/>
+    <w:p>
+      <w:r>
+        <w:t xml:space="preserve">Déjà nous avons la preuve que Qt peut tenir de l’OpenGL sans aucun problème. Donc l’idéal maintenant est de représenter un sprite 2D dans un espace 3D. </w:t>
+      </w:r>
+    </w:p>
+    <w:p>
+      <w:pPr>
+        <w:pStyle w:val="Paragraphedeliste"/>
+        <w:numPr>
+          <w:ilvl w:val="0"/>
+          <w:numId w:val="1"/>
+        </w:numPr>
+      </w:pPr>
+      <w:r>
+        <w:t>Le sprite serait un simple quadrilatère avec une texture</w:t>
+      </w:r>
+    </w:p>
+    <w:p>
+      <w:pPr>
+        <w:pStyle w:val="Paragraphedeliste"/>
+        <w:numPr>
+          <w:ilvl w:val="0"/>
+          <w:numId w:val="1"/>
+        </w:numPr>
+      </w:pPr>
+      <w:r>
+        <w:t xml:space="preserve">On va commencer par afficher un simple quadrillage pour représenter le sol, et les coordonnées 0 </w:t>
+      </w:r>
+      <w:r>
+        <w:t xml:space="preserve">/ le centre </w:t>
+      </w:r>
+      <w:r>
+        <w:t>de l’univers</w:t>
+      </w:r>
+    </w:p>
+    <w:p>
+      <w:pPr>
+        <w:pStyle w:val="Paragraphedeliste"/>
+        <w:numPr>
+          <w:ilvl w:val="0"/>
+          <w:numId w:val="1"/>
+        </w:numPr>
+      </w:pPr>
+      <w:r>
+        <w:t xml:space="preserve">On aura une caméra avec </w:t>
+      </w:r>
+      <w:r>
+        <w:t>plusieurs types</w:t>
+      </w:r>
+      <w:r>
+        <w:t xml:space="preserve"> de vue, dont une vue 2D non orthographique et sans perspective top down</w:t>
+      </w:r>
+    </w:p>
+    <w:p>
+      <w:pPr>
+        <w:pStyle w:val="Paragraphedeliste"/>
+        <w:numPr>
+          <w:ilvl w:val="0"/>
+          <w:numId w:val="1"/>
+        </w:numPr>
+      </w:pPr>
+      <w:r>
+        <w:t>Une unité de base représentera 1 mètre.</w:t>
+      </w:r>
+    </w:p>
+    <w:p>
+      <w:pPr>
+        <w:pStyle w:val="Paragraphedeliste"/>
+        <w:numPr>
+          <w:ilvl w:val="0"/>
+          <w:numId w:val="1"/>
+        </w:numPr>
+      </w:pPr>
+      <w:r>
+        <w:t>Il faut afficher la texture via SLD2 donc binder Qt Open</w:t>
+      </w:r>
+      <w:r>
+        <w:t>GL et SDL2</w:t>
+      </w:r>
+    </w:p>
+    <w:p/>
+    <w:p>
+      <w:pPr>
+        <w:rPr>
+          <w:u w:val="single"/>
+        </w:rPr>
+      </w:pPr>
+      <w:r>
+        <w:rPr>
+          <w:u w:val="single"/>
+        </w:rPr>
+        <w:t>22 Avril 2025 :</w:t>
+      </w:r>
+    </w:p>
+    <w:p>
+      <w:r>
+        <w:t>Maintenant on peut afficher des textures via SDL2 dans un contexte openGL. Donc on peut utiliser à la fois, QT, OpenGL et SDL2.</w:t>
+      </w:r>
+    </w:p>
+    <w:p>
+      <w:pPr>
+        <w:rPr>
+          <w:u w:val="single"/>
+        </w:rPr>
+      </w:pPr>
+      <w:r>
+        <w:rPr>
+          <w:u w:val="single"/>
+        </w:rPr>
+        <w:t>26 Avril 2025 :</w:t>
+      </w:r>
+    </w:p>
+    <w:p>
+      <w:r>
+        <w:t xml:space="preserve">On a choisi de virer Qt du projet de passer à imgui, car Qt ne dispose pas vraiment de sélecteur 3D ou de Gizmos, puis les performances peuvent laisser à désirer. Donc nous avons fait une refonte complète du projet et fait une vaste migration. On a d’abord réussi à implémenter ImGUI. Mais on avait du mal à recréer le contexte openGL, donc on a </w:t>
+      </w:r>
+      <w:r>
         <w:lastRenderedPageBreak/>
-        <w:t>Etape de développement</w:t>
-      </w:r>
-      <w:r>
-        <w:rPr>
-          <w:u w:val="single"/>
-        </w:rPr>
-        <w:t xml:space="preserve"> du jeu 1 </w:t>
-      </w:r>
-      <w:r>
-        <w:rPr>
-          <w:u w:val="single"/>
-        </w:rPr>
-        <w:t xml:space="preserve"> : Commencer à rendre le monde vivant </w:t>
-      </w:r>
-    </w:p>
-    <w:p>
-      <w:pPr>
-        <w:pStyle w:val="Paragraphedeliste"/>
-        <w:numPr>
-          <w:ilvl w:val="0"/>
-          <w:numId w:val="4"/>
-        </w:numPr>
-      </w:pPr>
-      <w:r>
-        <w:t>On va virer la grille, et faire un système de maillage avec des cubes 3D / voxel</w:t>
-      </w:r>
-    </w:p>
-    <w:p>
-      <w:pPr>
-        <w:pStyle w:val="Paragraphedeliste"/>
-        <w:numPr>
-          <w:ilvl w:val="0"/>
-          <w:numId w:val="4"/>
-        </w:numPr>
-      </w:pPr>
-      <w:r>
-        <w:t xml:space="preserve">Un voxel dans notre cas ne sera pas juste un voxel. Ce sera un contenant. Il pourra donc stocker une certaine quantité d’éléments qui exerceront une action sur d’autres éléments qui leur seront superposés. Ce sera un layer de base. </w:t>
-      </w:r>
-    </w:p>
-    <w:p>
-      <w:pPr>
-        <w:rPr>
-          <w:u w:val="single"/>
-        </w:rPr>
-      </w:pPr>
-      <w:r>
-        <w:rPr>
-          <w:u w:val="single"/>
-        </w:rPr>
-        <w:t>Optionnels :</w:t>
-      </w:r>
-    </w:p>
-    <w:p>
-      <w:pPr>
-        <w:pStyle w:val="Paragraphedeliste"/>
-        <w:numPr>
-          <w:ilvl w:val="0"/>
-          <w:numId w:val="4"/>
-        </w:numPr>
-      </w:pPr>
-      <w:r>
-        <w:t>Faire son propre système de gizmo</w:t>
-      </w:r>
-    </w:p>
-    <w:p>
-      <w:pPr>
-        <w:pStyle w:val="Paragraphedeliste"/>
-        <w:numPr>
-          <w:ilvl w:val="0"/>
-          <w:numId w:val="4"/>
-        </w:numPr>
-      </w:pPr>
-    </w:p>
-    <w:p>
-      <w:pPr>
-        <w:rPr>
-          <w:u w:val="single"/>
-        </w:rPr>
-      </w:pPr>
-    </w:p>
-    <w:p>
-      <w:pPr>
-        <w:rPr>
-          <w:u w:val="single"/>
-        </w:rPr>
-      </w:pPr>
-      <w:r>
-        <w:rPr>
-          <w:u w:val="single"/>
-        </w:rPr>
-        <w:t>Journal de Développement du projet</w:t>
-      </w:r>
-    </w:p>
-    <w:p>
-      <w:pPr>
-        <w:rPr>
-          <w:u w:val="single"/>
-        </w:rPr>
-      </w:pPr>
-      <w:r>
-        <w:rPr>
-          <w:u w:val="single"/>
-        </w:rPr>
-        <w:t xml:space="preserve">21 avril 2025 : </w:t>
+        <w:t xml:space="preserve">implémenté glad, et refait les fichiers cpp pour tenir le contexte openGL avec un VAO, et un VBO notamment. </w:t>
       </w:r>
     </w:p>
     <w:p/>
     <w:p>
-      <w:r>
-        <w:t xml:space="preserve">Déjà nous avons la preuve que Qt peut tenir de l’OpenGL sans aucun problème. Donc l’idéal maintenant est de représenter un sprite 2D dans un espace 3D. </w:t>
-      </w:r>
-    </w:p>
-    <w:p>
-      <w:pPr>
-        <w:pStyle w:val="Paragraphedeliste"/>
-        <w:numPr>
-          <w:ilvl w:val="0"/>
-          <w:numId w:val="1"/>
-        </w:numPr>
-      </w:pPr>
-      <w:r>
-        <w:t>Le sprite serait un simple quadrilatère avec une texture</w:t>
-      </w:r>
-    </w:p>
-    <w:p>
-      <w:pPr>
-        <w:pStyle w:val="Paragraphedeliste"/>
-        <w:numPr>
-          <w:ilvl w:val="0"/>
-          <w:numId w:val="1"/>
-        </w:numPr>
-      </w:pPr>
-      <w:r>
-        <w:t xml:space="preserve">On va commencer par afficher un simple quadrillage pour représenter le sol, et les coordonnées 0 </w:t>
-      </w:r>
-      <w:r>
-        <w:t xml:space="preserve">/ le centre </w:t>
-      </w:r>
-      <w:r>
-        <w:t>de l’univers</w:t>
-      </w:r>
-    </w:p>
-    <w:p>
-      <w:pPr>
-        <w:pStyle w:val="Paragraphedeliste"/>
-        <w:numPr>
-          <w:ilvl w:val="0"/>
-          <w:numId w:val="1"/>
-        </w:numPr>
-      </w:pPr>
-      <w:r>
-        <w:t xml:space="preserve">On aura une caméra avec </w:t>
-      </w:r>
-      <w:r>
-        <w:t>plusieurs types</w:t>
-      </w:r>
-      <w:r>
-        <w:t xml:space="preserve"> de vue, dont une vue 2D non orthographique et sans perspective top down</w:t>
-      </w:r>
-    </w:p>
-    <w:p>
-      <w:pPr>
-        <w:pStyle w:val="Paragraphedeliste"/>
-        <w:numPr>
-          <w:ilvl w:val="0"/>
-          <w:numId w:val="1"/>
-        </w:numPr>
-      </w:pPr>
-      <w:r>
-        <w:t>Une unité de base représentera 1 mètre.</w:t>
-      </w:r>
-    </w:p>
-    <w:p>
-      <w:pPr>
-        <w:pStyle w:val="Paragraphedeliste"/>
-        <w:numPr>
-          <w:ilvl w:val="0"/>
-          <w:numId w:val="1"/>
-        </w:numPr>
-      </w:pPr>
-      <w:r>
-        <w:t>Il faut afficher la texture via SLD2 donc binder Qt Open</w:t>
-      </w:r>
-      <w:r>
-        <w:t>GL et SDL2</w:t>
-      </w:r>
-    </w:p>
-    <w:p/>
-    <w:p>
-      <w:pPr>
-        <w:rPr>
-          <w:u w:val="single"/>
-        </w:rPr>
-      </w:pPr>
-      <w:r>
-        <w:rPr>
-          <w:u w:val="single"/>
-        </w:rPr>
-        <w:t>22 Avril 2025 :</w:t>
-      </w:r>
-    </w:p>
-    <w:p>
-      <w:r>
-        <w:t>Maintenant on peut afficher des textures via SDL2 dans un contexte openGL. Donc on peut utiliser à la fois, QT, OpenGL et SDL2.</w:t>
-      </w:r>
-    </w:p>
-    <w:p>
-      <w:pPr>
-        <w:rPr>
-          <w:u w:val="single"/>
-        </w:rPr>
-      </w:pPr>
-      <w:r>
-        <w:rPr>
-          <w:u w:val="single"/>
-        </w:rPr>
-        <w:t>26 Avril 2025 :</w:t>
-      </w:r>
-    </w:p>
-    <w:p>
-      <w:r>
-        <w:t xml:space="preserve">On a choisi de virer Qt du projet de passer à imgui, car Qt ne dispose pas vraiment de sélecteur 3D ou de Gizmos, puis les performances peuvent laisser à désirer. Donc nous avons fait une refonte complète du projet et fait une vaste migration. On a d’abord réussi à implémenter ImGUI. Mais on avait du mal à recréer le contexte openGL, donc on a implémenté glad, et refait les fichiers cpp pour tenir le contexte openGL avec un VAO, et un VBO notamment. </w:t>
-      </w:r>
-    </w:p>
-    <w:p/>
-    <w:p>
-      <w:pPr>
-        <w:rPr>
-          <w:u w:val="single"/>
-        </w:rPr>
-      </w:pPr>
-      <w:r>
-        <w:rPr>
-          <w:u w:val="single"/>
-        </w:rPr>
-        <w:lastRenderedPageBreak/>
+      <w:pPr>
+        <w:rPr>
+          <w:u w:val="single"/>
+        </w:rPr>
+      </w:pPr>
+      <w:r>
+        <w:rPr>
+          <w:u w:val="single"/>
+        </w:rPr>
         <w:t>27 Avril 2025 :</w:t>
       </w:r>
     </w:p>
@@ -2665,7 +2835,7 @@
       <w:r>
         <w:lastRenderedPageBreak/>
         <w:drawing>
-          <wp:inline distT="0" distB="0" distL="0" distR="0" wp14:anchorId="0F5E47F9" wp14:editId="3E9CE45B">
+          <wp:inline distT="0" distB="0" distL="0" distR="0" wp14:anchorId="0F5E47F9" wp14:editId="08EC1D69">
             <wp:extent cx="5760720" cy="2990850"/>
             <wp:effectExtent l="0" t="0" r="0" b="0"/>
             <wp:docPr id="1093152962" name="Image 1" descr="Screnshot de mon projet de moteur 3D. On peut voir 5 fenêtres :&#10;&#10;- Le hierarchy insepctor qui liste les objets présents dans la scène 3D&#10;- La fenêtre qui contient la scène 3D, soit un cube bleu sur un grillage&#10;- Une fênêtre en bas qui contient un simple &quot; Bienvenue dans la première fenêtre ! c'est une belle fenêtre ! &quot;&#10;- Une fenêtre bleue indépendante qui tient le contexte de rendu pour DirectX 12&#10;- Une fenêtre de debug"/>
@@ -2722,7 +2892,7 @@
     <w:p>
       <w:r>
         <w:drawing>
-          <wp:inline distT="0" distB="0" distL="0" distR="0" wp14:anchorId="121E72D2" wp14:editId="37B1E4A2">
+          <wp:inline distT="0" distB="0" distL="0" distR="0" wp14:anchorId="121E72D2" wp14:editId="0CC8A845">
             <wp:extent cx="5760720" cy="2840355"/>
             <wp:effectExtent l="0" t="0" r="0" b="0"/>
             <wp:docPr id="251274229" name="Image 1"/>

</xml_diff>

<commit_message>
begin pop up window showing with mouse left button implementation
</commit_message>
<xml_diff>
--- a/Journal de Developpement.docx
+++ b/Journal de Developpement.docx
@@ -1515,18 +1515,60 @@
         <w:rPr>
           <w:rFonts w:ascii="Segoe UI Emoji" w:hAnsi="Segoe UI Emoji" w:cs="Segoe UI Emoji"/>
         </w:rPr>
+        <w:t xml:space="preserve"> ❌</w:t>
+      </w:r>
+      <w:r>
+        <w:rPr>
+          <w:rFonts w:ascii="Segoe UI Emoji" w:hAnsi="Segoe UI Emoji"/>
+        </w:rPr>
         <w:t xml:space="preserve"> </w:t>
       </w:r>
+    </w:p>
+    <w:p>
+      <w:pPr>
+        <w:pStyle w:val="Paragraphedeliste"/>
+        <w:numPr>
+          <w:ilvl w:val="0"/>
+          <w:numId w:val="4"/>
+        </w:numPr>
+        <w:rPr>
+          <w:rFonts w:ascii="Segoe UI Emoji" w:hAnsi="Segoe UI Emoji"/>
+        </w:rPr>
+      </w:pPr>
+      <w:r>
+        <w:rPr>
+          <w:rFonts w:ascii="Segoe UI Emoji" w:hAnsi="Segoe UI Emoji"/>
+        </w:rPr>
+        <w:t xml:space="preserve">Créer des tiles par snapping, ils pourront être à plat, à 90° ou à 45° : </w:t>
+      </w:r>
       <w:r>
         <w:rPr>
           <w:rFonts w:ascii="Segoe UI Emoji" w:hAnsi="Segoe UI Emoji" w:cs="Segoe UI Emoji"/>
         </w:rPr>
         <w:t>❌</w:t>
       </w:r>
-      <w:r>
+    </w:p>
+    <w:p>
+      <w:pPr>
+        <w:pStyle w:val="Paragraphedeliste"/>
+        <w:numPr>
+          <w:ilvl w:val="0"/>
+          <w:numId w:val="4"/>
+        </w:numPr>
         <w:rPr>
           <w:rFonts w:ascii="Segoe UI Emoji" w:hAnsi="Segoe UI Emoji"/>
         </w:rPr>
+      </w:pPr>
+      <w:r>
+        <w:rPr>
+          <w:rFonts w:ascii="Segoe UI Emoji" w:hAnsi="Segoe UI Emoji" w:cs="Segoe UI Emoji"/>
+        </w:rPr>
+        <w:t>Faire un système d’animation 2D : ❌</w:t>
+      </w:r>
+      <w:r>
+        <w:rPr>
+          <w:rFonts w:ascii="Segoe UI Emoji" w:hAnsi="Segoe UI Emoji" w:cs="Segoe UI Emoji"/>
+        </w:rPr>
         <w:t xml:space="preserve"> </w:t>
       </w:r>
     </w:p>
@@ -1543,69 +1585,9 @@
       </w:pPr>
       <w:r>
         <w:rPr>
-          <w:rFonts w:ascii="Segoe UI Emoji" w:hAnsi="Segoe UI Emoji"/>
-        </w:rPr>
-        <w:t xml:space="preserve">Créer des tiles par snapping, ils pourront être à plat, à 90° ou à 45° : </w:t>
-      </w:r>
-      <w:r>
-        <w:rPr>
-          <w:rFonts w:ascii="Segoe UI Emoji" w:hAnsi="Segoe UI Emoji" w:cs="Segoe UI Emoji"/>
-        </w:rPr>
-        <w:t>❌</w:t>
-      </w:r>
-    </w:p>
-    <w:p>
-      <w:pPr>
-        <w:pStyle w:val="Paragraphedeliste"/>
-        <w:numPr>
-          <w:ilvl w:val="0"/>
-          <w:numId w:val="4"/>
-        </w:numPr>
-        <w:rPr>
-          <w:rFonts w:ascii="Segoe UI Emoji" w:hAnsi="Segoe UI Emoji"/>
-        </w:rPr>
-      </w:pPr>
-      <w:r>
-        <w:rPr>
-          <w:rFonts w:ascii="Segoe UI Emoji" w:hAnsi="Segoe UI Emoji" w:cs="Segoe UI Emoji"/>
-        </w:rPr>
-        <w:t xml:space="preserve">Faire un système d’animation 2D : </w:t>
-      </w:r>
-      <w:r>
-        <w:rPr>
-          <w:rFonts w:ascii="Segoe UI Emoji" w:hAnsi="Segoe UI Emoji" w:cs="Segoe UI Emoji"/>
-        </w:rPr>
-        <w:t>❌</w:t>
-      </w:r>
-      <w:r>
-        <w:rPr>
-          <w:rFonts w:ascii="Segoe UI Emoji" w:hAnsi="Segoe UI Emoji" w:cs="Segoe UI Emoji"/>
-        </w:rPr>
-        <w:t xml:space="preserve"> </w:t>
-      </w:r>
-    </w:p>
-    <w:p>
-      <w:pPr>
-        <w:pStyle w:val="Paragraphedeliste"/>
-        <w:numPr>
-          <w:ilvl w:val="0"/>
-          <w:numId w:val="4"/>
-        </w:numPr>
-        <w:rPr>
-          <w:rFonts w:ascii="Segoe UI Emoji" w:hAnsi="Segoe UI Emoji"/>
-        </w:rPr>
-      </w:pPr>
-      <w:r>
-        <w:rPr>
-          <w:rFonts w:ascii="Segoe UI Emoji" w:hAnsi="Segoe UI Emoji" w:cs="Segoe UI Emoji"/>
-        </w:rPr>
-        <w:t xml:space="preserve">Faire un mode preview du sprite : </w:t>
-      </w:r>
-      <w:r>
-        <w:rPr>
-          <w:rFonts w:ascii="Segoe UI Emoji" w:hAnsi="Segoe UI Emoji" w:cs="Segoe UI Emoji"/>
-        </w:rPr>
-        <w:t>❌</w:t>
+          <w:rFonts w:ascii="Segoe UI Emoji" w:hAnsi="Segoe UI Emoji" w:cs="Segoe UI Emoji"/>
+        </w:rPr>
+        <w:t>Faire un mode preview du sprite : ❌</w:t>
       </w:r>
     </w:p>
     <w:p>
@@ -2835,7 +2817,7 @@
       <w:r>
         <w:lastRenderedPageBreak/>
         <w:drawing>
-          <wp:inline distT="0" distB="0" distL="0" distR="0" wp14:anchorId="0F5E47F9" wp14:editId="08EC1D69">
+          <wp:inline distT="0" distB="0" distL="0" distR="0" wp14:anchorId="0F5E47F9" wp14:editId="157E4525">
             <wp:extent cx="5760720" cy="2990850"/>
             <wp:effectExtent l="0" t="0" r="0" b="0"/>
             <wp:docPr id="1093152962" name="Image 1" descr="Screnshot de mon projet de moteur 3D. On peut voir 5 fenêtres :&#10;&#10;- Le hierarchy insepctor qui liste les objets présents dans la scène 3D&#10;- La fenêtre qui contient la scène 3D, soit un cube bleu sur un grillage&#10;- Une fênêtre en bas qui contient un simple &quot; Bienvenue dans la première fenêtre ! c'est une belle fenêtre ! &quot;&#10;- Une fenêtre bleue indépendante qui tient le contexte de rendu pour DirectX 12&#10;- Une fenêtre de debug"/>
@@ -2892,7 +2874,7 @@
     <w:p>
       <w:r>
         <w:drawing>
-          <wp:inline distT="0" distB="0" distL="0" distR="0" wp14:anchorId="121E72D2" wp14:editId="0CC8A845">
+          <wp:inline distT="0" distB="0" distL="0" distR="0" wp14:anchorId="121E72D2" wp14:editId="78274490">
             <wp:extent cx="5760720" cy="2840355"/>
             <wp:effectExtent l="0" t="0" r="0" b="0"/>
             <wp:docPr id="251274229" name="Image 1"/>
@@ -2988,6 +2970,20 @@
         <w:t>pour rationnaliser au maximum le code, séparer les responsabilités, et rendre le code plus lisible. J’ai également activé le multiScreenSupport, cela a necessité bien sûr de corriger un peu la boucle de rendu, car ImGUi peut imporairement changer le contexte openGL quand il dessine ses platform windows (les fenêtre flottantes détachables). Il peut donc swapper le mauvais buffer, ce qui provoque des artefacts visuels. On doit donc «  forcer » la gestion du contexte OpenGL.</w:t>
       </w:r>
     </w:p>
+    <w:p>
+      <w:pPr>
+        <w:rPr>
+          <w:u w:val="single"/>
+        </w:rPr>
+      </w:pPr>
+      <w:r>
+        <w:rPr>
+          <w:u w:val="single"/>
+        </w:rPr>
+        <w:t>01 juin 2025 :</w:t>
+      </w:r>
+    </w:p>
+    <w:p/>
     <w:sectPr>
       <w:pgSz w:w="11906" w:h="16838"/>
       <w:pgMar w:top="1417" w:right="1417" w:bottom="1417" w:left="1417" w:header="708" w:footer="708" w:gutter="0"/>

</xml_diff>

<commit_message>
add the basis of object creation in the 3D world (and fix selection from the hierarchycal inspector)
</commit_message>
<xml_diff>
--- a/Journal de Developpement.docx
+++ b/Journal de Developpement.docx
@@ -1095,7 +1095,19 @@
         <w:rPr>
           <w:rFonts w:ascii="Segoe UI Emoji" w:hAnsi="Segoe UI Emoji" w:cs="Segoe UI Emoji"/>
         </w:rPr>
-        <w:t>contextuel qu’on fait apparaître avec le clic gauche :</w:t>
+        <w:t>contextuel qu’on fait apparaître avec le clic gauche</w:t>
+      </w:r>
+      <w:r>
+        <w:rPr>
+          <w:rFonts w:ascii="Segoe UI Emoji" w:hAnsi="Segoe UI Emoji" w:cs="Segoe UI Emoji"/>
+        </w:rPr>
+        <w:t xml:space="preserve"> et disparaître ensuite avec le clic droit</w:t>
+      </w:r>
+      <w:r>
+        <w:rPr>
+          <w:rFonts w:ascii="Segoe UI Emoji" w:hAnsi="Segoe UI Emoji" w:cs="Segoe UI Emoji"/>
+        </w:rPr>
+        <w:t> :</w:t>
       </w:r>
       <w:r>
         <w:rPr>
@@ -1107,6 +1119,54 @@
         <w:rPr>
           <w:rFonts w:ascii="Segoe UI Emoji" w:hAnsi="Segoe UI Emoji" w:cs="Segoe UI Emoji"/>
         </w:rPr>
+        <w:t xml:space="preserve"> </w:t>
+      </w:r>
+      <w:r>
+        <w:rPr>
+          <w:rFonts w:ascii="Segoe UI Emoji" w:hAnsi="Segoe UI Emoji" w:cs="Segoe UI Emoji"/>
+        </w:rPr>
+        <w:t>✅</w:t>
+      </w:r>
+    </w:p>
+    <w:p>
+      <w:pPr>
+        <w:pStyle w:val="Paragraphedeliste"/>
+        <w:numPr>
+          <w:ilvl w:val="0"/>
+          <w:numId w:val="4"/>
+        </w:numPr>
+      </w:pPr>
+      <w:r>
+        <w:rPr>
+          <w:rFonts w:ascii="Segoe UI Emoji" w:hAnsi="Segoe UI Emoji" w:cs="Segoe UI Emoji"/>
+        </w:rPr>
+        <w:t xml:space="preserve">Créer des objets 3D simple via une fenêtre contextuelle : </w:t>
+      </w:r>
+      <w:r>
+        <w:rPr>
+          <w:rFonts w:ascii="Segoe UI Emoji" w:hAnsi="Segoe UI Emoji" w:cs="Segoe UI Emoji"/>
+        </w:rPr>
+        <w:t>✅</w:t>
+      </w:r>
+    </w:p>
+    <w:p>
+      <w:pPr>
+        <w:pStyle w:val="Paragraphedeliste"/>
+        <w:numPr>
+          <w:ilvl w:val="0"/>
+          <w:numId w:val="4"/>
+        </w:numPr>
+      </w:pPr>
+      <w:r>
+        <w:rPr>
+          <w:rFonts w:ascii="Segoe UI Emoji" w:hAnsi="Segoe UI Emoji" w:cs="Segoe UI Emoji"/>
+        </w:rPr>
+        <w:t xml:space="preserve">Faire un premier système de parent enfant pour les objets 3D : </w:t>
+      </w:r>
+      <w:r>
+        <w:rPr>
+          <w:rFonts w:ascii="Segoe UI Emoji" w:hAnsi="Segoe UI Emoji" w:cs="Segoe UI Emoji"/>
+        </w:rPr>
         <w:t>❌</w:t>
       </w:r>
     </w:p>
@@ -1122,7 +1182,13 @@
         <w:rPr>
           <w:rFonts w:ascii="Segoe UI Emoji" w:hAnsi="Segoe UI Emoji" w:cs="Segoe UI Emoji"/>
         </w:rPr>
-        <w:t xml:space="preserve">Créer des objets 3D simple via une fenêtre contextuelle : </w:t>
+        <w:t>Détruire les objets 3D via une fenêtre contextuelle qui apparaît lorsqu’on clique sur souris gauche, sur un objet sélectionné :</w:t>
+      </w:r>
+      <w:r>
+        <w:rPr>
+          <w:rFonts w:ascii="Segoe UI Emoji" w:hAnsi="Segoe UI Emoji" w:cs="Segoe UI Emoji"/>
+        </w:rPr>
+        <w:t xml:space="preserve"> </w:t>
       </w:r>
       <w:r>
         <w:rPr>
@@ -1130,69 +1196,42 @@
         </w:rPr>
         <w:t>❌</w:t>
       </w:r>
+    </w:p>
+    <w:p>
+      <w:pPr>
+        <w:pStyle w:val="Paragraphedeliste"/>
+        <w:numPr>
+          <w:ilvl w:val="0"/>
+          <w:numId w:val="4"/>
+        </w:numPr>
+      </w:pPr>
+      <w:r>
+        <w:rPr>
+          <w:rFonts w:ascii="Segoe UI Emoji" w:hAnsi="Segoe UI Emoji" w:cs="Segoe UI Emoji"/>
+        </w:rPr>
+        <w:t xml:space="preserve">Faire en sorte que l’enfant reproduise les propriétés du parent(tester avec de simples transforms) : </w:t>
+      </w:r>
+      <w:r>
+        <w:rPr>
+          <w:rFonts w:ascii="Segoe UI Emoji" w:hAnsi="Segoe UI Emoji" w:cs="Segoe UI Emoji"/>
+        </w:rPr>
+        <w:t>❌</w:t>
+      </w:r>
+    </w:p>
+    <w:p>
+      <w:pPr>
+        <w:pStyle w:val="Paragraphedeliste"/>
+        <w:numPr>
+          <w:ilvl w:val="0"/>
+          <w:numId w:val="4"/>
+        </w:numPr>
+      </w:pPr>
       <w:r>
         <w:rPr>
           <w:rFonts w:ascii="Segoe UI Emoji" w:hAnsi="Segoe UI Emoji" w:cs="Segoe UI Emoji"/>
         </w:rPr>
         <w:t xml:space="preserve"> </w:t>
       </w:r>
-    </w:p>
-    <w:p>
-      <w:pPr>
-        <w:pStyle w:val="Paragraphedeliste"/>
-        <w:numPr>
-          <w:ilvl w:val="0"/>
-          <w:numId w:val="4"/>
-        </w:numPr>
-      </w:pPr>
-      <w:r>
-        <w:rPr>
-          <w:rFonts w:ascii="Segoe UI Emoji" w:hAnsi="Segoe UI Emoji" w:cs="Segoe UI Emoji"/>
-        </w:rPr>
-        <w:t xml:space="preserve">Faire un premier système de parent enfant pour les objets 3D : </w:t>
-      </w:r>
-      <w:r>
-        <w:rPr>
-          <w:rFonts w:ascii="Segoe UI Emoji" w:hAnsi="Segoe UI Emoji" w:cs="Segoe UI Emoji"/>
-        </w:rPr>
-        <w:t>❌</w:t>
-      </w:r>
-    </w:p>
-    <w:p>
-      <w:pPr>
-        <w:pStyle w:val="Paragraphedeliste"/>
-        <w:numPr>
-          <w:ilvl w:val="0"/>
-          <w:numId w:val="4"/>
-        </w:numPr>
-      </w:pPr>
-      <w:r>
-        <w:rPr>
-          <w:rFonts w:ascii="Segoe UI Emoji" w:hAnsi="Segoe UI Emoji" w:cs="Segoe UI Emoji"/>
-        </w:rPr>
-        <w:t xml:space="preserve">Faire en sorte que l’enfant reproduise les propriétés du parent(tester avec de simples transforms) : </w:t>
-      </w:r>
-      <w:r>
-        <w:rPr>
-          <w:rFonts w:ascii="Segoe UI Emoji" w:hAnsi="Segoe UI Emoji" w:cs="Segoe UI Emoji"/>
-        </w:rPr>
-        <w:t>❌</w:t>
-      </w:r>
-    </w:p>
-    <w:p>
-      <w:pPr>
-        <w:pStyle w:val="Paragraphedeliste"/>
-        <w:numPr>
-          <w:ilvl w:val="0"/>
-          <w:numId w:val="4"/>
-        </w:numPr>
-      </w:pPr>
-      <w:r>
-        <w:rPr>
-          <w:rFonts w:ascii="Segoe UI Emoji" w:hAnsi="Segoe UI Emoji" w:cs="Segoe UI Emoji"/>
-        </w:rPr>
-        <w:t xml:space="preserve"> </w:t>
-      </w:r>
       <w:r>
         <w:rPr>
           <w:rFonts w:ascii="Segoe UI Emoji" w:hAnsi="Segoe UI Emoji" w:cs="Segoe UI Emoji"/>
@@ -1213,39 +1252,6 @@
           <w:rFonts w:ascii="Segoe UI Emoji" w:hAnsi="Segoe UI Emoji" w:cs="Segoe UI Emoji"/>
         </w:rPr>
         <w:t xml:space="preserve">Ce qu’on veut c’est qu’en maintenant l’objet avec un clic gauche enfoncé, celui-ci doit devenir un enfant d’un objet précédant et adopter ses propriétés quand on le lâche : </w:t>
-      </w:r>
-      <w:r>
-        <w:rPr>
-          <w:rFonts w:ascii="Segoe UI Emoji" w:hAnsi="Segoe UI Emoji" w:cs="Segoe UI Emoji"/>
-        </w:rPr>
-        <w:t>❌</w:t>
-      </w:r>
-    </w:p>
-    <w:p>
-      <w:pPr>
-        <w:pStyle w:val="Paragraphedeliste"/>
-        <w:numPr>
-          <w:ilvl w:val="0"/>
-          <w:numId w:val="4"/>
-        </w:numPr>
-      </w:pPr>
-      <w:r>
-        <w:rPr>
-          <w:rFonts w:ascii="Segoe UI Emoji" w:hAnsi="Segoe UI Emoji" w:cs="Segoe UI Emoji"/>
-        </w:rPr>
-        <w:t>Détruire les objets 3D via une fenêtre contextuelle qui apparaît lorsqu’on clique sur souris gauche, sur un objet sélectionné</w:t>
-      </w:r>
-      <w:r>
-        <w:rPr>
-          <w:rFonts w:ascii="Segoe UI Emoji" w:hAnsi="Segoe UI Emoji" w:cs="Segoe UI Emoji"/>
-        </w:rPr>
-        <w:t> :</w:t>
-      </w:r>
-      <w:r>
-        <w:rPr>
-          <w:rFonts w:ascii="Segoe UI Emoji" w:hAnsi="Segoe UI Emoji" w:cs="Segoe UI Emoji"/>
-        </w:rPr>
-        <w:t xml:space="preserve"> </w:t>
       </w:r>
       <w:r>
         <w:rPr>
@@ -1391,890 +1397,872 @@
           <w:rFonts w:ascii="Segoe UI Emoji" w:hAnsi="Segoe UI Emoji"/>
           <w:u w:val="single"/>
         </w:rPr>
+        <w:t xml:space="preserve">Etpae de développement </w:t>
+      </w:r>
+      <w:r>
+        <w:rPr>
+          <w:rFonts w:ascii="Segoe UI Emoji" w:hAnsi="Segoe UI Emoji"/>
+          <w:u w:val="single"/>
+        </w:rPr>
+        <w:t xml:space="preserve">du moteur </w:t>
+      </w:r>
+      <w:r>
+        <w:rPr>
+          <w:rFonts w:ascii="Segoe UI Emoji" w:hAnsi="Segoe UI Emoji"/>
+          <w:u w:val="single"/>
+        </w:rPr>
+        <w:t>2 :  Les bases d’un bon logiciel pixel art / de dessin 2D :</w:t>
+      </w:r>
+    </w:p>
+    <w:p>
+      <w:pPr>
+        <w:rPr>
+          <w:rFonts w:ascii="Segoe UI Emoji" w:hAnsi="Segoe UI Emoji"/>
+        </w:rPr>
+      </w:pPr>
+      <w:r>
+        <w:rPr>
+          <w:rFonts w:ascii="Segoe UI Emoji" w:hAnsi="Segoe UI Emoji"/>
+        </w:rPr>
+        <w:t>On va faire un système de dessin pixelart qui sera interne au moteur, et qui pourra être posé sur des planes 3D qui pourront servir de tuiles 3D</w:t>
+      </w:r>
+    </w:p>
+    <w:p>
+      <w:pPr>
+        <w:pStyle w:val="Paragraphedeliste"/>
+        <w:numPr>
+          <w:ilvl w:val="0"/>
+          <w:numId w:val="4"/>
+        </w:numPr>
+        <w:rPr>
+          <w:rFonts w:ascii="Segoe UI Emoji" w:hAnsi="Segoe UI Emoji"/>
+        </w:rPr>
+      </w:pPr>
+      <w:r>
+        <w:rPr>
+          <w:rFonts w:ascii="Segoe UI Emoji" w:hAnsi="Segoe UI Emoji"/>
+        </w:rPr>
+        <w:t xml:space="preserve">Faire une deuxième </w:t>
+      </w:r>
+      <w:r>
+        <w:rPr>
+          <w:rFonts w:ascii="Segoe UI Emoji" w:hAnsi="Segoe UI Emoji"/>
+        </w:rPr>
+        <w:t>GUI qui pasculera vers le mode Pixel Art</w:t>
+      </w:r>
+      <w:r>
+        <w:rPr>
+          <w:rFonts w:ascii="Segoe UI Emoji" w:hAnsi="Segoe UI Emoji"/>
+        </w:rPr>
+        <w:t xml:space="preserve"> : </w:t>
+      </w:r>
+      <w:r>
+        <w:rPr>
+          <w:rFonts w:ascii="Segoe UI Emoji" w:hAnsi="Segoe UI Emoji" w:cs="Segoe UI Emoji"/>
+        </w:rPr>
+        <w:t>❌</w:t>
+      </w:r>
+    </w:p>
+    <w:p>
+      <w:pPr>
+        <w:pStyle w:val="Paragraphedeliste"/>
+        <w:numPr>
+          <w:ilvl w:val="0"/>
+          <w:numId w:val="4"/>
+        </w:numPr>
+        <w:rPr>
+          <w:rFonts w:ascii="Segoe UI Emoji" w:hAnsi="Segoe UI Emoji"/>
+        </w:rPr>
+      </w:pPr>
+      <w:r>
+        <w:rPr>
+          <w:rFonts w:ascii="Segoe UI Emoji" w:hAnsi="Segoe UI Emoji"/>
+        </w:rPr>
+        <w:t>Créer les premiers mods de dessin (on s’inspirera d’Aseprite)</w:t>
+      </w:r>
+      <w:r>
+        <w:rPr>
+          <w:rFonts w:ascii="Segoe UI Emoji" w:hAnsi="Segoe UI Emoji"/>
+        </w:rPr>
+        <w:t xml:space="preserve"> : </w:t>
+      </w:r>
+      <w:r>
+        <w:rPr>
+          <w:rFonts w:ascii="Segoe UI Emoji" w:hAnsi="Segoe UI Emoji" w:cs="Segoe UI Emoji"/>
+        </w:rPr>
+        <w:t>❌</w:t>
+      </w:r>
+    </w:p>
+    <w:p>
+      <w:pPr>
+        <w:pStyle w:val="Paragraphedeliste"/>
+        <w:numPr>
+          <w:ilvl w:val="0"/>
+          <w:numId w:val="4"/>
+        </w:numPr>
+        <w:rPr>
+          <w:rFonts w:ascii="Segoe UI Emoji" w:hAnsi="Segoe UI Emoji"/>
+        </w:rPr>
+      </w:pPr>
+      <w:r>
+        <w:rPr>
+          <w:rFonts w:ascii="Segoe UI Emoji" w:hAnsi="Segoe UI Emoji"/>
+        </w:rPr>
+        <w:t>Appliquer les dessins à des tiles</w:t>
+      </w:r>
+      <w:r>
+        <w:rPr>
+          <w:rFonts w:ascii="Segoe UI Emoji" w:hAnsi="Segoe UI Emoji"/>
+        </w:rPr>
+        <w:t> :</w:t>
+      </w:r>
+      <w:r>
+        <w:rPr>
+          <w:rFonts w:ascii="Segoe UI Emoji" w:hAnsi="Segoe UI Emoji" w:cs="Segoe UI Emoji"/>
+        </w:rPr>
+        <w:t xml:space="preserve"> ❌</w:t>
+      </w:r>
+      <w:r>
+        <w:rPr>
+          <w:rFonts w:ascii="Segoe UI Emoji" w:hAnsi="Segoe UI Emoji"/>
+        </w:rPr>
+        <w:t xml:space="preserve"> </w:t>
+      </w:r>
+    </w:p>
+    <w:p>
+      <w:pPr>
+        <w:pStyle w:val="Paragraphedeliste"/>
+        <w:numPr>
+          <w:ilvl w:val="0"/>
+          <w:numId w:val="4"/>
+        </w:numPr>
+        <w:rPr>
+          <w:rFonts w:ascii="Segoe UI Emoji" w:hAnsi="Segoe UI Emoji"/>
+        </w:rPr>
+      </w:pPr>
+      <w:r>
+        <w:rPr>
+          <w:rFonts w:ascii="Segoe UI Emoji" w:hAnsi="Segoe UI Emoji"/>
+        </w:rPr>
+        <w:t xml:space="preserve">Créer des tiles par snapping, ils pourront être à plat, à 90° ou à 45° : </w:t>
+      </w:r>
+      <w:r>
+        <w:rPr>
+          <w:rFonts w:ascii="Segoe UI Emoji" w:hAnsi="Segoe UI Emoji" w:cs="Segoe UI Emoji"/>
+        </w:rPr>
+        <w:t>❌</w:t>
+      </w:r>
+    </w:p>
+    <w:p>
+      <w:pPr>
+        <w:pStyle w:val="Paragraphedeliste"/>
+        <w:numPr>
+          <w:ilvl w:val="0"/>
+          <w:numId w:val="4"/>
+        </w:numPr>
+        <w:rPr>
+          <w:rFonts w:ascii="Segoe UI Emoji" w:hAnsi="Segoe UI Emoji"/>
+        </w:rPr>
+      </w:pPr>
+      <w:r>
+        <w:rPr>
+          <w:rFonts w:ascii="Segoe UI Emoji" w:hAnsi="Segoe UI Emoji" w:cs="Segoe UI Emoji"/>
+        </w:rPr>
+        <w:t>Faire un système d’animation 2D : ❌</w:t>
+      </w:r>
+      <w:r>
+        <w:rPr>
+          <w:rFonts w:ascii="Segoe UI Emoji" w:hAnsi="Segoe UI Emoji" w:cs="Segoe UI Emoji"/>
+        </w:rPr>
+        <w:t xml:space="preserve"> </w:t>
+      </w:r>
+    </w:p>
+    <w:p>
+      <w:pPr>
+        <w:pStyle w:val="Paragraphedeliste"/>
+        <w:numPr>
+          <w:ilvl w:val="0"/>
+          <w:numId w:val="4"/>
+        </w:numPr>
+        <w:rPr>
+          <w:rFonts w:ascii="Segoe UI Emoji" w:hAnsi="Segoe UI Emoji"/>
+        </w:rPr>
+      </w:pPr>
+      <w:r>
+        <w:rPr>
+          <w:rFonts w:ascii="Segoe UI Emoji" w:hAnsi="Segoe UI Emoji" w:cs="Segoe UI Emoji"/>
+        </w:rPr>
+        <w:t>Faire un mode preview du sprite : ❌</w:t>
+      </w:r>
+    </w:p>
+    <w:p>
+      <w:pPr>
+        <w:pStyle w:val="Paragraphedeliste"/>
+        <w:numPr>
+          <w:ilvl w:val="0"/>
+          <w:numId w:val="4"/>
+        </w:numPr>
+        <w:rPr>
+          <w:rFonts w:ascii="Segoe UI Emoji" w:hAnsi="Segoe UI Emoji"/>
+        </w:rPr>
+      </w:pPr>
+      <w:r>
+        <w:rPr>
+          <w:rFonts w:ascii="Segoe UI Emoji" w:hAnsi="Segoe UI Emoji" w:cs="Segoe UI Emoji"/>
+        </w:rPr>
+        <w:t xml:space="preserve">Faire un système d’exportation et de sauvegarde : </w:t>
+      </w:r>
+      <w:r>
+        <w:rPr>
+          <w:rFonts w:ascii="Segoe UI Emoji" w:hAnsi="Segoe UI Emoji" w:cs="Segoe UI Emoji"/>
+        </w:rPr>
+        <w:t>❌</w:t>
+      </w:r>
+    </w:p>
+    <w:p>
+      <w:pPr>
+        <w:rPr>
+          <w:u w:val="single"/>
+        </w:rPr>
+      </w:pPr>
+    </w:p>
+    <w:p>
+      <w:pPr>
+        <w:rPr>
+          <w:u w:val="single"/>
+        </w:rPr>
+      </w:pPr>
+      <w:r>
+        <w:rPr>
+          <w:u w:val="single"/>
+        </w:rPr>
+        <w:t xml:space="preserve">Etape de développement </w:t>
+      </w:r>
+      <w:r>
+        <w:rPr>
+          <w:u w:val="single"/>
+        </w:rPr>
+        <w:t xml:space="preserve">du moteur </w:t>
+      </w:r>
+      <w:r>
+        <w:rPr>
+          <w:u w:val="single"/>
+        </w:rPr>
+        <w:t xml:space="preserve">3 </w:t>
+      </w:r>
+      <w:r>
+        <w:rPr>
+          <w:u w:val="single"/>
+        </w:rPr>
+        <w:t xml:space="preserve">: </w:t>
+      </w:r>
+      <w:r>
+        <w:rPr>
+          <w:u w:val="single"/>
+        </w:rPr>
+        <w:t>Modélisation</w:t>
+      </w:r>
+      <w:r>
+        <w:rPr>
+          <w:u w:val="single"/>
+        </w:rPr>
+        <w:t xml:space="preserve"> avancée</w:t>
+      </w:r>
+      <w:r>
+        <w:rPr>
+          <w:u w:val="single"/>
+        </w:rPr>
+        <w:t xml:space="preserve">, </w:t>
+      </w:r>
+      <w:r>
+        <w:rPr>
+          <w:u w:val="single"/>
+        </w:rPr>
+        <w:t>textur</w:t>
+      </w:r>
+      <w:r>
+        <w:rPr>
+          <w:u w:val="single"/>
+        </w:rPr>
+        <w:t>ing avancé</w:t>
+      </w:r>
+      <w:r>
+        <w:rPr>
+          <w:u w:val="single"/>
+        </w:rPr>
+        <w:t>, importation</w:t>
+      </w:r>
+      <w:r>
+        <w:rPr>
+          <w:u w:val="single"/>
+        </w:rPr>
+        <w:t>, lighting</w:t>
+      </w:r>
+      <w:r>
+        <w:rPr>
+          <w:u w:val="single"/>
+        </w:rPr>
+        <w:t xml:space="preserve"> et intégration de Bullet</w:t>
+      </w:r>
+      <w:r>
+        <w:rPr>
+          <w:u w:val="single"/>
+        </w:rPr>
+        <w:t>, animation 2D et 3D</w:t>
+      </w:r>
+    </w:p>
+    <w:p>
+      <w:pPr>
+        <w:pStyle w:val="Paragraphedeliste"/>
+        <w:numPr>
+          <w:ilvl w:val="0"/>
+          <w:numId w:val="4"/>
+        </w:numPr>
+      </w:pPr>
+      <w:r>
+        <w:t xml:space="preserve">On va faire trois modes d’affichage : </w:t>
+      </w:r>
+    </w:p>
+    <w:p>
+      <w:pPr>
+        <w:pStyle w:val="Paragraphedeliste"/>
+      </w:pPr>
+    </w:p>
+    <w:p>
+      <w:pPr>
+        <w:pStyle w:val="Paragraphedeliste"/>
+        <w:numPr>
+          <w:ilvl w:val="0"/>
+          <w:numId w:val="5"/>
+        </w:numPr>
+      </w:pPr>
+      <w:r>
+        <w:t>Shading, qui représentera l’objet 3D avec un Shader et des textures</w:t>
+      </w:r>
+      <w:r>
+        <w:t xml:space="preserve"> : </w:t>
+      </w:r>
+      <w:r>
+        <w:rPr>
+          <w:rFonts w:ascii="Segoe UI Emoji" w:hAnsi="Segoe UI Emoji" w:cs="Segoe UI Emoji"/>
+        </w:rPr>
+        <w:t>❌</w:t>
+      </w:r>
+    </w:p>
+    <w:p>
+      <w:pPr>
+        <w:pStyle w:val="Paragraphedeliste"/>
+        <w:numPr>
+          <w:ilvl w:val="0"/>
+          <w:numId w:val="5"/>
+        </w:numPr>
+      </w:pPr>
+      <w:r>
+        <w:t>Vertices, qui représentera les sommets de l’objet 3D sous forme de points noirs</w:t>
+      </w:r>
+      <w:r>
+        <w:t xml:space="preserve"> : </w:t>
+      </w:r>
+      <w:r>
+        <w:rPr>
+          <w:rFonts w:ascii="Segoe UI Emoji" w:hAnsi="Segoe UI Emoji" w:cs="Segoe UI Emoji"/>
+        </w:rPr>
+        <w:t>❌</w:t>
+      </w:r>
+    </w:p>
+    <w:p>
+      <w:pPr>
+        <w:pStyle w:val="Paragraphedeliste"/>
+        <w:numPr>
+          <w:ilvl w:val="0"/>
+          <w:numId w:val="5"/>
+        </w:numPr>
+      </w:pPr>
+      <w:r>
+        <w:t>Edges qui représentera l’objet sous forme d’arrêtes (on veut pouvoir modifier l’affichage de leur épaisseur librement)</w:t>
+      </w:r>
+      <w:r>
+        <w:t xml:space="preserve"> : </w:t>
+      </w:r>
+      <w:r>
+        <w:rPr>
+          <w:rFonts w:ascii="Segoe UI Emoji" w:hAnsi="Segoe UI Emoji" w:cs="Segoe UI Emoji"/>
+        </w:rPr>
+        <w:t>❌</w:t>
+      </w:r>
+    </w:p>
+    <w:p>
+      <w:pPr>
+        <w:pStyle w:val="Paragraphedeliste"/>
+        <w:numPr>
+          <w:ilvl w:val="0"/>
+          <w:numId w:val="4"/>
+        </w:numPr>
+      </w:pPr>
+      <w:r>
+        <w:t xml:space="preserve">On veut pouvoir sélectionner les sommets individuellement et modifier leur position avec le gizmo : </w:t>
+      </w:r>
+      <w:r>
+        <w:rPr>
+          <w:rFonts w:ascii="Segoe UI Emoji" w:hAnsi="Segoe UI Emoji" w:cs="Segoe UI Emoji"/>
+        </w:rPr>
+        <w:t>❌</w:t>
+      </w:r>
+    </w:p>
+    <w:p>
+      <w:pPr>
+        <w:pStyle w:val="Paragraphedeliste"/>
+        <w:numPr>
+          <w:ilvl w:val="0"/>
+          <w:numId w:val="4"/>
+        </w:numPr>
+      </w:pPr>
+      <w:r>
+        <w:rPr>
+          <w:rFonts w:ascii="Segoe UI Emoji" w:hAnsi="Segoe UI Emoji" w:cs="Segoe UI Emoji"/>
+        </w:rPr>
+        <w:t>On applique le principe au Edge (dont on voudrait aussi faire une rotation : ❌</w:t>
+      </w:r>
+    </w:p>
+    <w:p>
+      <w:pPr>
+        <w:pStyle w:val="Paragraphedeliste"/>
+        <w:numPr>
+          <w:ilvl w:val="0"/>
+          <w:numId w:val="4"/>
+        </w:numPr>
+      </w:pPr>
+      <w:r>
+        <w:rPr>
+          <w:rFonts w:ascii="Segoe UI Emoji" w:hAnsi="Segoe UI Emoji" w:cs="Segoe UI Emoji"/>
+        </w:rPr>
+        <w:t>On veut sélectionner les faces individuelles de l’objet 3D : ❌</w:t>
+      </w:r>
+    </w:p>
+    <w:p>
+      <w:pPr>
+        <w:pStyle w:val="Paragraphedeliste"/>
+        <w:numPr>
+          <w:ilvl w:val="0"/>
+          <w:numId w:val="4"/>
+        </w:numPr>
+      </w:pPr>
+      <w:r>
+        <w:rPr>
+          <w:rFonts w:ascii="Segoe UI Emoji" w:hAnsi="Segoe UI Emoji" w:cs="Segoe UI Emoji"/>
+        </w:rPr>
+        <w:t>Systèmes d’UV et de normales à un objet 3D qui pourra avoir des textures : ❌</w:t>
+      </w:r>
+    </w:p>
+    <w:p>
+      <w:pPr>
+        <w:pStyle w:val="Paragraphedeliste"/>
+        <w:numPr>
+          <w:ilvl w:val="0"/>
+          <w:numId w:val="4"/>
+        </w:numPr>
+      </w:pPr>
+      <w:r>
+        <w:rPr>
+          <w:rFonts w:ascii="Segoe UI Emoji" w:hAnsi="Segoe UI Emoji" w:cs="Segoe UI Emoji"/>
+        </w:rPr>
+        <w:t xml:space="preserve">Début de système de lighting : </w:t>
+      </w:r>
+      <w:r>
+        <w:rPr>
+          <w:rFonts w:ascii="Segoe UI Emoji" w:hAnsi="Segoe UI Emoji" w:cs="Segoe UI Emoji"/>
+        </w:rPr>
+        <w:t>❌</w:t>
+      </w:r>
+    </w:p>
+    <w:p>
+      <w:pPr>
+        <w:pStyle w:val="Paragraphedeliste"/>
+        <w:numPr>
+          <w:ilvl w:val="0"/>
+          <w:numId w:val="4"/>
+        </w:numPr>
+      </w:pPr>
+      <w:r>
+        <w:t xml:space="preserve">Importer et lire des animations 3D : </w:t>
+      </w:r>
+      <w:r>
+        <w:rPr>
+          <w:rFonts w:ascii="Segoe UI Emoji" w:hAnsi="Segoe UI Emoji" w:cs="Segoe UI Emoji"/>
+        </w:rPr>
+        <w:t>❌</w:t>
+      </w:r>
+    </w:p>
+    <w:p>
+      <w:pPr>
+        <w:rPr>
+          <w:u w:val="single"/>
+        </w:rPr>
+      </w:pPr>
+    </w:p>
+    <w:p>
+      <w:pPr>
+        <w:rPr>
+          <w:u w:val="single"/>
+        </w:rPr>
+      </w:pPr>
+    </w:p>
+    <w:p>
+      <w:pPr>
+        <w:rPr>
+          <w:u w:val="single"/>
+        </w:rPr>
+      </w:pPr>
+    </w:p>
+    <w:p>
+      <w:pPr>
+        <w:rPr>
+          <w:u w:val="single"/>
+        </w:rPr>
+      </w:pPr>
+    </w:p>
+    <w:p>
+      <w:pPr>
+        <w:rPr>
+          <w:u w:val="single"/>
+        </w:rPr>
+      </w:pPr>
+    </w:p>
+    <w:p>
+      <w:pPr>
+        <w:rPr>
+          <w:u w:val="single"/>
+        </w:rPr>
+      </w:pPr>
+      <w:r>
+        <w:rPr>
+          <w:u w:val="single"/>
+        </w:rPr>
         <w:lastRenderedPageBreak/>
-        <w:t xml:space="preserve">Etpae de développement </w:t>
-      </w:r>
-      <w:r>
-        <w:rPr>
-          <w:rFonts w:ascii="Segoe UI Emoji" w:hAnsi="Segoe UI Emoji"/>
-          <w:u w:val="single"/>
-        </w:rPr>
-        <w:t xml:space="preserve">du moteur </w:t>
-      </w:r>
-      <w:r>
-        <w:rPr>
-          <w:rFonts w:ascii="Segoe UI Emoji" w:hAnsi="Segoe UI Emoji"/>
-          <w:u w:val="single"/>
-        </w:rPr>
-        <w:t>2 :  Les bases d’un bon logiciel pixel art / de dessin 2D :</w:t>
-      </w:r>
-    </w:p>
-    <w:p>
-      <w:pPr>
-        <w:rPr>
-          <w:rFonts w:ascii="Segoe UI Emoji" w:hAnsi="Segoe UI Emoji"/>
-        </w:rPr>
-      </w:pPr>
-      <w:r>
-        <w:rPr>
-          <w:rFonts w:ascii="Segoe UI Emoji" w:hAnsi="Segoe UI Emoji"/>
-        </w:rPr>
-        <w:t>On va faire un système de dessin pixelart qui sera interne au moteur, et qui pourra être posé sur des planes 3D qui pourront servir de tuiles 3D</w:t>
-      </w:r>
-    </w:p>
-    <w:p>
-      <w:pPr>
-        <w:pStyle w:val="Paragraphedeliste"/>
-        <w:numPr>
-          <w:ilvl w:val="0"/>
-          <w:numId w:val="4"/>
-        </w:numPr>
-        <w:rPr>
-          <w:rFonts w:ascii="Segoe UI Emoji" w:hAnsi="Segoe UI Emoji"/>
-        </w:rPr>
-      </w:pPr>
-      <w:r>
-        <w:rPr>
-          <w:rFonts w:ascii="Segoe UI Emoji" w:hAnsi="Segoe UI Emoji"/>
-        </w:rPr>
-        <w:t xml:space="preserve">Faire une deuxième </w:t>
-      </w:r>
-      <w:r>
-        <w:rPr>
-          <w:rFonts w:ascii="Segoe UI Emoji" w:hAnsi="Segoe UI Emoji"/>
-        </w:rPr>
-        <w:t>GUI qui pasculera vers le mode Pixel Art</w:t>
-      </w:r>
-      <w:r>
-        <w:rPr>
-          <w:rFonts w:ascii="Segoe UI Emoji" w:hAnsi="Segoe UI Emoji"/>
-        </w:rPr>
-        <w:t xml:space="preserve"> : </w:t>
-      </w:r>
-      <w:r>
-        <w:rPr>
-          <w:rFonts w:ascii="Segoe UI Emoji" w:hAnsi="Segoe UI Emoji" w:cs="Segoe UI Emoji"/>
-        </w:rPr>
-        <w:t>❌</w:t>
-      </w:r>
-    </w:p>
-    <w:p>
-      <w:pPr>
-        <w:pStyle w:val="Paragraphedeliste"/>
-        <w:numPr>
-          <w:ilvl w:val="0"/>
-          <w:numId w:val="4"/>
-        </w:numPr>
-        <w:rPr>
-          <w:rFonts w:ascii="Segoe UI Emoji" w:hAnsi="Segoe UI Emoji"/>
-        </w:rPr>
-      </w:pPr>
-      <w:r>
-        <w:rPr>
-          <w:rFonts w:ascii="Segoe UI Emoji" w:hAnsi="Segoe UI Emoji"/>
-        </w:rPr>
-        <w:t>Créer les premiers mods de dessin (on s’inspirera d’Aseprite)</w:t>
-      </w:r>
-      <w:r>
-        <w:rPr>
-          <w:rFonts w:ascii="Segoe UI Emoji" w:hAnsi="Segoe UI Emoji"/>
-        </w:rPr>
-        <w:t xml:space="preserve"> : </w:t>
-      </w:r>
-      <w:r>
-        <w:rPr>
-          <w:rFonts w:ascii="Segoe UI Emoji" w:hAnsi="Segoe UI Emoji" w:cs="Segoe UI Emoji"/>
-        </w:rPr>
-        <w:t>❌</w:t>
-      </w:r>
-    </w:p>
-    <w:p>
-      <w:pPr>
-        <w:pStyle w:val="Paragraphedeliste"/>
-        <w:numPr>
-          <w:ilvl w:val="0"/>
-          <w:numId w:val="4"/>
-        </w:numPr>
-        <w:rPr>
-          <w:rFonts w:ascii="Segoe UI Emoji" w:hAnsi="Segoe UI Emoji"/>
-        </w:rPr>
-      </w:pPr>
-      <w:r>
-        <w:rPr>
-          <w:rFonts w:ascii="Segoe UI Emoji" w:hAnsi="Segoe UI Emoji"/>
-        </w:rPr>
-        <w:t>Appliquer les dessins à des tiles</w:t>
-      </w:r>
-      <w:r>
-        <w:rPr>
-          <w:rFonts w:ascii="Segoe UI Emoji" w:hAnsi="Segoe UI Emoji"/>
-        </w:rPr>
+        <w:t>Etape de développement</w:t>
+      </w:r>
+      <w:r>
+        <w:rPr>
+          <w:u w:val="single"/>
+        </w:rPr>
+        <w:t xml:space="preserve"> du jeu 1 </w:t>
+      </w:r>
+      <w:r>
+        <w:rPr>
+          <w:u w:val="single"/>
+        </w:rPr>
+        <w:t xml:space="preserve"> : Commencer à rendre le monde vivant </w:t>
+      </w:r>
+    </w:p>
+    <w:p>
+      <w:pPr>
+        <w:pStyle w:val="Paragraphedeliste"/>
+        <w:numPr>
+          <w:ilvl w:val="0"/>
+          <w:numId w:val="4"/>
+        </w:numPr>
+      </w:pPr>
+      <w:r>
+        <w:t>On va virer la grille, et faire un système de maillage avec des cubes 3D / voxel</w:t>
+      </w:r>
+    </w:p>
+    <w:p>
+      <w:pPr>
+        <w:pStyle w:val="Paragraphedeliste"/>
+        <w:numPr>
+          <w:ilvl w:val="0"/>
+          <w:numId w:val="4"/>
+        </w:numPr>
+      </w:pPr>
+      <w:r>
+        <w:t xml:space="preserve">Un voxel dans notre cas ne sera pas juste un voxel. Ce sera un contenant. Il pourra donc stocker une certaine quantité d’éléments qui exerceront une action sur d’autres éléments qui leur seront superposés. Ce sera un layer de base. </w:t>
+      </w:r>
+    </w:p>
+    <w:p>
+      <w:pPr>
+        <w:rPr>
+          <w:u w:val="single"/>
+        </w:rPr>
+      </w:pPr>
+      <w:r>
+        <w:rPr>
+          <w:u w:val="single"/>
+        </w:rPr>
+        <w:t>Optionnels :</w:t>
+      </w:r>
+    </w:p>
+    <w:p>
+      <w:pPr>
+        <w:pStyle w:val="Paragraphedeliste"/>
+        <w:numPr>
+          <w:ilvl w:val="0"/>
+          <w:numId w:val="4"/>
+        </w:numPr>
+      </w:pPr>
+      <w:r>
+        <w:t>Faire son propre système de gizmo</w:t>
+      </w:r>
+    </w:p>
+    <w:p/>
+    <w:p/>
+    <w:p/>
+    <w:p/>
+    <w:p/>
+    <w:p/>
+    <w:p/>
+    <w:p/>
+    <w:p/>
+    <w:p/>
+    <w:p/>
+    <w:p/>
+    <w:p/>
+    <w:p/>
+    <w:p/>
+    <w:p/>
+    <w:p/>
+    <w:p/>
+    <w:p/>
+    <w:p/>
+    <w:p/>
+    <w:p>
+      <w:pPr>
+        <w:rPr>
+          <w:u w:val="single"/>
+        </w:rPr>
+      </w:pPr>
+    </w:p>
+    <w:p>
+      <w:pPr>
+        <w:rPr>
+          <w:u w:val="single"/>
+        </w:rPr>
+      </w:pPr>
+      <w:r>
+        <w:rPr>
+          <w:u w:val="single"/>
+        </w:rPr>
+        <w:lastRenderedPageBreak/>
+        <w:t>Journal de Développement du projet</w:t>
+      </w:r>
+    </w:p>
+    <w:p>
+      <w:pPr>
+        <w:rPr>
+          <w:u w:val="single"/>
+        </w:rPr>
+      </w:pPr>
+      <w:r>
+        <w:rPr>
+          <w:u w:val="single"/>
+        </w:rPr>
+        <w:t xml:space="preserve">21 avril 2025 : </w:t>
+      </w:r>
+    </w:p>
+    <w:p/>
+    <w:p>
+      <w:r>
+        <w:t xml:space="preserve">Déjà nous avons la preuve que Qt peut tenir de l’OpenGL sans aucun problème. Donc l’idéal maintenant est de représenter un sprite 2D dans un espace 3D. </w:t>
+      </w:r>
+    </w:p>
+    <w:p>
+      <w:pPr>
+        <w:pStyle w:val="Paragraphedeliste"/>
+        <w:numPr>
+          <w:ilvl w:val="0"/>
+          <w:numId w:val="1"/>
+        </w:numPr>
+      </w:pPr>
+      <w:r>
+        <w:t>Le sprite serait un simple quadrilatère avec une texture</w:t>
+      </w:r>
+    </w:p>
+    <w:p>
+      <w:pPr>
+        <w:pStyle w:val="Paragraphedeliste"/>
+        <w:numPr>
+          <w:ilvl w:val="0"/>
+          <w:numId w:val="1"/>
+        </w:numPr>
+      </w:pPr>
+      <w:r>
+        <w:t xml:space="preserve">On va commencer par afficher un simple quadrillage pour représenter le sol, et les coordonnées 0 </w:t>
+      </w:r>
+      <w:r>
+        <w:t xml:space="preserve">/ le centre </w:t>
+      </w:r>
+      <w:r>
+        <w:t>de l’univers</w:t>
+      </w:r>
+    </w:p>
+    <w:p>
+      <w:pPr>
+        <w:pStyle w:val="Paragraphedeliste"/>
+        <w:numPr>
+          <w:ilvl w:val="0"/>
+          <w:numId w:val="1"/>
+        </w:numPr>
+      </w:pPr>
+      <w:r>
+        <w:t xml:space="preserve">On aura une caméra avec </w:t>
+      </w:r>
+      <w:r>
+        <w:t>plusieurs types</w:t>
+      </w:r>
+      <w:r>
+        <w:t xml:space="preserve"> de vue, dont une vue 2D non orthographique et sans perspective top down</w:t>
+      </w:r>
+    </w:p>
+    <w:p>
+      <w:pPr>
+        <w:pStyle w:val="Paragraphedeliste"/>
+        <w:numPr>
+          <w:ilvl w:val="0"/>
+          <w:numId w:val="1"/>
+        </w:numPr>
+      </w:pPr>
+      <w:r>
+        <w:t>Une unité de base représentera 1 mètre.</w:t>
+      </w:r>
+    </w:p>
+    <w:p>
+      <w:pPr>
+        <w:pStyle w:val="Paragraphedeliste"/>
+        <w:numPr>
+          <w:ilvl w:val="0"/>
+          <w:numId w:val="1"/>
+        </w:numPr>
+      </w:pPr>
+      <w:r>
+        <w:t>Il faut afficher la texture via SLD2 donc binder Qt Open</w:t>
+      </w:r>
+      <w:r>
+        <w:t>GL et SDL2</w:t>
+      </w:r>
+    </w:p>
+    <w:p/>
+    <w:p>
+      <w:pPr>
+        <w:rPr>
+          <w:u w:val="single"/>
+        </w:rPr>
+      </w:pPr>
+      <w:r>
+        <w:rPr>
+          <w:u w:val="single"/>
+        </w:rPr>
+        <w:t>22 Avril 2025 :</w:t>
+      </w:r>
+    </w:p>
+    <w:p>
+      <w:r>
+        <w:t>Maintenant on peut afficher des textures via SDL2 dans un contexte openGL. Donc on peut utiliser à la fois, QT, OpenGL et SDL2.</w:t>
+      </w:r>
+    </w:p>
+    <w:p>
+      <w:pPr>
+        <w:rPr>
+          <w:u w:val="single"/>
+        </w:rPr>
+      </w:pPr>
+      <w:r>
+        <w:rPr>
+          <w:u w:val="single"/>
+        </w:rPr>
+        <w:t>26 Avril 2025 :</w:t>
+      </w:r>
+    </w:p>
+    <w:p>
+      <w:r>
+        <w:t xml:space="preserve">On a choisi de virer Qt du projet de passer à imgui, car Qt ne dispose pas vraiment de sélecteur 3D ou de Gizmos, puis les performances peuvent laisser à désirer. Donc nous avons fait une refonte complète du projet et fait une vaste migration. On a d’abord réussi à implémenter ImGUI. Mais on avait du mal à recréer le contexte openGL, donc on a implémenté glad, et refait les fichiers cpp pour tenir le contexte openGL avec un VAO, et un VBO notamment. </w:t>
+      </w:r>
+    </w:p>
+    <w:p/>
+    <w:p>
+      <w:pPr>
+        <w:rPr>
+          <w:u w:val="single"/>
+        </w:rPr>
+      </w:pPr>
+      <w:r>
+        <w:rPr>
+          <w:u w:val="single"/>
+        </w:rPr>
+        <w:t>27 Avril 2025 :</w:t>
+      </w:r>
+    </w:p>
+    <w:p>
+      <w:r>
+        <w:t>On va tenter une expérience. Techniquement dans notre projet on a une fenêtre Imgui qui tient la scène 3D. Donc elle existe dans notre code.</w:t>
+      </w:r>
+    </w:p>
+    <w:p>
+      <w:r>
+        <w:t>Ce qu’on veut c’est lui ajouter clairement la scène 3D via une flèche.</w:t>
+      </w:r>
+    </w:p>
+    <w:p>
+      <w:r>
+        <w:t xml:space="preserve">Exemple de pseudo code </w:t>
+      </w:r>
+    </w:p>
+    <w:p>
+      <w:r>
+        <w:t>Fenêtre qui tient la scène 3D =&gt; Ajouter Scène 3D =&gt; Ajouter grillage =&gt; Ajouter composant 2D</w:t>
+      </w:r>
+    </w:p>
+    <w:p/>
+    <w:p>
+      <w:r>
+        <w:lastRenderedPageBreak/>
+        <w:t>Note : On a pas pu faire de fonction fléchée, mais on a créé un fonction add, parameter de gauche et parameter de droite. La fonction add permet à un objet, le paramètre de gauche de se voir ajouter un autre objet, le paramètre de droite.</w:t>
+      </w:r>
+    </w:p>
+    <w:p/>
+    <w:p>
+      <w:pPr>
+        <w:rPr>
+          <w:u w:val="single"/>
+        </w:rPr>
+      </w:pPr>
+      <w:r>
+        <w:rPr>
+          <w:u w:val="single"/>
+        </w:rPr>
+        <w:t xml:space="preserve">28 Avril 2025 : </w:t>
+      </w:r>
+    </w:p>
+    <w:p>
+      <w:r>
+        <w:t xml:space="preserve">J’ai tenté de séparer le rendu d’objet 3D, de la Scène 3D et l’instanciation du Contexte OpenGL. Au final il en a résolu un bug que j’ai été incapable de résoudre. </w:t>
+      </w:r>
+    </w:p>
+    <w:p/>
+    <w:p>
+      <w:r>
+        <w:t>Problèmes rencontré</w:t>
+      </w:r>
+      <w:r>
+        <w:t>s</w:t>
+      </w:r>
+      <w:r>
         <w:t> :</w:t>
       </w:r>
-      <w:r>
-        <w:rPr>
-          <w:rFonts w:ascii="Segoe UI Emoji" w:hAnsi="Segoe UI Emoji" w:cs="Segoe UI Emoji"/>
-        </w:rPr>
-        <w:t xml:space="preserve"> ❌</w:t>
-      </w:r>
-      <w:r>
-        <w:rPr>
-          <w:rFonts w:ascii="Segoe UI Emoji" w:hAnsi="Segoe UI Emoji"/>
-        </w:rPr>
-        <w:t xml:space="preserve"> </w:t>
-      </w:r>
-    </w:p>
-    <w:p>
-      <w:pPr>
-        <w:pStyle w:val="Paragraphedeliste"/>
-        <w:numPr>
-          <w:ilvl w:val="0"/>
-          <w:numId w:val="4"/>
-        </w:numPr>
-        <w:rPr>
-          <w:rFonts w:ascii="Segoe UI Emoji" w:hAnsi="Segoe UI Emoji"/>
-        </w:rPr>
-      </w:pPr>
-      <w:r>
-        <w:rPr>
-          <w:rFonts w:ascii="Segoe UI Emoji" w:hAnsi="Segoe UI Emoji"/>
-        </w:rPr>
-        <w:t xml:space="preserve">Créer des tiles par snapping, ils pourront être à plat, à 90° ou à 45° : </w:t>
-      </w:r>
-      <w:r>
-        <w:rPr>
-          <w:rFonts w:ascii="Segoe UI Emoji" w:hAnsi="Segoe UI Emoji" w:cs="Segoe UI Emoji"/>
-        </w:rPr>
-        <w:t>❌</w:t>
-      </w:r>
-    </w:p>
-    <w:p>
-      <w:pPr>
-        <w:pStyle w:val="Paragraphedeliste"/>
-        <w:numPr>
-          <w:ilvl w:val="0"/>
-          <w:numId w:val="4"/>
-        </w:numPr>
-        <w:rPr>
-          <w:rFonts w:ascii="Segoe UI Emoji" w:hAnsi="Segoe UI Emoji"/>
-        </w:rPr>
-      </w:pPr>
-      <w:r>
-        <w:rPr>
-          <w:rFonts w:ascii="Segoe UI Emoji" w:hAnsi="Segoe UI Emoji" w:cs="Segoe UI Emoji"/>
-        </w:rPr>
-        <w:t>Faire un système d’animation 2D : ❌</w:t>
-      </w:r>
-      <w:r>
-        <w:rPr>
-          <w:rFonts w:ascii="Segoe UI Emoji" w:hAnsi="Segoe UI Emoji" w:cs="Segoe UI Emoji"/>
-        </w:rPr>
-        <w:t xml:space="preserve"> </w:t>
-      </w:r>
-    </w:p>
-    <w:p>
-      <w:pPr>
-        <w:pStyle w:val="Paragraphedeliste"/>
-        <w:numPr>
-          <w:ilvl w:val="0"/>
-          <w:numId w:val="4"/>
-        </w:numPr>
-        <w:rPr>
-          <w:rFonts w:ascii="Segoe UI Emoji" w:hAnsi="Segoe UI Emoji"/>
-        </w:rPr>
-      </w:pPr>
-      <w:r>
-        <w:rPr>
-          <w:rFonts w:ascii="Segoe UI Emoji" w:hAnsi="Segoe UI Emoji" w:cs="Segoe UI Emoji"/>
-        </w:rPr>
-        <w:t>Faire un mode preview du sprite : ❌</w:t>
-      </w:r>
-    </w:p>
-    <w:p>
-      <w:pPr>
-        <w:pStyle w:val="Paragraphedeliste"/>
-        <w:numPr>
-          <w:ilvl w:val="0"/>
-          <w:numId w:val="4"/>
-        </w:numPr>
-        <w:rPr>
-          <w:rFonts w:ascii="Segoe UI Emoji" w:hAnsi="Segoe UI Emoji"/>
-        </w:rPr>
-      </w:pPr>
-      <w:r>
-        <w:rPr>
-          <w:rFonts w:ascii="Segoe UI Emoji" w:hAnsi="Segoe UI Emoji" w:cs="Segoe UI Emoji"/>
-        </w:rPr>
-        <w:t xml:space="preserve">Faire un système d’exportation et de sauvegarde : </w:t>
-      </w:r>
-      <w:r>
-        <w:rPr>
-          <w:rFonts w:ascii="Segoe UI Emoji" w:hAnsi="Segoe UI Emoji" w:cs="Segoe UI Emoji"/>
-        </w:rPr>
-        <w:t>❌</w:t>
-      </w:r>
-    </w:p>
-    <w:p>
-      <w:pPr>
-        <w:rPr>
-          <w:u w:val="single"/>
-        </w:rPr>
-      </w:pPr>
-    </w:p>
-    <w:p>
-      <w:pPr>
-        <w:rPr>
-          <w:u w:val="single"/>
-        </w:rPr>
-      </w:pPr>
-      <w:r>
-        <w:rPr>
-          <w:u w:val="single"/>
-        </w:rPr>
-        <w:t xml:space="preserve">Etape de développement </w:t>
-      </w:r>
-      <w:r>
-        <w:rPr>
-          <w:u w:val="single"/>
-        </w:rPr>
-        <w:t xml:space="preserve">du moteur </w:t>
-      </w:r>
-      <w:r>
-        <w:rPr>
-          <w:u w:val="single"/>
-        </w:rPr>
-        <w:t xml:space="preserve">3 </w:t>
-      </w:r>
-      <w:r>
-        <w:rPr>
-          <w:u w:val="single"/>
-        </w:rPr>
+    </w:p>
+    <w:p>
+      <w:r>
+        <w:t xml:space="preserve">La caméra n’était jamais dans le bon sens, on aurait dit qu’elle était override. Donc j’ai galéré pendant trois heures pour la paramétrer correctement. Ensuite l’image 2D était rendue de manière relative à la caméra, et pas en tant qu’objet 3D. Ce qui n’était pas bon, car si l’objet 2D était rendu correctement, </w:t>
+      </w:r>
+    </w:p>
+    <w:p>
+      <w:r>
+        <w:t>Donc j’ai opté pour la décision</w:t>
+      </w:r>
+      <w:r>
+        <w:t xml:space="preserve"> suivante </w:t>
+      </w:r>
+      <w:r>
         <w:t xml:space="preserve">: </w:t>
       </w:r>
-      <w:r>
-        <w:rPr>
-          <w:u w:val="single"/>
-        </w:rPr>
-        <w:t>Modélisation</w:t>
-      </w:r>
-      <w:r>
-        <w:rPr>
-          <w:u w:val="single"/>
-        </w:rPr>
-        <w:t xml:space="preserve"> avancée</w:t>
-      </w:r>
-      <w:r>
-        <w:rPr>
-          <w:u w:val="single"/>
-        </w:rPr>
-        <w:t xml:space="preserve">, </w:t>
-      </w:r>
-      <w:r>
-        <w:rPr>
-          <w:u w:val="single"/>
-        </w:rPr>
-        <w:t>textur</w:t>
-      </w:r>
-      <w:r>
-        <w:rPr>
-          <w:u w:val="single"/>
-        </w:rPr>
-        <w:t>ing avancé</w:t>
-      </w:r>
-      <w:r>
-        <w:rPr>
-          <w:u w:val="single"/>
-        </w:rPr>
-        <w:t>, importation</w:t>
-      </w:r>
-      <w:r>
-        <w:rPr>
-          <w:u w:val="single"/>
-        </w:rPr>
-        <w:t>, lighting</w:t>
-      </w:r>
-      <w:r>
-        <w:rPr>
-          <w:u w:val="single"/>
-        </w:rPr>
-        <w:t xml:space="preserve"> et intégration de Bullet</w:t>
-      </w:r>
-      <w:r>
-        <w:rPr>
-          <w:u w:val="single"/>
-        </w:rPr>
-        <w:t>, animation 2D et 3D</w:t>
-      </w:r>
-    </w:p>
-    <w:p>
-      <w:pPr>
-        <w:pStyle w:val="Paragraphedeliste"/>
-        <w:numPr>
-          <w:ilvl w:val="0"/>
-          <w:numId w:val="4"/>
-        </w:numPr>
-      </w:pPr>
-      <w:r>
-        <w:t xml:space="preserve">On va faire trois modes d’affichage : </w:t>
-      </w:r>
-    </w:p>
-    <w:p>
-      <w:pPr>
-        <w:pStyle w:val="Paragraphedeliste"/>
-      </w:pPr>
-    </w:p>
-    <w:p>
-      <w:pPr>
-        <w:pStyle w:val="Paragraphedeliste"/>
-        <w:numPr>
-          <w:ilvl w:val="0"/>
-          <w:numId w:val="5"/>
-        </w:numPr>
-      </w:pPr>
-      <w:r>
-        <w:t>Shading, qui représentera l’objet 3D avec un Shader et des textures</w:t>
-      </w:r>
-      <w:r>
-        <w:t xml:space="preserve"> : </w:t>
-      </w:r>
-      <w:r>
-        <w:rPr>
-          <w:rFonts w:ascii="Segoe UI Emoji" w:hAnsi="Segoe UI Emoji" w:cs="Segoe UI Emoji"/>
-        </w:rPr>
-        <w:t>❌</w:t>
-      </w:r>
-    </w:p>
-    <w:p>
-      <w:pPr>
-        <w:pStyle w:val="Paragraphedeliste"/>
-        <w:numPr>
-          <w:ilvl w:val="0"/>
-          <w:numId w:val="5"/>
-        </w:numPr>
-      </w:pPr>
-      <w:r>
-        <w:t>Vertices, qui représentera les sommets de l’objet 3D sous forme de points noirs</w:t>
-      </w:r>
-      <w:r>
-        <w:t xml:space="preserve"> : </w:t>
-      </w:r>
-      <w:r>
-        <w:rPr>
-          <w:rFonts w:ascii="Segoe UI Emoji" w:hAnsi="Segoe UI Emoji" w:cs="Segoe UI Emoji"/>
-        </w:rPr>
-        <w:t>❌</w:t>
-      </w:r>
-    </w:p>
-    <w:p>
-      <w:pPr>
-        <w:pStyle w:val="Paragraphedeliste"/>
-        <w:numPr>
-          <w:ilvl w:val="0"/>
-          <w:numId w:val="5"/>
-        </w:numPr>
-      </w:pPr>
-      <w:r>
-        <w:t>Edges qui représentera l’objet sous forme d’arrêtes (on veut pouvoir modifier l’affichage de leur épaisseur librement)</w:t>
-      </w:r>
-      <w:r>
-        <w:t xml:space="preserve"> : </w:t>
-      </w:r>
-      <w:r>
-        <w:rPr>
-          <w:rFonts w:ascii="Segoe UI Emoji" w:hAnsi="Segoe UI Emoji" w:cs="Segoe UI Emoji"/>
-        </w:rPr>
-        <w:t>❌</w:t>
-      </w:r>
-    </w:p>
-    <w:p>
-      <w:pPr>
-        <w:pStyle w:val="Paragraphedeliste"/>
-        <w:numPr>
-          <w:ilvl w:val="0"/>
-          <w:numId w:val="4"/>
-        </w:numPr>
-      </w:pPr>
-      <w:r>
-        <w:t xml:space="preserve">On veut pouvoir sélectionner les sommets individuellement et modifier leur position avec le gizmo : </w:t>
-      </w:r>
-      <w:r>
-        <w:rPr>
-          <w:rFonts w:ascii="Segoe UI Emoji" w:hAnsi="Segoe UI Emoji" w:cs="Segoe UI Emoji"/>
-        </w:rPr>
-        <w:t>❌</w:t>
-      </w:r>
-    </w:p>
-    <w:p>
-      <w:pPr>
-        <w:pStyle w:val="Paragraphedeliste"/>
-        <w:numPr>
-          <w:ilvl w:val="0"/>
-          <w:numId w:val="4"/>
-        </w:numPr>
-      </w:pPr>
-      <w:r>
-        <w:rPr>
-          <w:rFonts w:ascii="Segoe UI Emoji" w:hAnsi="Segoe UI Emoji" w:cs="Segoe UI Emoji"/>
-        </w:rPr>
-        <w:t>On applique le principe au Edge (dont on voudrait aussi faire une rotation : ❌</w:t>
-      </w:r>
-    </w:p>
-    <w:p>
-      <w:pPr>
-        <w:pStyle w:val="Paragraphedeliste"/>
-        <w:numPr>
-          <w:ilvl w:val="0"/>
-          <w:numId w:val="4"/>
-        </w:numPr>
-      </w:pPr>
-      <w:r>
-        <w:rPr>
-          <w:rFonts w:ascii="Segoe UI Emoji" w:hAnsi="Segoe UI Emoji" w:cs="Segoe UI Emoji"/>
-        </w:rPr>
-        <w:t>On veut sélectionner les faces individuelles de l’objet 3D : ❌</w:t>
-      </w:r>
-    </w:p>
-    <w:p>
-      <w:pPr>
-        <w:pStyle w:val="Paragraphedeliste"/>
-        <w:numPr>
-          <w:ilvl w:val="0"/>
-          <w:numId w:val="4"/>
-        </w:numPr>
-      </w:pPr>
-      <w:r>
-        <w:rPr>
-          <w:rFonts w:ascii="Segoe UI Emoji" w:hAnsi="Segoe UI Emoji" w:cs="Segoe UI Emoji"/>
-        </w:rPr>
-        <w:t>Systèmes d’UV et de normales à un objet 3D qui pourra avoir des textures : ❌</w:t>
-      </w:r>
-    </w:p>
-    <w:p>
-      <w:pPr>
-        <w:pStyle w:val="Paragraphedeliste"/>
-        <w:numPr>
-          <w:ilvl w:val="0"/>
-          <w:numId w:val="4"/>
-        </w:numPr>
-      </w:pPr>
-      <w:r>
-        <w:rPr>
-          <w:rFonts w:ascii="Segoe UI Emoji" w:hAnsi="Segoe UI Emoji" w:cs="Segoe UI Emoji"/>
-        </w:rPr>
-        <w:t xml:space="preserve">Début de système de lighting : </w:t>
-      </w:r>
-      <w:r>
-        <w:rPr>
-          <w:rFonts w:ascii="Segoe UI Emoji" w:hAnsi="Segoe UI Emoji" w:cs="Segoe UI Emoji"/>
-        </w:rPr>
-        <w:t>❌</w:t>
-      </w:r>
-    </w:p>
-    <w:p>
-      <w:pPr>
-        <w:pStyle w:val="Paragraphedeliste"/>
-        <w:numPr>
-          <w:ilvl w:val="0"/>
-          <w:numId w:val="4"/>
-        </w:numPr>
-      </w:pPr>
-      <w:r>
-        <w:t xml:space="preserve">Importer et lire des animations 3D : </w:t>
-      </w:r>
-      <w:r>
-        <w:rPr>
-          <w:rFonts w:ascii="Segoe UI Emoji" w:hAnsi="Segoe UI Emoji" w:cs="Segoe UI Emoji"/>
-        </w:rPr>
-        <w:t>❌</w:t>
-      </w:r>
-    </w:p>
-    <w:p>
-      <w:pPr>
-        <w:rPr>
-          <w:u w:val="single"/>
-        </w:rPr>
-      </w:pPr>
-    </w:p>
-    <w:p>
-      <w:pPr>
-        <w:rPr>
-          <w:u w:val="single"/>
-        </w:rPr>
-      </w:pPr>
-    </w:p>
-    <w:p>
-      <w:pPr>
-        <w:rPr>
-          <w:u w:val="single"/>
-        </w:rPr>
-      </w:pPr>
-    </w:p>
-    <w:p>
-      <w:pPr>
-        <w:rPr>
-          <w:u w:val="single"/>
-        </w:rPr>
-      </w:pPr>
-    </w:p>
-    <w:p>
-      <w:pPr>
-        <w:rPr>
-          <w:u w:val="single"/>
-        </w:rPr>
-      </w:pPr>
-    </w:p>
-    <w:p>
-      <w:pPr>
-        <w:rPr>
-          <w:u w:val="single"/>
-        </w:rPr>
-      </w:pPr>
-    </w:p>
-    <w:p>
-      <w:pPr>
-        <w:rPr>
-          <w:u w:val="single"/>
-        </w:rPr>
-      </w:pPr>
-    </w:p>
-    <w:p>
-      <w:pPr>
-        <w:rPr>
-          <w:u w:val="single"/>
-        </w:rPr>
-      </w:pPr>
-    </w:p>
-    <w:p>
-      <w:pPr>
-        <w:rPr>
-          <w:u w:val="single"/>
-        </w:rPr>
-      </w:pPr>
-    </w:p>
-    <w:p>
-      <w:pPr>
-        <w:rPr>
-          <w:u w:val="single"/>
-        </w:rPr>
-      </w:pPr>
-      <w:r>
-        <w:rPr>
-          <w:u w:val="single"/>
-        </w:rPr>
-        <w:t>Etape de développement</w:t>
-      </w:r>
-      <w:r>
-        <w:rPr>
-          <w:u w:val="single"/>
-        </w:rPr>
-        <w:t xml:space="preserve"> du jeu 1 </w:t>
-      </w:r>
-      <w:r>
-        <w:rPr>
-          <w:u w:val="single"/>
-        </w:rPr>
-        <w:t xml:space="preserve"> : Commencer à rendre le monde vivant </w:t>
-      </w:r>
-    </w:p>
-    <w:p>
-      <w:pPr>
-        <w:pStyle w:val="Paragraphedeliste"/>
-        <w:numPr>
-          <w:ilvl w:val="0"/>
-          <w:numId w:val="4"/>
-        </w:numPr>
-      </w:pPr>
-      <w:r>
-        <w:t>On va virer la grille, et faire un système de maillage avec des cubes 3D / voxel</w:t>
-      </w:r>
-    </w:p>
-    <w:p>
-      <w:pPr>
-        <w:pStyle w:val="Paragraphedeliste"/>
-        <w:numPr>
-          <w:ilvl w:val="0"/>
-          <w:numId w:val="4"/>
-        </w:numPr>
-      </w:pPr>
-      <w:r>
-        <w:t xml:space="preserve">Un voxel dans notre cas ne sera pas juste un voxel. Ce sera un contenant. Il pourra donc stocker une certaine quantité d’éléments qui exerceront une action sur d’autres éléments qui leur seront superposés. Ce sera un layer de base. </w:t>
-      </w:r>
-    </w:p>
-    <w:p>
-      <w:pPr>
-        <w:rPr>
-          <w:u w:val="single"/>
-        </w:rPr>
-      </w:pPr>
-      <w:r>
-        <w:rPr>
-          <w:u w:val="single"/>
-        </w:rPr>
-        <w:t>Optionnels :</w:t>
-      </w:r>
-    </w:p>
-    <w:p>
-      <w:pPr>
-        <w:pStyle w:val="Paragraphedeliste"/>
-        <w:numPr>
-          <w:ilvl w:val="0"/>
-          <w:numId w:val="4"/>
-        </w:numPr>
-      </w:pPr>
-      <w:r>
-        <w:t>Faire son propre système de gizmo</w:t>
-      </w:r>
-    </w:p>
-    <w:p>
-      <w:pPr>
-        <w:pStyle w:val="Paragraphedeliste"/>
-        <w:numPr>
-          <w:ilvl w:val="0"/>
-          <w:numId w:val="4"/>
-        </w:numPr>
-      </w:pPr>
-    </w:p>
-    <w:p>
-      <w:pPr>
-        <w:rPr>
-          <w:u w:val="single"/>
-        </w:rPr>
-      </w:pPr>
-    </w:p>
-    <w:p>
-      <w:pPr>
-        <w:rPr>
-          <w:u w:val="single"/>
-        </w:rPr>
-      </w:pPr>
-      <w:r>
-        <w:rPr>
-          <w:u w:val="single"/>
-        </w:rPr>
-        <w:t>Journal de Développement du projet</w:t>
-      </w:r>
-    </w:p>
-    <w:p>
-      <w:pPr>
-        <w:rPr>
-          <w:u w:val="single"/>
-        </w:rPr>
-      </w:pPr>
-      <w:r>
-        <w:rPr>
-          <w:u w:val="single"/>
-        </w:rPr>
-        <w:t xml:space="preserve">21 avril 2025 : </w:t>
-      </w:r>
-    </w:p>
-    <w:p/>
-    <w:p>
-      <w:r>
-        <w:t xml:space="preserve">Déjà nous avons la preuve que Qt peut tenir de l’OpenGL sans aucun problème. Donc l’idéal maintenant est de représenter un sprite 2D dans un espace 3D. </w:t>
-      </w:r>
-    </w:p>
-    <w:p>
-      <w:pPr>
-        <w:pStyle w:val="Paragraphedeliste"/>
-        <w:numPr>
-          <w:ilvl w:val="0"/>
-          <w:numId w:val="1"/>
-        </w:numPr>
-      </w:pPr>
-      <w:r>
-        <w:t>Le sprite serait un simple quadrilatère avec une texture</w:t>
-      </w:r>
-    </w:p>
-    <w:p>
-      <w:pPr>
-        <w:pStyle w:val="Paragraphedeliste"/>
-        <w:numPr>
-          <w:ilvl w:val="0"/>
-          <w:numId w:val="1"/>
-        </w:numPr>
-      </w:pPr>
-      <w:r>
-        <w:t xml:space="preserve">On va commencer par afficher un simple quadrillage pour représenter le sol, et les coordonnées 0 </w:t>
-      </w:r>
-      <w:r>
-        <w:t xml:space="preserve">/ le centre </w:t>
-      </w:r>
-      <w:r>
-        <w:t>de l’univers</w:t>
-      </w:r>
-    </w:p>
-    <w:p>
-      <w:pPr>
-        <w:pStyle w:val="Paragraphedeliste"/>
-        <w:numPr>
-          <w:ilvl w:val="0"/>
-          <w:numId w:val="1"/>
-        </w:numPr>
-      </w:pPr>
-      <w:r>
-        <w:t xml:space="preserve">On aura une caméra avec </w:t>
-      </w:r>
-      <w:r>
-        <w:t>plusieurs types</w:t>
-      </w:r>
-      <w:r>
-        <w:t xml:space="preserve"> de vue, dont une vue 2D non orthographique et sans perspective top down</w:t>
-      </w:r>
-    </w:p>
-    <w:p>
-      <w:pPr>
-        <w:pStyle w:val="Paragraphedeliste"/>
-        <w:numPr>
-          <w:ilvl w:val="0"/>
-          <w:numId w:val="1"/>
-        </w:numPr>
-      </w:pPr>
-      <w:r>
-        <w:t>Une unité de base représentera 1 mètre.</w:t>
-      </w:r>
-    </w:p>
-    <w:p>
-      <w:pPr>
-        <w:pStyle w:val="Paragraphedeliste"/>
-        <w:numPr>
-          <w:ilvl w:val="0"/>
-          <w:numId w:val="1"/>
-        </w:numPr>
-      </w:pPr>
-      <w:r>
-        <w:t>Il faut afficher la texture via SLD2 donc binder Qt Open</w:t>
-      </w:r>
-      <w:r>
-        <w:t>GL et SDL2</w:t>
-      </w:r>
-    </w:p>
-    <w:p/>
-    <w:p>
-      <w:pPr>
-        <w:rPr>
-          <w:u w:val="single"/>
-        </w:rPr>
-      </w:pPr>
-      <w:r>
-        <w:rPr>
-          <w:u w:val="single"/>
-        </w:rPr>
-        <w:t>22 Avril 2025 :</w:t>
-      </w:r>
-    </w:p>
-    <w:p>
-      <w:r>
-        <w:t>Maintenant on peut afficher des textures via SDL2 dans un contexte openGL. Donc on peut utiliser à la fois, QT, OpenGL et SDL2.</w:t>
-      </w:r>
-    </w:p>
-    <w:p>
-      <w:pPr>
-        <w:rPr>
-          <w:u w:val="single"/>
-        </w:rPr>
-      </w:pPr>
-      <w:r>
-        <w:rPr>
-          <w:u w:val="single"/>
-        </w:rPr>
-        <w:t>26 Avril 2025 :</w:t>
-      </w:r>
-    </w:p>
-    <w:p>
-      <w:r>
-        <w:t xml:space="preserve">On a choisi de virer Qt du projet de passer à imgui, car Qt ne dispose pas vraiment de sélecteur 3D ou de Gizmos, puis les performances peuvent laisser à désirer. Donc nous avons fait une refonte complète du projet et fait une vaste migration. On a d’abord réussi à implémenter ImGUI. Mais on avait du mal à recréer le contexte openGL, donc on a </w:t>
-      </w:r>
-      <w:r>
-        <w:lastRenderedPageBreak/>
-        <w:t xml:space="preserve">implémenté glad, et refait les fichiers cpp pour tenir le contexte openGL avec un VAO, et un VBO notamment. </w:t>
-      </w:r>
-    </w:p>
-    <w:p/>
-    <w:p>
-      <w:pPr>
-        <w:rPr>
-          <w:u w:val="single"/>
-        </w:rPr>
-      </w:pPr>
-      <w:r>
-        <w:rPr>
-          <w:u w:val="single"/>
-        </w:rPr>
-        <w:t>27 Avril 2025 :</w:t>
-      </w:r>
-    </w:p>
-    <w:p>
-      <w:r>
-        <w:t>On va tenter une expérience. Techniquement dans notre projet on a une fenêtre Imgui qui tient la scène 3D. Donc elle existe dans notre code.</w:t>
-      </w:r>
-    </w:p>
-    <w:p>
-      <w:r>
-        <w:t>Ce qu’on veut c’est lui ajouter clairement la scène 3D via une flèche.</w:t>
-      </w:r>
-    </w:p>
-    <w:p>
-      <w:r>
-        <w:t xml:space="preserve">Exemple de pseudo code </w:t>
-      </w:r>
-    </w:p>
-    <w:p>
-      <w:r>
-        <w:t>Fenêtre qui tient la scène 3D =&gt; Ajouter Scène 3D =&gt; Ajouter grillage =&gt; Ajouter composant 2D</w:t>
-      </w:r>
-    </w:p>
-    <w:p/>
-    <w:p>
-      <w:r>
-        <w:t>Note : On a pas pu faire de fonction fléchée, mais on a créé un fonction add, parameter de gauche et parameter de droite. La fonction add permet à un objet, le paramètre de gauche de se voir ajouter un autre objet, le paramètre de droite.</w:t>
-      </w:r>
-    </w:p>
-    <w:p/>
-    <w:p>
-      <w:pPr>
-        <w:rPr>
-          <w:u w:val="single"/>
-        </w:rPr>
-      </w:pPr>
-      <w:r>
-        <w:rPr>
-          <w:u w:val="single"/>
-        </w:rPr>
-        <w:t xml:space="preserve">28 Avril 2025 : </w:t>
-      </w:r>
-    </w:p>
-    <w:p>
-      <w:r>
-        <w:t xml:space="preserve">J’ai tenté de séparer le rendu d’objet 3D, de la Scène 3D et l’instanciation du Contexte OpenGL. Au final il en a résolu un bug que j’ai été incapable de résoudre. </w:t>
-      </w:r>
-    </w:p>
-    <w:p/>
-    <w:p>
-      <w:r>
-        <w:t>Problèmes rencontré</w:t>
-      </w:r>
-      <w:r>
-        <w:t>s</w:t>
-      </w:r>
-      <w:r>
-        <w:t> :</w:t>
-      </w:r>
-    </w:p>
-    <w:p>
-      <w:r>
-        <w:t xml:space="preserve">La caméra n’était jamais dans le bon sens, on aurait dit qu’elle était override. Donc j’ai galéré pendant trois heures pour la paramétrer correctement. Ensuite l’image 2D était rendue de manière relative à la caméra, et pas en tant qu’objet 3D. Ce qui n’était pas bon, car si l’objet 2D était rendu correctement, </w:t>
-      </w:r>
-    </w:p>
-    <w:p>
-      <w:r>
-        <w:t>Donc j’ai opté pour la décision</w:t>
-      </w:r>
-      <w:r>
-        <w:t xml:space="preserve"> suivante </w:t>
-      </w:r>
-      <w:r>
-        <w:t xml:space="preserve">: </w:t>
-      </w:r>
     </w:p>
     <w:p>
       <w:r>
@@ -2289,7 +2277,6 @@
     </w:p>
     <w:p>
       <w:r>
-        <w:lastRenderedPageBreak/>
         <w:drawing>
           <wp:inline distT="0" distB="0" distL="0" distR="0" wp14:anchorId="127B1D69" wp14:editId="7DF40750">
             <wp:extent cx="5764530" cy="3240405"/>
@@ -2364,6 +2351,7 @@
         <w:rPr>
           <w:u w:val="single"/>
         </w:rPr>
+        <w:lastRenderedPageBreak/>
         <w:t>29 Avril 2025 :</w:t>
       </w:r>
     </w:p>
@@ -2510,37 +2498,37 @@
         <w:rPr>
           <w:u w:val="single"/>
         </w:rPr>
+        <w:t xml:space="preserve">05 mai 2025 : </w:t>
+      </w:r>
+    </w:p>
+    <w:p>
+      <w:r>
+        <w:t xml:space="preserve">J’ai fait une petite pause de deux jours, sur le projet, mais maintenant on a un gizmo avec des flèches qui donnent un feedback visuel lorsque la souris passe au-dessus d’elle. </w:t>
+      </w:r>
+      <w:r>
+        <w:t xml:space="preserve">On peut également, et enfin, déplacer les objets dans l’espace 3D. Par contre on ne peut plus les sélectionner une </w:t>
+      </w:r>
+      <w:r>
+        <w:t>fois déplacé</w:t>
+      </w:r>
+      <w:r>
+        <w:t>s.</w:t>
+      </w:r>
+    </w:p>
+    <w:p>
+      <w:r>
+        <w:t>J’ai corrigé le problème qui empêchait la sélection de l’objet une fois qu’il était déplacé.</w:t>
+      </w:r>
+    </w:p>
+    <w:p/>
+    <w:p>
+      <w:r>
+        <w:t>Penser à implémenter un Ribbon élément plus tard.</w:t>
+      </w:r>
+    </w:p>
+    <w:p>
+      <w:r>
         <w:lastRenderedPageBreak/>
-        <w:t xml:space="preserve">05 mai 2025 : </w:t>
-      </w:r>
-    </w:p>
-    <w:p>
-      <w:r>
-        <w:t xml:space="preserve">J’ai fait une petite pause de deux jours, sur le projet, mais maintenant on a un gizmo avec des flèches qui donnent un feedback visuel lorsque la souris passe au-dessus d’elle. </w:t>
-      </w:r>
-      <w:r>
-        <w:t xml:space="preserve">On peut également, et enfin, déplacer les objets dans l’espace 3D. Par contre on ne peut plus les sélectionner une </w:t>
-      </w:r>
-      <w:r>
-        <w:t>fois déplacé</w:t>
-      </w:r>
-      <w:r>
-        <w:t>s.</w:t>
-      </w:r>
-    </w:p>
-    <w:p>
-      <w:r>
-        <w:t>J’ai corrigé le problème qui empêchait la sélection de l’objet une fois qu’il était déplacé.</w:t>
-      </w:r>
-    </w:p>
-    <w:p/>
-    <w:p>
-      <w:r>
-        <w:t>Penser à implémenter un Ribbon élément plus tard.</w:t>
-      </w:r>
-    </w:p>
-    <w:p>
-      <w:r>
         <w:drawing>
           <wp:inline distT="0" distB="0" distL="0" distR="0" wp14:anchorId="7ED4BD90" wp14:editId="730B9682">
             <wp:extent cx="5760720" cy="4610735"/>
@@ -2623,56 +2611,56 @@
     </w:p>
     <w:p>
       <w:r>
+        <w:t>J’ai amélioré la sélection de l’objet 3D. Maintenant ça tient vraiment compte de la position de la caméra et ça détecte beaucoup mieux la position de l’objet. On tient compte de la taille et de la largeur de la fenêtre ImGUI et plus vraiment de celle du contexte openGL. La déselection et sélection fonctionnent également mieux.</w:t>
+      </w:r>
+    </w:p>
+    <w:p>
+      <w:pPr>
+        <w:rPr>
+          <w:u w:val="single"/>
+        </w:rPr>
+      </w:pPr>
+      <w:r>
+        <w:rPr>
+          <w:u w:val="single"/>
+        </w:rPr>
+        <w:t xml:space="preserve">14 mai 2025 : </w:t>
+      </w:r>
+    </w:p>
+    <w:p>
+      <w:r>
+        <w:t>Il est temps de commencer à plancher sur ce début d’inspecteur et de hiérarchy window.</w:t>
+      </w:r>
+    </w:p>
+    <w:p>
+      <w:pPr>
+        <w:rPr>
+          <w:u w:val="single"/>
+        </w:rPr>
+      </w:pPr>
+      <w:r>
+        <w:rPr>
+          <w:u w:val="single"/>
+        </w:rPr>
+        <w:t>15 mai 2025 :</w:t>
+      </w:r>
+    </w:p>
+    <w:p>
+      <w:r>
+        <w:t>J’ai un inspecteur hiérarchique qui permet de voir quels sont mes objets dans ma scène 3D</w:t>
+      </w:r>
+    </w:p>
+    <w:p>
+      <w:pPr>
+        <w:rPr>
+          <w:u w:val="single"/>
+        </w:rPr>
+      </w:pPr>
+      <w:r>
+        <w:rPr>
+          <w:u w:val="single"/>
+        </w:rPr>
         <w:lastRenderedPageBreak/>
-        <w:t>J’ai amélioré la sélection de l’objet 3D. Maintenant ça tient vraiment compte de la position de la caméra et ça détecte beaucoup mieux la position de l’objet. On tient compte de la taille et de la largeur de la fenêtre ImGUI et plus vraiment de celle du contexte openGL. La déselection et sélection fonctionnent également mieux.</w:t>
-      </w:r>
-    </w:p>
-    <w:p>
-      <w:pPr>
-        <w:rPr>
-          <w:u w:val="single"/>
-        </w:rPr>
-      </w:pPr>
-      <w:r>
-        <w:rPr>
-          <w:u w:val="single"/>
-        </w:rPr>
-        <w:t xml:space="preserve">14 mai 2025 : </w:t>
-      </w:r>
-    </w:p>
-    <w:p>
-      <w:r>
-        <w:t>Il est temps de commencer à plancher sur ce début d’inspecteur et de hiérarchy window.</w:t>
-      </w:r>
-    </w:p>
-    <w:p>
-      <w:pPr>
-        <w:rPr>
-          <w:u w:val="single"/>
-        </w:rPr>
-      </w:pPr>
-      <w:r>
-        <w:rPr>
-          <w:u w:val="single"/>
-        </w:rPr>
-        <w:t>15 mai 2025 :</w:t>
-      </w:r>
-    </w:p>
-    <w:p>
-      <w:r>
-        <w:t>J’ai un inspecteur hiérarchique qui permet de voir quels sont mes objets dans ma scène 3D</w:t>
-      </w:r>
-    </w:p>
-    <w:p>
-      <w:pPr>
-        <w:rPr>
-          <w:u w:val="single"/>
-        </w:rPr>
-      </w:pPr>
-      <w:r>
-        <w:rPr>
-          <w:u w:val="single"/>
-        </w:rPr>
         <w:t>17 mai 2025 :</w:t>
       </w:r>
     </w:p>
@@ -2734,7 +2722,6 @@
     </w:p>
     <w:p>
       <w:r>
-        <w:lastRenderedPageBreak/>
         <w:drawing>
           <wp:inline distT="0" distB="0" distL="0" distR="0" wp14:anchorId="29034C27" wp14:editId="033379C4">
             <wp:extent cx="5760720" cy="2945130"/>
@@ -2787,6 +2774,7 @@
     </w:p>
     <w:p>
       <w:r>
+        <w:lastRenderedPageBreak/>
         <w:t>J’ai commencé à implémenter les bases de DirectX 12 dans le programme et à le faire fonctionner avec OpenGL (DirectX 12 étant notamment très utilisé dans l’industrie). Le but final est de proposer un moteur proposant plusieurs API graphiques. OpenGL pour les projets simple, DirectX 12 pour les projets plus complexes. Comme ça les gens qui utilisent l’un ou l’autre pourront coder leur shaders sur Simili.</w:t>
       </w:r>
     </w:p>
@@ -2815,9 +2803,8 @@
     </w:p>
     <w:p>
       <w:r>
-        <w:lastRenderedPageBreak/>
         <w:drawing>
-          <wp:inline distT="0" distB="0" distL="0" distR="0" wp14:anchorId="0F5E47F9" wp14:editId="157E4525">
+          <wp:inline distT="0" distB="0" distL="0" distR="0" wp14:anchorId="0F5E47F9" wp14:editId="544A5D02">
             <wp:extent cx="5760720" cy="2990850"/>
             <wp:effectExtent l="0" t="0" r="0" b="0"/>
             <wp:docPr id="1093152962" name="Image 1" descr="Screnshot de mon projet de moteur 3D. On peut voir 5 fenêtres :&#10;&#10;- Le hierarchy insepctor qui liste les objets présents dans la scène 3D&#10;- La fenêtre qui contient la scène 3D, soit un cube bleu sur un grillage&#10;- Une fênêtre en bas qui contient un simple &quot; Bienvenue dans la première fenêtre ! c'est une belle fenêtre ! &quot;&#10;- Une fenêtre bleue indépendante qui tient le contexte de rendu pour DirectX 12&#10;- Une fenêtre de debug"/>
@@ -2873,8 +2860,9 @@
     </w:p>
     <w:p>
       <w:r>
+        <w:lastRenderedPageBreak/>
         <w:drawing>
-          <wp:inline distT="0" distB="0" distL="0" distR="0" wp14:anchorId="121E72D2" wp14:editId="78274490">
+          <wp:inline distT="0" distB="0" distL="0" distR="0" wp14:anchorId="121E72D2" wp14:editId="02961FB0">
             <wp:extent cx="5760720" cy="2840355"/>
             <wp:effectExtent l="0" t="0" r="0" b="0"/>
             <wp:docPr id="251274229" name="Image 1"/>
@@ -2963,11 +2951,7 @@
         <w:t xml:space="preserve">J’ai corrigé le code du fichier MainSoftwareGUI.CPP pour le rendre </w:t>
       </w:r>
       <w:r>
-        <w:t xml:space="preserve">plus rationnel. J’ai créé des fonctions comme tryLoadLayout, autoSaveLayout, mainWindowOptions, popUpModal, </w:t>
-      </w:r>
-      <w:r>
-        <w:lastRenderedPageBreak/>
-        <w:t>pour rationnaliser au maximum le code, séparer les responsabilités, et rendre le code plus lisible. J’ai également activé le multiScreenSupport, cela a necessité bien sûr de corriger un peu la boucle de rendu, car ImGUi peut imporairement changer le contexte openGL quand il dessine ses platform windows (les fenêtre flottantes détachables). Il peut donc swapper le mauvais buffer, ce qui provoque des artefacts visuels. On doit donc «  forcer » la gestion du contexte OpenGL.</w:t>
+        <w:t>plus rationnel. J’ai créé des fonctions comme tryLoadLayout, autoSaveLayout, mainWindowOptions, popUpModal, pour rationnaliser au maximum le code, séparer les responsabilités, et rendre le code plus lisible. J’ai également activé le multiScreenSupport, cela a necessité bien sûr de corriger un peu la boucle de rendu, car ImGUi peut imporairement changer le contexte openGL quand il dessine ses platform windows (les fenêtre flottantes détachables). Il peut donc swapper le mauvais buffer, ce qui provoque des artefacts visuels. On doit donc «  forcer » la gestion du contexte OpenGL.</w:t>
       </w:r>
     </w:p>
     <w:p>
@@ -2983,7 +2967,51 @@
         <w:t>01 juin 2025 :</w:t>
       </w:r>
     </w:p>
-    <w:p/>
+    <w:p>
+      <w:pPr>
+        <w:pStyle w:val="Paragraphedeliste"/>
+        <w:numPr>
+          <w:ilvl w:val="0"/>
+          <w:numId w:val="3"/>
+        </w:numPr>
+      </w:pPr>
+      <w:r>
+        <w:t xml:space="preserve">J’ai réussi à faire en sorte qu’on puisse modifier les propriétés des objets, comme le scale, la rotation, la position, le nom, etc. depuis l’éditeur. </w:t>
+      </w:r>
+    </w:p>
+    <w:p>
+      <w:pPr>
+        <w:pStyle w:val="Paragraphedeliste"/>
+        <w:numPr>
+          <w:ilvl w:val="0"/>
+          <w:numId w:val="3"/>
+        </w:numPr>
+      </w:pPr>
+      <w:r>
+        <w:t xml:space="preserve">J’ai fait créé un premier système de pop </w:t>
+      </w:r>
+      <w:r>
+        <w:t xml:space="preserve">apparaît lorsqu’on fait un clic gauche, ainsi qu’un début de création </w:t>
+      </w:r>
+      <w:r>
+        <w:t xml:space="preserve">d’objet </w:t>
+      </w:r>
+      <w:r>
+        <w:t>via cette même fenêtre</w:t>
+      </w:r>
+    </w:p>
+    <w:p>
+      <w:pPr>
+        <w:pStyle w:val="Paragraphedeliste"/>
+        <w:numPr>
+          <w:ilvl w:val="0"/>
+          <w:numId w:val="3"/>
+        </w:numPr>
+      </w:pPr>
+      <w:r>
+        <w:t>Le système de création depuis le menu contextuel est mainte opérationnel. J’ai corrigé un bug qui faisait que lorsqu’on sélectionnait un objet créé dan l’inspecteur hiérarchique, la fenêtre d’inspection d’objet continuait d’afficher qu’il n’y avait aucun objet sélectionné.</w:t>
+      </w:r>
+    </w:p>
     <w:sectPr>
       <w:pgSz w:w="11906" w:h="16838"/>
       <w:pgMar w:top="1417" w:right="1417" w:bottom="1417" w:left="1417" w:header="708" w:footer="708" w:gutter="0"/>

</xml_diff>

<commit_message>
refactoring - 05 - 06 - 2023
</commit_message>
<xml_diff>
--- a/Journal de Developpement.docx
+++ b/Journal de Developpement.docx
@@ -2001,6 +2001,35 @@
       </w:pPr>
       <w:r>
         <w:t>Faire son propre système de gizmo</w:t>
+      </w:r>
+    </w:p>
+    <w:p>
+      <w:r>
+        <w:t xml:space="preserve">Elements à refactorer et choses à faire : </w:t>
+      </w:r>
+    </w:p>
+    <w:p>
+      <w:pPr>
+        <w:pStyle w:val="Paragraphedeliste"/>
+        <w:numPr>
+          <w:ilvl w:val="0"/>
+          <w:numId w:val="4"/>
+        </w:numPr>
+      </w:pPr>
+      <w:r>
+        <w:t>Un UML</w:t>
+      </w:r>
+    </w:p>
+    <w:p>
+      <w:pPr>
+        <w:pStyle w:val="Paragraphedeliste"/>
+        <w:numPr>
+          <w:ilvl w:val="0"/>
+          <w:numId w:val="4"/>
+        </w:numPr>
+      </w:pPr>
+      <w:r>
+        <w:t>Refaire certaines fonctionnalités du hierarchy inspector</w:t>
       </w:r>
     </w:p>
     <w:p/>
@@ -2023,120 +2052,155 @@
     <w:p/>
     <w:p/>
     <w:p/>
+    <w:p>
+      <w:pPr>
+        <w:rPr>
+          <w:u w:val="single"/>
+        </w:rPr>
+      </w:pPr>
+    </w:p>
+    <w:p>
+      <w:pPr>
+        <w:rPr>
+          <w:u w:val="single"/>
+        </w:rPr>
+      </w:pPr>
+      <w:r>
+        <w:rPr>
+          <w:u w:val="single"/>
+        </w:rPr>
+        <w:t>Journal de Développement du projet</w:t>
+      </w:r>
+    </w:p>
+    <w:p>
+      <w:pPr>
+        <w:rPr>
+          <w:u w:val="single"/>
+        </w:rPr>
+      </w:pPr>
+      <w:r>
+        <w:rPr>
+          <w:u w:val="single"/>
+        </w:rPr>
+        <w:t xml:space="preserve">21 avril 2025 : </w:t>
+      </w:r>
+    </w:p>
     <w:p/>
     <w:p>
-      <w:pPr>
-        <w:rPr>
-          <w:u w:val="single"/>
-        </w:rPr>
-      </w:pPr>
-    </w:p>
-    <w:p>
-      <w:pPr>
-        <w:rPr>
-          <w:u w:val="single"/>
-        </w:rPr>
-      </w:pPr>
-      <w:r>
-        <w:rPr>
-          <w:u w:val="single"/>
-        </w:rPr>
-        <w:lastRenderedPageBreak/>
-        <w:t>Journal de Développement du projet</w:t>
-      </w:r>
-    </w:p>
-    <w:p>
-      <w:pPr>
-        <w:rPr>
-          <w:u w:val="single"/>
-        </w:rPr>
-      </w:pPr>
-      <w:r>
-        <w:rPr>
-          <w:u w:val="single"/>
-        </w:rPr>
-        <w:t xml:space="preserve">21 avril 2025 : </w:t>
+      <w:r>
+        <w:t xml:space="preserve">Déjà nous avons la preuve que Qt peut tenir de l’OpenGL sans aucun problème. Donc l’idéal maintenant est de représenter un sprite 2D dans un espace 3D. </w:t>
+      </w:r>
+    </w:p>
+    <w:p>
+      <w:pPr>
+        <w:pStyle w:val="Paragraphedeliste"/>
+        <w:numPr>
+          <w:ilvl w:val="0"/>
+          <w:numId w:val="1"/>
+        </w:numPr>
+      </w:pPr>
+      <w:r>
+        <w:t>Le sprite serait un simple quadrilatère avec une texture</w:t>
+      </w:r>
+    </w:p>
+    <w:p>
+      <w:pPr>
+        <w:pStyle w:val="Paragraphedeliste"/>
+        <w:numPr>
+          <w:ilvl w:val="0"/>
+          <w:numId w:val="1"/>
+        </w:numPr>
+      </w:pPr>
+      <w:r>
+        <w:t xml:space="preserve">On va commencer par afficher un simple quadrillage pour représenter le sol, et les coordonnées 0 </w:t>
+      </w:r>
+      <w:r>
+        <w:t xml:space="preserve">/ le centre </w:t>
+      </w:r>
+      <w:r>
+        <w:t>de l’univers</w:t>
+      </w:r>
+    </w:p>
+    <w:p>
+      <w:pPr>
+        <w:pStyle w:val="Paragraphedeliste"/>
+        <w:numPr>
+          <w:ilvl w:val="0"/>
+          <w:numId w:val="1"/>
+        </w:numPr>
+      </w:pPr>
+      <w:r>
+        <w:t xml:space="preserve">On aura une caméra avec </w:t>
+      </w:r>
+      <w:r>
+        <w:t>plusieurs types</w:t>
+      </w:r>
+      <w:r>
+        <w:t xml:space="preserve"> de vue, dont une vue 2D non orthographique et sans perspective top down</w:t>
+      </w:r>
+    </w:p>
+    <w:p>
+      <w:pPr>
+        <w:pStyle w:val="Paragraphedeliste"/>
+        <w:numPr>
+          <w:ilvl w:val="0"/>
+          <w:numId w:val="1"/>
+        </w:numPr>
+      </w:pPr>
+      <w:r>
+        <w:t>Une unité de base représentera 1 mètre.</w:t>
+      </w:r>
+    </w:p>
+    <w:p>
+      <w:pPr>
+        <w:pStyle w:val="Paragraphedeliste"/>
+        <w:numPr>
+          <w:ilvl w:val="0"/>
+          <w:numId w:val="1"/>
+        </w:numPr>
+      </w:pPr>
+      <w:r>
+        <w:t>Il faut afficher la texture via SLD2 donc binder Qt Open</w:t>
+      </w:r>
+      <w:r>
+        <w:t>GL et SDL2</w:t>
       </w:r>
     </w:p>
     <w:p/>
     <w:p>
-      <w:r>
-        <w:t xml:space="preserve">Déjà nous avons la preuve que Qt peut tenir de l’OpenGL sans aucun problème. Donc l’idéal maintenant est de représenter un sprite 2D dans un espace 3D. </w:t>
-      </w:r>
-    </w:p>
-    <w:p>
-      <w:pPr>
-        <w:pStyle w:val="Paragraphedeliste"/>
-        <w:numPr>
-          <w:ilvl w:val="0"/>
-          <w:numId w:val="1"/>
-        </w:numPr>
-      </w:pPr>
-      <w:r>
-        <w:t>Le sprite serait un simple quadrilatère avec une texture</w:t>
-      </w:r>
-    </w:p>
-    <w:p>
-      <w:pPr>
-        <w:pStyle w:val="Paragraphedeliste"/>
-        <w:numPr>
-          <w:ilvl w:val="0"/>
-          <w:numId w:val="1"/>
-        </w:numPr>
-      </w:pPr>
-      <w:r>
-        <w:t xml:space="preserve">On va commencer par afficher un simple quadrillage pour représenter le sol, et les coordonnées 0 </w:t>
-      </w:r>
-      <w:r>
-        <w:t xml:space="preserve">/ le centre </w:t>
-      </w:r>
-      <w:r>
-        <w:t>de l’univers</w:t>
-      </w:r>
-    </w:p>
-    <w:p>
-      <w:pPr>
-        <w:pStyle w:val="Paragraphedeliste"/>
-        <w:numPr>
-          <w:ilvl w:val="0"/>
-          <w:numId w:val="1"/>
-        </w:numPr>
-      </w:pPr>
-      <w:r>
-        <w:t xml:space="preserve">On aura une caméra avec </w:t>
-      </w:r>
-      <w:r>
-        <w:t>plusieurs types</w:t>
-      </w:r>
-      <w:r>
-        <w:t xml:space="preserve"> de vue, dont une vue 2D non orthographique et sans perspective top down</w:t>
-      </w:r>
-    </w:p>
-    <w:p>
-      <w:pPr>
-        <w:pStyle w:val="Paragraphedeliste"/>
-        <w:numPr>
-          <w:ilvl w:val="0"/>
-          <w:numId w:val="1"/>
-        </w:numPr>
-      </w:pPr>
-      <w:r>
-        <w:t>Une unité de base représentera 1 mètre.</w:t>
-      </w:r>
-    </w:p>
-    <w:p>
-      <w:pPr>
-        <w:pStyle w:val="Paragraphedeliste"/>
-        <w:numPr>
-          <w:ilvl w:val="0"/>
-          <w:numId w:val="1"/>
-        </w:numPr>
-      </w:pPr>
-      <w:r>
-        <w:t>Il faut afficher la texture via SLD2 donc binder Qt Open</w:t>
-      </w:r>
-      <w:r>
-        <w:t>GL et SDL2</w:t>
+      <w:pPr>
+        <w:rPr>
+          <w:u w:val="single"/>
+        </w:rPr>
+      </w:pPr>
+      <w:r>
+        <w:rPr>
+          <w:u w:val="single"/>
+        </w:rPr>
+        <w:t>22 Avril 2025 :</w:t>
+      </w:r>
+    </w:p>
+    <w:p>
+      <w:r>
+        <w:t>Maintenant on peut afficher des textures via SDL2 dans un contexte openGL. Donc on peut utiliser à la fois, QT, OpenGL et SDL2.</w:t>
+      </w:r>
+    </w:p>
+    <w:p>
+      <w:pPr>
+        <w:rPr>
+          <w:u w:val="single"/>
+        </w:rPr>
+      </w:pPr>
+      <w:r>
+        <w:rPr>
+          <w:u w:val="single"/>
+        </w:rPr>
+        <w:t>26 Avril 2025 :</w:t>
+      </w:r>
+    </w:p>
+    <w:p>
+      <w:r>
+        <w:t xml:space="preserve">On a choisi de virer Qt du projet de passer à imgui, car Qt ne dispose pas vraiment de sélecteur 3D ou de Gizmos, puis les performances peuvent laisser à désirer. Donc nous avons fait une refonte complète du projet et fait une vaste migration. On a d’abord réussi à implémenter ImGUI. Mais on avait du mal à recréer le contexte openGL, donc on a implémenté glad, et refait les fichiers cpp pour tenir le contexte openGL avec un VAO, et un VBO notamment. </w:t>
       </w:r>
     </w:p>
     <w:p/>
@@ -2150,70 +2214,32 @@
         <w:rPr>
           <w:u w:val="single"/>
         </w:rPr>
-        <w:t>22 Avril 2025 :</w:t>
-      </w:r>
-    </w:p>
-    <w:p>
-      <w:r>
-        <w:t>Maintenant on peut afficher des textures via SDL2 dans un contexte openGL. Donc on peut utiliser à la fois, QT, OpenGL et SDL2.</w:t>
-      </w:r>
-    </w:p>
-    <w:p>
-      <w:pPr>
-        <w:rPr>
-          <w:u w:val="single"/>
-        </w:rPr>
-      </w:pPr>
-      <w:r>
-        <w:rPr>
-          <w:u w:val="single"/>
-        </w:rPr>
-        <w:t>26 Avril 2025 :</w:t>
-      </w:r>
-    </w:p>
-    <w:p>
-      <w:r>
-        <w:t xml:space="preserve">On a choisi de virer Qt du projet de passer à imgui, car Qt ne dispose pas vraiment de sélecteur 3D ou de Gizmos, puis les performances peuvent laisser à désirer. Donc nous avons fait une refonte complète du projet et fait une vaste migration. On a d’abord réussi à implémenter ImGUI. Mais on avait du mal à recréer le contexte openGL, donc on a implémenté glad, et refait les fichiers cpp pour tenir le contexte openGL avec un VAO, et un VBO notamment. </w:t>
+        <w:t>27 Avril 2025 :</w:t>
+      </w:r>
+    </w:p>
+    <w:p>
+      <w:r>
+        <w:t>On va tenter une expérience. Techniquement dans notre projet on a une fenêtre Imgui qui tient la scène 3D. Donc elle existe dans notre code.</w:t>
+      </w:r>
+    </w:p>
+    <w:p>
+      <w:r>
+        <w:t>Ce qu’on veut c’est lui ajouter clairement la scène 3D via une flèche.</w:t>
+      </w:r>
+    </w:p>
+    <w:p>
+      <w:r>
+        <w:t xml:space="preserve">Exemple de pseudo code </w:t>
+      </w:r>
+    </w:p>
+    <w:p>
+      <w:r>
+        <w:t>Fenêtre qui tient la scène 3D =&gt; Ajouter Scène 3D =&gt; Ajouter grillage =&gt; Ajouter composant 2D</w:t>
       </w:r>
     </w:p>
     <w:p/>
     <w:p>
-      <w:pPr>
-        <w:rPr>
-          <w:u w:val="single"/>
-        </w:rPr>
-      </w:pPr>
-      <w:r>
-        <w:rPr>
-          <w:u w:val="single"/>
-        </w:rPr>
-        <w:t>27 Avril 2025 :</w:t>
-      </w:r>
-    </w:p>
-    <w:p>
-      <w:r>
-        <w:t>On va tenter une expérience. Techniquement dans notre projet on a une fenêtre Imgui qui tient la scène 3D. Donc elle existe dans notre code.</w:t>
-      </w:r>
-    </w:p>
-    <w:p>
-      <w:r>
-        <w:t>Ce qu’on veut c’est lui ajouter clairement la scène 3D via une flèche.</w:t>
-      </w:r>
-    </w:p>
-    <w:p>
-      <w:r>
-        <w:t xml:space="preserve">Exemple de pseudo code </w:t>
-      </w:r>
-    </w:p>
-    <w:p>
-      <w:r>
-        <w:t>Fenêtre qui tient la scène 3D =&gt; Ajouter Scène 3D =&gt; Ajouter grillage =&gt; Ajouter composant 2D</w:t>
-      </w:r>
-    </w:p>
-    <w:p/>
-    <w:p>
-      <w:r>
-        <w:lastRenderedPageBreak/>
+      <w:r>
         <w:t>Note : On a pas pu faire de fonction fléchée, mais on a créé un fonction add, parameter de gauche et parameter de droite. La fonction add permet à un objet, le paramètre de gauche de se voir ajouter un autre objet, le paramètre de droite.</w:t>
       </w:r>
     </w:p>
@@ -2351,7 +2377,6 @@
         <w:rPr>
           <w:u w:val="single"/>
         </w:rPr>
-        <w:lastRenderedPageBreak/>
         <w:t>29 Avril 2025 :</w:t>
       </w:r>
     </w:p>
@@ -2804,7 +2829,7 @@
     <w:p>
       <w:r>
         <w:drawing>
-          <wp:inline distT="0" distB="0" distL="0" distR="0" wp14:anchorId="0F5E47F9" wp14:editId="544A5D02">
+          <wp:inline distT="0" distB="0" distL="0" distR="0" wp14:anchorId="0F5E47F9" wp14:editId="5FCC8AA4">
             <wp:extent cx="5760720" cy="2990850"/>
             <wp:effectExtent l="0" t="0" r="0" b="0"/>
             <wp:docPr id="1093152962" name="Image 1" descr="Screnshot de mon projet de moteur 3D. On peut voir 5 fenêtres :&#10;&#10;- Le hierarchy insepctor qui liste les objets présents dans la scène 3D&#10;- La fenêtre qui contient la scène 3D, soit un cube bleu sur un grillage&#10;- Une fênêtre en bas qui contient un simple &quot; Bienvenue dans la première fenêtre ! c'est une belle fenêtre ! &quot;&#10;- Une fenêtre bleue indépendante qui tient le contexte de rendu pour DirectX 12&#10;- Une fenêtre de debug"/>
@@ -2862,7 +2887,7 @@
       <w:r>
         <w:lastRenderedPageBreak/>
         <w:drawing>
-          <wp:inline distT="0" distB="0" distL="0" distR="0" wp14:anchorId="121E72D2" wp14:editId="02961FB0">
+          <wp:inline distT="0" distB="0" distL="0" distR="0" wp14:anchorId="121E72D2" wp14:editId="0E75FF37">
             <wp:extent cx="5760720" cy="2840355"/>
             <wp:effectExtent l="0" t="0" r="0" b="0"/>
             <wp:docPr id="251274229" name="Image 1"/>
@@ -3588,6 +3613,118 @@
     </w:lvl>
   </w:abstractNum>
   <w:abstractNum w:abstractNumId="5" w15:restartNumberingAfterBreak="0">
+    <w:nsid w:val="61610A3E"/>
+    <w:multiLevelType w:val="hybridMultilevel"/>
+    <w:tmpl w:val="6D7A62E0"/>
+    <w:lvl w:ilvl="0" w:tplc="8F1A6B64">
+      <w:numFmt w:val="bullet"/>
+      <w:lvlText w:val=""/>
+      <w:lvlJc w:val="left"/>
+      <w:pPr>
+        <w:ind w:left="720" w:hanging="360"/>
+      </w:pPr>
+      <w:rPr>
+        <w:rFonts w:ascii="Symbol" w:eastAsiaTheme="minorEastAsia" w:hAnsi="Symbol" w:cstheme="minorBidi" w:hint="default"/>
+      </w:rPr>
+    </w:lvl>
+    <w:lvl w:ilvl="1" w:tplc="040C0003" w:tentative="1">
+      <w:start w:val="1"/>
+      <w:numFmt w:val="bullet"/>
+      <w:lvlText w:val="o"/>
+      <w:lvlJc w:val="left"/>
+      <w:pPr>
+        <w:ind w:left="1440" w:hanging="360"/>
+      </w:pPr>
+      <w:rPr>
+        <w:rFonts w:ascii="Courier New" w:hAnsi="Courier New" w:cs="Courier New" w:hint="default"/>
+      </w:rPr>
+    </w:lvl>
+    <w:lvl w:ilvl="2" w:tplc="040C0005" w:tentative="1">
+      <w:start w:val="1"/>
+      <w:numFmt w:val="bullet"/>
+      <w:lvlText w:val=""/>
+      <w:lvlJc w:val="left"/>
+      <w:pPr>
+        <w:ind w:left="2160" w:hanging="360"/>
+      </w:pPr>
+      <w:rPr>
+        <w:rFonts w:ascii="Wingdings" w:hAnsi="Wingdings" w:hint="default"/>
+      </w:rPr>
+    </w:lvl>
+    <w:lvl w:ilvl="3" w:tplc="040C0001" w:tentative="1">
+      <w:start w:val="1"/>
+      <w:numFmt w:val="bullet"/>
+      <w:lvlText w:val=""/>
+      <w:lvlJc w:val="left"/>
+      <w:pPr>
+        <w:ind w:left="2880" w:hanging="360"/>
+      </w:pPr>
+      <w:rPr>
+        <w:rFonts w:ascii="Symbol" w:hAnsi="Symbol" w:hint="default"/>
+      </w:rPr>
+    </w:lvl>
+    <w:lvl w:ilvl="4" w:tplc="040C0003" w:tentative="1">
+      <w:start w:val="1"/>
+      <w:numFmt w:val="bullet"/>
+      <w:lvlText w:val="o"/>
+      <w:lvlJc w:val="left"/>
+      <w:pPr>
+        <w:ind w:left="3600" w:hanging="360"/>
+      </w:pPr>
+      <w:rPr>
+        <w:rFonts w:ascii="Courier New" w:hAnsi="Courier New" w:cs="Courier New" w:hint="default"/>
+      </w:rPr>
+    </w:lvl>
+    <w:lvl w:ilvl="5" w:tplc="040C0005" w:tentative="1">
+      <w:start w:val="1"/>
+      <w:numFmt w:val="bullet"/>
+      <w:lvlText w:val=""/>
+      <w:lvlJc w:val="left"/>
+      <w:pPr>
+        <w:ind w:left="4320" w:hanging="360"/>
+      </w:pPr>
+      <w:rPr>
+        <w:rFonts w:ascii="Wingdings" w:hAnsi="Wingdings" w:hint="default"/>
+      </w:rPr>
+    </w:lvl>
+    <w:lvl w:ilvl="6" w:tplc="040C0001" w:tentative="1">
+      <w:start w:val="1"/>
+      <w:numFmt w:val="bullet"/>
+      <w:lvlText w:val=""/>
+      <w:lvlJc w:val="left"/>
+      <w:pPr>
+        <w:ind w:left="5040" w:hanging="360"/>
+      </w:pPr>
+      <w:rPr>
+        <w:rFonts w:ascii="Symbol" w:hAnsi="Symbol" w:hint="default"/>
+      </w:rPr>
+    </w:lvl>
+    <w:lvl w:ilvl="7" w:tplc="040C0003" w:tentative="1">
+      <w:start w:val="1"/>
+      <w:numFmt w:val="bullet"/>
+      <w:lvlText w:val="o"/>
+      <w:lvlJc w:val="left"/>
+      <w:pPr>
+        <w:ind w:left="5760" w:hanging="360"/>
+      </w:pPr>
+      <w:rPr>
+        <w:rFonts w:ascii="Courier New" w:hAnsi="Courier New" w:cs="Courier New" w:hint="default"/>
+      </w:rPr>
+    </w:lvl>
+    <w:lvl w:ilvl="8" w:tplc="040C0005" w:tentative="1">
+      <w:start w:val="1"/>
+      <w:numFmt w:val="bullet"/>
+      <w:lvlText w:val=""/>
+      <w:lvlJc w:val="left"/>
+      <w:pPr>
+        <w:ind w:left="6480" w:hanging="360"/>
+      </w:pPr>
+      <w:rPr>
+        <w:rFonts w:ascii="Wingdings" w:hAnsi="Wingdings" w:hint="default"/>
+      </w:rPr>
+    </w:lvl>
+  </w:abstractNum>
+  <w:abstractNum w:abstractNumId="6" w15:restartNumberingAfterBreak="0">
     <w:nsid w:val="705C3673"/>
     <w:multiLevelType w:val="hybridMultilevel"/>
     <w:tmpl w:val="F59872F6"/>
@@ -3700,7 +3837,7 @@
       </w:rPr>
     </w:lvl>
   </w:abstractNum>
-  <w:abstractNum w:abstractNumId="6" w15:restartNumberingAfterBreak="0">
+  <w:abstractNum w:abstractNumId="7" w15:restartNumberingAfterBreak="0">
     <w:nsid w:val="762A026A"/>
     <w:multiLevelType w:val="hybridMultilevel"/>
     <w:tmpl w:val="64D4A620"/>
@@ -3817,13 +3954,13 @@
     <w:abstractNumId w:val="4"/>
   </w:num>
   <w:num w:numId="2" w16cid:durableId="19669699">
-    <w:abstractNumId w:val="6"/>
+    <w:abstractNumId w:val="7"/>
   </w:num>
   <w:num w:numId="3" w16cid:durableId="1864630482">
     <w:abstractNumId w:val="3"/>
   </w:num>
   <w:num w:numId="4" w16cid:durableId="1130366408">
-    <w:abstractNumId w:val="5"/>
+    <w:abstractNumId w:val="6"/>
   </w:num>
   <w:num w:numId="5" w16cid:durableId="1982732615">
     <w:abstractNumId w:val="1"/>
@@ -3833,6 +3970,9 @@
   </w:num>
   <w:num w:numId="7" w16cid:durableId="1662079872">
     <w:abstractNumId w:val="2"/>
+  </w:num>
+  <w:num w:numId="8" w16cid:durableId="1764884684">
+    <w:abstractNumId w:val="5"/>
   </w:num>
 </w:numbering>
 </file>

</xml_diff>

<commit_message>
refactor 3D rendering, merge 3D view and 3D drawing, better 3D objects creation and better link with the OpenGl context
</commit_message>
<xml_diff>
--- a/Journal de Developpement.docx
+++ b/Journal de Developpement.docx
@@ -2829,7 +2829,7 @@
     <w:p>
       <w:r>
         <w:drawing>
-          <wp:inline distT="0" distB="0" distL="0" distR="0" wp14:anchorId="0F5E47F9" wp14:editId="5FCC8AA4">
+          <wp:inline distT="0" distB="0" distL="0" distR="0" wp14:anchorId="0F5E47F9" wp14:editId="67A8E278">
             <wp:extent cx="5760720" cy="2990850"/>
             <wp:effectExtent l="0" t="0" r="0" b="0"/>
             <wp:docPr id="1093152962" name="Image 1" descr="Screnshot de mon projet de moteur 3D. On peut voir 5 fenêtres :&#10;&#10;- Le hierarchy insepctor qui liste les objets présents dans la scène 3D&#10;- La fenêtre qui contient la scène 3D, soit un cube bleu sur un grillage&#10;- Une fênêtre en bas qui contient un simple &quot; Bienvenue dans la première fenêtre ! c'est une belle fenêtre ! &quot;&#10;- Une fenêtre bleue indépendante qui tient le contexte de rendu pour DirectX 12&#10;- Une fenêtre de debug"/>
@@ -2887,7 +2887,7 @@
       <w:r>
         <w:lastRenderedPageBreak/>
         <w:drawing>
-          <wp:inline distT="0" distB="0" distL="0" distR="0" wp14:anchorId="121E72D2" wp14:editId="0E75FF37">
+          <wp:inline distT="0" distB="0" distL="0" distR="0" wp14:anchorId="121E72D2" wp14:editId="6070EFB5">
             <wp:extent cx="5760720" cy="2840355"/>
             <wp:effectExtent l="0" t="0" r="0" b="0"/>
             <wp:docPr id="251274229" name="Image 1"/>
@@ -3035,6 +3035,49 @@
       </w:pPr>
       <w:r>
         <w:t>Le système de création depuis le menu contextuel est mainte opérationnel. J’ai corrigé un bug qui faisait que lorsqu’on sélectionnait un objet créé dan l’inspecteur hiérarchique, la fenêtre d’inspection d’objet continuait d’afficher qu’il n’y avait aucun objet sélectionné.</w:t>
+      </w:r>
+    </w:p>
+    <w:p>
+      <w:pPr>
+        <w:pStyle w:val="Paragraphedeliste"/>
+        <w:rPr>
+          <w:u w:val="single"/>
+        </w:rPr>
+      </w:pPr>
+      <w:r>
+        <w:rPr>
+          <w:u w:val="single"/>
+        </w:rPr>
+        <w:lastRenderedPageBreak/>
+        <w:t>08 juin 2025 :</w:t>
+      </w:r>
+    </w:p>
+    <w:p>
+      <w:pPr>
+        <w:pStyle w:val="Paragraphedeliste"/>
+      </w:pPr>
+    </w:p>
+    <w:p>
+      <w:pPr>
+        <w:pStyle w:val="Paragraphedeliste"/>
+      </w:pPr>
+      <w:r>
+        <w:t>Ça fait du bien de faire une pause de code, surtout que j’étais un peu obligé étant donné que le JLPT N4 commence à pointer le bout de son nez. Je suis un peu stressé ces temps-ci également. Mais bon je suis pas là pour vous raconter ma vie dans ce journal de développement. J’ai fait un bon coup de refactoring, j’ai réorganisé plusieurs fichiers pour qu’ils soient plus intelligibles, refait la fonction d’assembling (je vais voir plus tard s’il y a pas une possibilité pour s’en débarasser)</w:t>
+      </w:r>
+      <w:r>
+        <w:t>, j’ai refait le code de la ThreeDWindow avec un appel bien plus clair de la création d’Objets dans la ThreeDwindow et le contexte openGL. J’ai bataillé parce que je n’arrivais pas à obtenir le rendu des cubes. En fait j’avais oublié de les initialiser avant de les ajouter. Il faudra voir maintenant si je ne peux pas les détruire de la même façon.</w:t>
+      </w:r>
+    </w:p>
+    <w:p>
+      <w:pPr>
+        <w:pStyle w:val="Paragraphedeliste"/>
+        <w:numPr>
+          <w:ilvl w:val="0"/>
+          <w:numId w:val="3"/>
+        </w:numPr>
+      </w:pPr>
+      <w:r>
+        <w:t>Refactoring done donc</w:t>
       </w:r>
     </w:p>
     <w:sectPr>

</xml_diff>

<commit_message>
prepare destruction of 3D objects
</commit_message>
<xml_diff>
--- a/Journal de Developpement.docx
+++ b/Journal de Developpement.docx
@@ -2829,7 +2829,7 @@
     <w:p>
       <w:r>
         <w:drawing>
-          <wp:inline distT="0" distB="0" distL="0" distR="0" wp14:anchorId="0F5E47F9" wp14:editId="67A8E278">
+          <wp:inline distT="0" distB="0" distL="0" distR="0" wp14:anchorId="0F5E47F9" wp14:editId="5FCC8AA4">
             <wp:extent cx="5760720" cy="2990850"/>
             <wp:effectExtent l="0" t="0" r="0" b="0"/>
             <wp:docPr id="1093152962" name="Image 1" descr="Screnshot de mon projet de moteur 3D. On peut voir 5 fenêtres :&#10;&#10;- Le hierarchy insepctor qui liste les objets présents dans la scène 3D&#10;- La fenêtre qui contient la scène 3D, soit un cube bleu sur un grillage&#10;- Une fênêtre en bas qui contient un simple &quot; Bienvenue dans la première fenêtre ! c'est une belle fenêtre ! &quot;&#10;- Une fenêtre bleue indépendante qui tient le contexte de rendu pour DirectX 12&#10;- Une fenêtre de debug"/>
@@ -2887,7 +2887,7 @@
       <w:r>
         <w:lastRenderedPageBreak/>
         <w:drawing>
-          <wp:inline distT="0" distB="0" distL="0" distR="0" wp14:anchorId="121E72D2" wp14:editId="6070EFB5">
+          <wp:inline distT="0" distB="0" distL="0" distR="0" wp14:anchorId="121E72D2" wp14:editId="0E75FF37">
             <wp:extent cx="5760720" cy="2840355"/>
             <wp:effectExtent l="0" t="0" r="0" b="0"/>
             <wp:docPr id="251274229" name="Image 1"/>
@@ -3035,49 +3035,6 @@
       </w:pPr>
       <w:r>
         <w:t>Le système de création depuis le menu contextuel est mainte opérationnel. J’ai corrigé un bug qui faisait que lorsqu’on sélectionnait un objet créé dan l’inspecteur hiérarchique, la fenêtre d’inspection d’objet continuait d’afficher qu’il n’y avait aucun objet sélectionné.</w:t>
-      </w:r>
-    </w:p>
-    <w:p>
-      <w:pPr>
-        <w:pStyle w:val="Paragraphedeliste"/>
-        <w:rPr>
-          <w:u w:val="single"/>
-        </w:rPr>
-      </w:pPr>
-      <w:r>
-        <w:rPr>
-          <w:u w:val="single"/>
-        </w:rPr>
-        <w:lastRenderedPageBreak/>
-        <w:t>08 juin 2025 :</w:t>
-      </w:r>
-    </w:p>
-    <w:p>
-      <w:pPr>
-        <w:pStyle w:val="Paragraphedeliste"/>
-      </w:pPr>
-    </w:p>
-    <w:p>
-      <w:pPr>
-        <w:pStyle w:val="Paragraphedeliste"/>
-      </w:pPr>
-      <w:r>
-        <w:t>Ça fait du bien de faire une pause de code, surtout que j’étais un peu obligé étant donné que le JLPT N4 commence à pointer le bout de son nez. Je suis un peu stressé ces temps-ci également. Mais bon je suis pas là pour vous raconter ma vie dans ce journal de développement. J’ai fait un bon coup de refactoring, j’ai réorganisé plusieurs fichiers pour qu’ils soient plus intelligibles, refait la fonction d’assembling (je vais voir plus tard s’il y a pas une possibilité pour s’en débarasser)</w:t>
-      </w:r>
-      <w:r>
-        <w:t>, j’ai refait le code de la ThreeDWindow avec un appel bien plus clair de la création d’Objets dans la ThreeDwindow et le contexte openGL. J’ai bataillé parce que je n’arrivais pas à obtenir le rendu des cubes. En fait j’avais oublié de les initialiser avant de les ajouter. Il faudra voir maintenant si je ne peux pas les détruire de la même façon.</w:t>
-      </w:r>
-    </w:p>
-    <w:p>
-      <w:pPr>
-        <w:pStyle w:val="Paragraphedeliste"/>
-        <w:numPr>
-          <w:ilvl w:val="0"/>
-          <w:numId w:val="3"/>
-        </w:numPr>
-      </w:pPr>
-      <w:r>
-        <w:t>Refactoring done donc</w:t>
       </w:r>
     </w:p>
     <w:sectPr>

</xml_diff>

<commit_message>
Destroy selected 3D object
</commit_message>
<xml_diff>
--- a/Journal de Developpement.docx
+++ b/Journal de Developpement.docx
@@ -1194,6 +1194,27 @@
         <w:rPr>
           <w:rFonts w:ascii="Segoe UI Emoji" w:hAnsi="Segoe UI Emoji" w:cs="Segoe UI Emoji"/>
         </w:rPr>
+        <w:t>✅</w:t>
+      </w:r>
+    </w:p>
+    <w:p>
+      <w:pPr>
+        <w:pStyle w:val="Paragraphedeliste"/>
+        <w:numPr>
+          <w:ilvl w:val="0"/>
+          <w:numId w:val="4"/>
+        </w:numPr>
+      </w:pPr>
+      <w:r>
+        <w:rPr>
+          <w:rFonts w:ascii="Segoe UI Emoji" w:hAnsi="Segoe UI Emoji" w:cs="Segoe UI Emoji"/>
+        </w:rPr>
+        <w:t xml:space="preserve">Gérer la sélection multiple : </w:t>
+      </w:r>
+      <w:r>
+        <w:rPr>
+          <w:rFonts w:ascii="Segoe UI Emoji" w:hAnsi="Segoe UI Emoji" w:cs="Segoe UI Emoji"/>
+        </w:rPr>
         <w:t>❌</w:t>
       </w:r>
     </w:p>
@@ -1383,8 +1404,6 @@
     <w:p/>
     <w:p/>
     <w:p/>
-    <w:p/>
-    <w:p/>
     <w:p>
       <w:pPr>
         <w:rPr>
@@ -1397,6 +1416,7 @@
           <w:rFonts w:ascii="Segoe UI Emoji" w:hAnsi="Segoe UI Emoji"/>
           <w:u w:val="single"/>
         </w:rPr>
+        <w:lastRenderedPageBreak/>
         <w:t xml:space="preserve">Etpae de développement </w:t>
       </w:r>
       <w:r>
@@ -1938,31 +1958,31 @@
         <w:rPr>
           <w:u w:val="single"/>
         </w:rPr>
+        <w:t>Etape de développement</w:t>
+      </w:r>
+      <w:r>
+        <w:rPr>
+          <w:u w:val="single"/>
+        </w:rPr>
+        <w:t xml:space="preserve"> du jeu 1 </w:t>
+      </w:r>
+      <w:r>
+        <w:rPr>
+          <w:u w:val="single"/>
+        </w:rPr>
+        <w:t xml:space="preserve"> : Commencer à rendre le monde vivant </w:t>
+      </w:r>
+    </w:p>
+    <w:p>
+      <w:pPr>
+        <w:pStyle w:val="Paragraphedeliste"/>
+        <w:numPr>
+          <w:ilvl w:val="0"/>
+          <w:numId w:val="4"/>
+        </w:numPr>
+      </w:pPr>
+      <w:r>
         <w:lastRenderedPageBreak/>
-        <w:t>Etape de développement</w:t>
-      </w:r>
-      <w:r>
-        <w:rPr>
-          <w:u w:val="single"/>
-        </w:rPr>
-        <w:t xml:space="preserve"> du jeu 1 </w:t>
-      </w:r>
-      <w:r>
-        <w:rPr>
-          <w:u w:val="single"/>
-        </w:rPr>
-        <w:t xml:space="preserve"> : Commencer à rendre le monde vivant </w:t>
-      </w:r>
-    </w:p>
-    <w:p>
-      <w:pPr>
-        <w:pStyle w:val="Paragraphedeliste"/>
-        <w:numPr>
-          <w:ilvl w:val="0"/>
-          <w:numId w:val="4"/>
-        </w:numPr>
-      </w:pPr>
-      <w:r>
         <w:t>On va virer la grille, et faire un système de maillage avec des cubes 3D / voxel</w:t>
       </w:r>
     </w:p>
@@ -2001,6 +2021,35 @@
       </w:pPr>
       <w:r>
         <w:t>Faire son propre système de gizmo</w:t>
+      </w:r>
+    </w:p>
+    <w:p>
+      <w:r>
+        <w:t xml:space="preserve">Elements à refactorer et choses à faire : </w:t>
+      </w:r>
+    </w:p>
+    <w:p>
+      <w:pPr>
+        <w:pStyle w:val="Paragraphedeliste"/>
+        <w:numPr>
+          <w:ilvl w:val="0"/>
+          <w:numId w:val="4"/>
+        </w:numPr>
+      </w:pPr>
+      <w:r>
+        <w:t>Un UML</w:t>
+      </w:r>
+    </w:p>
+    <w:p>
+      <w:pPr>
+        <w:pStyle w:val="Paragraphedeliste"/>
+        <w:numPr>
+          <w:ilvl w:val="0"/>
+          <w:numId w:val="4"/>
+        </w:numPr>
+      </w:pPr>
+      <w:r>
+        <w:t>Refaire certaines fonctionnalités du hierarchy inspector</w:t>
       </w:r>
     </w:p>
     <w:p/>
@@ -2023,25 +2072,23 @@
     <w:p/>
     <w:p/>
     <w:p/>
-    <w:p/>
-    <w:p>
-      <w:pPr>
-        <w:rPr>
-          <w:u w:val="single"/>
-        </w:rPr>
-      </w:pPr>
-    </w:p>
-    <w:p>
-      <w:pPr>
-        <w:rPr>
-          <w:u w:val="single"/>
-        </w:rPr>
-      </w:pPr>
-      <w:r>
-        <w:rPr>
-          <w:u w:val="single"/>
-        </w:rPr>
-        <w:lastRenderedPageBreak/>
+    <w:p>
+      <w:pPr>
+        <w:rPr>
+          <w:u w:val="single"/>
+        </w:rPr>
+      </w:pPr>
+    </w:p>
+    <w:p>
+      <w:pPr>
+        <w:rPr>
+          <w:u w:val="single"/>
+        </w:rPr>
+      </w:pPr>
+      <w:r>
+        <w:rPr>
+          <w:u w:val="single"/>
+        </w:rPr>
         <w:t>Journal de Développement du projet</w:t>
       </w:r>
     </w:p>
@@ -2804,7 +2851,7 @@
     <w:p>
       <w:r>
         <w:drawing>
-          <wp:inline distT="0" distB="0" distL="0" distR="0" wp14:anchorId="0F5E47F9" wp14:editId="544A5D02">
+          <wp:inline distT="0" distB="0" distL="0" distR="0" wp14:anchorId="0F5E47F9" wp14:editId="5793ACB5">
             <wp:extent cx="5760720" cy="2990850"/>
             <wp:effectExtent l="0" t="0" r="0" b="0"/>
             <wp:docPr id="1093152962" name="Image 1" descr="Screnshot de mon projet de moteur 3D. On peut voir 5 fenêtres :&#10;&#10;- Le hierarchy insepctor qui liste les objets présents dans la scène 3D&#10;- La fenêtre qui contient la scène 3D, soit un cube bleu sur un grillage&#10;- Une fênêtre en bas qui contient un simple &quot; Bienvenue dans la première fenêtre ! c'est une belle fenêtre ! &quot;&#10;- Une fenêtre bleue indépendante qui tient le contexte de rendu pour DirectX 12&#10;- Une fenêtre de debug"/>
@@ -2862,7 +2909,7 @@
       <w:r>
         <w:lastRenderedPageBreak/>
         <w:drawing>
-          <wp:inline distT="0" distB="0" distL="0" distR="0" wp14:anchorId="121E72D2" wp14:editId="02961FB0">
+          <wp:inline distT="0" distB="0" distL="0" distR="0" wp14:anchorId="121E72D2" wp14:editId="2000BE5D">
             <wp:extent cx="5760720" cy="2840355"/>
             <wp:effectExtent l="0" t="0" r="0" b="0"/>
             <wp:docPr id="251274229" name="Image 1"/>
@@ -3588,6 +3635,118 @@
     </w:lvl>
   </w:abstractNum>
   <w:abstractNum w:abstractNumId="5" w15:restartNumberingAfterBreak="0">
+    <w:nsid w:val="61610A3E"/>
+    <w:multiLevelType w:val="hybridMultilevel"/>
+    <w:tmpl w:val="6D7A62E0"/>
+    <w:lvl w:ilvl="0" w:tplc="8F1A6B64">
+      <w:numFmt w:val="bullet"/>
+      <w:lvlText w:val=""/>
+      <w:lvlJc w:val="left"/>
+      <w:pPr>
+        <w:ind w:left="720" w:hanging="360"/>
+      </w:pPr>
+      <w:rPr>
+        <w:rFonts w:ascii="Symbol" w:eastAsiaTheme="minorEastAsia" w:hAnsi="Symbol" w:cstheme="minorBidi" w:hint="default"/>
+      </w:rPr>
+    </w:lvl>
+    <w:lvl w:ilvl="1" w:tplc="040C0003" w:tentative="1">
+      <w:start w:val="1"/>
+      <w:numFmt w:val="bullet"/>
+      <w:lvlText w:val="o"/>
+      <w:lvlJc w:val="left"/>
+      <w:pPr>
+        <w:ind w:left="1440" w:hanging="360"/>
+      </w:pPr>
+      <w:rPr>
+        <w:rFonts w:ascii="Courier New" w:hAnsi="Courier New" w:cs="Courier New" w:hint="default"/>
+      </w:rPr>
+    </w:lvl>
+    <w:lvl w:ilvl="2" w:tplc="040C0005" w:tentative="1">
+      <w:start w:val="1"/>
+      <w:numFmt w:val="bullet"/>
+      <w:lvlText w:val=""/>
+      <w:lvlJc w:val="left"/>
+      <w:pPr>
+        <w:ind w:left="2160" w:hanging="360"/>
+      </w:pPr>
+      <w:rPr>
+        <w:rFonts w:ascii="Wingdings" w:hAnsi="Wingdings" w:hint="default"/>
+      </w:rPr>
+    </w:lvl>
+    <w:lvl w:ilvl="3" w:tplc="040C0001" w:tentative="1">
+      <w:start w:val="1"/>
+      <w:numFmt w:val="bullet"/>
+      <w:lvlText w:val=""/>
+      <w:lvlJc w:val="left"/>
+      <w:pPr>
+        <w:ind w:left="2880" w:hanging="360"/>
+      </w:pPr>
+      <w:rPr>
+        <w:rFonts w:ascii="Symbol" w:hAnsi="Symbol" w:hint="default"/>
+      </w:rPr>
+    </w:lvl>
+    <w:lvl w:ilvl="4" w:tplc="040C0003" w:tentative="1">
+      <w:start w:val="1"/>
+      <w:numFmt w:val="bullet"/>
+      <w:lvlText w:val="o"/>
+      <w:lvlJc w:val="left"/>
+      <w:pPr>
+        <w:ind w:left="3600" w:hanging="360"/>
+      </w:pPr>
+      <w:rPr>
+        <w:rFonts w:ascii="Courier New" w:hAnsi="Courier New" w:cs="Courier New" w:hint="default"/>
+      </w:rPr>
+    </w:lvl>
+    <w:lvl w:ilvl="5" w:tplc="040C0005" w:tentative="1">
+      <w:start w:val="1"/>
+      <w:numFmt w:val="bullet"/>
+      <w:lvlText w:val=""/>
+      <w:lvlJc w:val="left"/>
+      <w:pPr>
+        <w:ind w:left="4320" w:hanging="360"/>
+      </w:pPr>
+      <w:rPr>
+        <w:rFonts w:ascii="Wingdings" w:hAnsi="Wingdings" w:hint="default"/>
+      </w:rPr>
+    </w:lvl>
+    <w:lvl w:ilvl="6" w:tplc="040C0001" w:tentative="1">
+      <w:start w:val="1"/>
+      <w:numFmt w:val="bullet"/>
+      <w:lvlText w:val=""/>
+      <w:lvlJc w:val="left"/>
+      <w:pPr>
+        <w:ind w:left="5040" w:hanging="360"/>
+      </w:pPr>
+      <w:rPr>
+        <w:rFonts w:ascii="Symbol" w:hAnsi="Symbol" w:hint="default"/>
+      </w:rPr>
+    </w:lvl>
+    <w:lvl w:ilvl="7" w:tplc="040C0003" w:tentative="1">
+      <w:start w:val="1"/>
+      <w:numFmt w:val="bullet"/>
+      <w:lvlText w:val="o"/>
+      <w:lvlJc w:val="left"/>
+      <w:pPr>
+        <w:ind w:left="5760" w:hanging="360"/>
+      </w:pPr>
+      <w:rPr>
+        <w:rFonts w:ascii="Courier New" w:hAnsi="Courier New" w:cs="Courier New" w:hint="default"/>
+      </w:rPr>
+    </w:lvl>
+    <w:lvl w:ilvl="8" w:tplc="040C0005" w:tentative="1">
+      <w:start w:val="1"/>
+      <w:numFmt w:val="bullet"/>
+      <w:lvlText w:val=""/>
+      <w:lvlJc w:val="left"/>
+      <w:pPr>
+        <w:ind w:left="6480" w:hanging="360"/>
+      </w:pPr>
+      <w:rPr>
+        <w:rFonts w:ascii="Wingdings" w:hAnsi="Wingdings" w:hint="default"/>
+      </w:rPr>
+    </w:lvl>
+  </w:abstractNum>
+  <w:abstractNum w:abstractNumId="6" w15:restartNumberingAfterBreak="0">
     <w:nsid w:val="705C3673"/>
     <w:multiLevelType w:val="hybridMultilevel"/>
     <w:tmpl w:val="F59872F6"/>
@@ -3700,7 +3859,7 @@
       </w:rPr>
     </w:lvl>
   </w:abstractNum>
-  <w:abstractNum w:abstractNumId="6" w15:restartNumberingAfterBreak="0">
+  <w:abstractNum w:abstractNumId="7" w15:restartNumberingAfterBreak="0">
     <w:nsid w:val="762A026A"/>
     <w:multiLevelType w:val="hybridMultilevel"/>
     <w:tmpl w:val="64D4A620"/>
@@ -3817,13 +3976,13 @@
     <w:abstractNumId w:val="4"/>
   </w:num>
   <w:num w:numId="2" w16cid:durableId="19669699">
-    <w:abstractNumId w:val="6"/>
+    <w:abstractNumId w:val="7"/>
   </w:num>
   <w:num w:numId="3" w16cid:durableId="1864630482">
     <w:abstractNumId w:val="3"/>
   </w:num>
   <w:num w:numId="4" w16cid:durableId="1130366408">
-    <w:abstractNumId w:val="5"/>
+    <w:abstractNumId w:val="6"/>
   </w:num>
   <w:num w:numId="5" w16cid:durableId="1982732615">
     <w:abstractNumId w:val="1"/>
@@ -3833,6 +3992,9 @@
   </w:num>
   <w:num w:numId="7" w16cid:durableId="1662079872">
     <w:abstractNumId w:val="2"/>
+  </w:num>
+  <w:num w:numId="8" w16cid:durableId="1764884684">
+    <w:abstractNumId w:val="5"/>
   </w:num>
 </w:numbering>
 </file>

</xml_diff>

<commit_message>
replace std::vectors(*threeDobject) by std::list in hierarchy inspector, openGlContext and ThreeDSceneDrawer
</commit_message>
<xml_diff>
--- a/Journal de Developpement.docx
+++ b/Journal de Developpement.docx
@@ -1161,55 +1161,61 @@
         <w:rPr>
           <w:rFonts w:ascii="Segoe UI Emoji" w:hAnsi="Segoe UI Emoji" w:cs="Segoe UI Emoji"/>
         </w:rPr>
+        <w:t>Détruire les objets 3D via une fenêtre contextuelle qui apparaît lorsqu’on clique sur souris gauche, sur un objet sélectionné :</w:t>
+      </w:r>
+      <w:r>
+        <w:rPr>
+          <w:rFonts w:ascii="Segoe UI Emoji" w:hAnsi="Segoe UI Emoji" w:cs="Segoe UI Emoji"/>
+        </w:rPr>
+        <w:t xml:space="preserve"> </w:t>
+      </w:r>
+      <w:r>
+        <w:rPr>
+          <w:rFonts w:ascii="Segoe UI Emoji" w:hAnsi="Segoe UI Emoji" w:cs="Segoe UI Emoji"/>
+        </w:rPr>
+        <w:t>✅</w:t>
+      </w:r>
+    </w:p>
+    <w:p>
+      <w:pPr>
+        <w:pStyle w:val="Paragraphedeliste"/>
+        <w:numPr>
+          <w:ilvl w:val="0"/>
+          <w:numId w:val="4"/>
+        </w:numPr>
+      </w:pPr>
+      <w:r>
+        <w:rPr>
+          <w:rFonts w:ascii="Segoe UI Emoji" w:hAnsi="Segoe UI Emoji" w:cs="Segoe UI Emoji"/>
+        </w:rPr>
+        <w:t xml:space="preserve">Gérer la sélection multiple : </w:t>
+      </w:r>
+      <w:r>
+        <w:rPr>
+          <w:rFonts w:ascii="Segoe UI Emoji" w:hAnsi="Segoe UI Emoji" w:cs="Segoe UI Emoji"/>
+        </w:rPr>
+        <w:t>❌</w:t>
+      </w:r>
+      <w:r>
+        <w:rPr>
+          <w:rFonts w:ascii="Segoe UI Emoji" w:hAnsi="Segoe UI Emoji" w:cs="Segoe UI Emoji"/>
+        </w:rPr>
+        <w:t xml:space="preserve"> </w:t>
+      </w:r>
+    </w:p>
+    <w:p>
+      <w:pPr>
+        <w:pStyle w:val="Paragraphedeliste"/>
+        <w:numPr>
+          <w:ilvl w:val="0"/>
+          <w:numId w:val="4"/>
+        </w:numPr>
+      </w:pPr>
+      <w:r>
+        <w:rPr>
+          <w:rFonts w:ascii="Segoe UI Emoji" w:hAnsi="Segoe UI Emoji" w:cs="Segoe UI Emoji"/>
+        </w:rPr>
         <w:t xml:space="preserve">Faire un premier système de parent enfant pour les objets 3D : </w:t>
-      </w:r>
-      <w:r>
-        <w:rPr>
-          <w:rFonts w:ascii="Segoe UI Emoji" w:hAnsi="Segoe UI Emoji" w:cs="Segoe UI Emoji"/>
-        </w:rPr>
-        <w:t>❌</w:t>
-      </w:r>
-    </w:p>
-    <w:p>
-      <w:pPr>
-        <w:pStyle w:val="Paragraphedeliste"/>
-        <w:numPr>
-          <w:ilvl w:val="0"/>
-          <w:numId w:val="4"/>
-        </w:numPr>
-      </w:pPr>
-      <w:r>
-        <w:rPr>
-          <w:rFonts w:ascii="Segoe UI Emoji" w:hAnsi="Segoe UI Emoji" w:cs="Segoe UI Emoji"/>
-        </w:rPr>
-        <w:t>Détruire les objets 3D via une fenêtre contextuelle qui apparaît lorsqu’on clique sur souris gauche, sur un objet sélectionné :</w:t>
-      </w:r>
-      <w:r>
-        <w:rPr>
-          <w:rFonts w:ascii="Segoe UI Emoji" w:hAnsi="Segoe UI Emoji" w:cs="Segoe UI Emoji"/>
-        </w:rPr>
-        <w:t xml:space="preserve"> </w:t>
-      </w:r>
-      <w:r>
-        <w:rPr>
-          <w:rFonts w:ascii="Segoe UI Emoji" w:hAnsi="Segoe UI Emoji" w:cs="Segoe UI Emoji"/>
-        </w:rPr>
-        <w:t>✅</w:t>
-      </w:r>
-    </w:p>
-    <w:p>
-      <w:pPr>
-        <w:pStyle w:val="Paragraphedeliste"/>
-        <w:numPr>
-          <w:ilvl w:val="0"/>
-          <w:numId w:val="4"/>
-        </w:numPr>
-      </w:pPr>
-      <w:r>
-        <w:rPr>
-          <w:rFonts w:ascii="Segoe UI Emoji" w:hAnsi="Segoe UI Emoji" w:cs="Segoe UI Emoji"/>
-        </w:rPr>
-        <w:t xml:space="preserve">Gérer la sélection multiple : </w:t>
       </w:r>
       <w:r>
         <w:rPr>
@@ -2851,7 +2857,7 @@
     <w:p>
       <w:r>
         <w:drawing>
-          <wp:inline distT="0" distB="0" distL="0" distR="0" wp14:anchorId="0F5E47F9" wp14:editId="5793ACB5">
+          <wp:inline distT="0" distB="0" distL="0" distR="0" wp14:anchorId="0F5E47F9" wp14:editId="55B8FD73">
             <wp:extent cx="5760720" cy="2990850"/>
             <wp:effectExtent l="0" t="0" r="0" b="0"/>
             <wp:docPr id="1093152962" name="Image 1" descr="Screnshot de mon projet de moteur 3D. On peut voir 5 fenêtres :&#10;&#10;- Le hierarchy insepctor qui liste les objets présents dans la scène 3D&#10;- La fenêtre qui contient la scène 3D, soit un cube bleu sur un grillage&#10;- Une fênêtre en bas qui contient un simple &quot; Bienvenue dans la première fenêtre ! c'est une belle fenêtre ! &quot;&#10;- Une fenêtre bleue indépendante qui tient le contexte de rendu pour DirectX 12&#10;- Une fenêtre de debug"/>
@@ -2909,7 +2915,7 @@
       <w:r>
         <w:lastRenderedPageBreak/>
         <w:drawing>
-          <wp:inline distT="0" distB="0" distL="0" distR="0" wp14:anchorId="121E72D2" wp14:editId="2000BE5D">
+          <wp:inline distT="0" distB="0" distL="0" distR="0" wp14:anchorId="121E72D2" wp14:editId="749365E5">
             <wp:extent cx="5760720" cy="2840355"/>
             <wp:effectExtent l="0" t="0" r="0" b="0"/>
             <wp:docPr id="251274229" name="Image 1"/>

</xml_diff>

<commit_message>
basis of parent child system via hierarchy inspector
</commit_message>
<xml_diff>
--- a/Journal de Developpement.docx
+++ b/Journal de Developpement.docx
@@ -1217,6 +1217,48 @@
         </w:rPr>
         <w:t>❌</w:t>
       </w:r>
+      <w:r>
+        <w:rPr>
+          <w:rFonts w:ascii="Segoe UI Emoji" w:hAnsi="Segoe UI Emoji" w:cs="Segoe UI Emoji"/>
+        </w:rPr>
+        <w:t xml:space="preserve"> </w:t>
+      </w:r>
+    </w:p>
+    <w:p>
+      <w:pPr>
+        <w:pStyle w:val="Paragraphedeliste"/>
+        <w:numPr>
+          <w:ilvl w:val="0"/>
+          <w:numId w:val="4"/>
+        </w:numPr>
+      </w:pPr>
+      <w:r>
+        <w:rPr>
+          <w:rFonts w:ascii="Segoe UI Emoji" w:hAnsi="Segoe UI Emoji" w:cs="Segoe UI Emoji"/>
+        </w:rPr>
+        <w:t xml:space="preserve">L’inspecteur doit pouvoir gérer un système parent-enfant via drag and drop : </w:t>
+      </w:r>
+    </w:p>
+    <w:p>
+      <w:pPr>
+        <w:pStyle w:val="Paragraphedeliste"/>
+        <w:numPr>
+          <w:ilvl w:val="0"/>
+          <w:numId w:val="7"/>
+        </w:numPr>
+      </w:pPr>
+      <w:r>
+        <w:rPr>
+          <w:rFonts w:ascii="Segoe UI Emoji" w:hAnsi="Segoe UI Emoji" w:cs="Segoe UI Emoji"/>
+        </w:rPr>
+        <w:t xml:space="preserve">Ce qu’on veut c’est qu’en maintenant l’objet avec un clic gauche enfoncé, celui-ci doit devenir un enfant d’un objet précédant et adopter ses propriétés quand on le lâche : </w:t>
+      </w:r>
+      <w:r>
+        <w:rPr>
+          <w:rFonts w:ascii="Segoe UI Emoji" w:hAnsi="Segoe UI Emoji" w:cs="Segoe UI Emoji"/>
+        </w:rPr>
+        <w:t>❌</w:t>
+      </w:r>
     </w:p>
     <w:p>
       <w:pPr>
@@ -1251,28 +1293,400 @@
         <w:rPr>
           <w:rFonts w:ascii="Segoe UI Emoji" w:hAnsi="Segoe UI Emoji" w:cs="Segoe UI Emoji"/>
         </w:rPr>
+        <w:t xml:space="preserve">Si on détruit un objet 3D parent, les enfants sont également détruits : </w:t>
+      </w:r>
+      <w:r>
+        <w:rPr>
+          <w:rFonts w:ascii="Segoe UI Emoji" w:hAnsi="Segoe UI Emoji" w:cs="Segoe UI Emoji"/>
+        </w:rPr>
+        <w:t>❌</w:t>
+      </w:r>
+    </w:p>
+    <w:p>
+      <w:pPr>
+        <w:pStyle w:val="Paragraphedeliste"/>
+        <w:numPr>
+          <w:ilvl w:val="0"/>
+          <w:numId w:val="4"/>
+        </w:numPr>
+      </w:pPr>
+      <w:r>
+        <w:rPr>
+          <w:rFonts w:ascii="Segoe UI Emoji" w:hAnsi="Segoe UI Emoji" w:cs="Segoe UI Emoji"/>
+        </w:rPr>
+        <w:t xml:space="preserve">Manipulation de vertices : </w:t>
+      </w:r>
+      <w:r>
+        <w:rPr>
+          <w:rFonts w:ascii="Segoe UI Emoji" w:hAnsi="Segoe UI Emoji" w:cs="Segoe UI Emoji"/>
+        </w:rPr>
+        <w:t>❌</w:t>
+      </w:r>
+    </w:p>
+    <w:p>
+      <w:pPr>
+        <w:pStyle w:val="Paragraphedeliste"/>
+        <w:numPr>
+          <w:ilvl w:val="0"/>
+          <w:numId w:val="4"/>
+        </w:numPr>
+      </w:pPr>
+      <w:r>
+        <w:rPr>
+          <w:rFonts w:ascii="Segoe UI Emoji" w:hAnsi="Segoe UI Emoji" w:cs="Segoe UI Emoji"/>
+        </w:rPr>
+        <w:t xml:space="preserve">Manipulation de edges : </w:t>
+      </w:r>
+      <w:r>
+        <w:rPr>
+          <w:rFonts w:ascii="Segoe UI Emoji" w:hAnsi="Segoe UI Emoji" w:cs="Segoe UI Emoji"/>
+        </w:rPr>
+        <w:t>❌</w:t>
+      </w:r>
+    </w:p>
+    <w:p>
+      <w:pPr>
+        <w:pStyle w:val="Paragraphedeliste"/>
+        <w:numPr>
+          <w:ilvl w:val="0"/>
+          <w:numId w:val="4"/>
+        </w:numPr>
+      </w:pPr>
+      <w:r>
+        <w:rPr>
+          <w:rFonts w:ascii="Segoe UI Emoji" w:hAnsi="Segoe UI Emoji" w:cs="Segoe UI Emoji"/>
+        </w:rPr>
+        <w:t xml:space="preserve">Manipulations de faces : </w:t>
+      </w:r>
+      <w:r>
+        <w:rPr>
+          <w:rFonts w:ascii="Segoe UI Emoji" w:hAnsi="Segoe UI Emoji" w:cs="Segoe UI Emoji"/>
+        </w:rPr>
+        <w:t>❌</w:t>
+      </w:r>
+    </w:p>
+    <w:p>
+      <w:pPr>
+        <w:pStyle w:val="Paragraphedeliste"/>
+        <w:numPr>
+          <w:ilvl w:val="0"/>
+          <w:numId w:val="4"/>
+        </w:numPr>
+      </w:pPr>
+      <w:r>
+        <w:rPr>
+          <w:rFonts w:ascii="Segoe UI Emoji" w:hAnsi="Segoe UI Emoji" w:cs="Segoe UI Emoji"/>
+        </w:rPr>
+        <w:t xml:space="preserve">Fonction de edge loops : </w:t>
+      </w:r>
+      <w:r>
+        <w:rPr>
+          <w:rFonts w:ascii="Segoe UI Emoji" w:hAnsi="Segoe UI Emoji" w:cs="Segoe UI Emoji"/>
+        </w:rPr>
+        <w:t>❌</w:t>
+      </w:r>
+    </w:p>
+    <w:p>
+      <w:pPr>
+        <w:pStyle w:val="Paragraphedeliste"/>
+        <w:numPr>
+          <w:ilvl w:val="0"/>
+          <w:numId w:val="4"/>
+        </w:numPr>
+      </w:pPr>
+      <w:r>
+        <w:rPr>
+          <w:rFonts w:ascii="Segoe UI Emoji" w:hAnsi="Segoe UI Emoji" w:cs="Segoe UI Emoji"/>
+        </w:rPr>
+        <w:t xml:space="preserve">Extrusion de faces : </w:t>
+      </w:r>
+      <w:r>
+        <w:rPr>
+          <w:rFonts w:ascii="Segoe UI Emoji" w:hAnsi="Segoe UI Emoji" w:cs="Segoe UI Emoji"/>
+        </w:rPr>
+        <w:t>❌</w:t>
+      </w:r>
+    </w:p>
+    <w:p>
+      <w:pPr>
+        <w:pStyle w:val="Paragraphedeliste"/>
+        <w:numPr>
+          <w:ilvl w:val="0"/>
+          <w:numId w:val="4"/>
+        </w:numPr>
+      </w:pPr>
+      <w:r>
+        <w:rPr>
+          <w:rFonts w:ascii="Segoe UI Emoji" w:hAnsi="Segoe UI Emoji" w:cs="Segoe UI Emoji"/>
+        </w:rPr>
+        <w:t xml:space="preserve">Exporter et importer un objet 3D : </w:t>
+      </w:r>
+      <w:r>
+        <w:rPr>
+          <w:rFonts w:ascii="Segoe UI Emoji" w:hAnsi="Segoe UI Emoji" w:cs="Segoe UI Emoji"/>
+        </w:rPr>
+        <w:t>❌</w:t>
+      </w:r>
+    </w:p>
+    <w:p>
+      <w:pPr>
+        <w:pStyle w:val="Paragraphedeliste"/>
+        <w:numPr>
+          <w:ilvl w:val="0"/>
+          <w:numId w:val="4"/>
+        </w:numPr>
+      </w:pPr>
+      <w:r>
+        <w:rPr>
+          <w:rFonts w:ascii="Segoe UI Emoji" w:hAnsi="Segoe UI Emoji" w:cs="Segoe UI Emoji"/>
+        </w:rPr>
+        <w:t xml:space="preserve">Sauvergarder la scène 3D dans un format spécifique : </w:t>
+      </w:r>
+      <w:r>
+        <w:rPr>
+          <w:rFonts w:ascii="Segoe UI Emoji" w:hAnsi="Segoe UI Emoji" w:cs="Segoe UI Emoji"/>
+        </w:rPr>
+        <w:t>❌</w:t>
+      </w:r>
+    </w:p>
+    <w:p>
+      <w:pPr>
+        <w:pStyle w:val="Paragraphedeliste"/>
+        <w:numPr>
+          <w:ilvl w:val="0"/>
+          <w:numId w:val="4"/>
+        </w:numPr>
+      </w:pPr>
+      <w:r>
+        <w:rPr>
+          <w:rFonts w:ascii="Segoe UI Emoji" w:hAnsi="Segoe UI Emoji" w:cs="Segoe UI Emoji"/>
+        </w:rPr>
+        <w:t xml:space="preserve">Charger la scène 3D : </w:t>
+      </w:r>
+      <w:r>
+        <w:rPr>
+          <w:rFonts w:ascii="Segoe UI Emoji" w:hAnsi="Segoe UI Emoji" w:cs="Segoe UI Emoji"/>
+        </w:rPr>
+        <w:t>❌</w:t>
+      </w:r>
+    </w:p>
+    <w:p>
+      <w:pPr>
+        <w:pStyle w:val="Paragraphedeliste"/>
+        <w:numPr>
+          <w:ilvl w:val="0"/>
+          <w:numId w:val="4"/>
+        </w:numPr>
+      </w:pPr>
+      <w:r>
+        <w:rPr>
+          <w:rFonts w:ascii="Segoe UI Emoji" w:hAnsi="Segoe UI Emoji" w:cs="Segoe UI Emoji"/>
+        </w:rPr>
+        <w:t>Sauvegarder l’UI et la charger manuellement : ✅</w:t>
+      </w:r>
+    </w:p>
+    <w:p>
+      <w:pPr>
+        <w:pStyle w:val="Paragraphedeliste"/>
+        <w:numPr>
+          <w:ilvl w:val="0"/>
+          <w:numId w:val="4"/>
+        </w:numPr>
+      </w:pPr>
+      <w:r>
+        <w:rPr>
+          <w:rFonts w:ascii="Segoe UI Emoji" w:hAnsi="Segoe UI Emoji" w:cs="Segoe UI Emoji"/>
+        </w:rPr>
+        <w:t xml:space="preserve">Sauvegarder et charger l’UI de manière automatique : </w:t>
+      </w:r>
+      <w:r>
+        <w:rPr>
+          <w:rFonts w:ascii="Segoe UI Emoji" w:hAnsi="Segoe UI Emoji" w:cs="Segoe UI Emoji"/>
+        </w:rPr>
+        <w:t>✅</w:t>
+      </w:r>
+    </w:p>
+    <w:p>
+      <w:pPr>
+        <w:pStyle w:val="Paragraphedeliste"/>
+        <w:numPr>
+          <w:ilvl w:val="0"/>
+          <w:numId w:val="4"/>
+        </w:numPr>
+      </w:pPr>
+      <w:r>
+        <w:rPr>
+          <w:rFonts w:ascii="Segoe UI Emoji" w:hAnsi="Segoe UI Emoji" w:cs="Segoe UI Emoji"/>
+        </w:rPr>
+        <w:lastRenderedPageBreak/>
+        <w:t>Activer le support mutli-écran : ✅</w:t>
+      </w:r>
+    </w:p>
+    <w:p>
+      <w:pPr>
+        <w:pStyle w:val="Paragraphedeliste"/>
+      </w:pPr>
+    </w:p>
+    <w:p>
+      <w:pPr>
+        <w:rPr>
+          <w:rFonts w:ascii="Segoe UI Emoji" w:hAnsi="Segoe UI Emoji"/>
+          <w:u w:val="single"/>
+        </w:rPr>
+      </w:pPr>
+      <w:r>
+        <w:rPr>
+          <w:rFonts w:ascii="Segoe UI Emoji" w:hAnsi="Segoe UI Emoji"/>
+          <w:u w:val="single"/>
+        </w:rPr>
+        <w:t xml:space="preserve">Etpae de développement </w:t>
+      </w:r>
+      <w:r>
+        <w:rPr>
+          <w:rFonts w:ascii="Segoe UI Emoji" w:hAnsi="Segoe UI Emoji"/>
+          <w:u w:val="single"/>
+        </w:rPr>
+        <w:t xml:space="preserve">du moteur </w:t>
+      </w:r>
+      <w:r>
+        <w:rPr>
+          <w:rFonts w:ascii="Segoe UI Emoji" w:hAnsi="Segoe UI Emoji"/>
+          <w:u w:val="single"/>
+        </w:rPr>
+        <w:t>2 :  Les bases d’un bon logiciel pixel art / de dessin 2D :</w:t>
+      </w:r>
+    </w:p>
+    <w:p>
+      <w:pPr>
+        <w:rPr>
+          <w:rFonts w:ascii="Segoe UI Emoji" w:hAnsi="Segoe UI Emoji"/>
+        </w:rPr>
+      </w:pPr>
+      <w:r>
+        <w:rPr>
+          <w:rFonts w:ascii="Segoe UI Emoji" w:hAnsi="Segoe UI Emoji"/>
+        </w:rPr>
+        <w:t>On va faire un système de dessin pixelart qui sera interne au moteur, et qui pourra être posé sur des planes 3D qui pourront servir de tuiles 3D</w:t>
+      </w:r>
+    </w:p>
+    <w:p>
+      <w:pPr>
+        <w:pStyle w:val="Paragraphedeliste"/>
+        <w:numPr>
+          <w:ilvl w:val="0"/>
+          <w:numId w:val="4"/>
+        </w:numPr>
+        <w:rPr>
+          <w:rFonts w:ascii="Segoe UI Emoji" w:hAnsi="Segoe UI Emoji"/>
+        </w:rPr>
+      </w:pPr>
+      <w:r>
+        <w:rPr>
+          <w:rFonts w:ascii="Segoe UI Emoji" w:hAnsi="Segoe UI Emoji"/>
+        </w:rPr>
+        <w:t xml:space="preserve">Faire une deuxième </w:t>
+      </w:r>
+      <w:r>
+        <w:rPr>
+          <w:rFonts w:ascii="Segoe UI Emoji" w:hAnsi="Segoe UI Emoji"/>
+        </w:rPr>
+        <w:t>GUI qui pasculera vers le mode Pixel Art</w:t>
+      </w:r>
+      <w:r>
+        <w:rPr>
+          <w:rFonts w:ascii="Segoe UI Emoji" w:hAnsi="Segoe UI Emoji"/>
+        </w:rPr>
+        <w:t xml:space="preserve"> : </w:t>
+      </w:r>
+      <w:r>
+        <w:rPr>
+          <w:rFonts w:ascii="Segoe UI Emoji" w:hAnsi="Segoe UI Emoji" w:cs="Segoe UI Emoji"/>
+        </w:rPr>
+        <w:t>❌</w:t>
+      </w:r>
+    </w:p>
+    <w:p>
+      <w:pPr>
+        <w:pStyle w:val="Paragraphedeliste"/>
+        <w:numPr>
+          <w:ilvl w:val="0"/>
+          <w:numId w:val="4"/>
+        </w:numPr>
+        <w:rPr>
+          <w:rFonts w:ascii="Segoe UI Emoji" w:hAnsi="Segoe UI Emoji"/>
+        </w:rPr>
+      </w:pPr>
+      <w:r>
+        <w:rPr>
+          <w:rFonts w:ascii="Segoe UI Emoji" w:hAnsi="Segoe UI Emoji"/>
+        </w:rPr>
+        <w:t>Créer les premiers mods de dessin (on s’inspirera d’Aseprite)</w:t>
+      </w:r>
+      <w:r>
+        <w:rPr>
+          <w:rFonts w:ascii="Segoe UI Emoji" w:hAnsi="Segoe UI Emoji"/>
+        </w:rPr>
+        <w:t xml:space="preserve"> : </w:t>
+      </w:r>
+      <w:r>
+        <w:rPr>
+          <w:rFonts w:ascii="Segoe UI Emoji" w:hAnsi="Segoe UI Emoji" w:cs="Segoe UI Emoji"/>
+        </w:rPr>
+        <w:t>❌</w:t>
+      </w:r>
+    </w:p>
+    <w:p>
+      <w:pPr>
+        <w:pStyle w:val="Paragraphedeliste"/>
+        <w:numPr>
+          <w:ilvl w:val="0"/>
+          <w:numId w:val="4"/>
+        </w:numPr>
+        <w:rPr>
+          <w:rFonts w:ascii="Segoe UI Emoji" w:hAnsi="Segoe UI Emoji"/>
+        </w:rPr>
+      </w:pPr>
+      <w:r>
+        <w:rPr>
+          <w:rFonts w:ascii="Segoe UI Emoji" w:hAnsi="Segoe UI Emoji"/>
+        </w:rPr>
+        <w:t>Appliquer les dessins à des tiles</w:t>
+      </w:r>
+      <w:r>
+        <w:rPr>
+          <w:rFonts w:ascii="Segoe UI Emoji" w:hAnsi="Segoe UI Emoji"/>
+        </w:rPr>
+        <w:t> :</w:t>
+      </w:r>
+      <w:r>
+        <w:rPr>
+          <w:rFonts w:ascii="Segoe UI Emoji" w:hAnsi="Segoe UI Emoji" w:cs="Segoe UI Emoji"/>
+        </w:rPr>
+        <w:t xml:space="preserve"> ❌</w:t>
+      </w:r>
+      <w:r>
+        <w:rPr>
+          <w:rFonts w:ascii="Segoe UI Emoji" w:hAnsi="Segoe UI Emoji"/>
+        </w:rPr>
         <w:t xml:space="preserve"> </w:t>
       </w:r>
-      <w:r>
-        <w:rPr>
-          <w:rFonts w:ascii="Segoe UI Emoji" w:hAnsi="Segoe UI Emoji" w:cs="Segoe UI Emoji"/>
-        </w:rPr>
-        <w:t xml:space="preserve">L’inspecteur doit pouvoir gérer un système parent-enfant via drag and drop : </w:t>
-      </w:r>
-    </w:p>
-    <w:p>
-      <w:pPr>
-        <w:pStyle w:val="Paragraphedeliste"/>
-        <w:numPr>
-          <w:ilvl w:val="0"/>
-          <w:numId w:val="7"/>
-        </w:numPr>
-      </w:pPr>
-      <w:r>
-        <w:rPr>
-          <w:rFonts w:ascii="Segoe UI Emoji" w:hAnsi="Segoe UI Emoji" w:cs="Segoe UI Emoji"/>
-        </w:rPr>
-        <w:t xml:space="preserve">Ce qu’on veut c’est qu’en maintenant l’objet avec un clic gauche enfoncé, celui-ci doit devenir un enfant d’un objet précédant et adopter ses propriétés quand on le lâche : </w:t>
+    </w:p>
+    <w:p>
+      <w:pPr>
+        <w:pStyle w:val="Paragraphedeliste"/>
+        <w:numPr>
+          <w:ilvl w:val="0"/>
+          <w:numId w:val="4"/>
+        </w:numPr>
+        <w:rPr>
+          <w:rFonts w:ascii="Segoe UI Emoji" w:hAnsi="Segoe UI Emoji"/>
+        </w:rPr>
+      </w:pPr>
+      <w:r>
+        <w:rPr>
+          <w:rFonts w:ascii="Segoe UI Emoji" w:hAnsi="Segoe UI Emoji"/>
+        </w:rPr>
+        <w:t xml:space="preserve">Créer des tiles par snapping, ils pourront être à plat, à 90° ou à 45° : </w:t>
       </w:r>
       <w:r>
         <w:rPr>
@@ -1288,12 +1702,57 @@
           <w:ilvl w:val="0"/>
           <w:numId w:val="4"/>
         </w:numPr>
-      </w:pPr>
-      <w:r>
-        <w:rPr>
-          <w:rFonts w:ascii="Segoe UI Emoji" w:hAnsi="Segoe UI Emoji" w:cs="Segoe UI Emoji"/>
-        </w:rPr>
-        <w:t xml:space="preserve">Si on détruit un objet 3D parent, les enfants sont également détruits : </w:t>
+        <w:rPr>
+          <w:rFonts w:ascii="Segoe UI Emoji" w:hAnsi="Segoe UI Emoji"/>
+        </w:rPr>
+      </w:pPr>
+      <w:r>
+        <w:rPr>
+          <w:rFonts w:ascii="Segoe UI Emoji" w:hAnsi="Segoe UI Emoji" w:cs="Segoe UI Emoji"/>
+        </w:rPr>
+        <w:t>Faire un système d’animation 2D : ❌</w:t>
+      </w:r>
+      <w:r>
+        <w:rPr>
+          <w:rFonts w:ascii="Segoe UI Emoji" w:hAnsi="Segoe UI Emoji" w:cs="Segoe UI Emoji"/>
+        </w:rPr>
+        <w:t xml:space="preserve"> </w:t>
+      </w:r>
+    </w:p>
+    <w:p>
+      <w:pPr>
+        <w:pStyle w:val="Paragraphedeliste"/>
+        <w:numPr>
+          <w:ilvl w:val="0"/>
+          <w:numId w:val="4"/>
+        </w:numPr>
+        <w:rPr>
+          <w:rFonts w:ascii="Segoe UI Emoji" w:hAnsi="Segoe UI Emoji"/>
+        </w:rPr>
+      </w:pPr>
+      <w:r>
+        <w:rPr>
+          <w:rFonts w:ascii="Segoe UI Emoji" w:hAnsi="Segoe UI Emoji" w:cs="Segoe UI Emoji"/>
+        </w:rPr>
+        <w:t>Faire un mode preview du sprite : ❌</w:t>
+      </w:r>
+    </w:p>
+    <w:p>
+      <w:pPr>
+        <w:pStyle w:val="Paragraphedeliste"/>
+        <w:numPr>
+          <w:ilvl w:val="0"/>
+          <w:numId w:val="4"/>
+        </w:numPr>
+        <w:rPr>
+          <w:rFonts w:ascii="Segoe UI Emoji" w:hAnsi="Segoe UI Emoji"/>
+        </w:rPr>
+      </w:pPr>
+      <w:r>
+        <w:rPr>
+          <w:rFonts w:ascii="Segoe UI Emoji" w:hAnsi="Segoe UI Emoji" w:cs="Segoe UI Emoji"/>
+        </w:rPr>
+        <w:t xml:space="preserve">Faire un système d’exportation et de sauvegarde : </w:t>
       </w:r>
       <w:r>
         <w:rPr>
@@ -1304,17 +1763,126 @@
     </w:p>
     <w:p>
       <w:pPr>
-        <w:pStyle w:val="Paragraphedeliste"/>
-        <w:numPr>
-          <w:ilvl w:val="0"/>
-          <w:numId w:val="4"/>
-        </w:numPr>
-      </w:pPr>
-      <w:r>
-        <w:rPr>
-          <w:rFonts w:ascii="Segoe UI Emoji" w:hAnsi="Segoe UI Emoji" w:cs="Segoe UI Emoji"/>
-        </w:rPr>
-        <w:t xml:space="preserve">Sauvergarder la scène 3D dans un format spécifique : </w:t>
+        <w:rPr>
+          <w:u w:val="single"/>
+        </w:rPr>
+      </w:pPr>
+    </w:p>
+    <w:p>
+      <w:pPr>
+        <w:rPr>
+          <w:u w:val="single"/>
+        </w:rPr>
+      </w:pPr>
+      <w:r>
+        <w:rPr>
+          <w:u w:val="single"/>
+        </w:rPr>
+        <w:t xml:space="preserve">Etape de développement </w:t>
+      </w:r>
+      <w:r>
+        <w:rPr>
+          <w:u w:val="single"/>
+        </w:rPr>
+        <w:t xml:space="preserve">du moteur </w:t>
+      </w:r>
+      <w:r>
+        <w:rPr>
+          <w:u w:val="single"/>
+        </w:rPr>
+        <w:t xml:space="preserve">3 </w:t>
+      </w:r>
+      <w:r>
+        <w:rPr>
+          <w:u w:val="single"/>
+        </w:rPr>
+        <w:t xml:space="preserve">: </w:t>
+      </w:r>
+      <w:r>
+        <w:rPr>
+          <w:u w:val="single"/>
+        </w:rPr>
+        <w:t>Modélisation</w:t>
+      </w:r>
+      <w:r>
+        <w:rPr>
+          <w:u w:val="single"/>
+        </w:rPr>
+        <w:t xml:space="preserve"> avancée</w:t>
+      </w:r>
+      <w:r>
+        <w:rPr>
+          <w:u w:val="single"/>
+        </w:rPr>
+        <w:t xml:space="preserve">, </w:t>
+      </w:r>
+      <w:r>
+        <w:rPr>
+          <w:u w:val="single"/>
+        </w:rPr>
+        <w:t>textur</w:t>
+      </w:r>
+      <w:r>
+        <w:rPr>
+          <w:u w:val="single"/>
+        </w:rPr>
+        <w:t>ing avancé</w:t>
+      </w:r>
+      <w:r>
+        <w:rPr>
+          <w:u w:val="single"/>
+        </w:rPr>
+        <w:t>, importation</w:t>
+      </w:r>
+      <w:r>
+        <w:rPr>
+          <w:u w:val="single"/>
+        </w:rPr>
+        <w:t>, lighting</w:t>
+      </w:r>
+      <w:r>
+        <w:rPr>
+          <w:u w:val="single"/>
+        </w:rPr>
+        <w:t xml:space="preserve"> et intégration de Bullet</w:t>
+      </w:r>
+      <w:r>
+        <w:rPr>
+          <w:u w:val="single"/>
+        </w:rPr>
+        <w:t>, animation 2D et 3D</w:t>
+      </w:r>
+    </w:p>
+    <w:p>
+      <w:pPr>
+        <w:pStyle w:val="Paragraphedeliste"/>
+        <w:numPr>
+          <w:ilvl w:val="0"/>
+          <w:numId w:val="4"/>
+        </w:numPr>
+      </w:pPr>
+      <w:r>
+        <w:t xml:space="preserve">On va faire trois modes d’affichage : </w:t>
+      </w:r>
+    </w:p>
+    <w:p>
+      <w:pPr>
+        <w:pStyle w:val="Paragraphedeliste"/>
+      </w:pPr>
+    </w:p>
+    <w:p>
+      <w:pPr>
+        <w:pStyle w:val="Paragraphedeliste"/>
+        <w:numPr>
+          <w:ilvl w:val="0"/>
+          <w:numId w:val="5"/>
+        </w:numPr>
+      </w:pPr>
+      <w:r>
+        <w:t>Shading, qui représentera l’objet 3D avec un Shader et des textures</w:t>
+      </w:r>
+      <w:r>
+        <w:t xml:space="preserve"> : </w:t>
       </w:r>
       <w:r>
         <w:rPr>
@@ -1328,14 +1896,14 @@
         <w:pStyle w:val="Paragraphedeliste"/>
         <w:numPr>
           <w:ilvl w:val="0"/>
-          <w:numId w:val="4"/>
-        </w:numPr>
-      </w:pPr>
-      <w:r>
-        <w:rPr>
-          <w:rFonts w:ascii="Segoe UI Emoji" w:hAnsi="Segoe UI Emoji" w:cs="Segoe UI Emoji"/>
-        </w:rPr>
-        <w:t xml:space="preserve">Charger la scène 3D : </w:t>
+          <w:numId w:val="5"/>
+        </w:numPr>
+      </w:pPr>
+      <w:r>
+        <w:t>Vertices, qui représentera les sommets de l’objet 3D sous forme de points noirs</w:t>
+      </w:r>
+      <w:r>
+        <w:t xml:space="preserve"> : </w:t>
       </w:r>
       <w:r>
         <w:rPr>
@@ -1349,131 +1917,13 @@
         <w:pStyle w:val="Paragraphedeliste"/>
         <w:numPr>
           <w:ilvl w:val="0"/>
-          <w:numId w:val="4"/>
-        </w:numPr>
-      </w:pPr>
-      <w:r>
-        <w:rPr>
-          <w:rFonts w:ascii="Segoe UI Emoji" w:hAnsi="Segoe UI Emoji" w:cs="Segoe UI Emoji"/>
-        </w:rPr>
-        <w:t>Sauvegarder l’UI et la charger manuellement : ✅</w:t>
-      </w:r>
-    </w:p>
-    <w:p>
-      <w:pPr>
-        <w:pStyle w:val="Paragraphedeliste"/>
-        <w:numPr>
-          <w:ilvl w:val="0"/>
-          <w:numId w:val="4"/>
-        </w:numPr>
-      </w:pPr>
-      <w:r>
-        <w:rPr>
-          <w:rFonts w:ascii="Segoe UI Emoji" w:hAnsi="Segoe UI Emoji" w:cs="Segoe UI Emoji"/>
-        </w:rPr>
-        <w:t xml:space="preserve">Sauvegarder et charger l’UI de manière automatique : </w:t>
-      </w:r>
-      <w:r>
-        <w:rPr>
-          <w:rFonts w:ascii="Segoe UI Emoji" w:hAnsi="Segoe UI Emoji" w:cs="Segoe UI Emoji"/>
-        </w:rPr>
-        <w:t>✅</w:t>
-      </w:r>
-    </w:p>
-    <w:p>
-      <w:pPr>
-        <w:pStyle w:val="Paragraphedeliste"/>
-        <w:numPr>
-          <w:ilvl w:val="0"/>
-          <w:numId w:val="4"/>
-        </w:numPr>
-      </w:pPr>
-      <w:r>
-        <w:rPr>
-          <w:rFonts w:ascii="Segoe UI Emoji" w:hAnsi="Segoe UI Emoji" w:cs="Segoe UI Emoji"/>
-        </w:rPr>
-        <w:t xml:space="preserve">Activer le support mutli-écran : </w:t>
-      </w:r>
-      <w:r>
-        <w:rPr>
-          <w:rFonts w:ascii="Segoe UI Emoji" w:hAnsi="Segoe UI Emoji" w:cs="Segoe UI Emoji"/>
-        </w:rPr>
-        <w:t>✅</w:t>
-      </w:r>
-    </w:p>
-    <w:p/>
-    <w:p/>
-    <w:p/>
-    <w:p>
-      <w:pPr>
-        <w:rPr>
-          <w:rFonts w:ascii="Segoe UI Emoji" w:hAnsi="Segoe UI Emoji"/>
-          <w:u w:val="single"/>
-        </w:rPr>
-      </w:pPr>
-      <w:r>
-        <w:rPr>
-          <w:rFonts w:ascii="Segoe UI Emoji" w:hAnsi="Segoe UI Emoji"/>
-          <w:u w:val="single"/>
-        </w:rPr>
-        <w:lastRenderedPageBreak/>
-        <w:t xml:space="preserve">Etpae de développement </w:t>
-      </w:r>
-      <w:r>
-        <w:rPr>
-          <w:rFonts w:ascii="Segoe UI Emoji" w:hAnsi="Segoe UI Emoji"/>
-          <w:u w:val="single"/>
-        </w:rPr>
-        <w:t xml:space="preserve">du moteur </w:t>
-      </w:r>
-      <w:r>
-        <w:rPr>
-          <w:rFonts w:ascii="Segoe UI Emoji" w:hAnsi="Segoe UI Emoji"/>
-          <w:u w:val="single"/>
-        </w:rPr>
-        <w:t>2 :  Les bases d’un bon logiciel pixel art / de dessin 2D :</w:t>
-      </w:r>
-    </w:p>
-    <w:p>
-      <w:pPr>
-        <w:rPr>
-          <w:rFonts w:ascii="Segoe UI Emoji" w:hAnsi="Segoe UI Emoji"/>
-        </w:rPr>
-      </w:pPr>
-      <w:r>
-        <w:rPr>
-          <w:rFonts w:ascii="Segoe UI Emoji" w:hAnsi="Segoe UI Emoji"/>
-        </w:rPr>
-        <w:t>On va faire un système de dessin pixelart qui sera interne au moteur, et qui pourra être posé sur des planes 3D qui pourront servir de tuiles 3D</w:t>
-      </w:r>
-    </w:p>
-    <w:p>
-      <w:pPr>
-        <w:pStyle w:val="Paragraphedeliste"/>
-        <w:numPr>
-          <w:ilvl w:val="0"/>
-          <w:numId w:val="4"/>
-        </w:numPr>
-        <w:rPr>
-          <w:rFonts w:ascii="Segoe UI Emoji" w:hAnsi="Segoe UI Emoji"/>
-        </w:rPr>
-      </w:pPr>
-      <w:r>
-        <w:rPr>
-          <w:rFonts w:ascii="Segoe UI Emoji" w:hAnsi="Segoe UI Emoji"/>
-        </w:rPr>
-        <w:t xml:space="preserve">Faire une deuxième </w:t>
-      </w:r>
-      <w:r>
-        <w:rPr>
-          <w:rFonts w:ascii="Segoe UI Emoji" w:hAnsi="Segoe UI Emoji"/>
-        </w:rPr>
-        <w:t>GUI qui pasculera vers le mode Pixel Art</w:t>
-      </w:r>
-      <w:r>
-        <w:rPr>
-          <w:rFonts w:ascii="Segoe UI Emoji" w:hAnsi="Segoe UI Emoji"/>
-        </w:rPr>
+          <w:numId w:val="5"/>
+        </w:numPr>
+      </w:pPr>
+      <w:r>
+        <w:t>Edges qui représentera l’objet sous forme d’arrêtes (on veut pouvoir modifier l’affichage de leur épaisseur librement)</w:t>
+      </w:r>
+      <w:r>
         <w:t xml:space="preserve"> : </w:t>
       </w:r>
       <w:r>
@@ -1490,21 +1940,9 @@
           <w:ilvl w:val="0"/>
           <w:numId w:val="4"/>
         </w:numPr>
-        <w:rPr>
-          <w:rFonts w:ascii="Segoe UI Emoji" w:hAnsi="Segoe UI Emoji"/>
-        </w:rPr>
-      </w:pPr>
-      <w:r>
-        <w:rPr>
-          <w:rFonts w:ascii="Segoe UI Emoji" w:hAnsi="Segoe UI Emoji"/>
-        </w:rPr>
-        <w:t>Créer les premiers mods de dessin (on s’inspirera d’Aseprite)</w:t>
-      </w:r>
-      <w:r>
-        <w:rPr>
-          <w:rFonts w:ascii="Segoe UI Emoji" w:hAnsi="Segoe UI Emoji"/>
-        </w:rPr>
-        <w:t xml:space="preserve"> : </w:t>
+      </w:pPr>
+      <w:r>
+        <w:t xml:space="preserve">On veut pouvoir sélectionner les sommets individuellement et modifier leur position avec le gizmo : </w:t>
       </w:r>
       <w:r>
         <w:rPr>
@@ -1520,51 +1958,57 @@
           <w:ilvl w:val="0"/>
           <w:numId w:val="4"/>
         </w:numPr>
-        <w:rPr>
-          <w:rFonts w:ascii="Segoe UI Emoji" w:hAnsi="Segoe UI Emoji"/>
-        </w:rPr>
-      </w:pPr>
-      <w:r>
-        <w:rPr>
-          <w:rFonts w:ascii="Segoe UI Emoji" w:hAnsi="Segoe UI Emoji"/>
-        </w:rPr>
-        <w:t>Appliquer les dessins à des tiles</w:t>
-      </w:r>
-      <w:r>
-        <w:rPr>
-          <w:rFonts w:ascii="Segoe UI Emoji" w:hAnsi="Segoe UI Emoji"/>
-        </w:rPr>
-        <w:t> :</w:t>
-      </w:r>
-      <w:r>
-        <w:rPr>
-          <w:rFonts w:ascii="Segoe UI Emoji" w:hAnsi="Segoe UI Emoji" w:cs="Segoe UI Emoji"/>
-        </w:rPr>
-        <w:t xml:space="preserve"> ❌</w:t>
-      </w:r>
-      <w:r>
-        <w:rPr>
-          <w:rFonts w:ascii="Segoe UI Emoji" w:hAnsi="Segoe UI Emoji"/>
-        </w:rPr>
-        <w:t xml:space="preserve"> </w:t>
-      </w:r>
-    </w:p>
-    <w:p>
-      <w:pPr>
-        <w:pStyle w:val="Paragraphedeliste"/>
-        <w:numPr>
-          <w:ilvl w:val="0"/>
-          <w:numId w:val="4"/>
-        </w:numPr>
-        <w:rPr>
-          <w:rFonts w:ascii="Segoe UI Emoji" w:hAnsi="Segoe UI Emoji"/>
-        </w:rPr>
-      </w:pPr>
-      <w:r>
-        <w:rPr>
-          <w:rFonts w:ascii="Segoe UI Emoji" w:hAnsi="Segoe UI Emoji"/>
-        </w:rPr>
-        <w:t xml:space="preserve">Créer des tiles par snapping, ils pourront être à plat, à 90° ou à 45° : </w:t>
+      </w:pPr>
+      <w:r>
+        <w:rPr>
+          <w:rFonts w:ascii="Segoe UI Emoji" w:hAnsi="Segoe UI Emoji" w:cs="Segoe UI Emoji"/>
+        </w:rPr>
+        <w:t>On applique le principe au Edge (dont on voudrait aussi faire une rotation : ❌</w:t>
+      </w:r>
+    </w:p>
+    <w:p>
+      <w:pPr>
+        <w:pStyle w:val="Paragraphedeliste"/>
+        <w:numPr>
+          <w:ilvl w:val="0"/>
+          <w:numId w:val="4"/>
+        </w:numPr>
+      </w:pPr>
+      <w:r>
+        <w:rPr>
+          <w:rFonts w:ascii="Segoe UI Emoji" w:hAnsi="Segoe UI Emoji" w:cs="Segoe UI Emoji"/>
+        </w:rPr>
+        <w:t>On veut sélectionner les faces individuelles de l’objet 3D : ❌</w:t>
+      </w:r>
+    </w:p>
+    <w:p>
+      <w:pPr>
+        <w:pStyle w:val="Paragraphedeliste"/>
+        <w:numPr>
+          <w:ilvl w:val="0"/>
+          <w:numId w:val="4"/>
+        </w:numPr>
+      </w:pPr>
+      <w:r>
+        <w:rPr>
+          <w:rFonts w:ascii="Segoe UI Emoji" w:hAnsi="Segoe UI Emoji" w:cs="Segoe UI Emoji"/>
+        </w:rPr>
+        <w:t>Systèmes d’UV et de normales à un objet 3D qui pourra avoir des textures : ❌</w:t>
+      </w:r>
+    </w:p>
+    <w:p>
+      <w:pPr>
+        <w:pStyle w:val="Paragraphedeliste"/>
+        <w:numPr>
+          <w:ilvl w:val="0"/>
+          <w:numId w:val="4"/>
+        </w:numPr>
+      </w:pPr>
+      <w:r>
+        <w:rPr>
+          <w:rFonts w:ascii="Segoe UI Emoji" w:hAnsi="Segoe UI Emoji" w:cs="Segoe UI Emoji"/>
+        </w:rPr>
+        <w:t xml:space="preserve">Début de système de lighting : </w:t>
       </w:r>
       <w:r>
         <w:rPr>
@@ -1580,57 +2024,9 @@
           <w:ilvl w:val="0"/>
           <w:numId w:val="4"/>
         </w:numPr>
-        <w:rPr>
-          <w:rFonts w:ascii="Segoe UI Emoji" w:hAnsi="Segoe UI Emoji"/>
-        </w:rPr>
-      </w:pPr>
-      <w:r>
-        <w:rPr>
-          <w:rFonts w:ascii="Segoe UI Emoji" w:hAnsi="Segoe UI Emoji" w:cs="Segoe UI Emoji"/>
-        </w:rPr>
-        <w:t>Faire un système d’animation 2D : ❌</w:t>
-      </w:r>
-      <w:r>
-        <w:rPr>
-          <w:rFonts w:ascii="Segoe UI Emoji" w:hAnsi="Segoe UI Emoji" w:cs="Segoe UI Emoji"/>
-        </w:rPr>
-        <w:t xml:space="preserve"> </w:t>
-      </w:r>
-    </w:p>
-    <w:p>
-      <w:pPr>
-        <w:pStyle w:val="Paragraphedeliste"/>
-        <w:numPr>
-          <w:ilvl w:val="0"/>
-          <w:numId w:val="4"/>
-        </w:numPr>
-        <w:rPr>
-          <w:rFonts w:ascii="Segoe UI Emoji" w:hAnsi="Segoe UI Emoji"/>
-        </w:rPr>
-      </w:pPr>
-      <w:r>
-        <w:rPr>
-          <w:rFonts w:ascii="Segoe UI Emoji" w:hAnsi="Segoe UI Emoji" w:cs="Segoe UI Emoji"/>
-        </w:rPr>
-        <w:t>Faire un mode preview du sprite : ❌</w:t>
-      </w:r>
-    </w:p>
-    <w:p>
-      <w:pPr>
-        <w:pStyle w:val="Paragraphedeliste"/>
-        <w:numPr>
-          <w:ilvl w:val="0"/>
-          <w:numId w:val="4"/>
-        </w:numPr>
-        <w:rPr>
-          <w:rFonts w:ascii="Segoe UI Emoji" w:hAnsi="Segoe UI Emoji"/>
-        </w:rPr>
-      </w:pPr>
-      <w:r>
-        <w:rPr>
-          <w:rFonts w:ascii="Segoe UI Emoji" w:hAnsi="Segoe UI Emoji" w:cs="Segoe UI Emoji"/>
-        </w:rPr>
-        <w:t xml:space="preserve">Faire un système d’exportation et de sauvegarde : </w:t>
+      </w:pPr>
+      <w:r>
+        <w:t xml:space="preserve">Importer et lire des animations 3D : </w:t>
       </w:r>
       <w:r>
         <w:rPr>
@@ -1652,280 +2048,6 @@
           <w:u w:val="single"/>
         </w:rPr>
       </w:pPr>
-      <w:r>
-        <w:rPr>
-          <w:u w:val="single"/>
-        </w:rPr>
-        <w:t xml:space="preserve">Etape de développement </w:t>
-      </w:r>
-      <w:r>
-        <w:rPr>
-          <w:u w:val="single"/>
-        </w:rPr>
-        <w:t xml:space="preserve">du moteur </w:t>
-      </w:r>
-      <w:r>
-        <w:rPr>
-          <w:u w:val="single"/>
-        </w:rPr>
-        <w:t xml:space="preserve">3 </w:t>
-      </w:r>
-      <w:r>
-        <w:rPr>
-          <w:u w:val="single"/>
-        </w:rPr>
-        <w:t xml:space="preserve">: </w:t>
-      </w:r>
-      <w:r>
-        <w:rPr>
-          <w:u w:val="single"/>
-        </w:rPr>
-        <w:t>Modélisation</w:t>
-      </w:r>
-      <w:r>
-        <w:rPr>
-          <w:u w:val="single"/>
-        </w:rPr>
-        <w:t xml:space="preserve"> avancée</w:t>
-      </w:r>
-      <w:r>
-        <w:rPr>
-          <w:u w:val="single"/>
-        </w:rPr>
-        <w:t xml:space="preserve">, </w:t>
-      </w:r>
-      <w:r>
-        <w:rPr>
-          <w:u w:val="single"/>
-        </w:rPr>
-        <w:t>textur</w:t>
-      </w:r>
-      <w:r>
-        <w:rPr>
-          <w:u w:val="single"/>
-        </w:rPr>
-        <w:t>ing avancé</w:t>
-      </w:r>
-      <w:r>
-        <w:rPr>
-          <w:u w:val="single"/>
-        </w:rPr>
-        <w:t>, importation</w:t>
-      </w:r>
-      <w:r>
-        <w:rPr>
-          <w:u w:val="single"/>
-        </w:rPr>
-        <w:t>, lighting</w:t>
-      </w:r>
-      <w:r>
-        <w:rPr>
-          <w:u w:val="single"/>
-        </w:rPr>
-        <w:t xml:space="preserve"> et intégration de Bullet</w:t>
-      </w:r>
-      <w:r>
-        <w:rPr>
-          <w:u w:val="single"/>
-        </w:rPr>
-        <w:t>, animation 2D et 3D</w:t>
-      </w:r>
-    </w:p>
-    <w:p>
-      <w:pPr>
-        <w:pStyle w:val="Paragraphedeliste"/>
-        <w:numPr>
-          <w:ilvl w:val="0"/>
-          <w:numId w:val="4"/>
-        </w:numPr>
-      </w:pPr>
-      <w:r>
-        <w:t xml:space="preserve">On va faire trois modes d’affichage : </w:t>
-      </w:r>
-    </w:p>
-    <w:p>
-      <w:pPr>
-        <w:pStyle w:val="Paragraphedeliste"/>
-      </w:pPr>
-    </w:p>
-    <w:p>
-      <w:pPr>
-        <w:pStyle w:val="Paragraphedeliste"/>
-        <w:numPr>
-          <w:ilvl w:val="0"/>
-          <w:numId w:val="5"/>
-        </w:numPr>
-      </w:pPr>
-      <w:r>
-        <w:t>Shading, qui représentera l’objet 3D avec un Shader et des textures</w:t>
-      </w:r>
-      <w:r>
-        <w:t xml:space="preserve"> : </w:t>
-      </w:r>
-      <w:r>
-        <w:rPr>
-          <w:rFonts w:ascii="Segoe UI Emoji" w:hAnsi="Segoe UI Emoji" w:cs="Segoe UI Emoji"/>
-        </w:rPr>
-        <w:t>❌</w:t>
-      </w:r>
-    </w:p>
-    <w:p>
-      <w:pPr>
-        <w:pStyle w:val="Paragraphedeliste"/>
-        <w:numPr>
-          <w:ilvl w:val="0"/>
-          <w:numId w:val="5"/>
-        </w:numPr>
-      </w:pPr>
-      <w:r>
-        <w:t>Vertices, qui représentera les sommets de l’objet 3D sous forme de points noirs</w:t>
-      </w:r>
-      <w:r>
-        <w:t xml:space="preserve"> : </w:t>
-      </w:r>
-      <w:r>
-        <w:rPr>
-          <w:rFonts w:ascii="Segoe UI Emoji" w:hAnsi="Segoe UI Emoji" w:cs="Segoe UI Emoji"/>
-        </w:rPr>
-        <w:t>❌</w:t>
-      </w:r>
-    </w:p>
-    <w:p>
-      <w:pPr>
-        <w:pStyle w:val="Paragraphedeliste"/>
-        <w:numPr>
-          <w:ilvl w:val="0"/>
-          <w:numId w:val="5"/>
-        </w:numPr>
-      </w:pPr>
-      <w:r>
-        <w:t>Edges qui représentera l’objet sous forme d’arrêtes (on veut pouvoir modifier l’affichage de leur épaisseur librement)</w:t>
-      </w:r>
-      <w:r>
-        <w:t xml:space="preserve"> : </w:t>
-      </w:r>
-      <w:r>
-        <w:rPr>
-          <w:rFonts w:ascii="Segoe UI Emoji" w:hAnsi="Segoe UI Emoji" w:cs="Segoe UI Emoji"/>
-        </w:rPr>
-        <w:t>❌</w:t>
-      </w:r>
-    </w:p>
-    <w:p>
-      <w:pPr>
-        <w:pStyle w:val="Paragraphedeliste"/>
-        <w:numPr>
-          <w:ilvl w:val="0"/>
-          <w:numId w:val="4"/>
-        </w:numPr>
-      </w:pPr>
-      <w:r>
-        <w:t xml:space="preserve">On veut pouvoir sélectionner les sommets individuellement et modifier leur position avec le gizmo : </w:t>
-      </w:r>
-      <w:r>
-        <w:rPr>
-          <w:rFonts w:ascii="Segoe UI Emoji" w:hAnsi="Segoe UI Emoji" w:cs="Segoe UI Emoji"/>
-        </w:rPr>
-        <w:t>❌</w:t>
-      </w:r>
-    </w:p>
-    <w:p>
-      <w:pPr>
-        <w:pStyle w:val="Paragraphedeliste"/>
-        <w:numPr>
-          <w:ilvl w:val="0"/>
-          <w:numId w:val="4"/>
-        </w:numPr>
-      </w:pPr>
-      <w:r>
-        <w:rPr>
-          <w:rFonts w:ascii="Segoe UI Emoji" w:hAnsi="Segoe UI Emoji" w:cs="Segoe UI Emoji"/>
-        </w:rPr>
-        <w:t>On applique le principe au Edge (dont on voudrait aussi faire une rotation : ❌</w:t>
-      </w:r>
-    </w:p>
-    <w:p>
-      <w:pPr>
-        <w:pStyle w:val="Paragraphedeliste"/>
-        <w:numPr>
-          <w:ilvl w:val="0"/>
-          <w:numId w:val="4"/>
-        </w:numPr>
-      </w:pPr>
-      <w:r>
-        <w:rPr>
-          <w:rFonts w:ascii="Segoe UI Emoji" w:hAnsi="Segoe UI Emoji" w:cs="Segoe UI Emoji"/>
-        </w:rPr>
-        <w:t>On veut sélectionner les faces individuelles de l’objet 3D : ❌</w:t>
-      </w:r>
-    </w:p>
-    <w:p>
-      <w:pPr>
-        <w:pStyle w:val="Paragraphedeliste"/>
-        <w:numPr>
-          <w:ilvl w:val="0"/>
-          <w:numId w:val="4"/>
-        </w:numPr>
-      </w:pPr>
-      <w:r>
-        <w:rPr>
-          <w:rFonts w:ascii="Segoe UI Emoji" w:hAnsi="Segoe UI Emoji" w:cs="Segoe UI Emoji"/>
-        </w:rPr>
-        <w:t>Systèmes d’UV et de normales à un objet 3D qui pourra avoir des textures : ❌</w:t>
-      </w:r>
-    </w:p>
-    <w:p>
-      <w:pPr>
-        <w:pStyle w:val="Paragraphedeliste"/>
-        <w:numPr>
-          <w:ilvl w:val="0"/>
-          <w:numId w:val="4"/>
-        </w:numPr>
-      </w:pPr>
-      <w:r>
-        <w:rPr>
-          <w:rFonts w:ascii="Segoe UI Emoji" w:hAnsi="Segoe UI Emoji" w:cs="Segoe UI Emoji"/>
-        </w:rPr>
-        <w:t xml:space="preserve">Début de système de lighting : </w:t>
-      </w:r>
-      <w:r>
-        <w:rPr>
-          <w:rFonts w:ascii="Segoe UI Emoji" w:hAnsi="Segoe UI Emoji" w:cs="Segoe UI Emoji"/>
-        </w:rPr>
-        <w:t>❌</w:t>
-      </w:r>
-    </w:p>
-    <w:p>
-      <w:pPr>
-        <w:pStyle w:val="Paragraphedeliste"/>
-        <w:numPr>
-          <w:ilvl w:val="0"/>
-          <w:numId w:val="4"/>
-        </w:numPr>
-      </w:pPr>
-      <w:r>
-        <w:t xml:space="preserve">Importer et lire des animations 3D : </w:t>
-      </w:r>
-      <w:r>
-        <w:rPr>
-          <w:rFonts w:ascii="Segoe UI Emoji" w:hAnsi="Segoe UI Emoji" w:cs="Segoe UI Emoji"/>
-        </w:rPr>
-        <w:t>❌</w:t>
-      </w:r>
-    </w:p>
-    <w:p>
-      <w:pPr>
-        <w:rPr>
-          <w:u w:val="single"/>
-        </w:rPr>
-      </w:pPr>
-    </w:p>
-    <w:p>
-      <w:pPr>
-        <w:rPr>
-          <w:u w:val="single"/>
-        </w:rPr>
-      </w:pPr>
     </w:p>
     <w:p>
       <w:pPr>
@@ -1982,7 +2104,6 @@
         </w:numPr>
       </w:pPr>
       <w:r>
-        <w:lastRenderedPageBreak/>
         <w:t>On va virer la grille, et faire un système de maillage avec des cubes 3D / voxel</w:t>
       </w:r>
     </w:p>
@@ -2070,25 +2191,17 @@
     <w:p/>
     <w:p/>
     <w:p/>
-    <w:p/>
-    <w:p/>
-    <w:p>
-      <w:pPr>
-        <w:rPr>
-          <w:u w:val="single"/>
-        </w:rPr>
-      </w:pPr>
-    </w:p>
-    <w:p>
-      <w:pPr>
-        <w:rPr>
-          <w:u w:val="single"/>
-        </w:rPr>
-      </w:pPr>
-      <w:r>
-        <w:rPr>
-          <w:u w:val="single"/>
-        </w:rPr>
+    <w:p>
+      <w:pPr>
+        <w:rPr>
+          <w:u w:val="single"/>
+        </w:rPr>
+      </w:pPr>
+      <w:r>
+        <w:rPr>
+          <w:u w:val="single"/>
+        </w:rPr>
+        <w:lastRenderedPageBreak/>
         <w:t>Journal de Développement du projet</w:t>
       </w:r>
     </w:p>
@@ -2851,7 +2964,7 @@
     <w:p>
       <w:r>
         <w:drawing>
-          <wp:inline distT="0" distB="0" distL="0" distR="0" wp14:anchorId="0F5E47F9" wp14:editId="75152B27">
+          <wp:inline distT="0" distB="0" distL="0" distR="0" wp14:anchorId="0F5E47F9" wp14:editId="532E2DAA">
             <wp:extent cx="5760720" cy="2990850"/>
             <wp:effectExtent l="0" t="0" r="0" b="0"/>
             <wp:docPr id="1093152962" name="Image 1" descr="Screnshot de mon projet de moteur 3D. On peut voir 5 fenêtres :&#10;&#10;- Le hierarchy insepctor qui liste les objets présents dans la scène 3D&#10;- La fenêtre qui contient la scène 3D, soit un cube bleu sur un grillage&#10;- Une fênêtre en bas qui contient un simple &quot; Bienvenue dans la première fenêtre ! c'est une belle fenêtre ! &quot;&#10;- Une fenêtre bleue indépendante qui tient le contexte de rendu pour DirectX 12&#10;- Une fenêtre de debug"/>
@@ -2909,7 +3022,7 @@
       <w:r>
         <w:lastRenderedPageBreak/>
         <w:drawing>
-          <wp:inline distT="0" distB="0" distL="0" distR="0" wp14:anchorId="121E72D2" wp14:editId="351155CB">
+          <wp:inline distT="0" distB="0" distL="0" distR="0" wp14:anchorId="121E72D2" wp14:editId="7796119A">
             <wp:extent cx="5760720" cy="2840355"/>
             <wp:effectExtent l="0" t="0" r="0" b="0"/>
             <wp:docPr id="251274229" name="Image 1"/>
@@ -3084,6 +3197,58 @@
       </w:pPr>
       <w:r>
         <w:t>J’ai pas repris ce journal depuis un moment. J’ai réussi à implémenter le système de la sélection multiple depuis l’inspecteur hiérarchique et la fenêtre 3D.</w:t>
+      </w:r>
+    </w:p>
+    <w:p>
+      <w:pPr>
+        <w:ind w:left="360"/>
+        <w:rPr>
+          <w:u w:val="single"/>
+        </w:rPr>
+      </w:pPr>
+      <w:r>
+        <w:rPr>
+          <w:u w:val="single"/>
+        </w:rPr>
+        <w:t>18 juin 2025 :</w:t>
+      </w:r>
+    </w:p>
+    <w:p>
+      <w:pPr>
+        <w:ind w:left="360"/>
+      </w:pPr>
+      <w:r>
+        <w:t>J’ai fait une correction du système de déplacement. Maintenant quand on manipule les objets, on le fait à partir du centre d’un gizmo dessiné par le centre de la position des objets de la liste des objets sélectionnés. Conséquence, les Objets peuvent être scale ou orbiter autour d’un centre lors des rotations</w:t>
+      </w:r>
+    </w:p>
+    <w:p>
+      <w:pPr>
+        <w:ind w:left="360"/>
+        <w:rPr>
+          <w:u w:val="single"/>
+        </w:rPr>
+      </w:pPr>
+      <w:r>
+        <w:rPr>
+          <w:u w:val="single"/>
+        </w:rPr>
+        <w:t xml:space="preserve">19 juin 2025 : </w:t>
+      </w:r>
+    </w:p>
+    <w:p>
+      <w:pPr>
+        <w:ind w:left="360"/>
+      </w:pPr>
+      <w:r>
+        <w:t xml:space="preserve">C’est un projet qui avance bien ! j’ai réussi à faire un début de système de hiérarchisation d’abord en bossant sur la liste de l’inspecteur hiérarchique. Il a fallut revoir la structure de sa fonction de rendering et corriger quelques absurdités. </w:t>
+      </w:r>
+    </w:p>
+    <w:p>
+      <w:pPr>
+        <w:ind w:left="360"/>
+      </w:pPr>
+      <w:r>
+        <w:t>Maintenant il faudrait que lorsqu’on détruit un objet enfant, il soit aussi retiré de la liste, que cette destruction s’applique aussi au reste de ses descendants.</w:t>
       </w:r>
     </w:p>
     <w:sectPr>

</xml_diff>

<commit_message>
correct global world matrice
</commit_message>
<xml_diff>
--- a/Journal de Developpement.docx
+++ b/Journal de Developpement.docx
@@ -2964,7 +2964,7 @@
     <w:p>
       <w:r>
         <w:drawing>
-          <wp:inline distT="0" distB="0" distL="0" distR="0" wp14:anchorId="0F5E47F9" wp14:editId="532E2DAA">
+          <wp:inline distT="0" distB="0" distL="0" distR="0" wp14:anchorId="0F5E47F9" wp14:editId="40E7C9E5">
             <wp:extent cx="5760720" cy="2990850"/>
             <wp:effectExtent l="0" t="0" r="0" b="0"/>
             <wp:docPr id="1093152962" name="Image 1" descr="Screnshot de mon projet de moteur 3D. On peut voir 5 fenêtres :&#10;&#10;- Le hierarchy insepctor qui liste les objets présents dans la scène 3D&#10;- La fenêtre qui contient la scène 3D, soit un cube bleu sur un grillage&#10;- Une fênêtre en bas qui contient un simple &quot; Bienvenue dans la première fenêtre ! c'est une belle fenêtre ! &quot;&#10;- Une fenêtre bleue indépendante qui tient le contexte de rendu pour DirectX 12&#10;- Une fenêtre de debug"/>
@@ -3022,7 +3022,7 @@
       <w:r>
         <w:lastRenderedPageBreak/>
         <w:drawing>
-          <wp:inline distT="0" distB="0" distL="0" distR="0" wp14:anchorId="121E72D2" wp14:editId="7796119A">
+          <wp:inline distT="0" distB="0" distL="0" distR="0" wp14:anchorId="121E72D2" wp14:editId="78D93C36">
             <wp:extent cx="5760720" cy="2840355"/>
             <wp:effectExtent l="0" t="0" r="0" b="0"/>
             <wp:docPr id="251274229" name="Image 1"/>
@@ -3249,6 +3249,36 @@
       </w:pPr>
       <w:r>
         <w:t>Maintenant il faudrait que lorsqu’on détruit un objet enfant, il soit aussi retiré de la liste, que cette destruction s’applique aussi au reste de ses descendants.</w:t>
+      </w:r>
+    </w:p>
+    <w:p>
+      <w:pPr>
+        <w:ind w:left="360"/>
+        <w:rPr>
+          <w:u w:val="single"/>
+        </w:rPr>
+      </w:pPr>
+      <w:r>
+        <w:rPr>
+          <w:u w:val="single"/>
+        </w:rPr>
+        <w:t>22 juin 2025 :</w:t>
+      </w:r>
+    </w:p>
+    <w:p>
+      <w:pPr>
+        <w:ind w:left="360"/>
+      </w:pPr>
+      <w:r>
+        <w:t>J’ai implémenté la destruction récursive des objets 3D pour les enfants. Lorsqu’on détruit un objet, s’il s’avère qu’il a des enfants, ses enfants seront détruits.</w:t>
+      </w:r>
+    </w:p>
+    <w:p>
+      <w:pPr>
+        <w:ind w:left="360"/>
+      </w:pPr>
+      <w:r>
+        <w:t>J’ai rendu explicite aussi la matrice modèle du monde 3D dans le fichier ThreedSceneDrawer. On a maintenant de vraies coordonnées 3D globales. Quand on set la position d’un objet 3D à 0.0f , ça le set réellement au centre du monde.</w:t>
       </w:r>
     </w:p>
     <w:sectPr>

</xml_diff>

<commit_message>
refactor the hierarchy system with a slots system based on imgui buttons
</commit_message>
<xml_diff>
--- a/Journal de Developpement.docx
+++ b/Journal de Developpement.docx
@@ -2964,7 +2964,7 @@
     <w:p>
       <w:r>
         <w:drawing>
-          <wp:inline distT="0" distB="0" distL="0" distR="0" wp14:anchorId="0F5E47F9" wp14:editId="40E7C9E5">
+          <wp:inline distT="0" distB="0" distL="0" distR="0" wp14:anchorId="0F5E47F9" wp14:editId="737564E4">
             <wp:extent cx="5760720" cy="2990850"/>
             <wp:effectExtent l="0" t="0" r="0" b="0"/>
             <wp:docPr id="1093152962" name="Image 1" descr="Screnshot de mon projet de moteur 3D. On peut voir 5 fenêtres :&#10;&#10;- Le hierarchy insepctor qui liste les objets présents dans la scène 3D&#10;- La fenêtre qui contient la scène 3D, soit un cube bleu sur un grillage&#10;- Une fênêtre en bas qui contient un simple &quot; Bienvenue dans la première fenêtre ! c'est une belle fenêtre ! &quot;&#10;- Une fenêtre bleue indépendante qui tient le contexte de rendu pour DirectX 12&#10;- Une fenêtre de debug"/>
@@ -3022,7 +3022,7 @@
       <w:r>
         <w:lastRenderedPageBreak/>
         <w:drawing>
-          <wp:inline distT="0" distB="0" distL="0" distR="0" wp14:anchorId="121E72D2" wp14:editId="78D93C36">
+          <wp:inline distT="0" distB="0" distL="0" distR="0" wp14:anchorId="121E72D2" wp14:editId="71A5748E">
             <wp:extent cx="5760720" cy="2840355"/>
             <wp:effectExtent l="0" t="0" r="0" b="0"/>
             <wp:docPr id="251274229" name="Image 1"/>
@@ -3279,6 +3279,39 @@
       </w:pPr>
       <w:r>
         <w:t>J’ai rendu explicite aussi la matrice modèle du monde 3D dans le fichier ThreedSceneDrawer. On a maintenant de vraies coordonnées 3D globales. Quand on set la position d’un objet 3D à 0.0f , ça le set réellement au centre du monde.</w:t>
+      </w:r>
+    </w:p>
+    <w:p>
+      <w:pPr>
+        <w:ind w:left="360"/>
+      </w:pPr>
+    </w:p>
+    <w:p>
+      <w:pPr>
+        <w:ind w:left="360"/>
+        <w:rPr>
+          <w:u w:val="single"/>
+        </w:rPr>
+      </w:pPr>
+      <w:r>
+        <w:rPr>
+          <w:u w:val="single"/>
+        </w:rPr>
+        <w:t xml:space="preserve">03 Juillet 2025 : </w:t>
+      </w:r>
+    </w:p>
+    <w:p>
+      <w:pPr>
+        <w:ind w:left="360"/>
+      </w:pPr>
+      <w:r>
+        <w:t>Salut le journal ça faisait longtemps !</w:t>
+      </w:r>
+      <w:r>
+        <w:t xml:space="preserve"> J’ai entièrement refactorisé mon système de hiérarchisation. Maintenant on fonctionne entièrement sur un système de slots, et j’ai rendu le drag and drop plus clair</w:t>
+      </w:r>
+      <w:r>
+        <w:t>.</w:t>
       </w:r>
     </w:p>
     <w:sectPr>

</xml_diff>

<commit_message>
finish refactor of the hierarchy list system
</commit_message>
<xml_diff>
--- a/Journal de Developpement.docx
+++ b/Journal de Developpement.docx
@@ -1257,6 +1257,69 @@
         <w:rPr>
           <w:rFonts w:ascii="Segoe UI Emoji" w:hAnsi="Segoe UI Emoji" w:cs="Segoe UI Emoji"/>
         </w:rPr>
+        <w:t>✅</w:t>
+      </w:r>
+    </w:p>
+    <w:p>
+      <w:pPr>
+        <w:pStyle w:val="Paragraphedeliste"/>
+        <w:numPr>
+          <w:ilvl w:val="0"/>
+          <w:numId w:val="4"/>
+        </w:numPr>
+      </w:pPr>
+      <w:r>
+        <w:rPr>
+          <w:rFonts w:ascii="Segoe UI Emoji" w:hAnsi="Segoe UI Emoji" w:cs="Segoe UI Emoji"/>
+        </w:rPr>
+        <w:t>Terminer le refactoring de la hierarchy List :</w:t>
+      </w:r>
+      <w:r>
+        <w:rPr>
+          <w:rFonts w:ascii="Segoe UI Emoji" w:hAnsi="Segoe UI Emoji" w:cs="Segoe UI Emoji"/>
+        </w:rPr>
+        <w:t xml:space="preserve"> </w:t>
+      </w:r>
+      <w:r>
+        <w:rPr>
+          <w:rFonts w:ascii="Segoe UI Emoji" w:hAnsi="Segoe UI Emoji" w:cs="Segoe UI Emoji"/>
+        </w:rPr>
+        <w:t>✅</w:t>
+      </w:r>
+    </w:p>
+    <w:p>
+      <w:pPr>
+        <w:pStyle w:val="Paragraphedeliste"/>
+        <w:numPr>
+          <w:ilvl w:val="0"/>
+          <w:numId w:val="4"/>
+        </w:numPr>
+      </w:pPr>
+      <w:r>
+        <w:rPr>
+          <w:rFonts w:ascii="Segoe UI Emoji" w:hAnsi="Segoe UI Emoji" w:cs="Segoe UI Emoji"/>
+        </w:rPr>
+        <w:t>Faire en sorte que l’enfant reproduise les propriétés du parent(tester avec de simples transforms) : ❌</w:t>
+      </w:r>
+    </w:p>
+    <w:p>
+      <w:pPr>
+        <w:pStyle w:val="Paragraphedeliste"/>
+        <w:numPr>
+          <w:ilvl w:val="0"/>
+          <w:numId w:val="4"/>
+        </w:numPr>
+      </w:pPr>
+      <w:r>
+        <w:rPr>
+          <w:rFonts w:ascii="Segoe UI Emoji" w:hAnsi="Segoe UI Emoji" w:cs="Segoe UI Emoji"/>
+        </w:rPr>
+        <w:t xml:space="preserve">Développer le système coordonnées locales et globales : </w:t>
+      </w:r>
+      <w:r>
+        <w:rPr>
+          <w:rFonts w:ascii="Segoe UI Emoji" w:hAnsi="Segoe UI Emoji" w:cs="Segoe UI Emoji"/>
+        </w:rPr>
         <w:t>❌</w:t>
       </w:r>
     </w:p>
@@ -1272,7 +1335,7 @@
         <w:rPr>
           <w:rFonts w:ascii="Segoe UI Emoji" w:hAnsi="Segoe UI Emoji" w:cs="Segoe UI Emoji"/>
         </w:rPr>
-        <w:t xml:space="preserve">Faire en sorte que l’enfant reproduise les propriétés du parent(tester avec de simples transforms) : </w:t>
+        <w:t xml:space="preserve">Corriger un bug faisant que les déplacements de l’objet sont éclatés si c’est un enfant : </w:t>
       </w:r>
       <w:r>
         <w:rPr>
@@ -1440,6 +1503,7 @@
         <w:rPr>
           <w:rFonts w:ascii="Segoe UI Emoji" w:hAnsi="Segoe UI Emoji" w:cs="Segoe UI Emoji"/>
         </w:rPr>
+        <w:lastRenderedPageBreak/>
         <w:t xml:space="preserve">Sauvergarder la scène 3D dans un format spécifique : </w:t>
       </w:r>
       <w:r>
@@ -1518,7 +1582,6 @@
         <w:rPr>
           <w:rFonts w:ascii="Segoe UI Emoji" w:hAnsi="Segoe UI Emoji" w:cs="Segoe UI Emoji"/>
         </w:rPr>
-        <w:lastRenderedPageBreak/>
         <w:t>Activer le support mutli-écran : ✅</w:t>
       </w:r>
     </w:p>
@@ -2201,179 +2264,178 @@
         <w:rPr>
           <w:u w:val="single"/>
         </w:rPr>
+        <w:t>Journal de Développement du projet</w:t>
+      </w:r>
+    </w:p>
+    <w:p>
+      <w:pPr>
+        <w:rPr>
+          <w:u w:val="single"/>
+        </w:rPr>
+      </w:pPr>
+      <w:r>
+        <w:rPr>
+          <w:u w:val="single"/>
+        </w:rPr>
+        <w:t xml:space="preserve">21 avril 2025 : </w:t>
+      </w:r>
+    </w:p>
+    <w:p/>
+    <w:p>
+      <w:r>
+        <w:t xml:space="preserve">Déjà nous avons la preuve que Qt peut tenir de l’OpenGL sans aucun problème. Donc l’idéal maintenant est de représenter un sprite 2D dans un espace 3D. </w:t>
+      </w:r>
+    </w:p>
+    <w:p>
+      <w:pPr>
+        <w:pStyle w:val="Paragraphedeliste"/>
+        <w:numPr>
+          <w:ilvl w:val="0"/>
+          <w:numId w:val="1"/>
+        </w:numPr>
+      </w:pPr>
+      <w:r>
+        <w:t>Le sprite serait un simple quadrilatère avec une texture</w:t>
+      </w:r>
+    </w:p>
+    <w:p>
+      <w:pPr>
+        <w:pStyle w:val="Paragraphedeliste"/>
+        <w:numPr>
+          <w:ilvl w:val="0"/>
+          <w:numId w:val="1"/>
+        </w:numPr>
+      </w:pPr>
+      <w:r>
+        <w:t xml:space="preserve">On va commencer par afficher un simple quadrillage pour représenter le sol, et les coordonnées 0 </w:t>
+      </w:r>
+      <w:r>
+        <w:t xml:space="preserve">/ le centre </w:t>
+      </w:r>
+      <w:r>
+        <w:t>de l’univers</w:t>
+      </w:r>
+    </w:p>
+    <w:p>
+      <w:pPr>
+        <w:pStyle w:val="Paragraphedeliste"/>
+        <w:numPr>
+          <w:ilvl w:val="0"/>
+          <w:numId w:val="1"/>
+        </w:numPr>
+      </w:pPr>
+      <w:r>
+        <w:t xml:space="preserve">On aura une caméra avec </w:t>
+      </w:r>
+      <w:r>
+        <w:t>plusieurs types</w:t>
+      </w:r>
+      <w:r>
+        <w:t xml:space="preserve"> de vue, dont une vue 2D non orthographique et sans perspective top down</w:t>
+      </w:r>
+    </w:p>
+    <w:p>
+      <w:pPr>
+        <w:pStyle w:val="Paragraphedeliste"/>
+        <w:numPr>
+          <w:ilvl w:val="0"/>
+          <w:numId w:val="1"/>
+        </w:numPr>
+      </w:pPr>
+      <w:r>
+        <w:t>Une unité de base représentera 1 mètre.</w:t>
+      </w:r>
+    </w:p>
+    <w:p>
+      <w:pPr>
+        <w:pStyle w:val="Paragraphedeliste"/>
+        <w:numPr>
+          <w:ilvl w:val="0"/>
+          <w:numId w:val="1"/>
+        </w:numPr>
+      </w:pPr>
+      <w:r>
+        <w:t>Il faut afficher la texture via SLD2 donc binder Qt Open</w:t>
+      </w:r>
+      <w:r>
+        <w:t>GL et SDL2</w:t>
+      </w:r>
+    </w:p>
+    <w:p/>
+    <w:p>
+      <w:pPr>
+        <w:rPr>
+          <w:u w:val="single"/>
+        </w:rPr>
+      </w:pPr>
+      <w:r>
+        <w:rPr>
+          <w:u w:val="single"/>
+        </w:rPr>
+        <w:t>22 Avril 2025 :</w:t>
+      </w:r>
+    </w:p>
+    <w:p>
+      <w:r>
+        <w:t>Maintenant on peut afficher des textures via SDL2 dans un contexte openGL. Donc on peut utiliser à la fois, QT, OpenGL et SDL2.</w:t>
+      </w:r>
+    </w:p>
+    <w:p>
+      <w:pPr>
+        <w:rPr>
+          <w:u w:val="single"/>
+        </w:rPr>
+      </w:pPr>
+      <w:r>
+        <w:rPr>
+          <w:u w:val="single"/>
+        </w:rPr>
+        <w:t>26 Avril 2025 :</w:t>
+      </w:r>
+    </w:p>
+    <w:p>
+      <w:r>
+        <w:t xml:space="preserve">On a choisi de virer Qt du projet de passer à imgui, car Qt ne dispose pas vraiment de sélecteur 3D ou de Gizmos, puis les performances peuvent laisser à désirer. Donc nous avons fait une refonte complète du projet et fait une vaste migration. On a d’abord réussi à implémenter ImGUI. Mais on avait du mal à recréer le contexte openGL, donc on a implémenté glad, et refait les fichiers cpp pour tenir le contexte openGL avec un VAO, et un VBO notamment. </w:t>
+      </w:r>
+    </w:p>
+    <w:p/>
+    <w:p>
+      <w:pPr>
+        <w:rPr>
+          <w:u w:val="single"/>
+        </w:rPr>
+      </w:pPr>
+      <w:r>
+        <w:rPr>
+          <w:u w:val="single"/>
+        </w:rPr>
+        <w:t>27 Avril 2025 :</w:t>
+      </w:r>
+    </w:p>
+    <w:p>
+      <w:r>
+        <w:t>On va tenter une expérience. Techniquement dans notre projet on a une fenêtre Imgui qui tient la scène 3D. Donc elle existe dans notre code.</w:t>
+      </w:r>
+    </w:p>
+    <w:p>
+      <w:r>
+        <w:t>Ce qu’on veut c’est lui ajouter clairement la scène 3D via une flèche.</w:t>
+      </w:r>
+    </w:p>
+    <w:p>
+      <w:r>
+        <w:t xml:space="preserve">Exemple de pseudo code </w:t>
+      </w:r>
+    </w:p>
+    <w:p>
+      <w:r>
         <w:lastRenderedPageBreak/>
-        <w:t>Journal de Développement du projet</w:t>
-      </w:r>
-    </w:p>
-    <w:p>
-      <w:pPr>
-        <w:rPr>
-          <w:u w:val="single"/>
-        </w:rPr>
-      </w:pPr>
-      <w:r>
-        <w:rPr>
-          <w:u w:val="single"/>
-        </w:rPr>
-        <w:t xml:space="preserve">21 avril 2025 : </w:t>
+        <w:t>Fenêtre qui tient la scène 3D =&gt; Ajouter Scène 3D =&gt; Ajouter grillage =&gt; Ajouter composant 2D</w:t>
       </w:r>
     </w:p>
     <w:p/>
     <w:p>
       <w:r>
-        <w:t xml:space="preserve">Déjà nous avons la preuve que Qt peut tenir de l’OpenGL sans aucun problème. Donc l’idéal maintenant est de représenter un sprite 2D dans un espace 3D. </w:t>
-      </w:r>
-    </w:p>
-    <w:p>
-      <w:pPr>
-        <w:pStyle w:val="Paragraphedeliste"/>
-        <w:numPr>
-          <w:ilvl w:val="0"/>
-          <w:numId w:val="1"/>
-        </w:numPr>
-      </w:pPr>
-      <w:r>
-        <w:t>Le sprite serait un simple quadrilatère avec une texture</w:t>
-      </w:r>
-    </w:p>
-    <w:p>
-      <w:pPr>
-        <w:pStyle w:val="Paragraphedeliste"/>
-        <w:numPr>
-          <w:ilvl w:val="0"/>
-          <w:numId w:val="1"/>
-        </w:numPr>
-      </w:pPr>
-      <w:r>
-        <w:t xml:space="preserve">On va commencer par afficher un simple quadrillage pour représenter le sol, et les coordonnées 0 </w:t>
-      </w:r>
-      <w:r>
-        <w:t xml:space="preserve">/ le centre </w:t>
-      </w:r>
-      <w:r>
-        <w:t>de l’univers</w:t>
-      </w:r>
-    </w:p>
-    <w:p>
-      <w:pPr>
-        <w:pStyle w:val="Paragraphedeliste"/>
-        <w:numPr>
-          <w:ilvl w:val="0"/>
-          <w:numId w:val="1"/>
-        </w:numPr>
-      </w:pPr>
-      <w:r>
-        <w:t xml:space="preserve">On aura une caméra avec </w:t>
-      </w:r>
-      <w:r>
-        <w:t>plusieurs types</w:t>
-      </w:r>
-      <w:r>
-        <w:t xml:space="preserve"> de vue, dont une vue 2D non orthographique et sans perspective top down</w:t>
-      </w:r>
-    </w:p>
-    <w:p>
-      <w:pPr>
-        <w:pStyle w:val="Paragraphedeliste"/>
-        <w:numPr>
-          <w:ilvl w:val="0"/>
-          <w:numId w:val="1"/>
-        </w:numPr>
-      </w:pPr>
-      <w:r>
-        <w:t>Une unité de base représentera 1 mètre.</w:t>
-      </w:r>
-    </w:p>
-    <w:p>
-      <w:pPr>
-        <w:pStyle w:val="Paragraphedeliste"/>
-        <w:numPr>
-          <w:ilvl w:val="0"/>
-          <w:numId w:val="1"/>
-        </w:numPr>
-      </w:pPr>
-      <w:r>
-        <w:t>Il faut afficher la texture via SLD2 donc binder Qt Open</w:t>
-      </w:r>
-      <w:r>
-        <w:t>GL et SDL2</w:t>
-      </w:r>
-    </w:p>
-    <w:p/>
-    <w:p>
-      <w:pPr>
-        <w:rPr>
-          <w:u w:val="single"/>
-        </w:rPr>
-      </w:pPr>
-      <w:r>
-        <w:rPr>
-          <w:u w:val="single"/>
-        </w:rPr>
-        <w:t>22 Avril 2025 :</w:t>
-      </w:r>
-    </w:p>
-    <w:p>
-      <w:r>
-        <w:t>Maintenant on peut afficher des textures via SDL2 dans un contexte openGL. Donc on peut utiliser à la fois, QT, OpenGL et SDL2.</w:t>
-      </w:r>
-    </w:p>
-    <w:p>
-      <w:pPr>
-        <w:rPr>
-          <w:u w:val="single"/>
-        </w:rPr>
-      </w:pPr>
-      <w:r>
-        <w:rPr>
-          <w:u w:val="single"/>
-        </w:rPr>
-        <w:t>26 Avril 2025 :</w:t>
-      </w:r>
-    </w:p>
-    <w:p>
-      <w:r>
-        <w:t xml:space="preserve">On a choisi de virer Qt du projet de passer à imgui, car Qt ne dispose pas vraiment de sélecteur 3D ou de Gizmos, puis les performances peuvent laisser à désirer. Donc nous avons fait une refonte complète du projet et fait une vaste migration. On a d’abord réussi à implémenter ImGUI. Mais on avait du mal à recréer le contexte openGL, donc on a implémenté glad, et refait les fichiers cpp pour tenir le contexte openGL avec un VAO, et un VBO notamment. </w:t>
-      </w:r>
-    </w:p>
-    <w:p/>
-    <w:p>
-      <w:pPr>
-        <w:rPr>
-          <w:u w:val="single"/>
-        </w:rPr>
-      </w:pPr>
-      <w:r>
-        <w:rPr>
-          <w:u w:val="single"/>
-        </w:rPr>
-        <w:t>27 Avril 2025 :</w:t>
-      </w:r>
-    </w:p>
-    <w:p>
-      <w:r>
-        <w:t>On va tenter une expérience. Techniquement dans notre projet on a une fenêtre Imgui qui tient la scène 3D. Donc elle existe dans notre code.</w:t>
-      </w:r>
-    </w:p>
-    <w:p>
-      <w:r>
-        <w:t>Ce qu’on veut c’est lui ajouter clairement la scène 3D via une flèche.</w:t>
-      </w:r>
-    </w:p>
-    <w:p>
-      <w:r>
-        <w:t xml:space="preserve">Exemple de pseudo code </w:t>
-      </w:r>
-    </w:p>
-    <w:p>
-      <w:r>
-        <w:t>Fenêtre qui tient la scène 3D =&gt; Ajouter Scène 3D =&gt; Ajouter grillage =&gt; Ajouter composant 2D</w:t>
-      </w:r>
-    </w:p>
-    <w:p/>
-    <w:p>
-      <w:r>
-        <w:lastRenderedPageBreak/>
         <w:t>Note : On a pas pu faire de fonction fléchée, mais on a créé un fonction add, parameter de gauche et parameter de droite. La fonction add permet à un objet, le paramètre de gauche de se voir ajouter un autre objet, le paramètre de droite.</w:t>
       </w:r>
     </w:p>
@@ -2511,7 +2573,6 @@
         <w:rPr>
           <w:u w:val="single"/>
         </w:rPr>
-        <w:lastRenderedPageBreak/>
         <w:t>29 Avril 2025 :</w:t>
       </w:r>
     </w:p>
@@ -2964,7 +3025,7 @@
     <w:p>
       <w:r>
         <w:drawing>
-          <wp:inline distT="0" distB="0" distL="0" distR="0" wp14:anchorId="0F5E47F9" wp14:editId="737564E4">
+          <wp:inline distT="0" distB="0" distL="0" distR="0" wp14:anchorId="0F5E47F9" wp14:editId="1BFBD648">
             <wp:extent cx="5760720" cy="2990850"/>
             <wp:effectExtent l="0" t="0" r="0" b="0"/>
             <wp:docPr id="1093152962" name="Image 1" descr="Screnshot de mon projet de moteur 3D. On peut voir 5 fenêtres :&#10;&#10;- Le hierarchy insepctor qui liste les objets présents dans la scène 3D&#10;- La fenêtre qui contient la scène 3D, soit un cube bleu sur un grillage&#10;- Une fênêtre en bas qui contient un simple &quot; Bienvenue dans la première fenêtre ! c'est une belle fenêtre ! &quot;&#10;- Une fenêtre bleue indépendante qui tient le contexte de rendu pour DirectX 12&#10;- Une fenêtre de debug"/>
@@ -3022,7 +3083,7 @@
       <w:r>
         <w:lastRenderedPageBreak/>
         <w:drawing>
-          <wp:inline distT="0" distB="0" distL="0" distR="0" wp14:anchorId="121E72D2" wp14:editId="71A5748E">
+          <wp:inline distT="0" distB="0" distL="0" distR="0" wp14:anchorId="121E72D2" wp14:editId="2073F7F3">
             <wp:extent cx="5760720" cy="2840355"/>
             <wp:effectExtent l="0" t="0" r="0" b="0"/>
             <wp:docPr id="251274229" name="Image 1"/>
@@ -3312,6 +3373,44 @@
       </w:r>
       <w:r>
         <w:t>.</w:t>
+      </w:r>
+    </w:p>
+    <w:p>
+      <w:pPr>
+        <w:ind w:left="360"/>
+        <w:rPr>
+          <w:u w:val="single"/>
+        </w:rPr>
+      </w:pPr>
+      <w:r>
+        <w:rPr>
+          <w:u w:val="single"/>
+        </w:rPr>
+        <w:t>16 juillet 2025 :</w:t>
+      </w:r>
+    </w:p>
+    <w:p>
+      <w:pPr>
+        <w:ind w:left="360"/>
+      </w:pPr>
+      <w:r>
+        <w:t>Resalut le journal ! ça faisait également longtemps. J’ai terminé la refactorisation du système de hiérarchisation et j’en suis un peu fier.</w:t>
+      </w:r>
+    </w:p>
+    <w:p>
+      <w:pPr>
+        <w:ind w:left="360"/>
+      </w:pPr>
+      <w:r>
+        <w:t xml:space="preserve">Chaque slot est un bouton imgui, il peut s’agir soit d’un objet 3D, soit d’un empty (j’ai créé des emptys qui héritent des objets 3D afin d’occuper une place dans la mémoire et de permettre l’échange de slots). </w:t>
+      </w:r>
+    </w:p>
+    <w:p>
+      <w:pPr>
+        <w:ind w:left="360"/>
+      </w:pPr>
+      <w:r>
+        <w:t>Chaque slot contenant un objet peut avoir un enfant, et chaque enfant peut être déplacé librement.</w:t>
       </w:r>
     </w:p>
     <w:sectPr>

</xml_diff>

<commit_message>
fix a bug for child objects transformations with imGuizmo
</commit_message>
<xml_diff>
--- a/Journal de Developpement.docx
+++ b/Journal de Developpement.docx
@@ -1215,43 +1215,127 @@
         <w:rPr>
           <w:rFonts w:ascii="Segoe UI Emoji" w:hAnsi="Segoe UI Emoji" w:cs="Segoe UI Emoji"/>
         </w:rPr>
+        <w:t>✅</w:t>
+      </w:r>
+      <w:r>
+        <w:rPr>
+          <w:rFonts w:ascii="Segoe UI Emoji" w:hAnsi="Segoe UI Emoji" w:cs="Segoe UI Emoji"/>
+        </w:rPr>
+        <w:t xml:space="preserve"> </w:t>
+      </w:r>
+    </w:p>
+    <w:p>
+      <w:pPr>
+        <w:pStyle w:val="Paragraphedeliste"/>
+        <w:numPr>
+          <w:ilvl w:val="0"/>
+          <w:numId w:val="4"/>
+        </w:numPr>
+      </w:pPr>
+      <w:r>
+        <w:rPr>
+          <w:rFonts w:ascii="Segoe UI Emoji" w:hAnsi="Segoe UI Emoji" w:cs="Segoe UI Emoji"/>
+        </w:rPr>
+        <w:t xml:space="preserve">L’inspecteur doit pouvoir gérer un système parent-enfant via drag and drop : </w:t>
+      </w:r>
+    </w:p>
+    <w:p>
+      <w:pPr>
+        <w:pStyle w:val="Paragraphedeliste"/>
+        <w:numPr>
+          <w:ilvl w:val="0"/>
+          <w:numId w:val="7"/>
+        </w:numPr>
+      </w:pPr>
+      <w:r>
+        <w:rPr>
+          <w:rFonts w:ascii="Segoe UI Emoji" w:hAnsi="Segoe UI Emoji" w:cs="Segoe UI Emoji"/>
+        </w:rPr>
+        <w:t xml:space="preserve">Ce qu’on veut c’est qu’en maintenant l’objet avec un clic gauche enfoncé, celui-ci doit devenir un enfant d’un objet précédant et adopter ses propriétés quand on le lâche : </w:t>
+      </w:r>
+      <w:r>
+        <w:rPr>
+          <w:rFonts w:ascii="Segoe UI Emoji" w:hAnsi="Segoe UI Emoji" w:cs="Segoe UI Emoji"/>
+        </w:rPr>
+        <w:t>✅</w:t>
+      </w:r>
+    </w:p>
+    <w:p>
+      <w:pPr>
+        <w:pStyle w:val="Paragraphedeliste"/>
+        <w:numPr>
+          <w:ilvl w:val="0"/>
+          <w:numId w:val="4"/>
+        </w:numPr>
+      </w:pPr>
+      <w:r>
+        <w:rPr>
+          <w:rFonts w:ascii="Segoe UI Emoji" w:hAnsi="Segoe UI Emoji" w:cs="Segoe UI Emoji"/>
+        </w:rPr>
+        <w:t>Terminer le refactoring de la hierarchy List :</w:t>
+      </w:r>
+      <w:r>
+        <w:rPr>
+          <w:rFonts w:ascii="Segoe UI Emoji" w:hAnsi="Segoe UI Emoji" w:cs="Segoe UI Emoji"/>
+        </w:rPr>
+        <w:t xml:space="preserve"> </w:t>
+      </w:r>
+      <w:r>
+        <w:rPr>
+          <w:rFonts w:ascii="Segoe UI Emoji" w:hAnsi="Segoe UI Emoji" w:cs="Segoe UI Emoji"/>
+        </w:rPr>
+        <w:t>✅</w:t>
+      </w:r>
+    </w:p>
+    <w:p>
+      <w:pPr>
+        <w:pStyle w:val="Paragraphedeliste"/>
+        <w:numPr>
+          <w:ilvl w:val="0"/>
+          <w:numId w:val="4"/>
+        </w:numPr>
+      </w:pPr>
+      <w:r>
+        <w:rPr>
+          <w:rFonts w:ascii="Segoe UI Emoji" w:hAnsi="Segoe UI Emoji" w:cs="Segoe UI Emoji"/>
+        </w:rPr>
+        <w:t>Faire en sorte que l’enfant reproduise les propriétés du parent(tester avec de simples transforms) : ❌</w:t>
+      </w:r>
+    </w:p>
+    <w:p>
+      <w:pPr>
+        <w:pStyle w:val="Paragraphedeliste"/>
+        <w:numPr>
+          <w:ilvl w:val="0"/>
+          <w:numId w:val="4"/>
+        </w:numPr>
+      </w:pPr>
+      <w:r>
+        <w:rPr>
+          <w:rFonts w:ascii="Segoe UI Emoji" w:hAnsi="Segoe UI Emoji" w:cs="Segoe UI Emoji"/>
+        </w:rPr>
+        <w:t xml:space="preserve">Développer le système coordonnées locales et globales : </w:t>
+      </w:r>
+      <w:r>
+        <w:rPr>
+          <w:rFonts w:ascii="Segoe UI Emoji" w:hAnsi="Segoe UI Emoji" w:cs="Segoe UI Emoji"/>
+        </w:rPr>
         <w:t>❌</w:t>
       </w:r>
-      <w:r>
-        <w:rPr>
-          <w:rFonts w:ascii="Segoe UI Emoji" w:hAnsi="Segoe UI Emoji" w:cs="Segoe UI Emoji"/>
-        </w:rPr>
-        <w:t xml:space="preserve"> </w:t>
-      </w:r>
-    </w:p>
-    <w:p>
-      <w:pPr>
-        <w:pStyle w:val="Paragraphedeliste"/>
-        <w:numPr>
-          <w:ilvl w:val="0"/>
-          <w:numId w:val="4"/>
-        </w:numPr>
-      </w:pPr>
-      <w:r>
-        <w:rPr>
-          <w:rFonts w:ascii="Segoe UI Emoji" w:hAnsi="Segoe UI Emoji" w:cs="Segoe UI Emoji"/>
-        </w:rPr>
-        <w:t xml:space="preserve">L’inspecteur doit pouvoir gérer un système parent-enfant via drag and drop : </w:t>
-      </w:r>
-    </w:p>
-    <w:p>
-      <w:pPr>
-        <w:pStyle w:val="Paragraphedeliste"/>
-        <w:numPr>
-          <w:ilvl w:val="0"/>
-          <w:numId w:val="7"/>
-        </w:numPr>
-      </w:pPr>
-      <w:r>
-        <w:rPr>
-          <w:rFonts w:ascii="Segoe UI Emoji" w:hAnsi="Segoe UI Emoji" w:cs="Segoe UI Emoji"/>
-        </w:rPr>
-        <w:t xml:space="preserve">Ce qu’on veut c’est qu’en maintenant l’objet avec un clic gauche enfoncé, celui-ci doit devenir un enfant d’un objet précédant et adopter ses propriétés quand on le lâche : </w:t>
+    </w:p>
+    <w:p>
+      <w:pPr>
+        <w:pStyle w:val="Paragraphedeliste"/>
+        <w:numPr>
+          <w:ilvl w:val="0"/>
+          <w:numId w:val="4"/>
+        </w:numPr>
+      </w:pPr>
+      <w:r>
+        <w:rPr>
+          <w:rFonts w:ascii="Segoe UI Emoji" w:hAnsi="Segoe UI Emoji" w:cs="Segoe UI Emoji"/>
+        </w:rPr>
+        <w:t xml:space="preserve">Corriger un bug faisant que les déplacements de l’objet sont éclatés si c’est un enfant : </w:t>
       </w:r>
       <w:r>
         <w:rPr>
@@ -1272,97 +1356,13 @@
         <w:rPr>
           <w:rFonts w:ascii="Segoe UI Emoji" w:hAnsi="Segoe UI Emoji" w:cs="Segoe UI Emoji"/>
         </w:rPr>
-        <w:t>Terminer le refactoring de la hierarchy List :</w:t>
-      </w:r>
-      <w:r>
-        <w:rPr>
-          <w:rFonts w:ascii="Segoe UI Emoji" w:hAnsi="Segoe UI Emoji" w:cs="Segoe UI Emoji"/>
-        </w:rPr>
-        <w:t xml:space="preserve"> </w:t>
+        <w:t xml:space="preserve">Si on détruit un objet 3D parent, les enfants sont également détruits : </w:t>
       </w:r>
       <w:r>
         <w:rPr>
           <w:rFonts w:ascii="Segoe UI Emoji" w:hAnsi="Segoe UI Emoji" w:cs="Segoe UI Emoji"/>
         </w:rPr>
         <w:t>✅</w:t>
-      </w:r>
-    </w:p>
-    <w:p>
-      <w:pPr>
-        <w:pStyle w:val="Paragraphedeliste"/>
-        <w:numPr>
-          <w:ilvl w:val="0"/>
-          <w:numId w:val="4"/>
-        </w:numPr>
-      </w:pPr>
-      <w:r>
-        <w:rPr>
-          <w:rFonts w:ascii="Segoe UI Emoji" w:hAnsi="Segoe UI Emoji" w:cs="Segoe UI Emoji"/>
-        </w:rPr>
-        <w:t>Faire en sorte que l’enfant reproduise les propriétés du parent(tester avec de simples transforms) : ❌</w:t>
-      </w:r>
-    </w:p>
-    <w:p>
-      <w:pPr>
-        <w:pStyle w:val="Paragraphedeliste"/>
-        <w:numPr>
-          <w:ilvl w:val="0"/>
-          <w:numId w:val="4"/>
-        </w:numPr>
-      </w:pPr>
-      <w:r>
-        <w:rPr>
-          <w:rFonts w:ascii="Segoe UI Emoji" w:hAnsi="Segoe UI Emoji" w:cs="Segoe UI Emoji"/>
-        </w:rPr>
-        <w:t xml:space="preserve">Développer le système coordonnées locales et globales : </w:t>
-      </w:r>
-      <w:r>
-        <w:rPr>
-          <w:rFonts w:ascii="Segoe UI Emoji" w:hAnsi="Segoe UI Emoji" w:cs="Segoe UI Emoji"/>
-        </w:rPr>
-        <w:t>❌</w:t>
-      </w:r>
-    </w:p>
-    <w:p>
-      <w:pPr>
-        <w:pStyle w:val="Paragraphedeliste"/>
-        <w:numPr>
-          <w:ilvl w:val="0"/>
-          <w:numId w:val="4"/>
-        </w:numPr>
-      </w:pPr>
-      <w:r>
-        <w:rPr>
-          <w:rFonts w:ascii="Segoe UI Emoji" w:hAnsi="Segoe UI Emoji" w:cs="Segoe UI Emoji"/>
-        </w:rPr>
-        <w:t xml:space="preserve">Corriger un bug faisant que les déplacements de l’objet sont éclatés si c’est un enfant : </w:t>
-      </w:r>
-      <w:r>
-        <w:rPr>
-          <w:rFonts w:ascii="Segoe UI Emoji" w:hAnsi="Segoe UI Emoji" w:cs="Segoe UI Emoji"/>
-        </w:rPr>
-        <w:t>❌</w:t>
-      </w:r>
-    </w:p>
-    <w:p>
-      <w:pPr>
-        <w:pStyle w:val="Paragraphedeliste"/>
-        <w:numPr>
-          <w:ilvl w:val="0"/>
-          <w:numId w:val="4"/>
-        </w:numPr>
-      </w:pPr>
-      <w:r>
-        <w:rPr>
-          <w:rFonts w:ascii="Segoe UI Emoji" w:hAnsi="Segoe UI Emoji" w:cs="Segoe UI Emoji"/>
-        </w:rPr>
-        <w:t xml:space="preserve">Si on détruit un objet 3D parent, les enfants sont également détruits : </w:t>
-      </w:r>
-      <w:r>
-        <w:rPr>
-          <w:rFonts w:ascii="Segoe UI Emoji" w:hAnsi="Segoe UI Emoji" w:cs="Segoe UI Emoji"/>
-        </w:rPr>
-        <w:t>❌</w:t>
       </w:r>
     </w:p>
     <w:p>
@@ -3025,7 +3025,7 @@
     <w:p>
       <w:r>
         <w:drawing>
-          <wp:inline distT="0" distB="0" distL="0" distR="0" wp14:anchorId="0F5E47F9" wp14:editId="1BFBD648">
+          <wp:inline distT="0" distB="0" distL="0" distR="0" wp14:anchorId="0F5E47F9" wp14:editId="76B1DB70">
             <wp:extent cx="5760720" cy="2990850"/>
             <wp:effectExtent l="0" t="0" r="0" b="0"/>
             <wp:docPr id="1093152962" name="Image 1" descr="Screnshot de mon projet de moteur 3D. On peut voir 5 fenêtres :&#10;&#10;- Le hierarchy insepctor qui liste les objets présents dans la scène 3D&#10;- La fenêtre qui contient la scène 3D, soit un cube bleu sur un grillage&#10;- Une fênêtre en bas qui contient un simple &quot; Bienvenue dans la première fenêtre ! c'est une belle fenêtre ! &quot;&#10;- Une fenêtre bleue indépendante qui tient le contexte de rendu pour DirectX 12&#10;- Une fenêtre de debug"/>
@@ -3083,7 +3083,7 @@
       <w:r>
         <w:lastRenderedPageBreak/>
         <w:drawing>
-          <wp:inline distT="0" distB="0" distL="0" distR="0" wp14:anchorId="121E72D2" wp14:editId="2073F7F3">
+          <wp:inline distT="0" distB="0" distL="0" distR="0" wp14:anchorId="121E72D2" wp14:editId="2AAAD4C9">
             <wp:extent cx="5760720" cy="2840355"/>
             <wp:effectExtent l="0" t="0" r="0" b="0"/>
             <wp:docPr id="251274229" name="Image 1"/>
@@ -3411,6 +3411,41 @@
       </w:pPr>
       <w:r>
         <w:t>Chaque slot contenant un objet peut avoir un enfant, et chaque enfant peut être déplacé librement.</w:t>
+      </w:r>
+    </w:p>
+    <w:p>
+      <w:pPr>
+        <w:ind w:left="360"/>
+        <w:rPr>
+          <w:u w:val="single"/>
+        </w:rPr>
+      </w:pPr>
+      <w:r>
+        <w:rPr>
+          <w:u w:val="single"/>
+        </w:rPr>
+        <w:lastRenderedPageBreak/>
+        <w:t>18 juillet 2025 :</w:t>
+      </w:r>
+    </w:p>
+    <w:p>
+      <w:pPr>
+        <w:ind w:left="360"/>
+      </w:pPr>
+      <w:r>
+        <w:t xml:space="preserve">Règlement d’un bug qui faisait que les objets ayant été parentés peuvent </w:t>
+      </w:r>
+      <w:r>
+        <w:t xml:space="preserve">avoir des transformations </w:t>
+      </w:r>
+      <w:r>
+        <w:t>saccadé</w:t>
+      </w:r>
+      <w:r>
+        <w:t>e</w:t>
+      </w:r>
+      <w:r>
+        <w:t>s</w:t>
       </w:r>
     </w:p>
     <w:sectPr>

</xml_diff>

<commit_message>
finish parent child transformations in 3D window
</commit_message>
<xml_diff>
--- a/Journal de Developpement.docx
+++ b/Journal de Developpement.docx
@@ -1299,7 +1299,13 @@
         <w:rPr>
           <w:rFonts w:ascii="Segoe UI Emoji" w:hAnsi="Segoe UI Emoji" w:cs="Segoe UI Emoji"/>
         </w:rPr>
-        <w:t>Faire en sorte que l’enfant reproduise les propriétés du parent(tester avec de simples transforms) : ❌</w:t>
+        <w:t xml:space="preserve">Faire en sorte que l’enfant reproduise les propriétés du parent(tester avec de simples transforms) : </w:t>
+      </w:r>
+      <w:r>
+        <w:rPr>
+          <w:rFonts w:ascii="Segoe UI Emoji" w:hAnsi="Segoe UI Emoji" w:cs="Segoe UI Emoji"/>
+        </w:rPr>
+        <w:t>✅</w:t>
       </w:r>
     </w:p>
     <w:p>
@@ -1320,7 +1326,7 @@
         <w:rPr>
           <w:rFonts w:ascii="Segoe UI Emoji" w:hAnsi="Segoe UI Emoji" w:cs="Segoe UI Emoji"/>
         </w:rPr>
-        <w:t>❌</w:t>
+        <w:t>✅</w:t>
       </w:r>
     </w:p>
     <w:p>
@@ -1526,6 +1532,27 @@
           <w:rFonts w:ascii="Segoe UI Emoji" w:hAnsi="Segoe UI Emoji" w:cs="Segoe UI Emoji"/>
         </w:rPr>
         <w:t xml:space="preserve">Charger la scène 3D : </w:t>
+      </w:r>
+      <w:r>
+        <w:rPr>
+          <w:rFonts w:ascii="Segoe UI Emoji" w:hAnsi="Segoe UI Emoji" w:cs="Segoe UI Emoji"/>
+        </w:rPr>
+        <w:t>❌</w:t>
+      </w:r>
+    </w:p>
+    <w:p>
+      <w:pPr>
+        <w:pStyle w:val="Paragraphedeliste"/>
+        <w:numPr>
+          <w:ilvl w:val="0"/>
+          <w:numId w:val="4"/>
+        </w:numPr>
+      </w:pPr>
+      <w:r>
+        <w:rPr>
+          <w:rFonts w:ascii="Segoe UI Emoji" w:hAnsi="Segoe UI Emoji" w:cs="Segoe UI Emoji"/>
+        </w:rPr>
+        <w:t xml:space="preserve">Exporter et importer les objets 3D : </w:t>
       </w:r>
       <w:r>
         <w:rPr>
@@ -2424,81 +2451,82 @@
     </w:p>
     <w:p>
       <w:r>
+        <w:lastRenderedPageBreak/>
         <w:t xml:space="preserve">Exemple de pseudo code </w:t>
       </w:r>
     </w:p>
     <w:p>
       <w:r>
+        <w:t>Fenêtre qui tient la scène 3D =&gt; Ajouter Scène 3D =&gt; Ajouter grillage =&gt; Ajouter composant 2D</w:t>
+      </w:r>
+    </w:p>
+    <w:p/>
+    <w:p>
+      <w:r>
+        <w:t>Note : On a pas pu faire de fonction fléchée, mais on a créé un fonction add, parameter de gauche et parameter de droite. La fonction add permet à un objet, le paramètre de gauche de se voir ajouter un autre objet, le paramètre de droite.</w:t>
+      </w:r>
+    </w:p>
+    <w:p/>
+    <w:p>
+      <w:pPr>
+        <w:rPr>
+          <w:u w:val="single"/>
+        </w:rPr>
+      </w:pPr>
+      <w:r>
+        <w:rPr>
+          <w:u w:val="single"/>
+        </w:rPr>
+        <w:t xml:space="preserve">28 Avril 2025 : </w:t>
+      </w:r>
+    </w:p>
+    <w:p>
+      <w:r>
+        <w:t xml:space="preserve">J’ai tenté de séparer le rendu d’objet 3D, de la Scène 3D et l’instanciation du Contexte OpenGL. Au final il en a résolu un bug que j’ai été incapable de résoudre. </w:t>
+      </w:r>
+    </w:p>
+    <w:p/>
+    <w:p>
+      <w:r>
+        <w:t>Problèmes rencontré</w:t>
+      </w:r>
+      <w:r>
+        <w:t>s</w:t>
+      </w:r>
+      <w:r>
+        <w:t> :</w:t>
+      </w:r>
+    </w:p>
+    <w:p>
+      <w:r>
+        <w:t xml:space="preserve">La caméra n’était jamais dans le bon sens, on aurait dit qu’elle était override. Donc j’ai galéré pendant trois heures pour la paramétrer correctement. Ensuite l’image 2D était rendue de manière relative à la caméra, et pas en tant qu’objet 3D. Ce qui n’était pas bon, car si l’objet 2D était rendu correctement, </w:t>
+      </w:r>
+    </w:p>
+    <w:p>
+      <w:r>
+        <w:t>Donc j’ai opté pour la décision</w:t>
+      </w:r>
+      <w:r>
+        <w:t xml:space="preserve"> suivante </w:t>
+      </w:r>
+      <w:r>
+        <w:t xml:space="preserve">: </w:t>
+      </w:r>
+    </w:p>
+    <w:p>
+      <w:r>
+        <w:t xml:space="preserve">On se contente d’ajouter à une fenêtre ImGUI enfant un contexte OpenGL </w:t>
+      </w:r>
+      <w:r>
+        <w:t xml:space="preserve">dont la taille est attachée à la taille de la fenêtre imGui, et on a jouté des fonctions get return pour retourner la hauteur et la largeur du contexte OpenGL. </w:t>
+      </w:r>
+      <w:r>
+        <w:t>Le contexte OpenGL seul sera ajouté à la fenêtre.</w:t>
+      </w:r>
+    </w:p>
+    <w:p>
+      <w:r>
         <w:lastRenderedPageBreak/>
-        <w:t>Fenêtre qui tient la scène 3D =&gt; Ajouter Scène 3D =&gt; Ajouter grillage =&gt; Ajouter composant 2D</w:t>
-      </w:r>
-    </w:p>
-    <w:p/>
-    <w:p>
-      <w:r>
-        <w:t>Note : On a pas pu faire de fonction fléchée, mais on a créé un fonction add, parameter de gauche et parameter de droite. La fonction add permet à un objet, le paramètre de gauche de se voir ajouter un autre objet, le paramètre de droite.</w:t>
-      </w:r>
-    </w:p>
-    <w:p/>
-    <w:p>
-      <w:pPr>
-        <w:rPr>
-          <w:u w:val="single"/>
-        </w:rPr>
-      </w:pPr>
-      <w:r>
-        <w:rPr>
-          <w:u w:val="single"/>
-        </w:rPr>
-        <w:t xml:space="preserve">28 Avril 2025 : </w:t>
-      </w:r>
-    </w:p>
-    <w:p>
-      <w:r>
-        <w:t xml:space="preserve">J’ai tenté de séparer le rendu d’objet 3D, de la Scène 3D et l’instanciation du Contexte OpenGL. Au final il en a résolu un bug que j’ai été incapable de résoudre. </w:t>
-      </w:r>
-    </w:p>
-    <w:p/>
-    <w:p>
-      <w:r>
-        <w:t>Problèmes rencontré</w:t>
-      </w:r>
-      <w:r>
-        <w:t>s</w:t>
-      </w:r>
-      <w:r>
-        <w:t> :</w:t>
-      </w:r>
-    </w:p>
-    <w:p>
-      <w:r>
-        <w:t xml:space="preserve">La caméra n’était jamais dans le bon sens, on aurait dit qu’elle était override. Donc j’ai galéré pendant trois heures pour la paramétrer correctement. Ensuite l’image 2D était rendue de manière relative à la caméra, et pas en tant qu’objet 3D. Ce qui n’était pas bon, car si l’objet 2D était rendu correctement, </w:t>
-      </w:r>
-    </w:p>
-    <w:p>
-      <w:r>
-        <w:t>Donc j’ai opté pour la décision</w:t>
-      </w:r>
-      <w:r>
-        <w:t xml:space="preserve"> suivante </w:t>
-      </w:r>
-      <w:r>
-        <w:t xml:space="preserve">: </w:t>
-      </w:r>
-    </w:p>
-    <w:p>
-      <w:r>
-        <w:t xml:space="preserve">On se contente d’ajouter à une fenêtre ImGUI enfant un contexte OpenGL </w:t>
-      </w:r>
-      <w:r>
-        <w:t xml:space="preserve">dont la taille est attachée à la taille de la fenêtre imGui, et on a jouté des fonctions get return pour retourner la hauteur et la largeur du contexte OpenGL. </w:t>
-      </w:r>
-      <w:r>
-        <w:t>Le contexte OpenGL seul sera ajouté à la fenêtre.</w:t>
-      </w:r>
-    </w:p>
-    <w:p>
-      <w:r>
         <w:drawing>
           <wp:inline distT="0" distB="0" distL="0" distR="0" wp14:anchorId="127B1D69" wp14:editId="7DF40750">
             <wp:extent cx="5764530" cy="3240405"/>
@@ -2719,6 +2747,7 @@
         <w:rPr>
           <w:u w:val="single"/>
         </w:rPr>
+        <w:lastRenderedPageBreak/>
         <w:t xml:space="preserve">05 mai 2025 : </w:t>
       </w:r>
     </w:p>
@@ -2749,7 +2778,6 @@
     </w:p>
     <w:p>
       <w:r>
-        <w:lastRenderedPageBreak/>
         <w:drawing>
           <wp:inline distT="0" distB="0" distL="0" distR="0" wp14:anchorId="7ED4BD90" wp14:editId="730B9682">
             <wp:extent cx="5760720" cy="4610735"/>
@@ -2832,6 +2860,7 @@
     </w:p>
     <w:p>
       <w:r>
+        <w:lastRenderedPageBreak/>
         <w:t>J’ai amélioré la sélection de l’objet 3D. Maintenant ça tient vraiment compte de la position de la caméra et ça détecte beaucoup mieux la position de l’objet. On tient compte de la taille et de la largeur de la fenêtre ImGUI et plus vraiment de celle du contexte openGL. La déselection et sélection fonctionnent également mieux.</w:t>
       </w:r>
     </w:p>
@@ -2881,68 +2910,68 @@
         <w:rPr>
           <w:u w:val="single"/>
         </w:rPr>
+        <w:t>17 mai 2025 :</w:t>
+      </w:r>
+    </w:p>
+    <w:p>
+      <w:r>
+        <w:t xml:space="preserve">Après une bonne journée dans les transports en commun, j’ai pu trouver du temps pour bosser l’inspecteur hiérarchique. J’ai mis en place des fonctions pour créer un système de surbrillance, lorsque la souris arrive à un item de la liste. Lorsqu’on fait un clic gauche sur l’item, il passe du jaune au rouge. </w:t>
+      </w:r>
+    </w:p>
+    <w:p>
+      <w:r>
+        <w:t>L’objet sélectionné va sélectionner l’objet correspondant dans la scène 3D avec un gizmo, qui appliquera les transforms souhaités sur l’objet. On peut déselectionner l’objet depuis l’inspecteur ce qui fait disparaître le gizmo</w:t>
+      </w:r>
+      <w:r>
+        <w:t xml:space="preserve">. </w:t>
+      </w:r>
+    </w:p>
+    <w:p>
+      <w:r>
+        <w:t xml:space="preserve">Le reste de l’après-midi, j’ai tenté de comprendre comment à partir de la scène 3D, je pouvais indiquer dans l’inspecteur hiérarchique l’objet </w:t>
+      </w:r>
+      <w:r>
+        <w:t xml:space="preserve">actuellement </w:t>
+      </w:r>
+      <w:r>
+        <w:t xml:space="preserve">sélectionné. </w:t>
+      </w:r>
+      <w:r>
+        <w:t>J’ai réussi en faisant en sorte que la classe hiérarchy inspecteur soit membre de la classe ThreeDWindow et en faisant de ThreeDWindow une classe membre de l’inspecteur. La déselection fonctionne aussi.</w:t>
+      </w:r>
+    </w:p>
+    <w:p/>
+    <w:p>
+      <w:pPr>
+        <w:rPr>
+          <w:u w:val="single"/>
+        </w:rPr>
+      </w:pPr>
+      <w:r>
+        <w:rPr>
+          <w:u w:val="single"/>
+        </w:rPr>
+        <w:t>22 mai 2025 :</w:t>
+      </w:r>
+    </w:p>
+    <w:p>
+      <w:r>
+        <w:t xml:space="preserve">J’ai dû lâcher le projet deux trois jours par flemme, et aussi parce que ben, je dois trouver un travail IRL (mais je me fais aucun soucis de ce côté-là). Mais aujourd’hui j’ai pu reprendre le projet. J’ai activé le mode Docking d’ImGui. </w:t>
+      </w:r>
+    </w:p>
+    <w:p>
+      <w:r>
+        <w:t>Ce qui nous donne ce rendu :</w:t>
+      </w:r>
+    </w:p>
+    <w:p>
+      <w:r>
+        <w:t xml:space="preserve">J’ai commencé à faire un système qui permettra la lecture et la sauvegarde d’un fichier de config. </w:t>
+      </w:r>
+    </w:p>
+    <w:p>
+      <w:r>
         <w:lastRenderedPageBreak/>
-        <w:t>17 mai 2025 :</w:t>
-      </w:r>
-    </w:p>
-    <w:p>
-      <w:r>
-        <w:t xml:space="preserve">Après une bonne journée dans les transports en commun, j’ai pu trouver du temps pour bosser l’inspecteur hiérarchique. J’ai mis en place des fonctions pour créer un système de surbrillance, lorsque la souris arrive à un item de la liste. Lorsqu’on fait un clic gauche sur l’item, il passe du jaune au rouge. </w:t>
-      </w:r>
-    </w:p>
-    <w:p>
-      <w:r>
-        <w:t>L’objet sélectionné va sélectionner l’objet correspondant dans la scène 3D avec un gizmo, qui appliquera les transforms souhaités sur l’objet. On peut déselectionner l’objet depuis l’inspecteur ce qui fait disparaître le gizmo</w:t>
-      </w:r>
-      <w:r>
-        <w:t xml:space="preserve">. </w:t>
-      </w:r>
-    </w:p>
-    <w:p>
-      <w:r>
-        <w:t xml:space="preserve">Le reste de l’après-midi, j’ai tenté de comprendre comment à partir de la scène 3D, je pouvais indiquer dans l’inspecteur hiérarchique l’objet </w:t>
-      </w:r>
-      <w:r>
-        <w:t xml:space="preserve">actuellement </w:t>
-      </w:r>
-      <w:r>
-        <w:t xml:space="preserve">sélectionné. </w:t>
-      </w:r>
-      <w:r>
-        <w:t>J’ai réussi en faisant en sorte que la classe hiérarchy inspecteur soit membre de la classe ThreeDWindow et en faisant de ThreeDWindow une classe membre de l’inspecteur. La déselection fonctionne aussi.</w:t>
-      </w:r>
-    </w:p>
-    <w:p/>
-    <w:p>
-      <w:pPr>
-        <w:rPr>
-          <w:u w:val="single"/>
-        </w:rPr>
-      </w:pPr>
-      <w:r>
-        <w:rPr>
-          <w:u w:val="single"/>
-        </w:rPr>
-        <w:t>22 mai 2025 :</w:t>
-      </w:r>
-    </w:p>
-    <w:p>
-      <w:r>
-        <w:t xml:space="preserve">J’ai dû lâcher le projet deux trois jours par flemme, et aussi parce que ben, je dois trouver un travail IRL (mais je me fais aucun soucis de ce côté-là). Mais aujourd’hui j’ai pu reprendre le projet. J’ai activé le mode Docking d’ImGui. </w:t>
-      </w:r>
-    </w:p>
-    <w:p>
-      <w:r>
-        <w:t>Ce qui nous donne ce rendu :</w:t>
-      </w:r>
-    </w:p>
-    <w:p>
-      <w:r>
-        <w:t xml:space="preserve">J’ai commencé à faire un système qui permettra la lecture et la sauvegarde d’un fichier de config. </w:t>
-      </w:r>
-    </w:p>
-    <w:p>
-      <w:r>
         <w:drawing>
           <wp:inline distT="0" distB="0" distL="0" distR="0" wp14:anchorId="29034C27" wp14:editId="033379C4">
             <wp:extent cx="5760720" cy="2945130"/>
@@ -2995,37 +3024,37 @@
     </w:p>
     <w:p>
       <w:r>
+        <w:t>J’ai commencé à implémenter les bases de DirectX 12 dans le programme et à le faire fonctionner avec OpenGL (DirectX 12 étant notamment très utilisé dans l’industrie). Le but final est de proposer un moteur proposant plusieurs API graphiques. OpenGL pour les projets simple, DirectX 12 pour les projets plus complexes. Comme ça les gens qui utilisent l’un ou l’autre pourront coder leur shaders sur Simili.</w:t>
+      </w:r>
+    </w:p>
+    <w:p>
+      <w:pPr>
+        <w:rPr>
+          <w:u w:val="single"/>
+        </w:rPr>
+      </w:pPr>
+      <w:r>
+        <w:rPr>
+          <w:u w:val="single"/>
+        </w:rPr>
+        <w:t>26 mai 2025 :</w:t>
+      </w:r>
+    </w:p>
+    <w:p>
+      <w:r>
+        <w:t>C’est un bon mois de développement qui s’achève mais on a une bonne base du projet. Le projet peut initier une fenêtre openGL dans une fenêtre ImGUI, et on peut lancer une fenêtre DirectX 12 dans une fenêtre indépendante. On est même capables de détecter le hardware utilisé par le PC.</w:t>
+      </w:r>
+    </w:p>
+    <w:p>
+      <w:r>
+        <w:t>En théorie, il y aura juste besoin de continuer le développement de la stack bas niveau de DirectX 12 quand on décidera de faire des projets qui tourneront sur DirectX 12 plutôt que sur OpenGL.</w:t>
+      </w:r>
+    </w:p>
+    <w:p>
+      <w:r>
         <w:lastRenderedPageBreak/>
-        <w:t>J’ai commencé à implémenter les bases de DirectX 12 dans le programme et à le faire fonctionner avec OpenGL (DirectX 12 étant notamment très utilisé dans l’industrie). Le but final est de proposer un moteur proposant plusieurs API graphiques. OpenGL pour les projets simple, DirectX 12 pour les projets plus complexes. Comme ça les gens qui utilisent l’un ou l’autre pourront coder leur shaders sur Simili.</w:t>
-      </w:r>
-    </w:p>
-    <w:p>
-      <w:pPr>
-        <w:rPr>
-          <w:u w:val="single"/>
-        </w:rPr>
-      </w:pPr>
-      <w:r>
-        <w:rPr>
-          <w:u w:val="single"/>
-        </w:rPr>
-        <w:t>26 mai 2025 :</w:t>
-      </w:r>
-    </w:p>
-    <w:p>
-      <w:r>
-        <w:t>C’est un bon mois de développement qui s’achève mais on a une bonne base du projet. Le projet peut initier une fenêtre openGL dans une fenêtre ImGUI, et on peut lancer une fenêtre DirectX 12 dans une fenêtre indépendante. On est même capables de détecter le hardware utilisé par le PC.</w:t>
-      </w:r>
-    </w:p>
-    <w:p>
-      <w:r>
-        <w:t>En théorie, il y aura juste besoin de continuer le développement de la stack bas niveau de DirectX 12 quand on décidera de faire des projets qui tourneront sur DirectX 12 plutôt que sur OpenGL.</w:t>
-      </w:r>
-    </w:p>
-    <w:p>
-      <w:r>
         <w:drawing>
-          <wp:inline distT="0" distB="0" distL="0" distR="0" wp14:anchorId="0F5E47F9" wp14:editId="76B1DB70">
+          <wp:inline distT="0" distB="0" distL="0" distR="0" wp14:anchorId="0F5E47F9" wp14:editId="284121F6">
             <wp:extent cx="5760720" cy="2990850"/>
             <wp:effectExtent l="0" t="0" r="0" b="0"/>
             <wp:docPr id="1093152962" name="Image 1" descr="Screnshot de mon projet de moteur 3D. On peut voir 5 fenêtres :&#10;&#10;- Le hierarchy insepctor qui liste les objets présents dans la scène 3D&#10;- La fenêtre qui contient la scène 3D, soit un cube bleu sur un grillage&#10;- Une fênêtre en bas qui contient un simple &quot; Bienvenue dans la première fenêtre ! c'est une belle fenêtre ! &quot;&#10;- Une fenêtre bleue indépendante qui tient le contexte de rendu pour DirectX 12&#10;- Une fenêtre de debug"/>
@@ -3081,9 +3110,8 @@
     </w:p>
     <w:p>
       <w:r>
-        <w:lastRenderedPageBreak/>
         <w:drawing>
-          <wp:inline distT="0" distB="0" distL="0" distR="0" wp14:anchorId="121E72D2" wp14:editId="2AAAD4C9">
+          <wp:inline distT="0" distB="0" distL="0" distR="0" wp14:anchorId="121E72D2" wp14:editId="0E387DDC">
             <wp:extent cx="5760720" cy="2840355"/>
             <wp:effectExtent l="0" t="0" r="0" b="0"/>
             <wp:docPr id="251274229" name="Image 1"/>
@@ -3172,7 +3200,11 @@
         <w:t xml:space="preserve">J’ai corrigé le code du fichier MainSoftwareGUI.CPP pour le rendre </w:t>
       </w:r>
       <w:r>
-        <w:t>plus rationnel. J’ai créé des fonctions comme tryLoadLayout, autoSaveLayout, mainWindowOptions, popUpModal, pour rationnaliser au maximum le code, séparer les responsabilités, et rendre le code plus lisible. J’ai également activé le multiScreenSupport, cela a necessité bien sûr de corriger un peu la boucle de rendu, car ImGUi peut imporairement changer le contexte openGL quand il dessine ses platform windows (les fenêtre flottantes détachables). Il peut donc swapper le mauvais buffer, ce qui provoque des artefacts visuels. On doit donc «  forcer » la gestion du contexte OpenGL.</w:t>
+        <w:t xml:space="preserve">plus rationnel. J’ai créé des fonctions comme tryLoadLayout, autoSaveLayout, mainWindowOptions, popUpModal, </w:t>
+      </w:r>
+      <w:r>
+        <w:lastRenderedPageBreak/>
+        <w:t>pour rationnaliser au maximum le code, séparer les responsabilités, et rendre le code plus lisible. J’ai également activé le multiScreenSupport, cela a necessité bien sûr de corriger un peu la boucle de rendu, car ImGUi peut imporairement changer le contexte openGL quand il dessine ses platform windows (les fenêtre flottantes détachables). Il peut donc swapper le mauvais buffer, ce qui provoque des artefacts visuels. On doit donc «  forcer » la gestion du contexte OpenGL.</w:t>
       </w:r>
     </w:p>
     <w:p>
@@ -3244,7 +3276,6 @@
         <w:rPr>
           <w:u w:val="single"/>
         </w:rPr>
-        <w:lastRenderedPageBreak/>
         <w:t>17 juin 2025 :</w:t>
       </w:r>
     </w:p>
@@ -3424,7 +3455,6 @@
         <w:rPr>
           <w:u w:val="single"/>
         </w:rPr>
-        <w:lastRenderedPageBreak/>
         <w:t>18 juillet 2025 :</w:t>
       </w:r>
     </w:p>
@@ -3446,6 +3476,39 @@
       </w:r>
       <w:r>
         <w:t>s</w:t>
+      </w:r>
+    </w:p>
+    <w:p>
+      <w:pPr>
+        <w:ind w:left="360"/>
+        <w:rPr>
+          <w:u w:val="single"/>
+        </w:rPr>
+      </w:pPr>
+      <w:r>
+        <w:rPr>
+          <w:u w:val="single"/>
+        </w:rPr>
+        <w:t>20 juillet 2025 :</w:t>
+      </w:r>
+    </w:p>
+    <w:p>
+      <w:pPr>
+        <w:ind w:left="360"/>
+      </w:pPr>
+      <w:r>
+        <w:t xml:space="preserve">Simili devient petit un vrai moteur 3D. </w:t>
+      </w:r>
+      <w:r>
+        <w:t xml:space="preserve">Chère journal de développement, désormais les parents appliquent leurs transformations sur leurs enfants. Et les enfants peuvent être transformés au niveau local. </w:t>
+      </w:r>
+    </w:p>
+    <w:p>
+      <w:pPr>
+        <w:ind w:left="360"/>
+      </w:pPr>
+      <w:r>
+        <w:t xml:space="preserve">Je ne sais pas encore comment ça va tourner pour la suite, et j’hésite quant à la direction à prendre. Je pense que que je vais problème travailler sur la modélisation 3D en elle-même avec les faces, vertices, et edges. Mais une chose est sûre : On avance. </w:t>
       </w:r>
     </w:p>
     <w:sectPr>

</xml_diff>

<commit_message>
update glad from 3.3 to 4.6
</commit_message>
<xml_diff>
--- a/Journal de Developpement.docx
+++ b/Journal de Developpement.docx
@@ -3054,7 +3054,7 @@
       <w:r>
         <w:lastRenderedPageBreak/>
         <w:drawing>
-          <wp:inline distT="0" distB="0" distL="0" distR="0" wp14:anchorId="0F5E47F9" wp14:editId="284121F6">
+          <wp:inline distT="0" distB="0" distL="0" distR="0" wp14:anchorId="0F5E47F9" wp14:editId="6B0BC3A2">
             <wp:extent cx="5760720" cy="2990850"/>
             <wp:effectExtent l="0" t="0" r="0" b="0"/>
             <wp:docPr id="1093152962" name="Image 1" descr="Screnshot de mon projet de moteur 3D. On peut voir 5 fenêtres :&#10;&#10;- Le hierarchy insepctor qui liste les objets présents dans la scène 3D&#10;- La fenêtre qui contient la scène 3D, soit un cube bleu sur un grillage&#10;- Une fênêtre en bas qui contient un simple &quot; Bienvenue dans la première fenêtre ! c'est une belle fenêtre ! &quot;&#10;- Une fenêtre bleue indépendante qui tient le contexte de rendu pour DirectX 12&#10;- Une fenêtre de debug"/>
@@ -3111,7 +3111,7 @@
     <w:p>
       <w:r>
         <w:drawing>
-          <wp:inline distT="0" distB="0" distL="0" distR="0" wp14:anchorId="121E72D2" wp14:editId="0E387DDC">
+          <wp:inline distT="0" distB="0" distL="0" distR="0" wp14:anchorId="121E72D2" wp14:editId="0C607240">
             <wp:extent cx="5760720" cy="2840355"/>
             <wp:effectExtent l="0" t="0" r="0" b="0"/>
             <wp:docPr id="251274229" name="Image 1"/>
@@ -3509,6 +3509,18 @@
       </w:pPr>
       <w:r>
         <w:t xml:space="preserve">Je ne sais pas encore comment ça va tourner pour la suite, et j’hésite quant à la direction à prendre. Je pense que que je vais problème travailler sur la modélisation 3D en elle-même avec les faces, vertices, et edges. Mais une chose est sûre : On avance. </w:t>
+      </w:r>
+    </w:p>
+    <w:p>
+      <w:pPr>
+        <w:pStyle w:val="Paragraphedeliste"/>
+        <w:numPr>
+          <w:ilvl w:val="0"/>
+          <w:numId w:val="3"/>
+        </w:numPr>
+      </w:pPr>
+      <w:r>
+        <w:t>Mise à jour d’OpenGL vers la version 4.6</w:t>
       </w:r>
     </w:p>
     <w:sectPr>

</xml_diff>

<commit_message>
implement vertices and refactor object manipulation in 3D space
</commit_message>
<xml_diff>
--- a/Journal de Developpement.docx
+++ b/Journal de Developpement.docx
@@ -1383,6 +1383,27 @@
         <w:rPr>
           <w:rFonts w:ascii="Segoe UI Emoji" w:hAnsi="Segoe UI Emoji" w:cs="Segoe UI Emoji"/>
         </w:rPr>
+        <w:t xml:space="preserve">Début de création des sommets : </w:t>
+      </w:r>
+      <w:r>
+        <w:rPr>
+          <w:rFonts w:ascii="Segoe UI Emoji" w:hAnsi="Segoe UI Emoji" w:cs="Segoe UI Emoji"/>
+        </w:rPr>
+        <w:t>✅</w:t>
+      </w:r>
+    </w:p>
+    <w:p>
+      <w:pPr>
+        <w:pStyle w:val="Paragraphedeliste"/>
+        <w:numPr>
+          <w:ilvl w:val="0"/>
+          <w:numId w:val="4"/>
+        </w:numPr>
+      </w:pPr>
+      <w:r>
+        <w:rPr>
+          <w:rFonts w:ascii="Segoe UI Emoji" w:hAnsi="Segoe UI Emoji" w:cs="Segoe UI Emoji"/>
+        </w:rPr>
         <w:t xml:space="preserve">Manipulation de vertices : </w:t>
       </w:r>
       <w:r>
@@ -1488,6 +1509,7 @@
         <w:rPr>
           <w:rFonts w:ascii="Segoe UI Emoji" w:hAnsi="Segoe UI Emoji" w:cs="Segoe UI Emoji"/>
         </w:rPr>
+        <w:lastRenderedPageBreak/>
         <w:t xml:space="preserve">Exporter et importer un objet 3D : </w:t>
       </w:r>
       <w:r>
@@ -1509,595 +1531,650 @@
         <w:rPr>
           <w:rFonts w:ascii="Segoe UI Emoji" w:hAnsi="Segoe UI Emoji" w:cs="Segoe UI Emoji"/>
         </w:rPr>
+        <w:t xml:space="preserve">Sauvergarder la scène 3D dans un format spécifique : </w:t>
+      </w:r>
+      <w:r>
+        <w:rPr>
+          <w:rFonts w:ascii="Segoe UI Emoji" w:hAnsi="Segoe UI Emoji" w:cs="Segoe UI Emoji"/>
+        </w:rPr>
+        <w:t>❌</w:t>
+      </w:r>
+    </w:p>
+    <w:p>
+      <w:pPr>
+        <w:pStyle w:val="Paragraphedeliste"/>
+        <w:numPr>
+          <w:ilvl w:val="0"/>
+          <w:numId w:val="4"/>
+        </w:numPr>
+      </w:pPr>
+      <w:r>
+        <w:rPr>
+          <w:rFonts w:ascii="Segoe UI Emoji" w:hAnsi="Segoe UI Emoji" w:cs="Segoe UI Emoji"/>
+        </w:rPr>
+        <w:t xml:space="preserve">Charger la scène 3D : </w:t>
+      </w:r>
+      <w:r>
+        <w:rPr>
+          <w:rFonts w:ascii="Segoe UI Emoji" w:hAnsi="Segoe UI Emoji" w:cs="Segoe UI Emoji"/>
+        </w:rPr>
+        <w:t>❌</w:t>
+      </w:r>
+    </w:p>
+    <w:p>
+      <w:pPr>
+        <w:pStyle w:val="Paragraphedeliste"/>
+        <w:numPr>
+          <w:ilvl w:val="0"/>
+          <w:numId w:val="4"/>
+        </w:numPr>
+      </w:pPr>
+      <w:r>
+        <w:rPr>
+          <w:rFonts w:ascii="Segoe UI Emoji" w:hAnsi="Segoe UI Emoji" w:cs="Segoe UI Emoji"/>
+        </w:rPr>
+        <w:t xml:space="preserve">Exporter et importer les objets 3D : </w:t>
+      </w:r>
+      <w:r>
+        <w:rPr>
+          <w:rFonts w:ascii="Segoe UI Emoji" w:hAnsi="Segoe UI Emoji" w:cs="Segoe UI Emoji"/>
+        </w:rPr>
+        <w:t>❌</w:t>
+      </w:r>
+    </w:p>
+    <w:p>
+      <w:pPr>
+        <w:pStyle w:val="Paragraphedeliste"/>
+        <w:numPr>
+          <w:ilvl w:val="0"/>
+          <w:numId w:val="4"/>
+        </w:numPr>
+      </w:pPr>
+      <w:r>
+        <w:rPr>
+          <w:rFonts w:ascii="Segoe UI Emoji" w:hAnsi="Segoe UI Emoji" w:cs="Segoe UI Emoji"/>
+        </w:rPr>
+        <w:t>Sauvegarder l’UI et la charger manuellement : ✅</w:t>
+      </w:r>
+    </w:p>
+    <w:p>
+      <w:pPr>
+        <w:pStyle w:val="Paragraphedeliste"/>
+        <w:numPr>
+          <w:ilvl w:val="0"/>
+          <w:numId w:val="4"/>
+        </w:numPr>
+      </w:pPr>
+      <w:r>
+        <w:rPr>
+          <w:rFonts w:ascii="Segoe UI Emoji" w:hAnsi="Segoe UI Emoji" w:cs="Segoe UI Emoji"/>
+        </w:rPr>
+        <w:t xml:space="preserve">Sauvegarder et charger l’UI de manière automatique : </w:t>
+      </w:r>
+      <w:r>
+        <w:rPr>
+          <w:rFonts w:ascii="Segoe UI Emoji" w:hAnsi="Segoe UI Emoji" w:cs="Segoe UI Emoji"/>
+        </w:rPr>
+        <w:t>✅</w:t>
+      </w:r>
+    </w:p>
+    <w:p>
+      <w:pPr>
+        <w:pStyle w:val="Paragraphedeliste"/>
+        <w:numPr>
+          <w:ilvl w:val="0"/>
+          <w:numId w:val="4"/>
+        </w:numPr>
+      </w:pPr>
+      <w:r>
+        <w:rPr>
+          <w:rFonts w:ascii="Segoe UI Emoji" w:hAnsi="Segoe UI Emoji" w:cs="Segoe UI Emoji"/>
+        </w:rPr>
+        <w:t>Activer le support mutli-écran : ✅</w:t>
+      </w:r>
+    </w:p>
+    <w:p>
+      <w:pPr>
+        <w:pStyle w:val="Paragraphedeliste"/>
+        <w:numPr>
+          <w:ilvl w:val="0"/>
+          <w:numId w:val="4"/>
+        </w:numPr>
+      </w:pPr>
+      <w:r>
+        <w:rPr>
+          <w:rFonts w:ascii="Segoe UI Emoji" w:hAnsi="Segoe UI Emoji" w:cs="Segoe UI Emoji"/>
+        </w:rPr>
+        <w:t xml:space="preserve">Caméra non orthographique : </w:t>
+      </w:r>
+      <w:r>
+        <w:rPr>
+          <w:rFonts w:ascii="Segoe UI Emoji" w:hAnsi="Segoe UI Emoji" w:cs="Segoe UI Emoji"/>
+        </w:rPr>
+        <w:t>❌</w:t>
+      </w:r>
+    </w:p>
+    <w:p>
+      <w:pPr>
+        <w:pStyle w:val="Paragraphedeliste"/>
+        <w:numPr>
+          <w:ilvl w:val="0"/>
+          <w:numId w:val="4"/>
+        </w:numPr>
+      </w:pPr>
+      <w:r>
+        <w:rPr>
+          <w:rFonts w:ascii="Segoe UI Emoji" w:hAnsi="Segoe UI Emoji" w:cs="Segoe UI Emoji"/>
+        </w:rPr>
+        <w:t>Changement de Caméra</w:t>
+      </w:r>
+      <w:r>
+        <w:rPr>
+          <w:rFonts w:ascii="Segoe UI Emoji" w:hAnsi="Segoe UI Emoji" w:cs="Segoe UI Emoji"/>
+        </w:rPr>
+        <w:t xml:space="preserve"> : </w:t>
+      </w:r>
+      <w:r>
+        <w:rPr>
+          <w:rFonts w:ascii="Segoe UI Emoji" w:hAnsi="Segoe UI Emoji" w:cs="Segoe UI Emoji"/>
+        </w:rPr>
+        <w:t>❌</w:t>
+      </w:r>
+    </w:p>
+    <w:p>
+      <w:pPr>
+        <w:pStyle w:val="Paragraphedeliste"/>
+      </w:pPr>
+    </w:p>
+    <w:p>
+      <w:pPr>
+        <w:rPr>
+          <w:rFonts w:ascii="Segoe UI Emoji" w:hAnsi="Segoe UI Emoji"/>
+          <w:u w:val="single"/>
+        </w:rPr>
+      </w:pPr>
+      <w:r>
+        <w:rPr>
+          <w:rFonts w:ascii="Segoe UI Emoji" w:hAnsi="Segoe UI Emoji"/>
+          <w:u w:val="single"/>
+        </w:rPr>
+        <w:t xml:space="preserve">Etpae de développement </w:t>
+      </w:r>
+      <w:r>
+        <w:rPr>
+          <w:rFonts w:ascii="Segoe UI Emoji" w:hAnsi="Segoe UI Emoji"/>
+          <w:u w:val="single"/>
+        </w:rPr>
+        <w:t xml:space="preserve">du moteur </w:t>
+      </w:r>
+      <w:r>
+        <w:rPr>
+          <w:rFonts w:ascii="Segoe UI Emoji" w:hAnsi="Segoe UI Emoji"/>
+          <w:u w:val="single"/>
+        </w:rPr>
+        <w:t>2 :  Les bases d’un bon logiciel pixel art / de dessin 2D </w:t>
+      </w:r>
+      <w:r>
+        <w:rPr>
+          <w:rFonts w:ascii="Segoe UI Emoji" w:hAnsi="Segoe UI Emoji"/>
+          <w:u w:val="single"/>
+        </w:rPr>
+        <w:t xml:space="preserve">/ Modélisation 3D avancée : </w:t>
+      </w:r>
+    </w:p>
+    <w:p>
+      <w:pPr>
+        <w:rPr>
+          <w:rFonts w:ascii="Segoe UI Emoji" w:hAnsi="Segoe UI Emoji"/>
+        </w:rPr>
+      </w:pPr>
+      <w:r>
+        <w:rPr>
+          <w:rFonts w:ascii="Segoe UI Emoji" w:hAnsi="Segoe UI Emoji"/>
+        </w:rPr>
+        <w:t>On va faire un système de dessin pixelart qui sera interne au moteur, et qui pourra être posé sur des planes 3D qui pourront servir de tuiles 3D</w:t>
+      </w:r>
+    </w:p>
+    <w:p>
+      <w:pPr>
+        <w:pStyle w:val="Paragraphedeliste"/>
+        <w:numPr>
+          <w:ilvl w:val="0"/>
+          <w:numId w:val="4"/>
+        </w:numPr>
+        <w:rPr>
+          <w:rFonts w:ascii="Segoe UI Emoji" w:hAnsi="Segoe UI Emoji"/>
+        </w:rPr>
+      </w:pPr>
+      <w:r>
+        <w:rPr>
+          <w:rFonts w:ascii="Segoe UI Emoji" w:hAnsi="Segoe UI Emoji"/>
+        </w:rPr>
+        <w:t xml:space="preserve">Faire une deuxième </w:t>
+      </w:r>
+      <w:r>
+        <w:rPr>
+          <w:rFonts w:ascii="Segoe UI Emoji" w:hAnsi="Segoe UI Emoji"/>
+        </w:rPr>
+        <w:t>GUI qui pasculera vers le mode Pixel Art</w:t>
+      </w:r>
+      <w:r>
+        <w:rPr>
+          <w:rFonts w:ascii="Segoe UI Emoji" w:hAnsi="Segoe UI Emoji"/>
+        </w:rPr>
+        <w:t xml:space="preserve"> : </w:t>
+      </w:r>
+      <w:r>
+        <w:rPr>
+          <w:rFonts w:ascii="Segoe UI Emoji" w:hAnsi="Segoe UI Emoji" w:cs="Segoe UI Emoji"/>
+        </w:rPr>
+        <w:t>❌</w:t>
+      </w:r>
+    </w:p>
+    <w:p>
+      <w:pPr>
+        <w:pStyle w:val="Paragraphedeliste"/>
+        <w:numPr>
+          <w:ilvl w:val="0"/>
+          <w:numId w:val="4"/>
+        </w:numPr>
+        <w:rPr>
+          <w:rFonts w:ascii="Segoe UI Emoji" w:hAnsi="Segoe UI Emoji"/>
+        </w:rPr>
+      </w:pPr>
+      <w:r>
+        <w:rPr>
+          <w:rFonts w:ascii="Segoe UI Emoji" w:hAnsi="Segoe UI Emoji"/>
+        </w:rPr>
+        <w:t>Créer les premiers mods de dessin (on s’inspirera d’Aseprite)</w:t>
+      </w:r>
+      <w:r>
+        <w:rPr>
+          <w:rFonts w:ascii="Segoe UI Emoji" w:hAnsi="Segoe UI Emoji"/>
+        </w:rPr>
+        <w:t xml:space="preserve"> : </w:t>
+      </w:r>
+      <w:r>
+        <w:rPr>
+          <w:rFonts w:ascii="Segoe UI Emoji" w:hAnsi="Segoe UI Emoji" w:cs="Segoe UI Emoji"/>
+        </w:rPr>
+        <w:t>❌</w:t>
+      </w:r>
+    </w:p>
+    <w:p>
+      <w:pPr>
+        <w:pStyle w:val="Paragraphedeliste"/>
+        <w:numPr>
+          <w:ilvl w:val="0"/>
+          <w:numId w:val="4"/>
+        </w:numPr>
+        <w:rPr>
+          <w:rFonts w:ascii="Segoe UI Emoji" w:hAnsi="Segoe UI Emoji"/>
+        </w:rPr>
+      </w:pPr>
+      <w:r>
+        <w:rPr>
+          <w:rFonts w:ascii="Segoe UI Emoji" w:hAnsi="Segoe UI Emoji"/>
+        </w:rPr>
+        <w:t>Appliquer les dessins à des tiles</w:t>
+      </w:r>
+      <w:r>
+        <w:rPr>
+          <w:rFonts w:ascii="Segoe UI Emoji" w:hAnsi="Segoe UI Emoji"/>
+        </w:rPr>
+        <w:t> :</w:t>
+      </w:r>
+      <w:r>
+        <w:rPr>
+          <w:rFonts w:ascii="Segoe UI Emoji" w:hAnsi="Segoe UI Emoji" w:cs="Segoe UI Emoji"/>
+        </w:rPr>
+        <w:t xml:space="preserve"> ❌</w:t>
+      </w:r>
+      <w:r>
+        <w:rPr>
+          <w:rFonts w:ascii="Segoe UI Emoji" w:hAnsi="Segoe UI Emoji"/>
+        </w:rPr>
+        <w:t xml:space="preserve"> </w:t>
+      </w:r>
+    </w:p>
+    <w:p>
+      <w:pPr>
+        <w:pStyle w:val="Paragraphedeliste"/>
+        <w:numPr>
+          <w:ilvl w:val="0"/>
+          <w:numId w:val="4"/>
+        </w:numPr>
+        <w:rPr>
+          <w:rFonts w:ascii="Segoe UI Emoji" w:hAnsi="Segoe UI Emoji"/>
+        </w:rPr>
+      </w:pPr>
+      <w:r>
+        <w:rPr>
+          <w:rFonts w:ascii="Segoe UI Emoji" w:hAnsi="Segoe UI Emoji"/>
+        </w:rPr>
+        <w:t xml:space="preserve">Créer des tiles par snapping, ils pourront être à plat, à 90° ou à 45° : </w:t>
+      </w:r>
+      <w:r>
+        <w:rPr>
+          <w:rFonts w:ascii="Segoe UI Emoji" w:hAnsi="Segoe UI Emoji" w:cs="Segoe UI Emoji"/>
+        </w:rPr>
+        <w:t>❌</w:t>
+      </w:r>
+    </w:p>
+    <w:p>
+      <w:pPr>
+        <w:pStyle w:val="Paragraphedeliste"/>
+        <w:numPr>
+          <w:ilvl w:val="0"/>
+          <w:numId w:val="4"/>
+        </w:numPr>
+        <w:rPr>
+          <w:rFonts w:ascii="Segoe UI Emoji" w:hAnsi="Segoe UI Emoji"/>
+        </w:rPr>
+      </w:pPr>
+      <w:r>
+        <w:rPr>
+          <w:rFonts w:ascii="Segoe UI Emoji" w:hAnsi="Segoe UI Emoji" w:cs="Segoe UI Emoji"/>
+        </w:rPr>
+        <w:t>Faire un système d’animation 2D : ❌</w:t>
+      </w:r>
+      <w:r>
+        <w:rPr>
+          <w:rFonts w:ascii="Segoe UI Emoji" w:hAnsi="Segoe UI Emoji" w:cs="Segoe UI Emoji"/>
+        </w:rPr>
+        <w:t xml:space="preserve"> </w:t>
+      </w:r>
+    </w:p>
+    <w:p>
+      <w:pPr>
+        <w:pStyle w:val="Paragraphedeliste"/>
+        <w:numPr>
+          <w:ilvl w:val="0"/>
+          <w:numId w:val="4"/>
+        </w:numPr>
+        <w:rPr>
+          <w:rFonts w:ascii="Segoe UI Emoji" w:hAnsi="Segoe UI Emoji"/>
+        </w:rPr>
+      </w:pPr>
+      <w:r>
+        <w:rPr>
+          <w:rFonts w:ascii="Segoe UI Emoji" w:hAnsi="Segoe UI Emoji" w:cs="Segoe UI Emoji"/>
+        </w:rPr>
+        <w:t>Faire un mode preview du sprite : ❌</w:t>
+      </w:r>
+    </w:p>
+    <w:p>
+      <w:pPr>
+        <w:pStyle w:val="Paragraphedeliste"/>
+        <w:numPr>
+          <w:ilvl w:val="0"/>
+          <w:numId w:val="4"/>
+        </w:numPr>
+        <w:rPr>
+          <w:rFonts w:ascii="Segoe UI Emoji" w:hAnsi="Segoe UI Emoji"/>
+        </w:rPr>
+      </w:pPr>
+      <w:r>
+        <w:rPr>
+          <w:rFonts w:ascii="Segoe UI Emoji" w:hAnsi="Segoe UI Emoji" w:cs="Segoe UI Emoji"/>
+        </w:rPr>
+        <w:t xml:space="preserve">Faire un système d’exportation et de sauvegarde : </w:t>
+      </w:r>
+      <w:r>
+        <w:rPr>
+          <w:rFonts w:ascii="Segoe UI Emoji" w:hAnsi="Segoe UI Emoji" w:cs="Segoe UI Emoji"/>
+        </w:rPr>
+        <w:t>❌</w:t>
+      </w:r>
+    </w:p>
+    <w:p>
+      <w:pPr>
+        <w:rPr>
+          <w:u w:val="single"/>
+        </w:rPr>
+      </w:pPr>
+    </w:p>
+    <w:p>
+      <w:pPr>
+        <w:rPr>
+          <w:u w:val="single"/>
+        </w:rPr>
+      </w:pPr>
+      <w:r>
+        <w:rPr>
+          <w:u w:val="single"/>
+        </w:rPr>
+        <w:t xml:space="preserve">Etape de développement </w:t>
+      </w:r>
+      <w:r>
+        <w:rPr>
+          <w:u w:val="single"/>
+        </w:rPr>
+        <w:t xml:space="preserve">du moteur </w:t>
+      </w:r>
+      <w:r>
+        <w:rPr>
+          <w:u w:val="single"/>
+        </w:rPr>
+        <w:t xml:space="preserve">3 </w:t>
+      </w:r>
+      <w:r>
+        <w:rPr>
+          <w:u w:val="single"/>
+        </w:rPr>
+        <w:t xml:space="preserve">: </w:t>
+      </w:r>
+      <w:r>
+        <w:rPr>
+          <w:u w:val="single"/>
+        </w:rPr>
+        <w:t>Modélisation</w:t>
+      </w:r>
+      <w:r>
+        <w:rPr>
+          <w:u w:val="single"/>
+        </w:rPr>
+        <w:t xml:space="preserve"> avancée</w:t>
+      </w:r>
+      <w:r>
+        <w:rPr>
+          <w:u w:val="single"/>
+        </w:rPr>
+        <w:t xml:space="preserve">, </w:t>
+      </w:r>
+      <w:r>
+        <w:rPr>
+          <w:u w:val="single"/>
+        </w:rPr>
+        <w:t>textur</w:t>
+      </w:r>
+      <w:r>
+        <w:rPr>
+          <w:u w:val="single"/>
+        </w:rPr>
+        <w:t>ing avancé</w:t>
+      </w:r>
+      <w:r>
+        <w:rPr>
+          <w:u w:val="single"/>
+        </w:rPr>
+        <w:t>, importation</w:t>
+      </w:r>
+      <w:r>
+        <w:rPr>
+          <w:u w:val="single"/>
+        </w:rPr>
+        <w:t>, lighting</w:t>
+      </w:r>
+      <w:r>
+        <w:rPr>
+          <w:u w:val="single"/>
+        </w:rPr>
+        <w:t xml:space="preserve"> et intégration de Bullet</w:t>
+      </w:r>
+      <w:r>
+        <w:rPr>
+          <w:u w:val="single"/>
+        </w:rPr>
+        <w:t>, animation 2D et 3D</w:t>
+      </w:r>
+    </w:p>
+    <w:p>
+      <w:pPr>
+        <w:pStyle w:val="Paragraphedeliste"/>
+        <w:numPr>
+          <w:ilvl w:val="0"/>
+          <w:numId w:val="4"/>
+        </w:numPr>
+      </w:pPr>
+      <w:r>
+        <w:t xml:space="preserve">On va faire trois modes d’affichage : </w:t>
+      </w:r>
+    </w:p>
+    <w:p>
+      <w:pPr>
+        <w:pStyle w:val="Paragraphedeliste"/>
+      </w:pPr>
+    </w:p>
+    <w:p>
+      <w:pPr>
+        <w:pStyle w:val="Paragraphedeliste"/>
+        <w:numPr>
+          <w:ilvl w:val="0"/>
+          <w:numId w:val="5"/>
+        </w:numPr>
+      </w:pPr>
+      <w:r>
+        <w:t>Shading, qui représentera l’objet 3D avec un Shader et des textures</w:t>
+      </w:r>
+      <w:r>
+        <w:t xml:space="preserve"> : </w:t>
+      </w:r>
+      <w:r>
+        <w:rPr>
+          <w:rFonts w:ascii="Segoe UI Emoji" w:hAnsi="Segoe UI Emoji" w:cs="Segoe UI Emoji"/>
+        </w:rPr>
+        <w:t>❌</w:t>
+      </w:r>
+    </w:p>
+    <w:p>
+      <w:pPr>
+        <w:pStyle w:val="Paragraphedeliste"/>
+        <w:numPr>
+          <w:ilvl w:val="0"/>
+          <w:numId w:val="5"/>
+        </w:numPr>
+      </w:pPr>
+      <w:r>
+        <w:t>Vertices, qui représentera les sommets de l’objet 3D sous forme de points noirs</w:t>
+      </w:r>
+      <w:r>
+        <w:t xml:space="preserve"> : </w:t>
+      </w:r>
+      <w:r>
+        <w:rPr>
+          <w:rFonts w:ascii="Segoe UI Emoji" w:hAnsi="Segoe UI Emoji" w:cs="Segoe UI Emoji"/>
+        </w:rPr>
+        <w:t>❌</w:t>
+      </w:r>
+    </w:p>
+    <w:p>
+      <w:pPr>
+        <w:pStyle w:val="Paragraphedeliste"/>
+        <w:numPr>
+          <w:ilvl w:val="0"/>
+          <w:numId w:val="5"/>
+        </w:numPr>
+      </w:pPr>
+      <w:r>
+        <w:t>Edges qui représentera l’objet sous forme d’arrêtes (on veut pouvoir modifier l’affichage de leur épaisseur librement)</w:t>
+      </w:r>
+      <w:r>
+        <w:t xml:space="preserve"> : </w:t>
+      </w:r>
+      <w:r>
+        <w:rPr>
+          <w:rFonts w:ascii="Segoe UI Emoji" w:hAnsi="Segoe UI Emoji" w:cs="Segoe UI Emoji"/>
+        </w:rPr>
+        <w:t>❌</w:t>
+      </w:r>
+    </w:p>
+    <w:p>
+      <w:pPr>
+        <w:pStyle w:val="Paragraphedeliste"/>
+        <w:numPr>
+          <w:ilvl w:val="0"/>
+          <w:numId w:val="4"/>
+        </w:numPr>
+      </w:pPr>
+      <w:r>
+        <w:t xml:space="preserve">On veut pouvoir sélectionner les sommets individuellement et modifier leur position avec le gizmo : </w:t>
+      </w:r>
+      <w:r>
+        <w:rPr>
+          <w:rFonts w:ascii="Segoe UI Emoji" w:hAnsi="Segoe UI Emoji" w:cs="Segoe UI Emoji"/>
+        </w:rPr>
+        <w:t>❌</w:t>
+      </w:r>
+    </w:p>
+    <w:p>
+      <w:pPr>
+        <w:pStyle w:val="Paragraphedeliste"/>
+        <w:numPr>
+          <w:ilvl w:val="0"/>
+          <w:numId w:val="4"/>
+        </w:numPr>
+      </w:pPr>
+      <w:r>
+        <w:rPr>
+          <w:rFonts w:ascii="Segoe UI Emoji" w:hAnsi="Segoe UI Emoji" w:cs="Segoe UI Emoji"/>
+        </w:rPr>
+        <w:t>On applique le principe au Edge (dont on voudrait aussi faire une rotation : ❌</w:t>
+      </w:r>
+    </w:p>
+    <w:p>
+      <w:pPr>
+        <w:pStyle w:val="Paragraphedeliste"/>
+        <w:numPr>
+          <w:ilvl w:val="0"/>
+          <w:numId w:val="4"/>
+        </w:numPr>
+      </w:pPr>
+      <w:r>
+        <w:rPr>
+          <w:rFonts w:ascii="Segoe UI Emoji" w:hAnsi="Segoe UI Emoji" w:cs="Segoe UI Emoji"/>
+        </w:rPr>
+        <w:t>On veut sélectionner les faces individuelles de l’objet 3D : ❌</w:t>
+      </w:r>
+    </w:p>
+    <w:p>
+      <w:pPr>
+        <w:pStyle w:val="Paragraphedeliste"/>
+        <w:numPr>
+          <w:ilvl w:val="0"/>
+          <w:numId w:val="4"/>
+        </w:numPr>
+      </w:pPr>
+      <w:r>
+        <w:rPr>
+          <w:rFonts w:ascii="Segoe UI Emoji" w:hAnsi="Segoe UI Emoji" w:cs="Segoe UI Emoji"/>
+        </w:rPr>
+        <w:t>Systèmes d’UV et de normales à un objet 3D qui pourra avoir des textures : ❌</w:t>
+      </w:r>
+    </w:p>
+    <w:p>
+      <w:pPr>
+        <w:pStyle w:val="Paragraphedeliste"/>
+        <w:numPr>
+          <w:ilvl w:val="0"/>
+          <w:numId w:val="4"/>
+        </w:numPr>
+      </w:pPr>
+      <w:r>
+        <w:rPr>
+          <w:rFonts w:ascii="Segoe UI Emoji" w:hAnsi="Segoe UI Emoji" w:cs="Segoe UI Emoji"/>
+        </w:rPr>
         <w:lastRenderedPageBreak/>
-        <w:t xml:space="preserve">Sauvergarder la scène 3D dans un format spécifique : </w:t>
-      </w:r>
-      <w:r>
-        <w:rPr>
-          <w:rFonts w:ascii="Segoe UI Emoji" w:hAnsi="Segoe UI Emoji" w:cs="Segoe UI Emoji"/>
-        </w:rPr>
-        <w:t>❌</w:t>
-      </w:r>
-    </w:p>
-    <w:p>
-      <w:pPr>
-        <w:pStyle w:val="Paragraphedeliste"/>
-        <w:numPr>
-          <w:ilvl w:val="0"/>
-          <w:numId w:val="4"/>
-        </w:numPr>
-      </w:pPr>
-      <w:r>
-        <w:rPr>
-          <w:rFonts w:ascii="Segoe UI Emoji" w:hAnsi="Segoe UI Emoji" w:cs="Segoe UI Emoji"/>
-        </w:rPr>
-        <w:t xml:space="preserve">Charger la scène 3D : </w:t>
-      </w:r>
-      <w:r>
-        <w:rPr>
-          <w:rFonts w:ascii="Segoe UI Emoji" w:hAnsi="Segoe UI Emoji" w:cs="Segoe UI Emoji"/>
-        </w:rPr>
-        <w:t>❌</w:t>
-      </w:r>
-    </w:p>
-    <w:p>
-      <w:pPr>
-        <w:pStyle w:val="Paragraphedeliste"/>
-        <w:numPr>
-          <w:ilvl w:val="0"/>
-          <w:numId w:val="4"/>
-        </w:numPr>
-      </w:pPr>
-      <w:r>
-        <w:rPr>
-          <w:rFonts w:ascii="Segoe UI Emoji" w:hAnsi="Segoe UI Emoji" w:cs="Segoe UI Emoji"/>
-        </w:rPr>
-        <w:t xml:space="preserve">Exporter et importer les objets 3D : </w:t>
-      </w:r>
-      <w:r>
-        <w:rPr>
-          <w:rFonts w:ascii="Segoe UI Emoji" w:hAnsi="Segoe UI Emoji" w:cs="Segoe UI Emoji"/>
-        </w:rPr>
-        <w:t>❌</w:t>
-      </w:r>
-    </w:p>
-    <w:p>
-      <w:pPr>
-        <w:pStyle w:val="Paragraphedeliste"/>
-        <w:numPr>
-          <w:ilvl w:val="0"/>
-          <w:numId w:val="4"/>
-        </w:numPr>
-      </w:pPr>
-      <w:r>
-        <w:rPr>
-          <w:rFonts w:ascii="Segoe UI Emoji" w:hAnsi="Segoe UI Emoji" w:cs="Segoe UI Emoji"/>
-        </w:rPr>
-        <w:t>Sauvegarder l’UI et la charger manuellement : ✅</w:t>
-      </w:r>
-    </w:p>
-    <w:p>
-      <w:pPr>
-        <w:pStyle w:val="Paragraphedeliste"/>
-        <w:numPr>
-          <w:ilvl w:val="0"/>
-          <w:numId w:val="4"/>
-        </w:numPr>
-      </w:pPr>
-      <w:r>
-        <w:rPr>
-          <w:rFonts w:ascii="Segoe UI Emoji" w:hAnsi="Segoe UI Emoji" w:cs="Segoe UI Emoji"/>
-        </w:rPr>
-        <w:t xml:space="preserve">Sauvegarder et charger l’UI de manière automatique : </w:t>
-      </w:r>
-      <w:r>
-        <w:rPr>
-          <w:rFonts w:ascii="Segoe UI Emoji" w:hAnsi="Segoe UI Emoji" w:cs="Segoe UI Emoji"/>
-        </w:rPr>
-        <w:t>✅</w:t>
-      </w:r>
-    </w:p>
-    <w:p>
-      <w:pPr>
-        <w:pStyle w:val="Paragraphedeliste"/>
-        <w:numPr>
-          <w:ilvl w:val="0"/>
-          <w:numId w:val="4"/>
-        </w:numPr>
-      </w:pPr>
-      <w:r>
-        <w:rPr>
-          <w:rFonts w:ascii="Segoe UI Emoji" w:hAnsi="Segoe UI Emoji" w:cs="Segoe UI Emoji"/>
-        </w:rPr>
-        <w:t>Activer le support mutli-écran : ✅</w:t>
-      </w:r>
-    </w:p>
-    <w:p>
-      <w:pPr>
-        <w:pStyle w:val="Paragraphedeliste"/>
-      </w:pPr>
-    </w:p>
-    <w:p>
-      <w:pPr>
-        <w:rPr>
-          <w:rFonts w:ascii="Segoe UI Emoji" w:hAnsi="Segoe UI Emoji"/>
-          <w:u w:val="single"/>
-        </w:rPr>
-      </w:pPr>
-      <w:r>
-        <w:rPr>
-          <w:rFonts w:ascii="Segoe UI Emoji" w:hAnsi="Segoe UI Emoji"/>
-          <w:u w:val="single"/>
-        </w:rPr>
-        <w:t xml:space="preserve">Etpae de développement </w:t>
-      </w:r>
-      <w:r>
-        <w:rPr>
-          <w:rFonts w:ascii="Segoe UI Emoji" w:hAnsi="Segoe UI Emoji"/>
-          <w:u w:val="single"/>
-        </w:rPr>
-        <w:t xml:space="preserve">du moteur </w:t>
-      </w:r>
-      <w:r>
-        <w:rPr>
-          <w:rFonts w:ascii="Segoe UI Emoji" w:hAnsi="Segoe UI Emoji"/>
-          <w:u w:val="single"/>
-        </w:rPr>
-        <w:t>2 :  Les bases d’un bon logiciel pixel art / de dessin 2D :</w:t>
-      </w:r>
-    </w:p>
-    <w:p>
-      <w:pPr>
-        <w:rPr>
-          <w:rFonts w:ascii="Segoe UI Emoji" w:hAnsi="Segoe UI Emoji"/>
-        </w:rPr>
-      </w:pPr>
-      <w:r>
-        <w:rPr>
-          <w:rFonts w:ascii="Segoe UI Emoji" w:hAnsi="Segoe UI Emoji"/>
-        </w:rPr>
-        <w:t>On va faire un système de dessin pixelart qui sera interne au moteur, et qui pourra être posé sur des planes 3D qui pourront servir de tuiles 3D</w:t>
-      </w:r>
-    </w:p>
-    <w:p>
-      <w:pPr>
-        <w:pStyle w:val="Paragraphedeliste"/>
-        <w:numPr>
-          <w:ilvl w:val="0"/>
-          <w:numId w:val="4"/>
-        </w:numPr>
-        <w:rPr>
-          <w:rFonts w:ascii="Segoe UI Emoji" w:hAnsi="Segoe UI Emoji"/>
-        </w:rPr>
-      </w:pPr>
-      <w:r>
-        <w:rPr>
-          <w:rFonts w:ascii="Segoe UI Emoji" w:hAnsi="Segoe UI Emoji"/>
-        </w:rPr>
-        <w:t xml:space="preserve">Faire une deuxième </w:t>
-      </w:r>
-      <w:r>
-        <w:rPr>
-          <w:rFonts w:ascii="Segoe UI Emoji" w:hAnsi="Segoe UI Emoji"/>
-        </w:rPr>
-        <w:t>GUI qui pasculera vers le mode Pixel Art</w:t>
-      </w:r>
-      <w:r>
-        <w:rPr>
-          <w:rFonts w:ascii="Segoe UI Emoji" w:hAnsi="Segoe UI Emoji"/>
-        </w:rPr>
-        <w:t xml:space="preserve"> : </w:t>
-      </w:r>
-      <w:r>
-        <w:rPr>
-          <w:rFonts w:ascii="Segoe UI Emoji" w:hAnsi="Segoe UI Emoji" w:cs="Segoe UI Emoji"/>
-        </w:rPr>
-        <w:t>❌</w:t>
-      </w:r>
-    </w:p>
-    <w:p>
-      <w:pPr>
-        <w:pStyle w:val="Paragraphedeliste"/>
-        <w:numPr>
-          <w:ilvl w:val="0"/>
-          <w:numId w:val="4"/>
-        </w:numPr>
-        <w:rPr>
-          <w:rFonts w:ascii="Segoe UI Emoji" w:hAnsi="Segoe UI Emoji"/>
-        </w:rPr>
-      </w:pPr>
-      <w:r>
-        <w:rPr>
-          <w:rFonts w:ascii="Segoe UI Emoji" w:hAnsi="Segoe UI Emoji"/>
-        </w:rPr>
-        <w:t>Créer les premiers mods de dessin (on s’inspirera d’Aseprite)</w:t>
-      </w:r>
-      <w:r>
-        <w:rPr>
-          <w:rFonts w:ascii="Segoe UI Emoji" w:hAnsi="Segoe UI Emoji"/>
-        </w:rPr>
-        <w:t xml:space="preserve"> : </w:t>
-      </w:r>
-      <w:r>
-        <w:rPr>
-          <w:rFonts w:ascii="Segoe UI Emoji" w:hAnsi="Segoe UI Emoji" w:cs="Segoe UI Emoji"/>
-        </w:rPr>
-        <w:t>❌</w:t>
-      </w:r>
-    </w:p>
-    <w:p>
-      <w:pPr>
-        <w:pStyle w:val="Paragraphedeliste"/>
-        <w:numPr>
-          <w:ilvl w:val="0"/>
-          <w:numId w:val="4"/>
-        </w:numPr>
-        <w:rPr>
-          <w:rFonts w:ascii="Segoe UI Emoji" w:hAnsi="Segoe UI Emoji"/>
-        </w:rPr>
-      </w:pPr>
-      <w:r>
-        <w:rPr>
-          <w:rFonts w:ascii="Segoe UI Emoji" w:hAnsi="Segoe UI Emoji"/>
-        </w:rPr>
-        <w:t>Appliquer les dessins à des tiles</w:t>
-      </w:r>
-      <w:r>
-        <w:rPr>
-          <w:rFonts w:ascii="Segoe UI Emoji" w:hAnsi="Segoe UI Emoji"/>
-        </w:rPr>
-        <w:t> :</w:t>
-      </w:r>
-      <w:r>
-        <w:rPr>
-          <w:rFonts w:ascii="Segoe UI Emoji" w:hAnsi="Segoe UI Emoji" w:cs="Segoe UI Emoji"/>
-        </w:rPr>
-        <w:t xml:space="preserve"> ❌</w:t>
-      </w:r>
-      <w:r>
-        <w:rPr>
-          <w:rFonts w:ascii="Segoe UI Emoji" w:hAnsi="Segoe UI Emoji"/>
-        </w:rPr>
-        <w:t xml:space="preserve"> </w:t>
-      </w:r>
-    </w:p>
-    <w:p>
-      <w:pPr>
-        <w:pStyle w:val="Paragraphedeliste"/>
-        <w:numPr>
-          <w:ilvl w:val="0"/>
-          <w:numId w:val="4"/>
-        </w:numPr>
-        <w:rPr>
-          <w:rFonts w:ascii="Segoe UI Emoji" w:hAnsi="Segoe UI Emoji"/>
-        </w:rPr>
-      </w:pPr>
-      <w:r>
-        <w:rPr>
-          <w:rFonts w:ascii="Segoe UI Emoji" w:hAnsi="Segoe UI Emoji"/>
-        </w:rPr>
-        <w:t xml:space="preserve">Créer des tiles par snapping, ils pourront être à plat, à 90° ou à 45° : </w:t>
-      </w:r>
-      <w:r>
-        <w:rPr>
-          <w:rFonts w:ascii="Segoe UI Emoji" w:hAnsi="Segoe UI Emoji" w:cs="Segoe UI Emoji"/>
-        </w:rPr>
-        <w:t>❌</w:t>
-      </w:r>
-    </w:p>
-    <w:p>
-      <w:pPr>
-        <w:pStyle w:val="Paragraphedeliste"/>
-        <w:numPr>
-          <w:ilvl w:val="0"/>
-          <w:numId w:val="4"/>
-        </w:numPr>
-        <w:rPr>
-          <w:rFonts w:ascii="Segoe UI Emoji" w:hAnsi="Segoe UI Emoji"/>
-        </w:rPr>
-      </w:pPr>
-      <w:r>
-        <w:rPr>
-          <w:rFonts w:ascii="Segoe UI Emoji" w:hAnsi="Segoe UI Emoji" w:cs="Segoe UI Emoji"/>
-        </w:rPr>
-        <w:t>Faire un système d’animation 2D : ❌</w:t>
-      </w:r>
-      <w:r>
-        <w:rPr>
-          <w:rFonts w:ascii="Segoe UI Emoji" w:hAnsi="Segoe UI Emoji" w:cs="Segoe UI Emoji"/>
-        </w:rPr>
-        <w:t xml:space="preserve"> </w:t>
-      </w:r>
-    </w:p>
-    <w:p>
-      <w:pPr>
-        <w:pStyle w:val="Paragraphedeliste"/>
-        <w:numPr>
-          <w:ilvl w:val="0"/>
-          <w:numId w:val="4"/>
-        </w:numPr>
-        <w:rPr>
-          <w:rFonts w:ascii="Segoe UI Emoji" w:hAnsi="Segoe UI Emoji"/>
-        </w:rPr>
-      </w:pPr>
-      <w:r>
-        <w:rPr>
-          <w:rFonts w:ascii="Segoe UI Emoji" w:hAnsi="Segoe UI Emoji" w:cs="Segoe UI Emoji"/>
-        </w:rPr>
-        <w:t>Faire un mode preview du sprite : ❌</w:t>
-      </w:r>
-    </w:p>
-    <w:p>
-      <w:pPr>
-        <w:pStyle w:val="Paragraphedeliste"/>
-        <w:numPr>
-          <w:ilvl w:val="0"/>
-          <w:numId w:val="4"/>
-        </w:numPr>
-        <w:rPr>
-          <w:rFonts w:ascii="Segoe UI Emoji" w:hAnsi="Segoe UI Emoji"/>
-        </w:rPr>
-      </w:pPr>
-      <w:r>
-        <w:rPr>
-          <w:rFonts w:ascii="Segoe UI Emoji" w:hAnsi="Segoe UI Emoji" w:cs="Segoe UI Emoji"/>
-        </w:rPr>
-        <w:t xml:space="preserve">Faire un système d’exportation et de sauvegarde : </w:t>
-      </w:r>
-      <w:r>
-        <w:rPr>
-          <w:rFonts w:ascii="Segoe UI Emoji" w:hAnsi="Segoe UI Emoji" w:cs="Segoe UI Emoji"/>
-        </w:rPr>
-        <w:t>❌</w:t>
-      </w:r>
-    </w:p>
-    <w:p>
-      <w:pPr>
-        <w:rPr>
-          <w:u w:val="single"/>
-        </w:rPr>
-      </w:pPr>
-    </w:p>
-    <w:p>
-      <w:pPr>
-        <w:rPr>
-          <w:u w:val="single"/>
-        </w:rPr>
-      </w:pPr>
-      <w:r>
-        <w:rPr>
-          <w:u w:val="single"/>
-        </w:rPr>
-        <w:t xml:space="preserve">Etape de développement </w:t>
-      </w:r>
-      <w:r>
-        <w:rPr>
-          <w:u w:val="single"/>
-        </w:rPr>
-        <w:t xml:space="preserve">du moteur </w:t>
-      </w:r>
-      <w:r>
-        <w:rPr>
-          <w:u w:val="single"/>
-        </w:rPr>
-        <w:t xml:space="preserve">3 </w:t>
-      </w:r>
-      <w:r>
-        <w:rPr>
-          <w:u w:val="single"/>
-        </w:rPr>
-        <w:t xml:space="preserve">: </w:t>
-      </w:r>
-      <w:r>
-        <w:rPr>
-          <w:u w:val="single"/>
-        </w:rPr>
-        <w:t>Modélisation</w:t>
-      </w:r>
-      <w:r>
-        <w:rPr>
-          <w:u w:val="single"/>
-        </w:rPr>
-        <w:t xml:space="preserve"> avancée</w:t>
-      </w:r>
-      <w:r>
-        <w:rPr>
-          <w:u w:val="single"/>
-        </w:rPr>
-        <w:t xml:space="preserve">, </w:t>
-      </w:r>
-      <w:r>
-        <w:rPr>
-          <w:u w:val="single"/>
-        </w:rPr>
-        <w:t>textur</w:t>
-      </w:r>
-      <w:r>
-        <w:rPr>
-          <w:u w:val="single"/>
-        </w:rPr>
-        <w:t>ing avancé</w:t>
-      </w:r>
-      <w:r>
-        <w:rPr>
-          <w:u w:val="single"/>
-        </w:rPr>
-        <w:t>, importation</w:t>
-      </w:r>
-      <w:r>
-        <w:rPr>
-          <w:u w:val="single"/>
-        </w:rPr>
-        <w:t>, lighting</w:t>
-      </w:r>
-      <w:r>
-        <w:rPr>
-          <w:u w:val="single"/>
-        </w:rPr>
-        <w:t xml:space="preserve"> et intégration de Bullet</w:t>
-      </w:r>
-      <w:r>
-        <w:rPr>
-          <w:u w:val="single"/>
-        </w:rPr>
-        <w:t>, animation 2D et 3D</w:t>
-      </w:r>
-    </w:p>
-    <w:p>
-      <w:pPr>
-        <w:pStyle w:val="Paragraphedeliste"/>
-        <w:numPr>
-          <w:ilvl w:val="0"/>
-          <w:numId w:val="4"/>
-        </w:numPr>
-      </w:pPr>
-      <w:r>
-        <w:t xml:space="preserve">On va faire trois modes d’affichage : </w:t>
-      </w:r>
-    </w:p>
-    <w:p>
-      <w:pPr>
-        <w:pStyle w:val="Paragraphedeliste"/>
-      </w:pPr>
-    </w:p>
-    <w:p>
-      <w:pPr>
-        <w:pStyle w:val="Paragraphedeliste"/>
-        <w:numPr>
-          <w:ilvl w:val="0"/>
-          <w:numId w:val="5"/>
-        </w:numPr>
-      </w:pPr>
-      <w:r>
-        <w:t>Shading, qui représentera l’objet 3D avec un Shader et des textures</w:t>
-      </w:r>
-      <w:r>
-        <w:t xml:space="preserve"> : </w:t>
-      </w:r>
-      <w:r>
-        <w:rPr>
-          <w:rFonts w:ascii="Segoe UI Emoji" w:hAnsi="Segoe UI Emoji" w:cs="Segoe UI Emoji"/>
-        </w:rPr>
-        <w:t>❌</w:t>
-      </w:r>
-    </w:p>
-    <w:p>
-      <w:pPr>
-        <w:pStyle w:val="Paragraphedeliste"/>
-        <w:numPr>
-          <w:ilvl w:val="0"/>
-          <w:numId w:val="5"/>
-        </w:numPr>
-      </w:pPr>
-      <w:r>
-        <w:t>Vertices, qui représentera les sommets de l’objet 3D sous forme de points noirs</w:t>
-      </w:r>
-      <w:r>
-        <w:t xml:space="preserve"> : </w:t>
-      </w:r>
-      <w:r>
-        <w:rPr>
-          <w:rFonts w:ascii="Segoe UI Emoji" w:hAnsi="Segoe UI Emoji" w:cs="Segoe UI Emoji"/>
-        </w:rPr>
-        <w:t>❌</w:t>
-      </w:r>
-    </w:p>
-    <w:p>
-      <w:pPr>
-        <w:pStyle w:val="Paragraphedeliste"/>
-        <w:numPr>
-          <w:ilvl w:val="0"/>
-          <w:numId w:val="5"/>
-        </w:numPr>
-      </w:pPr>
-      <w:r>
-        <w:t>Edges qui représentera l’objet sous forme d’arrêtes (on veut pouvoir modifier l’affichage de leur épaisseur librement)</w:t>
-      </w:r>
-      <w:r>
-        <w:t xml:space="preserve"> : </w:t>
-      </w:r>
-      <w:r>
-        <w:rPr>
-          <w:rFonts w:ascii="Segoe UI Emoji" w:hAnsi="Segoe UI Emoji" w:cs="Segoe UI Emoji"/>
-        </w:rPr>
-        <w:t>❌</w:t>
-      </w:r>
-    </w:p>
-    <w:p>
-      <w:pPr>
-        <w:pStyle w:val="Paragraphedeliste"/>
-        <w:numPr>
-          <w:ilvl w:val="0"/>
-          <w:numId w:val="4"/>
-        </w:numPr>
-      </w:pPr>
-      <w:r>
-        <w:t xml:space="preserve">On veut pouvoir sélectionner les sommets individuellement et modifier leur position avec le gizmo : </w:t>
-      </w:r>
-      <w:r>
-        <w:rPr>
-          <w:rFonts w:ascii="Segoe UI Emoji" w:hAnsi="Segoe UI Emoji" w:cs="Segoe UI Emoji"/>
-        </w:rPr>
-        <w:t>❌</w:t>
-      </w:r>
-    </w:p>
-    <w:p>
-      <w:pPr>
-        <w:pStyle w:val="Paragraphedeliste"/>
-        <w:numPr>
-          <w:ilvl w:val="0"/>
-          <w:numId w:val="4"/>
-        </w:numPr>
-      </w:pPr>
-      <w:r>
-        <w:rPr>
-          <w:rFonts w:ascii="Segoe UI Emoji" w:hAnsi="Segoe UI Emoji" w:cs="Segoe UI Emoji"/>
-        </w:rPr>
-        <w:t>On applique le principe au Edge (dont on voudrait aussi faire une rotation : ❌</w:t>
-      </w:r>
-    </w:p>
-    <w:p>
-      <w:pPr>
-        <w:pStyle w:val="Paragraphedeliste"/>
-        <w:numPr>
-          <w:ilvl w:val="0"/>
-          <w:numId w:val="4"/>
-        </w:numPr>
-      </w:pPr>
-      <w:r>
-        <w:rPr>
-          <w:rFonts w:ascii="Segoe UI Emoji" w:hAnsi="Segoe UI Emoji" w:cs="Segoe UI Emoji"/>
-        </w:rPr>
-        <w:t>On veut sélectionner les faces individuelles de l’objet 3D : ❌</w:t>
-      </w:r>
-    </w:p>
-    <w:p>
-      <w:pPr>
-        <w:pStyle w:val="Paragraphedeliste"/>
-        <w:numPr>
-          <w:ilvl w:val="0"/>
-          <w:numId w:val="4"/>
-        </w:numPr>
-      </w:pPr>
-      <w:r>
-        <w:rPr>
-          <w:rFonts w:ascii="Segoe UI Emoji" w:hAnsi="Segoe UI Emoji" w:cs="Segoe UI Emoji"/>
-        </w:rPr>
-        <w:t>Systèmes d’UV et de normales à un objet 3D qui pourra avoir des textures : ❌</w:t>
-      </w:r>
-    </w:p>
-    <w:p>
-      <w:pPr>
-        <w:pStyle w:val="Paragraphedeliste"/>
-        <w:numPr>
-          <w:ilvl w:val="0"/>
-          <w:numId w:val="4"/>
-        </w:numPr>
-      </w:pPr>
-      <w:r>
-        <w:rPr>
-          <w:rFonts w:ascii="Segoe UI Emoji" w:hAnsi="Segoe UI Emoji" w:cs="Segoe UI Emoji"/>
-        </w:rPr>
         <w:t xml:space="preserve">Début de système de lighting : </w:t>
       </w:r>
       <w:r>
@@ -2441,6 +2518,7 @@
     </w:p>
     <w:p>
       <w:r>
+        <w:lastRenderedPageBreak/>
         <w:t>On va tenter une expérience. Techniquement dans notre projet on a une fenêtre Imgui qui tient la scène 3D. Donc elle existe dans notre code.</w:t>
       </w:r>
     </w:p>
@@ -2451,7 +2529,6 @@
     </w:p>
     <w:p>
       <w:r>
-        <w:lastRenderedPageBreak/>
         <w:t xml:space="preserve">Exemple de pseudo code </w:t>
       </w:r>
     </w:p>
@@ -3054,7 +3131,7 @@
       <w:r>
         <w:lastRenderedPageBreak/>
         <w:drawing>
-          <wp:inline distT="0" distB="0" distL="0" distR="0" wp14:anchorId="0F5E47F9" wp14:editId="6B0BC3A2">
+          <wp:inline distT="0" distB="0" distL="0" distR="0" wp14:anchorId="0F5E47F9" wp14:editId="0FEF1BCE">
             <wp:extent cx="5760720" cy="2990850"/>
             <wp:effectExtent l="0" t="0" r="0" b="0"/>
             <wp:docPr id="1093152962" name="Image 1" descr="Screnshot de mon projet de moteur 3D. On peut voir 5 fenêtres :&#10;&#10;- Le hierarchy insepctor qui liste les objets présents dans la scène 3D&#10;- La fenêtre qui contient la scène 3D, soit un cube bleu sur un grillage&#10;- Une fênêtre en bas qui contient un simple &quot; Bienvenue dans la première fenêtre ! c'est une belle fenêtre ! &quot;&#10;- Une fenêtre bleue indépendante qui tient le contexte de rendu pour DirectX 12&#10;- Une fenêtre de debug"/>
@@ -3111,7 +3188,7 @@
     <w:p>
       <w:r>
         <w:drawing>
-          <wp:inline distT="0" distB="0" distL="0" distR="0" wp14:anchorId="121E72D2" wp14:editId="0C607240">
+          <wp:inline distT="0" distB="0" distL="0" distR="0" wp14:anchorId="121E72D2" wp14:editId="5F4C5F41">
             <wp:extent cx="5760720" cy="2840355"/>
             <wp:effectExtent l="0" t="0" r="0" b="0"/>
             <wp:docPr id="251274229" name="Image 1"/>
@@ -3521,6 +3598,18 @@
       </w:pPr>
       <w:r>
         <w:t>Mise à jour d’OpenGL vers la version 4.6</w:t>
+      </w:r>
+    </w:p>
+    <w:p>
+      <w:pPr>
+        <w:pStyle w:val="Paragraphedeliste"/>
+        <w:numPr>
+          <w:ilvl w:val="0"/>
+          <w:numId w:val="3"/>
+        </w:numPr>
+      </w:pPr>
+      <w:r>
+        <w:t>J’ai commencé à créer le début des sommets 3D.</w:t>
       </w:r>
     </w:p>
     <w:sectPr>

</xml_diff>

<commit_message>
implementation of face, get rid off of cube original rendering
</commit_message>
<xml_diff>
--- a/Journal de Developpement.docx
+++ b/Journal de Developpement.docx
@@ -3166,7 +3166,7 @@
     <w:p>
       <w:r>
         <w:drawing>
-          <wp:inline distT="0" distB="0" distL="0" distR="0" wp14:anchorId="0F5E47F9" wp14:editId="78139E69">
+          <wp:inline distT="0" distB="0" distL="0" distR="0" wp14:anchorId="0F5E47F9" wp14:editId="6C32E439">
             <wp:extent cx="5760720" cy="2990850"/>
             <wp:effectExtent l="0" t="0" r="0" b="0"/>
             <wp:docPr id="1093152962" name="Image 1" descr="Screnshot de mon projet de moteur 3D. On peut voir 5 fenêtres :&#10;&#10;- Le hierarchy insepctor qui liste les objets présents dans la scène 3D&#10;- La fenêtre qui contient la scène 3D, soit un cube bleu sur un grillage&#10;- Une fênêtre en bas qui contient un simple &quot; Bienvenue dans la première fenêtre ! c'est une belle fenêtre ! &quot;&#10;- Une fenêtre bleue indépendante qui tient le contexte de rendu pour DirectX 12&#10;- Une fenêtre de debug"/>
@@ -3224,7 +3224,7 @@
       <w:r>
         <w:lastRenderedPageBreak/>
         <w:drawing>
-          <wp:inline distT="0" distB="0" distL="0" distR="0" wp14:anchorId="121E72D2" wp14:editId="79096278">
+          <wp:inline distT="0" distB="0" distL="0" distR="0" wp14:anchorId="121E72D2" wp14:editId="61CC0D9B">
             <wp:extent cx="5760720" cy="2840355"/>
             <wp:effectExtent l="0" t="0" r="0" b="0"/>
             <wp:docPr id="251274229" name="Image 1"/>
@@ -3662,20 +3662,41 @@
     </w:p>
     <w:p>
       <w:pPr>
+        <w:pStyle w:val="Paragraphedeliste"/>
+        <w:numPr>
+          <w:ilvl w:val="0"/>
+          <w:numId w:val="3"/>
+        </w:numPr>
+      </w:pPr>
+      <w:r>
+        <w:t>Début du dessin des</w:t>
+      </w:r>
+      <w:r>
+        <w:t xml:space="preserve"> </w:t>
+      </w:r>
+      <w:r>
+        <w:t>Edges</w:t>
+      </w:r>
+      <w:r>
+        <w:t>.</w:t>
+      </w:r>
+    </w:p>
+    <w:p>
+      <w:pPr>
+        <w:pStyle w:val="Paragraphedeliste"/>
+        <w:numPr>
+          <w:ilvl w:val="0"/>
+          <w:numId w:val="3"/>
+        </w:numPr>
+      </w:pPr>
+      <w:r>
+        <w:t>Fin de la création des Faces et «  connexion » à leur modèle.</w:t>
+      </w:r>
+    </w:p>
+    <w:p>
+      <w:pPr>
         <w:ind w:left="360"/>
       </w:pPr>
-      <w:r>
-        <w:t>Début du dessin des</w:t>
-      </w:r>
-      <w:r>
-        <w:t xml:space="preserve"> </w:t>
-      </w:r>
-      <w:r>
-        <w:t>Edges</w:t>
-      </w:r>
-      <w:r>
-        <w:t>.</w:t>
-      </w:r>
     </w:p>
     <w:sectPr>
       <w:pgSz w:w="11906" w:h="16838"/>

</xml_diff>

<commit_message>
progress in the hierarchy inspector refactoring
</commit_message>
<xml_diff>
--- a/Journal de Developpement.docx
+++ b/Journal de Developpement.docx
@@ -3238,7 +3238,7 @@
     <w:p>
       <w:r>
         <w:drawing>
-          <wp:inline distT="0" distB="0" distL="0" distR="0" wp14:anchorId="0F5E47F9" wp14:editId="3E2CDF14">
+          <wp:inline distT="0" distB="0" distL="0" distR="0" wp14:anchorId="0F5E47F9" wp14:editId="4DD98B56">
             <wp:extent cx="5760720" cy="2990850"/>
             <wp:effectExtent l="0" t="0" r="0" b="0"/>
             <wp:docPr id="1093152962" name="Image 1" descr="Screnshot de mon projet de moteur 3D. On peut voir 5 fenêtres :&#10;&#10;- Le hierarchy insepctor qui liste les objets présents dans la scène 3D&#10;- La fenêtre qui contient la scène 3D, soit un cube bleu sur un grillage&#10;- Une fênêtre en bas qui contient un simple &quot; Bienvenue dans la première fenêtre ! c'est une belle fenêtre ! &quot;&#10;- Une fenêtre bleue indépendante qui tient le contexte de rendu pour DirectX 12&#10;- Une fenêtre de debug"/>
@@ -3296,7 +3296,7 @@
       <w:r>
         <w:lastRenderedPageBreak/>
         <w:drawing>
-          <wp:inline distT="0" distB="0" distL="0" distR="0" wp14:anchorId="121E72D2" wp14:editId="04F4CB6E">
+          <wp:inline distT="0" distB="0" distL="0" distR="0" wp14:anchorId="121E72D2" wp14:editId="799B174B">
             <wp:extent cx="5760720" cy="2840355"/>
             <wp:effectExtent l="0" t="0" r="0" b="0"/>
             <wp:docPr id="251274229" name="Image 1"/>
@@ -3812,6 +3812,32 @@
       </w:r>
       <w:r>
         <w:t>ices</w:t>
+      </w:r>
+    </w:p>
+    <w:p>
+      <w:pPr>
+        <w:ind w:left="360"/>
+        <w:rPr>
+          <w:u w:val="single"/>
+        </w:rPr>
+      </w:pPr>
+      <w:r>
+        <w:rPr>
+          <w:u w:val="single"/>
+        </w:rPr>
+        <w:t>04 Août 2025 :</w:t>
+      </w:r>
+    </w:p>
+    <w:p>
+      <w:pPr>
+        <w:pStyle w:val="Paragraphedeliste"/>
+        <w:numPr>
+          <w:ilvl w:val="0"/>
+          <w:numId w:val="3"/>
+        </w:numPr>
+      </w:pPr>
+      <w:r>
+        <w:t>J’ai commencé à refactoré plus sérieusement le dossier src/UI, notamment pour le Hierarchy Inspector. J’ai créé une classe HandleHierarchyInteractions qui est déclarée comme friendly class dans la classe Hierarchy Inspector, permettant d’employer les membres privés de Hierarchy Inspector à la première. Et j’ai séparé les responsabilités et je me retrouve avec un fichier moins conséquent (450 lignes environ contre 800).</w:t>
       </w:r>
     </w:p>
     <w:sectPr>

</xml_diff>

<commit_message>
vertice transformation - UI correction - Face rendering correction
</commit_message>
<xml_diff>
--- a/Journal de Developpement.docx
+++ b/Journal de Developpement.docx
@@ -1473,6 +1473,27 @@
         <w:rPr>
           <w:rFonts w:ascii="Segoe UI Emoji" w:hAnsi="Segoe UI Emoji" w:cs="Segoe UI Emoji"/>
         </w:rPr>
+        <w:t xml:space="preserve">Sélection de Edges : </w:t>
+      </w:r>
+      <w:r>
+        <w:rPr>
+          <w:rFonts w:ascii="Segoe UI Emoji" w:hAnsi="Segoe UI Emoji" w:cs="Segoe UI Emoji"/>
+        </w:rPr>
+        <w:t>❌</w:t>
+      </w:r>
+    </w:p>
+    <w:p>
+      <w:pPr>
+        <w:pStyle w:val="Paragraphedeliste"/>
+        <w:numPr>
+          <w:ilvl w:val="0"/>
+          <w:numId w:val="4"/>
+        </w:numPr>
+      </w:pPr>
+      <w:r>
+        <w:rPr>
+          <w:rFonts w:ascii="Segoe UI Emoji" w:hAnsi="Segoe UI Emoji" w:cs="Segoe UI Emoji"/>
+        </w:rPr>
         <w:t>Sélection de faces :</w:t>
       </w:r>
       <w:r>
@@ -1480,27 +1501,6 @@
           <w:rFonts w:ascii="Segoe UI Emoji" w:hAnsi="Segoe UI Emoji" w:cs="Segoe UI Emoji"/>
         </w:rPr>
         <w:t xml:space="preserve"> </w:t>
-      </w:r>
-      <w:r>
-        <w:rPr>
-          <w:rFonts w:ascii="Segoe UI Emoji" w:hAnsi="Segoe UI Emoji" w:cs="Segoe UI Emoji"/>
-        </w:rPr>
-        <w:t>❌</w:t>
-      </w:r>
-    </w:p>
-    <w:p>
-      <w:pPr>
-        <w:pStyle w:val="Paragraphedeliste"/>
-        <w:numPr>
-          <w:ilvl w:val="0"/>
-          <w:numId w:val="4"/>
-        </w:numPr>
-      </w:pPr>
-      <w:r>
-        <w:rPr>
-          <w:rFonts w:ascii="Segoe UI Emoji" w:hAnsi="Segoe UI Emoji" w:cs="Segoe UI Emoji"/>
-        </w:rPr>
-        <w:t xml:space="preserve">Sélection de Edges : </w:t>
       </w:r>
       <w:r>
         <w:rPr>
@@ -1528,6 +1528,27 @@
         <w:rPr>
           <w:rFonts w:ascii="Segoe UI Emoji" w:hAnsi="Segoe UI Emoji" w:cs="Segoe UI Emoji"/>
         </w:rPr>
+        <w:t>✅</w:t>
+      </w:r>
+    </w:p>
+    <w:p>
+      <w:pPr>
+        <w:pStyle w:val="Paragraphedeliste"/>
+        <w:numPr>
+          <w:ilvl w:val="0"/>
+          <w:numId w:val="4"/>
+        </w:numPr>
+      </w:pPr>
+      <w:r>
+        <w:rPr>
+          <w:rFonts w:ascii="Segoe UI Emoji" w:hAnsi="Segoe UI Emoji" w:cs="Segoe UI Emoji"/>
+        </w:rPr>
+        <w:t xml:space="preserve">Manipulation de edges : </w:t>
+      </w:r>
+      <w:r>
+        <w:rPr>
+          <w:rFonts w:ascii="Segoe UI Emoji" w:hAnsi="Segoe UI Emoji" w:cs="Segoe UI Emoji"/>
+        </w:rPr>
         <w:t>❌</w:t>
       </w:r>
     </w:p>
@@ -1543,7 +1564,7 @@
         <w:rPr>
           <w:rFonts w:ascii="Segoe UI Emoji" w:hAnsi="Segoe UI Emoji" w:cs="Segoe UI Emoji"/>
         </w:rPr>
-        <w:t xml:space="preserve">Manipulation de edges : </w:t>
+        <w:t xml:space="preserve">Manipulations de faces : </w:t>
       </w:r>
       <w:r>
         <w:rPr>
@@ -1564,7 +1585,7 @@
         <w:rPr>
           <w:rFonts w:ascii="Segoe UI Emoji" w:hAnsi="Segoe UI Emoji" w:cs="Segoe UI Emoji"/>
         </w:rPr>
-        <w:t xml:space="preserve">Manipulations de faces : </w:t>
+        <w:t xml:space="preserve">Fonction de edge loops : </w:t>
       </w:r>
       <w:r>
         <w:rPr>
@@ -1585,7 +1606,7 @@
         <w:rPr>
           <w:rFonts w:ascii="Segoe UI Emoji" w:hAnsi="Segoe UI Emoji" w:cs="Segoe UI Emoji"/>
         </w:rPr>
-        <w:t xml:space="preserve">Fonction de edge loops : </w:t>
+        <w:t xml:space="preserve">Extrusion de faces : </w:t>
       </w:r>
       <w:r>
         <w:rPr>
@@ -1606,7 +1627,7 @@
         <w:rPr>
           <w:rFonts w:ascii="Segoe UI Emoji" w:hAnsi="Segoe UI Emoji" w:cs="Segoe UI Emoji"/>
         </w:rPr>
-        <w:t xml:space="preserve">Extrusion de faces : </w:t>
+        <w:t xml:space="preserve">Sauvergarder la scène 3D dans un format spécifique : </w:t>
       </w:r>
       <w:r>
         <w:rPr>
@@ -1627,70 +1648,28 @@
         <w:rPr>
           <w:rFonts w:ascii="Segoe UI Emoji" w:hAnsi="Segoe UI Emoji" w:cs="Segoe UI Emoji"/>
         </w:rPr>
+        <w:t xml:space="preserve">Charger la scène 3D : </w:t>
+      </w:r>
+      <w:r>
+        <w:rPr>
+          <w:rFonts w:ascii="Segoe UI Emoji" w:hAnsi="Segoe UI Emoji" w:cs="Segoe UI Emoji"/>
+        </w:rPr>
+        <w:t>❌</w:t>
+      </w:r>
+    </w:p>
+    <w:p>
+      <w:pPr>
+        <w:pStyle w:val="Paragraphedeliste"/>
+        <w:numPr>
+          <w:ilvl w:val="0"/>
+          <w:numId w:val="4"/>
+        </w:numPr>
+      </w:pPr>
+      <w:r>
+        <w:rPr>
+          <w:rFonts w:ascii="Segoe UI Emoji" w:hAnsi="Segoe UI Emoji" w:cs="Segoe UI Emoji"/>
+        </w:rPr>
         <w:t xml:space="preserve">Exporter et importer un objet 3D : </w:t>
-      </w:r>
-      <w:r>
-        <w:rPr>
-          <w:rFonts w:ascii="Segoe UI Emoji" w:hAnsi="Segoe UI Emoji" w:cs="Segoe UI Emoji"/>
-        </w:rPr>
-        <w:t>❌</w:t>
-      </w:r>
-    </w:p>
-    <w:p>
-      <w:pPr>
-        <w:pStyle w:val="Paragraphedeliste"/>
-        <w:numPr>
-          <w:ilvl w:val="0"/>
-          <w:numId w:val="4"/>
-        </w:numPr>
-      </w:pPr>
-      <w:r>
-        <w:rPr>
-          <w:rFonts w:ascii="Segoe UI Emoji" w:hAnsi="Segoe UI Emoji" w:cs="Segoe UI Emoji"/>
-        </w:rPr>
-        <w:t xml:space="preserve">Sauvergarder la scène 3D dans un format spécifique : </w:t>
-      </w:r>
-      <w:r>
-        <w:rPr>
-          <w:rFonts w:ascii="Segoe UI Emoji" w:hAnsi="Segoe UI Emoji" w:cs="Segoe UI Emoji"/>
-        </w:rPr>
-        <w:t>❌</w:t>
-      </w:r>
-    </w:p>
-    <w:p>
-      <w:pPr>
-        <w:pStyle w:val="Paragraphedeliste"/>
-        <w:numPr>
-          <w:ilvl w:val="0"/>
-          <w:numId w:val="4"/>
-        </w:numPr>
-      </w:pPr>
-      <w:r>
-        <w:rPr>
-          <w:rFonts w:ascii="Segoe UI Emoji" w:hAnsi="Segoe UI Emoji" w:cs="Segoe UI Emoji"/>
-        </w:rPr>
-        <w:t xml:space="preserve">Charger la scène 3D : </w:t>
-      </w:r>
-      <w:r>
-        <w:rPr>
-          <w:rFonts w:ascii="Segoe UI Emoji" w:hAnsi="Segoe UI Emoji" w:cs="Segoe UI Emoji"/>
-        </w:rPr>
-        <w:t>❌</w:t>
-      </w:r>
-    </w:p>
-    <w:p>
-      <w:pPr>
-        <w:pStyle w:val="Paragraphedeliste"/>
-        <w:numPr>
-          <w:ilvl w:val="0"/>
-          <w:numId w:val="4"/>
-        </w:numPr>
-      </w:pPr>
-      <w:r>
-        <w:rPr>
-          <w:rFonts w:ascii="Segoe UI Emoji" w:hAnsi="Segoe UI Emoji" w:cs="Segoe UI Emoji"/>
-        </w:rPr>
-        <w:t xml:space="preserve">Exporter et importer les objets 3D : </w:t>
       </w:r>
       <w:r>
         <w:rPr>
@@ -3238,7 +3217,7 @@
     <w:p>
       <w:r>
         <w:drawing>
-          <wp:inline distT="0" distB="0" distL="0" distR="0" wp14:anchorId="0F5E47F9" wp14:editId="4DD98B56">
+          <wp:inline distT="0" distB="0" distL="0" distR="0" wp14:anchorId="0F5E47F9" wp14:editId="14722AF9">
             <wp:extent cx="5760720" cy="2990850"/>
             <wp:effectExtent l="0" t="0" r="0" b="0"/>
             <wp:docPr id="1093152962" name="Image 1" descr="Screnshot de mon projet de moteur 3D. On peut voir 5 fenêtres :&#10;&#10;- Le hierarchy insepctor qui liste les objets présents dans la scène 3D&#10;- La fenêtre qui contient la scène 3D, soit un cube bleu sur un grillage&#10;- Une fênêtre en bas qui contient un simple &quot; Bienvenue dans la première fenêtre ! c'est une belle fenêtre ! &quot;&#10;- Une fenêtre bleue indépendante qui tient le contexte de rendu pour DirectX 12&#10;- Une fenêtre de debug"/>
@@ -3296,7 +3275,7 @@
       <w:r>
         <w:lastRenderedPageBreak/>
         <w:drawing>
-          <wp:inline distT="0" distB="0" distL="0" distR="0" wp14:anchorId="121E72D2" wp14:editId="799B174B">
+          <wp:inline distT="0" distB="0" distL="0" distR="0" wp14:anchorId="121E72D2" wp14:editId="096F7899">
             <wp:extent cx="5760720" cy="2840355"/>
             <wp:effectExtent l="0" t="0" r="0" b="0"/>
             <wp:docPr id="251274229" name="Image 1"/>
@@ -3768,7 +3747,52 @@
     <w:p>
       <w:pPr>
         <w:ind w:left="360"/>
-      </w:pPr>
+        <w:rPr>
+          <w:u w:val="single"/>
+        </w:rPr>
+      </w:pPr>
+      <w:r>
+        <w:rPr>
+          <w:u w:val="single"/>
+        </w:rPr>
+        <w:t>03 Août 2025 :</w:t>
+      </w:r>
+    </w:p>
+    <w:p>
+      <w:pPr>
+        <w:pStyle w:val="Paragraphedeliste"/>
+        <w:numPr>
+          <w:ilvl w:val="0"/>
+          <w:numId w:val="3"/>
+        </w:numPr>
+      </w:pPr>
+      <w:r>
+        <w:t>On peut sélectionner les sommets</w:t>
+      </w:r>
+      <w:r>
+        <w:t xml:space="preserve"> des objets</w:t>
+      </w:r>
+      <w:r>
+        <w:t xml:space="preserve"> et faire apparaître le imGuizmo sur le sommet sélectionné</w:t>
+      </w:r>
+    </w:p>
+    <w:p>
+      <w:pPr>
+        <w:pStyle w:val="Paragraphedeliste"/>
+        <w:numPr>
+          <w:ilvl w:val="0"/>
+          <w:numId w:val="3"/>
+        </w:numPr>
+      </w:pPr>
+      <w:r>
+        <w:t xml:space="preserve">On a un début de mode de sélection : </w:t>
+      </w:r>
+      <w:r>
+        <w:t>Sélection normale de modèles 3D et Vert</w:t>
+      </w:r>
+      <w:r>
+        <w:t>ices</w:t>
+      </w:r>
     </w:p>
     <w:p>
       <w:pPr>
@@ -3781,7 +3805,7 @@
         <w:rPr>
           <w:u w:val="single"/>
         </w:rPr>
-        <w:t>03 Août 2025 :</w:t>
+        <w:t>04 Août 2025 :</w:t>
       </w:r>
     </w:p>
     <w:p>
@@ -3793,7 +3817,33 @@
         </w:numPr>
       </w:pPr>
       <w:r>
-        <w:t>On peut sélectionner les objets des sommets et faire apparaître le imGuizmo sur le sommet sélectionné</w:t>
+        <w:t>J’ai commencé à refactoré plus sérieusement le dossier src/UI, notamment pour le Hierarchy Inspector. J’ai créé une classe HandleHierarchyInteractions qui est déclarée comme friendly class dans la classe Hierarchy Inspector, permettant d’employer les membres privés de Hierarchy Inspector à la première. Et j’ai séparé les responsabilités et je me retrouve avec un fichier moins conséquent (450 lignes environ contre 800).</w:t>
+      </w:r>
+    </w:p>
+    <w:p>
+      <w:pPr>
+        <w:ind w:left="360"/>
+        <w:rPr>
+          <w:u w:val="single"/>
+        </w:rPr>
+      </w:pPr>
+      <w:r>
+        <w:rPr>
+          <w:u w:val="single"/>
+        </w:rPr>
+        <w:t>08 Août 2025</w:t>
+      </w:r>
+      <w:r>
+        <w:rPr>
+          <w:u w:val="single"/>
+        </w:rPr>
+        <w:t xml:space="preserve"> (et depuis le 4 août)</w:t>
+      </w:r>
+      <w:r>
+        <w:rPr>
+          <w:u w:val="single"/>
+        </w:rPr>
+        <w:t> :</w:t>
       </w:r>
     </w:p>
     <w:p>
@@ -3805,27 +3855,7 @@
         </w:numPr>
       </w:pPr>
       <w:r>
-        <w:t xml:space="preserve">On a un début de mode de sélection : </w:t>
-      </w:r>
-      <w:r>
-        <w:t>Sélection normale de modèles 3D et Vert</w:t>
-      </w:r>
-      <w:r>
-        <w:t>ices</w:t>
-      </w:r>
-    </w:p>
-    <w:p>
-      <w:pPr>
-        <w:ind w:left="360"/>
-        <w:rPr>
-          <w:u w:val="single"/>
-        </w:rPr>
-      </w:pPr>
-      <w:r>
-        <w:rPr>
-          <w:u w:val="single"/>
-        </w:rPr>
-        <w:t>04 Août 2025 :</w:t>
+        <w:t xml:space="preserve">J’ai fini de refactorer et de corriger le Hierarchy Inspector. </w:t>
       </w:r>
     </w:p>
     <w:p>
@@ -3837,7 +3867,47 @@
         </w:numPr>
       </w:pPr>
       <w:r>
-        <w:t>J’ai commencé à refactoré plus sérieusement le dossier src/UI, notamment pour le Hierarchy Inspector. J’ai créé une classe HandleHierarchyInteractions qui est déclarée comme friendly class dans la classe Hierarchy Inspector, permettant d’employer les membres privés de Hierarchy Inspector à la première. Et j’ai séparé les responsabilités et je me retrouve avec un fichier moins conséquent (450 lignes environ contre 800).</w:t>
+        <w:t>J’ai fait un autre design pour l’inspecteur hiérarchique.</w:t>
+      </w:r>
+    </w:p>
+    <w:p>
+      <w:pPr>
+        <w:pStyle w:val="Paragraphedeliste"/>
+        <w:numPr>
+          <w:ilvl w:val="0"/>
+          <w:numId w:val="3"/>
+        </w:numPr>
+      </w:pPr>
+      <w:r>
+        <w:t xml:space="preserve">J’ai fini de refactorer la manipulation des objets depuis la fenêtre 3D. J’ai mis tout ça dans le dossier Engine. </w:t>
+      </w:r>
+    </w:p>
+    <w:p>
+      <w:pPr>
+        <w:pStyle w:val="Paragraphedeliste"/>
+        <w:numPr>
+          <w:ilvl w:val="0"/>
+          <w:numId w:val="3"/>
+        </w:numPr>
+      </w:pPr>
+      <w:r>
+        <w:t>J’ai fini de bosser sur la sélection et le déplacement des vertices et j’ai corrigé la mise à jour des faces lors du déplacement des vertices.</w:t>
+      </w:r>
+    </w:p>
+    <w:p>
+      <w:pPr>
+        <w:pStyle w:val="Paragraphedeliste"/>
+        <w:numPr>
+          <w:ilvl w:val="0"/>
+          <w:numId w:val="3"/>
+        </w:numPr>
+      </w:pPr>
+      <w:r>
+        <w:t xml:space="preserve">J’ai perdu une bonne journée de développement car j’ai tenté d’intégrer CEF Chromium Embded Framework afin de voir si je pouvais remplacer l’UI par des </w:t>
+      </w:r>
+      <w:r>
+        <w:lastRenderedPageBreak/>
+        <w:t>fenêtres HTML. Ben j’ai laissé tombé. Et j’ai choisi arbitrairement de me contenter d’apprendre à réellement manier ImGUI.</w:t>
       </w:r>
     </w:p>
     <w:sectPr>

</xml_diff>

<commit_message>
implementation of face selection mode and transform
</commit_message>
<xml_diff>
--- a/Journal de Developpement.docx
+++ b/Journal de Developpement.docx
@@ -1506,7 +1506,7 @@
         <w:rPr>
           <w:rFonts w:ascii="Segoe UI Emoji" w:hAnsi="Segoe UI Emoji" w:cs="Segoe UI Emoji"/>
         </w:rPr>
-        <w:t>❌</w:t>
+        <w:t>✅</w:t>
       </w:r>
     </w:p>
     <w:p>
@@ -1570,7 +1570,7 @@
         <w:rPr>
           <w:rFonts w:ascii="Segoe UI Emoji" w:hAnsi="Segoe UI Emoji" w:cs="Segoe UI Emoji"/>
         </w:rPr>
-        <w:t>❌</w:t>
+        <w:t>✅</w:t>
       </w:r>
     </w:p>
     <w:p>
@@ -3217,7 +3217,7 @@
     <w:p>
       <w:r>
         <w:drawing>
-          <wp:inline distT="0" distB="0" distL="0" distR="0" wp14:anchorId="0F5E47F9" wp14:editId="14722AF9">
+          <wp:inline distT="0" distB="0" distL="0" distR="0" wp14:anchorId="0F5E47F9" wp14:editId="5C45FD2A">
             <wp:extent cx="5760720" cy="2990850"/>
             <wp:effectExtent l="0" t="0" r="0" b="0"/>
             <wp:docPr id="1093152962" name="Image 1" descr="Screnshot de mon projet de moteur 3D. On peut voir 5 fenêtres :&#10;&#10;- Le hierarchy insepctor qui liste les objets présents dans la scène 3D&#10;- La fenêtre qui contient la scène 3D, soit un cube bleu sur un grillage&#10;- Une fênêtre en bas qui contient un simple &quot; Bienvenue dans la première fenêtre ! c'est une belle fenêtre ! &quot;&#10;- Une fenêtre bleue indépendante qui tient le contexte de rendu pour DirectX 12&#10;- Une fenêtre de debug"/>
@@ -3275,7 +3275,7 @@
       <w:r>
         <w:lastRenderedPageBreak/>
         <w:drawing>
-          <wp:inline distT="0" distB="0" distL="0" distR="0" wp14:anchorId="121E72D2" wp14:editId="096F7899">
+          <wp:inline distT="0" distB="0" distL="0" distR="0" wp14:anchorId="121E72D2" wp14:editId="0B15BED1">
             <wp:extent cx="5760720" cy="2840355"/>
             <wp:effectExtent l="0" t="0" r="0" b="0"/>
             <wp:docPr id="251274229" name="Image 1"/>
@@ -3908,6 +3908,56 @@
       <w:r>
         <w:lastRenderedPageBreak/>
         <w:t>fenêtres HTML. Ben j’ai laissé tombé. Et j’ai choisi arbitrairement de me contenter d’apprendre à réellement manier ImGUI.</w:t>
+      </w:r>
+    </w:p>
+    <w:p>
+      <w:pPr>
+        <w:ind w:left="360"/>
+        <w:rPr>
+          <w:u w:val="single"/>
+        </w:rPr>
+      </w:pPr>
+      <w:r>
+        <w:rPr>
+          <w:u w:val="single"/>
+        </w:rPr>
+        <w:t xml:space="preserve">11 Août 2025 : </w:t>
+      </w:r>
+    </w:p>
+    <w:p>
+      <w:pPr>
+        <w:pStyle w:val="Paragraphedeliste"/>
+        <w:numPr>
+          <w:ilvl w:val="0"/>
+          <w:numId w:val="3"/>
+        </w:numPr>
+      </w:pPr>
+      <w:r>
+        <w:t>J’ai fini d’implémenter la sélection et la manipulation de Vertices</w:t>
+      </w:r>
+    </w:p>
+    <w:p>
+      <w:pPr>
+        <w:pStyle w:val="Paragraphedeliste"/>
+        <w:numPr>
+          <w:ilvl w:val="0"/>
+          <w:numId w:val="3"/>
+        </w:numPr>
+      </w:pPr>
+      <w:r>
+        <w:t>J’ai créé le mode de sélection 3D pour les faces dans la fenêtre 3D</w:t>
+      </w:r>
+    </w:p>
+    <w:p>
+      <w:pPr>
+        <w:pStyle w:val="Paragraphedeliste"/>
+        <w:numPr>
+          <w:ilvl w:val="0"/>
+          <w:numId w:val="3"/>
+        </w:numPr>
+      </w:pPr>
+      <w:r>
+        <w:t xml:space="preserve">J’ai implémenté la sélection et la transformation de faces. </w:t>
       </w:r>
     </w:p>
     <w:sectPr>

</xml_diff>

<commit_message>
edge mode for 3D window with selection and manipulation
</commit_message>
<xml_diff>
--- a/Journal de Developpement.docx
+++ b/Journal de Developpement.docx
@@ -1479,21 +1479,31 @@
         <w:rPr>
           <w:rFonts w:ascii="Segoe UI Emoji" w:hAnsi="Segoe UI Emoji" w:cs="Segoe UI Emoji"/>
         </w:rPr>
-        <w:t>❌</w:t>
-      </w:r>
-    </w:p>
-    <w:p>
-      <w:pPr>
-        <w:pStyle w:val="Paragraphedeliste"/>
-        <w:numPr>
-          <w:ilvl w:val="0"/>
-          <w:numId w:val="4"/>
-        </w:numPr>
-      </w:pPr>
-      <w:r>
-        <w:rPr>
-          <w:rFonts w:ascii="Segoe UI Emoji" w:hAnsi="Segoe UI Emoji" w:cs="Segoe UI Emoji"/>
-        </w:rPr>
+        <w:t>✅</w:t>
+      </w:r>
+    </w:p>
+    <w:p>
+      <w:pPr>
+        <w:pStyle w:val="Paragraphedeliste"/>
+        <w:numPr>
+          <w:ilvl w:val="0"/>
+          <w:numId w:val="4"/>
+        </w:numPr>
+      </w:pPr>
+    </w:p>
+    <w:p>
+      <w:pPr>
+        <w:pStyle w:val="Paragraphedeliste"/>
+        <w:numPr>
+          <w:ilvl w:val="0"/>
+          <w:numId w:val="4"/>
+        </w:numPr>
+      </w:pPr>
+      <w:r>
+        <w:rPr>
+          <w:rFonts w:ascii="Segoe UI Emoji" w:hAnsi="Segoe UI Emoji" w:cs="Segoe UI Emoji"/>
+        </w:rPr>
+        <w:lastRenderedPageBreak/>
         <w:t>Sélection de faces :</w:t>
       </w:r>
       <w:r>
@@ -1521,7 +1531,6 @@
         <w:rPr>
           <w:rFonts w:ascii="Segoe UI Emoji" w:hAnsi="Segoe UI Emoji" w:cs="Segoe UI Emoji"/>
         </w:rPr>
-        <w:lastRenderedPageBreak/>
         <w:t xml:space="preserve">Manipulation de vertices : </w:t>
       </w:r>
       <w:r>
@@ -1549,7 +1558,7 @@
         <w:rPr>
           <w:rFonts w:ascii="Segoe UI Emoji" w:hAnsi="Segoe UI Emoji" w:cs="Segoe UI Emoji"/>
         </w:rPr>
-        <w:t>❌</w:t>
+        <w:t>✅</w:t>
       </w:r>
     </w:p>
     <w:p>
@@ -3217,7 +3226,7 @@
     <w:p>
       <w:r>
         <w:drawing>
-          <wp:inline distT="0" distB="0" distL="0" distR="0" wp14:anchorId="0F5E47F9" wp14:editId="5C45FD2A">
+          <wp:inline distT="0" distB="0" distL="0" distR="0" wp14:anchorId="0F5E47F9" wp14:editId="44975749">
             <wp:extent cx="5760720" cy="2990850"/>
             <wp:effectExtent l="0" t="0" r="0" b="0"/>
             <wp:docPr id="1093152962" name="Image 1" descr="Screnshot de mon projet de moteur 3D. On peut voir 5 fenêtres :&#10;&#10;- Le hierarchy insepctor qui liste les objets présents dans la scène 3D&#10;- La fenêtre qui contient la scène 3D, soit un cube bleu sur un grillage&#10;- Une fênêtre en bas qui contient un simple &quot; Bienvenue dans la première fenêtre ! c'est une belle fenêtre ! &quot;&#10;- Une fenêtre bleue indépendante qui tient le contexte de rendu pour DirectX 12&#10;- Une fenêtre de debug"/>
@@ -3275,7 +3284,7 @@
       <w:r>
         <w:lastRenderedPageBreak/>
         <w:drawing>
-          <wp:inline distT="0" distB="0" distL="0" distR="0" wp14:anchorId="121E72D2" wp14:editId="0B15BED1">
+          <wp:inline distT="0" distB="0" distL="0" distR="0" wp14:anchorId="121E72D2" wp14:editId="247F5973">
             <wp:extent cx="5760720" cy="2840355"/>
             <wp:effectExtent l="0" t="0" r="0" b="0"/>
             <wp:docPr id="251274229" name="Image 1"/>
@@ -3958,6 +3967,32 @@
       </w:pPr>
       <w:r>
         <w:t xml:space="preserve">J’ai implémenté la sélection et la transformation de faces. </w:t>
+      </w:r>
+    </w:p>
+    <w:p>
+      <w:pPr>
+        <w:ind w:left="360"/>
+        <w:rPr>
+          <w:u w:val="single"/>
+        </w:rPr>
+      </w:pPr>
+      <w:r>
+        <w:rPr>
+          <w:u w:val="single"/>
+        </w:rPr>
+        <w:t>12 Août 2025 :</w:t>
+      </w:r>
+    </w:p>
+    <w:p>
+      <w:pPr>
+        <w:pStyle w:val="Paragraphedeliste"/>
+        <w:numPr>
+          <w:ilvl w:val="0"/>
+          <w:numId w:val="3"/>
+        </w:numPr>
+      </w:pPr>
+      <w:r>
+        <w:t>J’ai implémenté la sélection de edges ainsi que la manipulation</w:t>
       </w:r>
     </w:p>
     <w:sectPr>

</xml_diff>

<commit_message>
Extrude face and click handling refactor
</commit_message>
<xml_diff>
--- a/Journal de Developpement.docx
+++ b/Journal de Developpement.docx
@@ -1621,6 +1621,33 @@
         <w:rPr>
           <w:rFonts w:ascii="Segoe UI Emoji" w:hAnsi="Segoe UI Emoji" w:cs="Segoe UI Emoji"/>
         </w:rPr>
+        <w:t>✅</w:t>
+      </w:r>
+      <w:r>
+        <w:rPr>
+          <w:rFonts w:ascii="Segoe UI Emoji" w:hAnsi="Segoe UI Emoji" w:cs="Segoe UI Emoji"/>
+        </w:rPr>
+        <w:t> (à améliorer)</w:t>
+      </w:r>
+    </w:p>
+    <w:p>
+      <w:pPr>
+        <w:pStyle w:val="Paragraphedeliste"/>
+        <w:numPr>
+          <w:ilvl w:val="0"/>
+          <w:numId w:val="4"/>
+        </w:numPr>
+      </w:pPr>
+      <w:r>
+        <w:rPr>
+          <w:rFonts w:ascii="Segoe UI Emoji" w:hAnsi="Segoe UI Emoji" w:cs="Segoe UI Emoji"/>
+        </w:rPr>
+        <w:t xml:space="preserve">Faire un DNA_MESH inspiré de Blender qui permettra de suivre les modifications sur les mesh : </w:t>
+      </w:r>
+      <w:r>
+        <w:rPr>
+          <w:rFonts w:ascii="Segoe UI Emoji" w:hAnsi="Segoe UI Emoji" w:cs="Segoe UI Emoji"/>
+        </w:rPr>
         <w:t>❌</w:t>
       </w:r>
     </w:p>
@@ -2171,6 +2198,7 @@
         </w:numPr>
       </w:pPr>
       <w:r>
+        <w:lastRenderedPageBreak/>
         <w:t>Vertices, qui représentera les sommets de l’objet 3D sous forme de points noirs</w:t>
       </w:r>
       <w:r>
@@ -2213,7 +2241,6 @@
         </w:numPr>
       </w:pPr>
       <w:r>
-        <w:lastRenderedPageBreak/>
         <w:t xml:space="preserve">On veut pouvoir sélectionner les sommets individuellement et modifier leur position avec le gizmo : </w:t>
       </w:r>
       <w:r>
@@ -2621,6 +2648,7 @@
     </w:p>
     <w:p>
       <w:r>
+        <w:lastRenderedPageBreak/>
         <w:t>Ce qu’on veut c’est lui ajouter clairement la scène 3D via une flèche.</w:t>
       </w:r>
     </w:p>
@@ -2700,6 +2728,7 @@
     </w:p>
     <w:p>
       <w:r>
+        <w:lastRenderedPageBreak/>
         <w:drawing>
           <wp:inline distT="0" distB="0" distL="0" distR="0" wp14:anchorId="127B1D69" wp14:editId="7DF40750">
             <wp:extent cx="5764530" cy="3240405"/>
@@ -2920,6 +2949,7 @@
         <w:rPr>
           <w:u w:val="single"/>
         </w:rPr>
+        <w:lastRenderedPageBreak/>
         <w:t xml:space="preserve">05 mai 2025 : </w:t>
       </w:r>
     </w:p>
@@ -2950,7 +2980,6 @@
     </w:p>
     <w:p>
       <w:r>
-        <w:lastRenderedPageBreak/>
         <w:drawing>
           <wp:inline distT="0" distB="0" distL="0" distR="0" wp14:anchorId="7ED4BD90" wp14:editId="730B9682">
             <wp:extent cx="5760720" cy="4610735"/>
@@ -3033,6 +3062,7 @@
     </w:p>
     <w:p>
       <w:r>
+        <w:lastRenderedPageBreak/>
         <w:t>J’ai amélioré la sélection de l’objet 3D. Maintenant ça tient vraiment compte de la position de la caméra et ça détecte beaucoup mieux la position de l’objet. On tient compte de la taille et de la largeur de la fenêtre ImGUI et plus vraiment de celle du contexte openGL. La déselection et sélection fonctionnent également mieux.</w:t>
       </w:r>
     </w:p>
@@ -3082,68 +3112,68 @@
         <w:rPr>
           <w:u w:val="single"/>
         </w:rPr>
+        <w:t>17 mai 2025 :</w:t>
+      </w:r>
+    </w:p>
+    <w:p>
+      <w:r>
+        <w:t xml:space="preserve">Après une bonne journée dans les transports en commun, j’ai pu trouver du temps pour bosser l’inspecteur hiérarchique. J’ai mis en place des fonctions pour créer un système de surbrillance, lorsque la souris arrive à un item de la liste. Lorsqu’on fait un clic gauche sur l’item, il passe du jaune au rouge. </w:t>
+      </w:r>
+    </w:p>
+    <w:p>
+      <w:r>
+        <w:t>L’objet sélectionné va sélectionner l’objet correspondant dans la scène 3D avec un gizmo, qui appliquera les transforms souhaités sur l’objet. On peut déselectionner l’objet depuis l’inspecteur ce qui fait disparaître le gizmo</w:t>
+      </w:r>
+      <w:r>
+        <w:t xml:space="preserve">. </w:t>
+      </w:r>
+    </w:p>
+    <w:p>
+      <w:r>
+        <w:t xml:space="preserve">Le reste de l’après-midi, j’ai tenté de comprendre comment à partir de la scène 3D, je pouvais indiquer dans l’inspecteur hiérarchique l’objet </w:t>
+      </w:r>
+      <w:r>
+        <w:t xml:space="preserve">actuellement </w:t>
+      </w:r>
+      <w:r>
+        <w:t xml:space="preserve">sélectionné. </w:t>
+      </w:r>
+      <w:r>
+        <w:t>J’ai réussi en faisant en sorte que la classe hiérarchy inspecteur soit membre de la classe ThreeDWindow et en faisant de ThreeDWindow une classe membre de l’inspecteur. La déselection fonctionne aussi.</w:t>
+      </w:r>
+    </w:p>
+    <w:p/>
+    <w:p>
+      <w:pPr>
+        <w:rPr>
+          <w:u w:val="single"/>
+        </w:rPr>
+      </w:pPr>
+      <w:r>
+        <w:rPr>
+          <w:u w:val="single"/>
+        </w:rPr>
+        <w:t>22 mai 2025 :</w:t>
+      </w:r>
+    </w:p>
+    <w:p>
+      <w:r>
+        <w:t xml:space="preserve">J’ai dû lâcher le projet deux trois jours par flemme, et aussi parce que ben, je dois trouver un travail IRL (mais je me fais aucun soucis de ce côté-là). Mais aujourd’hui j’ai pu reprendre le projet. J’ai activé le mode Docking d’ImGui. </w:t>
+      </w:r>
+    </w:p>
+    <w:p>
+      <w:r>
+        <w:t>Ce qui nous donne ce rendu :</w:t>
+      </w:r>
+    </w:p>
+    <w:p>
+      <w:r>
+        <w:t xml:space="preserve">J’ai commencé à faire un système qui permettra la lecture et la sauvegarde d’un fichier de config. </w:t>
+      </w:r>
+    </w:p>
+    <w:p>
+      <w:r>
         <w:lastRenderedPageBreak/>
-        <w:t>17 mai 2025 :</w:t>
-      </w:r>
-    </w:p>
-    <w:p>
-      <w:r>
-        <w:t xml:space="preserve">Après une bonne journée dans les transports en commun, j’ai pu trouver du temps pour bosser l’inspecteur hiérarchique. J’ai mis en place des fonctions pour créer un système de surbrillance, lorsque la souris arrive à un item de la liste. Lorsqu’on fait un clic gauche sur l’item, il passe du jaune au rouge. </w:t>
-      </w:r>
-    </w:p>
-    <w:p>
-      <w:r>
-        <w:t>L’objet sélectionné va sélectionner l’objet correspondant dans la scène 3D avec un gizmo, qui appliquera les transforms souhaités sur l’objet. On peut déselectionner l’objet depuis l’inspecteur ce qui fait disparaître le gizmo</w:t>
-      </w:r>
-      <w:r>
-        <w:t xml:space="preserve">. </w:t>
-      </w:r>
-    </w:p>
-    <w:p>
-      <w:r>
-        <w:t xml:space="preserve">Le reste de l’après-midi, j’ai tenté de comprendre comment à partir de la scène 3D, je pouvais indiquer dans l’inspecteur hiérarchique l’objet </w:t>
-      </w:r>
-      <w:r>
-        <w:t xml:space="preserve">actuellement </w:t>
-      </w:r>
-      <w:r>
-        <w:t xml:space="preserve">sélectionné. </w:t>
-      </w:r>
-      <w:r>
-        <w:t>J’ai réussi en faisant en sorte que la classe hiérarchy inspecteur soit membre de la classe ThreeDWindow et en faisant de ThreeDWindow une classe membre de l’inspecteur. La déselection fonctionne aussi.</w:t>
-      </w:r>
-    </w:p>
-    <w:p/>
-    <w:p>
-      <w:pPr>
-        <w:rPr>
-          <w:u w:val="single"/>
-        </w:rPr>
-      </w:pPr>
-      <w:r>
-        <w:rPr>
-          <w:u w:val="single"/>
-        </w:rPr>
-        <w:t>22 mai 2025 :</w:t>
-      </w:r>
-    </w:p>
-    <w:p>
-      <w:r>
-        <w:t xml:space="preserve">J’ai dû lâcher le projet deux trois jours par flemme, et aussi parce que ben, je dois trouver un travail IRL (mais je me fais aucun soucis de ce côté-là). Mais aujourd’hui j’ai pu reprendre le projet. J’ai activé le mode Docking d’ImGui. </w:t>
-      </w:r>
-    </w:p>
-    <w:p>
-      <w:r>
-        <w:t>Ce qui nous donne ce rendu :</w:t>
-      </w:r>
-    </w:p>
-    <w:p>
-      <w:r>
-        <w:t xml:space="preserve">J’ai commencé à faire un système qui permettra la lecture et la sauvegarde d’un fichier de config. </w:t>
-      </w:r>
-    </w:p>
-    <w:p>
-      <w:r>
         <w:drawing>
           <wp:inline distT="0" distB="0" distL="0" distR="0" wp14:anchorId="29034C27" wp14:editId="033379C4">
             <wp:extent cx="5760720" cy="2945130"/>
@@ -3196,37 +3226,37 @@
     </w:p>
     <w:p>
       <w:r>
+        <w:t>J’ai commencé à implémenter les bases de DirectX 12 dans le programme et à le faire fonctionner avec OpenGL (DirectX 12 étant notamment très utilisé dans l’industrie). Le but final est de proposer un moteur proposant plusieurs API graphiques. OpenGL pour les projets simple, DirectX 12 pour les projets plus complexes. Comme ça les gens qui utilisent l’un ou l’autre pourront coder leur shaders sur Simili.</w:t>
+      </w:r>
+    </w:p>
+    <w:p>
+      <w:pPr>
+        <w:rPr>
+          <w:u w:val="single"/>
+        </w:rPr>
+      </w:pPr>
+      <w:r>
+        <w:rPr>
+          <w:u w:val="single"/>
+        </w:rPr>
+        <w:t>26 mai 2025 :</w:t>
+      </w:r>
+    </w:p>
+    <w:p>
+      <w:r>
+        <w:t>C’est un bon mois de développement qui s’achève mais on a une bonne base du projet. Le projet peut initier une fenêtre openGL dans une fenêtre ImGUI, et on peut lancer une fenêtre DirectX 12 dans une fenêtre indépendante. On est même capables de détecter le hardware utilisé par le PC.</w:t>
+      </w:r>
+    </w:p>
+    <w:p>
+      <w:r>
+        <w:t>En théorie, il y aura juste besoin de continuer le développement de la stack bas niveau de DirectX 12 quand on décidera de faire des projets qui tourneront sur DirectX 12 plutôt que sur OpenGL.</w:t>
+      </w:r>
+    </w:p>
+    <w:p>
+      <w:r>
         <w:lastRenderedPageBreak/>
-        <w:t>J’ai commencé à implémenter les bases de DirectX 12 dans le programme et à le faire fonctionner avec OpenGL (DirectX 12 étant notamment très utilisé dans l’industrie). Le but final est de proposer un moteur proposant plusieurs API graphiques. OpenGL pour les projets simple, DirectX 12 pour les projets plus complexes. Comme ça les gens qui utilisent l’un ou l’autre pourront coder leur shaders sur Simili.</w:t>
-      </w:r>
-    </w:p>
-    <w:p>
-      <w:pPr>
-        <w:rPr>
-          <w:u w:val="single"/>
-        </w:rPr>
-      </w:pPr>
-      <w:r>
-        <w:rPr>
-          <w:u w:val="single"/>
-        </w:rPr>
-        <w:t>26 mai 2025 :</w:t>
-      </w:r>
-    </w:p>
-    <w:p>
-      <w:r>
-        <w:t>C’est un bon mois de développement qui s’achève mais on a une bonne base du projet. Le projet peut initier une fenêtre openGL dans une fenêtre ImGUI, et on peut lancer une fenêtre DirectX 12 dans une fenêtre indépendante. On est même capables de détecter le hardware utilisé par le PC.</w:t>
-      </w:r>
-    </w:p>
-    <w:p>
-      <w:r>
-        <w:t>En théorie, il y aura juste besoin de continuer le développement de la stack bas niveau de DirectX 12 quand on décidera de faire des projets qui tourneront sur DirectX 12 plutôt que sur OpenGL.</w:t>
-      </w:r>
-    </w:p>
-    <w:p>
-      <w:r>
         <w:drawing>
-          <wp:inline distT="0" distB="0" distL="0" distR="0" wp14:anchorId="0F5E47F9" wp14:editId="346D589F">
+          <wp:inline distT="0" distB="0" distL="0" distR="0" wp14:anchorId="0F5E47F9" wp14:editId="5D0BF00D">
             <wp:extent cx="5760720" cy="2990850"/>
             <wp:effectExtent l="0" t="0" r="0" b="0"/>
             <wp:docPr id="1093152962" name="Image 1" descr="Screnshot de mon projet de moteur 3D. On peut voir 5 fenêtres :&#10;&#10;- Le hierarchy insepctor qui liste les objets présents dans la scène 3D&#10;- La fenêtre qui contient la scène 3D, soit un cube bleu sur un grillage&#10;- Une fênêtre en bas qui contient un simple &quot; Bienvenue dans la première fenêtre ! c'est une belle fenêtre ! &quot;&#10;- Une fenêtre bleue indépendante qui tient le contexte de rendu pour DirectX 12&#10;- Une fenêtre de debug"/>
@@ -3282,9 +3312,8 @@
     </w:p>
     <w:p>
       <w:r>
-        <w:lastRenderedPageBreak/>
         <w:drawing>
-          <wp:inline distT="0" distB="0" distL="0" distR="0" wp14:anchorId="121E72D2" wp14:editId="0980FCC2">
+          <wp:inline distT="0" distB="0" distL="0" distR="0" wp14:anchorId="121E72D2" wp14:editId="4FB4902D">
             <wp:extent cx="5760720" cy="2840355"/>
             <wp:effectExtent l="0" t="0" r="0" b="0"/>
             <wp:docPr id="251274229" name="Image 1"/>
@@ -3373,7 +3402,11 @@
         <w:t xml:space="preserve">J’ai corrigé le code du fichier MainSoftwareGUI.CPP pour le rendre </w:t>
       </w:r>
       <w:r>
-        <w:t>plus rationnel. J’ai créé des fonctions comme tryLoadLayout, autoSaveLayout, mainWindowOptions, popUpModal, pour rationnaliser au maximum le code, séparer les responsabilités, et rendre le code plus lisible. J’ai également activé le multiScreenSupport, cela a necessité bien sûr de corriger un peu la boucle de rendu, car ImGUi peut imporairement changer le contexte openGL quand il dessine ses platform windows (les fenêtre flottantes détachables). Il peut donc swapper le mauvais buffer, ce qui provoque des artefacts visuels. On doit donc «  forcer » la gestion du contexte OpenGL.</w:t>
+        <w:t xml:space="preserve">plus rationnel. J’ai créé des fonctions comme tryLoadLayout, autoSaveLayout, mainWindowOptions, popUpModal, </w:t>
+      </w:r>
+      <w:r>
+        <w:lastRenderedPageBreak/>
+        <w:t>pour rationnaliser au maximum le code, séparer les responsabilités, et rendre le code plus lisible. J’ai également activé le multiScreenSupport, cela a necessité bien sûr de corriger un peu la boucle de rendu, car ImGUi peut imporairement changer le contexte openGL quand il dessine ses platform windows (les fenêtre flottantes détachables). Il peut donc swapper le mauvais buffer, ce qui provoque des artefacts visuels. On doit donc «  forcer » la gestion du contexte OpenGL.</w:t>
       </w:r>
     </w:p>
     <w:p>
@@ -3445,8 +3478,413 @@
         <w:rPr>
           <w:u w:val="single"/>
         </w:rPr>
+        <w:t>17 juin 2025 :</w:t>
+      </w:r>
+    </w:p>
+    <w:p>
+      <w:pPr>
+        <w:pStyle w:val="Paragraphedeliste"/>
+        <w:numPr>
+          <w:ilvl w:val="0"/>
+          <w:numId w:val="3"/>
+        </w:numPr>
+      </w:pPr>
+      <w:r>
+        <w:t>J’ai pas repris ce journal depuis un moment. J’ai réussi à implémenter le système de la sélection multiple depuis l’inspecteur hiérarchique et la fenêtre 3D.</w:t>
+      </w:r>
+    </w:p>
+    <w:p>
+      <w:pPr>
+        <w:ind w:left="360"/>
+        <w:rPr>
+          <w:u w:val="single"/>
+        </w:rPr>
+      </w:pPr>
+      <w:r>
+        <w:rPr>
+          <w:u w:val="single"/>
+        </w:rPr>
+        <w:t>18 juin 2025 :</w:t>
+      </w:r>
+    </w:p>
+    <w:p>
+      <w:pPr>
+        <w:ind w:left="360"/>
+      </w:pPr>
+      <w:r>
+        <w:t>J’ai fait une correction du système de déplacement. Maintenant quand on manipule les objets, on le fait à partir du centre d’un gizmo dessiné par le centre de la position des objets de la liste des objets sélectionnés. Conséquence, les Objets peuvent être scale ou orbiter autour d’un centre lors des rotations</w:t>
+      </w:r>
+    </w:p>
+    <w:p>
+      <w:pPr>
+        <w:ind w:left="360"/>
+        <w:rPr>
+          <w:u w:val="single"/>
+        </w:rPr>
+      </w:pPr>
+      <w:r>
+        <w:rPr>
+          <w:u w:val="single"/>
+        </w:rPr>
+        <w:t xml:space="preserve">19 juin 2025 : </w:t>
+      </w:r>
+    </w:p>
+    <w:p>
+      <w:pPr>
+        <w:ind w:left="360"/>
+      </w:pPr>
+      <w:r>
+        <w:t xml:space="preserve">C’est un projet qui avance bien ! j’ai réussi à faire un début de système de hiérarchisation d’abord en bossant sur la liste de l’inspecteur hiérarchique. Il a fallut revoir la structure de sa fonction de rendering et corriger quelques absurdités. </w:t>
+      </w:r>
+    </w:p>
+    <w:p>
+      <w:pPr>
+        <w:ind w:left="360"/>
+      </w:pPr>
+      <w:r>
+        <w:t>Maintenant il faudrait que lorsqu’on détruit un objet enfant, il soit aussi retiré de la liste, que cette destruction s’applique aussi au reste de ses descendants.</w:t>
+      </w:r>
+    </w:p>
+    <w:p>
+      <w:pPr>
+        <w:ind w:left="360"/>
+        <w:rPr>
+          <w:u w:val="single"/>
+        </w:rPr>
+      </w:pPr>
+      <w:r>
+        <w:rPr>
+          <w:u w:val="single"/>
+        </w:rPr>
+        <w:t>22 juin 2025 :</w:t>
+      </w:r>
+    </w:p>
+    <w:p>
+      <w:pPr>
+        <w:ind w:left="360"/>
+      </w:pPr>
+      <w:r>
+        <w:t>J’ai implémenté la destruction récursive des objets 3D pour les enfants. Lorsqu’on détruit un objet, s’il s’avère qu’il a des enfants, ses enfants seront détruits.</w:t>
+      </w:r>
+    </w:p>
+    <w:p>
+      <w:pPr>
+        <w:ind w:left="360"/>
+      </w:pPr>
+      <w:r>
+        <w:t>J’ai rendu explicite aussi la matrice modèle du monde 3D dans le fichier ThreedSceneDrawer. On a maintenant de vraies coordonnées 3D globales. Quand on set la position d’un objet 3D à 0.0f , ça le set réellement au centre du monde.</w:t>
+      </w:r>
+    </w:p>
+    <w:p>
+      <w:pPr>
+        <w:ind w:left="360"/>
+      </w:pPr>
+    </w:p>
+    <w:p>
+      <w:pPr>
+        <w:ind w:left="360"/>
+        <w:rPr>
+          <w:u w:val="single"/>
+        </w:rPr>
+      </w:pPr>
+      <w:r>
+        <w:rPr>
+          <w:u w:val="single"/>
+        </w:rPr>
+        <w:t xml:space="preserve">03 Juillet 2025 : </w:t>
+      </w:r>
+    </w:p>
+    <w:p>
+      <w:pPr>
+        <w:ind w:left="360"/>
+      </w:pPr>
+      <w:r>
+        <w:t>Salut le journal ça faisait longtemps !</w:t>
+      </w:r>
+      <w:r>
+        <w:t xml:space="preserve"> J’ai entièrement refactorisé mon système de hiérarchisation. Maintenant on fonctionne entièrement sur un système de slots, et j’ai rendu le drag and drop plus clair</w:t>
+      </w:r>
+      <w:r>
+        <w:t>.</w:t>
+      </w:r>
+    </w:p>
+    <w:p>
+      <w:pPr>
+        <w:ind w:left="360"/>
+        <w:rPr>
+          <w:u w:val="single"/>
+        </w:rPr>
+      </w:pPr>
+      <w:r>
+        <w:rPr>
+          <w:u w:val="single"/>
+        </w:rPr>
+        <w:t>16 juillet 2025 :</w:t>
+      </w:r>
+    </w:p>
+    <w:p>
+      <w:pPr>
+        <w:ind w:left="360"/>
+      </w:pPr>
+      <w:r>
+        <w:t>Resalut le journal ! ça faisait également longtemps. J’ai terminé la refactorisation du système de hiérarchisation et j’en suis un peu fier.</w:t>
+      </w:r>
+    </w:p>
+    <w:p>
+      <w:pPr>
+        <w:ind w:left="360"/>
+      </w:pPr>
+      <w:r>
+        <w:t xml:space="preserve">Chaque slot est un bouton imgui, il peut s’agir soit d’un objet 3D, soit d’un empty (j’ai créé des emptys qui héritent des objets 3D afin d’occuper une place dans la mémoire et de permettre l’échange de slots). </w:t>
+      </w:r>
+    </w:p>
+    <w:p>
+      <w:pPr>
+        <w:ind w:left="360"/>
+      </w:pPr>
+      <w:r>
+        <w:t>Chaque slot contenant un objet peut avoir un enfant, et chaque enfant peut être déplacé librement.</w:t>
+      </w:r>
+    </w:p>
+    <w:p>
+      <w:pPr>
+        <w:ind w:left="360"/>
+        <w:rPr>
+          <w:u w:val="single"/>
+        </w:rPr>
+      </w:pPr>
+      <w:r>
+        <w:rPr>
+          <w:u w:val="single"/>
+        </w:rPr>
+        <w:t>18 juillet 2025 :</w:t>
+      </w:r>
+    </w:p>
+    <w:p>
+      <w:pPr>
+        <w:ind w:left="360"/>
+      </w:pPr>
+      <w:r>
+        <w:t xml:space="preserve">Règlement d’un bug qui faisait que les objets ayant été parentés peuvent </w:t>
+      </w:r>
+      <w:r>
+        <w:t xml:space="preserve">avoir des transformations </w:t>
+      </w:r>
+      <w:r>
+        <w:t>saccadé</w:t>
+      </w:r>
+      <w:r>
+        <w:t>e</w:t>
+      </w:r>
+      <w:r>
+        <w:t>s</w:t>
+      </w:r>
+    </w:p>
+    <w:p>
+      <w:pPr>
+        <w:ind w:left="360"/>
+        <w:rPr>
+          <w:u w:val="single"/>
+        </w:rPr>
+      </w:pPr>
+      <w:r>
+        <w:rPr>
+          <w:u w:val="single"/>
+        </w:rPr>
+        <w:t>20 juillet 2025 :</w:t>
+      </w:r>
+    </w:p>
+    <w:p>
+      <w:pPr>
+        <w:ind w:left="360"/>
+      </w:pPr>
+      <w:r>
+        <w:t xml:space="preserve">Simili devient petit un vrai moteur 3D. </w:t>
+      </w:r>
+      <w:r>
+        <w:t xml:space="preserve">Chère journal de développement, désormais les parents appliquent leurs transformations sur leurs enfants. Et les enfants peuvent être transformés au niveau local. </w:t>
+      </w:r>
+    </w:p>
+    <w:p>
+      <w:pPr>
+        <w:ind w:left="360"/>
+      </w:pPr>
+      <w:r>
+        <w:t xml:space="preserve">Je ne sais pas encore comment ça va tourner pour la suite, et j’hésite quant à la direction à prendre. Je pense que que je vais problème travailler sur la modélisation 3D en elle-même avec les faces, vertices, et edges. Mais une chose est sûre : On avance. </w:t>
+      </w:r>
+    </w:p>
+    <w:p>
+      <w:pPr>
+        <w:pStyle w:val="Paragraphedeliste"/>
+        <w:numPr>
+          <w:ilvl w:val="0"/>
+          <w:numId w:val="3"/>
+        </w:numPr>
+      </w:pPr>
+      <w:r>
+        <w:t>Mise à jour d’OpenGL vers la version 4.6</w:t>
+      </w:r>
+    </w:p>
+    <w:p>
+      <w:pPr>
+        <w:pStyle w:val="Paragraphedeliste"/>
+        <w:numPr>
+          <w:ilvl w:val="0"/>
+          <w:numId w:val="3"/>
+        </w:numPr>
+      </w:pPr>
+      <w:r>
+        <w:t>J’ai commencé à créer le début des sommets 3D.</w:t>
+      </w:r>
+    </w:p>
+    <w:p>
+      <w:pPr>
+        <w:ind w:left="360"/>
+        <w:rPr>
+          <w:u w:val="single"/>
+        </w:rPr>
+      </w:pPr>
+      <w:r>
+        <w:rPr>
+          <w:u w:val="single"/>
+        </w:rPr>
+        <w:t>21 juillet 2025 :</w:t>
+      </w:r>
+    </w:p>
+    <w:p>
+      <w:pPr>
+        <w:pStyle w:val="Paragraphedeliste"/>
+        <w:numPr>
+          <w:ilvl w:val="0"/>
+          <w:numId w:val="3"/>
+        </w:numPr>
+      </w:pPr>
+      <w:r>
+        <w:t>Début du dessin des</w:t>
+      </w:r>
+      <w:r>
+        <w:t xml:space="preserve"> </w:t>
+      </w:r>
+      <w:r>
+        <w:t>Edges</w:t>
+      </w:r>
+      <w:r>
+        <w:t>.</w:t>
+      </w:r>
+    </w:p>
+    <w:p>
+      <w:pPr>
+        <w:pStyle w:val="Paragraphedeliste"/>
+        <w:numPr>
+          <w:ilvl w:val="0"/>
+          <w:numId w:val="3"/>
+        </w:numPr>
+      </w:pPr>
+      <w:r>
+        <w:t>Fin de la création des Faces et «  connexion » à leur modèle.</w:t>
+      </w:r>
+    </w:p>
+    <w:p>
+      <w:pPr>
+        <w:ind w:left="360"/>
+        <w:rPr>
+          <w:u w:val="single"/>
+        </w:rPr>
+      </w:pPr>
+      <w:r>
+        <w:rPr>
+          <w:u w:val="single"/>
+        </w:rPr>
+        <w:t>03 Août 2025 :</w:t>
+      </w:r>
+    </w:p>
+    <w:p>
+      <w:pPr>
+        <w:pStyle w:val="Paragraphedeliste"/>
+        <w:numPr>
+          <w:ilvl w:val="0"/>
+          <w:numId w:val="3"/>
+        </w:numPr>
+      </w:pPr>
+      <w:r>
+        <w:t>On peut sélectionner les sommets</w:t>
+      </w:r>
+      <w:r>
+        <w:t xml:space="preserve"> des objets</w:t>
+      </w:r>
+      <w:r>
+        <w:t xml:space="preserve"> et faire apparaître le imGuizmo sur le sommet sélectionné</w:t>
+      </w:r>
+    </w:p>
+    <w:p>
+      <w:pPr>
+        <w:pStyle w:val="Paragraphedeliste"/>
+        <w:numPr>
+          <w:ilvl w:val="0"/>
+          <w:numId w:val="3"/>
+        </w:numPr>
+      </w:pPr>
+      <w:r>
+        <w:t xml:space="preserve">On a un début de mode de sélection : </w:t>
+      </w:r>
+      <w:r>
+        <w:t>Sélection normale de modèles 3D et Vert</w:t>
+      </w:r>
+      <w:r>
+        <w:t>ices</w:t>
+      </w:r>
+    </w:p>
+    <w:p>
+      <w:pPr>
+        <w:ind w:left="360"/>
+        <w:rPr>
+          <w:u w:val="single"/>
+        </w:rPr>
+      </w:pPr>
+      <w:r>
+        <w:rPr>
+          <w:u w:val="single"/>
+        </w:rPr>
+        <w:t>04 Août 2025 :</w:t>
+      </w:r>
+    </w:p>
+    <w:p>
+      <w:pPr>
+        <w:pStyle w:val="Paragraphedeliste"/>
+        <w:numPr>
+          <w:ilvl w:val="0"/>
+          <w:numId w:val="3"/>
+        </w:numPr>
+      </w:pPr>
+      <w:r>
         <w:lastRenderedPageBreak/>
-        <w:t>17 juin 2025 :</w:t>
+        <w:t>J’ai commencé à refactoré plus sérieusement le dossier src/UI, notamment pour le Hierarchy Inspector. J’ai créé une classe HandleHierarchyInteractions qui est déclarée comme friendly class dans la classe Hierarchy Inspector, permettant d’employer les membres privés de Hierarchy Inspector à la première. Et j’ai séparé les responsabilités et je me retrouve avec un fichier moins conséquent (450 lignes environ contre 800).</w:t>
+      </w:r>
+    </w:p>
+    <w:p>
+      <w:pPr>
+        <w:ind w:left="360"/>
+        <w:rPr>
+          <w:u w:val="single"/>
+        </w:rPr>
+      </w:pPr>
+      <w:r>
+        <w:rPr>
+          <w:u w:val="single"/>
+        </w:rPr>
+        <w:t>08 Août 2025</w:t>
+      </w:r>
+      <w:r>
+        <w:rPr>
+          <w:u w:val="single"/>
+        </w:rPr>
+        <w:t xml:space="preserve"> (et depuis le 4 août)</w:t>
+      </w:r>
+      <w:r>
+        <w:rPr>
+          <w:u w:val="single"/>
+        </w:rPr>
+        <w:t> :</w:t>
       </w:r>
     </w:p>
     <w:p>
@@ -3458,7 +3896,55 @@
         </w:numPr>
       </w:pPr>
       <w:r>
-        <w:t>J’ai pas repris ce journal depuis un moment. J’ai réussi à implémenter le système de la sélection multiple depuis l’inspecteur hiérarchique et la fenêtre 3D.</w:t>
+        <w:t xml:space="preserve">J’ai fini de refactorer et de corriger le Hierarchy Inspector. </w:t>
+      </w:r>
+    </w:p>
+    <w:p>
+      <w:pPr>
+        <w:pStyle w:val="Paragraphedeliste"/>
+        <w:numPr>
+          <w:ilvl w:val="0"/>
+          <w:numId w:val="3"/>
+        </w:numPr>
+      </w:pPr>
+      <w:r>
+        <w:t>J’ai fait un autre design pour l’inspecteur hiérarchique.</w:t>
+      </w:r>
+    </w:p>
+    <w:p>
+      <w:pPr>
+        <w:pStyle w:val="Paragraphedeliste"/>
+        <w:numPr>
+          <w:ilvl w:val="0"/>
+          <w:numId w:val="3"/>
+        </w:numPr>
+      </w:pPr>
+      <w:r>
+        <w:t xml:space="preserve">J’ai fini de refactorer la manipulation des objets depuis la fenêtre 3D. J’ai mis tout ça dans le dossier Engine. </w:t>
+      </w:r>
+    </w:p>
+    <w:p>
+      <w:pPr>
+        <w:pStyle w:val="Paragraphedeliste"/>
+        <w:numPr>
+          <w:ilvl w:val="0"/>
+          <w:numId w:val="3"/>
+        </w:numPr>
+      </w:pPr>
+      <w:r>
+        <w:t>J’ai fini de bosser sur la sélection et le déplacement des vertices et j’ai corrigé la mise à jour des faces lors du déplacement des vertices.</w:t>
+      </w:r>
+    </w:p>
+    <w:p>
+      <w:pPr>
+        <w:pStyle w:val="Paragraphedeliste"/>
+        <w:numPr>
+          <w:ilvl w:val="0"/>
+          <w:numId w:val="3"/>
+        </w:numPr>
+      </w:pPr>
+      <w:r>
+        <w:t>J’ai perdu une bonne journée de développement car j’ai tenté d’intégrer CEF Chromium Embded Framework afin de voir si je pouvais remplacer l’UI par des fenêtres HTML. Ben j’ai laissé tombé. Et j’ai choisi arbitrairement de me contenter d’apprendre à réellement manier ImGUI.</w:t>
       </w:r>
     </w:p>
     <w:p>
@@ -3472,15 +3958,69 @@
         <w:rPr>
           <w:u w:val="single"/>
         </w:rPr>
-        <w:t>18 juin 2025 :</w:t>
+        <w:t xml:space="preserve">11 Août 2025 : </w:t>
+      </w:r>
+    </w:p>
+    <w:p>
+      <w:pPr>
+        <w:pStyle w:val="Paragraphedeliste"/>
+        <w:numPr>
+          <w:ilvl w:val="0"/>
+          <w:numId w:val="3"/>
+        </w:numPr>
+      </w:pPr>
+      <w:r>
+        <w:t>J’ai fini d’implémenter la sélection et la manipulation de Vertices</w:t>
+      </w:r>
+    </w:p>
+    <w:p>
+      <w:pPr>
+        <w:pStyle w:val="Paragraphedeliste"/>
+        <w:numPr>
+          <w:ilvl w:val="0"/>
+          <w:numId w:val="3"/>
+        </w:numPr>
+      </w:pPr>
+      <w:r>
+        <w:t>J’ai créé le mode de sélection 3D pour les faces dans la fenêtre 3D</w:t>
+      </w:r>
+    </w:p>
+    <w:p>
+      <w:pPr>
+        <w:pStyle w:val="Paragraphedeliste"/>
+        <w:numPr>
+          <w:ilvl w:val="0"/>
+          <w:numId w:val="3"/>
+        </w:numPr>
+      </w:pPr>
+      <w:r>
+        <w:t xml:space="preserve">J’ai implémenté la sélection et la transformation de faces. </w:t>
       </w:r>
     </w:p>
     <w:p>
       <w:pPr>
         <w:ind w:left="360"/>
-      </w:pPr>
-      <w:r>
-        <w:t>J’ai fait une correction du système de déplacement. Maintenant quand on manipule les objets, on le fait à partir du centre d’un gizmo dessiné par le centre de la position des objets de la liste des objets sélectionnés. Conséquence, les Objets peuvent être scale ou orbiter autour d’un centre lors des rotations</w:t>
+        <w:rPr>
+          <w:u w:val="single"/>
+        </w:rPr>
+      </w:pPr>
+      <w:r>
+        <w:rPr>
+          <w:u w:val="single"/>
+        </w:rPr>
+        <w:t>12 Août 2025 :</w:t>
+      </w:r>
+    </w:p>
+    <w:p>
+      <w:pPr>
+        <w:pStyle w:val="Paragraphedeliste"/>
+        <w:numPr>
+          <w:ilvl w:val="0"/>
+          <w:numId w:val="3"/>
+        </w:numPr>
+      </w:pPr>
+      <w:r>
+        <w:t>J’ai implémenté la sélection de edges ainsi que la manipulation</w:t>
       </w:r>
     </w:p>
     <w:p>
@@ -3494,7 +4034,7 @@
         <w:rPr>
           <w:u w:val="single"/>
         </w:rPr>
-        <w:t xml:space="preserve">19 juin 2025 : </w:t>
+        <w:t>13 Août 2025 :</w:t>
       </w:r>
     </w:p>
     <w:p>
@@ -3502,519 +4042,32 @@
         <w:ind w:left="360"/>
       </w:pPr>
       <w:r>
-        <w:t xml:space="preserve">C’est un projet qui avance bien ! j’ai réussi à faire un début de système de hiérarchisation d’abord en bossant sur la liste de l’inspecteur hiérarchique. Il a fallut revoir la structure de sa fonction de rendering et corriger quelques absurdités. </w:t>
+        <w:t>J’ai commencé à réorganiser le dossier de travail et les fichiers et je me suis débarassé du fichier AssemblerLogic. C’était cool mais ça servait à rien. Et j’ai corrigé le main en conséquence.</w:t>
       </w:r>
     </w:p>
     <w:p>
       <w:pPr>
         <w:ind w:left="360"/>
-      </w:pPr>
-      <w:r>
-        <w:t>Maintenant il faudrait que lorsqu’on détruit un objet enfant, il soit aussi retiré de la liste, que cette destruction s’applique aussi au reste de ses descendants.</w:t>
+        <w:rPr>
+          <w:u w:val="single"/>
+        </w:rPr>
+      </w:pPr>
+      <w:r>
+        <w:rPr>
+          <w:u w:val="single"/>
+        </w:rPr>
+        <w:t>15 Août 2025 :</w:t>
       </w:r>
     </w:p>
     <w:p>
       <w:pPr>
         <w:ind w:left="360"/>
-        <w:rPr>
-          <w:u w:val="single"/>
-        </w:rPr>
-      </w:pPr>
-      <w:r>
-        <w:rPr>
-          <w:u w:val="single"/>
-        </w:rPr>
-        <w:t>22 juin 2025 :</w:t>
-      </w:r>
-    </w:p>
-    <w:p>
-      <w:pPr>
-        <w:ind w:left="360"/>
-      </w:pPr>
-      <w:r>
-        <w:t>J’ai implémenté la destruction récursive des objets 3D pour les enfants. Lorsqu’on détruit un objet, s’il s’avère qu’il a des enfants, ses enfants seront détruits.</w:t>
-      </w:r>
-    </w:p>
-    <w:p>
-      <w:pPr>
-        <w:ind w:left="360"/>
-      </w:pPr>
-      <w:r>
-        <w:t>J’ai rendu explicite aussi la matrice modèle du monde 3D dans le fichier ThreedSceneDrawer. On a maintenant de vraies coordonnées 3D globales. Quand on set la position d’un objet 3D à 0.0f , ça le set réellement au centre du monde.</w:t>
-      </w:r>
-    </w:p>
-    <w:p>
-      <w:pPr>
-        <w:ind w:left="360"/>
-      </w:pPr>
-    </w:p>
-    <w:p>
-      <w:pPr>
-        <w:ind w:left="360"/>
-        <w:rPr>
-          <w:u w:val="single"/>
-        </w:rPr>
-      </w:pPr>
-      <w:r>
-        <w:rPr>
-          <w:u w:val="single"/>
-        </w:rPr>
-        <w:t xml:space="preserve">03 Juillet 2025 : </w:t>
-      </w:r>
-    </w:p>
-    <w:p>
-      <w:pPr>
-        <w:ind w:left="360"/>
-      </w:pPr>
-      <w:r>
-        <w:t>Salut le journal ça faisait longtemps !</w:t>
-      </w:r>
-      <w:r>
-        <w:t xml:space="preserve"> J’ai entièrement refactorisé mon système de hiérarchisation. Maintenant on fonctionne entièrement sur un système de slots, et j’ai rendu le drag and drop plus clair</w:t>
-      </w:r>
-      <w:r>
-        <w:t>.</w:t>
-      </w:r>
-    </w:p>
-    <w:p>
-      <w:pPr>
-        <w:ind w:left="360"/>
-        <w:rPr>
-          <w:u w:val="single"/>
-        </w:rPr>
-      </w:pPr>
-      <w:r>
-        <w:rPr>
-          <w:u w:val="single"/>
-        </w:rPr>
-        <w:t>16 juillet 2025 :</w:t>
-      </w:r>
-    </w:p>
-    <w:p>
-      <w:pPr>
-        <w:ind w:left="360"/>
-      </w:pPr>
-      <w:r>
-        <w:t>Resalut le journal ! ça faisait également longtemps. J’ai terminé la refactorisation du système de hiérarchisation et j’en suis un peu fier.</w:t>
-      </w:r>
-    </w:p>
-    <w:p>
-      <w:pPr>
-        <w:ind w:left="360"/>
-      </w:pPr>
-      <w:r>
-        <w:t xml:space="preserve">Chaque slot est un bouton imgui, il peut s’agir soit d’un objet 3D, soit d’un empty (j’ai créé des emptys qui héritent des objets 3D afin d’occuper une place dans la mémoire et de permettre l’échange de slots). </w:t>
-      </w:r>
-    </w:p>
-    <w:p>
-      <w:pPr>
-        <w:ind w:left="360"/>
-      </w:pPr>
-      <w:r>
-        <w:t>Chaque slot contenant un objet peut avoir un enfant, et chaque enfant peut être déplacé librement.</w:t>
-      </w:r>
-    </w:p>
-    <w:p>
-      <w:pPr>
-        <w:ind w:left="360"/>
-        <w:rPr>
-          <w:u w:val="single"/>
-        </w:rPr>
-      </w:pPr>
-      <w:r>
-        <w:rPr>
-          <w:u w:val="single"/>
-        </w:rPr>
-        <w:lastRenderedPageBreak/>
-        <w:t>18 juillet 2025 :</w:t>
-      </w:r>
-    </w:p>
-    <w:p>
-      <w:pPr>
-        <w:ind w:left="360"/>
-      </w:pPr>
-      <w:r>
-        <w:t xml:space="preserve">Règlement d’un bug qui faisait que les objets ayant été parentés peuvent </w:t>
-      </w:r>
-      <w:r>
-        <w:t xml:space="preserve">avoir des transformations </w:t>
-      </w:r>
-      <w:r>
-        <w:t>saccadé</w:t>
-      </w:r>
-      <w:r>
-        <w:t>e</w:t>
-      </w:r>
-      <w:r>
-        <w:t>s</w:t>
-      </w:r>
-    </w:p>
-    <w:p>
-      <w:pPr>
-        <w:ind w:left="360"/>
-        <w:rPr>
-          <w:u w:val="single"/>
-        </w:rPr>
-      </w:pPr>
-      <w:r>
-        <w:rPr>
-          <w:u w:val="single"/>
-        </w:rPr>
-        <w:t>20 juillet 2025 :</w:t>
-      </w:r>
-    </w:p>
-    <w:p>
-      <w:pPr>
-        <w:ind w:left="360"/>
-      </w:pPr>
-      <w:r>
-        <w:t xml:space="preserve">Simili devient petit un vrai moteur 3D. </w:t>
-      </w:r>
-      <w:r>
-        <w:t xml:space="preserve">Chère journal de développement, désormais les parents appliquent leurs transformations sur leurs enfants. Et les enfants peuvent être transformés au niveau local. </w:t>
-      </w:r>
-    </w:p>
-    <w:p>
-      <w:pPr>
-        <w:ind w:left="360"/>
-      </w:pPr>
-      <w:r>
-        <w:t xml:space="preserve">Je ne sais pas encore comment ça va tourner pour la suite, et j’hésite quant à la direction à prendre. Je pense que que je vais problème travailler sur la modélisation 3D en elle-même avec les faces, vertices, et edges. Mais une chose est sûre : On avance. </w:t>
-      </w:r>
-    </w:p>
-    <w:p>
-      <w:pPr>
-        <w:pStyle w:val="Paragraphedeliste"/>
-        <w:numPr>
-          <w:ilvl w:val="0"/>
-          <w:numId w:val="3"/>
-        </w:numPr>
-      </w:pPr>
-      <w:r>
-        <w:t>Mise à jour d’OpenGL vers la version 4.6</w:t>
-      </w:r>
-    </w:p>
-    <w:p>
-      <w:pPr>
-        <w:pStyle w:val="Paragraphedeliste"/>
-        <w:numPr>
-          <w:ilvl w:val="0"/>
-          <w:numId w:val="3"/>
-        </w:numPr>
-      </w:pPr>
-      <w:r>
-        <w:t>J’ai commencé à créer le début des sommets 3D.</w:t>
-      </w:r>
-    </w:p>
-    <w:p>
-      <w:pPr>
-        <w:ind w:left="360"/>
-        <w:rPr>
-          <w:u w:val="single"/>
-        </w:rPr>
-      </w:pPr>
-      <w:r>
-        <w:rPr>
-          <w:u w:val="single"/>
-        </w:rPr>
-        <w:t>21 juillet 2025 :</w:t>
-      </w:r>
-    </w:p>
-    <w:p>
-      <w:pPr>
-        <w:pStyle w:val="Paragraphedeliste"/>
-        <w:numPr>
-          <w:ilvl w:val="0"/>
-          <w:numId w:val="3"/>
-        </w:numPr>
-      </w:pPr>
-      <w:r>
-        <w:t>Début du dessin des</w:t>
-      </w:r>
-      <w:r>
-        <w:t xml:space="preserve"> </w:t>
-      </w:r>
-      <w:r>
-        <w:t>Edges</w:t>
-      </w:r>
-      <w:r>
-        <w:t>.</w:t>
-      </w:r>
-    </w:p>
-    <w:p>
-      <w:pPr>
-        <w:pStyle w:val="Paragraphedeliste"/>
-        <w:numPr>
-          <w:ilvl w:val="0"/>
-          <w:numId w:val="3"/>
-        </w:numPr>
-      </w:pPr>
-      <w:r>
-        <w:t>Fin de la création des Faces et «  connexion » à leur modèle.</w:t>
-      </w:r>
-    </w:p>
-    <w:p>
-      <w:pPr>
-        <w:ind w:left="360"/>
-        <w:rPr>
-          <w:u w:val="single"/>
-        </w:rPr>
-      </w:pPr>
-      <w:r>
-        <w:rPr>
-          <w:u w:val="single"/>
-        </w:rPr>
-        <w:t>03 Août 2025 :</w:t>
-      </w:r>
-    </w:p>
-    <w:p>
-      <w:pPr>
-        <w:pStyle w:val="Paragraphedeliste"/>
-        <w:numPr>
-          <w:ilvl w:val="0"/>
-          <w:numId w:val="3"/>
-        </w:numPr>
-      </w:pPr>
-      <w:r>
-        <w:t>On peut sélectionner les sommets</w:t>
-      </w:r>
-      <w:r>
-        <w:t xml:space="preserve"> des objets</w:t>
-      </w:r>
-      <w:r>
-        <w:t xml:space="preserve"> et faire apparaître le imGuizmo sur le sommet sélectionné</w:t>
-      </w:r>
-    </w:p>
-    <w:p>
-      <w:pPr>
-        <w:pStyle w:val="Paragraphedeliste"/>
-        <w:numPr>
-          <w:ilvl w:val="0"/>
-          <w:numId w:val="3"/>
-        </w:numPr>
-      </w:pPr>
-      <w:r>
-        <w:t xml:space="preserve">On a un début de mode de sélection : </w:t>
-      </w:r>
-      <w:r>
-        <w:t>Sélection normale de modèles 3D et Vert</w:t>
-      </w:r>
-      <w:r>
-        <w:t>ices</w:t>
-      </w:r>
-    </w:p>
-    <w:p>
-      <w:pPr>
-        <w:ind w:left="360"/>
-        <w:rPr>
-          <w:u w:val="single"/>
-        </w:rPr>
-      </w:pPr>
-      <w:r>
-        <w:rPr>
-          <w:u w:val="single"/>
-        </w:rPr>
-        <w:t>04 Août 2025 :</w:t>
-      </w:r>
-    </w:p>
-    <w:p>
-      <w:pPr>
-        <w:pStyle w:val="Paragraphedeliste"/>
-        <w:numPr>
-          <w:ilvl w:val="0"/>
-          <w:numId w:val="3"/>
-        </w:numPr>
-      </w:pPr>
-      <w:r>
-        <w:t>J’ai commencé à refactoré plus sérieusement le dossier src/UI, notamment pour le Hierarchy Inspector. J’ai créé une classe HandleHierarchyInteractions qui est déclarée comme friendly class dans la classe Hierarchy Inspector, permettant d’employer les membres privés de Hierarchy Inspector à la première. Et j’ai séparé les responsabilités et je me retrouve avec un fichier moins conséquent (450 lignes environ contre 800).</w:t>
-      </w:r>
-    </w:p>
-    <w:p>
-      <w:pPr>
-        <w:ind w:left="360"/>
-        <w:rPr>
-          <w:u w:val="single"/>
-        </w:rPr>
-      </w:pPr>
-      <w:r>
-        <w:rPr>
-          <w:u w:val="single"/>
-        </w:rPr>
-        <w:t>08 Août 2025</w:t>
-      </w:r>
-      <w:r>
-        <w:rPr>
-          <w:u w:val="single"/>
-        </w:rPr>
-        <w:t xml:space="preserve"> (et depuis le 4 août)</w:t>
-      </w:r>
-      <w:r>
-        <w:rPr>
-          <w:u w:val="single"/>
-        </w:rPr>
-        <w:t> :</w:t>
-      </w:r>
-    </w:p>
-    <w:p>
-      <w:pPr>
-        <w:pStyle w:val="Paragraphedeliste"/>
-        <w:numPr>
-          <w:ilvl w:val="0"/>
-          <w:numId w:val="3"/>
-        </w:numPr>
-      </w:pPr>
-      <w:r>
-        <w:t xml:space="preserve">J’ai fini de refactorer et de corriger le Hierarchy Inspector. </w:t>
-      </w:r>
-    </w:p>
-    <w:p>
-      <w:pPr>
-        <w:pStyle w:val="Paragraphedeliste"/>
-        <w:numPr>
-          <w:ilvl w:val="0"/>
-          <w:numId w:val="3"/>
-        </w:numPr>
-      </w:pPr>
-      <w:r>
-        <w:t>J’ai fait un autre design pour l’inspecteur hiérarchique.</w:t>
-      </w:r>
-    </w:p>
-    <w:p>
-      <w:pPr>
-        <w:pStyle w:val="Paragraphedeliste"/>
-        <w:numPr>
-          <w:ilvl w:val="0"/>
-          <w:numId w:val="3"/>
-        </w:numPr>
-      </w:pPr>
-      <w:r>
-        <w:t xml:space="preserve">J’ai fini de refactorer la manipulation des objets depuis la fenêtre 3D. J’ai mis tout ça dans le dossier Engine. </w:t>
-      </w:r>
-    </w:p>
-    <w:p>
-      <w:pPr>
-        <w:pStyle w:val="Paragraphedeliste"/>
-        <w:numPr>
-          <w:ilvl w:val="0"/>
-          <w:numId w:val="3"/>
-        </w:numPr>
-      </w:pPr>
-      <w:r>
-        <w:t>J’ai fini de bosser sur la sélection et le déplacement des vertices et j’ai corrigé la mise à jour des faces lors du déplacement des vertices.</w:t>
-      </w:r>
-    </w:p>
-    <w:p>
-      <w:pPr>
-        <w:pStyle w:val="Paragraphedeliste"/>
-        <w:numPr>
-          <w:ilvl w:val="0"/>
-          <w:numId w:val="3"/>
-        </w:numPr>
-      </w:pPr>
-      <w:r>
-        <w:t xml:space="preserve">J’ai perdu une bonne journée de développement car j’ai tenté d’intégrer CEF Chromium Embded Framework afin de voir si je pouvais remplacer l’UI par des </w:t>
-      </w:r>
-      <w:r>
-        <w:lastRenderedPageBreak/>
-        <w:t>fenêtres HTML. Ben j’ai laissé tombé. Et j’ai choisi arbitrairement de me contenter d’apprendre à réellement manier ImGUI.</w:t>
-      </w:r>
-    </w:p>
-    <w:p>
-      <w:pPr>
-        <w:ind w:left="360"/>
-        <w:rPr>
-          <w:u w:val="single"/>
-        </w:rPr>
-      </w:pPr>
-      <w:r>
-        <w:rPr>
-          <w:u w:val="single"/>
-        </w:rPr>
-        <w:t xml:space="preserve">11 Août 2025 : </w:t>
-      </w:r>
-    </w:p>
-    <w:p>
-      <w:pPr>
-        <w:pStyle w:val="Paragraphedeliste"/>
-        <w:numPr>
-          <w:ilvl w:val="0"/>
-          <w:numId w:val="3"/>
-        </w:numPr>
-      </w:pPr>
-      <w:r>
-        <w:t>J’ai fini d’implémenter la sélection et la manipulation de Vertices</w:t>
-      </w:r>
-    </w:p>
-    <w:p>
-      <w:pPr>
-        <w:pStyle w:val="Paragraphedeliste"/>
-        <w:numPr>
-          <w:ilvl w:val="0"/>
-          <w:numId w:val="3"/>
-        </w:numPr>
-      </w:pPr>
-      <w:r>
-        <w:t>J’ai créé le mode de sélection 3D pour les faces dans la fenêtre 3D</w:t>
-      </w:r>
-    </w:p>
-    <w:p>
-      <w:pPr>
-        <w:pStyle w:val="Paragraphedeliste"/>
-        <w:numPr>
-          <w:ilvl w:val="0"/>
-          <w:numId w:val="3"/>
-        </w:numPr>
-      </w:pPr>
-      <w:r>
-        <w:t xml:space="preserve">J’ai implémenté la sélection et la transformation de faces. </w:t>
-      </w:r>
-    </w:p>
-    <w:p>
-      <w:pPr>
-        <w:ind w:left="360"/>
-        <w:rPr>
-          <w:u w:val="single"/>
-        </w:rPr>
-      </w:pPr>
-      <w:r>
-        <w:rPr>
-          <w:u w:val="single"/>
-        </w:rPr>
-        <w:t>12 Août 2025 :</w:t>
-      </w:r>
-    </w:p>
-    <w:p>
-      <w:pPr>
-        <w:pStyle w:val="Paragraphedeliste"/>
-        <w:numPr>
-          <w:ilvl w:val="0"/>
-          <w:numId w:val="3"/>
-        </w:numPr>
-      </w:pPr>
-      <w:r>
-        <w:t>J’ai implémenté la sélection de edges ainsi que la manipulation</w:t>
-      </w:r>
-    </w:p>
-    <w:p>
-      <w:pPr>
-        <w:ind w:left="360"/>
-        <w:rPr>
-          <w:u w:val="single"/>
-        </w:rPr>
-      </w:pPr>
-      <w:r>
-        <w:rPr>
-          <w:u w:val="single"/>
-        </w:rPr>
-        <w:t>13 Août 2025 :</w:t>
-      </w:r>
-    </w:p>
-    <w:p>
-      <w:pPr>
-        <w:ind w:left="360"/>
-      </w:pPr>
-      <w:r>
-        <w:t>J’ai commencé à réorganiser le dossier de travail et les fichiers et je me suis débarassé du fichier AssemblerLogic. C’était cool mais ça servait à rien. Et j’ai corrigé le main en conséquence.</w:t>
+      </w:pPr>
+      <w:r>
+        <w:t>J’ai refactorisé le script ThreeDWindow.cpp et en déplaçant toute la fonction de click Handling dans une classe spécialisée clickHandler</w:t>
+      </w:r>
+      <w:r>
+        <w:t xml:space="preserve"> située dans le même dossier.</w:t>
       </w:r>
     </w:p>
     <w:sectPr>

</xml_diff>

<commit_message>
Centralize mesh system and creation
</commit_message>
<xml_diff>
--- a/Journal de Developpement.docx
+++ b/Journal de Developpement.docx
@@ -1716,7 +1716,19 @@
         <w:rPr>
           <w:rFonts w:ascii="Segoe UI Emoji" w:hAnsi="Segoe UI Emoji" w:cs="Segoe UI Emoji"/>
         </w:rPr>
-        <w:t xml:space="preserve">Merge de vertice : </w:t>
+        <w:t>Merge de vertice : ❌</w:t>
+      </w:r>
+    </w:p>
+    <w:p>
+      <w:pPr>
+        <w:pStyle w:val="Paragraphedeliste"/>
+        <w:numPr>
+          <w:ilvl w:val="0"/>
+          <w:numId w:val="4"/>
+        </w:numPr>
+      </w:pPr>
+      <w:r>
+        <w:t xml:space="preserve">Fusion de mesh : </w:t>
       </w:r>
       <w:r>
         <w:rPr>
@@ -1845,7 +1857,79 @@
         <w:rPr>
           <w:rFonts w:ascii="Segoe UI Emoji" w:hAnsi="Segoe UI Emoji" w:cs="Segoe UI Emoji"/>
         </w:rPr>
-        <w:t xml:space="preserve">Faire un DNA_MESH inspiré de Blender qui permettra de suivre les modifications sur les mesh : </w:t>
+        <w:t>Faire un DNA_MESH inspiré de Blender qui permettra de suivre les modifications sur les mesh</w:t>
+      </w:r>
+      <w:r>
+        <w:rPr>
+          <w:rFonts w:ascii="Segoe UI Emoji" w:hAnsi="Segoe UI Emoji" w:cs="Segoe UI Emoji"/>
+        </w:rPr>
+        <w:t xml:space="preserve"> dans une fenêtre d’historique dédié</w:t>
+      </w:r>
+      <w:r>
+        <w:rPr>
+          <w:rFonts w:ascii="Segoe UI Emoji" w:hAnsi="Segoe UI Emoji" w:cs="Segoe UI Emoji"/>
+        </w:rPr>
+        <w:t> :</w:t>
+      </w:r>
+      <w:r>
+        <w:rPr>
+          <w:rFonts w:ascii="Segoe UI Emoji" w:hAnsi="Segoe UI Emoji" w:cs="Segoe UI Emoji"/>
+        </w:rPr>
+        <w:t xml:space="preserve"> </w:t>
+      </w:r>
+      <w:r>
+        <w:rPr>
+          <w:rFonts w:ascii="Segoe UI Emoji" w:hAnsi="Segoe UI Emoji" w:cs="Segoe UI Emoji"/>
+        </w:rPr>
+        <w:t>✅</w:t>
+      </w:r>
+      <w:r>
+        <w:rPr>
+          <w:rFonts w:ascii="Segoe UI Emoji" w:hAnsi="Segoe UI Emoji" w:cs="Segoe UI Emoji"/>
+        </w:rPr>
+        <w:t> </w:t>
+      </w:r>
+    </w:p>
+    <w:p>
+      <w:pPr>
+        <w:pStyle w:val="Paragraphedeliste"/>
+        <w:numPr>
+          <w:ilvl w:val="0"/>
+          <w:numId w:val="4"/>
+        </w:numPr>
+      </w:pPr>
+      <w:r>
+        <w:rPr>
+          <w:rFonts w:ascii="Segoe UI Emoji" w:hAnsi="Segoe UI Emoji" w:cs="Segoe UI Emoji"/>
+        </w:rPr>
+        <w:t xml:space="preserve">Annuler les modifications du mesh en cliqant sur les éléments de l’historique :  </w:t>
+      </w:r>
+      <w:r>
+        <w:rPr>
+          <w:rFonts w:ascii="Segoe UI Emoji" w:hAnsi="Segoe UI Emoji" w:cs="Segoe UI Emoji"/>
+        </w:rPr>
+        <w:t>✅</w:t>
+      </w:r>
+    </w:p>
+    <w:p>
+      <w:pPr>
+        <w:pStyle w:val="Paragraphedeliste"/>
+        <w:numPr>
+          <w:ilvl w:val="0"/>
+          <w:numId w:val="4"/>
+        </w:numPr>
+      </w:pPr>
+      <w:r>
+        <w:rPr>
+          <w:rFonts w:ascii="Segoe UI Emoji" w:hAnsi="Segoe UI Emoji" w:cs="Segoe UI Emoji"/>
+        </w:rPr>
+        <w:t>Faire un scene_DNA qui va lire les DNA de chaque élément de la scène</w:t>
+      </w:r>
+      <w:r>
+        <w:rPr>
+          <w:rFonts w:ascii="Segoe UI Emoji" w:hAnsi="Segoe UI Emoji" w:cs="Segoe UI Emoji"/>
+        </w:rPr>
+        <w:t xml:space="preserve"> : </w:t>
       </w:r>
       <w:r>
         <w:rPr>
@@ -1866,7 +1950,115 @@
         <w:rPr>
           <w:rFonts w:ascii="Segoe UI Emoji" w:hAnsi="Segoe UI Emoji" w:cs="Segoe UI Emoji"/>
         </w:rPr>
-        <w:t>Mettre à jour la matrice du logiciel selon les modifications et faire une option de contrôle Z grâce au DNA_Mesh</w:t>
+        <w:t xml:space="preserve">Faire un CTRL+Z qui annule les modifications en remontant dans l’historique : </w:t>
+      </w:r>
+      <w:r>
+        <w:rPr>
+          <w:rFonts w:ascii="Segoe UI Emoji" w:hAnsi="Segoe UI Emoji" w:cs="Segoe UI Emoji"/>
+        </w:rPr>
+        <w:t>❌</w:t>
+      </w:r>
+    </w:p>
+    <w:p>
+      <w:pPr>
+        <w:pStyle w:val="Paragraphedeliste"/>
+        <w:numPr>
+          <w:ilvl w:val="0"/>
+          <w:numId w:val="4"/>
+        </w:numPr>
+      </w:pPr>
+      <w:r>
+        <w:rPr>
+          <w:rFonts w:ascii="Segoe UI Emoji" w:hAnsi="Segoe UI Emoji" w:cs="Segoe UI Emoji"/>
+        </w:rPr>
+        <w:t xml:space="preserve">Implémenter le reste des modifications qu’on fait au Mesh dans l’historique : </w:t>
+      </w:r>
+      <w:r>
+        <w:rPr>
+          <w:rFonts w:ascii="Segoe UI Emoji" w:hAnsi="Segoe UI Emoji" w:cs="Segoe UI Emoji"/>
+        </w:rPr>
+        <w:t>❌</w:t>
+      </w:r>
+    </w:p>
+    <w:p>
+      <w:pPr>
+        <w:pStyle w:val="Paragraphedeliste"/>
+        <w:numPr>
+          <w:ilvl w:val="0"/>
+          <w:numId w:val="4"/>
+        </w:numPr>
+      </w:pPr>
+      <w:r>
+        <w:rPr>
+          <w:rFonts w:ascii="Segoe UI Emoji" w:hAnsi="Segoe UI Emoji" w:cs="Segoe UI Emoji"/>
+        </w:rPr>
+        <w:t xml:space="preserve">Création d’un classe « Mesh » qui centralise la création de maillage : </w:t>
+      </w:r>
+      <w:r>
+        <w:rPr>
+          <w:rFonts w:ascii="Segoe UI Emoji" w:hAnsi="Segoe UI Emoji" w:cs="Segoe UI Emoji"/>
+        </w:rPr>
+        <w:t>✅</w:t>
+      </w:r>
+      <w:r>
+        <w:rPr>
+          <w:rFonts w:ascii="Segoe UI Emoji" w:hAnsi="Segoe UI Emoji" w:cs="Segoe UI Emoji"/>
+        </w:rPr>
+        <w:t> </w:t>
+      </w:r>
+    </w:p>
+    <w:p>
+      <w:pPr>
+        <w:pStyle w:val="Paragraphedeliste"/>
+        <w:numPr>
+          <w:ilvl w:val="0"/>
+          <w:numId w:val="4"/>
+        </w:numPr>
+      </w:pPr>
+      <w:r>
+        <w:rPr>
+          <w:rFonts w:ascii="Segoe UI Emoji" w:hAnsi="Segoe UI Emoji" w:cs="Segoe UI Emoji"/>
+        </w:rPr>
+        <w:t>Exporter et importer un objet 3D </w:t>
+      </w:r>
+      <w:r>
+        <w:rPr>
+          <w:rFonts w:ascii="Segoe UI Emoji" w:hAnsi="Segoe UI Emoji" w:cs="Segoe UI Emoji"/>
+        </w:rPr>
+        <w:t xml:space="preserve">(et pouvoir lire le mesh créé dans un autre logiciel) </w:t>
+      </w:r>
+      <w:r>
+        <w:rPr>
+          <w:rFonts w:ascii="Segoe UI Emoji" w:hAnsi="Segoe UI Emoji" w:cs="Segoe UI Emoji"/>
+        </w:rPr>
+        <w:t xml:space="preserve">: </w:t>
+      </w:r>
+      <w:r>
+        <w:rPr>
+          <w:rFonts w:ascii="Segoe UI Emoji" w:hAnsi="Segoe UI Emoji" w:cs="Segoe UI Emoji"/>
+        </w:rPr>
+        <w:t>❌</w:t>
+      </w:r>
+    </w:p>
+    <w:p>
+      <w:pPr>
+        <w:pStyle w:val="Paragraphedeliste"/>
+        <w:numPr>
+          <w:ilvl w:val="0"/>
+          <w:numId w:val="4"/>
+        </w:numPr>
+      </w:pPr>
+      <w:r>
+        <w:rPr>
+          <w:rFonts w:ascii="Segoe UI Emoji" w:hAnsi="Segoe UI Emoji" w:cs="Segoe UI Emoji"/>
+        </w:rPr>
+        <w:t>Sauvergarder la scène 3D dans un format spécifique</w:t>
+      </w:r>
+      <w:r>
+        <w:rPr>
+          <w:rFonts w:ascii="Segoe UI Emoji" w:hAnsi="Segoe UI Emoji" w:cs="Segoe UI Emoji"/>
+        </w:rPr>
+        <w:t xml:space="preserve"> « .SIM »</w:t>
       </w:r>
       <w:r>
         <w:rPr>
@@ -1893,13 +2085,13 @@
         <w:rPr>
           <w:rFonts w:ascii="Segoe UI Emoji" w:hAnsi="Segoe UI Emoji" w:cs="Segoe UI Emoji"/>
         </w:rPr>
-        <w:t>Exporter et importer un objet 3D </w:t>
-      </w:r>
-      <w:r>
-        <w:rPr>
-          <w:rFonts w:ascii="Segoe UI Emoji" w:hAnsi="Segoe UI Emoji" w:cs="Segoe UI Emoji"/>
-        </w:rPr>
-        <w:t xml:space="preserve">(et pouvoir lire le mesh créé dans un autre logiciel) </w:t>
+        <w:t>Charger la scène 3D </w:t>
+      </w:r>
+      <w:r>
+        <w:rPr>
+          <w:rFonts w:ascii="Segoe UI Emoji" w:hAnsi="Segoe UI Emoji" w:cs="Segoe UI Emoji"/>
+        </w:rPr>
+        <w:t xml:space="preserve">sauvegardée </w:t>
       </w:r>
       <w:r>
         <w:rPr>
@@ -1926,7 +2118,58 @@
         <w:rPr>
           <w:rFonts w:ascii="Segoe UI Emoji" w:hAnsi="Segoe UI Emoji" w:cs="Segoe UI Emoji"/>
         </w:rPr>
-        <w:t xml:space="preserve">Sauvergarder la scène 3D dans un format spécifique : </w:t>
+        <w:t>Sauvegarder l’UI et la charger manuellement : ✅</w:t>
+      </w:r>
+    </w:p>
+    <w:p>
+      <w:pPr>
+        <w:pStyle w:val="Paragraphedeliste"/>
+        <w:numPr>
+          <w:ilvl w:val="0"/>
+          <w:numId w:val="4"/>
+        </w:numPr>
+      </w:pPr>
+      <w:r>
+        <w:rPr>
+          <w:rFonts w:ascii="Segoe UI Emoji" w:hAnsi="Segoe UI Emoji" w:cs="Segoe UI Emoji"/>
+        </w:rPr>
+        <w:t xml:space="preserve">Sauvegarder et charger l’UI de manière automatique : </w:t>
+      </w:r>
+      <w:r>
+        <w:rPr>
+          <w:rFonts w:ascii="Segoe UI Emoji" w:hAnsi="Segoe UI Emoji" w:cs="Segoe UI Emoji"/>
+        </w:rPr>
+        <w:t>✅</w:t>
+      </w:r>
+    </w:p>
+    <w:p>
+      <w:pPr>
+        <w:pStyle w:val="Paragraphedeliste"/>
+        <w:numPr>
+          <w:ilvl w:val="0"/>
+          <w:numId w:val="4"/>
+        </w:numPr>
+      </w:pPr>
+      <w:r>
+        <w:rPr>
+          <w:rFonts w:ascii="Segoe UI Emoji" w:hAnsi="Segoe UI Emoji" w:cs="Segoe UI Emoji"/>
+        </w:rPr>
+        <w:t>Activer le support mutli-écran : ✅</w:t>
+      </w:r>
+    </w:p>
+    <w:p>
+      <w:pPr>
+        <w:pStyle w:val="Paragraphedeliste"/>
+        <w:numPr>
+          <w:ilvl w:val="0"/>
+          <w:numId w:val="4"/>
+        </w:numPr>
+      </w:pPr>
+      <w:r>
+        <w:rPr>
+          <w:rFonts w:ascii="Segoe UI Emoji" w:hAnsi="Segoe UI Emoji" w:cs="Segoe UI Emoji"/>
+        </w:rPr>
+        <w:t xml:space="preserve">Caméra non orthographique : </w:t>
       </w:r>
       <w:r>
         <w:rPr>
@@ -1947,7 +2190,13 @@
         <w:rPr>
           <w:rFonts w:ascii="Segoe UI Emoji" w:hAnsi="Segoe UI Emoji" w:cs="Segoe UI Emoji"/>
         </w:rPr>
-        <w:t xml:space="preserve">Charger la scène 3D : </w:t>
+        <w:t>Changement de Caméra</w:t>
+      </w:r>
+      <w:r>
+        <w:rPr>
+          <w:rFonts w:ascii="Segoe UI Emoji" w:hAnsi="Segoe UI Emoji" w:cs="Segoe UI Emoji"/>
+        </w:rPr>
+        <w:t xml:space="preserve"> : </w:t>
       </w:r>
       <w:r>
         <w:rPr>
@@ -1959,67 +2208,84 @@
     <w:p>
       <w:pPr>
         <w:pStyle w:val="Paragraphedeliste"/>
-        <w:numPr>
-          <w:ilvl w:val="0"/>
-          <w:numId w:val="4"/>
-        </w:numPr>
-      </w:pPr>
-      <w:r>
-        <w:rPr>
-          <w:rFonts w:ascii="Segoe UI Emoji" w:hAnsi="Segoe UI Emoji" w:cs="Segoe UI Emoji"/>
-        </w:rPr>
-        <w:t>Sauvegarder l’UI et la charger manuellement : ✅</w:t>
-      </w:r>
-    </w:p>
-    <w:p>
-      <w:pPr>
-        <w:pStyle w:val="Paragraphedeliste"/>
-        <w:numPr>
-          <w:ilvl w:val="0"/>
-          <w:numId w:val="4"/>
-        </w:numPr>
-      </w:pPr>
-      <w:r>
-        <w:rPr>
-          <w:rFonts w:ascii="Segoe UI Emoji" w:hAnsi="Segoe UI Emoji" w:cs="Segoe UI Emoji"/>
-        </w:rPr>
-        <w:t xml:space="preserve">Sauvegarder et charger l’UI de manière automatique : </w:t>
-      </w:r>
-      <w:r>
-        <w:rPr>
-          <w:rFonts w:ascii="Segoe UI Emoji" w:hAnsi="Segoe UI Emoji" w:cs="Segoe UI Emoji"/>
-        </w:rPr>
-        <w:t>✅</w:t>
-      </w:r>
-    </w:p>
-    <w:p>
-      <w:pPr>
-        <w:pStyle w:val="Paragraphedeliste"/>
-        <w:numPr>
-          <w:ilvl w:val="0"/>
-          <w:numId w:val="4"/>
-        </w:numPr>
-      </w:pPr>
-      <w:r>
-        <w:rPr>
-          <w:rFonts w:ascii="Segoe UI Emoji" w:hAnsi="Segoe UI Emoji" w:cs="Segoe UI Emoji"/>
-        </w:rPr>
-        <w:t>Activer le support mutli-écran : ✅</w:t>
-      </w:r>
-    </w:p>
-    <w:p>
-      <w:pPr>
-        <w:pStyle w:val="Paragraphedeliste"/>
-        <w:numPr>
-          <w:ilvl w:val="0"/>
-          <w:numId w:val="4"/>
-        </w:numPr>
-      </w:pPr>
-      <w:r>
-        <w:rPr>
-          <w:rFonts w:ascii="Segoe UI Emoji" w:hAnsi="Segoe UI Emoji" w:cs="Segoe UI Emoji"/>
-        </w:rPr>
-        <w:t xml:space="preserve">Caméra non orthographique : </w:t>
+      </w:pPr>
+    </w:p>
+    <w:p>
+      <w:pPr>
+        <w:pStyle w:val="Paragraphedeliste"/>
+      </w:pPr>
+    </w:p>
+    <w:p>
+      <w:pPr>
+        <w:pStyle w:val="Paragraphedeliste"/>
+      </w:pPr>
+    </w:p>
+    <w:p>
+      <w:pPr>
+        <w:rPr>
+          <w:rFonts w:ascii="Segoe UI Emoji" w:hAnsi="Segoe UI Emoji"/>
+          <w:u w:val="single"/>
+        </w:rPr>
+      </w:pPr>
+      <w:r>
+        <w:rPr>
+          <w:rFonts w:ascii="Segoe UI Emoji" w:hAnsi="Segoe UI Emoji"/>
+          <w:u w:val="single"/>
+        </w:rPr>
+        <w:lastRenderedPageBreak/>
+        <w:t xml:space="preserve">Etpae de développement </w:t>
+      </w:r>
+      <w:r>
+        <w:rPr>
+          <w:rFonts w:ascii="Segoe UI Emoji" w:hAnsi="Segoe UI Emoji"/>
+          <w:u w:val="single"/>
+        </w:rPr>
+        <w:t xml:space="preserve">du moteur </w:t>
+      </w:r>
+      <w:r>
+        <w:rPr>
+          <w:rFonts w:ascii="Segoe UI Emoji" w:hAnsi="Segoe UI Emoji"/>
+          <w:u w:val="single"/>
+        </w:rPr>
+        <w:t>2 :  Les bases d’un bon logiciel pixel art / de dessin 2D </w:t>
+      </w:r>
+      <w:r>
+        <w:rPr>
+          <w:rFonts w:ascii="Segoe UI Emoji" w:hAnsi="Segoe UI Emoji"/>
+          <w:u w:val="single"/>
+        </w:rPr>
+        <w:t xml:space="preserve">/ Modélisation 3D avancée : </w:t>
+      </w:r>
+    </w:p>
+    <w:p>
+      <w:pPr>
+        <w:rPr>
+          <w:rFonts w:ascii="Segoe UI Emoji" w:hAnsi="Segoe UI Emoji"/>
+        </w:rPr>
+      </w:pPr>
+      <w:r>
+        <w:rPr>
+          <w:rFonts w:ascii="Segoe UI Emoji" w:hAnsi="Segoe UI Emoji"/>
+        </w:rPr>
+        <w:t>On va faire un système de dessin pixelart qui sera interne au moteur, et qui pourra être posé sur des planes 3D qui pourront servir de tuiles 3D</w:t>
+      </w:r>
+    </w:p>
+    <w:p>
+      <w:pPr>
+        <w:pStyle w:val="Paragraphedeliste"/>
+        <w:numPr>
+          <w:ilvl w:val="0"/>
+          <w:numId w:val="4"/>
+        </w:numPr>
+        <w:rPr>
+          <w:rFonts w:ascii="Segoe UI Emoji" w:hAnsi="Segoe UI Emoji"/>
+        </w:rPr>
+      </w:pPr>
+      <w:r>
+        <w:rPr>
+          <w:rFonts w:ascii="Segoe UI Emoji" w:hAnsi="Segoe UI Emoji"/>
+        </w:rPr>
+        <w:t xml:space="preserve">Faire un système de suivi de projet : </w:t>
       </w:r>
       <w:r>
         <w:rPr>
@@ -2035,16 +2301,25 @@
           <w:ilvl w:val="0"/>
           <w:numId w:val="4"/>
         </w:numPr>
-      </w:pPr>
-      <w:r>
-        <w:rPr>
-          <w:rFonts w:ascii="Segoe UI Emoji" w:hAnsi="Segoe UI Emoji" w:cs="Segoe UI Emoji"/>
-        </w:rPr>
-        <w:t>Changement de Caméra</w:t>
-      </w:r>
-      <w:r>
-        <w:rPr>
-          <w:rFonts w:ascii="Segoe UI Emoji" w:hAnsi="Segoe UI Emoji" w:cs="Segoe UI Emoji"/>
+        <w:rPr>
+          <w:rFonts w:ascii="Segoe UI Emoji" w:hAnsi="Segoe UI Emoji"/>
+        </w:rPr>
+      </w:pPr>
+      <w:r>
+        <w:rPr>
+          <w:rFonts w:ascii="Segoe UI Emoji" w:hAnsi="Segoe UI Emoji"/>
+        </w:rPr>
+        <w:t xml:space="preserve">Faire une deuxième </w:t>
+      </w:r>
+      <w:r>
+        <w:rPr>
+          <w:rFonts w:ascii="Segoe UI Emoji" w:hAnsi="Segoe UI Emoji"/>
+        </w:rPr>
+        <w:t>GUI qui pasculera vers le mode Pixel Art</w:t>
+      </w:r>
+      <w:r>
+        <w:rPr>
+          <w:rFonts w:ascii="Segoe UI Emoji" w:hAnsi="Segoe UI Emoji"/>
         </w:rPr>
         <w:t xml:space="preserve"> : </w:t>
       </w:r>
@@ -2058,73 +2333,316 @@
     <w:p>
       <w:pPr>
         <w:pStyle w:val="Paragraphedeliste"/>
-      </w:pPr>
-    </w:p>
-    <w:p>
-      <w:pPr>
+        <w:numPr>
+          <w:ilvl w:val="0"/>
+          <w:numId w:val="4"/>
+        </w:numPr>
         <w:rPr>
           <w:rFonts w:ascii="Segoe UI Emoji" w:hAnsi="Segoe UI Emoji"/>
-          <w:u w:val="single"/>
         </w:rPr>
       </w:pPr>
       <w:r>
         <w:rPr>
           <w:rFonts w:ascii="Segoe UI Emoji" w:hAnsi="Segoe UI Emoji"/>
-          <w:u w:val="single"/>
-        </w:rPr>
-        <w:t xml:space="preserve">Etpae de développement </w:t>
+        </w:rPr>
+        <w:t>Créer les premiers mods de dessin (on s’inspirera d’Aseprite)</w:t>
       </w:r>
       <w:r>
         <w:rPr>
           <w:rFonts w:ascii="Segoe UI Emoji" w:hAnsi="Segoe UI Emoji"/>
+        </w:rPr>
+        <w:t xml:space="preserve"> : </w:t>
+      </w:r>
+      <w:r>
+        <w:rPr>
+          <w:rFonts w:ascii="Segoe UI Emoji" w:hAnsi="Segoe UI Emoji" w:cs="Segoe UI Emoji"/>
+        </w:rPr>
+        <w:t>❌</w:t>
+      </w:r>
+    </w:p>
+    <w:p>
+      <w:pPr>
+        <w:pStyle w:val="Paragraphedeliste"/>
+        <w:numPr>
+          <w:ilvl w:val="0"/>
+          <w:numId w:val="4"/>
+        </w:numPr>
+        <w:rPr>
+          <w:rFonts w:ascii="Segoe UI Emoji" w:hAnsi="Segoe UI Emoji"/>
+        </w:rPr>
+      </w:pPr>
+      <w:r>
+        <w:rPr>
+          <w:rFonts w:ascii="Segoe UI Emoji" w:hAnsi="Segoe UI Emoji"/>
+        </w:rPr>
+        <w:t>Appliquer les dessins à des tiles</w:t>
+      </w:r>
+      <w:r>
+        <w:rPr>
+          <w:rFonts w:ascii="Segoe UI Emoji" w:hAnsi="Segoe UI Emoji"/>
+        </w:rPr>
+        <w:t> :</w:t>
+      </w:r>
+      <w:r>
+        <w:rPr>
+          <w:rFonts w:ascii="Segoe UI Emoji" w:hAnsi="Segoe UI Emoji" w:cs="Segoe UI Emoji"/>
+        </w:rPr>
+        <w:t xml:space="preserve"> ❌</w:t>
+      </w:r>
+      <w:r>
+        <w:rPr>
+          <w:rFonts w:ascii="Segoe UI Emoji" w:hAnsi="Segoe UI Emoji"/>
+        </w:rPr>
+        <w:t xml:space="preserve"> </w:t>
+      </w:r>
+    </w:p>
+    <w:p>
+      <w:pPr>
+        <w:pStyle w:val="Paragraphedeliste"/>
+        <w:numPr>
+          <w:ilvl w:val="0"/>
+          <w:numId w:val="4"/>
+        </w:numPr>
+        <w:rPr>
+          <w:rFonts w:ascii="Segoe UI Emoji" w:hAnsi="Segoe UI Emoji"/>
+        </w:rPr>
+      </w:pPr>
+      <w:r>
+        <w:rPr>
+          <w:rFonts w:ascii="Segoe UI Emoji" w:hAnsi="Segoe UI Emoji"/>
+        </w:rPr>
+        <w:t xml:space="preserve">Créer des tiles par snapping, ils pourront être à plat, à 90° ou à 45° : </w:t>
+      </w:r>
+      <w:r>
+        <w:rPr>
+          <w:rFonts w:ascii="Segoe UI Emoji" w:hAnsi="Segoe UI Emoji" w:cs="Segoe UI Emoji"/>
+        </w:rPr>
+        <w:t>❌</w:t>
+      </w:r>
+    </w:p>
+    <w:p>
+      <w:pPr>
+        <w:pStyle w:val="Paragraphedeliste"/>
+        <w:numPr>
+          <w:ilvl w:val="0"/>
+          <w:numId w:val="4"/>
+        </w:numPr>
+        <w:rPr>
+          <w:rFonts w:ascii="Segoe UI Emoji" w:hAnsi="Segoe UI Emoji"/>
+        </w:rPr>
+      </w:pPr>
+      <w:r>
+        <w:rPr>
+          <w:rFonts w:ascii="Segoe UI Emoji" w:hAnsi="Segoe UI Emoji" w:cs="Segoe UI Emoji"/>
+        </w:rPr>
+        <w:t>Faire un système d’animation 2D : ❌</w:t>
+      </w:r>
+      <w:r>
+        <w:rPr>
+          <w:rFonts w:ascii="Segoe UI Emoji" w:hAnsi="Segoe UI Emoji" w:cs="Segoe UI Emoji"/>
+        </w:rPr>
+        <w:t xml:space="preserve"> </w:t>
+      </w:r>
+    </w:p>
+    <w:p>
+      <w:pPr>
+        <w:pStyle w:val="Paragraphedeliste"/>
+        <w:numPr>
+          <w:ilvl w:val="0"/>
+          <w:numId w:val="4"/>
+        </w:numPr>
+        <w:rPr>
+          <w:rFonts w:ascii="Segoe UI Emoji" w:hAnsi="Segoe UI Emoji"/>
+        </w:rPr>
+      </w:pPr>
+      <w:r>
+        <w:rPr>
+          <w:rFonts w:ascii="Segoe UI Emoji" w:hAnsi="Segoe UI Emoji" w:cs="Segoe UI Emoji"/>
+        </w:rPr>
+        <w:t>Faire un mode preview du sprite : ❌</w:t>
+      </w:r>
+    </w:p>
+    <w:p>
+      <w:pPr>
+        <w:pStyle w:val="Paragraphedeliste"/>
+        <w:numPr>
+          <w:ilvl w:val="0"/>
+          <w:numId w:val="4"/>
+        </w:numPr>
+        <w:rPr>
+          <w:rFonts w:ascii="Segoe UI Emoji" w:hAnsi="Segoe UI Emoji"/>
+        </w:rPr>
+      </w:pPr>
+      <w:r>
+        <w:rPr>
+          <w:rFonts w:ascii="Segoe UI Emoji" w:hAnsi="Segoe UI Emoji" w:cs="Segoe UI Emoji"/>
+        </w:rPr>
+        <w:t>Faire un système de déplacement avec sprite animés :</w:t>
+      </w:r>
+      <w:r>
+        <w:rPr>
+          <w:rFonts w:ascii="Segoe UI Emoji" w:hAnsi="Segoe UI Emoji" w:cs="Segoe UI Emoji"/>
+        </w:rPr>
+        <w:t xml:space="preserve"> </w:t>
+      </w:r>
+      <w:r>
+        <w:rPr>
+          <w:rFonts w:ascii="Segoe UI Emoji" w:hAnsi="Segoe UI Emoji" w:cs="Segoe UI Emoji"/>
+        </w:rPr>
+        <w:t>❌</w:t>
+      </w:r>
+    </w:p>
+    <w:p>
+      <w:pPr>
+        <w:pStyle w:val="Paragraphedeliste"/>
+        <w:numPr>
+          <w:ilvl w:val="0"/>
+          <w:numId w:val="4"/>
+        </w:numPr>
+        <w:rPr>
+          <w:rFonts w:ascii="Segoe UI Emoji" w:hAnsi="Segoe UI Emoji"/>
+        </w:rPr>
+      </w:pPr>
+      <w:r>
+        <w:rPr>
+          <w:rFonts w:ascii="Segoe UI Emoji" w:hAnsi="Segoe UI Emoji" w:cs="Segoe UI Emoji"/>
+        </w:rPr>
+        <w:t xml:space="preserve">Transformer ça en composant : </w:t>
+      </w:r>
+      <w:r>
+        <w:rPr>
+          <w:rFonts w:ascii="Segoe UI Emoji" w:hAnsi="Segoe UI Emoji" w:cs="Segoe UI Emoji"/>
+        </w:rPr>
+        <w:t>❌</w:t>
+      </w:r>
+    </w:p>
+    <w:p>
+      <w:pPr>
+        <w:pStyle w:val="Paragraphedeliste"/>
+        <w:numPr>
+          <w:ilvl w:val="0"/>
+          <w:numId w:val="4"/>
+        </w:numPr>
+        <w:rPr>
+          <w:rFonts w:ascii="Segoe UI Emoji" w:hAnsi="Segoe UI Emoji"/>
+        </w:rPr>
+      </w:pPr>
+    </w:p>
+    <w:p>
+      <w:pPr>
+        <w:rPr>
+          <w:u w:val="single"/>
+        </w:rPr>
+      </w:pPr>
+      <w:r>
+        <w:rPr>
+          <w:u w:val="single"/>
+        </w:rPr>
+        <w:t xml:space="preserve">Etape de développement </w:t>
+      </w:r>
+      <w:r>
+        <w:rPr>
           <w:u w:val="single"/>
         </w:rPr>
         <w:t xml:space="preserve">du moteur </w:t>
       </w:r>
       <w:r>
         <w:rPr>
-          <w:rFonts w:ascii="Segoe UI Emoji" w:hAnsi="Segoe UI Emoji"/>
-          <w:u w:val="single"/>
-        </w:rPr>
-        <w:t>2 :  Les bases d’un bon logiciel pixel art / de dessin 2D </w:t>
-      </w:r>
-      <w:r>
-        <w:rPr>
-          <w:rFonts w:ascii="Segoe UI Emoji" w:hAnsi="Segoe UI Emoji"/>
-          <w:u w:val="single"/>
-        </w:rPr>
-        <w:t xml:space="preserve">/ Modélisation 3D avancée : </w:t>
-      </w:r>
-    </w:p>
-    <w:p>
-      <w:pPr>
-        <w:rPr>
-          <w:rFonts w:ascii="Segoe UI Emoji" w:hAnsi="Segoe UI Emoji"/>
-        </w:rPr>
-      </w:pPr>
-      <w:r>
-        <w:rPr>
-          <w:rFonts w:ascii="Segoe UI Emoji" w:hAnsi="Segoe UI Emoji"/>
-        </w:rPr>
-        <w:t>On va faire un système de dessin pixelart qui sera interne au moteur, et qui pourra être posé sur des planes 3D qui pourront servir de tuiles 3D</w:t>
-      </w:r>
-    </w:p>
-    <w:p>
-      <w:pPr>
-        <w:pStyle w:val="Paragraphedeliste"/>
-        <w:numPr>
-          <w:ilvl w:val="0"/>
-          <w:numId w:val="4"/>
-        </w:numPr>
-        <w:rPr>
-          <w:rFonts w:ascii="Segoe UI Emoji" w:hAnsi="Segoe UI Emoji"/>
-        </w:rPr>
-      </w:pPr>
-      <w:r>
-        <w:rPr>
-          <w:rFonts w:ascii="Segoe UI Emoji" w:hAnsi="Segoe UI Emoji"/>
-        </w:rPr>
-        <w:t xml:space="preserve">Faire un système de suivi de projet : </w:t>
+          <w:u w:val="single"/>
+        </w:rPr>
+        <w:t xml:space="preserve">3 </w:t>
+      </w:r>
+      <w:r>
+        <w:rPr>
+          <w:u w:val="single"/>
+        </w:rPr>
+        <w:t xml:space="preserve">: </w:t>
+      </w:r>
+      <w:r>
+        <w:rPr>
+          <w:u w:val="single"/>
+        </w:rPr>
+        <w:t>Modélisation</w:t>
+      </w:r>
+      <w:r>
+        <w:rPr>
+          <w:u w:val="single"/>
+        </w:rPr>
+        <w:t xml:space="preserve"> avancée</w:t>
+      </w:r>
+      <w:r>
+        <w:rPr>
+          <w:u w:val="single"/>
+        </w:rPr>
+        <w:t xml:space="preserve">, </w:t>
+      </w:r>
+      <w:r>
+        <w:rPr>
+          <w:u w:val="single"/>
+        </w:rPr>
+        <w:t>textur</w:t>
+      </w:r>
+      <w:r>
+        <w:rPr>
+          <w:u w:val="single"/>
+        </w:rPr>
+        <w:t>ing avancé</w:t>
+      </w:r>
+      <w:r>
+        <w:rPr>
+          <w:u w:val="single"/>
+        </w:rPr>
+        <w:t>, importation</w:t>
+      </w:r>
+      <w:r>
+        <w:rPr>
+          <w:u w:val="single"/>
+        </w:rPr>
+        <w:t>, lighting</w:t>
+      </w:r>
+      <w:r>
+        <w:rPr>
+          <w:u w:val="single"/>
+        </w:rPr>
+        <w:t xml:space="preserve"> et intégration de Bullet</w:t>
+      </w:r>
+      <w:r>
+        <w:rPr>
+          <w:u w:val="single"/>
+        </w:rPr>
+        <w:t>, animation 2D et 3D</w:t>
+      </w:r>
+    </w:p>
+    <w:p>
+      <w:pPr>
+        <w:pStyle w:val="Paragraphedeliste"/>
+        <w:numPr>
+          <w:ilvl w:val="0"/>
+          <w:numId w:val="4"/>
+        </w:numPr>
+      </w:pPr>
+      <w:r>
+        <w:t xml:space="preserve">On va faire trois modes d’affichage : </w:t>
+      </w:r>
+    </w:p>
+    <w:p>
+      <w:pPr>
+        <w:pStyle w:val="Paragraphedeliste"/>
+      </w:pPr>
+    </w:p>
+    <w:p>
+      <w:pPr>
+        <w:pStyle w:val="Paragraphedeliste"/>
+        <w:numPr>
+          <w:ilvl w:val="0"/>
+          <w:numId w:val="5"/>
+        </w:numPr>
+      </w:pPr>
+      <w:r>
+        <w:t>Shading, qui représentera l’objet 3D avec un Shader et des textures</w:t>
+      </w:r>
+      <w:r>
+        <w:t xml:space="preserve"> : </w:t>
       </w:r>
       <w:r>
         <w:rPr>
@@ -2138,28 +2656,13 @@
         <w:pStyle w:val="Paragraphedeliste"/>
         <w:numPr>
           <w:ilvl w:val="0"/>
-          <w:numId w:val="4"/>
-        </w:numPr>
-        <w:rPr>
-          <w:rFonts w:ascii="Segoe UI Emoji" w:hAnsi="Segoe UI Emoji"/>
-        </w:rPr>
-      </w:pPr>
-      <w:r>
-        <w:rPr>
-          <w:rFonts w:ascii="Segoe UI Emoji" w:hAnsi="Segoe UI Emoji"/>
-        </w:rPr>
-        <w:t xml:space="preserve">Faire une deuxième </w:t>
-      </w:r>
-      <w:r>
-        <w:rPr>
-          <w:rFonts w:ascii="Segoe UI Emoji" w:hAnsi="Segoe UI Emoji"/>
-        </w:rPr>
-        <w:t>GUI qui pasculera vers le mode Pixel Art</w:t>
-      </w:r>
-      <w:r>
-        <w:rPr>
-          <w:rFonts w:ascii="Segoe UI Emoji" w:hAnsi="Segoe UI Emoji"/>
-        </w:rPr>
+          <w:numId w:val="5"/>
+        </w:numPr>
+      </w:pPr>
+      <w:r>
+        <w:t>Vertices, qui représentera les sommets de l’objet 3D sous forme de points noirs</w:t>
+      </w:r>
+      <w:r>
         <w:t xml:space="preserve"> : </w:t>
       </w:r>
       <w:r>
@@ -2174,22 +2677,13 @@
         <w:pStyle w:val="Paragraphedeliste"/>
         <w:numPr>
           <w:ilvl w:val="0"/>
-          <w:numId w:val="4"/>
-        </w:numPr>
-        <w:rPr>
-          <w:rFonts w:ascii="Segoe UI Emoji" w:hAnsi="Segoe UI Emoji"/>
-        </w:rPr>
-      </w:pPr>
-      <w:r>
-        <w:rPr>
-          <w:rFonts w:ascii="Segoe UI Emoji" w:hAnsi="Segoe UI Emoji"/>
-        </w:rPr>
-        <w:t>Créer les premiers mods de dessin (on s’inspirera d’Aseprite)</w:t>
-      </w:r>
-      <w:r>
-        <w:rPr>
-          <w:rFonts w:ascii="Segoe UI Emoji" w:hAnsi="Segoe UI Emoji"/>
-        </w:rPr>
+          <w:numId w:val="5"/>
+        </w:numPr>
+      </w:pPr>
+      <w:r>
+        <w:t>Edges qui représentera l’objet sous forme d’arrêtes (on veut pouvoir modifier l’affichage de leur épaisseur librement)</w:t>
+      </w:r>
+      <w:r>
         <w:t xml:space="preserve"> : </w:t>
       </w:r>
       <w:r>
@@ -2206,51 +2700,9 @@
           <w:ilvl w:val="0"/>
           <w:numId w:val="4"/>
         </w:numPr>
-        <w:rPr>
-          <w:rFonts w:ascii="Segoe UI Emoji" w:hAnsi="Segoe UI Emoji"/>
-        </w:rPr>
-      </w:pPr>
-      <w:r>
-        <w:rPr>
-          <w:rFonts w:ascii="Segoe UI Emoji" w:hAnsi="Segoe UI Emoji"/>
-        </w:rPr>
-        <w:t>Appliquer les dessins à des tiles</w:t>
-      </w:r>
-      <w:r>
-        <w:rPr>
-          <w:rFonts w:ascii="Segoe UI Emoji" w:hAnsi="Segoe UI Emoji"/>
-        </w:rPr>
-        <w:t> :</w:t>
-      </w:r>
-      <w:r>
-        <w:rPr>
-          <w:rFonts w:ascii="Segoe UI Emoji" w:hAnsi="Segoe UI Emoji" w:cs="Segoe UI Emoji"/>
-        </w:rPr>
-        <w:t xml:space="preserve"> ❌</w:t>
-      </w:r>
-      <w:r>
-        <w:rPr>
-          <w:rFonts w:ascii="Segoe UI Emoji" w:hAnsi="Segoe UI Emoji"/>
-        </w:rPr>
-        <w:t xml:space="preserve"> </w:t>
-      </w:r>
-    </w:p>
-    <w:p>
-      <w:pPr>
-        <w:pStyle w:val="Paragraphedeliste"/>
-        <w:numPr>
-          <w:ilvl w:val="0"/>
-          <w:numId w:val="4"/>
-        </w:numPr>
-        <w:rPr>
-          <w:rFonts w:ascii="Segoe UI Emoji" w:hAnsi="Segoe UI Emoji"/>
-        </w:rPr>
-      </w:pPr>
-      <w:r>
-        <w:rPr>
-          <w:rFonts w:ascii="Segoe UI Emoji" w:hAnsi="Segoe UI Emoji"/>
-        </w:rPr>
-        <w:t xml:space="preserve">Créer des tiles par snapping, ils pourront être à plat, à 90° ou à 45° : </w:t>
+      </w:pPr>
+      <w:r>
+        <w:t xml:space="preserve">On veut pouvoir sélectionner les sommets individuellement et modifier leur position avec le gizmo : </w:t>
       </w:r>
       <w:r>
         <w:rPr>
@@ -2266,420 +2718,129 @@
           <w:ilvl w:val="0"/>
           <w:numId w:val="4"/>
         </w:numPr>
-        <w:rPr>
-          <w:rFonts w:ascii="Segoe UI Emoji" w:hAnsi="Segoe UI Emoji"/>
-        </w:rPr>
-      </w:pPr>
-      <w:r>
-        <w:rPr>
-          <w:rFonts w:ascii="Segoe UI Emoji" w:hAnsi="Segoe UI Emoji" w:cs="Segoe UI Emoji"/>
+      </w:pPr>
+      <w:r>
+        <w:rPr>
+          <w:rFonts w:ascii="Segoe UI Emoji" w:hAnsi="Segoe UI Emoji" w:cs="Segoe UI Emoji"/>
+        </w:rPr>
+        <w:t>On applique le principe au Edge (dont on voudrait aussi faire une rotation : ❌</w:t>
+      </w:r>
+    </w:p>
+    <w:p>
+      <w:pPr>
+        <w:pStyle w:val="Paragraphedeliste"/>
+        <w:numPr>
+          <w:ilvl w:val="0"/>
+          <w:numId w:val="4"/>
+        </w:numPr>
+      </w:pPr>
+      <w:r>
+        <w:rPr>
+          <w:rFonts w:ascii="Segoe UI Emoji" w:hAnsi="Segoe UI Emoji" w:cs="Segoe UI Emoji"/>
+        </w:rPr>
+        <w:t>On veut sélectionner les faces individuelles de l’objet 3D : ❌</w:t>
+      </w:r>
+    </w:p>
+    <w:p>
+      <w:pPr>
+        <w:pStyle w:val="Paragraphedeliste"/>
+        <w:numPr>
+          <w:ilvl w:val="0"/>
+          <w:numId w:val="4"/>
+        </w:numPr>
+      </w:pPr>
+      <w:r>
+        <w:rPr>
+          <w:rFonts w:ascii="Segoe UI Emoji" w:hAnsi="Segoe UI Emoji" w:cs="Segoe UI Emoji"/>
+        </w:rPr>
+        <w:t>Systèmes d’UV et de normales à un objet 3D qui pourra avoir des textures : ❌</w:t>
+      </w:r>
+    </w:p>
+    <w:p>
+      <w:pPr>
+        <w:pStyle w:val="Paragraphedeliste"/>
+        <w:numPr>
+          <w:ilvl w:val="0"/>
+          <w:numId w:val="4"/>
+        </w:numPr>
+      </w:pPr>
+      <w:r>
+        <w:rPr>
+          <w:rFonts w:ascii="Segoe UI Emoji" w:hAnsi="Segoe UI Emoji" w:cs="Segoe UI Emoji"/>
+        </w:rPr>
+        <w:t xml:space="preserve">Début de système de lighting : </w:t>
+      </w:r>
+      <w:r>
+        <w:rPr>
+          <w:rFonts w:ascii="Segoe UI Emoji" w:hAnsi="Segoe UI Emoji" w:cs="Segoe UI Emoji"/>
+        </w:rPr>
+        <w:t>❌</w:t>
+      </w:r>
+    </w:p>
+    <w:p>
+      <w:pPr>
+        <w:pStyle w:val="Paragraphedeliste"/>
+        <w:numPr>
+          <w:ilvl w:val="0"/>
+          <w:numId w:val="4"/>
+        </w:numPr>
+      </w:pPr>
+      <w:r>
+        <w:t xml:space="preserve">Importer et lire des animations 3D : </w:t>
+      </w:r>
+      <w:r>
+        <w:rPr>
+          <w:rFonts w:ascii="Segoe UI Emoji" w:hAnsi="Segoe UI Emoji" w:cs="Segoe UI Emoji"/>
+        </w:rPr>
+        <w:t>❌</w:t>
+      </w:r>
+    </w:p>
+    <w:p>
+      <w:pPr>
+        <w:rPr>
+          <w:u w:val="single"/>
+        </w:rPr>
+      </w:pPr>
+    </w:p>
+    <w:p>
+      <w:pPr>
+        <w:rPr>
+          <w:u w:val="single"/>
+        </w:rPr>
+      </w:pPr>
+    </w:p>
+    <w:p>
+      <w:pPr>
+        <w:rPr>
+          <w:u w:val="single"/>
+        </w:rPr>
+      </w:pPr>
+    </w:p>
+    <w:p>
+      <w:pPr>
+        <w:rPr>
+          <w:u w:val="single"/>
+        </w:rPr>
+      </w:pPr>
+    </w:p>
+    <w:p>
+      <w:pPr>
+        <w:rPr>
+          <w:u w:val="single"/>
+        </w:rPr>
+      </w:pPr>
+    </w:p>
+    <w:p>
+      <w:pPr>
+        <w:rPr>
+          <w:u w:val="single"/>
+        </w:rPr>
+      </w:pPr>
+      <w:r>
+        <w:rPr>
+          <w:u w:val="single"/>
         </w:rPr>
         <w:lastRenderedPageBreak/>
-        <w:t>Faire un système d’animation 2D : ❌</w:t>
-      </w:r>
-      <w:r>
-        <w:rPr>
-          <w:rFonts w:ascii="Segoe UI Emoji" w:hAnsi="Segoe UI Emoji" w:cs="Segoe UI Emoji"/>
-        </w:rPr>
-        <w:t xml:space="preserve"> </w:t>
-      </w:r>
-    </w:p>
-    <w:p>
-      <w:pPr>
-        <w:pStyle w:val="Paragraphedeliste"/>
-        <w:numPr>
-          <w:ilvl w:val="0"/>
-          <w:numId w:val="4"/>
-        </w:numPr>
-        <w:rPr>
-          <w:rFonts w:ascii="Segoe UI Emoji" w:hAnsi="Segoe UI Emoji"/>
-        </w:rPr>
-      </w:pPr>
-      <w:r>
-        <w:rPr>
-          <w:rFonts w:ascii="Segoe UI Emoji" w:hAnsi="Segoe UI Emoji" w:cs="Segoe UI Emoji"/>
-        </w:rPr>
-        <w:t>Faire un mode preview du sprite : ❌</w:t>
-      </w:r>
-    </w:p>
-    <w:p>
-      <w:pPr>
-        <w:pStyle w:val="Paragraphedeliste"/>
-        <w:numPr>
-          <w:ilvl w:val="0"/>
-          <w:numId w:val="4"/>
-        </w:numPr>
-        <w:rPr>
-          <w:rFonts w:ascii="Segoe UI Emoji" w:hAnsi="Segoe UI Emoji"/>
-        </w:rPr>
-      </w:pPr>
-      <w:r>
-        <w:rPr>
-          <w:rFonts w:ascii="Segoe UI Emoji" w:hAnsi="Segoe UI Emoji" w:cs="Segoe UI Emoji"/>
-        </w:rPr>
-        <w:t>Faire un système de déplacement avec sprite animés :</w:t>
-      </w:r>
-      <w:r>
-        <w:rPr>
-          <w:rFonts w:ascii="Segoe UI Emoji" w:hAnsi="Segoe UI Emoji" w:cs="Segoe UI Emoji"/>
-        </w:rPr>
-        <w:t xml:space="preserve"> </w:t>
-      </w:r>
-      <w:r>
-        <w:rPr>
-          <w:rFonts w:ascii="Segoe UI Emoji" w:hAnsi="Segoe UI Emoji" w:cs="Segoe UI Emoji"/>
-        </w:rPr>
-        <w:t>❌</w:t>
-      </w:r>
-    </w:p>
-    <w:p>
-      <w:pPr>
-        <w:pStyle w:val="Paragraphedeliste"/>
-        <w:numPr>
-          <w:ilvl w:val="0"/>
-          <w:numId w:val="4"/>
-        </w:numPr>
-        <w:rPr>
-          <w:rFonts w:ascii="Segoe UI Emoji" w:hAnsi="Segoe UI Emoji"/>
-        </w:rPr>
-      </w:pPr>
-      <w:r>
-        <w:rPr>
-          <w:rFonts w:ascii="Segoe UI Emoji" w:hAnsi="Segoe UI Emoji" w:cs="Segoe UI Emoji"/>
-        </w:rPr>
-        <w:t xml:space="preserve">Transformer ça en composant : </w:t>
-      </w:r>
-      <w:r>
-        <w:rPr>
-          <w:rFonts w:ascii="Segoe UI Emoji" w:hAnsi="Segoe UI Emoji" w:cs="Segoe UI Emoji"/>
-        </w:rPr>
-        <w:t>❌</w:t>
-      </w:r>
-    </w:p>
-    <w:p>
-      <w:pPr>
-        <w:pStyle w:val="Paragraphedeliste"/>
-        <w:numPr>
-          <w:ilvl w:val="0"/>
-          <w:numId w:val="4"/>
-        </w:numPr>
-        <w:rPr>
-          <w:rFonts w:ascii="Segoe UI Emoji" w:hAnsi="Segoe UI Emoji"/>
-        </w:rPr>
-      </w:pPr>
-    </w:p>
-    <w:p>
-      <w:pPr>
-        <w:rPr>
-          <w:u w:val="single"/>
-        </w:rPr>
-      </w:pPr>
-      <w:r>
-        <w:rPr>
-          <w:u w:val="single"/>
-        </w:rPr>
-        <w:t xml:space="preserve">Etape de développement </w:t>
-      </w:r>
-      <w:r>
-        <w:rPr>
-          <w:u w:val="single"/>
-        </w:rPr>
-        <w:t xml:space="preserve">du moteur </w:t>
-      </w:r>
-      <w:r>
-        <w:rPr>
-          <w:u w:val="single"/>
-        </w:rPr>
-        <w:t xml:space="preserve">3 </w:t>
-      </w:r>
-      <w:r>
-        <w:rPr>
-          <w:u w:val="single"/>
-        </w:rPr>
-        <w:t xml:space="preserve">: </w:t>
-      </w:r>
-      <w:r>
-        <w:rPr>
-          <w:u w:val="single"/>
-        </w:rPr>
-        <w:t>Modélisation</w:t>
-      </w:r>
-      <w:r>
-        <w:rPr>
-          <w:u w:val="single"/>
-        </w:rPr>
-        <w:t xml:space="preserve"> avancée</w:t>
-      </w:r>
-      <w:r>
-        <w:rPr>
-          <w:u w:val="single"/>
-        </w:rPr>
-        <w:t xml:space="preserve">, </w:t>
-      </w:r>
-      <w:r>
-        <w:rPr>
-          <w:u w:val="single"/>
-        </w:rPr>
-        <w:t>textur</w:t>
-      </w:r>
-      <w:r>
-        <w:rPr>
-          <w:u w:val="single"/>
-        </w:rPr>
-        <w:t>ing avancé</w:t>
-      </w:r>
-      <w:r>
-        <w:rPr>
-          <w:u w:val="single"/>
-        </w:rPr>
-        <w:t>, importation</w:t>
-      </w:r>
-      <w:r>
-        <w:rPr>
-          <w:u w:val="single"/>
-        </w:rPr>
-        <w:t>, lighting</w:t>
-      </w:r>
-      <w:r>
-        <w:rPr>
-          <w:u w:val="single"/>
-        </w:rPr>
-        <w:t xml:space="preserve"> et intégration de Bullet</w:t>
-      </w:r>
-      <w:r>
-        <w:rPr>
-          <w:u w:val="single"/>
-        </w:rPr>
-        <w:t>, animation 2D et 3D</w:t>
-      </w:r>
-    </w:p>
-    <w:p>
-      <w:pPr>
-        <w:pStyle w:val="Paragraphedeliste"/>
-        <w:numPr>
-          <w:ilvl w:val="0"/>
-          <w:numId w:val="4"/>
-        </w:numPr>
-      </w:pPr>
-      <w:r>
-        <w:t xml:space="preserve">On va faire trois modes d’affichage : </w:t>
-      </w:r>
-    </w:p>
-    <w:p>
-      <w:pPr>
-        <w:pStyle w:val="Paragraphedeliste"/>
-      </w:pPr>
-    </w:p>
-    <w:p>
-      <w:pPr>
-        <w:pStyle w:val="Paragraphedeliste"/>
-        <w:numPr>
-          <w:ilvl w:val="0"/>
-          <w:numId w:val="5"/>
-        </w:numPr>
-      </w:pPr>
-      <w:r>
-        <w:t>Shading, qui représentera l’objet 3D avec un Shader et des textures</w:t>
-      </w:r>
-      <w:r>
-        <w:t xml:space="preserve"> : </w:t>
-      </w:r>
-      <w:r>
-        <w:rPr>
-          <w:rFonts w:ascii="Segoe UI Emoji" w:hAnsi="Segoe UI Emoji" w:cs="Segoe UI Emoji"/>
-        </w:rPr>
-        <w:t>❌</w:t>
-      </w:r>
-    </w:p>
-    <w:p>
-      <w:pPr>
-        <w:pStyle w:val="Paragraphedeliste"/>
-        <w:numPr>
-          <w:ilvl w:val="0"/>
-          <w:numId w:val="5"/>
-        </w:numPr>
-      </w:pPr>
-      <w:r>
-        <w:t>Vertices, qui représentera les sommets de l’objet 3D sous forme de points noirs</w:t>
-      </w:r>
-      <w:r>
-        <w:t xml:space="preserve"> : </w:t>
-      </w:r>
-      <w:r>
-        <w:rPr>
-          <w:rFonts w:ascii="Segoe UI Emoji" w:hAnsi="Segoe UI Emoji" w:cs="Segoe UI Emoji"/>
-        </w:rPr>
-        <w:t>❌</w:t>
-      </w:r>
-    </w:p>
-    <w:p>
-      <w:pPr>
-        <w:pStyle w:val="Paragraphedeliste"/>
-        <w:numPr>
-          <w:ilvl w:val="0"/>
-          <w:numId w:val="5"/>
-        </w:numPr>
-      </w:pPr>
-      <w:r>
-        <w:t>Edges qui représentera l’objet sous forme d’arrêtes (on veut pouvoir modifier l’affichage de leur épaisseur librement)</w:t>
-      </w:r>
-      <w:r>
-        <w:t xml:space="preserve"> : </w:t>
-      </w:r>
-      <w:r>
-        <w:rPr>
-          <w:rFonts w:ascii="Segoe UI Emoji" w:hAnsi="Segoe UI Emoji" w:cs="Segoe UI Emoji"/>
-        </w:rPr>
-        <w:t>❌</w:t>
-      </w:r>
-    </w:p>
-    <w:p>
-      <w:pPr>
-        <w:pStyle w:val="Paragraphedeliste"/>
-        <w:numPr>
-          <w:ilvl w:val="0"/>
-          <w:numId w:val="4"/>
-        </w:numPr>
-      </w:pPr>
-      <w:r>
-        <w:t xml:space="preserve">On veut pouvoir sélectionner les sommets individuellement et modifier leur position avec le gizmo : </w:t>
-      </w:r>
-      <w:r>
-        <w:rPr>
-          <w:rFonts w:ascii="Segoe UI Emoji" w:hAnsi="Segoe UI Emoji" w:cs="Segoe UI Emoji"/>
-        </w:rPr>
-        <w:t>❌</w:t>
-      </w:r>
-    </w:p>
-    <w:p>
-      <w:pPr>
-        <w:pStyle w:val="Paragraphedeliste"/>
-        <w:numPr>
-          <w:ilvl w:val="0"/>
-          <w:numId w:val="4"/>
-        </w:numPr>
-      </w:pPr>
-      <w:r>
-        <w:rPr>
-          <w:rFonts w:ascii="Segoe UI Emoji" w:hAnsi="Segoe UI Emoji" w:cs="Segoe UI Emoji"/>
-        </w:rPr>
-        <w:t>On applique le principe au Edge (dont on voudrait aussi faire une rotation : ❌</w:t>
-      </w:r>
-    </w:p>
-    <w:p>
-      <w:pPr>
-        <w:pStyle w:val="Paragraphedeliste"/>
-        <w:numPr>
-          <w:ilvl w:val="0"/>
-          <w:numId w:val="4"/>
-        </w:numPr>
-      </w:pPr>
-      <w:r>
-        <w:rPr>
-          <w:rFonts w:ascii="Segoe UI Emoji" w:hAnsi="Segoe UI Emoji" w:cs="Segoe UI Emoji"/>
-        </w:rPr>
-        <w:t>On veut sélectionner les faces individuelles de l’objet 3D : ❌</w:t>
-      </w:r>
-    </w:p>
-    <w:p>
-      <w:pPr>
-        <w:pStyle w:val="Paragraphedeliste"/>
-        <w:numPr>
-          <w:ilvl w:val="0"/>
-          <w:numId w:val="4"/>
-        </w:numPr>
-      </w:pPr>
-      <w:r>
-        <w:rPr>
-          <w:rFonts w:ascii="Segoe UI Emoji" w:hAnsi="Segoe UI Emoji" w:cs="Segoe UI Emoji"/>
-        </w:rPr>
-        <w:t>Systèmes d’UV et de normales à un objet 3D qui pourra avoir des textures : ❌</w:t>
-      </w:r>
-    </w:p>
-    <w:p>
-      <w:pPr>
-        <w:pStyle w:val="Paragraphedeliste"/>
-        <w:numPr>
-          <w:ilvl w:val="0"/>
-          <w:numId w:val="4"/>
-        </w:numPr>
-      </w:pPr>
-      <w:r>
-        <w:rPr>
-          <w:rFonts w:ascii="Segoe UI Emoji" w:hAnsi="Segoe UI Emoji" w:cs="Segoe UI Emoji"/>
-        </w:rPr>
-        <w:t xml:space="preserve">Début de système de lighting : </w:t>
-      </w:r>
-      <w:r>
-        <w:rPr>
-          <w:rFonts w:ascii="Segoe UI Emoji" w:hAnsi="Segoe UI Emoji" w:cs="Segoe UI Emoji"/>
-        </w:rPr>
-        <w:t>❌</w:t>
-      </w:r>
-    </w:p>
-    <w:p>
-      <w:pPr>
-        <w:pStyle w:val="Paragraphedeliste"/>
-        <w:numPr>
-          <w:ilvl w:val="0"/>
-          <w:numId w:val="4"/>
-        </w:numPr>
-      </w:pPr>
-      <w:r>
-        <w:t xml:space="preserve">Importer et lire des animations 3D : </w:t>
-      </w:r>
-      <w:r>
-        <w:rPr>
-          <w:rFonts w:ascii="Segoe UI Emoji" w:hAnsi="Segoe UI Emoji" w:cs="Segoe UI Emoji"/>
-        </w:rPr>
-        <w:t>❌</w:t>
-      </w:r>
-    </w:p>
-    <w:p>
-      <w:pPr>
-        <w:rPr>
-          <w:u w:val="single"/>
-        </w:rPr>
-      </w:pPr>
-    </w:p>
-    <w:p>
-      <w:pPr>
-        <w:rPr>
-          <w:u w:val="single"/>
-        </w:rPr>
-      </w:pPr>
-    </w:p>
-    <w:p>
-      <w:pPr>
-        <w:rPr>
-          <w:u w:val="single"/>
-        </w:rPr>
-      </w:pPr>
-    </w:p>
-    <w:p>
-      <w:pPr>
-        <w:rPr>
-          <w:u w:val="single"/>
-        </w:rPr>
-      </w:pPr>
-    </w:p>
-    <w:p>
-      <w:pPr>
-        <w:rPr>
-          <w:u w:val="single"/>
-        </w:rPr>
-      </w:pPr>
-    </w:p>
-    <w:p>
-      <w:pPr>
-        <w:rPr>
-          <w:u w:val="single"/>
-        </w:rPr>
-      </w:pPr>
-      <w:r>
-        <w:rPr>
-          <w:u w:val="single"/>
-        </w:rPr>
         <w:t>Etape de développement</w:t>
       </w:r>
       <w:r>
@@ -2758,7 +2919,6 @@
         </w:numPr>
       </w:pPr>
       <w:r>
-        <w:lastRenderedPageBreak/>
         <w:t>Un UML</w:t>
       </w:r>
     </w:p>
@@ -2874,6 +3034,7 @@
         </w:numPr>
       </w:pPr>
       <w:r>
+        <w:lastRenderedPageBreak/>
         <w:t>Une unité de base représentera 1 mètre.</w:t>
       </w:r>
     </w:p>
@@ -2926,83 +3087,83 @@
     </w:p>
     <w:p>
       <w:r>
+        <w:t xml:space="preserve">On a choisi de virer Qt du projet de passer à imgui, car Qt ne dispose pas vraiment de sélecteur 3D ou de Gizmos, puis les performances peuvent laisser à désirer. Donc nous avons fait une refonte complète du projet et fait une vaste migration. On a d’abord réussi à implémenter ImGUI. Mais on avait du mal à recréer le contexte openGL, donc on a implémenté glad, et refait les fichiers cpp pour tenir le contexte openGL avec un VAO, et un VBO notamment. </w:t>
+      </w:r>
+    </w:p>
+    <w:p/>
+    <w:p>
+      <w:pPr>
+        <w:rPr>
+          <w:u w:val="single"/>
+        </w:rPr>
+      </w:pPr>
+      <w:r>
+        <w:rPr>
+          <w:u w:val="single"/>
+        </w:rPr>
+        <w:t>27 Avril 2025 :</w:t>
+      </w:r>
+    </w:p>
+    <w:p>
+      <w:r>
+        <w:t>On va tenter une expérience. Techniquement dans notre projet on a une fenêtre Imgui qui tient la scène 3D. Donc elle existe dans notre code.</w:t>
+      </w:r>
+    </w:p>
+    <w:p>
+      <w:r>
+        <w:t>Ce qu’on veut c’est lui ajouter clairement la scène 3D via une flèche.</w:t>
+      </w:r>
+    </w:p>
+    <w:p>
+      <w:r>
+        <w:t xml:space="preserve">Exemple de pseudo code </w:t>
+      </w:r>
+    </w:p>
+    <w:p>
+      <w:r>
+        <w:t>Fenêtre qui tient la scène 3D =&gt; Ajouter Scène 3D =&gt; Ajouter grillage =&gt; Ajouter composant 2D</w:t>
+      </w:r>
+    </w:p>
+    <w:p/>
+    <w:p>
+      <w:r>
+        <w:t>Note : On a pas pu faire de fonction fléchée, mais on a créé un fonction add, parameter de gauche et parameter de droite. La fonction add permet à un objet, le paramètre de gauche de se voir ajouter un autre objet, le paramètre de droite.</w:t>
+      </w:r>
+    </w:p>
+    <w:p/>
+    <w:p>
+      <w:pPr>
+        <w:rPr>
+          <w:u w:val="single"/>
+        </w:rPr>
+      </w:pPr>
+      <w:r>
+        <w:rPr>
+          <w:u w:val="single"/>
+        </w:rPr>
+        <w:t xml:space="preserve">28 Avril 2025 : </w:t>
+      </w:r>
+    </w:p>
+    <w:p>
+      <w:r>
+        <w:t xml:space="preserve">J’ai tenté de séparer le rendu d’objet 3D, de la Scène 3D et l’instanciation du Contexte OpenGL. Au final il en a résolu un bug que j’ai été incapable de résoudre. </w:t>
+      </w:r>
+    </w:p>
+    <w:p/>
+    <w:p>
+      <w:r>
+        <w:t>Problèmes rencontré</w:t>
+      </w:r>
+      <w:r>
+        <w:t>s</w:t>
+      </w:r>
+      <w:r>
+        <w:t> :</w:t>
+      </w:r>
+    </w:p>
+    <w:p>
+      <w:r>
         <w:lastRenderedPageBreak/>
-        <w:t xml:space="preserve">On a choisi de virer Qt du projet de passer à imgui, car Qt ne dispose pas vraiment de sélecteur 3D ou de Gizmos, puis les performances peuvent laisser à désirer. Donc nous avons fait une refonte complète du projet et fait une vaste migration. On a d’abord réussi à implémenter ImGUI. Mais on avait du mal à recréer le contexte openGL, donc on a implémenté glad, et refait les fichiers cpp pour tenir le contexte openGL avec un VAO, et un VBO notamment. </w:t>
-      </w:r>
-    </w:p>
-    <w:p/>
-    <w:p>
-      <w:pPr>
-        <w:rPr>
-          <w:u w:val="single"/>
-        </w:rPr>
-      </w:pPr>
-      <w:r>
-        <w:rPr>
-          <w:u w:val="single"/>
-        </w:rPr>
-        <w:t>27 Avril 2025 :</w:t>
-      </w:r>
-    </w:p>
-    <w:p>
-      <w:r>
-        <w:t>On va tenter une expérience. Techniquement dans notre projet on a une fenêtre Imgui qui tient la scène 3D. Donc elle existe dans notre code.</w:t>
-      </w:r>
-    </w:p>
-    <w:p>
-      <w:r>
-        <w:t>Ce qu’on veut c’est lui ajouter clairement la scène 3D via une flèche.</w:t>
-      </w:r>
-    </w:p>
-    <w:p>
-      <w:r>
-        <w:t xml:space="preserve">Exemple de pseudo code </w:t>
-      </w:r>
-    </w:p>
-    <w:p>
-      <w:r>
-        <w:t>Fenêtre qui tient la scène 3D =&gt; Ajouter Scène 3D =&gt; Ajouter grillage =&gt; Ajouter composant 2D</w:t>
-      </w:r>
-    </w:p>
-    <w:p/>
-    <w:p>
-      <w:r>
-        <w:t>Note : On a pas pu faire de fonction fléchée, mais on a créé un fonction add, parameter de gauche et parameter de droite. La fonction add permet à un objet, le paramètre de gauche de se voir ajouter un autre objet, le paramètre de droite.</w:t>
-      </w:r>
-    </w:p>
-    <w:p/>
-    <w:p>
-      <w:pPr>
-        <w:rPr>
-          <w:u w:val="single"/>
-        </w:rPr>
-      </w:pPr>
-      <w:r>
-        <w:rPr>
-          <w:u w:val="single"/>
-        </w:rPr>
-        <w:t xml:space="preserve">28 Avril 2025 : </w:t>
-      </w:r>
-    </w:p>
-    <w:p>
-      <w:r>
-        <w:t xml:space="preserve">J’ai tenté de séparer le rendu d’objet 3D, de la Scène 3D et l’instanciation du Contexte OpenGL. Au final il en a résolu un bug que j’ai été incapable de résoudre. </w:t>
-      </w:r>
-    </w:p>
-    <w:p/>
-    <w:p>
-      <w:r>
-        <w:t>Problèmes rencontré</w:t>
-      </w:r>
-      <w:r>
-        <w:t>s</w:t>
-      </w:r>
-      <w:r>
-        <w:t> :</w:t>
-      </w:r>
-    </w:p>
-    <w:p>
-      <w:r>
         <w:t xml:space="preserve">La caméra n’était jamais dans le bon sens, on aurait dit qu’elle était override. Donc j’ai galéré pendant trois heures pour la paramétrer correctement. Ensuite l’image 2D était rendue de manière relative à la caméra, et pas en tant qu’objet 3D. Ce qui n’était pas bon, car si l’objet 2D était rendu correctement, </w:t>
       </w:r>
     </w:p>
@@ -3030,7 +3191,6 @@
     </w:p>
     <w:p>
       <w:r>
-        <w:lastRenderedPageBreak/>
         <w:drawing>
           <wp:inline distT="0" distB="0" distL="0" distR="0" wp14:anchorId="127B1D69" wp14:editId="7DF40750">
             <wp:extent cx="5764530" cy="3240405"/>
@@ -3184,6 +3344,7 @@
         <w:ind w:left="360"/>
       </w:pPr>
       <w:r>
+        <w:lastRenderedPageBreak/>
         <w:t xml:space="preserve">Idée pour plus tard : </w:t>
       </w:r>
     </w:p>
@@ -3251,37 +3412,37 @@
         <w:rPr>
           <w:u w:val="single"/>
         </w:rPr>
+        <w:t xml:space="preserve">05 mai 2025 : </w:t>
+      </w:r>
+    </w:p>
+    <w:p>
+      <w:r>
+        <w:t xml:space="preserve">J’ai fait une petite pause de deux jours, sur le projet, mais maintenant on a un gizmo avec des flèches qui donnent un feedback visuel lorsque la souris passe au-dessus d’elle. </w:t>
+      </w:r>
+      <w:r>
+        <w:t xml:space="preserve">On peut également, et enfin, déplacer les objets dans l’espace 3D. Par contre on ne peut plus les sélectionner une </w:t>
+      </w:r>
+      <w:r>
+        <w:t>fois déplacé</w:t>
+      </w:r>
+      <w:r>
+        <w:t>s.</w:t>
+      </w:r>
+    </w:p>
+    <w:p>
+      <w:r>
+        <w:t>J’ai corrigé le problème qui empêchait la sélection de l’objet une fois qu’il était déplacé.</w:t>
+      </w:r>
+    </w:p>
+    <w:p/>
+    <w:p>
+      <w:r>
+        <w:t>Penser à implémenter un Ribbon élément plus tard.</w:t>
+      </w:r>
+    </w:p>
+    <w:p>
+      <w:r>
         <w:lastRenderedPageBreak/>
-        <w:t xml:space="preserve">05 mai 2025 : </w:t>
-      </w:r>
-    </w:p>
-    <w:p>
-      <w:r>
-        <w:t xml:space="preserve">J’ai fait une petite pause de deux jours, sur le projet, mais maintenant on a un gizmo avec des flèches qui donnent un feedback visuel lorsque la souris passe au-dessus d’elle. </w:t>
-      </w:r>
-      <w:r>
-        <w:t xml:space="preserve">On peut également, et enfin, déplacer les objets dans l’espace 3D. Par contre on ne peut plus les sélectionner une </w:t>
-      </w:r>
-      <w:r>
-        <w:t>fois déplacé</w:t>
-      </w:r>
-      <w:r>
-        <w:t>s.</w:t>
-      </w:r>
-    </w:p>
-    <w:p>
-      <w:r>
-        <w:t>J’ai corrigé le problème qui empêchait la sélection de l’objet une fois qu’il était déplacé.</w:t>
-      </w:r>
-    </w:p>
-    <w:p/>
-    <w:p>
-      <w:r>
-        <w:t>Penser à implémenter un Ribbon élément plus tard.</w:t>
-      </w:r>
-    </w:p>
-    <w:p>
-      <w:r>
         <w:drawing>
           <wp:inline distT="0" distB="0" distL="0" distR="0" wp14:anchorId="7ED4BD90" wp14:editId="730B9682">
             <wp:extent cx="5760720" cy="4610735"/>
@@ -3364,56 +3525,56 @@
     </w:p>
     <w:p>
       <w:r>
+        <w:t>J’ai amélioré la sélection de l’objet 3D. Maintenant ça tient vraiment compte de la position de la caméra et ça détecte beaucoup mieux la position de l’objet. On tient compte de la taille et de la largeur de la fenêtre ImGUI et plus vraiment de celle du contexte openGL. La déselection et sélection fonctionnent également mieux.</w:t>
+      </w:r>
+    </w:p>
+    <w:p>
+      <w:pPr>
+        <w:rPr>
+          <w:u w:val="single"/>
+        </w:rPr>
+      </w:pPr>
+      <w:r>
+        <w:rPr>
+          <w:u w:val="single"/>
+        </w:rPr>
+        <w:t xml:space="preserve">14 mai 2025 : </w:t>
+      </w:r>
+    </w:p>
+    <w:p>
+      <w:r>
+        <w:t>Il est temps de commencer à plancher sur ce début d’inspecteur et de hiérarchy window.</w:t>
+      </w:r>
+    </w:p>
+    <w:p>
+      <w:pPr>
+        <w:rPr>
+          <w:u w:val="single"/>
+        </w:rPr>
+      </w:pPr>
+      <w:r>
+        <w:rPr>
+          <w:u w:val="single"/>
+        </w:rPr>
+        <w:t>15 mai 2025 :</w:t>
+      </w:r>
+    </w:p>
+    <w:p>
+      <w:r>
+        <w:t>J’ai un inspecteur hiérarchique qui permet de voir quels sont mes objets dans ma scène 3D</w:t>
+      </w:r>
+    </w:p>
+    <w:p>
+      <w:pPr>
+        <w:rPr>
+          <w:u w:val="single"/>
+        </w:rPr>
+      </w:pPr>
+      <w:r>
+        <w:rPr>
+          <w:u w:val="single"/>
+        </w:rPr>
         <w:lastRenderedPageBreak/>
-        <w:t>J’ai amélioré la sélection de l’objet 3D. Maintenant ça tient vraiment compte de la position de la caméra et ça détecte beaucoup mieux la position de l’objet. On tient compte de la taille et de la largeur de la fenêtre ImGUI et plus vraiment de celle du contexte openGL. La déselection et sélection fonctionnent également mieux.</w:t>
-      </w:r>
-    </w:p>
-    <w:p>
-      <w:pPr>
-        <w:rPr>
-          <w:u w:val="single"/>
-        </w:rPr>
-      </w:pPr>
-      <w:r>
-        <w:rPr>
-          <w:u w:val="single"/>
-        </w:rPr>
-        <w:t xml:space="preserve">14 mai 2025 : </w:t>
-      </w:r>
-    </w:p>
-    <w:p>
-      <w:r>
-        <w:t>Il est temps de commencer à plancher sur ce début d’inspecteur et de hiérarchy window.</w:t>
-      </w:r>
-    </w:p>
-    <w:p>
-      <w:pPr>
-        <w:rPr>
-          <w:u w:val="single"/>
-        </w:rPr>
-      </w:pPr>
-      <w:r>
-        <w:rPr>
-          <w:u w:val="single"/>
-        </w:rPr>
-        <w:t>15 mai 2025 :</w:t>
-      </w:r>
-    </w:p>
-    <w:p>
-      <w:r>
-        <w:t>J’ai un inspecteur hiérarchique qui permet de voir quels sont mes objets dans ma scène 3D</w:t>
-      </w:r>
-    </w:p>
-    <w:p>
-      <w:pPr>
-        <w:rPr>
-          <w:u w:val="single"/>
-        </w:rPr>
-      </w:pPr>
-      <w:r>
-        <w:rPr>
-          <w:u w:val="single"/>
-        </w:rPr>
         <w:t>17 mai 2025 :</w:t>
       </w:r>
     </w:p>
@@ -3475,7 +3636,6 @@
     </w:p>
     <w:p>
       <w:r>
-        <w:lastRenderedPageBreak/>
         <w:drawing>
           <wp:inline distT="0" distB="0" distL="0" distR="0" wp14:anchorId="29034C27" wp14:editId="033379C4">
             <wp:extent cx="5760720" cy="2945130"/>
@@ -3528,6 +3688,7 @@
     </w:p>
     <w:p>
       <w:r>
+        <w:lastRenderedPageBreak/>
         <w:t>J’ai commencé à implémenter les bases de DirectX 12 dans le programme et à le faire fonctionner avec OpenGL (DirectX 12 étant notamment très utilisé dans l’industrie). Le but final est de proposer un moteur proposant plusieurs API graphiques. OpenGL pour les projets simple, DirectX 12 pour les projets plus complexes. Comme ça les gens qui utilisent l’un ou l’autre pourront coder leur shaders sur Simili.</w:t>
       </w:r>
     </w:p>
@@ -3556,9 +3717,8 @@
     </w:p>
     <w:p>
       <w:r>
-        <w:lastRenderedPageBreak/>
         <w:drawing>
-          <wp:inline distT="0" distB="0" distL="0" distR="0" wp14:anchorId="0F5E47F9" wp14:editId="24BAB0A9">
+          <wp:inline distT="0" distB="0" distL="0" distR="0" wp14:anchorId="0F5E47F9" wp14:editId="020E1CA4">
             <wp:extent cx="5760720" cy="2990850"/>
             <wp:effectExtent l="0" t="0" r="0" b="0"/>
             <wp:docPr id="1093152962" name="Image 1" descr="Screnshot de mon projet de moteur 3D. On peut voir 5 fenêtres :&#10;&#10;- Le hierarchy insepctor qui liste les objets présents dans la scène 3D&#10;- La fenêtre qui contient la scène 3D, soit un cube bleu sur un grillage&#10;- Une fênêtre en bas qui contient un simple &quot; Bienvenue dans la première fenêtre ! c'est une belle fenêtre ! &quot;&#10;- Une fenêtre bleue indépendante qui tient le contexte de rendu pour DirectX 12&#10;- Une fenêtre de debug"/>
@@ -3614,8 +3774,9 @@
     </w:p>
     <w:p>
       <w:r>
+        <w:lastRenderedPageBreak/>
         <w:drawing>
-          <wp:inline distT="0" distB="0" distL="0" distR="0" wp14:anchorId="121E72D2" wp14:editId="07AD76FE">
+          <wp:inline distT="0" distB="0" distL="0" distR="0" wp14:anchorId="121E72D2" wp14:editId="218B8F88">
             <wp:extent cx="5760720" cy="2840355"/>
             <wp:effectExtent l="0" t="0" r="0" b="0"/>
             <wp:docPr id="251274229" name="Image 1"/>
@@ -3704,24 +3865,80 @@
         <w:t xml:space="preserve">J’ai corrigé le code du fichier MainSoftwareGUI.CPP pour le rendre </w:t>
       </w:r>
       <w:r>
-        <w:t xml:space="preserve">plus rationnel. J’ai créé des fonctions comme tryLoadLayout, autoSaveLayout, mainWindowOptions, popUpModal, </w:t>
-      </w:r>
-      <w:r>
+        <w:t>plus rationnel. J’ai créé des fonctions comme tryLoadLayout, autoSaveLayout, mainWindowOptions, popUpModal, pour rationnaliser au maximum le code, séparer les responsabilités, et rendre le code plus lisible. J’ai également activé le multiScreenSupport, cela a necessité bien sûr de corriger un peu la boucle de rendu, car ImGUi peut imporairement changer le contexte openGL quand il dessine ses platform windows (les fenêtre flottantes détachables). Il peut donc swapper le mauvais buffer, ce qui provoque des artefacts visuels. On doit donc «  forcer » la gestion du contexte OpenGL.</w:t>
+      </w:r>
+    </w:p>
+    <w:p>
+      <w:pPr>
+        <w:rPr>
+          <w:u w:val="single"/>
+        </w:rPr>
+      </w:pPr>
+      <w:r>
+        <w:rPr>
+          <w:u w:val="single"/>
+        </w:rPr>
+        <w:t>01 juin 2025 :</w:t>
+      </w:r>
+    </w:p>
+    <w:p>
+      <w:pPr>
+        <w:pStyle w:val="Paragraphedeliste"/>
+        <w:numPr>
+          <w:ilvl w:val="0"/>
+          <w:numId w:val="3"/>
+        </w:numPr>
+      </w:pPr>
+      <w:r>
+        <w:t xml:space="preserve">J’ai réussi à faire en sorte qu’on puisse modifier les propriétés des objets, comme le scale, la rotation, la position, le nom, etc. depuis l’éditeur. </w:t>
+      </w:r>
+    </w:p>
+    <w:p>
+      <w:pPr>
+        <w:pStyle w:val="Paragraphedeliste"/>
+        <w:numPr>
+          <w:ilvl w:val="0"/>
+          <w:numId w:val="3"/>
+        </w:numPr>
+      </w:pPr>
+      <w:r>
+        <w:t xml:space="preserve">J’ai fait créé un premier système de pop </w:t>
+      </w:r>
+      <w:r>
+        <w:t xml:space="preserve">apparaît lorsqu’on fait un clic gauche, ainsi qu’un début de création </w:t>
+      </w:r>
+      <w:r>
+        <w:t xml:space="preserve">d’objet </w:t>
+      </w:r>
+      <w:r>
+        <w:t>via cette même fenêtre</w:t>
+      </w:r>
+    </w:p>
+    <w:p>
+      <w:pPr>
+        <w:pStyle w:val="Paragraphedeliste"/>
+        <w:numPr>
+          <w:ilvl w:val="0"/>
+          <w:numId w:val="3"/>
+        </w:numPr>
+      </w:pPr>
+      <w:r>
+        <w:t>Le système de création depuis le menu contextuel est mainte opérationnel. J’ai corrigé un bug qui faisait que lorsqu’on sélectionnait un objet créé dan l’inspecteur hiérarchique, la fenêtre d’inspection d’objet continuait d’afficher qu’il n’y avait aucun objet sélectionné.</w:t>
+      </w:r>
+    </w:p>
+    <w:p>
+      <w:pPr>
+        <w:ind w:left="360"/>
+        <w:rPr>
+          <w:u w:val="single"/>
+        </w:rPr>
+      </w:pPr>
+      <w:r>
+        <w:rPr>
+          <w:u w:val="single"/>
+        </w:rPr>
         <w:lastRenderedPageBreak/>
-        <w:t>pour rationnaliser au maximum le code, séparer les responsabilités, et rendre le code plus lisible. J’ai également activé le multiScreenSupport, cela a necessité bien sûr de corriger un peu la boucle de rendu, car ImGUi peut imporairement changer le contexte openGL quand il dessine ses platform windows (les fenêtre flottantes détachables). Il peut donc swapper le mauvais buffer, ce qui provoque des artefacts visuels. On doit donc «  forcer » la gestion du contexte OpenGL.</w:t>
-      </w:r>
-    </w:p>
-    <w:p>
-      <w:pPr>
-        <w:rPr>
-          <w:u w:val="single"/>
-        </w:rPr>
-      </w:pPr>
-      <w:r>
-        <w:rPr>
-          <w:u w:val="single"/>
-        </w:rPr>
-        <w:t>01 juin 2025 :</w:t>
+        <w:t>17 juin 2025 :</w:t>
       </w:r>
     </w:p>
     <w:p>
@@ -3733,7 +3950,228 @@
         </w:numPr>
       </w:pPr>
       <w:r>
-        <w:t xml:space="preserve">J’ai réussi à faire en sorte qu’on puisse modifier les propriétés des objets, comme le scale, la rotation, la position, le nom, etc. depuis l’éditeur. </w:t>
+        <w:t>J’ai pas repris ce journal depuis un moment. J’ai réussi à implémenter le système de la sélection multiple depuis l’inspecteur hiérarchique et la fenêtre 3D.</w:t>
+      </w:r>
+    </w:p>
+    <w:p>
+      <w:pPr>
+        <w:ind w:left="360"/>
+        <w:rPr>
+          <w:u w:val="single"/>
+        </w:rPr>
+      </w:pPr>
+      <w:r>
+        <w:rPr>
+          <w:u w:val="single"/>
+        </w:rPr>
+        <w:t>18 juin 2025 :</w:t>
+      </w:r>
+    </w:p>
+    <w:p>
+      <w:pPr>
+        <w:ind w:left="360"/>
+      </w:pPr>
+      <w:r>
+        <w:t>J’ai fait une correction du système de déplacement. Maintenant quand on manipule les objets, on le fait à partir du centre d’un gizmo dessiné par le centre de la position des objets de la liste des objets sélectionnés. Conséquence, les Objets peuvent être scale ou orbiter autour d’un centre lors des rotations</w:t>
+      </w:r>
+    </w:p>
+    <w:p>
+      <w:pPr>
+        <w:ind w:left="360"/>
+        <w:rPr>
+          <w:u w:val="single"/>
+        </w:rPr>
+      </w:pPr>
+      <w:r>
+        <w:rPr>
+          <w:u w:val="single"/>
+        </w:rPr>
+        <w:t xml:space="preserve">19 juin 2025 : </w:t>
+      </w:r>
+    </w:p>
+    <w:p>
+      <w:pPr>
+        <w:ind w:left="360"/>
+      </w:pPr>
+      <w:r>
+        <w:t xml:space="preserve">C’est un projet qui avance bien ! j’ai réussi à faire un début de système de hiérarchisation d’abord en bossant sur la liste de l’inspecteur hiérarchique. Il a fallut revoir la structure de sa fonction de rendering et corriger quelques absurdités. </w:t>
+      </w:r>
+    </w:p>
+    <w:p>
+      <w:pPr>
+        <w:ind w:left="360"/>
+      </w:pPr>
+      <w:r>
+        <w:t>Maintenant il faudrait que lorsqu’on détruit un objet enfant, il soit aussi retiré de la liste, que cette destruction s’applique aussi au reste de ses descendants.</w:t>
+      </w:r>
+    </w:p>
+    <w:p>
+      <w:pPr>
+        <w:ind w:left="360"/>
+        <w:rPr>
+          <w:u w:val="single"/>
+        </w:rPr>
+      </w:pPr>
+      <w:r>
+        <w:rPr>
+          <w:u w:val="single"/>
+        </w:rPr>
+        <w:t>22 juin 2025 :</w:t>
+      </w:r>
+    </w:p>
+    <w:p>
+      <w:pPr>
+        <w:ind w:left="360"/>
+      </w:pPr>
+      <w:r>
+        <w:t>J’ai implémenté la destruction récursive des objets 3D pour les enfants. Lorsqu’on détruit un objet, s’il s’avère qu’il a des enfants, ses enfants seront détruits.</w:t>
+      </w:r>
+    </w:p>
+    <w:p>
+      <w:pPr>
+        <w:ind w:left="360"/>
+      </w:pPr>
+      <w:r>
+        <w:t>J’ai rendu explicite aussi la matrice modèle du monde 3D dans le fichier ThreedSceneDrawer. On a maintenant de vraies coordonnées 3D globales. Quand on set la position d’un objet 3D à 0.0f , ça le set réellement au centre du monde.</w:t>
+      </w:r>
+    </w:p>
+    <w:p>
+      <w:pPr>
+        <w:ind w:left="360"/>
+      </w:pPr>
+    </w:p>
+    <w:p>
+      <w:pPr>
+        <w:ind w:left="360"/>
+        <w:rPr>
+          <w:u w:val="single"/>
+        </w:rPr>
+      </w:pPr>
+      <w:r>
+        <w:rPr>
+          <w:u w:val="single"/>
+        </w:rPr>
+        <w:t xml:space="preserve">03 Juillet 2025 : </w:t>
+      </w:r>
+    </w:p>
+    <w:p>
+      <w:pPr>
+        <w:ind w:left="360"/>
+      </w:pPr>
+      <w:r>
+        <w:t>Salut le journal ça faisait longtemps !</w:t>
+      </w:r>
+      <w:r>
+        <w:t xml:space="preserve"> J’ai entièrement refactorisé mon système de hiérarchisation. Maintenant on fonctionne entièrement sur un système de slots, et j’ai rendu le drag and drop plus clair</w:t>
+      </w:r>
+      <w:r>
+        <w:t>.</w:t>
+      </w:r>
+    </w:p>
+    <w:p>
+      <w:pPr>
+        <w:ind w:left="360"/>
+        <w:rPr>
+          <w:u w:val="single"/>
+        </w:rPr>
+      </w:pPr>
+      <w:r>
+        <w:rPr>
+          <w:u w:val="single"/>
+        </w:rPr>
+        <w:t>16 juillet 2025 :</w:t>
+      </w:r>
+    </w:p>
+    <w:p>
+      <w:pPr>
+        <w:ind w:left="360"/>
+      </w:pPr>
+      <w:r>
+        <w:t>Resalut le journal ! ça faisait également longtemps. J’ai terminé la refactorisation du système de hiérarchisation et j’en suis un peu fier.</w:t>
+      </w:r>
+    </w:p>
+    <w:p>
+      <w:pPr>
+        <w:ind w:left="360"/>
+      </w:pPr>
+      <w:r>
+        <w:t xml:space="preserve">Chaque slot est un bouton imgui, il peut s’agir soit d’un objet 3D, soit d’un empty (j’ai créé des emptys qui héritent des objets 3D afin d’occuper une place dans la mémoire et de permettre l’échange de slots). </w:t>
+      </w:r>
+    </w:p>
+    <w:p>
+      <w:pPr>
+        <w:ind w:left="360"/>
+      </w:pPr>
+      <w:r>
+        <w:t>Chaque slot contenant un objet peut avoir un enfant, et chaque enfant peut être déplacé librement.</w:t>
+      </w:r>
+    </w:p>
+    <w:p>
+      <w:pPr>
+        <w:ind w:left="360"/>
+        <w:rPr>
+          <w:u w:val="single"/>
+        </w:rPr>
+      </w:pPr>
+      <w:r>
+        <w:rPr>
+          <w:u w:val="single"/>
+        </w:rPr>
+        <w:lastRenderedPageBreak/>
+        <w:t>18 juillet 2025 :</w:t>
+      </w:r>
+    </w:p>
+    <w:p>
+      <w:pPr>
+        <w:ind w:left="360"/>
+      </w:pPr>
+      <w:r>
+        <w:t xml:space="preserve">Règlement d’un bug qui faisait que les objets ayant été parentés peuvent </w:t>
+      </w:r>
+      <w:r>
+        <w:t xml:space="preserve">avoir des transformations </w:t>
+      </w:r>
+      <w:r>
+        <w:t>saccadé</w:t>
+      </w:r>
+      <w:r>
+        <w:t>e</w:t>
+      </w:r>
+      <w:r>
+        <w:t>s</w:t>
+      </w:r>
+    </w:p>
+    <w:p>
+      <w:pPr>
+        <w:ind w:left="360"/>
+        <w:rPr>
+          <w:u w:val="single"/>
+        </w:rPr>
+      </w:pPr>
+      <w:r>
+        <w:rPr>
+          <w:u w:val="single"/>
+        </w:rPr>
+        <w:t>20 juillet 2025 :</w:t>
+      </w:r>
+    </w:p>
+    <w:p>
+      <w:pPr>
+        <w:ind w:left="360"/>
+      </w:pPr>
+      <w:r>
+        <w:t xml:space="preserve">Simili devient petit un vrai moteur 3D. </w:t>
+      </w:r>
+      <w:r>
+        <w:t xml:space="preserve">Chère journal de développement, désormais les parents appliquent leurs transformations sur leurs enfants. Et les enfants peuvent être transformés au niveau local. </w:t>
+      </w:r>
+    </w:p>
+    <w:p>
+      <w:pPr>
+        <w:ind w:left="360"/>
+      </w:pPr>
+      <w:r>
+        <w:t xml:space="preserve">Je ne sais pas encore comment ça va tourner pour la suite, et j’hésite quant à la direction à prendre. Je pense que que je vais problème travailler sur la modélisation 3D en elle-même avec les faces, vertices, et edges. Mais une chose est sûre : On avance. </w:t>
       </w:r>
     </w:p>
     <w:p>
@@ -3745,16 +4183,7 @@
         </w:numPr>
       </w:pPr>
       <w:r>
-        <w:t xml:space="preserve">J’ai fait créé un premier système de pop </w:t>
-      </w:r>
-      <w:r>
-        <w:t xml:space="preserve">apparaît lorsqu’on fait un clic gauche, ainsi qu’un début de création </w:t>
-      </w:r>
-      <w:r>
-        <w:t xml:space="preserve">d’objet </w:t>
-      </w:r>
-      <w:r>
-        <w:t>via cette même fenêtre</w:t>
+        <w:t>Mise à jour d’OpenGL vers la version 4.6</w:t>
       </w:r>
     </w:p>
     <w:p>
@@ -3766,7 +4195,7 @@
         </w:numPr>
       </w:pPr>
       <w:r>
-        <w:t>Le système de création depuis le menu contextuel est mainte opérationnel. J’ai corrigé un bug qui faisait que lorsqu’on sélectionnait un objet créé dan l’inspecteur hiérarchique, la fenêtre d’inspection d’objet continuait d’afficher qu’il n’y avait aucun objet sélectionné.</w:t>
+        <w:t>J’ai commencé à créer le début des sommets 3D.</w:t>
       </w:r>
     </w:p>
     <w:p>
@@ -3780,7 +4209,7 @@
         <w:rPr>
           <w:u w:val="single"/>
         </w:rPr>
-        <w:t>17 juin 2025 :</w:t>
+        <w:t>21 juillet 2025 :</w:t>
       </w:r>
     </w:p>
     <w:p>
@@ -3792,7 +4221,28 @@
         </w:numPr>
       </w:pPr>
       <w:r>
-        <w:t>J’ai pas repris ce journal depuis un moment. J’ai réussi à implémenter le système de la sélection multiple depuis l’inspecteur hiérarchique et la fenêtre 3D.</w:t>
+        <w:t>Début du dessin des</w:t>
+      </w:r>
+      <w:r>
+        <w:t xml:space="preserve"> </w:t>
+      </w:r>
+      <w:r>
+        <w:t>Edges</w:t>
+      </w:r>
+      <w:r>
+        <w:t>.</w:t>
+      </w:r>
+    </w:p>
+    <w:p>
+      <w:pPr>
+        <w:pStyle w:val="Paragraphedeliste"/>
+        <w:numPr>
+          <w:ilvl w:val="0"/>
+          <w:numId w:val="3"/>
+        </w:numPr>
+      </w:pPr>
+      <w:r>
+        <w:t>Fin de la création des Faces et «  connexion » à leur modèle.</w:t>
       </w:r>
     </w:p>
     <w:p>
@@ -3806,15 +4256,74 @@
         <w:rPr>
           <w:u w:val="single"/>
         </w:rPr>
-        <w:t>18 juin 2025 :</w:t>
-      </w:r>
+        <w:t>03 Août 2025 :</w:t>
+      </w:r>
+    </w:p>
+    <w:p>
+      <w:pPr>
+        <w:pStyle w:val="Paragraphedeliste"/>
+        <w:numPr>
+          <w:ilvl w:val="0"/>
+          <w:numId w:val="3"/>
+        </w:numPr>
+      </w:pPr>
+      <w:r>
+        <w:t>On peut sélectionner les sommets</w:t>
+      </w:r>
+      <w:r>
+        <w:t xml:space="preserve"> des objets</w:t>
+      </w:r>
+      <w:r>
+        <w:t xml:space="preserve"> et faire apparaître le imGuizmo sur le sommet sélectionné</w:t>
+      </w:r>
+    </w:p>
+    <w:p>
+      <w:pPr>
+        <w:pStyle w:val="Paragraphedeliste"/>
+        <w:numPr>
+          <w:ilvl w:val="0"/>
+          <w:numId w:val="3"/>
+        </w:numPr>
+      </w:pPr>
+      <w:r>
+        <w:t xml:space="preserve">On a un début de mode de sélection : </w:t>
+      </w:r>
+      <w:r>
+        <w:t>Sélection normale de modèles 3D et Vert</w:t>
+      </w:r>
+      <w:r>
+        <w:t>ices</w:t>
+      </w:r>
+    </w:p>
+    <w:p>
+      <w:pPr>
+        <w:pStyle w:val="Paragraphedeliste"/>
+      </w:pPr>
     </w:p>
     <w:p>
       <w:pPr>
         <w:ind w:left="360"/>
-      </w:pPr>
-      <w:r>
-        <w:t>J’ai fait une correction du système de déplacement. Maintenant quand on manipule les objets, on le fait à partir du centre d’un gizmo dessiné par le centre de la position des objets de la liste des objets sélectionnés. Conséquence, les Objets peuvent être scale ou orbiter autour d’un centre lors des rotations</w:t>
+        <w:rPr>
+          <w:u w:val="single"/>
+        </w:rPr>
+      </w:pPr>
+      <w:r>
+        <w:rPr>
+          <w:u w:val="single"/>
+        </w:rPr>
+        <w:t>04 Août 2025 :</w:t>
+      </w:r>
+    </w:p>
+    <w:p>
+      <w:pPr>
+        <w:pStyle w:val="Paragraphedeliste"/>
+        <w:numPr>
+          <w:ilvl w:val="0"/>
+          <w:numId w:val="3"/>
+        </w:numPr>
+      </w:pPr>
+      <w:r>
+        <w:t>J’ai commencé à refactoré plus sérieusement le dossier src/UI, notamment pour le Hierarchy Inspector. J’ai créé une classe HandleHierarchyInteractions qui est déclarée comme friendly class dans la classe Hierarchy Inspector, permettant d’employer les membres privés de Hierarchy Inspector à la première. Et j’ai séparé les responsabilités et je me retrouve avec un fichier moins conséquent (450 lignes environ contre 800).</w:t>
       </w:r>
     </w:p>
     <w:p>
@@ -3828,23 +4337,159 @@
         <w:rPr>
           <w:u w:val="single"/>
         </w:rPr>
-        <w:t xml:space="preserve">19 juin 2025 : </w:t>
+        <w:t>08 Août 2025</w:t>
+      </w:r>
+      <w:r>
+        <w:rPr>
+          <w:u w:val="single"/>
+        </w:rPr>
+        <w:t xml:space="preserve"> (et depuis le 4 août)</w:t>
+      </w:r>
+      <w:r>
+        <w:rPr>
+          <w:u w:val="single"/>
+        </w:rPr>
+        <w:t> :</w:t>
+      </w:r>
+    </w:p>
+    <w:p>
+      <w:pPr>
+        <w:pStyle w:val="Paragraphedeliste"/>
+        <w:numPr>
+          <w:ilvl w:val="0"/>
+          <w:numId w:val="3"/>
+        </w:numPr>
+      </w:pPr>
+      <w:r>
+        <w:t xml:space="preserve">J’ai fini de refactorer et de corriger le Hierarchy Inspector. </w:t>
+      </w:r>
+    </w:p>
+    <w:p>
+      <w:pPr>
+        <w:pStyle w:val="Paragraphedeliste"/>
+        <w:numPr>
+          <w:ilvl w:val="0"/>
+          <w:numId w:val="3"/>
+        </w:numPr>
+      </w:pPr>
+      <w:r>
+        <w:t>J’ai fait un autre design pour l’inspecteur hiérarchique.</w:t>
+      </w:r>
+    </w:p>
+    <w:p>
+      <w:pPr>
+        <w:pStyle w:val="Paragraphedeliste"/>
+        <w:numPr>
+          <w:ilvl w:val="0"/>
+          <w:numId w:val="3"/>
+        </w:numPr>
+      </w:pPr>
+      <w:r>
+        <w:t xml:space="preserve">J’ai fini de refactorer la manipulation des objets depuis la fenêtre 3D. J’ai mis tout ça dans le dossier Engine. </w:t>
+      </w:r>
+    </w:p>
+    <w:p>
+      <w:pPr>
+        <w:pStyle w:val="Paragraphedeliste"/>
+        <w:numPr>
+          <w:ilvl w:val="0"/>
+          <w:numId w:val="3"/>
+        </w:numPr>
+      </w:pPr>
+      <w:r>
+        <w:t>J’ai fini de bosser sur la sélection et le déplacement des vertices et j’ai corrigé la mise à jour des faces lors du déplacement des vertices.</w:t>
+      </w:r>
+    </w:p>
+    <w:p>
+      <w:pPr>
+        <w:pStyle w:val="Paragraphedeliste"/>
+        <w:numPr>
+          <w:ilvl w:val="0"/>
+          <w:numId w:val="3"/>
+        </w:numPr>
+      </w:pPr>
+      <w:r>
+        <w:t xml:space="preserve">J’ai perdu une bonne journée de développement car j’ai tenté d’intégrer CEF Chromium Embded Framework afin de voir si je pouvais remplacer l’UI par des </w:t>
+      </w:r>
+      <w:r>
+        <w:lastRenderedPageBreak/>
+        <w:t>fenêtres HTML. Ben j’ai laissé tombé. Et j’ai choisi arbitrairement de me contenter d’apprendre à réellement manier ImGUI.</w:t>
       </w:r>
     </w:p>
     <w:p>
       <w:pPr>
         <w:ind w:left="360"/>
-      </w:pPr>
-      <w:r>
-        <w:t xml:space="preserve">C’est un projet qui avance bien ! j’ai réussi à faire un début de système de hiérarchisation d’abord en bossant sur la liste de l’inspecteur hiérarchique. Il a fallut revoir la structure de sa fonction de rendering et corriger quelques absurdités. </w:t>
+        <w:rPr>
+          <w:u w:val="single"/>
+        </w:rPr>
+      </w:pPr>
+      <w:r>
+        <w:rPr>
+          <w:u w:val="single"/>
+        </w:rPr>
+        <w:t xml:space="preserve">11 Août 2025 : </w:t>
+      </w:r>
+    </w:p>
+    <w:p>
+      <w:pPr>
+        <w:pStyle w:val="Paragraphedeliste"/>
+        <w:numPr>
+          <w:ilvl w:val="0"/>
+          <w:numId w:val="3"/>
+        </w:numPr>
+      </w:pPr>
+      <w:r>
+        <w:t>J’ai fini d’implémenter la sélection et la manipulation de Vertices</w:t>
+      </w:r>
+    </w:p>
+    <w:p>
+      <w:pPr>
+        <w:pStyle w:val="Paragraphedeliste"/>
+        <w:numPr>
+          <w:ilvl w:val="0"/>
+          <w:numId w:val="3"/>
+        </w:numPr>
+      </w:pPr>
+      <w:r>
+        <w:t>J’ai créé le mode de sélection 3D pour les faces dans la fenêtre 3D</w:t>
+      </w:r>
+    </w:p>
+    <w:p>
+      <w:pPr>
+        <w:pStyle w:val="Paragraphedeliste"/>
+        <w:numPr>
+          <w:ilvl w:val="0"/>
+          <w:numId w:val="3"/>
+        </w:numPr>
+      </w:pPr>
+      <w:r>
+        <w:t xml:space="preserve">J’ai implémenté la sélection et la transformation de faces. </w:t>
       </w:r>
     </w:p>
     <w:p>
       <w:pPr>
         <w:ind w:left="360"/>
-      </w:pPr>
-      <w:r>
-        <w:t>Maintenant il faudrait que lorsqu’on détruit un objet enfant, il soit aussi retiré de la liste, que cette destruction s’applique aussi au reste de ses descendants.</w:t>
+        <w:rPr>
+          <w:u w:val="single"/>
+        </w:rPr>
+      </w:pPr>
+      <w:r>
+        <w:rPr>
+          <w:u w:val="single"/>
+        </w:rPr>
+        <w:t>12 Août 2025 :</w:t>
+      </w:r>
+    </w:p>
+    <w:p>
+      <w:pPr>
+        <w:pStyle w:val="Paragraphedeliste"/>
+        <w:numPr>
+          <w:ilvl w:val="0"/>
+          <w:numId w:val="3"/>
+        </w:numPr>
+      </w:pPr>
+      <w:r>
+        <w:t>J’ai implémenté la sélection de edges ainsi que la manipulation</w:t>
       </w:r>
     </w:p>
     <w:p>
@@ -3858,7 +4503,7 @@
         <w:rPr>
           <w:u w:val="single"/>
         </w:rPr>
-        <w:t>22 juin 2025 :</w:t>
+        <w:t>13 Août 2025 :</w:t>
       </w:r>
     </w:p>
     <w:p>
@@ -3866,78 +4511,75 @@
         <w:ind w:left="360"/>
       </w:pPr>
       <w:r>
-        <w:t>J’ai implémenté la destruction récursive des objets 3D pour les enfants. Lorsqu’on détruit un objet, s’il s’avère qu’il a des enfants, ses enfants seront détruits.</w:t>
+        <w:t>J’ai commencé à réorganiser le dossier de travail et les fichiers et je me suis débarassé du fichier AssemblerLogic. C’était cool mais ça servait à rien. Et j’ai corrigé le main en conséquence.</w:t>
       </w:r>
     </w:p>
     <w:p>
       <w:pPr>
         <w:ind w:left="360"/>
-      </w:pPr>
-      <w:r>
-        <w:t>J’ai rendu explicite aussi la matrice modèle du monde 3D dans le fichier ThreedSceneDrawer. On a maintenant de vraies coordonnées 3D globales. Quand on set la position d’un objet 3D à 0.0f , ça le set réellement au centre du monde.</w:t>
+        <w:rPr>
+          <w:u w:val="single"/>
+        </w:rPr>
+      </w:pPr>
+      <w:r>
+        <w:rPr>
+          <w:u w:val="single"/>
+        </w:rPr>
+        <w:t>15 Août 2025 :</w:t>
       </w:r>
     </w:p>
     <w:p>
       <w:pPr>
         <w:ind w:left="360"/>
       </w:pPr>
+      <w:r>
+        <w:t>J’ai refactorisé le script ThreeDWindow.cpp et en déplaçant toute la fonction de click Handling dans une classe spécialisée clickHandler</w:t>
+      </w:r>
+      <w:r>
+        <w:t xml:space="preserve"> située dans le même dossier.</w:t>
+      </w:r>
+      <w:r>
+        <w:t xml:space="preserve"> </w:t>
+      </w:r>
     </w:p>
     <w:p>
       <w:pPr>
         <w:ind w:left="360"/>
-        <w:rPr>
-          <w:u w:val="single"/>
-        </w:rPr>
-      </w:pPr>
-      <w:r>
-        <w:rPr>
-          <w:u w:val="single"/>
-        </w:rPr>
-        <w:t xml:space="preserve">03 Juillet 2025 : </w:t>
+      </w:pPr>
+      <w:r>
+        <w:t xml:space="preserve">J’ai à peu près fini d’implémenter l’extrusion de face. </w:t>
+      </w:r>
+      <w:r>
+        <w:t xml:space="preserve">La face extrude </w:t>
       </w:r>
     </w:p>
     <w:p>
       <w:pPr>
         <w:ind w:left="360"/>
       </w:pPr>
-      <w:r>
-        <w:t>Salut le journal ça faisait longtemps !</w:t>
-      </w:r>
-      <w:r>
-        <w:t xml:space="preserve"> J’ai entièrement refactorisé mon système de hiérarchisation. Maintenant on fonctionne entièrement sur un système de slots, et j’ai rendu le drag and drop plus clair</w:t>
-      </w:r>
-      <w:r>
-        <w:t>.</w:t>
-      </w:r>
     </w:p>
     <w:p>
       <w:pPr>
         <w:ind w:left="360"/>
-        <w:rPr>
-          <w:u w:val="single"/>
-        </w:rPr>
-      </w:pPr>
-      <w:r>
-        <w:rPr>
-          <w:u w:val="single"/>
-        </w:rPr>
-        <w:t>16 juillet 2025 :</w:t>
-      </w:r>
+      </w:pPr>
     </w:p>
     <w:p>
       <w:pPr>
         <w:ind w:left="360"/>
       </w:pPr>
-      <w:r>
-        <w:t>Resalut le journal ! ça faisait également longtemps. J’ai terminé la refactorisation du système de hiérarchisation et j’en suis un peu fier.</w:t>
-      </w:r>
     </w:p>
     <w:p>
       <w:pPr>
         <w:ind w:left="360"/>
-      </w:pPr>
-      <w:r>
-        <w:t xml:space="preserve">Chaque slot est un bouton imgui, il peut s’agir soit d’un objet 3D, soit d’un empty (j’ai créé des emptys qui héritent des objets 3D afin d’occuper une place dans la mémoire et de permettre l’échange de slots). </w:t>
+        <w:rPr>
+          <w:u w:val="single"/>
+        </w:rPr>
+      </w:pPr>
+      <w:r>
+        <w:rPr>
+          <w:u w:val="single"/>
+        </w:rPr>
+        <w:t>16 Août 2025 :</w:t>
       </w:r>
     </w:p>
     <w:p>
@@ -3945,7 +4587,7 @@
         <w:ind w:left="360"/>
       </w:pPr>
       <w:r>
-        <w:t>Chaque slot contenant un objet peut avoir un enfant, et chaque enfant peut être déplacé librement.</w:t>
+        <w:t>J’ai commencé à bosser sur le concept de Mesh_DNA, l’ADN du mesh. Et j’ai crée un système d’historique qui permet de remonter les transformations. Ce sera la base d’un système qui permette de remonter la scène.</w:t>
       </w:r>
     </w:p>
     <w:p>
@@ -3959,60 +4601,19 @@
         <w:rPr>
           <w:u w:val="single"/>
         </w:rPr>
-        <w:t>18 juillet 2025 :</w:t>
-      </w:r>
-    </w:p>
-    <w:p>
-      <w:pPr>
-        <w:ind w:left="360"/>
-      </w:pPr>
-      <w:r>
-        <w:t xml:space="preserve">Règlement d’un bug qui faisait que les objets ayant été parentés peuvent </w:t>
-      </w:r>
-      <w:r>
-        <w:t xml:space="preserve">avoir des transformations </w:t>
-      </w:r>
-      <w:r>
-        <w:t>saccadé</w:t>
-      </w:r>
-      <w:r>
-        <w:t>e</w:t>
-      </w:r>
-      <w:r>
-        <w:t>s</w:t>
-      </w:r>
-    </w:p>
-    <w:p>
-      <w:pPr>
-        <w:ind w:left="360"/>
-        <w:rPr>
-          <w:u w:val="single"/>
-        </w:rPr>
-      </w:pPr>
-      <w:r>
-        <w:rPr>
-          <w:u w:val="single"/>
-        </w:rPr>
-        <w:t>20 juillet 2025 :</w:t>
-      </w:r>
-    </w:p>
-    <w:p>
-      <w:pPr>
-        <w:ind w:left="360"/>
-      </w:pPr>
-      <w:r>
-        <w:t xml:space="preserve">Simili devient petit un vrai moteur 3D. </w:t>
-      </w:r>
-      <w:r>
-        <w:t xml:space="preserve">Chère journal de développement, désormais les parents appliquent leurs transformations sur leurs enfants. Et les enfants peuvent être transformés au niveau local. </w:t>
-      </w:r>
-    </w:p>
-    <w:p>
-      <w:pPr>
-        <w:ind w:left="360"/>
-      </w:pPr>
-      <w:r>
-        <w:t xml:space="preserve">Je ne sais pas encore comment ça va tourner pour la suite, et j’hésite quant à la direction à prendre. Je pense que que je vais problème travailler sur la modélisation 3D en elle-même avec les faces, vertices, et edges. Mais une chose est sûre : On avance. </w:t>
+        <w:t>1</w:t>
+      </w:r>
+      <w:r>
+        <w:rPr>
+          <w:u w:val="single"/>
+        </w:rPr>
+        <w:t>7</w:t>
+      </w:r>
+      <w:r>
+        <w:rPr>
+          <w:u w:val="single"/>
+        </w:rPr>
+        <w:t xml:space="preserve"> Août 2025 :</w:t>
       </w:r>
     </w:p>
     <w:p>
@@ -4024,7 +4625,10 @@
         </w:numPr>
       </w:pPr>
       <w:r>
-        <w:t>Mise à jour d’OpenGL vers la version 4.6</w:t>
+        <w:t xml:space="preserve">Correction d’un soucis avec le positionnement de la fenêtre de l’historique, </w:t>
+      </w:r>
+      <w:r>
+        <w:t>et correction d’un problème de calcul des events de transformation qui causait un décalage entre le numéro de l’event et le nombre réel d’events. Maintenant il faut appliquer ce principe à chaque élément modifié du projet.</w:t>
       </w:r>
     </w:p>
     <w:p>
@@ -4036,422 +4640,7 @@
         </w:numPr>
       </w:pPr>
       <w:r>
-        <w:t>J’ai commencé à créer le début des sommets 3D.</w:t>
-      </w:r>
-    </w:p>
-    <w:p>
-      <w:pPr>
-        <w:ind w:left="360"/>
-        <w:rPr>
-          <w:u w:val="single"/>
-        </w:rPr>
-      </w:pPr>
-      <w:r>
-        <w:rPr>
-          <w:u w:val="single"/>
-        </w:rPr>
-        <w:t>21 juillet 2025 :</w:t>
-      </w:r>
-    </w:p>
-    <w:p>
-      <w:pPr>
-        <w:pStyle w:val="Paragraphedeliste"/>
-        <w:numPr>
-          <w:ilvl w:val="0"/>
-          <w:numId w:val="3"/>
-        </w:numPr>
-      </w:pPr>
-      <w:r>
-        <w:t>Début du dessin des</w:t>
-      </w:r>
-      <w:r>
-        <w:t xml:space="preserve"> </w:t>
-      </w:r>
-      <w:r>
-        <w:t>Edges</w:t>
-      </w:r>
-      <w:r>
-        <w:t>.</w:t>
-      </w:r>
-    </w:p>
-    <w:p>
-      <w:pPr>
-        <w:pStyle w:val="Paragraphedeliste"/>
-        <w:numPr>
-          <w:ilvl w:val="0"/>
-          <w:numId w:val="3"/>
-        </w:numPr>
-      </w:pPr>
-      <w:r>
-        <w:t>Fin de la création des Faces et «  connexion » à leur modèle.</w:t>
-      </w:r>
-    </w:p>
-    <w:p>
-      <w:pPr>
-        <w:ind w:left="360"/>
-        <w:rPr>
-          <w:u w:val="single"/>
-        </w:rPr>
-      </w:pPr>
-      <w:r>
-        <w:rPr>
-          <w:u w:val="single"/>
-        </w:rPr>
-        <w:t>03 Août 2025 :</w:t>
-      </w:r>
-    </w:p>
-    <w:p>
-      <w:pPr>
-        <w:pStyle w:val="Paragraphedeliste"/>
-        <w:numPr>
-          <w:ilvl w:val="0"/>
-          <w:numId w:val="3"/>
-        </w:numPr>
-      </w:pPr>
-      <w:r>
-        <w:t>On peut sélectionner les sommets</w:t>
-      </w:r>
-      <w:r>
-        <w:t xml:space="preserve"> des objets</w:t>
-      </w:r>
-      <w:r>
-        <w:t xml:space="preserve"> et faire apparaître le imGuizmo sur le sommet sélectionné</w:t>
-      </w:r>
-    </w:p>
-    <w:p>
-      <w:pPr>
-        <w:pStyle w:val="Paragraphedeliste"/>
-        <w:numPr>
-          <w:ilvl w:val="0"/>
-          <w:numId w:val="3"/>
-        </w:numPr>
-      </w:pPr>
-      <w:r>
-        <w:t xml:space="preserve">On a un début de mode de sélection : </w:t>
-      </w:r>
-      <w:r>
-        <w:t>Sélection normale de modèles 3D et Vert</w:t>
-      </w:r>
-      <w:r>
-        <w:t>ices</w:t>
-      </w:r>
-    </w:p>
-    <w:p>
-      <w:pPr>
-        <w:pStyle w:val="Paragraphedeliste"/>
-      </w:pPr>
-    </w:p>
-    <w:p>
-      <w:pPr>
-        <w:ind w:left="360"/>
-        <w:rPr>
-          <w:u w:val="single"/>
-        </w:rPr>
-      </w:pPr>
-      <w:r>
-        <w:rPr>
-          <w:u w:val="single"/>
-        </w:rPr>
-        <w:lastRenderedPageBreak/>
-        <w:t>04 Août 2025 :</w:t>
-      </w:r>
-    </w:p>
-    <w:p>
-      <w:pPr>
-        <w:pStyle w:val="Paragraphedeliste"/>
-        <w:numPr>
-          <w:ilvl w:val="0"/>
-          <w:numId w:val="3"/>
-        </w:numPr>
-      </w:pPr>
-      <w:r>
-        <w:t>J’ai commencé à refactoré plus sérieusement le dossier src/UI, notamment pour le Hierarchy Inspector. J’ai créé une classe HandleHierarchyInteractions qui est déclarée comme friendly class dans la classe Hierarchy Inspector, permettant d’employer les membres privés de Hierarchy Inspector à la première. Et j’ai séparé les responsabilités et je me retrouve avec un fichier moins conséquent (450 lignes environ contre 800).</w:t>
-      </w:r>
-    </w:p>
-    <w:p>
-      <w:pPr>
-        <w:ind w:left="360"/>
-        <w:rPr>
-          <w:u w:val="single"/>
-        </w:rPr>
-      </w:pPr>
-      <w:r>
-        <w:rPr>
-          <w:u w:val="single"/>
-        </w:rPr>
-        <w:t>08 Août 2025</w:t>
-      </w:r>
-      <w:r>
-        <w:rPr>
-          <w:u w:val="single"/>
-        </w:rPr>
-        <w:t xml:space="preserve"> (et depuis le 4 août)</w:t>
-      </w:r>
-      <w:r>
-        <w:rPr>
-          <w:u w:val="single"/>
-        </w:rPr>
-        <w:t> :</w:t>
-      </w:r>
-    </w:p>
-    <w:p>
-      <w:pPr>
-        <w:pStyle w:val="Paragraphedeliste"/>
-        <w:numPr>
-          <w:ilvl w:val="0"/>
-          <w:numId w:val="3"/>
-        </w:numPr>
-      </w:pPr>
-      <w:r>
-        <w:t xml:space="preserve">J’ai fini de refactorer et de corriger le Hierarchy Inspector. </w:t>
-      </w:r>
-    </w:p>
-    <w:p>
-      <w:pPr>
-        <w:pStyle w:val="Paragraphedeliste"/>
-        <w:numPr>
-          <w:ilvl w:val="0"/>
-          <w:numId w:val="3"/>
-        </w:numPr>
-      </w:pPr>
-      <w:r>
-        <w:t>J’ai fait un autre design pour l’inspecteur hiérarchique.</w:t>
-      </w:r>
-    </w:p>
-    <w:p>
-      <w:pPr>
-        <w:pStyle w:val="Paragraphedeliste"/>
-        <w:numPr>
-          <w:ilvl w:val="0"/>
-          <w:numId w:val="3"/>
-        </w:numPr>
-      </w:pPr>
-      <w:r>
-        <w:t xml:space="preserve">J’ai fini de refactorer la manipulation des objets depuis la fenêtre 3D. J’ai mis tout ça dans le dossier Engine. </w:t>
-      </w:r>
-    </w:p>
-    <w:p>
-      <w:pPr>
-        <w:pStyle w:val="Paragraphedeliste"/>
-        <w:numPr>
-          <w:ilvl w:val="0"/>
-          <w:numId w:val="3"/>
-        </w:numPr>
-      </w:pPr>
-      <w:r>
-        <w:t>J’ai fini de bosser sur la sélection et le déplacement des vertices et j’ai corrigé la mise à jour des faces lors du déplacement des vertices.</w:t>
-      </w:r>
-    </w:p>
-    <w:p>
-      <w:pPr>
-        <w:pStyle w:val="Paragraphedeliste"/>
-        <w:numPr>
-          <w:ilvl w:val="0"/>
-          <w:numId w:val="3"/>
-        </w:numPr>
-      </w:pPr>
-      <w:r>
-        <w:t>J’ai perdu une bonne journée de développement car j’ai tenté d’intégrer CEF Chromium Embded Framework afin de voir si je pouvais remplacer l’UI par des fenêtres HTML. Ben j’ai laissé tombé. Et j’ai choisi arbitrairement de me contenter d’apprendre à réellement manier ImGUI.</w:t>
-      </w:r>
-    </w:p>
-    <w:p>
-      <w:pPr>
-        <w:ind w:left="360"/>
-        <w:rPr>
-          <w:u w:val="single"/>
-        </w:rPr>
-      </w:pPr>
-      <w:r>
-        <w:rPr>
-          <w:u w:val="single"/>
-        </w:rPr>
-        <w:t xml:space="preserve">11 Août 2025 : </w:t>
-      </w:r>
-    </w:p>
-    <w:p>
-      <w:pPr>
-        <w:pStyle w:val="Paragraphedeliste"/>
-        <w:numPr>
-          <w:ilvl w:val="0"/>
-          <w:numId w:val="3"/>
-        </w:numPr>
-      </w:pPr>
-      <w:r>
-        <w:t>J’ai fini d’implémenter la sélection et la manipulation de Vertices</w:t>
-      </w:r>
-    </w:p>
-    <w:p>
-      <w:pPr>
-        <w:pStyle w:val="Paragraphedeliste"/>
-        <w:numPr>
-          <w:ilvl w:val="0"/>
-          <w:numId w:val="3"/>
-        </w:numPr>
-      </w:pPr>
-      <w:r>
-        <w:t>J’ai créé le mode de sélection 3D pour les faces dans la fenêtre 3D</w:t>
-      </w:r>
-    </w:p>
-    <w:p>
-      <w:pPr>
-        <w:pStyle w:val="Paragraphedeliste"/>
-        <w:numPr>
-          <w:ilvl w:val="0"/>
-          <w:numId w:val="3"/>
-        </w:numPr>
-      </w:pPr>
-      <w:r>
-        <w:t xml:space="preserve">J’ai implémenté la sélection et la transformation de faces. </w:t>
-      </w:r>
-    </w:p>
-    <w:p>
-      <w:pPr>
-        <w:ind w:left="360"/>
-        <w:rPr>
-          <w:u w:val="single"/>
-        </w:rPr>
-      </w:pPr>
-      <w:r>
-        <w:rPr>
-          <w:u w:val="single"/>
-        </w:rPr>
-        <w:t>12 Août 2025 :</w:t>
-      </w:r>
-    </w:p>
-    <w:p>
-      <w:pPr>
-        <w:pStyle w:val="Paragraphedeliste"/>
-        <w:numPr>
-          <w:ilvl w:val="0"/>
-          <w:numId w:val="3"/>
-        </w:numPr>
-      </w:pPr>
-      <w:r>
-        <w:t>J’ai implémenté la sélection de edges ainsi que la manipulation</w:t>
-      </w:r>
-    </w:p>
-    <w:p>
-      <w:pPr>
-        <w:ind w:left="360"/>
-        <w:rPr>
-          <w:u w:val="single"/>
-        </w:rPr>
-      </w:pPr>
-      <w:r>
-        <w:rPr>
-          <w:u w:val="single"/>
-        </w:rPr>
-        <w:t>13 Août 2025 :</w:t>
-      </w:r>
-    </w:p>
-    <w:p>
-      <w:pPr>
-        <w:ind w:left="360"/>
-      </w:pPr>
-      <w:r>
-        <w:t>J’ai commencé à réorganiser le dossier de travail et les fichiers et je me suis débarassé du fichier AssemblerLogic. C’était cool mais ça servait à rien. Et j’ai corrigé le main en conséquence.</w:t>
-      </w:r>
-    </w:p>
-    <w:p>
-      <w:pPr>
-        <w:ind w:left="360"/>
-        <w:rPr>
-          <w:u w:val="single"/>
-        </w:rPr>
-      </w:pPr>
-      <w:r>
-        <w:rPr>
-          <w:u w:val="single"/>
-        </w:rPr>
-        <w:t>15 Août 2025 :</w:t>
-      </w:r>
-    </w:p>
-    <w:p>
-      <w:pPr>
-        <w:ind w:left="360"/>
-      </w:pPr>
-      <w:r>
-        <w:t>J’ai refactorisé le script ThreeDWindow.cpp et en déplaçant toute la fonction de click Handling dans une classe spécialisée clickHandler</w:t>
-      </w:r>
-      <w:r>
-        <w:t xml:space="preserve"> située dans le même dossier.</w:t>
-      </w:r>
-      <w:r>
-        <w:t xml:space="preserve"> </w:t>
-      </w:r>
-    </w:p>
-    <w:p>
-      <w:pPr>
-        <w:ind w:left="360"/>
-      </w:pPr>
-      <w:r>
-        <w:t xml:space="preserve">J’ai à peu près fini d’implémenter l’extrusion de face. </w:t>
-      </w:r>
-      <w:r>
-        <w:t xml:space="preserve">La face extrude </w:t>
-      </w:r>
-    </w:p>
-    <w:p>
-      <w:pPr>
-        <w:ind w:left="360"/>
-      </w:pPr>
-    </w:p>
-    <w:p>
-      <w:pPr>
-        <w:ind w:left="360"/>
-      </w:pPr>
-    </w:p>
-    <w:p>
-      <w:pPr>
-        <w:ind w:left="360"/>
-      </w:pPr>
-    </w:p>
-    <w:p>
-      <w:pPr>
-        <w:ind w:left="360"/>
-        <w:rPr>
-          <w:u w:val="single"/>
-        </w:rPr>
-      </w:pPr>
-      <w:r>
-        <w:rPr>
-          <w:u w:val="single"/>
-        </w:rPr>
-        <w:lastRenderedPageBreak/>
-        <w:t>16 Août 2025 :</w:t>
-      </w:r>
-    </w:p>
-    <w:p>
-      <w:pPr>
-        <w:ind w:left="360"/>
-      </w:pPr>
-      <w:r>
-        <w:t>J’ai commencé à bosser sur le concept de Mesh_DNA, l’ADN du mesh. Et j’ai crée un système d’historique qui permet de remonter les transformations. Ce sera la base d’un système qui permette de remonter la scène.</w:t>
-      </w:r>
-    </w:p>
-    <w:p>
-      <w:pPr>
-        <w:ind w:left="360"/>
-        <w:rPr>
-          <w:u w:val="single"/>
-        </w:rPr>
-      </w:pPr>
-      <w:r>
-        <w:rPr>
-          <w:u w:val="single"/>
-        </w:rPr>
-        <w:t>16 Août 2025 :</w:t>
-      </w:r>
-    </w:p>
-    <w:p>
-      <w:pPr>
-        <w:ind w:left="360"/>
-      </w:pPr>
-      <w:r>
-        <w:t xml:space="preserve">Correction d’un soucis avec le positionnement de la fenêtre de l’historique, </w:t>
-      </w:r>
-      <w:r>
-        <w:t>et correction d’un problème de calcul des events de transformation qui causait un décalage entre le numéro de l’event et le nombre réel d’events. Maintenant il faut appliquer ce principe à chaque élément modifié du projet.</w:t>
+        <w:t xml:space="preserve">J’ai viré la vieille classe cube. J’ai créé une classe Mesh qui centralise l’ajout de vertices, edges, et faces, et les initialise dans un maillage. Et j’ai créé des fichiers CreatePrimitive.cpp et hpp qui eux vont donner la forme d’un cube au maillage, qui aura toujours pour type Mesh. J’ai ensuite remplacé tous les dynamic cast cube par des dynamic cast Mesh dans le code. </w:t>
       </w:r>
     </w:p>
     <w:sectPr>

</xml_diff>

<commit_message>
now history can follow each transform on mesh
</commit_message>
<xml_diff>
--- a/Journal de Developpement.docx
+++ b/Journal de Developpement.docx
@@ -1951,6 +1951,27 @@
           <w:rFonts w:ascii="Segoe UI Emoji" w:hAnsi="Segoe UI Emoji" w:cs="Segoe UI Emoji"/>
         </w:rPr>
         <w:t xml:space="preserve">Faire un CTRL+Z qui annule les modifications en remontant dans l’historique : </w:t>
+      </w:r>
+      <w:r>
+        <w:rPr>
+          <w:rFonts w:ascii="Segoe UI Emoji" w:hAnsi="Segoe UI Emoji" w:cs="Segoe UI Emoji"/>
+        </w:rPr>
+        <w:t>❌</w:t>
+      </w:r>
+    </w:p>
+    <w:p>
+      <w:pPr>
+        <w:pStyle w:val="Paragraphedeliste"/>
+        <w:numPr>
+          <w:ilvl w:val="0"/>
+          <w:numId w:val="4"/>
+        </w:numPr>
+      </w:pPr>
+      <w:r>
+        <w:rPr>
+          <w:rFonts w:ascii="Segoe UI Emoji" w:hAnsi="Segoe UI Emoji" w:cs="Segoe UI Emoji"/>
+        </w:rPr>
+        <w:t xml:space="preserve">Enregistrer et annuler le parenting : </w:t>
       </w:r>
       <w:r>
         <w:rPr>
@@ -2945,16 +2966,25 @@
     <w:p/>
     <w:p/>
     <w:p/>
-    <w:p>
-      <w:pPr>
-        <w:rPr>
-          <w:u w:val="single"/>
-        </w:rPr>
-      </w:pPr>
-      <w:r>
-        <w:rPr>
-          <w:u w:val="single"/>
-        </w:rPr>
+    <w:p/>
+    <w:p/>
+    <w:p/>
+    <w:p/>
+    <w:p/>
+    <w:p/>
+    <w:p/>
+    <w:p/>
+    <w:p>
+      <w:pPr>
+        <w:rPr>
+          <w:u w:val="single"/>
+        </w:rPr>
+      </w:pPr>
+      <w:r>
+        <w:rPr>
+          <w:u w:val="single"/>
+        </w:rPr>
+        <w:lastRenderedPageBreak/>
         <w:t>Journal de Développement du projet</w:t>
       </w:r>
     </w:p>
@@ -3034,23 +3064,100 @@
         </w:numPr>
       </w:pPr>
       <w:r>
+        <w:t>Une unité de base représentera 1 mètre.</w:t>
+      </w:r>
+    </w:p>
+    <w:p>
+      <w:pPr>
+        <w:pStyle w:val="Paragraphedeliste"/>
+        <w:numPr>
+          <w:ilvl w:val="0"/>
+          <w:numId w:val="1"/>
+        </w:numPr>
+      </w:pPr>
+      <w:r>
+        <w:t>Il faut afficher la texture via SLD2 donc binder Qt Open</w:t>
+      </w:r>
+      <w:r>
+        <w:t>GL et SDL2</w:t>
+      </w:r>
+    </w:p>
+    <w:p/>
+    <w:p>
+      <w:pPr>
+        <w:rPr>
+          <w:u w:val="single"/>
+        </w:rPr>
+      </w:pPr>
+      <w:r>
+        <w:rPr>
+          <w:u w:val="single"/>
+        </w:rPr>
+        <w:t>22 Avril 2025 :</w:t>
+      </w:r>
+    </w:p>
+    <w:p>
+      <w:r>
+        <w:t>Maintenant on peut afficher des textures via SDL2 dans un contexte openGL. Donc on peut utiliser à la fois, QT, OpenGL et SDL2.</w:t>
+      </w:r>
+    </w:p>
+    <w:p>
+      <w:pPr>
+        <w:rPr>
+          <w:u w:val="single"/>
+        </w:rPr>
+      </w:pPr>
+      <w:r>
+        <w:rPr>
+          <w:u w:val="single"/>
+        </w:rPr>
+        <w:t>26 Avril 2025 :</w:t>
+      </w:r>
+    </w:p>
+    <w:p>
+      <w:r>
+        <w:t xml:space="preserve">On a choisi de virer Qt du projet de passer à imgui, car Qt ne dispose pas vraiment de sélecteur 3D ou de Gizmos, puis les performances peuvent laisser à désirer. Donc nous avons fait une refonte complète du projet et fait une vaste migration. On a d’abord réussi à implémenter ImGUI. Mais on avait du mal à recréer le contexte openGL, donc on a implémenté glad, et refait les fichiers cpp pour tenir le contexte openGL avec un VAO, et un VBO notamment. </w:t>
+      </w:r>
+    </w:p>
+    <w:p/>
+    <w:p>
+      <w:pPr>
+        <w:rPr>
+          <w:u w:val="single"/>
+        </w:rPr>
+      </w:pPr>
+      <w:r>
+        <w:rPr>
+          <w:u w:val="single"/>
+        </w:rPr>
+        <w:t>27 Avril 2025 :</w:t>
+      </w:r>
+    </w:p>
+    <w:p>
+      <w:r>
+        <w:t>On va tenter une expérience. Techniquement dans notre projet on a une fenêtre Imgui qui tient la scène 3D. Donc elle existe dans notre code.</w:t>
+      </w:r>
+    </w:p>
+    <w:p>
+      <w:r>
+        <w:t>Ce qu’on veut c’est lui ajouter clairement la scène 3D via une flèche.</w:t>
+      </w:r>
+    </w:p>
+    <w:p>
+      <w:r>
+        <w:t xml:space="preserve">Exemple de pseudo code </w:t>
+      </w:r>
+    </w:p>
+    <w:p>
+      <w:r>
+        <w:t>Fenêtre qui tient la scène 3D =&gt; Ajouter Scène 3D =&gt; Ajouter grillage =&gt; Ajouter composant 2D</w:t>
+      </w:r>
+    </w:p>
+    <w:p/>
+    <w:p>
+      <w:r>
         <w:lastRenderedPageBreak/>
-        <w:t>Une unité de base représentera 1 mètre.</w:t>
-      </w:r>
-    </w:p>
-    <w:p>
-      <w:pPr>
-        <w:pStyle w:val="Paragraphedeliste"/>
-        <w:numPr>
-          <w:ilvl w:val="0"/>
-          <w:numId w:val="1"/>
-        </w:numPr>
-      </w:pPr>
-      <w:r>
-        <w:t>Il faut afficher la texture via SLD2 donc binder Qt Open</w:t>
-      </w:r>
-      <w:r>
-        <w:t>GL et SDL2</w:t>
+        <w:t>Note : On a pas pu faire de fonction fléchée, mais on a créé un fonction add, parameter de gauche et parameter de droite. La fonction add permet à un objet, le paramètre de gauche de se voir ajouter un autre objet, le paramètre de droite.</w:t>
       </w:r>
     </w:p>
     <w:p/>
@@ -3064,93 +3171,16 @@
         <w:rPr>
           <w:u w:val="single"/>
         </w:rPr>
-        <w:t>22 Avril 2025 :</w:t>
-      </w:r>
-    </w:p>
-    <w:p>
-      <w:r>
-        <w:t>Maintenant on peut afficher des textures via SDL2 dans un contexte openGL. Donc on peut utiliser à la fois, QT, OpenGL et SDL2.</w:t>
-      </w:r>
-    </w:p>
-    <w:p>
-      <w:pPr>
-        <w:rPr>
-          <w:u w:val="single"/>
-        </w:rPr>
-      </w:pPr>
-      <w:r>
-        <w:rPr>
-          <w:u w:val="single"/>
-        </w:rPr>
-        <w:t>26 Avril 2025 :</w:t>
-      </w:r>
-    </w:p>
-    <w:p>
-      <w:r>
-        <w:t xml:space="preserve">On a choisi de virer Qt du projet de passer à imgui, car Qt ne dispose pas vraiment de sélecteur 3D ou de Gizmos, puis les performances peuvent laisser à désirer. Donc nous avons fait une refonte complète du projet et fait une vaste migration. On a d’abord réussi à implémenter ImGUI. Mais on avait du mal à recréer le contexte openGL, donc on a implémenté glad, et refait les fichiers cpp pour tenir le contexte openGL avec un VAO, et un VBO notamment. </w:t>
+        <w:t xml:space="preserve">28 Avril 2025 : </w:t>
+      </w:r>
+    </w:p>
+    <w:p>
+      <w:r>
+        <w:t xml:space="preserve">J’ai tenté de séparer le rendu d’objet 3D, de la Scène 3D et l’instanciation du Contexte OpenGL. Au final il en a résolu un bug que j’ai été incapable de résoudre. </w:t>
       </w:r>
     </w:p>
     <w:p/>
     <w:p>
-      <w:pPr>
-        <w:rPr>
-          <w:u w:val="single"/>
-        </w:rPr>
-      </w:pPr>
-      <w:r>
-        <w:rPr>
-          <w:u w:val="single"/>
-        </w:rPr>
-        <w:t>27 Avril 2025 :</w:t>
-      </w:r>
-    </w:p>
-    <w:p>
-      <w:r>
-        <w:t>On va tenter une expérience. Techniquement dans notre projet on a une fenêtre Imgui qui tient la scène 3D. Donc elle existe dans notre code.</w:t>
-      </w:r>
-    </w:p>
-    <w:p>
-      <w:r>
-        <w:t>Ce qu’on veut c’est lui ajouter clairement la scène 3D via une flèche.</w:t>
-      </w:r>
-    </w:p>
-    <w:p>
-      <w:r>
-        <w:t xml:space="preserve">Exemple de pseudo code </w:t>
-      </w:r>
-    </w:p>
-    <w:p>
-      <w:r>
-        <w:t>Fenêtre qui tient la scène 3D =&gt; Ajouter Scène 3D =&gt; Ajouter grillage =&gt; Ajouter composant 2D</w:t>
-      </w:r>
-    </w:p>
-    <w:p/>
-    <w:p>
-      <w:r>
-        <w:t>Note : On a pas pu faire de fonction fléchée, mais on a créé un fonction add, parameter de gauche et parameter de droite. La fonction add permet à un objet, le paramètre de gauche de se voir ajouter un autre objet, le paramètre de droite.</w:t>
-      </w:r>
-    </w:p>
-    <w:p/>
-    <w:p>
-      <w:pPr>
-        <w:rPr>
-          <w:u w:val="single"/>
-        </w:rPr>
-      </w:pPr>
-      <w:r>
-        <w:rPr>
-          <w:u w:val="single"/>
-        </w:rPr>
-        <w:t xml:space="preserve">28 Avril 2025 : </w:t>
-      </w:r>
-    </w:p>
-    <w:p>
-      <w:r>
-        <w:t xml:space="preserve">J’ai tenté de séparer le rendu d’objet 3D, de la Scène 3D et l’instanciation du Contexte OpenGL. Au final il en a résolu un bug que j’ai été incapable de résoudre. </w:t>
-      </w:r>
-    </w:p>
-    <w:p/>
-    <w:p>
       <w:r>
         <w:t>Problèmes rencontré</w:t>
       </w:r>
@@ -3163,7 +3193,6 @@
     </w:p>
     <w:p>
       <w:r>
-        <w:lastRenderedPageBreak/>
         <w:t xml:space="preserve">La caméra n’était jamais dans le bon sens, on aurait dit qu’elle était override. Donc j’ai galéré pendant trois heures pour la paramétrer correctement. Ensuite l’image 2D était rendue de manière relative à la caméra, et pas en tant qu’objet 3D. Ce qui n’était pas bon, car si l’objet 2D était rendu correctement, </w:t>
       </w:r>
     </w:p>
@@ -3247,20 +3276,6 @@
           <w:u w:val="single"/>
         </w:rPr>
       </w:pPr>
-    </w:p>
-    <w:p>
-      <w:pPr>
-        <w:rPr>
-          <w:u w:val="single"/>
-        </w:rPr>
-      </w:pPr>
-    </w:p>
-    <w:p>
-      <w:pPr>
-        <w:rPr>
-          <w:u w:val="single"/>
-        </w:rPr>
-      </w:pPr>
       <w:r>
         <w:rPr>
           <w:u w:val="single"/>
@@ -3301,6 +3316,7 @@
         </w:numPr>
       </w:pPr>
       <w:r>
+        <w:lastRenderedPageBreak/>
         <w:t>Question : Est-ce que ce n’est pas la fenêtre 3D qui devrait tenir la logique de élection d’objet vu qu’elle tient le contexte openGL ?</w:t>
       </w:r>
     </w:p>
@@ -3344,7 +3360,6 @@
         <w:ind w:left="360"/>
       </w:pPr>
       <w:r>
-        <w:lastRenderedPageBreak/>
         <w:t xml:space="preserve">Idée pour plus tard : </w:t>
       </w:r>
     </w:p>
@@ -3605,7 +3620,6 @@
         <w:t>J’ai réussi en faisant en sorte que la classe hiérarchy inspecteur soit membre de la classe ThreeDWindow et en faisant de ThreeDWindow une classe membre de l’inspecteur. La déselection fonctionne aussi.</w:t>
       </w:r>
     </w:p>
-    <w:p/>
     <w:p>
       <w:pPr>
         <w:rPr>
@@ -3688,8 +3702,11 @@
     </w:p>
     <w:p>
       <w:r>
+        <w:t xml:space="preserve">J’ai commencé à implémenter les bases de DirectX 12 dans le programme et à le faire fonctionner avec OpenGL (DirectX 12 étant notamment très utilisé dans l’industrie). Le but final est de proposer un moteur proposant plusieurs API graphiques. OpenGL pour les projets </w:t>
+      </w:r>
+      <w:r>
         <w:lastRenderedPageBreak/>
-        <w:t>J’ai commencé à implémenter les bases de DirectX 12 dans le programme et à le faire fonctionner avec OpenGL (DirectX 12 étant notamment très utilisé dans l’industrie). Le but final est de proposer un moteur proposant plusieurs API graphiques. OpenGL pour les projets simple, DirectX 12 pour les projets plus complexes. Comme ça les gens qui utilisent l’un ou l’autre pourront coder leur shaders sur Simili.</w:t>
+        <w:t>simple, DirectX 12 pour les projets plus complexes. Comme ça les gens qui utilisent l’un ou l’autre pourront coder leur shaders sur Simili.</w:t>
       </w:r>
     </w:p>
     <w:p>
@@ -3718,7 +3735,7 @@
     <w:p>
       <w:r>
         <w:drawing>
-          <wp:inline distT="0" distB="0" distL="0" distR="0" wp14:anchorId="0F5E47F9" wp14:editId="020E1CA4">
+          <wp:inline distT="0" distB="0" distL="0" distR="0" wp14:anchorId="0F5E47F9" wp14:editId="6CDA7BD6">
             <wp:extent cx="5760720" cy="2990850"/>
             <wp:effectExtent l="0" t="0" r="0" b="0"/>
             <wp:docPr id="1093152962" name="Image 1" descr="Screnshot de mon projet de moteur 3D. On peut voir 5 fenêtres :&#10;&#10;- Le hierarchy insepctor qui liste les objets présents dans la scène 3D&#10;- La fenêtre qui contient la scène 3D, soit un cube bleu sur un grillage&#10;- Une fênêtre en bas qui contient un simple &quot; Bienvenue dans la première fenêtre ! c'est une belle fenêtre ! &quot;&#10;- Une fenêtre bleue indépendante qui tient le contexte de rendu pour DirectX 12&#10;- Une fenêtre de debug"/>
@@ -3774,9 +3791,8 @@
     </w:p>
     <w:p>
       <w:r>
-        <w:lastRenderedPageBreak/>
         <w:drawing>
-          <wp:inline distT="0" distB="0" distL="0" distR="0" wp14:anchorId="121E72D2" wp14:editId="218B8F88">
+          <wp:inline distT="0" distB="0" distL="0" distR="0" wp14:anchorId="121E72D2" wp14:editId="2CAC663A">
             <wp:extent cx="5760720" cy="2840355"/>
             <wp:effectExtent l="0" t="0" r="0" b="0"/>
             <wp:docPr id="251274229" name="Image 1"/>
@@ -3835,6 +3851,7 @@
         <w:rPr>
           <w:u w:val="single"/>
         </w:rPr>
+        <w:lastRenderedPageBreak/>
         <w:t xml:space="preserve">29 mai 2025 : </w:t>
       </w:r>
     </w:p>
@@ -3846,7 +3863,6 @@
         <w:t xml:space="preserve"> J’ai aussi créé un système de sauvegarde, chargement d’UI, et d’UI permanente grâce à un système d’autosave.</w:t>
       </w:r>
     </w:p>
-    <w:p/>
     <w:p>
       <w:pPr>
         <w:rPr>
@@ -3937,8 +3953,235 @@
         <w:rPr>
           <w:u w:val="single"/>
         </w:rPr>
+        <w:t>17 juin 2025 :</w:t>
+      </w:r>
+    </w:p>
+    <w:p>
+      <w:pPr>
+        <w:pStyle w:val="Paragraphedeliste"/>
+        <w:numPr>
+          <w:ilvl w:val="0"/>
+          <w:numId w:val="3"/>
+        </w:numPr>
+      </w:pPr>
+      <w:r>
+        <w:t>J’ai pas repris ce journal depuis un moment. J’ai réussi à implémenter le système de la sélection multiple depuis l’inspecteur hiérarchique et la fenêtre 3D.</w:t>
+      </w:r>
+    </w:p>
+    <w:p>
+      <w:pPr>
+        <w:ind w:left="360"/>
+        <w:rPr>
+          <w:u w:val="single"/>
+        </w:rPr>
+      </w:pPr>
+      <w:r>
+        <w:rPr>
+          <w:u w:val="single"/>
+        </w:rPr>
+        <w:t>18 juin 2025 :</w:t>
+      </w:r>
+    </w:p>
+    <w:p>
+      <w:pPr>
+        <w:ind w:left="360"/>
+      </w:pPr>
+      <w:r>
+        <w:t>J’ai fait une correction du système de déplacement. Maintenant quand on manipule les objets, on le fait à partir du centre d’un gizmo dessiné par le centre de la position des objets de la liste des objets sélectionnés. Conséquence, les Objets peuvent être scale ou orbiter autour d’un centre lors des rotations</w:t>
+      </w:r>
+    </w:p>
+    <w:p>
+      <w:pPr>
+        <w:ind w:left="360"/>
+        <w:rPr>
+          <w:u w:val="single"/>
+        </w:rPr>
+      </w:pPr>
+      <w:r>
+        <w:rPr>
+          <w:u w:val="single"/>
+        </w:rPr>
+        <w:t xml:space="preserve">19 juin 2025 : </w:t>
+      </w:r>
+    </w:p>
+    <w:p>
+      <w:pPr>
+        <w:ind w:left="360"/>
+      </w:pPr>
+      <w:r>
+        <w:t xml:space="preserve">C’est un projet qui avance bien ! j’ai réussi à faire un début de système de hiérarchisation d’abord en bossant sur la liste de l’inspecteur hiérarchique. Il a fallut revoir la structure de sa fonction de rendering et corriger quelques absurdités. </w:t>
+      </w:r>
+    </w:p>
+    <w:p>
+      <w:pPr>
+        <w:ind w:left="360"/>
+      </w:pPr>
+      <w:r>
         <w:lastRenderedPageBreak/>
-        <w:t>17 juin 2025 :</w:t>
+        <w:t>Maintenant il faudrait que lorsqu’on détruit un objet enfant, il soit aussi retiré de la liste, que cette destruction s’applique aussi au reste de ses descendants.</w:t>
+      </w:r>
+    </w:p>
+    <w:p>
+      <w:pPr>
+        <w:ind w:left="360"/>
+        <w:rPr>
+          <w:u w:val="single"/>
+        </w:rPr>
+      </w:pPr>
+      <w:r>
+        <w:rPr>
+          <w:u w:val="single"/>
+        </w:rPr>
+        <w:t>22 juin 2025 :</w:t>
+      </w:r>
+    </w:p>
+    <w:p>
+      <w:pPr>
+        <w:ind w:left="360"/>
+      </w:pPr>
+      <w:r>
+        <w:t>J’ai implémenté la destruction récursive des objets 3D pour les enfants. Lorsqu’on détruit un objet, s’il s’avère qu’il a des enfants, ses enfants seront détruits.</w:t>
+      </w:r>
+    </w:p>
+    <w:p>
+      <w:pPr>
+        <w:ind w:left="360"/>
+      </w:pPr>
+      <w:r>
+        <w:t>J’ai rendu explicite aussi la matrice modèle du monde 3D dans le fichier ThreedSceneDrawer. On a maintenant de vraies coordonnées 3D globales. Quand on set la position d’un objet 3D à 0.0f , ça le set réellement au centre du monde.</w:t>
+      </w:r>
+    </w:p>
+    <w:p>
+      <w:pPr>
+        <w:ind w:left="360"/>
+        <w:rPr>
+          <w:u w:val="single"/>
+        </w:rPr>
+      </w:pPr>
+      <w:r>
+        <w:rPr>
+          <w:u w:val="single"/>
+        </w:rPr>
+        <w:t xml:space="preserve">03 Juillet 2025 : </w:t>
+      </w:r>
+    </w:p>
+    <w:p>
+      <w:pPr>
+        <w:ind w:left="360"/>
+      </w:pPr>
+      <w:r>
+        <w:t>Salut le journal ça faisait longtemps !</w:t>
+      </w:r>
+      <w:r>
+        <w:t xml:space="preserve"> J’ai entièrement refactorisé mon système de hiérarchisation. Maintenant on fonctionne entièrement sur un système de slots, et j’ai rendu le drag and drop plus clair</w:t>
+      </w:r>
+      <w:r>
+        <w:t>.</w:t>
+      </w:r>
+    </w:p>
+    <w:p>
+      <w:pPr>
+        <w:ind w:left="360"/>
+        <w:rPr>
+          <w:u w:val="single"/>
+        </w:rPr>
+      </w:pPr>
+      <w:r>
+        <w:rPr>
+          <w:u w:val="single"/>
+        </w:rPr>
+        <w:t>16 juillet 2025 :</w:t>
+      </w:r>
+    </w:p>
+    <w:p>
+      <w:pPr>
+        <w:ind w:left="360"/>
+      </w:pPr>
+      <w:r>
+        <w:t>Resalut le journal ! ça faisait également longtemps. J’ai terminé la refactorisation du système de hiérarchisation et j’en suis un peu fier.</w:t>
+      </w:r>
+    </w:p>
+    <w:p>
+      <w:pPr>
+        <w:ind w:left="360"/>
+      </w:pPr>
+      <w:r>
+        <w:t xml:space="preserve">Chaque slot est un bouton imgui, il peut s’agir soit d’un objet 3D, soit d’un empty (j’ai créé des emptys qui héritent des objets 3D afin d’occuper une place dans la mémoire et de permettre l’échange de slots). </w:t>
+      </w:r>
+    </w:p>
+    <w:p>
+      <w:pPr>
+        <w:ind w:left="360"/>
+      </w:pPr>
+      <w:r>
+        <w:t>Chaque slot contenant un objet peut avoir un enfant, et chaque enfant peut être déplacé librement.</w:t>
+      </w:r>
+    </w:p>
+    <w:p>
+      <w:pPr>
+        <w:ind w:left="360"/>
+        <w:rPr>
+          <w:u w:val="single"/>
+        </w:rPr>
+      </w:pPr>
+      <w:r>
+        <w:rPr>
+          <w:u w:val="single"/>
+        </w:rPr>
+        <w:t>18 juillet 2025 :</w:t>
+      </w:r>
+    </w:p>
+    <w:p>
+      <w:pPr>
+        <w:ind w:left="360"/>
+      </w:pPr>
+      <w:r>
+        <w:t xml:space="preserve">Règlement d’un bug qui faisait que les objets ayant été parentés peuvent </w:t>
+      </w:r>
+      <w:r>
+        <w:t xml:space="preserve">avoir des transformations </w:t>
+      </w:r>
+      <w:r>
+        <w:t>saccadé</w:t>
+      </w:r>
+      <w:r>
+        <w:t>e</w:t>
+      </w:r>
+      <w:r>
+        <w:t>s</w:t>
+      </w:r>
+    </w:p>
+    <w:p>
+      <w:pPr>
+        <w:ind w:left="360"/>
+        <w:rPr>
+          <w:u w:val="single"/>
+        </w:rPr>
+      </w:pPr>
+      <w:r>
+        <w:rPr>
+          <w:u w:val="single"/>
+        </w:rPr>
+        <w:t>20 juillet 2025 :</w:t>
+      </w:r>
+    </w:p>
+    <w:p>
+      <w:pPr>
+        <w:ind w:left="360"/>
+      </w:pPr>
+      <w:r>
+        <w:t xml:space="preserve">Simili devient petit un vrai moteur 3D. </w:t>
+      </w:r>
+      <w:r>
+        <w:t xml:space="preserve">Chère journal de développement, désormais les parents appliquent leurs transformations sur leurs enfants. Et les enfants peuvent être transformés au niveau local. </w:t>
+      </w:r>
+    </w:p>
+    <w:p>
+      <w:pPr>
+        <w:ind w:left="360"/>
+      </w:pPr>
+      <w:r>
+        <w:t xml:space="preserve">Je ne sais pas encore comment ça va tourner pour la suite, et j’hésite quant à la direction à prendre. Je pense que que je vais problème travailler sur la modélisation 3D en elle-même avec les faces, vertices, et edges. Mais une chose est sûre : On avance. </w:t>
       </w:r>
     </w:p>
     <w:p>
@@ -3950,7 +4193,19 @@
         </w:numPr>
       </w:pPr>
       <w:r>
-        <w:t>J’ai pas repris ce journal depuis un moment. J’ai réussi à implémenter le système de la sélection multiple depuis l’inspecteur hiérarchique et la fenêtre 3D.</w:t>
+        <w:t>Mise à jour d’OpenGL vers la version 4.6</w:t>
+      </w:r>
+    </w:p>
+    <w:p>
+      <w:pPr>
+        <w:pStyle w:val="Paragraphedeliste"/>
+        <w:numPr>
+          <w:ilvl w:val="0"/>
+          <w:numId w:val="3"/>
+        </w:numPr>
+      </w:pPr>
+      <w:r>
+        <w:t>J’ai commencé à créer le début des sommets 3D.</w:t>
       </w:r>
     </w:p>
     <w:p>
@@ -3964,16 +4219,97 @@
         <w:rPr>
           <w:u w:val="single"/>
         </w:rPr>
-        <w:t>18 juin 2025 :</w:t>
+        <w:t>21 juillet 2025 :</w:t>
+      </w:r>
+    </w:p>
+    <w:p>
+      <w:pPr>
+        <w:pStyle w:val="Paragraphedeliste"/>
+        <w:numPr>
+          <w:ilvl w:val="0"/>
+          <w:numId w:val="3"/>
+        </w:numPr>
+      </w:pPr>
+      <w:r>
+        <w:lastRenderedPageBreak/>
+        <w:t>Début du dessin des</w:t>
+      </w:r>
+      <w:r>
+        <w:t xml:space="preserve"> </w:t>
+      </w:r>
+      <w:r>
+        <w:t>Edges</w:t>
+      </w:r>
+      <w:r>
+        <w:t>.</w:t>
+      </w:r>
+    </w:p>
+    <w:p>
+      <w:pPr>
+        <w:pStyle w:val="Paragraphedeliste"/>
+        <w:numPr>
+          <w:ilvl w:val="0"/>
+          <w:numId w:val="3"/>
+        </w:numPr>
+      </w:pPr>
+      <w:r>
+        <w:t>Fin de la création des Faces et «  connexion » à leur modèle.</w:t>
       </w:r>
     </w:p>
     <w:p>
       <w:pPr>
         <w:ind w:left="360"/>
-      </w:pPr>
-      <w:r>
-        <w:t>J’ai fait une correction du système de déplacement. Maintenant quand on manipule les objets, on le fait à partir du centre d’un gizmo dessiné par le centre de la position des objets de la liste des objets sélectionnés. Conséquence, les Objets peuvent être scale ou orbiter autour d’un centre lors des rotations</w:t>
-      </w:r>
+        <w:rPr>
+          <w:u w:val="single"/>
+        </w:rPr>
+      </w:pPr>
+      <w:r>
+        <w:rPr>
+          <w:u w:val="single"/>
+        </w:rPr>
+        <w:t>03 Août 2025 :</w:t>
+      </w:r>
+    </w:p>
+    <w:p>
+      <w:pPr>
+        <w:pStyle w:val="Paragraphedeliste"/>
+        <w:numPr>
+          <w:ilvl w:val="0"/>
+          <w:numId w:val="3"/>
+        </w:numPr>
+      </w:pPr>
+      <w:r>
+        <w:t>On peut sélectionner les sommets</w:t>
+      </w:r>
+      <w:r>
+        <w:t xml:space="preserve"> des objets</w:t>
+      </w:r>
+      <w:r>
+        <w:t xml:space="preserve"> et faire apparaître le imGuizmo sur le sommet sélectionné</w:t>
+      </w:r>
+    </w:p>
+    <w:p>
+      <w:pPr>
+        <w:pStyle w:val="Paragraphedeliste"/>
+        <w:numPr>
+          <w:ilvl w:val="0"/>
+          <w:numId w:val="3"/>
+        </w:numPr>
+      </w:pPr>
+      <w:r>
+        <w:t xml:space="preserve">On a un début de mode de sélection : </w:t>
+      </w:r>
+      <w:r>
+        <w:t>Sélection normale de modèles 3D et Vert</w:t>
+      </w:r>
+      <w:r>
+        <w:t>ices</w:t>
+      </w:r>
+    </w:p>
+    <w:p>
+      <w:pPr>
+        <w:pStyle w:val="Paragraphedeliste"/>
+      </w:pPr>
     </w:p>
     <w:p>
       <w:pPr>
@@ -3986,23 +4322,155 @@
         <w:rPr>
           <w:u w:val="single"/>
         </w:rPr>
-        <w:t xml:space="preserve">19 juin 2025 : </w:t>
+        <w:t>04 Août 2025 :</w:t>
+      </w:r>
+    </w:p>
+    <w:p>
+      <w:pPr>
+        <w:pStyle w:val="Paragraphedeliste"/>
+        <w:numPr>
+          <w:ilvl w:val="0"/>
+          <w:numId w:val="3"/>
+        </w:numPr>
+      </w:pPr>
+      <w:r>
+        <w:t>J’ai commencé à refactoré plus sérieusement le dossier src/UI, notamment pour le Hierarchy Inspector. J’ai créé une classe HandleHierarchyInteractions qui est déclarée comme friendly class dans la classe Hierarchy Inspector, permettant d’employer les membres privés de Hierarchy Inspector à la première. Et j’ai séparé les responsabilités et je me retrouve avec un fichier moins conséquent (450 lignes environ contre 800).</w:t>
       </w:r>
     </w:p>
     <w:p>
       <w:pPr>
         <w:ind w:left="360"/>
-      </w:pPr>
-      <w:r>
-        <w:t xml:space="preserve">C’est un projet qui avance bien ! j’ai réussi à faire un début de système de hiérarchisation d’abord en bossant sur la liste de l’inspecteur hiérarchique. Il a fallut revoir la structure de sa fonction de rendering et corriger quelques absurdités. </w:t>
+        <w:rPr>
+          <w:u w:val="single"/>
+        </w:rPr>
+      </w:pPr>
+      <w:r>
+        <w:rPr>
+          <w:u w:val="single"/>
+        </w:rPr>
+        <w:t>08 Août 2025</w:t>
+      </w:r>
+      <w:r>
+        <w:rPr>
+          <w:u w:val="single"/>
+        </w:rPr>
+        <w:t xml:space="preserve"> (et depuis le 4 août)</w:t>
+      </w:r>
+      <w:r>
+        <w:rPr>
+          <w:u w:val="single"/>
+        </w:rPr>
+        <w:t> :</w:t>
+      </w:r>
+    </w:p>
+    <w:p>
+      <w:pPr>
+        <w:pStyle w:val="Paragraphedeliste"/>
+        <w:numPr>
+          <w:ilvl w:val="0"/>
+          <w:numId w:val="3"/>
+        </w:numPr>
+      </w:pPr>
+      <w:r>
+        <w:t xml:space="preserve">J’ai fini de refactorer et de corriger le Hierarchy Inspector. </w:t>
+      </w:r>
+    </w:p>
+    <w:p>
+      <w:pPr>
+        <w:pStyle w:val="Paragraphedeliste"/>
+        <w:numPr>
+          <w:ilvl w:val="0"/>
+          <w:numId w:val="3"/>
+        </w:numPr>
+      </w:pPr>
+      <w:r>
+        <w:t>J’ai fait un autre design pour l’inspecteur hiérarchique.</w:t>
+      </w:r>
+    </w:p>
+    <w:p>
+      <w:pPr>
+        <w:pStyle w:val="Paragraphedeliste"/>
+        <w:numPr>
+          <w:ilvl w:val="0"/>
+          <w:numId w:val="3"/>
+        </w:numPr>
+      </w:pPr>
+      <w:r>
+        <w:t xml:space="preserve">J’ai fini de refactorer la manipulation des objets depuis la fenêtre 3D. J’ai mis tout ça dans le dossier Engine. </w:t>
+      </w:r>
+    </w:p>
+    <w:p>
+      <w:pPr>
+        <w:pStyle w:val="Paragraphedeliste"/>
+        <w:numPr>
+          <w:ilvl w:val="0"/>
+          <w:numId w:val="3"/>
+        </w:numPr>
+      </w:pPr>
+      <w:r>
+        <w:t>J’ai fini de bosser sur la sélection et le déplacement des vertices et j’ai corrigé la mise à jour des faces lors du déplacement des vertices.</w:t>
+      </w:r>
+    </w:p>
+    <w:p>
+      <w:pPr>
+        <w:pStyle w:val="Paragraphedeliste"/>
+        <w:numPr>
+          <w:ilvl w:val="0"/>
+          <w:numId w:val="3"/>
+        </w:numPr>
+      </w:pPr>
+      <w:r>
+        <w:t>J’ai perdu une bonne journée de développement car j’ai tenté d’intégrer CEF Chromium Embded Framework afin de voir si je pouvais remplacer l’UI par des fenêtres HTML. Ben j’ai laissé tombé. Et j’ai choisi arbitrairement de me contenter d’apprendre à réellement manier ImGUI.</w:t>
       </w:r>
     </w:p>
     <w:p>
       <w:pPr>
         <w:ind w:left="360"/>
-      </w:pPr>
-      <w:r>
-        <w:t>Maintenant il faudrait que lorsqu’on détruit un objet enfant, il soit aussi retiré de la liste, que cette destruction s’applique aussi au reste de ses descendants.</w:t>
+        <w:rPr>
+          <w:u w:val="single"/>
+        </w:rPr>
+      </w:pPr>
+      <w:r>
+        <w:rPr>
+          <w:u w:val="single"/>
+        </w:rPr>
+        <w:t xml:space="preserve">11 Août 2025 : </w:t>
+      </w:r>
+    </w:p>
+    <w:p>
+      <w:pPr>
+        <w:pStyle w:val="Paragraphedeliste"/>
+        <w:numPr>
+          <w:ilvl w:val="0"/>
+          <w:numId w:val="3"/>
+        </w:numPr>
+      </w:pPr>
+      <w:r>
+        <w:t>J’ai fini d’implémenter la sélection et la manipulation de Vertices</w:t>
+      </w:r>
+    </w:p>
+    <w:p>
+      <w:pPr>
+        <w:pStyle w:val="Paragraphedeliste"/>
+        <w:numPr>
+          <w:ilvl w:val="0"/>
+          <w:numId w:val="3"/>
+        </w:numPr>
+      </w:pPr>
+      <w:r>
+        <w:t>J’ai créé le mode de sélection 3D pour les faces dans la fenêtre 3D</w:t>
+      </w:r>
+    </w:p>
+    <w:p>
+      <w:pPr>
+        <w:pStyle w:val="Paragraphedeliste"/>
+        <w:numPr>
+          <w:ilvl w:val="0"/>
+          <w:numId w:val="3"/>
+        </w:numPr>
+      </w:pPr>
+      <w:r>
+        <w:t xml:space="preserve">J’ai implémenté la sélection et la transformation de faces. </w:t>
       </w:r>
     </w:p>
     <w:p>
@@ -4016,15 +4484,33 @@
         <w:rPr>
           <w:u w:val="single"/>
         </w:rPr>
-        <w:t>22 juin 2025 :</w:t>
+        <w:t>12 Août 2025 :</w:t>
+      </w:r>
+    </w:p>
+    <w:p>
+      <w:pPr>
+        <w:pStyle w:val="Paragraphedeliste"/>
+        <w:numPr>
+          <w:ilvl w:val="0"/>
+          <w:numId w:val="3"/>
+        </w:numPr>
+      </w:pPr>
+      <w:r>
+        <w:t>J’ai implémenté la sélection de edges ainsi que la manipulation</w:t>
       </w:r>
     </w:p>
     <w:p>
       <w:pPr>
         <w:ind w:left="360"/>
-      </w:pPr>
-      <w:r>
-        <w:t>J’ai implémenté la destruction récursive des objets 3D pour les enfants. Lorsqu’on détruit un objet, s’il s’avère qu’il a des enfants, ses enfants seront détruits.</w:t>
+        <w:rPr>
+          <w:u w:val="single"/>
+        </w:rPr>
+      </w:pPr>
+      <w:r>
+        <w:rPr>
+          <w:u w:val="single"/>
+        </w:rPr>
+        <w:t>13 Août 2025 :</w:t>
       </w:r>
     </w:p>
     <w:p>
@@ -4032,26 +4518,36 @@
         <w:ind w:left="360"/>
       </w:pPr>
       <w:r>
-        <w:t>J’ai rendu explicite aussi la matrice modèle du monde 3D dans le fichier ThreedSceneDrawer. On a maintenant de vraies coordonnées 3D globales. Quand on set la position d’un objet 3D à 0.0f , ça le set réellement au centre du monde.</w:t>
+        <w:t>J’ai commencé à réorganiser le dossier de travail et les fichiers et je me suis débarassé du fichier AssemblerLogic. C’était cool mais ça servait à rien. Et j’ai corrigé le main en conséquence.</w:t>
       </w:r>
     </w:p>
     <w:p>
       <w:pPr>
         <w:ind w:left="360"/>
-      </w:pPr>
+        <w:rPr>
+          <w:u w:val="single"/>
+        </w:rPr>
+      </w:pPr>
+      <w:r>
+        <w:rPr>
+          <w:u w:val="single"/>
+        </w:rPr>
+        <w:t>15 Août 2025 :</w:t>
+      </w:r>
     </w:p>
     <w:p>
       <w:pPr>
         <w:ind w:left="360"/>
-        <w:rPr>
-          <w:u w:val="single"/>
-        </w:rPr>
-      </w:pPr>
-      <w:r>
-        <w:rPr>
-          <w:u w:val="single"/>
-        </w:rPr>
-        <w:t xml:space="preserve">03 Juillet 2025 : </w:t>
+      </w:pPr>
+      <w:r>
+        <w:lastRenderedPageBreak/>
+        <w:t>J’ai refactorisé le script ThreeDWindow.cpp et en déplaçant toute la fonction de click Handling dans une classe spécialisée clickHandler</w:t>
+      </w:r>
+      <w:r>
+        <w:t xml:space="preserve"> située dans le même dossier.</w:t>
+      </w:r>
+      <w:r>
+        <w:t xml:space="preserve"> </w:t>
       </w:r>
     </w:p>
     <w:p>
@@ -4059,13 +4555,10 @@
         <w:ind w:left="360"/>
       </w:pPr>
       <w:r>
-        <w:t>Salut le journal ça faisait longtemps !</w:t>
-      </w:r>
-      <w:r>
-        <w:t xml:space="preserve"> J’ai entièrement refactorisé mon système de hiérarchisation. Maintenant on fonctionne entièrement sur un système de slots, et j’ai rendu le drag and drop plus clair</w:t>
-      </w:r>
-      <w:r>
-        <w:t>.</w:t>
+        <w:t xml:space="preserve">J’ai à peu près fini d’implémenter l’extrusion de face. </w:t>
+      </w:r>
+      <w:r>
+        <w:t xml:space="preserve">La face extrude </w:t>
       </w:r>
     </w:p>
     <w:p>
@@ -4079,7 +4572,7 @@
         <w:rPr>
           <w:u w:val="single"/>
         </w:rPr>
-        <w:t>16 juillet 2025 :</w:t>
+        <w:t>16 Août 2025 :</w:t>
       </w:r>
     </w:p>
     <w:p>
@@ -4087,91 +4580,74 @@
         <w:ind w:left="360"/>
       </w:pPr>
       <w:r>
-        <w:t>Resalut le journal ! ça faisait également longtemps. J’ai terminé la refactorisation du système de hiérarchisation et j’en suis un peu fier.</w:t>
+        <w:t>J’ai commencé à bosser sur le concept de Mesh_DNA, l’ADN du mesh. Et j’ai crée un système d’historique qui permet de remonter les transformations. Ce sera la base d’un système qui permette de remonter la scène.</w:t>
       </w:r>
     </w:p>
     <w:p>
       <w:pPr>
         <w:ind w:left="360"/>
-      </w:pPr>
-      <w:r>
-        <w:t xml:space="preserve">Chaque slot est un bouton imgui, il peut s’agir soit d’un objet 3D, soit d’un empty (j’ai créé des emptys qui héritent des objets 3D afin d’occuper une place dans la mémoire et de permettre l’échange de slots). </w:t>
+        <w:rPr>
+          <w:u w:val="single"/>
+        </w:rPr>
+      </w:pPr>
+      <w:r>
+        <w:rPr>
+          <w:u w:val="single"/>
+        </w:rPr>
+        <w:t>1</w:t>
+      </w:r>
+      <w:r>
+        <w:rPr>
+          <w:u w:val="single"/>
+        </w:rPr>
+        <w:t>7</w:t>
+      </w:r>
+      <w:r>
+        <w:rPr>
+          <w:u w:val="single"/>
+        </w:rPr>
+        <w:t xml:space="preserve"> Août 2025 :</w:t>
+      </w:r>
+    </w:p>
+    <w:p>
+      <w:pPr>
+        <w:pStyle w:val="Paragraphedeliste"/>
+        <w:numPr>
+          <w:ilvl w:val="0"/>
+          <w:numId w:val="3"/>
+        </w:numPr>
+      </w:pPr>
+      <w:r>
+        <w:t xml:space="preserve">Correction d’un soucis avec le positionnement de la fenêtre de l’historique, </w:t>
+      </w:r>
+      <w:r>
+        <w:t>et correction d’un problème de calcul des events de transformation qui causait un décalage entre le numéro de l’event et le nombre réel d’events. Maintenant il faut appliquer ce principe à chaque élément modifié du projet.</w:t>
+      </w:r>
+    </w:p>
+    <w:p>
+      <w:pPr>
+        <w:pStyle w:val="Paragraphedeliste"/>
+        <w:numPr>
+          <w:ilvl w:val="0"/>
+          <w:numId w:val="3"/>
+        </w:numPr>
+      </w:pPr>
+      <w:r>
+        <w:t xml:space="preserve">J’ai viré la vieille classe cube. J’ai créé une classe Mesh qui centralise l’ajout de vertices, edges, et faces, et les initialise dans un maillage. Et j’ai créé des fichiers CreatePrimitive.cpp et hpp qui eux vont donner la forme d’un cube au maillage, qui aura toujours pour type Mesh. J’ai ensuite remplacé tous les dynamic cast cube par des dynamic cast Mesh dans le code. </w:t>
       </w:r>
     </w:p>
     <w:p>
       <w:pPr>
         <w:ind w:left="360"/>
-      </w:pPr>
-      <w:r>
-        <w:t>Chaque slot contenant un objet peut avoir un enfant, et chaque enfant peut être déplacé librement.</w:t>
-      </w:r>
-    </w:p>
-    <w:p>
-      <w:pPr>
-        <w:ind w:left="360"/>
-        <w:rPr>
-          <w:u w:val="single"/>
-        </w:rPr>
-      </w:pPr>
-      <w:r>
-        <w:rPr>
-          <w:u w:val="single"/>
-        </w:rPr>
-        <w:lastRenderedPageBreak/>
-        <w:t>18 juillet 2025 :</w:t>
-      </w:r>
-    </w:p>
-    <w:p>
-      <w:pPr>
-        <w:ind w:left="360"/>
-      </w:pPr>
-      <w:r>
-        <w:t xml:space="preserve">Règlement d’un bug qui faisait que les objets ayant été parentés peuvent </w:t>
-      </w:r>
-      <w:r>
-        <w:t xml:space="preserve">avoir des transformations </w:t>
-      </w:r>
-      <w:r>
-        <w:t>saccadé</w:t>
-      </w:r>
-      <w:r>
-        <w:t>e</w:t>
-      </w:r>
-      <w:r>
-        <w:t>s</w:t>
-      </w:r>
-    </w:p>
-    <w:p>
-      <w:pPr>
-        <w:ind w:left="360"/>
-        <w:rPr>
-          <w:u w:val="single"/>
-        </w:rPr>
-      </w:pPr>
-      <w:r>
-        <w:rPr>
-          <w:u w:val="single"/>
-        </w:rPr>
-        <w:t>20 juillet 2025 :</w:t>
-      </w:r>
-    </w:p>
-    <w:p>
-      <w:pPr>
-        <w:ind w:left="360"/>
-      </w:pPr>
-      <w:r>
-        <w:t xml:space="preserve">Simili devient petit un vrai moteur 3D. </w:t>
-      </w:r>
-      <w:r>
-        <w:t xml:space="preserve">Chère journal de développement, désormais les parents appliquent leurs transformations sur leurs enfants. Et les enfants peuvent être transformés au niveau local. </w:t>
-      </w:r>
-    </w:p>
-    <w:p>
-      <w:pPr>
-        <w:ind w:left="360"/>
-      </w:pPr>
-      <w:r>
-        <w:t xml:space="preserve">Je ne sais pas encore comment ça va tourner pour la suite, et j’hésite quant à la direction à prendre. Je pense que que je vais problème travailler sur la modélisation 3D en elle-même avec les faces, vertices, et edges. Mais une chose est sûre : On avance. </w:t>
+        <w:rPr>
+          <w:u w:val="single"/>
+        </w:rPr>
+      </w:pPr>
+      <w:r>
+        <w:rPr>
+          <w:u w:val="single"/>
+        </w:rPr>
+        <w:t>18 Août 2025 :</w:t>
       </w:r>
     </w:p>
     <w:p>
@@ -4183,464 +4659,13 @@
         </w:numPr>
       </w:pPr>
       <w:r>
-        <w:t>Mise à jour d’OpenGL vers la version 4.6</w:t>
-      </w:r>
-    </w:p>
-    <w:p>
-      <w:pPr>
-        <w:pStyle w:val="Paragraphedeliste"/>
-        <w:numPr>
-          <w:ilvl w:val="0"/>
-          <w:numId w:val="3"/>
-        </w:numPr>
-      </w:pPr>
-      <w:r>
-        <w:t>J’ai commencé à créer le début des sommets 3D.</w:t>
-      </w:r>
-    </w:p>
-    <w:p>
-      <w:pPr>
-        <w:ind w:left="360"/>
-        <w:rPr>
-          <w:u w:val="single"/>
-        </w:rPr>
-      </w:pPr>
-      <w:r>
-        <w:rPr>
-          <w:u w:val="single"/>
-        </w:rPr>
-        <w:t>21 juillet 2025 :</w:t>
-      </w:r>
-    </w:p>
-    <w:p>
-      <w:pPr>
-        <w:pStyle w:val="Paragraphedeliste"/>
-        <w:numPr>
-          <w:ilvl w:val="0"/>
-          <w:numId w:val="3"/>
-        </w:numPr>
-      </w:pPr>
-      <w:r>
-        <w:t>Début du dessin des</w:t>
-      </w:r>
-      <w:r>
-        <w:t xml:space="preserve"> </w:t>
-      </w:r>
-      <w:r>
-        <w:t>Edges</w:t>
-      </w:r>
-      <w:r>
-        <w:t>.</w:t>
-      </w:r>
-    </w:p>
-    <w:p>
-      <w:pPr>
-        <w:pStyle w:val="Paragraphedeliste"/>
-        <w:numPr>
-          <w:ilvl w:val="0"/>
-          <w:numId w:val="3"/>
-        </w:numPr>
-      </w:pPr>
-      <w:r>
-        <w:t>Fin de la création des Faces et «  connexion » à leur modèle.</w:t>
-      </w:r>
-    </w:p>
-    <w:p>
-      <w:pPr>
-        <w:ind w:left="360"/>
-        <w:rPr>
-          <w:u w:val="single"/>
-        </w:rPr>
-      </w:pPr>
-      <w:r>
-        <w:rPr>
-          <w:u w:val="single"/>
-        </w:rPr>
-        <w:t>03 Août 2025 :</w:t>
-      </w:r>
-    </w:p>
-    <w:p>
-      <w:pPr>
-        <w:pStyle w:val="Paragraphedeliste"/>
-        <w:numPr>
-          <w:ilvl w:val="0"/>
-          <w:numId w:val="3"/>
-        </w:numPr>
-      </w:pPr>
-      <w:r>
-        <w:t>On peut sélectionner les sommets</w:t>
-      </w:r>
-      <w:r>
-        <w:t xml:space="preserve"> des objets</w:t>
-      </w:r>
-      <w:r>
-        <w:t xml:space="preserve"> et faire apparaître le imGuizmo sur le sommet sélectionné</w:t>
-      </w:r>
-    </w:p>
-    <w:p>
-      <w:pPr>
-        <w:pStyle w:val="Paragraphedeliste"/>
-        <w:numPr>
-          <w:ilvl w:val="0"/>
-          <w:numId w:val="3"/>
-        </w:numPr>
-      </w:pPr>
-      <w:r>
-        <w:t xml:space="preserve">On a un début de mode de sélection : </w:t>
-      </w:r>
-      <w:r>
-        <w:t>Sélection normale de modèles 3D et Vert</w:t>
-      </w:r>
-      <w:r>
-        <w:t>ices</w:t>
-      </w:r>
-    </w:p>
-    <w:p>
-      <w:pPr>
-        <w:pStyle w:val="Paragraphedeliste"/>
-      </w:pPr>
-    </w:p>
-    <w:p>
-      <w:pPr>
-        <w:ind w:left="360"/>
-        <w:rPr>
-          <w:u w:val="single"/>
-        </w:rPr>
-      </w:pPr>
-      <w:r>
-        <w:rPr>
-          <w:u w:val="single"/>
-        </w:rPr>
-        <w:t>04 Août 2025 :</w:t>
-      </w:r>
-    </w:p>
-    <w:p>
-      <w:pPr>
-        <w:pStyle w:val="Paragraphedeliste"/>
-        <w:numPr>
-          <w:ilvl w:val="0"/>
-          <w:numId w:val="3"/>
-        </w:numPr>
-      </w:pPr>
-      <w:r>
-        <w:t>J’ai commencé à refactoré plus sérieusement le dossier src/UI, notamment pour le Hierarchy Inspector. J’ai créé une classe HandleHierarchyInteractions qui est déclarée comme friendly class dans la classe Hierarchy Inspector, permettant d’employer les membres privés de Hierarchy Inspector à la première. Et j’ai séparé les responsabilités et je me retrouve avec un fichier moins conséquent (450 lignes environ contre 800).</w:t>
-      </w:r>
-    </w:p>
-    <w:p>
-      <w:pPr>
-        <w:ind w:left="360"/>
-        <w:rPr>
-          <w:u w:val="single"/>
-        </w:rPr>
-      </w:pPr>
-      <w:r>
-        <w:rPr>
-          <w:u w:val="single"/>
-        </w:rPr>
-        <w:t>08 Août 2025</w:t>
-      </w:r>
-      <w:r>
-        <w:rPr>
-          <w:u w:val="single"/>
-        </w:rPr>
-        <w:t xml:space="preserve"> (et depuis le 4 août)</w:t>
-      </w:r>
-      <w:r>
-        <w:rPr>
-          <w:u w:val="single"/>
-        </w:rPr>
-        <w:t> :</w:t>
-      </w:r>
-    </w:p>
-    <w:p>
-      <w:pPr>
-        <w:pStyle w:val="Paragraphedeliste"/>
-        <w:numPr>
-          <w:ilvl w:val="0"/>
-          <w:numId w:val="3"/>
-        </w:numPr>
-      </w:pPr>
-      <w:r>
-        <w:t xml:space="preserve">J’ai fini de refactorer et de corriger le Hierarchy Inspector. </w:t>
-      </w:r>
-    </w:p>
-    <w:p>
-      <w:pPr>
-        <w:pStyle w:val="Paragraphedeliste"/>
-        <w:numPr>
-          <w:ilvl w:val="0"/>
-          <w:numId w:val="3"/>
-        </w:numPr>
-      </w:pPr>
-      <w:r>
-        <w:t>J’ai fait un autre design pour l’inspecteur hiérarchique.</w:t>
-      </w:r>
-    </w:p>
-    <w:p>
-      <w:pPr>
-        <w:pStyle w:val="Paragraphedeliste"/>
-        <w:numPr>
-          <w:ilvl w:val="0"/>
-          <w:numId w:val="3"/>
-        </w:numPr>
-      </w:pPr>
-      <w:r>
-        <w:t xml:space="preserve">J’ai fini de refactorer la manipulation des objets depuis la fenêtre 3D. J’ai mis tout ça dans le dossier Engine. </w:t>
-      </w:r>
-    </w:p>
-    <w:p>
-      <w:pPr>
-        <w:pStyle w:val="Paragraphedeliste"/>
-        <w:numPr>
-          <w:ilvl w:val="0"/>
-          <w:numId w:val="3"/>
-        </w:numPr>
-      </w:pPr>
-      <w:r>
-        <w:t>J’ai fini de bosser sur la sélection et le déplacement des vertices et j’ai corrigé la mise à jour des faces lors du déplacement des vertices.</w:t>
-      </w:r>
-    </w:p>
-    <w:p>
-      <w:pPr>
-        <w:pStyle w:val="Paragraphedeliste"/>
-        <w:numPr>
-          <w:ilvl w:val="0"/>
-          <w:numId w:val="3"/>
-        </w:numPr>
-      </w:pPr>
-      <w:r>
-        <w:t xml:space="preserve">J’ai perdu une bonne journée de développement car j’ai tenté d’intégrer CEF Chromium Embded Framework afin de voir si je pouvais remplacer l’UI par des </w:t>
-      </w:r>
-      <w:r>
-        <w:lastRenderedPageBreak/>
-        <w:t>fenêtres HTML. Ben j’ai laissé tombé. Et j’ai choisi arbitrairement de me contenter d’apprendre à réellement manier ImGUI.</w:t>
-      </w:r>
-    </w:p>
-    <w:p>
-      <w:pPr>
-        <w:ind w:left="360"/>
-        <w:rPr>
-          <w:u w:val="single"/>
-        </w:rPr>
-      </w:pPr>
-      <w:r>
-        <w:rPr>
-          <w:u w:val="single"/>
-        </w:rPr>
-        <w:t xml:space="preserve">11 Août 2025 : </w:t>
-      </w:r>
-    </w:p>
-    <w:p>
-      <w:pPr>
-        <w:pStyle w:val="Paragraphedeliste"/>
-        <w:numPr>
-          <w:ilvl w:val="0"/>
-          <w:numId w:val="3"/>
-        </w:numPr>
-      </w:pPr>
-      <w:r>
-        <w:t>J’ai fini d’implémenter la sélection et la manipulation de Vertices</w:t>
-      </w:r>
-    </w:p>
-    <w:p>
-      <w:pPr>
-        <w:pStyle w:val="Paragraphedeliste"/>
-        <w:numPr>
-          <w:ilvl w:val="0"/>
-          <w:numId w:val="3"/>
-        </w:numPr>
-      </w:pPr>
-      <w:r>
-        <w:t>J’ai créé le mode de sélection 3D pour les faces dans la fenêtre 3D</w:t>
-      </w:r>
-    </w:p>
-    <w:p>
-      <w:pPr>
-        <w:pStyle w:val="Paragraphedeliste"/>
-        <w:numPr>
-          <w:ilvl w:val="0"/>
-          <w:numId w:val="3"/>
-        </w:numPr>
-      </w:pPr>
-      <w:r>
-        <w:t xml:space="preserve">J’ai implémenté la sélection et la transformation de faces. </w:t>
-      </w:r>
-    </w:p>
-    <w:p>
-      <w:pPr>
-        <w:ind w:left="360"/>
-        <w:rPr>
-          <w:u w:val="single"/>
-        </w:rPr>
-      </w:pPr>
-      <w:r>
-        <w:rPr>
-          <w:u w:val="single"/>
-        </w:rPr>
-        <w:t>12 Août 2025 :</w:t>
-      </w:r>
-    </w:p>
-    <w:p>
-      <w:pPr>
-        <w:pStyle w:val="Paragraphedeliste"/>
-        <w:numPr>
-          <w:ilvl w:val="0"/>
-          <w:numId w:val="3"/>
-        </w:numPr>
-      </w:pPr>
-      <w:r>
-        <w:t>J’ai implémenté la sélection de edges ainsi que la manipulation</w:t>
-      </w:r>
-    </w:p>
-    <w:p>
-      <w:pPr>
-        <w:ind w:left="360"/>
-        <w:rPr>
-          <w:u w:val="single"/>
-        </w:rPr>
-      </w:pPr>
-      <w:r>
-        <w:rPr>
-          <w:u w:val="single"/>
-        </w:rPr>
-        <w:t>13 Août 2025 :</w:t>
-      </w:r>
-    </w:p>
-    <w:p>
-      <w:pPr>
-        <w:ind w:left="360"/>
-      </w:pPr>
-      <w:r>
-        <w:t>J’ai commencé à réorganiser le dossier de travail et les fichiers et je me suis débarassé du fichier AssemblerLogic. C’était cool mais ça servait à rien. Et j’ai corrigé le main en conséquence.</w:t>
-      </w:r>
-    </w:p>
-    <w:p>
-      <w:pPr>
-        <w:ind w:left="360"/>
-        <w:rPr>
-          <w:u w:val="single"/>
-        </w:rPr>
-      </w:pPr>
-      <w:r>
-        <w:rPr>
-          <w:u w:val="single"/>
-        </w:rPr>
-        <w:t>15 Août 2025 :</w:t>
-      </w:r>
-    </w:p>
-    <w:p>
-      <w:pPr>
-        <w:ind w:left="360"/>
-      </w:pPr>
-      <w:r>
-        <w:t>J’ai refactorisé le script ThreeDWindow.cpp et en déplaçant toute la fonction de click Handling dans une classe spécialisée clickHandler</w:t>
-      </w:r>
-      <w:r>
-        <w:t xml:space="preserve"> située dans le même dossier.</w:t>
-      </w:r>
-      <w:r>
-        <w:t xml:space="preserve"> </w:t>
-      </w:r>
-    </w:p>
-    <w:p>
-      <w:pPr>
-        <w:ind w:left="360"/>
-      </w:pPr>
-      <w:r>
-        <w:t xml:space="preserve">J’ai à peu près fini d’implémenter l’extrusion de face. </w:t>
-      </w:r>
-      <w:r>
-        <w:t xml:space="preserve">La face extrude </w:t>
-      </w:r>
-    </w:p>
-    <w:p>
-      <w:pPr>
-        <w:ind w:left="360"/>
-      </w:pPr>
-    </w:p>
-    <w:p>
-      <w:pPr>
-        <w:ind w:left="360"/>
-      </w:pPr>
-    </w:p>
-    <w:p>
-      <w:pPr>
-        <w:ind w:left="360"/>
-      </w:pPr>
-    </w:p>
-    <w:p>
-      <w:pPr>
-        <w:ind w:left="360"/>
-        <w:rPr>
-          <w:u w:val="single"/>
-        </w:rPr>
-      </w:pPr>
-      <w:r>
-        <w:rPr>
-          <w:u w:val="single"/>
-        </w:rPr>
-        <w:t>16 Août 2025 :</w:t>
-      </w:r>
-    </w:p>
-    <w:p>
-      <w:pPr>
-        <w:ind w:left="360"/>
-      </w:pPr>
-      <w:r>
-        <w:t>J’ai commencé à bosser sur le concept de Mesh_DNA, l’ADN du mesh. Et j’ai crée un système d’historique qui permet de remonter les transformations. Ce sera la base d’un système qui permette de remonter la scène.</w:t>
-      </w:r>
-    </w:p>
-    <w:p>
-      <w:pPr>
-        <w:ind w:left="360"/>
-        <w:rPr>
-          <w:u w:val="single"/>
-        </w:rPr>
-      </w:pPr>
-      <w:r>
-        <w:rPr>
-          <w:u w:val="single"/>
-        </w:rPr>
-        <w:t>1</w:t>
-      </w:r>
-      <w:r>
-        <w:rPr>
-          <w:u w:val="single"/>
-        </w:rPr>
-        <w:t>7</w:t>
-      </w:r>
-      <w:r>
-        <w:rPr>
-          <w:u w:val="single"/>
-        </w:rPr>
-        <w:t xml:space="preserve"> Août 2025 :</w:t>
-      </w:r>
-    </w:p>
-    <w:p>
-      <w:pPr>
-        <w:pStyle w:val="Paragraphedeliste"/>
-        <w:numPr>
-          <w:ilvl w:val="0"/>
-          <w:numId w:val="3"/>
-        </w:numPr>
-      </w:pPr>
-      <w:r>
-        <w:t xml:space="preserve">Correction d’un soucis avec le positionnement de la fenêtre de l’historique, </w:t>
-      </w:r>
-      <w:r>
-        <w:t>et correction d’un problème de calcul des events de transformation qui causait un décalage entre le numéro de l’event et le nombre réel d’events. Maintenant il faut appliquer ce principe à chaque élément modifié du projet.</w:t>
-      </w:r>
-    </w:p>
-    <w:p>
-      <w:pPr>
-        <w:pStyle w:val="Paragraphedeliste"/>
-        <w:numPr>
-          <w:ilvl w:val="0"/>
-          <w:numId w:val="3"/>
-        </w:numPr>
-      </w:pPr>
-      <w:r>
-        <w:t xml:space="preserve">J’ai viré la vieille classe cube. J’ai créé une classe Mesh qui centralise l’ajout de vertices, edges, et faces, et les initialise dans un maillage. Et j’ai créé des fichiers CreatePrimitive.cpp et hpp qui eux vont donner la forme d’un cube au maillage, qui aura toujours pour type Mesh. J’ai ensuite remplacé tous les dynamic cast cube par des dynamic cast Mesh dans le code. </w:t>
+        <w:t xml:space="preserve">L’History peut suivre </w:t>
+      </w:r>
+      <w:r>
+        <w:t>chaque</w:t>
+      </w:r>
+      <w:r>
+        <w:t xml:space="preserve"> transformation des objets 3D. </w:t>
       </w:r>
     </w:p>
     <w:sectPr>

</xml_diff>

<commit_message>
scale fix for mesh transform
</commit_message>
<xml_diff>
--- a/Journal de Developpement.docx
+++ b/Journal de Developpement.docx
@@ -3767,7 +3767,7 @@
       <w:r>
         <w:lastRenderedPageBreak/>
         <w:drawing>
-          <wp:inline distT="0" distB="0" distL="0" distR="0" wp14:anchorId="0F5E47F9" wp14:editId="13357CB3">
+          <wp:inline distT="0" distB="0" distL="0" distR="0" wp14:anchorId="0F5E47F9" wp14:editId="2492D0FF">
             <wp:extent cx="5760720" cy="2990850"/>
             <wp:effectExtent l="0" t="0" r="0" b="0"/>
             <wp:docPr id="1093152962" name="Image 1" descr="Screnshot de mon projet de moteur 3D. On peut voir 5 fenêtres :&#10;&#10;- Le hierarchy insepctor qui liste les objets présents dans la scène 3D&#10;- La fenêtre qui contient la scène 3D, soit un cube bleu sur un grillage&#10;- Une fênêtre en bas qui contient un simple &quot; Bienvenue dans la première fenêtre ! c'est une belle fenêtre ! &quot;&#10;- Une fenêtre bleue indépendante qui tient le contexte de rendu pour DirectX 12&#10;- Une fenêtre de debug"/>
@@ -3824,7 +3824,7 @@
     <w:p>
       <w:r>
         <w:drawing>
-          <wp:inline distT="0" distB="0" distL="0" distR="0" wp14:anchorId="121E72D2" wp14:editId="746CF665">
+          <wp:inline distT="0" distB="0" distL="0" distR="0" wp14:anchorId="121E72D2" wp14:editId="1913B852">
             <wp:extent cx="5760720" cy="2840355"/>
             <wp:effectExtent l="0" t="0" r="0" b="0"/>
             <wp:docPr id="251274229" name="Image 1"/>
@@ -4701,6 +4701,32 @@
       </w:r>
       <w:r>
         <w:t xml:space="preserve"> transformation des objets 3D. </w:t>
+      </w:r>
+    </w:p>
+    <w:p>
+      <w:pPr>
+        <w:ind w:left="360"/>
+        <w:rPr>
+          <w:u w:val="single"/>
+        </w:rPr>
+      </w:pPr>
+      <w:r>
+        <w:rPr>
+          <w:u w:val="single"/>
+        </w:rPr>
+        <w:t>23 Août 2025 :</w:t>
+      </w:r>
+    </w:p>
+    <w:p>
+      <w:pPr>
+        <w:pStyle w:val="Paragraphedeliste"/>
+        <w:numPr>
+          <w:ilvl w:val="0"/>
+          <w:numId w:val="3"/>
+        </w:numPr>
+      </w:pPr>
+      <w:r>
+        <w:t>J’ai dû faire une petite pause dans le développement du moteur, et aujourd’hui je me suis occupé à un problème de scaling causé par ImGuizmo</w:t>
       </w:r>
     </w:p>
     <w:sectPr>

</xml_diff>

<commit_message>
Add face transform logic to mesh DNA and add Freeze Mesh and rewind to Freeze Mesh system
</commit_message>
<xml_diff>
--- a/Journal de Developpement.docx
+++ b/Journal de Developpement.docx
@@ -3767,7 +3767,7 @@
       <w:r>
         <w:lastRenderedPageBreak/>
         <w:drawing>
-          <wp:inline distT="0" distB="0" distL="0" distR="0" wp14:anchorId="0F5E47F9" wp14:editId="2492D0FF">
+          <wp:inline distT="0" distB="0" distL="0" distR="0" wp14:anchorId="0F5E47F9" wp14:editId="55501DBD">
             <wp:extent cx="5760720" cy="2990850"/>
             <wp:effectExtent l="0" t="0" r="0" b="0"/>
             <wp:docPr id="1093152962" name="Image 1" descr="Screnshot de mon projet de moteur 3D. On peut voir 5 fenêtres :&#10;&#10;- Le hierarchy insepctor qui liste les objets présents dans la scène 3D&#10;- La fenêtre qui contient la scène 3D, soit un cube bleu sur un grillage&#10;- Une fênêtre en bas qui contient un simple &quot; Bienvenue dans la première fenêtre ! c'est une belle fenêtre ! &quot;&#10;- Une fenêtre bleue indépendante qui tient le contexte de rendu pour DirectX 12&#10;- Une fenêtre de debug"/>
@@ -3824,7 +3824,7 @@
     <w:p>
       <w:r>
         <w:drawing>
-          <wp:inline distT="0" distB="0" distL="0" distR="0" wp14:anchorId="121E72D2" wp14:editId="1913B852">
+          <wp:inline distT="0" distB="0" distL="0" distR="0" wp14:anchorId="121E72D2" wp14:editId="020D5A5C">
             <wp:extent cx="5760720" cy="2840355"/>
             <wp:effectExtent l="0" t="0" r="0" b="0"/>
             <wp:docPr id="251274229" name="Image 1"/>
@@ -4727,6 +4727,59 @@
       </w:pPr>
       <w:r>
         <w:t>J’ai dû faire une petite pause dans le développement du moteur, et aujourd’hui je me suis occupé à un problème de scaling causé par ImGuizmo</w:t>
+      </w:r>
+    </w:p>
+    <w:p>
+      <w:pPr>
+        <w:ind w:left="360"/>
+        <w:rPr>
+          <w:u w:val="single"/>
+        </w:rPr>
+      </w:pPr>
+      <w:r>
+        <w:rPr>
+          <w:u w:val="single"/>
+        </w:rPr>
+        <w:t>24 Août 2025 :</w:t>
+      </w:r>
+    </w:p>
+    <w:p>
+      <w:pPr>
+        <w:pStyle w:val="Paragraphedeliste"/>
+        <w:numPr>
+          <w:ilvl w:val="0"/>
+          <w:numId w:val="3"/>
+        </w:numPr>
+      </w:pPr>
+      <w:r>
+        <w:t>J’ai implémenté l’history pour les manipulations sur les faces (je l’ai pas encore fait sur les edges</w:t>
+      </w:r>
+    </w:p>
+    <w:p>
+      <w:pPr>
+        <w:pStyle w:val="Paragraphedeliste"/>
+        <w:numPr>
+          <w:ilvl w:val="0"/>
+          <w:numId w:val="3"/>
+        </w:numPr>
+      </w:pPr>
+      <w:r>
+        <w:t>J’ai créé un système de «  Freeze Mesh ». Chaque mesh est freeze durant son initialisation. On récupère la face, la position et la rotation, ainsi que l’état de chaque vertice dans une matrice « FreezeModel »</w:t>
+      </w:r>
+      <w:r>
+        <w:t>.</w:t>
+      </w:r>
+    </w:p>
+    <w:p>
+      <w:pPr>
+        <w:pStyle w:val="Paragraphedeliste"/>
+        <w:numPr>
+          <w:ilvl w:val="0"/>
+          <w:numId w:val="3"/>
+        </w:numPr>
+      </w:pPr>
+      <w:r>
+        <w:t>Lorsqu’on remonte l’historique jusqu’à l’initialisation, on set la matrice du modèle avec la matrice du modèle gelé.</w:t>
       </w:r>
     </w:p>
     <w:sectPr>

</xml_diff>

<commit_message>
implement automate unitary test in the pipeline - implement tracking extrude for history with rewind option
</commit_message>
<xml_diff>
--- a/Journal de Developpement.docx
+++ b/Journal de Developpement.docx
@@ -1992,7 +1992,67 @@
         <w:rPr>
           <w:rFonts w:ascii="Segoe UI Emoji" w:hAnsi="Segoe UI Emoji" w:cs="Segoe UI Emoji"/>
         </w:rPr>
-        <w:t xml:space="preserve">Implémenter le reste des modifications qu’on fait au Mesh dans l’historique : </w:t>
+        <w:t>L’historique peut suivre et annuler l’extrusion :</w:t>
+      </w:r>
+      <w:r>
+        <w:rPr>
+          <w:rFonts w:ascii="Segoe UI Emoji" w:hAnsi="Segoe UI Emoji" w:cs="Segoe UI Emoji"/>
+        </w:rPr>
+        <w:t>✅</w:t>
+      </w:r>
+    </w:p>
+    <w:p>
+      <w:pPr>
+        <w:pStyle w:val="Paragraphedeliste"/>
+        <w:numPr>
+          <w:ilvl w:val="0"/>
+          <w:numId w:val="4"/>
+        </w:numPr>
+      </w:pPr>
+      <w:r>
+        <w:rPr>
+          <w:rFonts w:ascii="Segoe UI Emoji" w:hAnsi="Segoe UI Emoji" w:cs="Segoe UI Emoji"/>
+        </w:rPr>
+        <w:t xml:space="preserve">Création d’un classe « Mesh » qui centralise la création de maillage : </w:t>
+      </w:r>
+      <w:r>
+        <w:rPr>
+          <w:rFonts w:ascii="Segoe UI Emoji" w:hAnsi="Segoe UI Emoji" w:cs="Segoe UI Emoji"/>
+        </w:rPr>
+        <w:t>✅</w:t>
+      </w:r>
+      <w:r>
+        <w:rPr>
+          <w:rFonts w:ascii="Segoe UI Emoji" w:hAnsi="Segoe UI Emoji" w:cs="Segoe UI Emoji"/>
+        </w:rPr>
+        <w:t> </w:t>
+      </w:r>
+    </w:p>
+    <w:p>
+      <w:pPr>
+        <w:pStyle w:val="Paragraphedeliste"/>
+        <w:numPr>
+          <w:ilvl w:val="0"/>
+          <w:numId w:val="4"/>
+        </w:numPr>
+      </w:pPr>
+      <w:r>
+        <w:rPr>
+          <w:rFonts w:ascii="Segoe UI Emoji" w:hAnsi="Segoe UI Emoji" w:cs="Segoe UI Emoji"/>
+        </w:rPr>
+        <w:t>Exporter et importer un objet 3D </w:t>
+      </w:r>
+      <w:r>
+        <w:rPr>
+          <w:rFonts w:ascii="Segoe UI Emoji" w:hAnsi="Segoe UI Emoji" w:cs="Segoe UI Emoji"/>
+        </w:rPr>
+        <w:t xml:space="preserve">(et pouvoir lire le mesh créé dans un autre logiciel) </w:t>
+      </w:r>
+      <w:r>
+        <w:rPr>
+          <w:rFonts w:ascii="Segoe UI Emoji" w:hAnsi="Segoe UI Emoji" w:cs="Segoe UI Emoji"/>
+        </w:rPr>
+        <w:t xml:space="preserve">: </w:t>
       </w:r>
       <w:r>
         <w:rPr>
@@ -2013,7 +2073,118 @@
         <w:rPr>
           <w:rFonts w:ascii="Segoe UI Emoji" w:hAnsi="Segoe UI Emoji" w:cs="Segoe UI Emoji"/>
         </w:rPr>
-        <w:t xml:space="preserve">Création d’un classe « Mesh » qui centralise la création de maillage : </w:t>
+        <w:t xml:space="preserve">Explorer un début de système pour faire un suivi de projet avec un project manager, qui sera affiché via du XML et du CSS : </w:t>
+      </w:r>
+      <w:r>
+        <w:rPr>
+          <w:rFonts w:ascii="Segoe UI Emoji" w:hAnsi="Segoe UI Emoji" w:cs="Segoe UI Emoji"/>
+        </w:rPr>
+        <w:t>❌</w:t>
+      </w:r>
+    </w:p>
+    <w:p>
+      <w:pPr>
+        <w:pStyle w:val="Paragraphedeliste"/>
+        <w:numPr>
+          <w:ilvl w:val="0"/>
+          <w:numId w:val="4"/>
+        </w:numPr>
+      </w:pPr>
+      <w:r>
+        <w:rPr>
+          <w:rFonts w:ascii="Segoe UI Emoji" w:hAnsi="Segoe UI Emoji" w:cs="Segoe UI Emoji"/>
+        </w:rPr>
+        <w:t xml:space="preserve">Sauvergarder le projet dans un dossier. On accèdera au projet via un format spécifique « .SIM » : </w:t>
+      </w:r>
+      <w:r>
+        <w:rPr>
+          <w:rFonts w:ascii="Segoe UI Emoji" w:hAnsi="Segoe UI Emoji" w:cs="Segoe UI Emoji"/>
+        </w:rPr>
+        <w:t>❌</w:t>
+      </w:r>
+    </w:p>
+    <w:p>
+      <w:pPr>
+        <w:pStyle w:val="Paragraphedeliste"/>
+        <w:numPr>
+          <w:ilvl w:val="0"/>
+          <w:numId w:val="4"/>
+        </w:numPr>
+      </w:pPr>
+      <w:r>
+        <w:rPr>
+          <w:rFonts w:ascii="Segoe UI Emoji" w:hAnsi="Segoe UI Emoji" w:cs="Segoe UI Emoji"/>
+        </w:rPr>
+        <w:t xml:space="preserve">Faire un fichier .Scn qui va contenir les scènes : </w:t>
+      </w:r>
+      <w:r>
+        <w:rPr>
+          <w:rFonts w:ascii="Segoe UI Emoji" w:hAnsi="Segoe UI Emoji" w:cs="Segoe UI Emoji"/>
+        </w:rPr>
+        <w:t>❌</w:t>
+      </w:r>
+    </w:p>
+    <w:p>
+      <w:pPr>
+        <w:pStyle w:val="Paragraphedeliste"/>
+        <w:numPr>
+          <w:ilvl w:val="0"/>
+          <w:numId w:val="4"/>
+        </w:numPr>
+      </w:pPr>
+      <w:r>
+        <w:rPr>
+          <w:rFonts w:ascii="Segoe UI Emoji" w:hAnsi="Segoe UI Emoji" w:cs="Segoe UI Emoji"/>
+        </w:rPr>
+        <w:t>Charger la scène 3D </w:t>
+      </w:r>
+      <w:r>
+        <w:rPr>
+          <w:rFonts w:ascii="Segoe UI Emoji" w:hAnsi="Segoe UI Emoji" w:cs="Segoe UI Emoji"/>
+        </w:rPr>
+        <w:t xml:space="preserve">sauvegardée </w:t>
+      </w:r>
+      <w:r>
+        <w:rPr>
+          <w:rFonts w:ascii="Segoe UI Emoji" w:hAnsi="Segoe UI Emoji" w:cs="Segoe UI Emoji"/>
+        </w:rPr>
+        <w:t xml:space="preserve">: </w:t>
+      </w:r>
+      <w:r>
+        <w:rPr>
+          <w:rFonts w:ascii="Segoe UI Emoji" w:hAnsi="Segoe UI Emoji" w:cs="Segoe UI Emoji"/>
+        </w:rPr>
+        <w:t>❌</w:t>
+      </w:r>
+    </w:p>
+    <w:p>
+      <w:pPr>
+        <w:pStyle w:val="Paragraphedeliste"/>
+        <w:numPr>
+          <w:ilvl w:val="0"/>
+          <w:numId w:val="4"/>
+        </w:numPr>
+      </w:pPr>
+      <w:r>
+        <w:rPr>
+          <w:rFonts w:ascii="Segoe UI Emoji" w:hAnsi="Segoe UI Emoji" w:cs="Segoe UI Emoji"/>
+        </w:rPr>
+        <w:t>Sauvegarder l’UI et la charger manuellement : ✅</w:t>
+      </w:r>
+    </w:p>
+    <w:p>
+      <w:pPr>
+        <w:pStyle w:val="Paragraphedeliste"/>
+        <w:numPr>
+          <w:ilvl w:val="0"/>
+          <w:numId w:val="4"/>
+        </w:numPr>
+      </w:pPr>
+      <w:r>
+        <w:rPr>
+          <w:rFonts w:ascii="Segoe UI Emoji" w:hAnsi="Segoe UI Emoji" w:cs="Segoe UI Emoji"/>
+        </w:rPr>
+        <w:t xml:space="preserve">Sauvegarder et charger l’UI de manière automatique : </w:t>
       </w:r>
       <w:r>
         <w:rPr>
@@ -2021,38 +2192,35 @@
         </w:rPr>
         <w:t>✅</w:t>
       </w:r>
-      <w:r>
-        <w:rPr>
-          <w:rFonts w:ascii="Segoe UI Emoji" w:hAnsi="Segoe UI Emoji" w:cs="Segoe UI Emoji"/>
-        </w:rPr>
-        <w:t> </w:t>
-      </w:r>
-    </w:p>
-    <w:p>
-      <w:pPr>
-        <w:pStyle w:val="Paragraphedeliste"/>
-        <w:numPr>
-          <w:ilvl w:val="0"/>
-          <w:numId w:val="4"/>
-        </w:numPr>
-      </w:pPr>
-      <w:r>
-        <w:rPr>
-          <w:rFonts w:ascii="Segoe UI Emoji" w:hAnsi="Segoe UI Emoji" w:cs="Segoe UI Emoji"/>
-        </w:rPr>
-        <w:t>Exporter et importer un objet 3D </w:t>
-      </w:r>
-      <w:r>
-        <w:rPr>
-          <w:rFonts w:ascii="Segoe UI Emoji" w:hAnsi="Segoe UI Emoji" w:cs="Segoe UI Emoji"/>
-        </w:rPr>
-        <w:t xml:space="preserve">(et pouvoir lire le mesh créé dans un autre logiciel) </w:t>
-      </w:r>
-      <w:r>
-        <w:rPr>
-          <w:rFonts w:ascii="Segoe UI Emoji" w:hAnsi="Segoe UI Emoji" w:cs="Segoe UI Emoji"/>
-        </w:rPr>
-        <w:t xml:space="preserve">: </w:t>
+    </w:p>
+    <w:p>
+      <w:pPr>
+        <w:pStyle w:val="Paragraphedeliste"/>
+        <w:numPr>
+          <w:ilvl w:val="0"/>
+          <w:numId w:val="4"/>
+        </w:numPr>
+      </w:pPr>
+      <w:r>
+        <w:rPr>
+          <w:rFonts w:ascii="Segoe UI Emoji" w:hAnsi="Segoe UI Emoji" w:cs="Segoe UI Emoji"/>
+        </w:rPr>
+        <w:t>Activer le support mutli-écran : ✅</w:t>
+      </w:r>
+    </w:p>
+    <w:p>
+      <w:pPr>
+        <w:pStyle w:val="Paragraphedeliste"/>
+        <w:numPr>
+          <w:ilvl w:val="0"/>
+          <w:numId w:val="4"/>
+        </w:numPr>
+      </w:pPr>
+      <w:r>
+        <w:rPr>
+          <w:rFonts w:ascii="Segoe UI Emoji" w:hAnsi="Segoe UI Emoji" w:cs="Segoe UI Emoji"/>
+        </w:rPr>
+        <w:t xml:space="preserve">Caméra non orthographique : </w:t>
       </w:r>
       <w:r>
         <w:rPr>
@@ -2073,175 +2241,6 @@
         <w:rPr>
           <w:rFonts w:ascii="Segoe UI Emoji" w:hAnsi="Segoe UI Emoji" w:cs="Segoe UI Emoji"/>
         </w:rPr>
-        <w:t xml:space="preserve">Explorer un début de système pour faire un suivi de projet avec un project manager, qui sera affiché via du XML et du CSS : </w:t>
-      </w:r>
-      <w:r>
-        <w:rPr>
-          <w:rFonts w:ascii="Segoe UI Emoji" w:hAnsi="Segoe UI Emoji" w:cs="Segoe UI Emoji"/>
-        </w:rPr>
-        <w:t>❌</w:t>
-      </w:r>
-    </w:p>
-    <w:p>
-      <w:pPr>
-        <w:pStyle w:val="Paragraphedeliste"/>
-        <w:numPr>
-          <w:ilvl w:val="0"/>
-          <w:numId w:val="4"/>
-        </w:numPr>
-      </w:pPr>
-      <w:r>
-        <w:rPr>
-          <w:rFonts w:ascii="Segoe UI Emoji" w:hAnsi="Segoe UI Emoji" w:cs="Segoe UI Emoji"/>
-        </w:rPr>
-        <w:t xml:space="preserve">Sauvergarder le projet dans un dossier. On accèdera au projet via un format spécifique « .SIM » : </w:t>
-      </w:r>
-      <w:r>
-        <w:rPr>
-          <w:rFonts w:ascii="Segoe UI Emoji" w:hAnsi="Segoe UI Emoji" w:cs="Segoe UI Emoji"/>
-        </w:rPr>
-        <w:t>❌</w:t>
-      </w:r>
-    </w:p>
-    <w:p>
-      <w:pPr>
-        <w:pStyle w:val="Paragraphedeliste"/>
-        <w:numPr>
-          <w:ilvl w:val="0"/>
-          <w:numId w:val="4"/>
-        </w:numPr>
-      </w:pPr>
-      <w:r>
-        <w:rPr>
-          <w:rFonts w:ascii="Segoe UI Emoji" w:hAnsi="Segoe UI Emoji" w:cs="Segoe UI Emoji"/>
-        </w:rPr>
-        <w:t xml:space="preserve">Faire un fichier .Scn qui va contenir les scènes : </w:t>
-      </w:r>
-      <w:r>
-        <w:rPr>
-          <w:rFonts w:ascii="Segoe UI Emoji" w:hAnsi="Segoe UI Emoji" w:cs="Segoe UI Emoji"/>
-        </w:rPr>
-        <w:t>❌</w:t>
-      </w:r>
-    </w:p>
-    <w:p>
-      <w:pPr>
-        <w:pStyle w:val="Paragraphedeliste"/>
-        <w:numPr>
-          <w:ilvl w:val="0"/>
-          <w:numId w:val="4"/>
-        </w:numPr>
-      </w:pPr>
-      <w:r>
-        <w:rPr>
-          <w:rFonts w:ascii="Segoe UI Emoji" w:hAnsi="Segoe UI Emoji" w:cs="Segoe UI Emoji"/>
-        </w:rPr>
-        <w:t>Charger la scène 3D </w:t>
-      </w:r>
-      <w:r>
-        <w:rPr>
-          <w:rFonts w:ascii="Segoe UI Emoji" w:hAnsi="Segoe UI Emoji" w:cs="Segoe UI Emoji"/>
-        </w:rPr>
-        <w:t xml:space="preserve">sauvegardée </w:t>
-      </w:r>
-      <w:r>
-        <w:rPr>
-          <w:rFonts w:ascii="Segoe UI Emoji" w:hAnsi="Segoe UI Emoji" w:cs="Segoe UI Emoji"/>
-        </w:rPr>
-        <w:t xml:space="preserve">: </w:t>
-      </w:r>
-      <w:r>
-        <w:rPr>
-          <w:rFonts w:ascii="Segoe UI Emoji" w:hAnsi="Segoe UI Emoji" w:cs="Segoe UI Emoji"/>
-        </w:rPr>
-        <w:t>❌</w:t>
-      </w:r>
-    </w:p>
-    <w:p>
-      <w:pPr>
-        <w:pStyle w:val="Paragraphedeliste"/>
-        <w:numPr>
-          <w:ilvl w:val="0"/>
-          <w:numId w:val="4"/>
-        </w:numPr>
-      </w:pPr>
-      <w:r>
-        <w:rPr>
-          <w:rFonts w:ascii="Segoe UI Emoji" w:hAnsi="Segoe UI Emoji" w:cs="Segoe UI Emoji"/>
-        </w:rPr>
-        <w:t>Sauvegarder l’UI et la charger manuellement : ✅</w:t>
-      </w:r>
-    </w:p>
-    <w:p>
-      <w:pPr>
-        <w:pStyle w:val="Paragraphedeliste"/>
-        <w:numPr>
-          <w:ilvl w:val="0"/>
-          <w:numId w:val="4"/>
-        </w:numPr>
-      </w:pPr>
-      <w:r>
-        <w:rPr>
-          <w:rFonts w:ascii="Segoe UI Emoji" w:hAnsi="Segoe UI Emoji" w:cs="Segoe UI Emoji"/>
-        </w:rPr>
-        <w:t xml:space="preserve">Sauvegarder et charger l’UI de manière automatique : </w:t>
-      </w:r>
-      <w:r>
-        <w:rPr>
-          <w:rFonts w:ascii="Segoe UI Emoji" w:hAnsi="Segoe UI Emoji" w:cs="Segoe UI Emoji"/>
-        </w:rPr>
-        <w:t>✅</w:t>
-      </w:r>
-    </w:p>
-    <w:p>
-      <w:pPr>
-        <w:pStyle w:val="Paragraphedeliste"/>
-        <w:numPr>
-          <w:ilvl w:val="0"/>
-          <w:numId w:val="4"/>
-        </w:numPr>
-      </w:pPr>
-      <w:r>
-        <w:rPr>
-          <w:rFonts w:ascii="Segoe UI Emoji" w:hAnsi="Segoe UI Emoji" w:cs="Segoe UI Emoji"/>
-        </w:rPr>
-        <w:t>Activer le support mutli-écran : ✅</w:t>
-      </w:r>
-    </w:p>
-    <w:p>
-      <w:pPr>
-        <w:pStyle w:val="Paragraphedeliste"/>
-        <w:numPr>
-          <w:ilvl w:val="0"/>
-          <w:numId w:val="4"/>
-        </w:numPr>
-      </w:pPr>
-      <w:r>
-        <w:rPr>
-          <w:rFonts w:ascii="Segoe UI Emoji" w:hAnsi="Segoe UI Emoji" w:cs="Segoe UI Emoji"/>
-        </w:rPr>
-        <w:t xml:space="preserve">Caméra non orthographique : </w:t>
-      </w:r>
-      <w:r>
-        <w:rPr>
-          <w:rFonts w:ascii="Segoe UI Emoji" w:hAnsi="Segoe UI Emoji" w:cs="Segoe UI Emoji"/>
-        </w:rPr>
-        <w:t>❌</w:t>
-      </w:r>
-    </w:p>
-    <w:p>
-      <w:pPr>
-        <w:pStyle w:val="Paragraphedeliste"/>
-        <w:numPr>
-          <w:ilvl w:val="0"/>
-          <w:numId w:val="4"/>
-        </w:numPr>
-      </w:pPr>
-      <w:r>
-        <w:rPr>
-          <w:rFonts w:ascii="Segoe UI Emoji" w:hAnsi="Segoe UI Emoji" w:cs="Segoe UI Emoji"/>
-        </w:rPr>
-        <w:lastRenderedPageBreak/>
         <w:t>Changement de Caméra</w:t>
       </w:r>
       <w:r>
@@ -3173,7 +3172,6 @@
     </w:p>
     <w:p>
       <w:r>
-        <w:lastRenderedPageBreak/>
         <w:t xml:space="preserve">Exemple de pseudo code </w:t>
       </w:r>
     </w:p>
@@ -3248,7 +3246,6 @@
     </w:p>
     <w:p>
       <w:r>
-        <w:lastRenderedPageBreak/>
         <w:drawing>
           <wp:inline distT="0" distB="0" distL="0" distR="0" wp14:anchorId="127B1D69" wp14:editId="7DF40750">
             <wp:extent cx="5764530" cy="3240405"/>
@@ -3321,6 +3318,7 @@
         </w:numPr>
       </w:pPr>
       <w:r>
+        <w:lastRenderedPageBreak/>
         <w:t xml:space="preserve">On a réussi à ajouter un cube 3D dans la scène. </w:t>
       </w:r>
     </w:p>
@@ -3463,32 +3461,29 @@
         <w:t xml:space="preserve">J’ai fait une petite pause de deux jours, sur le projet, mais maintenant on a un gizmo avec des flèches qui donnent un feedback visuel lorsque la souris passe au-dessus d’elle. </w:t>
       </w:r>
       <w:r>
-        <w:t xml:space="preserve">On peut </w:t>
-      </w:r>
+        <w:t xml:space="preserve">On peut également, et enfin, déplacer les objets dans l’espace 3D. Par contre on ne peut plus les sélectionner une </w:t>
+      </w:r>
+      <w:r>
+        <w:t>fois déplacé</w:t>
+      </w:r>
+      <w:r>
+        <w:t>s.</w:t>
+      </w:r>
+    </w:p>
+    <w:p>
+      <w:r>
+        <w:t>J’ai corrigé le problème qui empêchait la sélection de l’objet une fois qu’il était déplacé.</w:t>
+      </w:r>
+    </w:p>
+    <w:p/>
+    <w:p>
+      <w:r>
+        <w:t>Penser à implémenter un Ribbon élément plus tard.</w:t>
+      </w:r>
+    </w:p>
+    <w:p>
       <w:r>
         <w:lastRenderedPageBreak/>
-        <w:t xml:space="preserve">également, et enfin, déplacer les objets dans l’espace 3D. Par contre on ne peut plus les sélectionner une </w:t>
-      </w:r>
-      <w:r>
-        <w:t>fois déplacé</w:t>
-      </w:r>
-      <w:r>
-        <w:t>s.</w:t>
-      </w:r>
-    </w:p>
-    <w:p>
-      <w:r>
-        <w:t>J’ai corrigé le problème qui empêchait la sélection de l’objet une fois qu’il était déplacé.</w:t>
-      </w:r>
-    </w:p>
-    <w:p/>
-    <w:p>
-      <w:r>
-        <w:t>Penser à implémenter un Ribbon élément plus tard.</w:t>
-      </w:r>
-    </w:p>
-    <w:p>
-      <w:r>
         <w:drawing>
           <wp:inline distT="0" distB="0" distL="0" distR="0" wp14:anchorId="7ED4BD90" wp14:editId="730B9682">
             <wp:extent cx="5760720" cy="4610735"/>
@@ -3571,59 +3566,56 @@
     </w:p>
     <w:p>
       <w:r>
-        <w:t xml:space="preserve">J’ai amélioré la sélection de l’objet 3D. Maintenant ça tient vraiment compte de la position de la caméra et ça détecte beaucoup mieux la position de l’objet. On tient compte de la taille et </w:t>
-      </w:r>
-      <w:r>
+        <w:t>J’ai amélioré la sélection de l’objet 3D. Maintenant ça tient vraiment compte de la position de la caméra et ça détecte beaucoup mieux la position de l’objet. On tient compte de la taille et de la largeur de la fenêtre ImGUI et plus vraiment de celle du contexte openGL. La déselection et sélection fonctionnent également mieux.</w:t>
+      </w:r>
+    </w:p>
+    <w:p>
+      <w:pPr>
+        <w:rPr>
+          <w:u w:val="single"/>
+        </w:rPr>
+      </w:pPr>
+      <w:r>
+        <w:rPr>
+          <w:u w:val="single"/>
+        </w:rPr>
+        <w:t xml:space="preserve">14 mai 2025 : </w:t>
+      </w:r>
+    </w:p>
+    <w:p>
+      <w:r>
+        <w:t>Il est temps de commencer à plancher sur ce début d’inspecteur et de hiérarchy window.</w:t>
+      </w:r>
+    </w:p>
+    <w:p>
+      <w:pPr>
+        <w:rPr>
+          <w:u w:val="single"/>
+        </w:rPr>
+      </w:pPr>
+      <w:r>
+        <w:rPr>
+          <w:u w:val="single"/>
+        </w:rPr>
+        <w:t>15 mai 2025 :</w:t>
+      </w:r>
+    </w:p>
+    <w:p>
+      <w:r>
+        <w:t>J’ai un inspecteur hiérarchique qui permet de voir quels sont mes objets dans ma scène 3D</w:t>
+      </w:r>
+    </w:p>
+    <w:p>
+      <w:pPr>
+        <w:rPr>
+          <w:u w:val="single"/>
+        </w:rPr>
+      </w:pPr>
+      <w:r>
+        <w:rPr>
+          <w:u w:val="single"/>
+        </w:rPr>
         <w:lastRenderedPageBreak/>
-        <w:t>de la largeur de la fenêtre ImGUI et plus vraiment de celle du contexte openGL. La déselection et sélection fonctionnent également mieux.</w:t>
-      </w:r>
-    </w:p>
-    <w:p>
-      <w:pPr>
-        <w:rPr>
-          <w:u w:val="single"/>
-        </w:rPr>
-      </w:pPr>
-      <w:r>
-        <w:rPr>
-          <w:u w:val="single"/>
-        </w:rPr>
-        <w:t xml:space="preserve">14 mai 2025 : </w:t>
-      </w:r>
-    </w:p>
-    <w:p>
-      <w:r>
-        <w:t>Il est temps de commencer à plancher sur ce début d’inspecteur et de hiérarchy window.</w:t>
-      </w:r>
-    </w:p>
-    <w:p>
-      <w:pPr>
-        <w:rPr>
-          <w:u w:val="single"/>
-        </w:rPr>
-      </w:pPr>
-      <w:r>
-        <w:rPr>
-          <w:u w:val="single"/>
-        </w:rPr>
-        <w:t>15 mai 2025 :</w:t>
-      </w:r>
-    </w:p>
-    <w:p>
-      <w:r>
-        <w:t>J’ai un inspecteur hiérarchique qui permet de voir quels sont mes objets dans ma scène 3D</w:t>
-      </w:r>
-    </w:p>
-    <w:p>
-      <w:pPr>
-        <w:rPr>
-          <w:u w:val="single"/>
-        </w:rPr>
-      </w:pPr>
-      <w:r>
-        <w:rPr>
-          <w:u w:val="single"/>
-        </w:rPr>
         <w:t>17 mai 2025 :</w:t>
       </w:r>
     </w:p>
@@ -3684,7 +3676,6 @@
     </w:p>
     <w:p>
       <w:r>
-        <w:lastRenderedPageBreak/>
         <w:drawing>
           <wp:inline distT="0" distB="0" distL="0" distR="0" wp14:anchorId="29034C27" wp14:editId="033379C4">
             <wp:extent cx="5760720" cy="2945130"/>
@@ -3737,7 +3728,11 @@
     </w:p>
     <w:p>
       <w:r>
-        <w:t>J’ai commencé à implémenter les bases de DirectX 12 dans le programme et à le faire fonctionner avec OpenGL (DirectX 12 étant notamment très utilisé dans l’industrie). Le but final est de proposer un moteur proposant plusieurs API graphiques. OpenGL pour les projets simple, DirectX 12 pour les projets plus complexes. Comme ça les gens qui utilisent l’un ou l’autre pourront coder leur shaders sur Simili.</w:t>
+        <w:t xml:space="preserve">J’ai commencé à implémenter les bases de DirectX 12 dans le programme et à le faire fonctionner avec OpenGL (DirectX 12 étant notamment très utilisé dans l’industrie). Le but final est de proposer un moteur proposant plusieurs API graphiques. OpenGL pour les projets </w:t>
+      </w:r>
+      <w:r>
+        <w:lastRenderedPageBreak/>
+        <w:t>simple, DirectX 12 pour les projets plus complexes. Comme ça les gens qui utilisent l’un ou l’autre pourront coder leur shaders sur Simili.</w:t>
       </w:r>
     </w:p>
     <w:p>
@@ -3765,9 +3760,8 @@
     </w:p>
     <w:p>
       <w:r>
-        <w:lastRenderedPageBreak/>
         <w:drawing>
-          <wp:inline distT="0" distB="0" distL="0" distR="0" wp14:anchorId="0F5E47F9" wp14:editId="55501DBD">
+          <wp:inline distT="0" distB="0" distL="0" distR="0" wp14:anchorId="0F5E47F9" wp14:editId="62B4A4C3">
             <wp:extent cx="5760720" cy="2990850"/>
             <wp:effectExtent l="0" t="0" r="0" b="0"/>
             <wp:docPr id="1093152962" name="Image 1" descr="Screnshot de mon projet de moteur 3D. On peut voir 5 fenêtres :&#10;&#10;- Le hierarchy insepctor qui liste les objets présents dans la scène 3D&#10;- La fenêtre qui contient la scène 3D, soit un cube bleu sur un grillage&#10;- Une fênêtre en bas qui contient un simple &quot; Bienvenue dans la première fenêtre ! c'est une belle fenêtre ! &quot;&#10;- Une fenêtre bleue indépendante qui tient le contexte de rendu pour DirectX 12&#10;- Une fenêtre de debug"/>
@@ -3824,7 +3818,7 @@
     <w:p>
       <w:r>
         <w:drawing>
-          <wp:inline distT="0" distB="0" distL="0" distR="0" wp14:anchorId="121E72D2" wp14:editId="020D5A5C">
+          <wp:inline distT="0" distB="0" distL="0" distR="0" wp14:anchorId="121E72D2" wp14:editId="6C5A63D4">
             <wp:extent cx="5760720" cy="2840355"/>
             <wp:effectExtent l="0" t="0" r="0" b="0"/>
             <wp:docPr id="251274229" name="Image 1"/>
@@ -3883,6 +3877,7 @@
         <w:rPr>
           <w:u w:val="single"/>
         </w:rPr>
+        <w:lastRenderedPageBreak/>
         <w:t xml:space="preserve">29 mai 2025 : </w:t>
       </w:r>
     </w:p>
@@ -3912,24 +3907,307 @@
         <w:t xml:space="preserve">J’ai corrigé le code du fichier MainSoftwareGUI.CPP pour le rendre </w:t>
       </w:r>
       <w:r>
-        <w:t xml:space="preserve">plus rationnel. J’ai créé des fonctions comme tryLoadLayout, autoSaveLayout, mainWindowOptions, popUpModal, pour rationnaliser au maximum le code, séparer les responsabilités, et rendre le code plus lisible. J’ai également activé le multiScreenSupport, cela a necessité bien sûr de corriger un </w:t>
-      </w:r>
+        <w:t>plus rationnel. J’ai créé des fonctions comme tryLoadLayout, autoSaveLayout, mainWindowOptions, popUpModal, pour rationnaliser au maximum le code, séparer les responsabilités, et rendre le code plus lisible. J’ai également activé le multiScreenSupport, cela a necessité bien sûr de corriger un peu la boucle de rendu, car ImGUi peut imporairement changer le contexte openGL quand il dessine ses platform windows (les fenêtre flottantes détachables). Il peut donc swapper le mauvais buffer, ce qui provoque des artefacts visuels. On doit donc «  forcer » la gestion du contexte OpenGL.</w:t>
+      </w:r>
+    </w:p>
+    <w:p>
+      <w:pPr>
+        <w:rPr>
+          <w:u w:val="single"/>
+        </w:rPr>
+      </w:pPr>
+      <w:r>
+        <w:rPr>
+          <w:u w:val="single"/>
+        </w:rPr>
+        <w:t>01 juin 2025 :</w:t>
+      </w:r>
+    </w:p>
+    <w:p>
+      <w:pPr>
+        <w:pStyle w:val="Paragraphedeliste"/>
+        <w:numPr>
+          <w:ilvl w:val="0"/>
+          <w:numId w:val="3"/>
+        </w:numPr>
+      </w:pPr>
+      <w:r>
+        <w:t xml:space="preserve">J’ai réussi à faire en sorte qu’on puisse modifier les propriétés des objets, comme le scale, la rotation, la position, le nom, etc. depuis l’éditeur. </w:t>
+      </w:r>
+    </w:p>
+    <w:p>
+      <w:pPr>
+        <w:pStyle w:val="Paragraphedeliste"/>
+        <w:numPr>
+          <w:ilvl w:val="0"/>
+          <w:numId w:val="3"/>
+        </w:numPr>
+      </w:pPr>
+      <w:r>
+        <w:t xml:space="preserve">J’ai fait créé un premier système de pop </w:t>
+      </w:r>
+      <w:r>
+        <w:t xml:space="preserve">apparaît lorsqu’on fait un clic gauche, ainsi qu’un début de création </w:t>
+      </w:r>
+      <w:r>
+        <w:t xml:space="preserve">d’objet </w:t>
+      </w:r>
+      <w:r>
+        <w:t>via cette même fenêtre</w:t>
+      </w:r>
+    </w:p>
+    <w:p>
+      <w:pPr>
+        <w:pStyle w:val="Paragraphedeliste"/>
+        <w:numPr>
+          <w:ilvl w:val="0"/>
+          <w:numId w:val="3"/>
+        </w:numPr>
+      </w:pPr>
+      <w:r>
+        <w:t>Le système de création depuis le menu contextuel est mainte opérationnel. J’ai corrigé un bug qui faisait que lorsqu’on sélectionnait un objet créé dan l’inspecteur hiérarchique, la fenêtre d’inspection d’objet continuait d’afficher qu’il n’y avait aucun objet sélectionné.</w:t>
+      </w:r>
+    </w:p>
+    <w:p>
+      <w:pPr>
+        <w:ind w:left="360"/>
+        <w:rPr>
+          <w:u w:val="single"/>
+        </w:rPr>
+      </w:pPr>
+      <w:r>
+        <w:rPr>
+          <w:u w:val="single"/>
+        </w:rPr>
+        <w:t>17 juin 2025 :</w:t>
+      </w:r>
+    </w:p>
+    <w:p>
+      <w:pPr>
+        <w:pStyle w:val="Paragraphedeliste"/>
+        <w:numPr>
+          <w:ilvl w:val="0"/>
+          <w:numId w:val="3"/>
+        </w:numPr>
+      </w:pPr>
+      <w:r>
+        <w:t>J’ai pas repris ce journal depuis un moment. J’ai réussi à implémenter le système de la sélection multiple depuis l’inspecteur hiérarchique et la fenêtre 3D.</w:t>
+      </w:r>
+    </w:p>
+    <w:p>
+      <w:pPr>
+        <w:ind w:left="360"/>
+        <w:rPr>
+          <w:u w:val="single"/>
+        </w:rPr>
+      </w:pPr>
+      <w:r>
+        <w:rPr>
+          <w:u w:val="single"/>
+        </w:rPr>
+        <w:t>18 juin 2025 :</w:t>
+      </w:r>
+    </w:p>
+    <w:p>
+      <w:pPr>
+        <w:ind w:left="360"/>
+      </w:pPr>
+      <w:r>
+        <w:t>J’ai fait une correction du système de déplacement. Maintenant quand on manipule les objets, on le fait à partir du centre d’un gizmo dessiné par le centre de la position des objets de la liste des objets sélectionnés. Conséquence, les Objets peuvent être scale ou orbiter autour d’un centre lors des rotations</w:t>
+      </w:r>
+    </w:p>
+    <w:p>
+      <w:pPr>
+        <w:ind w:left="360"/>
+        <w:rPr>
+          <w:u w:val="single"/>
+        </w:rPr>
+      </w:pPr>
+      <w:r>
+        <w:rPr>
+          <w:u w:val="single"/>
+        </w:rPr>
+        <w:t xml:space="preserve">19 juin 2025 : </w:t>
+      </w:r>
+    </w:p>
+    <w:p>
+      <w:pPr>
+        <w:ind w:left="360"/>
+      </w:pPr>
+      <w:r>
+        <w:t xml:space="preserve">C’est un projet qui avance bien ! j’ai réussi à faire un début de système de hiérarchisation d’abord en bossant sur la liste de l’inspecteur hiérarchique. Il a fallut revoir la structure de sa fonction de rendering et corriger quelques absurdités. </w:t>
+      </w:r>
+    </w:p>
+    <w:p>
+      <w:pPr>
+        <w:ind w:left="360"/>
+      </w:pPr>
       <w:r>
         <w:lastRenderedPageBreak/>
-        <w:t>peu la boucle de rendu, car ImGUi peut imporairement changer le contexte openGL quand il dessine ses platform windows (les fenêtre flottantes détachables). Il peut donc swapper le mauvais buffer, ce qui provoque des artefacts visuels. On doit donc «  forcer » la gestion du contexte OpenGL.</w:t>
-      </w:r>
-    </w:p>
-    <w:p>
-      <w:pPr>
-        <w:rPr>
-          <w:u w:val="single"/>
-        </w:rPr>
-      </w:pPr>
-      <w:r>
-        <w:rPr>
-          <w:u w:val="single"/>
-        </w:rPr>
-        <w:t>01 juin 2025 :</w:t>
+        <w:t>Maintenant il faudrait que lorsqu’on détruit un objet enfant, il soit aussi retiré de la liste, que cette destruction s’applique aussi au reste de ses descendants.</w:t>
+      </w:r>
+    </w:p>
+    <w:p>
+      <w:pPr>
+        <w:ind w:left="360"/>
+        <w:rPr>
+          <w:u w:val="single"/>
+        </w:rPr>
+      </w:pPr>
+      <w:r>
+        <w:rPr>
+          <w:u w:val="single"/>
+        </w:rPr>
+        <w:t>22 juin 2025 :</w:t>
+      </w:r>
+    </w:p>
+    <w:p>
+      <w:pPr>
+        <w:ind w:left="360"/>
+      </w:pPr>
+      <w:r>
+        <w:t>J’ai implémenté la destruction récursive des objets 3D pour les enfants. Lorsqu’on détruit un objet, s’il s’avère qu’il a des enfants, ses enfants seront détruits.</w:t>
+      </w:r>
+    </w:p>
+    <w:p>
+      <w:pPr>
+        <w:ind w:left="360"/>
+      </w:pPr>
+      <w:r>
+        <w:t>J’ai rendu explicite aussi la matrice modèle du monde 3D dans le fichier ThreedSceneDrawer. On a maintenant de vraies coordonnées 3D globales. Quand on set la position d’un objet 3D à 0.0f , ça le set réellement au centre du monde.</w:t>
+      </w:r>
+    </w:p>
+    <w:p>
+      <w:pPr>
+        <w:ind w:left="360"/>
+        <w:rPr>
+          <w:u w:val="single"/>
+        </w:rPr>
+      </w:pPr>
+      <w:r>
+        <w:rPr>
+          <w:u w:val="single"/>
+        </w:rPr>
+        <w:t xml:space="preserve">03 Juillet 2025 : </w:t>
+      </w:r>
+    </w:p>
+    <w:p>
+      <w:pPr>
+        <w:ind w:left="360"/>
+      </w:pPr>
+      <w:r>
+        <w:t>Salut le journal ça faisait longtemps !</w:t>
+      </w:r>
+      <w:r>
+        <w:t xml:space="preserve"> J’ai entièrement refactorisé mon système de hiérarchisation. Maintenant on fonctionne entièrement sur un système de slots, et j’ai rendu le drag and drop plus clair</w:t>
+      </w:r>
+      <w:r>
+        <w:t>.</w:t>
+      </w:r>
+    </w:p>
+    <w:p>
+      <w:pPr>
+        <w:ind w:left="360"/>
+        <w:rPr>
+          <w:u w:val="single"/>
+        </w:rPr>
+      </w:pPr>
+      <w:r>
+        <w:rPr>
+          <w:u w:val="single"/>
+        </w:rPr>
+        <w:t>16 juillet 2025 :</w:t>
+      </w:r>
+    </w:p>
+    <w:p>
+      <w:pPr>
+        <w:ind w:left="360"/>
+      </w:pPr>
+      <w:r>
+        <w:t>Resalut le journal ! ça faisait également longtemps. J’ai terminé la refactorisation du système de hiérarchisation et j’en suis un peu fier.</w:t>
+      </w:r>
+    </w:p>
+    <w:p>
+      <w:pPr>
+        <w:ind w:left="360"/>
+      </w:pPr>
+      <w:r>
+        <w:t xml:space="preserve">Chaque slot est un bouton imgui, il peut s’agir soit d’un objet 3D, soit d’un empty (j’ai créé des emptys qui héritent des objets 3D afin d’occuper une place dans la mémoire et de permettre l’échange de slots). </w:t>
+      </w:r>
+    </w:p>
+    <w:p>
+      <w:pPr>
+        <w:ind w:left="360"/>
+      </w:pPr>
+      <w:r>
+        <w:t>Chaque slot contenant un objet peut avoir un enfant, et chaque enfant peut être déplacé librement.</w:t>
+      </w:r>
+    </w:p>
+    <w:p>
+      <w:pPr>
+        <w:ind w:left="360"/>
+        <w:rPr>
+          <w:u w:val="single"/>
+        </w:rPr>
+      </w:pPr>
+      <w:r>
+        <w:rPr>
+          <w:u w:val="single"/>
+        </w:rPr>
+        <w:t>18 juillet 2025 :</w:t>
+      </w:r>
+    </w:p>
+    <w:p>
+      <w:pPr>
+        <w:ind w:left="360"/>
+      </w:pPr>
+      <w:r>
+        <w:t xml:space="preserve">Règlement d’un bug qui faisait que les objets ayant été parentés peuvent </w:t>
+      </w:r>
+      <w:r>
+        <w:t xml:space="preserve">avoir des transformations </w:t>
+      </w:r>
+      <w:r>
+        <w:t>saccadé</w:t>
+      </w:r>
+      <w:r>
+        <w:t>e</w:t>
+      </w:r>
+      <w:r>
+        <w:t>s</w:t>
+      </w:r>
+    </w:p>
+    <w:p>
+      <w:pPr>
+        <w:ind w:left="360"/>
+        <w:rPr>
+          <w:u w:val="single"/>
+        </w:rPr>
+      </w:pPr>
+      <w:r>
+        <w:rPr>
+          <w:u w:val="single"/>
+        </w:rPr>
+        <w:t>20 juillet 2025 :</w:t>
+      </w:r>
+    </w:p>
+    <w:p>
+      <w:pPr>
+        <w:ind w:left="360"/>
+      </w:pPr>
+      <w:r>
+        <w:t xml:space="preserve">Simili devient petit un vrai moteur 3D. </w:t>
+      </w:r>
+      <w:r>
+        <w:t xml:space="preserve">Chère journal de développement, désormais les parents appliquent leurs transformations sur leurs enfants. Et les enfants peuvent être transformés au niveau local. </w:t>
+      </w:r>
+    </w:p>
+    <w:p>
+      <w:pPr>
+        <w:ind w:left="360"/>
+      </w:pPr>
+      <w:r>
+        <w:t xml:space="preserve">Je ne sais pas encore comment ça va tourner pour la suite, et j’hésite quant à la direction à prendre. Je pense que que je vais problème travailler sur la modélisation 3D en elle-même avec les faces, vertices, et edges. Mais une chose est sûre : On avance. </w:t>
       </w:r>
     </w:p>
     <w:p>
@@ -3941,7 +4219,7 @@
         </w:numPr>
       </w:pPr>
       <w:r>
-        <w:t xml:space="preserve">J’ai réussi à faire en sorte qu’on puisse modifier les propriétés des objets, comme le scale, la rotation, la position, le nom, etc. depuis l’éditeur. </w:t>
+        <w:t>Mise à jour d’OpenGL vers la version 4.6</w:t>
       </w:r>
     </w:p>
     <w:p>
@@ -3953,16 +4231,21 @@
         </w:numPr>
       </w:pPr>
       <w:r>
-        <w:t xml:space="preserve">J’ai fait créé un premier système de pop </w:t>
-      </w:r>
-      <w:r>
-        <w:t xml:space="preserve">apparaît lorsqu’on fait un clic gauche, ainsi qu’un début de création </w:t>
-      </w:r>
-      <w:r>
-        <w:t xml:space="preserve">d’objet </w:t>
-      </w:r>
-      <w:r>
-        <w:t>via cette même fenêtre</w:t>
+        <w:t>J’ai commencé à créer le début des sommets 3D.</w:t>
+      </w:r>
+    </w:p>
+    <w:p>
+      <w:pPr>
+        <w:ind w:left="360"/>
+        <w:rPr>
+          <w:u w:val="single"/>
+        </w:rPr>
+      </w:pPr>
+      <w:r>
+        <w:rPr>
+          <w:u w:val="single"/>
+        </w:rPr>
+        <w:t>21 juillet 2025 :</w:t>
       </w:r>
     </w:p>
     <w:p>
@@ -3974,7 +4257,29 @@
         </w:numPr>
       </w:pPr>
       <w:r>
-        <w:t>Le système de création depuis le menu contextuel est mainte opérationnel. J’ai corrigé un bug qui faisait que lorsqu’on sélectionnait un objet créé dan l’inspecteur hiérarchique, la fenêtre d’inspection d’objet continuait d’afficher qu’il n’y avait aucun objet sélectionné.</w:t>
+        <w:lastRenderedPageBreak/>
+        <w:t>Début du dessin des</w:t>
+      </w:r>
+      <w:r>
+        <w:t xml:space="preserve"> </w:t>
+      </w:r>
+      <w:r>
+        <w:t>Edges</w:t>
+      </w:r>
+      <w:r>
+        <w:t>.</w:t>
+      </w:r>
+    </w:p>
+    <w:p>
+      <w:pPr>
+        <w:pStyle w:val="Paragraphedeliste"/>
+        <w:numPr>
+          <w:ilvl w:val="0"/>
+          <w:numId w:val="3"/>
+        </w:numPr>
+      </w:pPr>
+      <w:r>
+        <w:t>Fin de la création des Faces et «  connexion » à leur modèle.</w:t>
       </w:r>
     </w:p>
     <w:p>
@@ -3988,7 +4293,7 @@
         <w:rPr>
           <w:u w:val="single"/>
         </w:rPr>
-        <w:t>17 juin 2025 :</w:t>
+        <w:t>03 Août 2025 :</w:t>
       </w:r>
     </w:p>
     <w:p>
@@ -4000,8 +4305,37 @@
         </w:numPr>
       </w:pPr>
       <w:r>
-        <w:t>J’ai pas repris ce journal depuis un moment. J’ai réussi à implémenter le système de la sélection multiple depuis l’inspecteur hiérarchique et la fenêtre 3D.</w:t>
-      </w:r>
+        <w:t>On peut sélectionner les sommets</w:t>
+      </w:r>
+      <w:r>
+        <w:t xml:space="preserve"> des objets</w:t>
+      </w:r>
+      <w:r>
+        <w:t xml:space="preserve"> et faire apparaître le imGuizmo sur le sommet sélectionné</w:t>
+      </w:r>
+    </w:p>
+    <w:p>
+      <w:pPr>
+        <w:pStyle w:val="Paragraphedeliste"/>
+        <w:numPr>
+          <w:ilvl w:val="0"/>
+          <w:numId w:val="3"/>
+        </w:numPr>
+      </w:pPr>
+      <w:r>
+        <w:t xml:space="preserve">On a un début de mode de sélection : </w:t>
+      </w:r>
+      <w:r>
+        <w:t>Sélection normale de modèles 3D et Vert</w:t>
+      </w:r>
+      <w:r>
+        <w:t>ices</w:t>
+      </w:r>
+    </w:p>
+    <w:p>
+      <w:pPr>
+        <w:pStyle w:val="Paragraphedeliste"/>
+      </w:pPr>
     </w:p>
     <w:p>
       <w:pPr>
@@ -4014,15 +4348,105 @@
         <w:rPr>
           <w:u w:val="single"/>
         </w:rPr>
-        <w:t>18 juin 2025 :</w:t>
+        <w:t>04 Août 2025 :</w:t>
+      </w:r>
+    </w:p>
+    <w:p>
+      <w:pPr>
+        <w:pStyle w:val="Paragraphedeliste"/>
+        <w:numPr>
+          <w:ilvl w:val="0"/>
+          <w:numId w:val="3"/>
+        </w:numPr>
+      </w:pPr>
+      <w:r>
+        <w:t>J’ai commencé à refactoré plus sérieusement le dossier src/UI, notamment pour le Hierarchy Inspector. J’ai créé une classe HandleHierarchyInteractions qui est déclarée comme friendly class dans la classe Hierarchy Inspector, permettant d’employer les membres privés de Hierarchy Inspector à la première. Et j’ai séparé les responsabilités et je me retrouve avec un fichier moins conséquent (450 lignes environ contre 800).</w:t>
       </w:r>
     </w:p>
     <w:p>
       <w:pPr>
         <w:ind w:left="360"/>
-      </w:pPr>
-      <w:r>
-        <w:t>J’ai fait une correction du système de déplacement. Maintenant quand on manipule les objets, on le fait à partir du centre d’un gizmo dessiné par le centre de la position des objets de la liste des objets sélectionnés. Conséquence, les Objets peuvent être scale ou orbiter autour d’un centre lors des rotations</w:t>
+        <w:rPr>
+          <w:u w:val="single"/>
+        </w:rPr>
+      </w:pPr>
+      <w:r>
+        <w:rPr>
+          <w:u w:val="single"/>
+        </w:rPr>
+        <w:t>08 Août 2025</w:t>
+      </w:r>
+      <w:r>
+        <w:rPr>
+          <w:u w:val="single"/>
+        </w:rPr>
+        <w:t xml:space="preserve"> (et depuis le 4 août)</w:t>
+      </w:r>
+      <w:r>
+        <w:rPr>
+          <w:u w:val="single"/>
+        </w:rPr>
+        <w:t> :</w:t>
+      </w:r>
+    </w:p>
+    <w:p>
+      <w:pPr>
+        <w:pStyle w:val="Paragraphedeliste"/>
+        <w:numPr>
+          <w:ilvl w:val="0"/>
+          <w:numId w:val="3"/>
+        </w:numPr>
+      </w:pPr>
+      <w:r>
+        <w:t xml:space="preserve">J’ai fini de refactorer et de corriger le Hierarchy Inspector. </w:t>
+      </w:r>
+    </w:p>
+    <w:p>
+      <w:pPr>
+        <w:pStyle w:val="Paragraphedeliste"/>
+        <w:numPr>
+          <w:ilvl w:val="0"/>
+          <w:numId w:val="3"/>
+        </w:numPr>
+      </w:pPr>
+      <w:r>
+        <w:t>J’ai fait un autre design pour l’inspecteur hiérarchique.</w:t>
+      </w:r>
+    </w:p>
+    <w:p>
+      <w:pPr>
+        <w:pStyle w:val="Paragraphedeliste"/>
+        <w:numPr>
+          <w:ilvl w:val="0"/>
+          <w:numId w:val="3"/>
+        </w:numPr>
+      </w:pPr>
+      <w:r>
+        <w:t xml:space="preserve">J’ai fini de refactorer la manipulation des objets depuis la fenêtre 3D. J’ai mis tout ça dans le dossier Engine. </w:t>
+      </w:r>
+    </w:p>
+    <w:p>
+      <w:pPr>
+        <w:pStyle w:val="Paragraphedeliste"/>
+        <w:numPr>
+          <w:ilvl w:val="0"/>
+          <w:numId w:val="3"/>
+        </w:numPr>
+      </w:pPr>
+      <w:r>
+        <w:t>J’ai fini de bosser sur la sélection et le déplacement des vertices et j’ai corrigé la mise à jour des faces lors du déplacement des vertices.</w:t>
+      </w:r>
+    </w:p>
+    <w:p>
+      <w:pPr>
+        <w:pStyle w:val="Paragraphedeliste"/>
+        <w:numPr>
+          <w:ilvl w:val="0"/>
+          <w:numId w:val="3"/>
+        </w:numPr>
+      </w:pPr>
+      <w:r>
+        <w:t>J’ai perdu une bonne journée de développement car j’ai tenté d’intégrer CEF Chromium Embded Framework afin de voir si je pouvais remplacer l’UI par des fenêtres HTML. Ben j’ai laissé tombé. Et j’ai choisi arbitrairement de me contenter d’apprendre à réellement manier ImGUI.</w:t>
       </w:r>
     </w:p>
     <w:p>
@@ -4036,45 +4460,105 @@
         <w:rPr>
           <w:u w:val="single"/>
         </w:rPr>
-        <w:t xml:space="preserve">19 juin 2025 : </w:t>
+        <w:t xml:space="preserve">11 Août 2025 : </w:t>
+      </w:r>
+    </w:p>
+    <w:p>
+      <w:pPr>
+        <w:pStyle w:val="Paragraphedeliste"/>
+        <w:numPr>
+          <w:ilvl w:val="0"/>
+          <w:numId w:val="3"/>
+        </w:numPr>
+      </w:pPr>
+      <w:r>
+        <w:t>J’ai fini d’implémenter la sélection et la manipulation de Vertices</w:t>
+      </w:r>
+    </w:p>
+    <w:p>
+      <w:pPr>
+        <w:pStyle w:val="Paragraphedeliste"/>
+        <w:numPr>
+          <w:ilvl w:val="0"/>
+          <w:numId w:val="3"/>
+        </w:numPr>
+      </w:pPr>
+      <w:r>
+        <w:t>J’ai créé le mode de sélection 3D pour les faces dans la fenêtre 3D</w:t>
+      </w:r>
+    </w:p>
+    <w:p>
+      <w:pPr>
+        <w:pStyle w:val="Paragraphedeliste"/>
+        <w:numPr>
+          <w:ilvl w:val="0"/>
+          <w:numId w:val="3"/>
+        </w:numPr>
+      </w:pPr>
+      <w:r>
+        <w:t xml:space="preserve">J’ai implémenté la sélection et la transformation de faces. </w:t>
       </w:r>
     </w:p>
     <w:p>
       <w:pPr>
         <w:ind w:left="360"/>
-      </w:pPr>
-      <w:r>
-        <w:t xml:space="preserve">C’est un projet qui avance bien ! j’ai réussi à faire un début de système de hiérarchisation d’abord en bossant sur la liste de l’inspecteur hiérarchique. Il a fallut revoir la structure de sa fonction de rendering et corriger quelques absurdités. </w:t>
+        <w:rPr>
+          <w:u w:val="single"/>
+        </w:rPr>
+      </w:pPr>
+      <w:r>
+        <w:rPr>
+          <w:u w:val="single"/>
+        </w:rPr>
+        <w:t>12 Août 2025 :</w:t>
+      </w:r>
+    </w:p>
+    <w:p>
+      <w:pPr>
+        <w:pStyle w:val="Paragraphedeliste"/>
+        <w:numPr>
+          <w:ilvl w:val="0"/>
+          <w:numId w:val="3"/>
+        </w:numPr>
+      </w:pPr>
+      <w:r>
+        <w:t>J’ai implémenté la sélection de edges ainsi que la manipulation</w:t>
       </w:r>
     </w:p>
     <w:p>
       <w:pPr>
         <w:ind w:left="360"/>
-      </w:pPr>
-      <w:r>
-        <w:t>Maintenant il faudrait que lorsqu’on détruit un objet enfant, il soit aussi retiré de la liste, que cette destruction s’applique aussi au reste de ses descendants.</w:t>
+        <w:rPr>
+          <w:u w:val="single"/>
+        </w:rPr>
+      </w:pPr>
+      <w:r>
+        <w:rPr>
+          <w:u w:val="single"/>
+        </w:rPr>
+        <w:t>13 Août 2025 :</w:t>
       </w:r>
     </w:p>
     <w:p>
       <w:pPr>
         <w:ind w:left="360"/>
-        <w:rPr>
-          <w:u w:val="single"/>
-        </w:rPr>
-      </w:pPr>
-      <w:r>
-        <w:rPr>
-          <w:u w:val="single"/>
-        </w:rPr>
-        <w:t>22 juin 2025 :</w:t>
+      </w:pPr>
+      <w:r>
+        <w:t>J’ai commencé à réorganiser le dossier de travail et les fichiers et je me suis débarassé du fichier AssemblerLogic. C’était cool mais ça servait à rien. Et j’ai corrigé le main en conséquence.</w:t>
       </w:r>
     </w:p>
     <w:p>
       <w:pPr>
         <w:ind w:left="360"/>
-      </w:pPr>
-      <w:r>
-        <w:t>J’ai implémenté la destruction récursive des objets 3D pour les enfants. Lorsqu’on détruit un objet, s’il s’avère qu’il a des enfants, ses enfants seront détruits.</w:t>
+        <w:rPr>
+          <w:u w:val="single"/>
+        </w:rPr>
+      </w:pPr>
+      <w:r>
+        <w:rPr>
+          <w:u w:val="single"/>
+        </w:rPr>
+        <w:t>15 Août 2025 :</w:t>
       </w:r>
     </w:p>
     <w:p>
@@ -4082,33 +4566,196 @@
         <w:ind w:left="360"/>
       </w:pPr>
       <w:r>
-        <w:t>J’ai rendu explicite aussi la matrice modèle du monde 3D dans le fichier ThreedSceneDrawer. On a maintenant de vraies coordonnées 3D globales. Quand on set la position d’un objet 3D à 0.0f , ça le set réellement au centre du monde.</w:t>
+        <w:lastRenderedPageBreak/>
+        <w:t>J’ai refactorisé le script ThreeDWindow.cpp et en déplaçant toute la fonction de click Handling dans une classe spécialisée clickHandler</w:t>
+      </w:r>
+      <w:r>
+        <w:t xml:space="preserve"> située dans le même dossier.</w:t>
+      </w:r>
+      <w:r>
+        <w:t xml:space="preserve"> </w:t>
       </w:r>
     </w:p>
     <w:p>
       <w:pPr>
         <w:ind w:left="360"/>
-        <w:rPr>
-          <w:u w:val="single"/>
-        </w:rPr>
-      </w:pPr>
-      <w:r>
-        <w:rPr>
-          <w:u w:val="single"/>
-        </w:rPr>
-        <w:t xml:space="preserve">03 Juillet 2025 : </w:t>
+      </w:pPr>
+      <w:r>
+        <w:t xml:space="preserve">J’ai à peu près fini d’implémenter l’extrusion de face. </w:t>
+      </w:r>
+      <w:r>
+        <w:t xml:space="preserve">La face extrude </w:t>
       </w:r>
     </w:p>
     <w:p>
       <w:pPr>
         <w:ind w:left="360"/>
-      </w:pPr>
-      <w:r>
-        <w:lastRenderedPageBreak/>
-        <w:t>Salut le journal ça faisait longtemps !</w:t>
-      </w:r>
-      <w:r>
-        <w:t xml:space="preserve"> J’ai entièrement refactorisé mon système de hiérarchisation. Maintenant on fonctionne entièrement sur un système de slots, et j’ai rendu le drag and drop plus clair</w:t>
+        <w:rPr>
+          <w:u w:val="single"/>
+        </w:rPr>
+      </w:pPr>
+      <w:r>
+        <w:rPr>
+          <w:u w:val="single"/>
+        </w:rPr>
+        <w:t>16 Août 2025 :</w:t>
+      </w:r>
+    </w:p>
+    <w:p>
+      <w:pPr>
+        <w:ind w:left="360"/>
+      </w:pPr>
+      <w:r>
+        <w:t>J’ai commencé à bosser sur le concept de Mesh_DNA, l’ADN du mesh. Et j’ai crée un système d’historique qui permet de remonter les transformations. Ce sera la base d’un système qui permette de remonter la scène.</w:t>
+      </w:r>
+    </w:p>
+    <w:p>
+      <w:pPr>
+        <w:ind w:left="360"/>
+        <w:rPr>
+          <w:u w:val="single"/>
+        </w:rPr>
+      </w:pPr>
+      <w:r>
+        <w:rPr>
+          <w:u w:val="single"/>
+        </w:rPr>
+        <w:t>1</w:t>
+      </w:r>
+      <w:r>
+        <w:rPr>
+          <w:u w:val="single"/>
+        </w:rPr>
+        <w:t>7</w:t>
+      </w:r>
+      <w:r>
+        <w:rPr>
+          <w:u w:val="single"/>
+        </w:rPr>
+        <w:t xml:space="preserve"> Août 2025 :</w:t>
+      </w:r>
+    </w:p>
+    <w:p>
+      <w:pPr>
+        <w:pStyle w:val="Paragraphedeliste"/>
+        <w:numPr>
+          <w:ilvl w:val="0"/>
+          <w:numId w:val="3"/>
+        </w:numPr>
+      </w:pPr>
+      <w:r>
+        <w:t xml:space="preserve">Correction d’un soucis avec le positionnement de la fenêtre de l’historique, </w:t>
+      </w:r>
+      <w:r>
+        <w:t>et correction d’un problème de calcul des events de transformation qui causait un décalage entre le numéro de l’event et le nombre réel d’events. Maintenant il faut appliquer ce principe à chaque élément modifié du projet.</w:t>
+      </w:r>
+    </w:p>
+    <w:p>
+      <w:pPr>
+        <w:pStyle w:val="Paragraphedeliste"/>
+        <w:numPr>
+          <w:ilvl w:val="0"/>
+          <w:numId w:val="3"/>
+        </w:numPr>
+      </w:pPr>
+      <w:r>
+        <w:t xml:space="preserve">J’ai viré la vieille classe cube. J’ai créé une classe Mesh qui centralise l’ajout de vertices, edges, et faces, et les initialise dans un maillage. Et j’ai créé des fichiers CreatePrimitive.cpp et hpp qui eux vont donner la forme d’un cube au maillage, qui aura toujours pour type Mesh. J’ai ensuite remplacé tous les dynamic cast cube par des dynamic cast Mesh dans le code. </w:t>
+      </w:r>
+    </w:p>
+    <w:p>
+      <w:pPr>
+        <w:ind w:left="360"/>
+        <w:rPr>
+          <w:u w:val="single"/>
+        </w:rPr>
+      </w:pPr>
+      <w:r>
+        <w:rPr>
+          <w:u w:val="single"/>
+        </w:rPr>
+        <w:t>18 Août 2025 :</w:t>
+      </w:r>
+    </w:p>
+    <w:p>
+      <w:pPr>
+        <w:pStyle w:val="Paragraphedeliste"/>
+        <w:numPr>
+          <w:ilvl w:val="0"/>
+          <w:numId w:val="3"/>
+        </w:numPr>
+      </w:pPr>
+      <w:r>
+        <w:t xml:space="preserve">L’History peut suivre </w:t>
+      </w:r>
+      <w:r>
+        <w:t>chaque</w:t>
+      </w:r>
+      <w:r>
+        <w:t xml:space="preserve"> transformation des objets 3D. </w:t>
+      </w:r>
+    </w:p>
+    <w:p>
+      <w:pPr>
+        <w:ind w:left="360"/>
+        <w:rPr>
+          <w:u w:val="single"/>
+        </w:rPr>
+      </w:pPr>
+      <w:r>
+        <w:rPr>
+          <w:u w:val="single"/>
+        </w:rPr>
+        <w:t>23 Août 2025 :</w:t>
+      </w:r>
+    </w:p>
+    <w:p>
+      <w:pPr>
+        <w:pStyle w:val="Paragraphedeliste"/>
+        <w:numPr>
+          <w:ilvl w:val="0"/>
+          <w:numId w:val="3"/>
+        </w:numPr>
+      </w:pPr>
+      <w:r>
+        <w:t>J’ai dû faire une petite pause dans le développement du moteur, et aujourd’hui je me suis occupé à un problème de scaling causé par ImGuizmo</w:t>
+      </w:r>
+    </w:p>
+    <w:p>
+      <w:pPr>
+        <w:ind w:left="360"/>
+        <w:rPr>
+          <w:u w:val="single"/>
+        </w:rPr>
+      </w:pPr>
+      <w:r>
+        <w:rPr>
+          <w:u w:val="single"/>
+        </w:rPr>
+        <w:t>24 Août 2025 :</w:t>
+      </w:r>
+    </w:p>
+    <w:p>
+      <w:pPr>
+        <w:pStyle w:val="Paragraphedeliste"/>
+        <w:numPr>
+          <w:ilvl w:val="0"/>
+          <w:numId w:val="3"/>
+        </w:numPr>
+      </w:pPr>
+      <w:r>
+        <w:t>J’ai implémenté l’history pour les manipulations sur les faces (je l’ai pas encore fait sur les edges</w:t>
+      </w:r>
+    </w:p>
+    <w:p>
+      <w:pPr>
+        <w:pStyle w:val="Paragraphedeliste"/>
+        <w:numPr>
+          <w:ilvl w:val="0"/>
+          <w:numId w:val="3"/>
+        </w:numPr>
+      </w:pPr>
+      <w:r>
+        <w:t>J’ai créé un système de «  Freeze Mesh ». Chaque mesh est freeze durant son initialisation. On récupère la face, la position et la rotation, ainsi que l’état de chaque vertice dans une matrice « FreezeModel »</w:t>
       </w:r>
       <w:r>
         <w:t>.</w:t>
@@ -4116,6 +4763,18 @@
     </w:p>
     <w:p>
       <w:pPr>
+        <w:pStyle w:val="Paragraphedeliste"/>
+        <w:numPr>
+          <w:ilvl w:val="0"/>
+          <w:numId w:val="3"/>
+        </w:numPr>
+      </w:pPr>
+      <w:r>
+        <w:t>Lorsqu’on remonte l’historique jusqu’à l’initialisation, on set la matrice du modèle avec la matrice du modèle gelé.</w:t>
+      </w:r>
+    </w:p>
+    <w:p>
+      <w:pPr>
         <w:ind w:left="360"/>
         <w:rPr>
           <w:u w:val="single"/>
@@ -4125,7 +4784,7 @@
         <w:rPr>
           <w:u w:val="single"/>
         </w:rPr>
-        <w:t>16 juillet 2025 :</w:t>
+        <w:t>30 Août 2025 :</w:t>
       </w:r>
     </w:p>
     <w:p>
@@ -4133,653 +4792,7 @@
         <w:ind w:left="360"/>
       </w:pPr>
       <w:r>
-        <w:t>Resalut le journal ! ça faisait également longtemps. J’ai terminé la refactorisation du système de hiérarchisation et j’en suis un peu fier.</w:t>
-      </w:r>
-    </w:p>
-    <w:p>
-      <w:pPr>
-        <w:ind w:left="360"/>
-      </w:pPr>
-      <w:r>
-        <w:t xml:space="preserve">Chaque slot est un bouton imgui, il peut s’agir soit d’un objet 3D, soit d’un empty (j’ai créé des emptys qui héritent des objets 3D afin d’occuper une place dans la mémoire et de permettre l’échange de slots). </w:t>
-      </w:r>
-    </w:p>
-    <w:p>
-      <w:pPr>
-        <w:ind w:left="360"/>
-      </w:pPr>
-      <w:r>
-        <w:t>Chaque slot contenant un objet peut avoir un enfant, et chaque enfant peut être déplacé librement.</w:t>
-      </w:r>
-    </w:p>
-    <w:p>
-      <w:pPr>
-        <w:ind w:left="360"/>
-        <w:rPr>
-          <w:u w:val="single"/>
-        </w:rPr>
-      </w:pPr>
-      <w:r>
-        <w:rPr>
-          <w:u w:val="single"/>
-        </w:rPr>
-        <w:t>18 juillet 2025 :</w:t>
-      </w:r>
-    </w:p>
-    <w:p>
-      <w:pPr>
-        <w:ind w:left="360"/>
-      </w:pPr>
-      <w:r>
-        <w:t xml:space="preserve">Règlement d’un bug qui faisait que les objets ayant été parentés peuvent </w:t>
-      </w:r>
-      <w:r>
-        <w:t xml:space="preserve">avoir des transformations </w:t>
-      </w:r>
-      <w:r>
-        <w:t>saccadé</w:t>
-      </w:r>
-      <w:r>
-        <w:t>e</w:t>
-      </w:r>
-      <w:r>
-        <w:t>s</w:t>
-      </w:r>
-    </w:p>
-    <w:p>
-      <w:pPr>
-        <w:ind w:left="360"/>
-        <w:rPr>
-          <w:u w:val="single"/>
-        </w:rPr>
-      </w:pPr>
-      <w:r>
-        <w:rPr>
-          <w:u w:val="single"/>
-        </w:rPr>
-        <w:t>20 juillet 2025 :</w:t>
-      </w:r>
-    </w:p>
-    <w:p>
-      <w:pPr>
-        <w:ind w:left="360"/>
-      </w:pPr>
-      <w:r>
-        <w:t xml:space="preserve">Simili devient petit un vrai moteur 3D. </w:t>
-      </w:r>
-      <w:r>
-        <w:t xml:space="preserve">Chère journal de développement, désormais les parents appliquent leurs transformations sur leurs enfants. Et les enfants peuvent être transformés au niveau local. </w:t>
-      </w:r>
-    </w:p>
-    <w:p>
-      <w:pPr>
-        <w:ind w:left="360"/>
-      </w:pPr>
-      <w:r>
-        <w:t xml:space="preserve">Je ne sais pas encore comment ça va tourner pour la suite, et j’hésite quant à la direction à prendre. Je pense que que je vais problème travailler sur la modélisation 3D en elle-même avec les faces, vertices, et edges. Mais une chose est sûre : On avance. </w:t>
-      </w:r>
-    </w:p>
-    <w:p>
-      <w:pPr>
-        <w:pStyle w:val="Paragraphedeliste"/>
-        <w:numPr>
-          <w:ilvl w:val="0"/>
-          <w:numId w:val="3"/>
-        </w:numPr>
-      </w:pPr>
-      <w:r>
-        <w:t>Mise à jour d’OpenGL vers la version 4.6</w:t>
-      </w:r>
-    </w:p>
-    <w:p>
-      <w:pPr>
-        <w:pStyle w:val="Paragraphedeliste"/>
-        <w:numPr>
-          <w:ilvl w:val="0"/>
-          <w:numId w:val="3"/>
-        </w:numPr>
-      </w:pPr>
-      <w:r>
-        <w:t>J’ai commencé à créer le début des sommets 3D.</w:t>
-      </w:r>
-    </w:p>
-    <w:p>
-      <w:pPr>
-        <w:ind w:left="360"/>
-        <w:rPr>
-          <w:u w:val="single"/>
-        </w:rPr>
-      </w:pPr>
-      <w:r>
-        <w:rPr>
-          <w:u w:val="single"/>
-        </w:rPr>
-        <w:t>21 juillet 2025 :</w:t>
-      </w:r>
-    </w:p>
-    <w:p>
-      <w:pPr>
-        <w:pStyle w:val="Paragraphedeliste"/>
-        <w:numPr>
-          <w:ilvl w:val="0"/>
-          <w:numId w:val="3"/>
-        </w:numPr>
-      </w:pPr>
-      <w:r>
-        <w:t>Début du dessin des</w:t>
-      </w:r>
-      <w:r>
-        <w:t xml:space="preserve"> </w:t>
-      </w:r>
-      <w:r>
-        <w:t>Edges</w:t>
-      </w:r>
-      <w:r>
-        <w:t>.</w:t>
-      </w:r>
-    </w:p>
-    <w:p>
-      <w:pPr>
-        <w:pStyle w:val="Paragraphedeliste"/>
-        <w:numPr>
-          <w:ilvl w:val="0"/>
-          <w:numId w:val="3"/>
-        </w:numPr>
-      </w:pPr>
-      <w:r>
-        <w:t>Fin de la création des Faces et «  connexion » à leur modèle.</w:t>
-      </w:r>
-    </w:p>
-    <w:p>
-      <w:pPr>
-        <w:ind w:left="360"/>
-        <w:rPr>
-          <w:u w:val="single"/>
-        </w:rPr>
-      </w:pPr>
-      <w:r>
-        <w:rPr>
-          <w:u w:val="single"/>
-        </w:rPr>
-        <w:t>03 Août 2025 :</w:t>
-      </w:r>
-    </w:p>
-    <w:p>
-      <w:pPr>
-        <w:pStyle w:val="Paragraphedeliste"/>
-        <w:numPr>
-          <w:ilvl w:val="0"/>
-          <w:numId w:val="3"/>
-        </w:numPr>
-      </w:pPr>
-      <w:r>
-        <w:t>On peut sélectionner les sommets</w:t>
-      </w:r>
-      <w:r>
-        <w:t xml:space="preserve"> des objets</w:t>
-      </w:r>
-      <w:r>
-        <w:t xml:space="preserve"> et faire apparaître le imGuizmo sur le sommet sélectionné</w:t>
-      </w:r>
-    </w:p>
-    <w:p>
-      <w:pPr>
-        <w:pStyle w:val="Paragraphedeliste"/>
-        <w:numPr>
-          <w:ilvl w:val="0"/>
-          <w:numId w:val="3"/>
-        </w:numPr>
-      </w:pPr>
-      <w:r>
-        <w:t xml:space="preserve">On a un début de mode de sélection : </w:t>
-      </w:r>
-      <w:r>
-        <w:t>Sélection normale de modèles 3D et Vert</w:t>
-      </w:r>
-      <w:r>
-        <w:t>ices</w:t>
-      </w:r>
-    </w:p>
-    <w:p>
-      <w:pPr>
-        <w:pStyle w:val="Paragraphedeliste"/>
-      </w:pPr>
-    </w:p>
-    <w:p>
-      <w:pPr>
-        <w:ind w:left="360"/>
-        <w:rPr>
-          <w:u w:val="single"/>
-        </w:rPr>
-      </w:pPr>
-      <w:r>
-        <w:rPr>
-          <w:u w:val="single"/>
-        </w:rPr>
-        <w:t>04 Août 2025 :</w:t>
-      </w:r>
-    </w:p>
-    <w:p>
-      <w:pPr>
-        <w:pStyle w:val="Paragraphedeliste"/>
-        <w:numPr>
-          <w:ilvl w:val="0"/>
-          <w:numId w:val="3"/>
-        </w:numPr>
-      </w:pPr>
-      <w:r>
-        <w:lastRenderedPageBreak/>
-        <w:t>J’ai commencé à refactoré plus sérieusement le dossier src/UI, notamment pour le Hierarchy Inspector. J’ai créé une classe HandleHierarchyInteractions qui est déclarée comme friendly class dans la classe Hierarchy Inspector, permettant d’employer les membres privés de Hierarchy Inspector à la première. Et j’ai séparé les responsabilités et je me retrouve avec un fichier moins conséquent (450 lignes environ contre 800).</w:t>
-      </w:r>
-    </w:p>
-    <w:p>
-      <w:pPr>
-        <w:ind w:left="360"/>
-        <w:rPr>
-          <w:u w:val="single"/>
-        </w:rPr>
-      </w:pPr>
-      <w:r>
-        <w:rPr>
-          <w:u w:val="single"/>
-        </w:rPr>
-        <w:t>08 Août 2025</w:t>
-      </w:r>
-      <w:r>
-        <w:rPr>
-          <w:u w:val="single"/>
-        </w:rPr>
-        <w:t xml:space="preserve"> (et depuis le 4 août)</w:t>
-      </w:r>
-      <w:r>
-        <w:rPr>
-          <w:u w:val="single"/>
-        </w:rPr>
-        <w:t> :</w:t>
-      </w:r>
-    </w:p>
-    <w:p>
-      <w:pPr>
-        <w:pStyle w:val="Paragraphedeliste"/>
-        <w:numPr>
-          <w:ilvl w:val="0"/>
-          <w:numId w:val="3"/>
-        </w:numPr>
-      </w:pPr>
-      <w:r>
-        <w:t xml:space="preserve">J’ai fini de refactorer et de corriger le Hierarchy Inspector. </w:t>
-      </w:r>
-    </w:p>
-    <w:p>
-      <w:pPr>
-        <w:pStyle w:val="Paragraphedeliste"/>
-        <w:numPr>
-          <w:ilvl w:val="0"/>
-          <w:numId w:val="3"/>
-        </w:numPr>
-      </w:pPr>
-      <w:r>
-        <w:t>J’ai fait un autre design pour l’inspecteur hiérarchique.</w:t>
-      </w:r>
-    </w:p>
-    <w:p>
-      <w:pPr>
-        <w:pStyle w:val="Paragraphedeliste"/>
-        <w:numPr>
-          <w:ilvl w:val="0"/>
-          <w:numId w:val="3"/>
-        </w:numPr>
-      </w:pPr>
-      <w:r>
-        <w:t xml:space="preserve">J’ai fini de refactorer la manipulation des objets depuis la fenêtre 3D. J’ai mis tout ça dans le dossier Engine. </w:t>
-      </w:r>
-    </w:p>
-    <w:p>
-      <w:pPr>
-        <w:pStyle w:val="Paragraphedeliste"/>
-        <w:numPr>
-          <w:ilvl w:val="0"/>
-          <w:numId w:val="3"/>
-        </w:numPr>
-      </w:pPr>
-      <w:r>
-        <w:t>J’ai fini de bosser sur la sélection et le déplacement des vertices et j’ai corrigé la mise à jour des faces lors du déplacement des vertices.</w:t>
-      </w:r>
-    </w:p>
-    <w:p>
-      <w:pPr>
-        <w:pStyle w:val="Paragraphedeliste"/>
-        <w:numPr>
-          <w:ilvl w:val="0"/>
-          <w:numId w:val="3"/>
-        </w:numPr>
-      </w:pPr>
-      <w:r>
-        <w:t>J’ai perdu une bonne journée de développement car j’ai tenté d’intégrer CEF Chromium Embded Framework afin de voir si je pouvais remplacer l’UI par des fenêtres HTML. Ben j’ai laissé tombé. Et j’ai choisi arbitrairement de me contenter d’apprendre à réellement manier ImGUI.</w:t>
-      </w:r>
-    </w:p>
-    <w:p>
-      <w:pPr>
-        <w:ind w:left="360"/>
-        <w:rPr>
-          <w:u w:val="single"/>
-        </w:rPr>
-      </w:pPr>
-      <w:r>
-        <w:rPr>
-          <w:u w:val="single"/>
-        </w:rPr>
-        <w:t xml:space="preserve">11 Août 2025 : </w:t>
-      </w:r>
-    </w:p>
-    <w:p>
-      <w:pPr>
-        <w:pStyle w:val="Paragraphedeliste"/>
-        <w:numPr>
-          <w:ilvl w:val="0"/>
-          <w:numId w:val="3"/>
-        </w:numPr>
-      </w:pPr>
-      <w:r>
-        <w:t>J’ai fini d’implémenter la sélection et la manipulation de Vertices</w:t>
-      </w:r>
-    </w:p>
-    <w:p>
-      <w:pPr>
-        <w:pStyle w:val="Paragraphedeliste"/>
-        <w:numPr>
-          <w:ilvl w:val="0"/>
-          <w:numId w:val="3"/>
-        </w:numPr>
-      </w:pPr>
-      <w:r>
-        <w:t>J’ai créé le mode de sélection 3D pour les faces dans la fenêtre 3D</w:t>
-      </w:r>
-    </w:p>
-    <w:p>
-      <w:pPr>
-        <w:pStyle w:val="Paragraphedeliste"/>
-        <w:numPr>
-          <w:ilvl w:val="0"/>
-          <w:numId w:val="3"/>
-        </w:numPr>
-      </w:pPr>
-      <w:r>
-        <w:t xml:space="preserve">J’ai implémenté la sélection et la transformation de faces. </w:t>
-      </w:r>
-    </w:p>
-    <w:p>
-      <w:pPr>
-        <w:ind w:left="360"/>
-        <w:rPr>
-          <w:u w:val="single"/>
-        </w:rPr>
-      </w:pPr>
-      <w:r>
-        <w:rPr>
-          <w:u w:val="single"/>
-        </w:rPr>
-        <w:t>12 Août 2025 :</w:t>
-      </w:r>
-    </w:p>
-    <w:p>
-      <w:pPr>
-        <w:pStyle w:val="Paragraphedeliste"/>
-        <w:numPr>
-          <w:ilvl w:val="0"/>
-          <w:numId w:val="3"/>
-        </w:numPr>
-      </w:pPr>
-      <w:r>
-        <w:t>J’ai implémenté la sélection de edges ainsi que la manipulation</w:t>
-      </w:r>
-    </w:p>
-    <w:p>
-      <w:pPr>
-        <w:ind w:left="360"/>
-        <w:rPr>
-          <w:u w:val="single"/>
-        </w:rPr>
-      </w:pPr>
-      <w:r>
-        <w:rPr>
-          <w:u w:val="single"/>
-        </w:rPr>
-        <w:t>13 Août 2025 :</w:t>
-      </w:r>
-    </w:p>
-    <w:p>
-      <w:pPr>
-        <w:ind w:left="360"/>
-      </w:pPr>
-      <w:r>
-        <w:t>J’ai commencé à réorganiser le dossier de travail et les fichiers et je me suis débarassé du fichier AssemblerLogic. C’était cool mais ça servait à rien. Et j’ai corrigé le main en conséquence.</w:t>
-      </w:r>
-    </w:p>
-    <w:p>
-      <w:pPr>
-        <w:ind w:left="360"/>
-        <w:rPr>
-          <w:u w:val="single"/>
-        </w:rPr>
-      </w:pPr>
-      <w:r>
-        <w:rPr>
-          <w:u w:val="single"/>
-        </w:rPr>
-        <w:t>15 Août 2025 :</w:t>
-      </w:r>
-    </w:p>
-    <w:p>
-      <w:pPr>
-        <w:ind w:left="360"/>
-      </w:pPr>
-      <w:r>
-        <w:t>J’ai refactorisé le script ThreeDWindow.cpp et en déplaçant toute la fonction de click Handling dans une classe spécialisée clickHandler</w:t>
-      </w:r>
-      <w:r>
-        <w:t xml:space="preserve"> située dans le même dossier.</w:t>
-      </w:r>
-      <w:r>
-        <w:t xml:space="preserve"> </w:t>
-      </w:r>
-    </w:p>
-    <w:p>
-      <w:pPr>
-        <w:ind w:left="360"/>
-      </w:pPr>
-      <w:r>
-        <w:t xml:space="preserve">J’ai à peu près fini d’implémenter l’extrusion de face. </w:t>
-      </w:r>
-      <w:r>
-        <w:t xml:space="preserve">La face extrude </w:t>
-      </w:r>
-    </w:p>
-    <w:p>
-      <w:pPr>
-        <w:ind w:left="360"/>
-        <w:rPr>
-          <w:u w:val="single"/>
-        </w:rPr>
-      </w:pPr>
-      <w:r>
-        <w:rPr>
-          <w:u w:val="single"/>
-        </w:rPr>
-        <w:t>16 Août 2025 :</w:t>
-      </w:r>
-    </w:p>
-    <w:p>
-      <w:pPr>
-        <w:ind w:left="360"/>
-      </w:pPr>
-      <w:r>
-        <w:t>J’ai commencé à bosser sur le concept de Mesh_DNA, l’ADN du mesh. Et j’ai crée un système d’historique qui permet de remonter les transformations. Ce sera la base d’un système qui permette de remonter la scène.</w:t>
-      </w:r>
-    </w:p>
-    <w:p>
-      <w:pPr>
-        <w:ind w:left="360"/>
-        <w:rPr>
-          <w:u w:val="single"/>
-        </w:rPr>
-      </w:pPr>
-      <w:r>
-        <w:rPr>
-          <w:u w:val="single"/>
-        </w:rPr>
-        <w:lastRenderedPageBreak/>
-        <w:t>1</w:t>
-      </w:r>
-      <w:r>
-        <w:rPr>
-          <w:u w:val="single"/>
-        </w:rPr>
-        <w:t>7</w:t>
-      </w:r>
-      <w:r>
-        <w:rPr>
-          <w:u w:val="single"/>
-        </w:rPr>
-        <w:t xml:space="preserve"> Août 2025 :</w:t>
-      </w:r>
-    </w:p>
-    <w:p>
-      <w:pPr>
-        <w:pStyle w:val="Paragraphedeliste"/>
-        <w:numPr>
-          <w:ilvl w:val="0"/>
-          <w:numId w:val="3"/>
-        </w:numPr>
-      </w:pPr>
-      <w:r>
-        <w:t xml:space="preserve">Correction d’un soucis avec le positionnement de la fenêtre de l’historique, </w:t>
-      </w:r>
-      <w:r>
-        <w:t>et correction d’un problème de calcul des events de transformation qui causait un décalage entre le numéro de l’event et le nombre réel d’events. Maintenant il faut appliquer ce principe à chaque élément modifié du projet.</w:t>
-      </w:r>
-    </w:p>
-    <w:p>
-      <w:pPr>
-        <w:pStyle w:val="Paragraphedeliste"/>
-        <w:numPr>
-          <w:ilvl w:val="0"/>
-          <w:numId w:val="3"/>
-        </w:numPr>
-      </w:pPr>
-      <w:r>
-        <w:t xml:space="preserve">J’ai viré la vieille classe cube. J’ai créé une classe Mesh qui centralise l’ajout de vertices, edges, et faces, et les initialise dans un maillage. Et j’ai créé des fichiers CreatePrimitive.cpp et hpp qui eux vont donner la forme d’un cube au maillage, qui aura toujours pour type Mesh. J’ai ensuite remplacé tous les dynamic cast cube par des dynamic cast Mesh dans le code. </w:t>
-      </w:r>
-    </w:p>
-    <w:p>
-      <w:pPr>
-        <w:ind w:left="360"/>
-        <w:rPr>
-          <w:u w:val="single"/>
-        </w:rPr>
-      </w:pPr>
-      <w:r>
-        <w:rPr>
-          <w:u w:val="single"/>
-        </w:rPr>
-        <w:t>18 Août 2025 :</w:t>
-      </w:r>
-    </w:p>
-    <w:p>
-      <w:pPr>
-        <w:pStyle w:val="Paragraphedeliste"/>
-        <w:numPr>
-          <w:ilvl w:val="0"/>
-          <w:numId w:val="3"/>
-        </w:numPr>
-      </w:pPr>
-      <w:r>
-        <w:t xml:space="preserve">L’History peut suivre </w:t>
-      </w:r>
-      <w:r>
-        <w:t>chaque</w:t>
-      </w:r>
-      <w:r>
-        <w:t xml:space="preserve"> transformation des objets 3D. </w:t>
-      </w:r>
-    </w:p>
-    <w:p>
-      <w:pPr>
-        <w:ind w:left="360"/>
-        <w:rPr>
-          <w:u w:val="single"/>
-        </w:rPr>
-      </w:pPr>
-      <w:r>
-        <w:rPr>
-          <w:u w:val="single"/>
-        </w:rPr>
-        <w:t>23 Août 2025 :</w:t>
-      </w:r>
-    </w:p>
-    <w:p>
-      <w:pPr>
-        <w:pStyle w:val="Paragraphedeliste"/>
-        <w:numPr>
-          <w:ilvl w:val="0"/>
-          <w:numId w:val="3"/>
-        </w:numPr>
-      </w:pPr>
-      <w:r>
-        <w:t>J’ai dû faire une petite pause dans le développement du moteur, et aujourd’hui je me suis occupé à un problème de scaling causé par ImGuizmo</w:t>
-      </w:r>
-    </w:p>
-    <w:p>
-      <w:pPr>
-        <w:ind w:left="360"/>
-        <w:rPr>
-          <w:u w:val="single"/>
-        </w:rPr>
-      </w:pPr>
-      <w:r>
-        <w:rPr>
-          <w:u w:val="single"/>
-        </w:rPr>
-        <w:t>24 Août 2025 :</w:t>
-      </w:r>
-    </w:p>
-    <w:p>
-      <w:pPr>
-        <w:pStyle w:val="Paragraphedeliste"/>
-        <w:numPr>
-          <w:ilvl w:val="0"/>
-          <w:numId w:val="3"/>
-        </w:numPr>
-      </w:pPr>
-      <w:r>
-        <w:t>J’ai implémenté l’history pour les manipulations sur les faces (je l’ai pas encore fait sur les edges</w:t>
-      </w:r>
-    </w:p>
-    <w:p>
-      <w:pPr>
-        <w:pStyle w:val="Paragraphedeliste"/>
-        <w:numPr>
-          <w:ilvl w:val="0"/>
-          <w:numId w:val="3"/>
-        </w:numPr>
-      </w:pPr>
-      <w:r>
-        <w:t>J’ai créé un système de «  Freeze Mesh ». Chaque mesh est freeze durant son initialisation. On récupère la face, la position et la rotation, ainsi que l’état de chaque vertice dans une matrice « FreezeModel »</w:t>
-      </w:r>
-      <w:r>
-        <w:t>.</w:t>
-      </w:r>
-    </w:p>
-    <w:p>
-      <w:pPr>
-        <w:pStyle w:val="Paragraphedeliste"/>
-        <w:numPr>
-          <w:ilvl w:val="0"/>
-          <w:numId w:val="3"/>
-        </w:numPr>
-      </w:pPr>
-      <w:r>
-        <w:t>Lorsqu’on remonte l’historique jusqu’à l’initialisation, on set la matrice du modèle avec la matrice du modèle gelé.</w:t>
+        <w:t>J’ai implémenté et automatisé un processus de test et fini d’implémenter l’historique pour l’extrusion de face. Le week-end prochain, je vais tenter de passer à un historique des scènes. Puis à la sauvegarde des scènes, importation et exportation d’objet et après, je passerais aux premières étapes des scènes 2D.</w:t>
       </w:r>
     </w:p>
     <w:sectPr>

</xml_diff>

<commit_message>
refactor the 3D window
 with the old system, we did have two list, one for the 3D window and one for the scene, now we pass only by the data of the scene to render the scene content. It's more clearedand secured
</commit_message>
<xml_diff>
--- a/Journal de Developpement.docx
+++ b/Journal de Developpement.docx
@@ -1935,7 +1935,7 @@
         <w:rPr>
           <w:rFonts w:ascii="Segoe UI Emoji" w:hAnsi="Segoe UI Emoji" w:cs="Segoe UI Emoji"/>
         </w:rPr>
-        <w:t>❌</w:t>
+        <w:t>✅</w:t>
       </w:r>
     </w:p>
     <w:p>
@@ -3761,7 +3761,7 @@
     <w:p>
       <w:r>
         <w:drawing>
-          <wp:inline distT="0" distB="0" distL="0" distR="0" wp14:anchorId="0F5E47F9" wp14:editId="62B4A4C3">
+          <wp:inline distT="0" distB="0" distL="0" distR="0" wp14:anchorId="0F5E47F9" wp14:editId="12C7DF8B">
             <wp:extent cx="5760720" cy="2990850"/>
             <wp:effectExtent l="0" t="0" r="0" b="0"/>
             <wp:docPr id="1093152962" name="Image 1" descr="Screnshot de mon projet de moteur 3D. On peut voir 5 fenêtres :&#10;&#10;- Le hierarchy insepctor qui liste les objets présents dans la scène 3D&#10;- La fenêtre qui contient la scène 3D, soit un cube bleu sur un grillage&#10;- Une fênêtre en bas qui contient un simple &quot; Bienvenue dans la première fenêtre ! c'est une belle fenêtre ! &quot;&#10;- Une fenêtre bleue indépendante qui tient le contexte de rendu pour DirectX 12&#10;- Une fenêtre de debug"/>
@@ -3818,7 +3818,7 @@
     <w:p>
       <w:r>
         <w:drawing>
-          <wp:inline distT="0" distB="0" distL="0" distR="0" wp14:anchorId="121E72D2" wp14:editId="6C5A63D4">
+          <wp:inline distT="0" distB="0" distL="0" distR="0" wp14:anchorId="121E72D2" wp14:editId="19349F16">
             <wp:extent cx="5760720" cy="2840355"/>
             <wp:effectExtent l="0" t="0" r="0" b="0"/>
             <wp:docPr id="251274229" name="Image 1"/>
@@ -4793,6 +4793,29 @@
       </w:pPr>
       <w:r>
         <w:t>J’ai implémenté et automatisé un processus de test et fini d’implémenter l’historique pour l’extrusion de face. Le week-end prochain, je vais tenter de passer à un historique des scènes. Puis à la sauvegarde des scènes, importation et exportation d’objet et après, je passerais aux premières étapes des scènes 2D.</w:t>
+      </w:r>
+    </w:p>
+    <w:p>
+      <w:pPr>
+        <w:ind w:left="360"/>
+        <w:rPr>
+          <w:u w:val="single"/>
+        </w:rPr>
+      </w:pPr>
+      <w:r>
+        <w:rPr>
+          <w:u w:val="single"/>
+        </w:rPr>
+        <w:lastRenderedPageBreak/>
+        <w:t>05 Septembre 2025 :</w:t>
+      </w:r>
+    </w:p>
+    <w:p>
+      <w:pPr>
+        <w:ind w:left="360"/>
+      </w:pPr>
+      <w:r>
+        <w:t xml:space="preserve">Bon on est au moins de septembre … Et le projet avance. J’ai réussi à implémenter l’undo pour les ajouts et suppressions d’objets dans le scène DNA, et je vais m’attaquer à l’undo du parenting. Ceci fait j’aurais les bases pour un système de sauvegarde et je compte vraiment passer à la gestion des scènes 2D et à la création d’un système de suivi de projet et de hub. J’ai aussi fait un refactor du code. J’ai corrigé le menu contextuel, la fenêtre 3D et la scène. Et désormais on travaille bien avec les données de la scène. </w:t>
       </w:r>
     </w:p>
     <w:sectPr>

</xml_diff>

<commit_message>
finally got a correct edge loop system
quad cut needs to be fixed yet
</commit_message>
<xml_diff>
--- a/Journal de Developpement.docx
+++ b/Journal de Developpement.docx
@@ -3761,7 +3761,7 @@
     <w:p>
       <w:r>
         <w:drawing>
-          <wp:inline distT="0" distB="0" distL="0" distR="0" wp14:anchorId="0F5E47F9" wp14:editId="12C7DF8B">
+          <wp:inline distT="0" distB="0" distL="0" distR="0" wp14:anchorId="0F5E47F9" wp14:editId="175428A1">
             <wp:extent cx="5760720" cy="2990850"/>
             <wp:effectExtent l="0" t="0" r="0" b="0"/>
             <wp:docPr id="1093152962" name="Image 1" descr="Screnshot de mon projet de moteur 3D. On peut voir 5 fenêtres :&#10;&#10;- Le hierarchy insepctor qui liste les objets présents dans la scène 3D&#10;- La fenêtre qui contient la scène 3D, soit un cube bleu sur un grillage&#10;- Une fênêtre en bas qui contient un simple &quot; Bienvenue dans la première fenêtre ! c'est une belle fenêtre ! &quot;&#10;- Une fenêtre bleue indépendante qui tient le contexte de rendu pour DirectX 12&#10;- Une fenêtre de debug"/>
@@ -3818,7 +3818,7 @@
     <w:p>
       <w:r>
         <w:drawing>
-          <wp:inline distT="0" distB="0" distL="0" distR="0" wp14:anchorId="121E72D2" wp14:editId="19349F16">
+          <wp:inline distT="0" distB="0" distL="0" distR="0" wp14:anchorId="121E72D2" wp14:editId="677890B4">
             <wp:extent cx="5760720" cy="2840355"/>
             <wp:effectExtent l="0" t="0" r="0" b="0"/>
             <wp:docPr id="251274229" name="Image 1"/>
@@ -4816,6 +4816,109 @@
       </w:pPr>
       <w:r>
         <w:t xml:space="preserve">Bon on est au moins de septembre … Et le projet avance. J’ai réussi à implémenter l’undo pour les ajouts et suppressions d’objets dans le scène DNA, et je vais m’attaquer à l’undo du parenting. Ceci fait j’aurais les bases pour un système de sauvegarde et je compte vraiment passer à la gestion des scènes 2D et à la création d’un système de suivi de projet et de hub. J’ai aussi fait un refactor du code. J’ai corrigé le menu contextuel, la fenêtre 3D et la scène. Et désormais on travaille bien avec les données de la scène. </w:t>
+      </w:r>
+    </w:p>
+    <w:p>
+      <w:pPr>
+        <w:ind w:left="360"/>
+      </w:pPr>
+    </w:p>
+    <w:p>
+      <w:pPr>
+        <w:ind w:left="360"/>
+        <w:rPr>
+          <w:u w:val="single"/>
+        </w:rPr>
+      </w:pPr>
+      <w:r>
+        <w:rPr>
+          <w:u w:val="single"/>
+        </w:rPr>
+        <w:t>09 octobre 2025</w:t>
+      </w:r>
+    </w:p>
+    <w:p>
+      <w:pPr>
+        <w:ind w:left="360"/>
+      </w:pPr>
+      <w:r>
+        <w:t xml:space="preserve">Eh bah, un mois sans écrire dans ce journal … Ça faisait longtemps. J’ai commencé à boisser sur le système de sauvegarde de scène, et de edgeloop, ce qui m’a amené à bosser sur un système destruction de face. </w:t>
+      </w:r>
+      <w:r>
+        <w:t>Je pense faire un système de destruction dynamique de edge aussi. U</w:t>
+      </w:r>
+      <w:r>
+        <w:t xml:space="preserve">n edge doit être obligatoirement partagé deux faces si mesh n’est pas un simple quad. </w:t>
+      </w:r>
+    </w:p>
+    <w:p>
+      <w:pPr>
+        <w:ind w:left="360"/>
+        <w:rPr>
+          <w:u w:val="single"/>
+        </w:rPr>
+      </w:pPr>
+      <w:r>
+        <w:rPr>
+          <w:u w:val="single"/>
+        </w:rPr>
+        <w:t>11 Octobre 2025 :</w:t>
+      </w:r>
+    </w:p>
+    <w:p>
+      <w:pPr>
+        <w:ind w:left="360"/>
+      </w:pPr>
+      <w:r>
+        <w:t xml:space="preserve">J’ai enfin réussi à obtenir une représentation fantôme d’un Edge Loop correcte ! </w:t>
+      </w:r>
+      <w:r>
+        <w:t>J’en ai profité pour ajouter plusieurs choses, notamment un système de face adjacentes</w:t>
+      </w:r>
+      <w:r>
+        <w:t xml:space="preserve"> aux edges. </w:t>
+      </w:r>
+    </w:p>
+    <w:p>
+      <w:pPr>
+        <w:ind w:left="360"/>
+      </w:pPr>
+      <w:r>
+        <w:drawing>
+          <wp:inline distT="0" distB="0" distL="0" distR="0" wp14:anchorId="3957DE6C" wp14:editId="5BD72378">
+            <wp:extent cx="5760720" cy="2931795"/>
+            <wp:effectExtent l="0" t="0" r="0" b="1905"/>
+            <wp:docPr id="802560941" name="Image 1"/>
+            <wp:cNvGraphicFramePr>
+              <a:graphicFrameLocks xmlns:a="http://schemas.openxmlformats.org/drawingml/2006/main" noChangeAspect="1"/>
+            </wp:cNvGraphicFramePr>
+            <a:graphic xmlns:a="http://schemas.openxmlformats.org/drawingml/2006/main">
+              <a:graphicData uri="http://schemas.openxmlformats.org/drawingml/2006/picture">
+                <pic:pic xmlns:pic="http://schemas.openxmlformats.org/drawingml/2006/picture">
+                  <pic:nvPicPr>
+                    <pic:cNvPr id="802560941" name=""/>
+                    <pic:cNvPicPr/>
+                  </pic:nvPicPr>
+                  <pic:blipFill>
+                    <a:blip r:embed="rId10"/>
+                    <a:stretch>
+                      <a:fillRect/>
+                    </a:stretch>
+                  </pic:blipFill>
+                  <pic:spPr>
+                    <a:xfrm>
+                      <a:off x="0" y="0"/>
+                      <a:ext cx="5760720" cy="2931795"/>
+                    </a:xfrm>
+                    <a:prstGeom prst="rect">
+                      <a:avLst/>
+                    </a:prstGeom>
+                  </pic:spPr>
+                </pic:pic>
+              </a:graphicData>
+            </a:graphic>
+          </wp:inline>
+        </w:drawing>
       </w:r>
     </w:p>
     <w:sectPr>
@@ -6678,6 +6781,50 @@
       <w:spacing w:val="5"/>
     </w:rPr>
   </w:style>
+  <w:style w:type="paragraph" w:styleId="Date">
+    <w:name w:val="Date"/>
+    <w:basedOn w:val="Normal"/>
+    <w:next w:val="Normal"/>
+    <w:link w:val="DateCar"/>
+    <w:uiPriority w:val="99"/>
+    <w:semiHidden/>
+    <w:unhideWhenUsed/>
+    <w:rsid w:val="006D6D7C"/>
+  </w:style>
+  <w:style w:type="character" w:customStyle="1" w:styleId="DateCar">
+    <w:name w:val="Date Car"/>
+    <w:basedOn w:val="Policepardfaut"/>
+    <w:link w:val="Date"/>
+    <w:uiPriority w:val="99"/>
+    <w:semiHidden/>
+    <w:rsid w:val="006D6D7C"/>
+    <w:rPr>
+      <w:noProof/>
+    </w:rPr>
+  </w:style>
+  <w:style w:type="character" w:styleId="Lienhypertexte">
+    <w:name w:val="Hyperlink"/>
+    <w:basedOn w:val="Policepardfaut"/>
+    <w:uiPriority w:val="99"/>
+    <w:unhideWhenUsed/>
+    <w:rsid w:val="008A7E1A"/>
+    <w:rPr>
+      <w:color w:val="0563C1" w:themeColor="hyperlink"/>
+      <w:u w:val="single"/>
+    </w:rPr>
+  </w:style>
+  <w:style w:type="character" w:styleId="Mentionnonrsolue">
+    <w:name w:val="Unresolved Mention"/>
+    <w:basedOn w:val="Policepardfaut"/>
+    <w:uiPriority w:val="99"/>
+    <w:semiHidden/>
+    <w:unhideWhenUsed/>
+    <w:rsid w:val="008A7E1A"/>
+    <w:rPr>
+      <w:color w:val="605E5C"/>
+      <w:shd w:val="clear" w:color="auto" w:fill="E1DFDD"/>
+    </w:rPr>
+  </w:style>
 </w:styles>
 </file>
 

</xml_diff>